<commit_message>
Added more to the paper
</commit_message>
<xml_diff>
--- a/Specifications/Group2_Specifications.docx
+++ b/Specifications/Group2_Specifications.docx
@@ -14,15 +14,27 @@
           <w:szCs w:val="24"/>
         </w:rPr>
       </w:pPr>
-      <w:r>
-        <w:rPr>
-          <w:rFonts w:ascii="Times New Roman" w:hAnsi="Times New Roman" w:cs="Times New Roman"/>
-          <w:b/>
-          <w:bCs/>
-          <w:sz w:val="24"/>
-          <w:szCs w:val="24"/>
-        </w:rPr>
-        <w:t xml:space="preserve">PennWest California Vulcan Activity Tracker </w:t>
+      <w:proofErr w:type="spellStart"/>
+      <w:r>
+        <w:rPr>
+          <w:rFonts w:ascii="Times New Roman" w:hAnsi="Times New Roman" w:cs="Times New Roman"/>
+          <w:b/>
+          <w:bCs/>
+          <w:sz w:val="24"/>
+          <w:szCs w:val="24"/>
+        </w:rPr>
+        <w:t>PennWest</w:t>
+      </w:r>
+      <w:proofErr w:type="spellEnd"/>
+      <w:r>
+        <w:rPr>
+          <w:rFonts w:ascii="Times New Roman" w:hAnsi="Times New Roman" w:cs="Times New Roman"/>
+          <w:b/>
+          <w:bCs/>
+          <w:sz w:val="24"/>
+          <w:szCs w:val="24"/>
+        </w:rPr>
+        <w:t xml:space="preserve"> California Vulcan Activity Tracker </w:t>
       </w:r>
     </w:p>
     <w:p>
@@ -45,7 +57,29 @@
           <w:sz w:val="24"/>
           <w:szCs w:val="24"/>
         </w:rPr>
-        <w:t>CMSC-4900-001-Senior Project I</w:t>
+        <w:t xml:space="preserve">The Activity Tracker for </w:t>
+      </w:r>
+      <w:proofErr w:type="spellStart"/>
+      <w:r>
+        <w:rPr>
+          <w:rFonts w:ascii="Times New Roman" w:hAnsi="Times New Roman" w:cs="Times New Roman"/>
+          <w:b/>
+          <w:bCs/>
+          <w:sz w:val="24"/>
+          <w:szCs w:val="24"/>
+        </w:rPr>
+        <w:t>PennWest</w:t>
+      </w:r>
+      <w:proofErr w:type="spellEnd"/>
+      <w:r>
+        <w:rPr>
+          <w:rFonts w:ascii="Times New Roman" w:hAnsi="Times New Roman" w:cs="Times New Roman"/>
+          <w:b/>
+          <w:bCs/>
+          <w:sz w:val="24"/>
+          <w:szCs w:val="24"/>
+        </w:rPr>
+        <w:t xml:space="preserve"> California Students.</w:t>
       </w:r>
     </w:p>
     <w:p>
@@ -68,79 +102,123 @@
           <w:sz w:val="24"/>
           <w:szCs w:val="24"/>
         </w:rPr>
-        <w:t>Fall 2025</w:t>
+        <w:t>Specification</w:t>
       </w:r>
     </w:p>
     <w:p>
       <w:pPr>
         <w:spacing w:after="0" w:line="480" w:lineRule="auto"/>
-        <w:rPr>
-          <w:rFonts w:ascii="Times New Roman" w:hAnsi="Times New Roman" w:cs="Times New Roman"/>
-          <w:b/>
-          <w:bCs/>
-          <w:sz w:val="24"/>
-          <w:szCs w:val="24"/>
-        </w:rPr>
-      </w:pPr>
-    </w:p>
-    <w:p>
-      <w:pPr>
-        <w:pStyle w:val="Header"/>
-        <w:spacing w:line="480" w:lineRule="auto"/>
-        <w:rPr>
-          <w:rFonts w:ascii="Times New Roman" w:hAnsi="Times New Roman" w:cs="Times New Roman"/>
-          <w:sz w:val="24"/>
-          <w:szCs w:val="24"/>
-        </w:rPr>
-      </w:pPr>
+        <w:jc w:val="center"/>
+        <w:rPr>
+          <w:rFonts w:ascii="Times New Roman" w:hAnsi="Times New Roman" w:cs="Times New Roman"/>
+          <w:b/>
+          <w:bCs/>
+          <w:sz w:val="24"/>
+          <w:szCs w:val="24"/>
+        </w:rPr>
+      </w:pPr>
+      <w:r>
+        <w:rPr>
+          <w:rFonts w:ascii="Times New Roman" w:hAnsi="Times New Roman" w:cs="Times New Roman"/>
+          <w:b/>
+          <w:bCs/>
+          <w:sz w:val="24"/>
+          <w:szCs w:val="24"/>
+        </w:rPr>
+        <w:t>Team Members:</w:t>
+      </w:r>
     </w:p>
     <w:p>
       <w:pPr>
         <w:spacing w:after="0" w:line="480" w:lineRule="auto"/>
-        <w:rPr>
-          <w:rFonts w:ascii="Times New Roman" w:hAnsi="Times New Roman" w:cs="Times New Roman"/>
-          <w:b/>
-          <w:bCs/>
-          <w:sz w:val="24"/>
-          <w:szCs w:val="24"/>
-        </w:rPr>
-      </w:pPr>
+        <w:jc w:val="center"/>
+        <w:rPr>
+          <w:rFonts w:ascii="Times New Roman" w:hAnsi="Times New Roman" w:cs="Times New Roman"/>
+          <w:b/>
+          <w:bCs/>
+          <w:sz w:val="24"/>
+          <w:szCs w:val="24"/>
+        </w:rPr>
+      </w:pPr>
+      <w:r>
+        <w:rPr>
+          <w:rFonts w:ascii="Times New Roman" w:hAnsi="Times New Roman" w:cs="Times New Roman"/>
+          <w:b/>
+          <w:bCs/>
+          <w:sz w:val="24"/>
+          <w:szCs w:val="24"/>
+        </w:rPr>
+        <w:t>Margo Bonal</w:t>
+      </w:r>
     </w:p>
     <w:p>
       <w:pPr>
         <w:spacing w:after="0" w:line="480" w:lineRule="auto"/>
-        <w:rPr>
-          <w:rFonts w:ascii="Times New Roman" w:hAnsi="Times New Roman" w:cs="Times New Roman"/>
-          <w:b/>
-          <w:bCs/>
-          <w:sz w:val="24"/>
-          <w:szCs w:val="24"/>
-        </w:rPr>
-      </w:pPr>
+        <w:jc w:val="center"/>
+        <w:rPr>
+          <w:rFonts w:ascii="Times New Roman" w:hAnsi="Times New Roman" w:cs="Times New Roman"/>
+          <w:b/>
+          <w:bCs/>
+          <w:sz w:val="24"/>
+          <w:szCs w:val="24"/>
+        </w:rPr>
+      </w:pPr>
+      <w:r>
+        <w:rPr>
+          <w:rFonts w:ascii="Times New Roman" w:hAnsi="Times New Roman" w:cs="Times New Roman"/>
+          <w:b/>
+          <w:bCs/>
+          <w:sz w:val="24"/>
+          <w:szCs w:val="24"/>
+        </w:rPr>
+        <w:t>John Gerega</w:t>
+      </w:r>
     </w:p>
     <w:p>
       <w:pPr>
         <w:spacing w:after="0" w:line="480" w:lineRule="auto"/>
-        <w:rPr>
-          <w:rFonts w:ascii="Times New Roman" w:hAnsi="Times New Roman" w:cs="Times New Roman"/>
-          <w:b/>
-          <w:bCs/>
-          <w:sz w:val="24"/>
-          <w:szCs w:val="24"/>
-        </w:rPr>
-      </w:pPr>
+        <w:jc w:val="center"/>
+        <w:rPr>
+          <w:rFonts w:ascii="Times New Roman" w:hAnsi="Times New Roman" w:cs="Times New Roman"/>
+          <w:b/>
+          <w:bCs/>
+          <w:sz w:val="24"/>
+          <w:szCs w:val="24"/>
+        </w:rPr>
+      </w:pPr>
+      <w:r>
+        <w:rPr>
+          <w:rFonts w:ascii="Times New Roman" w:hAnsi="Times New Roman" w:cs="Times New Roman"/>
+          <w:b/>
+          <w:bCs/>
+          <w:sz w:val="24"/>
+          <w:szCs w:val="24"/>
+        </w:rPr>
+        <w:t>Luke Ruffing</w:t>
+      </w:r>
     </w:p>
     <w:p>
       <w:pPr>
         <w:spacing w:after="0" w:line="480" w:lineRule="auto"/>
-        <w:rPr>
-          <w:rFonts w:ascii="Times New Roman" w:hAnsi="Times New Roman" w:cs="Times New Roman"/>
-          <w:b/>
-          <w:bCs/>
-          <w:sz w:val="24"/>
-          <w:szCs w:val="24"/>
-        </w:rPr>
-      </w:pPr>
+        <w:jc w:val="center"/>
+        <w:rPr>
+          <w:rFonts w:ascii="Times New Roman" w:hAnsi="Times New Roman" w:cs="Times New Roman"/>
+          <w:b/>
+          <w:bCs/>
+          <w:sz w:val="24"/>
+          <w:szCs w:val="24"/>
+        </w:rPr>
+      </w:pPr>
+      <w:r>
+        <w:rPr>
+          <w:rFonts w:ascii="Times New Roman" w:hAnsi="Times New Roman" w:cs="Times New Roman"/>
+          <w:b/>
+          <w:bCs/>
+          <w:sz w:val="24"/>
+          <w:szCs w:val="24"/>
+        </w:rPr>
+        <w:t>Professor:</w:t>
+      </w:r>
     </w:p>
     <w:p>
       <w:pPr>
@@ -162,7 +240,7 @@
           <w:sz w:val="24"/>
           <w:szCs w:val="24"/>
         </w:rPr>
-        <w:t>Project Requirements</w:t>
+        <w:t>Dr. Weifeng Chen</w:t>
       </w:r>
     </w:p>
     <w:p>
@@ -185,28 +263,7 @@
           <w:sz w:val="24"/>
           <w:szCs w:val="24"/>
         </w:rPr>
-        <w:t>October 20</w:t>
-      </w:r>
-      <w:r>
-        <w:rPr>
-          <w:rFonts w:ascii="Times New Roman" w:hAnsi="Times New Roman" w:cs="Times New Roman"/>
-          <w:b/>
-          <w:bCs/>
-          <w:sz w:val="24"/>
-          <w:szCs w:val="24"/>
-          <w:vertAlign w:val="superscript"/>
-        </w:rPr>
-        <w:t>th</w:t>
-      </w:r>
-      <w:r>
-        <w:rPr>
-          <w:rFonts w:ascii="Times New Roman" w:hAnsi="Times New Roman" w:cs="Times New Roman"/>
-          <w:b/>
-          <w:bCs/>
-          <w:sz w:val="24"/>
-          <w:szCs w:val="24"/>
-        </w:rPr>
-        <w:t>, 2025</w:t>
+        <w:t>Course:</w:t>
       </w:r>
     </w:p>
     <w:p>
@@ -221,6 +278,16 @@
           <w:szCs w:val="24"/>
         </w:rPr>
       </w:pPr>
+      <w:r>
+        <w:rPr>
+          <w:rFonts w:ascii="Times New Roman" w:hAnsi="Times New Roman" w:cs="Times New Roman"/>
+          <w:b/>
+          <w:bCs/>
+          <w:sz w:val="24"/>
+          <w:szCs w:val="24"/>
+        </w:rPr>
+        <w:t>Software Engineering Project I</w:t>
+      </w:r>
     </w:p>
     <w:p>
       <w:pPr>
@@ -234,6 +301,16 @@
           <w:szCs w:val="24"/>
         </w:rPr>
       </w:pPr>
+      <w:r>
+        <w:rPr>
+          <w:rFonts w:ascii="Times New Roman" w:hAnsi="Times New Roman" w:cs="Times New Roman"/>
+          <w:b/>
+          <w:bCs/>
+          <w:sz w:val="24"/>
+          <w:szCs w:val="24"/>
+        </w:rPr>
+        <w:t>School:</w:t>
+      </w:r>
     </w:p>
     <w:p>
       <w:pPr>
@@ -247,152 +324,39 @@
           <w:szCs w:val="24"/>
         </w:rPr>
       </w:pPr>
-    </w:p>
-    <w:p>
-      <w:pPr>
-        <w:spacing w:after="0" w:line="480" w:lineRule="auto"/>
-        <w:jc w:val="center"/>
-        <w:rPr>
-          <w:rFonts w:ascii="Times New Roman" w:hAnsi="Times New Roman" w:cs="Times New Roman"/>
-          <w:b/>
-          <w:bCs/>
-          <w:sz w:val="24"/>
-          <w:szCs w:val="24"/>
-        </w:rPr>
-      </w:pPr>
-    </w:p>
-    <w:p>
-      <w:pPr>
-        <w:spacing w:after="0" w:line="480" w:lineRule="auto"/>
-        <w:jc w:val="center"/>
-        <w:rPr>
-          <w:rFonts w:ascii="Times New Roman" w:hAnsi="Times New Roman" w:cs="Times New Roman"/>
-          <w:b/>
-          <w:bCs/>
-          <w:sz w:val="24"/>
-          <w:szCs w:val="24"/>
-        </w:rPr>
-      </w:pPr>
-      <w:r>
-        <w:rPr>
-          <w:rFonts w:ascii="Times New Roman" w:hAnsi="Times New Roman" w:cs="Times New Roman"/>
-          <w:b/>
-          <w:bCs/>
-          <w:sz w:val="24"/>
-          <w:szCs w:val="24"/>
-        </w:rPr>
-        <w:t xml:space="preserve">Margo Bonal </w:t>
-      </w:r>
-    </w:p>
-    <w:p>
-      <w:pPr>
-        <w:spacing w:after="0" w:line="480" w:lineRule="auto"/>
-        <w:jc w:val="center"/>
-        <w:rPr>
-          <w:rFonts w:ascii="Times New Roman" w:hAnsi="Times New Roman" w:cs="Times New Roman"/>
-          <w:b/>
-          <w:bCs/>
-          <w:sz w:val="24"/>
-          <w:szCs w:val="24"/>
-        </w:rPr>
-      </w:pPr>
-      <w:r>
-        <w:rPr>
-          <w:rFonts w:ascii="Times New Roman" w:hAnsi="Times New Roman" w:cs="Times New Roman"/>
-          <w:b/>
-          <w:bCs/>
-          <w:sz w:val="24"/>
-          <w:szCs w:val="24"/>
-        </w:rPr>
-        <w:t xml:space="preserve">John Gerega </w:t>
-      </w:r>
-    </w:p>
-    <w:p>
-      <w:pPr>
-        <w:spacing w:after="0" w:line="480" w:lineRule="auto"/>
-        <w:jc w:val="center"/>
-        <w:rPr>
-          <w:rFonts w:ascii="Times New Roman" w:hAnsi="Times New Roman" w:cs="Times New Roman"/>
-          <w:b/>
-          <w:bCs/>
-          <w:sz w:val="24"/>
-          <w:szCs w:val="24"/>
-        </w:rPr>
-      </w:pPr>
-      <w:r>
-        <w:rPr>
-          <w:rFonts w:ascii="Times New Roman" w:hAnsi="Times New Roman" w:cs="Times New Roman"/>
-          <w:b/>
-          <w:bCs/>
-          <w:sz w:val="24"/>
-          <w:szCs w:val="24"/>
-        </w:rPr>
-        <w:t xml:space="preserve">Luke Ruffing </w:t>
-      </w:r>
-    </w:p>
-    <w:p>
-      <w:pPr>
-        <w:spacing w:after="0" w:line="480" w:lineRule="auto"/>
-        <w:jc w:val="center"/>
-        <w:rPr>
-          <w:rFonts w:ascii="Times New Roman" w:hAnsi="Times New Roman" w:cs="Times New Roman"/>
-          <w:b/>
-          <w:bCs/>
-          <w:sz w:val="24"/>
-          <w:szCs w:val="24"/>
-        </w:rPr>
-      </w:pPr>
-    </w:p>
-    <w:p>
-      <w:pPr>
-        <w:spacing w:after="0" w:line="480" w:lineRule="auto"/>
-        <w:jc w:val="center"/>
-        <w:rPr>
-          <w:rFonts w:ascii="Times New Roman" w:hAnsi="Times New Roman" w:cs="Times New Roman"/>
-          <w:b/>
-          <w:bCs/>
-          <w:sz w:val="24"/>
-          <w:szCs w:val="24"/>
-        </w:rPr>
-      </w:pPr>
-    </w:p>
-    <w:p>
-      <w:pPr>
-        <w:spacing w:after="0" w:line="480" w:lineRule="auto"/>
-        <w:rPr>
-          <w:rFonts w:ascii="Times New Roman" w:hAnsi="Times New Roman" w:cs="Times New Roman"/>
-          <w:b/>
-          <w:bCs/>
-          <w:sz w:val="24"/>
-          <w:szCs w:val="24"/>
-        </w:rPr>
-      </w:pPr>
-    </w:p>
-    <w:p>
-      <w:pPr>
-        <w:spacing w:after="0" w:line="480" w:lineRule="auto"/>
-        <w:rPr>
-          <w:rFonts w:ascii="Times New Roman" w:hAnsi="Times New Roman" w:cs="Times New Roman"/>
-          <w:b/>
-          <w:bCs/>
-          <w:color w:val="000000"/>
-          <w:sz w:val="24"/>
-          <w:szCs w:val="24"/>
-        </w:rPr>
-      </w:pPr>
-    </w:p>
-    <w:p>
-      <w:pPr>
-        <w:spacing w:line="480" w:lineRule="auto"/>
-        <w:rPr>
-          <w:rFonts w:ascii="Times New Roman" w:hAnsi="Times New Roman" w:cs="Times New Roman"/>
-          <w:b/>
-          <w:bCs/>
-          <w:sz w:val="24"/>
-          <w:szCs w:val="24"/>
-          <w:u w:val="single"/>
-        </w:rPr>
-      </w:pPr>
+      <w:r>
+        <w:rPr>
+          <w:rFonts w:ascii="Times New Roman" w:hAnsi="Times New Roman" w:cs="Times New Roman"/>
+          <w:b/>
+          <w:bCs/>
+          <w:sz w:val="24"/>
+          <w:szCs w:val="24"/>
+        </w:rPr>
+        <w:t>Pennsylvania Western University</w:t>
+      </w:r>
+    </w:p>
+    <w:p>
+      <w:pPr>
+        <w:suppressAutoHyphens w:val="0"/>
+        <w:spacing w:line="278" w:lineRule="auto"/>
+        <w:rPr>
+          <w:rFonts w:ascii="Times New Roman" w:hAnsi="Times New Roman" w:cs="Times New Roman"/>
+          <w:b/>
+          <w:bCs/>
+          <w:sz w:val="24"/>
+          <w:szCs w:val="24"/>
+        </w:rPr>
+      </w:pPr>
+      <w:r>
+        <w:rPr>
+          <w:rFonts w:ascii="Times New Roman" w:hAnsi="Times New Roman" w:cs="Times New Roman"/>
+          <w:b/>
+          <w:bCs/>
+          <w:sz w:val="24"/>
+          <w:szCs w:val="24"/>
+        </w:rPr>
+        <w:br w:type="page"/>
+      </w:r>
     </w:p>
     <w:p>
       <w:pPr>
@@ -710,70 +674,610 @@
     <w:p>
       <w:pPr>
         <w:spacing w:line="480" w:lineRule="auto"/>
+        <w:rPr>
+          <w:rFonts w:ascii="Times New Roman" w:hAnsi="Times New Roman" w:cs="Times New Roman"/>
+          <w:sz w:val="24"/>
+          <w:szCs w:val="24"/>
+        </w:rPr>
       </w:pPr>
       <w:r>
         <w:tab/>
+      </w:r>
+      <w:r>
+        <w:rPr>
+          <w:rFonts w:ascii="Times New Roman" w:hAnsi="Times New Roman" w:cs="Times New Roman"/>
+          <w:sz w:val="24"/>
+          <w:szCs w:val="24"/>
+        </w:rPr>
         <w:t xml:space="preserve">This project, the Vulcan Activity </w:t>
       </w:r>
       <w:r>
+        <w:rPr>
+          <w:rFonts w:ascii="Times New Roman" w:hAnsi="Times New Roman" w:cs="Times New Roman"/>
+          <w:sz w:val="24"/>
+          <w:szCs w:val="24"/>
+        </w:rPr>
         <w:t>Tracker</w:t>
       </w:r>
       <w:r>
+        <w:rPr>
+          <w:rFonts w:ascii="Times New Roman" w:hAnsi="Times New Roman" w:cs="Times New Roman"/>
+          <w:sz w:val="24"/>
+          <w:szCs w:val="24"/>
+        </w:rPr>
         <w:t>, is a</w:t>
       </w:r>
       <w:r>
+        <w:rPr>
+          <w:rFonts w:ascii="Times New Roman" w:hAnsi="Times New Roman" w:cs="Times New Roman"/>
+          <w:sz w:val="24"/>
+          <w:szCs w:val="24"/>
+        </w:rPr>
         <w:t xml:space="preserve">n activity tracker that can be accessed by </w:t>
       </w:r>
       <w:r>
+        <w:rPr>
+          <w:rFonts w:ascii="Times New Roman" w:hAnsi="Times New Roman" w:cs="Times New Roman"/>
+          <w:sz w:val="24"/>
+          <w:szCs w:val="24"/>
+        </w:rPr>
         <w:t xml:space="preserve">students attending Pennsylvania Western University’s California branch. The activity tracker will </w:t>
       </w:r>
       <w:r>
+        <w:rPr>
+          <w:rFonts w:ascii="Times New Roman" w:hAnsi="Times New Roman" w:cs="Times New Roman"/>
+          <w:sz w:val="24"/>
+          <w:szCs w:val="24"/>
+        </w:rPr>
         <w:t>allow students to track any physical activity they participate in, which may</w:t>
       </w:r>
       <w:r>
+        <w:rPr>
+          <w:rFonts w:ascii="Times New Roman" w:hAnsi="Times New Roman" w:cs="Times New Roman"/>
+          <w:sz w:val="24"/>
+          <w:szCs w:val="24"/>
+        </w:rPr>
         <w:t xml:space="preserve"> include running, sports, walking, lifting, and many more. </w:t>
       </w:r>
       <w:r>
+        <w:rPr>
+          <w:rFonts w:ascii="Times New Roman" w:hAnsi="Times New Roman" w:cs="Times New Roman"/>
+          <w:sz w:val="24"/>
+          <w:szCs w:val="24"/>
+        </w:rPr>
         <w:t xml:space="preserve">This project will use a Docker </w:t>
       </w:r>
       <w:r>
+        <w:rPr>
+          <w:rFonts w:ascii="Times New Roman" w:hAnsi="Times New Roman" w:cs="Times New Roman"/>
+          <w:sz w:val="24"/>
+          <w:szCs w:val="24"/>
+        </w:rPr>
         <w:t>container</w:t>
       </w:r>
       <w:r>
+        <w:rPr>
+          <w:rFonts w:ascii="Times New Roman" w:hAnsi="Times New Roman" w:cs="Times New Roman"/>
+          <w:sz w:val="24"/>
+          <w:szCs w:val="24"/>
+        </w:rPr>
         <w:t xml:space="preserve">, a database, and </w:t>
       </w:r>
       <w:r>
+        <w:rPr>
+          <w:rFonts w:ascii="Times New Roman" w:hAnsi="Times New Roman" w:cs="Times New Roman"/>
+          <w:sz w:val="24"/>
+          <w:szCs w:val="24"/>
+        </w:rPr>
         <w:t xml:space="preserve">a </w:t>
       </w:r>
       <w:r>
+        <w:rPr>
+          <w:rFonts w:ascii="Times New Roman" w:hAnsi="Times New Roman" w:cs="Times New Roman"/>
+          <w:sz w:val="24"/>
+          <w:szCs w:val="24"/>
+        </w:rPr>
         <w:t>Python</w:t>
       </w:r>
       <w:r>
+        <w:rPr>
+          <w:rFonts w:ascii="Times New Roman" w:hAnsi="Times New Roman" w:cs="Times New Roman"/>
+          <w:sz w:val="24"/>
+          <w:szCs w:val="24"/>
+        </w:rPr>
         <w:t xml:space="preserve"> backend. All these components will be used to track user data, such as login information and the activities the user has</w:t>
       </w:r>
       <w:r>
+        <w:rPr>
+          <w:rFonts w:ascii="Times New Roman" w:hAnsi="Times New Roman" w:cs="Times New Roman"/>
+          <w:sz w:val="24"/>
+          <w:szCs w:val="24"/>
+        </w:rPr>
         <w:t xml:space="preserve"> completed. </w:t>
       </w:r>
       <w:r>
+        <w:rPr>
+          <w:rFonts w:ascii="Times New Roman" w:hAnsi="Times New Roman" w:cs="Times New Roman"/>
+          <w:sz w:val="24"/>
+          <w:szCs w:val="24"/>
+        </w:rPr>
         <w:t>The Docker</w:t>
       </w:r>
       <w:r>
+        <w:rPr>
+          <w:rFonts w:ascii="Times New Roman" w:hAnsi="Times New Roman" w:cs="Times New Roman"/>
+          <w:sz w:val="24"/>
+          <w:szCs w:val="24"/>
+        </w:rPr>
         <w:t xml:space="preserve"> container will be used to keep the frontend, backend, and database in one place. This will also ensure that the app runs consistently across multiple platforms. The database will store all the users and their data</w:t>
       </w:r>
       <w:r>
+        <w:rPr>
+          <w:rFonts w:ascii="Times New Roman" w:hAnsi="Times New Roman" w:cs="Times New Roman"/>
+          <w:sz w:val="24"/>
+          <w:szCs w:val="24"/>
+        </w:rPr>
         <w:t>. Functions to retrieve, create, and delete data will be written in the Python programming language.</w:t>
       </w:r>
       <w:r>
+        <w:rPr>
+          <w:rFonts w:ascii="Times New Roman" w:hAnsi="Times New Roman" w:cs="Times New Roman"/>
+          <w:sz w:val="24"/>
+          <w:szCs w:val="24"/>
+        </w:rPr>
         <w:t xml:space="preserve"> The user will be able to </w:t>
       </w:r>
       <w:r>
+        <w:rPr>
+          <w:rFonts w:ascii="Times New Roman" w:hAnsi="Times New Roman" w:cs="Times New Roman"/>
+          <w:sz w:val="24"/>
+          <w:szCs w:val="24"/>
+        </w:rPr>
         <w:t xml:space="preserve">add activities manually and view </w:t>
       </w:r>
       <w:r>
-        <w:t xml:space="preserve">other users activities. </w:t>
-      </w:r>
-      <w:r>
+        <w:rPr>
+          <w:rFonts w:ascii="Times New Roman" w:hAnsi="Times New Roman" w:cs="Times New Roman"/>
+          <w:sz w:val="24"/>
+          <w:szCs w:val="24"/>
+        </w:rPr>
+        <w:t xml:space="preserve">other </w:t>
+      </w:r>
+      <w:proofErr w:type="gramStart"/>
+      <w:r>
+        <w:rPr>
+          <w:rFonts w:ascii="Times New Roman" w:hAnsi="Times New Roman" w:cs="Times New Roman"/>
+          <w:sz w:val="24"/>
+          <w:szCs w:val="24"/>
+        </w:rPr>
+        <w:t>users</w:t>
+      </w:r>
+      <w:proofErr w:type="gramEnd"/>
+      <w:r>
+        <w:rPr>
+          <w:rFonts w:ascii="Times New Roman" w:hAnsi="Times New Roman" w:cs="Times New Roman"/>
+          <w:sz w:val="24"/>
+          <w:szCs w:val="24"/>
+        </w:rPr>
+        <w:t xml:space="preserve"> activities. </w:t>
+      </w:r>
+      <w:r>
+        <w:rPr>
+          <w:rFonts w:ascii="Times New Roman" w:hAnsi="Times New Roman" w:cs="Times New Roman"/>
+          <w:sz w:val="24"/>
+          <w:szCs w:val="24"/>
+        </w:rPr>
         <w:t>This document will cover all necessary details for the user and the development team regarding the functionality of the final product.</w:t>
+      </w:r>
+    </w:p>
+    <w:p>
+      <w:pPr>
+        <w:spacing w:line="480" w:lineRule="auto"/>
+        <w:rPr>
+          <w:rFonts w:ascii="Times New Roman" w:hAnsi="Times New Roman" w:cs="Times New Roman"/>
+          <w:sz w:val="24"/>
+          <w:szCs w:val="24"/>
+        </w:rPr>
+      </w:pPr>
+    </w:p>
+    <w:p>
+      <w:pPr>
+        <w:suppressAutoHyphens w:val="0"/>
+        <w:spacing w:line="278" w:lineRule="auto"/>
+      </w:pPr>
+      <w:r>
+        <w:br w:type="page"/>
+      </w:r>
+    </w:p>
+    <w:p>
+      <w:pPr>
+        <w:spacing w:line="480" w:lineRule="auto"/>
+        <w:jc w:val="center"/>
+        <w:rPr>
+          <w:rFonts w:ascii="Times New Roman" w:hAnsi="Times New Roman" w:cs="Times New Roman"/>
+          <w:b/>
+          <w:bCs/>
+          <w:sz w:val="24"/>
+          <w:szCs w:val="24"/>
+          <w:u w:val="single"/>
+        </w:rPr>
+      </w:pPr>
+      <w:r>
+        <w:rPr>
+          <w:rFonts w:ascii="Times New Roman" w:hAnsi="Times New Roman" w:cs="Times New Roman"/>
+          <w:b/>
+          <w:bCs/>
+          <w:sz w:val="24"/>
+          <w:szCs w:val="24"/>
+          <w:u w:val="single"/>
+        </w:rPr>
+        <w:lastRenderedPageBreak/>
+        <w:t>Description of the Document</w:t>
+      </w:r>
+    </w:p>
+    <w:p>
+      <w:pPr>
+        <w:spacing w:line="480" w:lineRule="auto"/>
+        <w:rPr>
+          <w:rFonts w:ascii="Times New Roman" w:hAnsi="Times New Roman" w:cs="Times New Roman"/>
+          <w:sz w:val="24"/>
+          <w:szCs w:val="24"/>
+        </w:rPr>
+      </w:pPr>
+      <w:r>
+        <w:rPr>
+          <w:rFonts w:ascii="Times New Roman" w:hAnsi="Times New Roman" w:cs="Times New Roman"/>
+          <w:sz w:val="24"/>
+          <w:szCs w:val="24"/>
+        </w:rPr>
+        <w:tab/>
+        <w:t>The purpose of this document is to define the scope and specific requirements for the project. These requirements include the product’s functionality</w:t>
+      </w:r>
+      <w:r>
+        <w:rPr>
+          <w:rFonts w:ascii="Times New Roman" w:hAnsi="Times New Roman" w:cs="Times New Roman"/>
+          <w:sz w:val="24"/>
+          <w:szCs w:val="24"/>
+        </w:rPr>
+        <w:t xml:space="preserve"> and system requirements. The developers and clients will use this document to state the terms of their arran</w:t>
+      </w:r>
+      <w:r>
+        <w:rPr>
+          <w:rFonts w:ascii="Times New Roman" w:hAnsi="Times New Roman" w:cs="Times New Roman"/>
+          <w:sz w:val="24"/>
+          <w:szCs w:val="24"/>
+        </w:rPr>
+        <w:t xml:space="preserve">gement. The client has the right to dispute the contents of this document, so the product properly reflects their desired requirements. After acceptance of the terms stated in this document, it shall be known </w:t>
+      </w:r>
+      <w:r>
+        <w:rPr>
+          <w:rFonts w:ascii="Times New Roman" w:hAnsi="Times New Roman" w:cs="Times New Roman"/>
+          <w:sz w:val="24"/>
+          <w:szCs w:val="24"/>
+        </w:rPr>
+        <w:t>that this document becomes a binding contract.</w:t>
+      </w:r>
+    </w:p>
+    <w:p>
+      <w:pPr>
+        <w:spacing w:line="480" w:lineRule="auto"/>
+        <w:rPr>
+          <w:rFonts w:ascii="Times New Roman" w:hAnsi="Times New Roman" w:cs="Times New Roman"/>
+          <w:sz w:val="24"/>
+          <w:szCs w:val="24"/>
+        </w:rPr>
+      </w:pPr>
+    </w:p>
+    <w:p>
+      <w:pPr>
+        <w:spacing w:line="480" w:lineRule="auto"/>
+        <w:jc w:val="center"/>
+        <w:rPr>
+          <w:rFonts w:ascii="Times New Roman" w:hAnsi="Times New Roman" w:cs="Times New Roman"/>
+          <w:b/>
+          <w:bCs/>
+          <w:sz w:val="24"/>
+          <w:szCs w:val="24"/>
+          <w:u w:val="single"/>
+        </w:rPr>
+      </w:pPr>
+      <w:r>
+        <w:rPr>
+          <w:rFonts w:ascii="Times New Roman" w:hAnsi="Times New Roman" w:cs="Times New Roman"/>
+          <w:b/>
+          <w:bCs/>
+          <w:sz w:val="24"/>
+          <w:szCs w:val="24"/>
+          <w:u w:val="single"/>
+        </w:rPr>
+        <w:t>Intended Audience</w:t>
+      </w:r>
+    </w:p>
+    <w:p>
+      <w:pPr>
+        <w:spacing w:line="480" w:lineRule="auto"/>
+        <w:rPr>
+          <w:rFonts w:ascii="Times New Roman" w:hAnsi="Times New Roman" w:cs="Times New Roman"/>
+          <w:sz w:val="24"/>
+          <w:szCs w:val="24"/>
+        </w:rPr>
+      </w:pPr>
+      <w:r>
+        <w:rPr>
+          <w:rFonts w:ascii="Times New Roman" w:hAnsi="Times New Roman" w:cs="Times New Roman"/>
+          <w:sz w:val="24"/>
+          <w:szCs w:val="24"/>
+        </w:rPr>
+        <w:tab/>
+      </w:r>
+      <w:r>
+        <w:rPr>
+          <w:rFonts w:ascii="Times New Roman" w:hAnsi="Times New Roman" w:cs="Times New Roman"/>
+          <w:sz w:val="24"/>
+          <w:szCs w:val="24"/>
+        </w:rPr>
+        <w:t xml:space="preserve">This document’s intended audience </w:t>
+      </w:r>
+      <w:proofErr w:type="gramStart"/>
+      <w:r>
+        <w:rPr>
+          <w:rFonts w:ascii="Times New Roman" w:hAnsi="Times New Roman" w:cs="Times New Roman"/>
+          <w:sz w:val="24"/>
+          <w:szCs w:val="24"/>
+        </w:rPr>
+        <w:t>include</w:t>
+      </w:r>
+      <w:proofErr w:type="gramEnd"/>
+      <w:r>
+        <w:rPr>
+          <w:rFonts w:ascii="Times New Roman" w:hAnsi="Times New Roman" w:cs="Times New Roman"/>
+          <w:sz w:val="24"/>
+          <w:szCs w:val="24"/>
+        </w:rPr>
+        <w:t xml:space="preserve"> the clients and product developers. The product developers have created this document to make an outline of their finished product. By doing so, it helps the client to know exactly</w:t>
+      </w:r>
+      <w:r>
+        <w:rPr>
+          <w:rFonts w:ascii="Times New Roman" w:hAnsi="Times New Roman" w:cs="Times New Roman"/>
+          <w:sz w:val="24"/>
+          <w:szCs w:val="24"/>
+        </w:rPr>
+        <w:t xml:space="preserve"> what product, functionality, and the cost that will be associated with this project. It also assists the development team to know which direction they are headed in and states their priorities for the project. Any uncertainty in this document needs to be addressed as this serves as a binding contract.</w:t>
+      </w:r>
+    </w:p>
+    <w:p>
+      <w:pPr>
+        <w:spacing w:line="480" w:lineRule="auto"/>
+        <w:rPr>
+          <w:rFonts w:ascii="Times New Roman" w:hAnsi="Times New Roman" w:cs="Times New Roman"/>
+          <w:sz w:val="24"/>
+          <w:szCs w:val="24"/>
+        </w:rPr>
+      </w:pPr>
+    </w:p>
+    <w:p>
+      <w:pPr>
+        <w:suppressAutoHyphens w:val="0"/>
+        <w:spacing w:line="278" w:lineRule="auto"/>
+        <w:rPr>
+          <w:rFonts w:ascii="Times New Roman" w:hAnsi="Times New Roman" w:cs="Times New Roman"/>
+          <w:sz w:val="24"/>
+          <w:szCs w:val="24"/>
+        </w:rPr>
+      </w:pPr>
+      <w:r>
+        <w:rPr>
+          <w:rFonts w:ascii="Times New Roman" w:hAnsi="Times New Roman" w:cs="Times New Roman"/>
+          <w:sz w:val="24"/>
+          <w:szCs w:val="24"/>
+        </w:rPr>
+        <w:br w:type="page"/>
+      </w:r>
+    </w:p>
+    <w:p>
+      <w:pPr>
+        <w:spacing w:line="480" w:lineRule="auto"/>
+        <w:jc w:val="center"/>
+        <w:rPr>
+          <w:rFonts w:ascii="Times New Roman" w:hAnsi="Times New Roman" w:cs="Times New Roman"/>
+          <w:b/>
+          <w:bCs/>
+          <w:sz w:val="32"/>
+          <w:szCs w:val="32"/>
+          <w:u w:val="single"/>
+        </w:rPr>
+      </w:pPr>
+      <w:r>
+        <w:rPr>
+          <w:rFonts w:ascii="Times New Roman" w:hAnsi="Times New Roman" w:cs="Times New Roman"/>
+          <w:b/>
+          <w:bCs/>
+          <w:sz w:val="32"/>
+          <w:szCs w:val="32"/>
+          <w:u w:val="single"/>
+        </w:rPr>
+        <w:lastRenderedPageBreak/>
+        <w:t>System Description</w:t>
+      </w:r>
+    </w:p>
+    <w:p>
+      <w:pPr>
+        <w:spacing w:line="480" w:lineRule="auto"/>
+        <w:jc w:val="center"/>
+        <w:rPr>
+          <w:rFonts w:ascii="Times New Roman" w:hAnsi="Times New Roman" w:cs="Times New Roman"/>
+          <w:b/>
+          <w:bCs/>
+          <w:sz w:val="24"/>
+          <w:szCs w:val="24"/>
+          <w:u w:val="single"/>
+        </w:rPr>
+      </w:pPr>
+      <w:r>
+        <w:rPr>
+          <w:rFonts w:ascii="Times New Roman" w:hAnsi="Times New Roman" w:cs="Times New Roman"/>
+          <w:b/>
+          <w:bCs/>
+          <w:sz w:val="24"/>
+          <w:szCs w:val="24"/>
+          <w:u w:val="single"/>
+        </w:rPr>
+        <w:t>Overview</w:t>
+      </w:r>
+    </w:p>
+    <w:p>
+      <w:pPr>
+        <w:spacing w:line="480" w:lineRule="auto"/>
+        <w:rPr>
+          <w:rFonts w:ascii="Times New Roman" w:hAnsi="Times New Roman" w:cs="Times New Roman"/>
+          <w:sz w:val="24"/>
+          <w:szCs w:val="24"/>
+        </w:rPr>
+      </w:pPr>
+      <w:r>
+        <w:rPr>
+          <w:rFonts w:ascii="Times New Roman" w:hAnsi="Times New Roman" w:cs="Times New Roman"/>
+          <w:sz w:val="24"/>
+          <w:szCs w:val="24"/>
+        </w:rPr>
+        <w:tab/>
+        <w:t>The Vulcan Activity Tracker is a software application, accessed via a web application</w:t>
+      </w:r>
+      <w:r>
+        <w:rPr>
+          <w:rFonts w:ascii="Times New Roman" w:hAnsi="Times New Roman" w:cs="Times New Roman"/>
+          <w:sz w:val="24"/>
+          <w:szCs w:val="24"/>
+        </w:rPr>
+        <w:t xml:space="preserve">. </w:t>
+      </w:r>
+      <w:r>
+        <w:rPr>
+          <w:rFonts w:ascii="Times New Roman" w:hAnsi="Times New Roman" w:cs="Times New Roman"/>
+          <w:sz w:val="24"/>
+          <w:szCs w:val="24"/>
+        </w:rPr>
+        <w:t xml:space="preserve">The main function of the activity tracker is to </w:t>
+      </w:r>
+      <w:r>
+        <w:rPr>
+          <w:rFonts w:ascii="Times New Roman" w:hAnsi="Times New Roman" w:cs="Times New Roman"/>
+          <w:sz w:val="24"/>
+          <w:szCs w:val="24"/>
+        </w:rPr>
+        <w:t xml:space="preserve">manually track exercise activities. A user can track exercise activities ranging from multiple sports. These could include running, lifting, biking, </w:t>
+      </w:r>
+      <w:r>
+        <w:rPr>
+          <w:rFonts w:ascii="Times New Roman" w:hAnsi="Times New Roman" w:cs="Times New Roman"/>
+          <w:sz w:val="24"/>
+          <w:szCs w:val="24"/>
+        </w:rPr>
+        <w:t xml:space="preserve">swimming, any organized sport, and many other activities. </w:t>
+      </w:r>
+      <w:r>
+        <w:rPr>
+          <w:rFonts w:ascii="Times New Roman" w:hAnsi="Times New Roman" w:cs="Times New Roman"/>
+          <w:sz w:val="24"/>
+          <w:szCs w:val="24"/>
+        </w:rPr>
+        <w:t xml:space="preserve">A user will also be able to join </w:t>
+      </w:r>
+      <w:r>
+        <w:rPr>
+          <w:rFonts w:ascii="Times New Roman" w:hAnsi="Times New Roman" w:cs="Times New Roman"/>
+          <w:sz w:val="24"/>
+          <w:szCs w:val="24"/>
+        </w:rPr>
+        <w:t xml:space="preserve">their sports team, recreational club team, or create a group with friends. With recreational clubs and teams </w:t>
+      </w:r>
+      <w:proofErr w:type="gramStart"/>
+      <w:r>
+        <w:rPr>
+          <w:rFonts w:ascii="Times New Roman" w:hAnsi="Times New Roman" w:cs="Times New Roman"/>
+          <w:sz w:val="24"/>
+          <w:szCs w:val="24"/>
+        </w:rPr>
+        <w:t>their</w:t>
+      </w:r>
+      <w:proofErr w:type="gramEnd"/>
+      <w:r>
+        <w:rPr>
+          <w:rFonts w:ascii="Times New Roman" w:hAnsi="Times New Roman" w:cs="Times New Roman"/>
+          <w:sz w:val="24"/>
+          <w:szCs w:val="24"/>
+        </w:rPr>
+        <w:t xml:space="preserve"> </w:t>
+      </w:r>
+      <w:proofErr w:type="gramStart"/>
+      <w:r>
+        <w:rPr>
+          <w:rFonts w:ascii="Times New Roman" w:hAnsi="Times New Roman" w:cs="Times New Roman"/>
+          <w:sz w:val="24"/>
+          <w:szCs w:val="24"/>
+        </w:rPr>
+        <w:t>will</w:t>
+      </w:r>
+      <w:proofErr w:type="gramEnd"/>
+      <w:r>
+        <w:rPr>
+          <w:rFonts w:ascii="Times New Roman" w:hAnsi="Times New Roman" w:cs="Times New Roman"/>
+          <w:sz w:val="24"/>
+          <w:szCs w:val="24"/>
+        </w:rPr>
+        <w:t xml:space="preserve"> be a person to admit users </w:t>
+      </w:r>
+      <w:r>
+        <w:rPr>
+          <w:rFonts w:ascii="Times New Roman" w:hAnsi="Times New Roman" w:cs="Times New Roman"/>
+          <w:sz w:val="24"/>
+          <w:szCs w:val="24"/>
+        </w:rPr>
+        <w:t>into the organization. Users can view activities from everyone on campus</w:t>
+      </w:r>
+      <w:r>
+        <w:rPr>
+          <w:rFonts w:ascii="Times New Roman" w:hAnsi="Times New Roman" w:cs="Times New Roman"/>
+          <w:sz w:val="24"/>
+          <w:szCs w:val="24"/>
+        </w:rPr>
+        <w:t xml:space="preserve">. A leaderboard for each activity will also be accessible to all users </w:t>
+      </w:r>
+      <w:proofErr w:type="gramStart"/>
+      <w:r>
+        <w:rPr>
+          <w:rFonts w:ascii="Times New Roman" w:hAnsi="Times New Roman" w:cs="Times New Roman"/>
+          <w:sz w:val="24"/>
+          <w:szCs w:val="24"/>
+        </w:rPr>
+        <w:t>in order to</w:t>
+      </w:r>
+      <w:proofErr w:type="gramEnd"/>
+      <w:r>
+        <w:rPr>
+          <w:rFonts w:ascii="Times New Roman" w:hAnsi="Times New Roman" w:cs="Times New Roman"/>
+          <w:sz w:val="24"/>
+          <w:szCs w:val="24"/>
+        </w:rPr>
+        <w:t xml:space="preserve"> inspire some friendly competition.</w:t>
+      </w:r>
+    </w:p>
+    <w:p>
+      <w:pPr>
+        <w:spacing w:line="480" w:lineRule="auto"/>
+        <w:rPr>
+          <w:rFonts w:ascii="Times New Roman" w:hAnsi="Times New Roman" w:cs="Times New Roman"/>
+          <w:sz w:val="24"/>
+          <w:szCs w:val="24"/>
+        </w:rPr>
+      </w:pPr>
+      <w:r>
+        <w:rPr>
+          <w:rFonts w:ascii="Times New Roman" w:hAnsi="Times New Roman" w:cs="Times New Roman"/>
+          <w:sz w:val="24"/>
+          <w:szCs w:val="24"/>
+        </w:rPr>
+        <w:tab/>
       </w:r>
     </w:p>
     <w:sectPr>

</xml_diff>

<commit_message>
Went further down overview section
</commit_message>
<xml_diff>
--- a/Specifications/Group2_Specifications.docx
+++ b/Specifications/Group2_Specifications.docx
@@ -689,159 +689,7 @@
           <w:sz w:val="24"/>
           <w:szCs w:val="24"/>
         </w:rPr>
-        <w:t xml:space="preserve">This project, the Vulcan Activity </w:t>
-      </w:r>
-      <w:r>
-        <w:rPr>
-          <w:rFonts w:ascii="Times New Roman" w:hAnsi="Times New Roman" w:cs="Times New Roman"/>
-          <w:sz w:val="24"/>
-          <w:szCs w:val="24"/>
-        </w:rPr>
-        <w:t>Tracker</w:t>
-      </w:r>
-      <w:r>
-        <w:rPr>
-          <w:rFonts w:ascii="Times New Roman" w:hAnsi="Times New Roman" w:cs="Times New Roman"/>
-          <w:sz w:val="24"/>
-          <w:szCs w:val="24"/>
-        </w:rPr>
-        <w:t>, is a</w:t>
-      </w:r>
-      <w:r>
-        <w:rPr>
-          <w:rFonts w:ascii="Times New Roman" w:hAnsi="Times New Roman" w:cs="Times New Roman"/>
-          <w:sz w:val="24"/>
-          <w:szCs w:val="24"/>
-        </w:rPr>
-        <w:t xml:space="preserve">n activity tracker that can be accessed by </w:t>
-      </w:r>
-      <w:r>
-        <w:rPr>
-          <w:rFonts w:ascii="Times New Roman" w:hAnsi="Times New Roman" w:cs="Times New Roman"/>
-          <w:sz w:val="24"/>
-          <w:szCs w:val="24"/>
-        </w:rPr>
-        <w:t xml:space="preserve">students attending Pennsylvania Western University’s California branch. The activity tracker will </w:t>
-      </w:r>
-      <w:r>
-        <w:rPr>
-          <w:rFonts w:ascii="Times New Roman" w:hAnsi="Times New Roman" w:cs="Times New Roman"/>
-          <w:sz w:val="24"/>
-          <w:szCs w:val="24"/>
-        </w:rPr>
-        <w:t>allow students to track any physical activity they participate in, which may</w:t>
-      </w:r>
-      <w:r>
-        <w:rPr>
-          <w:rFonts w:ascii="Times New Roman" w:hAnsi="Times New Roman" w:cs="Times New Roman"/>
-          <w:sz w:val="24"/>
-          <w:szCs w:val="24"/>
-        </w:rPr>
-        <w:t xml:space="preserve"> include running, sports, walking, lifting, and many more. </w:t>
-      </w:r>
-      <w:r>
-        <w:rPr>
-          <w:rFonts w:ascii="Times New Roman" w:hAnsi="Times New Roman" w:cs="Times New Roman"/>
-          <w:sz w:val="24"/>
-          <w:szCs w:val="24"/>
-        </w:rPr>
-        <w:t xml:space="preserve">This project will use a Docker </w:t>
-      </w:r>
-      <w:r>
-        <w:rPr>
-          <w:rFonts w:ascii="Times New Roman" w:hAnsi="Times New Roman" w:cs="Times New Roman"/>
-          <w:sz w:val="24"/>
-          <w:szCs w:val="24"/>
-        </w:rPr>
-        <w:t>container</w:t>
-      </w:r>
-      <w:r>
-        <w:rPr>
-          <w:rFonts w:ascii="Times New Roman" w:hAnsi="Times New Roman" w:cs="Times New Roman"/>
-          <w:sz w:val="24"/>
-          <w:szCs w:val="24"/>
-        </w:rPr>
-        <w:t xml:space="preserve">, a database, and </w:t>
-      </w:r>
-      <w:r>
-        <w:rPr>
-          <w:rFonts w:ascii="Times New Roman" w:hAnsi="Times New Roman" w:cs="Times New Roman"/>
-          <w:sz w:val="24"/>
-          <w:szCs w:val="24"/>
-        </w:rPr>
-        <w:t xml:space="preserve">a </w:t>
-      </w:r>
-      <w:r>
-        <w:rPr>
-          <w:rFonts w:ascii="Times New Roman" w:hAnsi="Times New Roman" w:cs="Times New Roman"/>
-          <w:sz w:val="24"/>
-          <w:szCs w:val="24"/>
-        </w:rPr>
-        <w:t>Python</w:t>
-      </w:r>
-      <w:r>
-        <w:rPr>
-          <w:rFonts w:ascii="Times New Roman" w:hAnsi="Times New Roman" w:cs="Times New Roman"/>
-          <w:sz w:val="24"/>
-          <w:szCs w:val="24"/>
-        </w:rPr>
-        <w:t xml:space="preserve"> backend. All these components will be used to track user data, such as login information and the activities the user has</w:t>
-      </w:r>
-      <w:r>
-        <w:rPr>
-          <w:rFonts w:ascii="Times New Roman" w:hAnsi="Times New Roman" w:cs="Times New Roman"/>
-          <w:sz w:val="24"/>
-          <w:szCs w:val="24"/>
-        </w:rPr>
-        <w:t xml:space="preserve"> completed. </w:t>
-      </w:r>
-      <w:r>
-        <w:rPr>
-          <w:rFonts w:ascii="Times New Roman" w:hAnsi="Times New Roman" w:cs="Times New Roman"/>
-          <w:sz w:val="24"/>
-          <w:szCs w:val="24"/>
-        </w:rPr>
-        <w:t>The Docker</w:t>
-      </w:r>
-      <w:r>
-        <w:rPr>
-          <w:rFonts w:ascii="Times New Roman" w:hAnsi="Times New Roman" w:cs="Times New Roman"/>
-          <w:sz w:val="24"/>
-          <w:szCs w:val="24"/>
-        </w:rPr>
-        <w:t xml:space="preserve"> container will be used to keep the frontend, backend, and database in one place. This will also ensure that the app runs consistently across multiple platforms. The database will store all the users and their data</w:t>
-      </w:r>
-      <w:r>
-        <w:rPr>
-          <w:rFonts w:ascii="Times New Roman" w:hAnsi="Times New Roman" w:cs="Times New Roman"/>
-          <w:sz w:val="24"/>
-          <w:szCs w:val="24"/>
-        </w:rPr>
-        <w:t>. Functions to retrieve, create, and delete data will be written in the Python programming language.</w:t>
-      </w:r>
-      <w:r>
-        <w:rPr>
-          <w:rFonts w:ascii="Times New Roman" w:hAnsi="Times New Roman" w:cs="Times New Roman"/>
-          <w:sz w:val="24"/>
-          <w:szCs w:val="24"/>
-        </w:rPr>
-        <w:t xml:space="preserve"> The user will be able to </w:t>
-      </w:r>
-      <w:r>
-        <w:rPr>
-          <w:rFonts w:ascii="Times New Roman" w:hAnsi="Times New Roman" w:cs="Times New Roman"/>
-          <w:sz w:val="24"/>
-          <w:szCs w:val="24"/>
-        </w:rPr>
-        <w:t xml:space="preserve">add activities manually and view </w:t>
-      </w:r>
-      <w:r>
-        <w:rPr>
-          <w:rFonts w:ascii="Times New Roman" w:hAnsi="Times New Roman" w:cs="Times New Roman"/>
-          <w:sz w:val="24"/>
-          <w:szCs w:val="24"/>
-        </w:rPr>
-        <w:t xml:space="preserve">other </w:t>
+        <w:t xml:space="preserve">This project, the Vulcan Activity Tracker, is an activity tracker that can be accessed by students attending Pennsylvania Western University’s California branch. The activity tracker will allow students to track any physical activity they participate in, which may include running, sports, walking, lifting, and many more. This project will use a Docker container, a database, and a Python backend. All these components will be used to track user data, such as login information and the activities the user has completed. The Docker container will be used to keep the frontend, backend, and database in one place. This will also ensure that the app runs consistently across multiple platforms. The database will store all the users and their data. Functions to retrieve, create, and delete data will be written in the Python programming language. The user will be able to add activities manually and view other </w:t>
       </w:r>
       <w:proofErr w:type="gramStart"/>
       <w:r>
@@ -859,15 +707,7 @@
           <w:sz w:val="24"/>
           <w:szCs w:val="24"/>
         </w:rPr>
-        <w:t xml:space="preserve"> activities. </w:t>
-      </w:r>
-      <w:r>
-        <w:rPr>
-          <w:rFonts w:ascii="Times New Roman" w:hAnsi="Times New Roman" w:cs="Times New Roman"/>
-          <w:sz w:val="24"/>
-          <w:szCs w:val="24"/>
-        </w:rPr>
-        <w:t>This document will cover all necessary details for the user and the development team regarding the functionality of the final product.</w:t>
+        <w:t xml:space="preserve"> activities. This document will cover all necessary details for the user and the development team regarding the functionality of the final product.</w:t>
       </w:r>
     </w:p>
     <w:p>
@@ -931,31 +771,7 @@
           <w:szCs w:val="24"/>
         </w:rPr>
         <w:tab/>
-        <w:t>The purpose of this document is to define the scope and specific requirements for the project. These requirements include the product’s functionality</w:t>
-      </w:r>
-      <w:r>
-        <w:rPr>
-          <w:rFonts w:ascii="Times New Roman" w:hAnsi="Times New Roman" w:cs="Times New Roman"/>
-          <w:sz w:val="24"/>
-          <w:szCs w:val="24"/>
-        </w:rPr>
-        <w:t xml:space="preserve"> and system requirements. The developers and clients will use this document to state the terms of their arran</w:t>
-      </w:r>
-      <w:r>
-        <w:rPr>
-          <w:rFonts w:ascii="Times New Roman" w:hAnsi="Times New Roman" w:cs="Times New Roman"/>
-          <w:sz w:val="24"/>
-          <w:szCs w:val="24"/>
-        </w:rPr>
-        <w:t xml:space="preserve">gement. The client has the right to dispute the contents of this document, so the product properly reflects their desired requirements. After acceptance of the terms stated in this document, it shall be known </w:t>
-      </w:r>
-      <w:r>
-        <w:rPr>
-          <w:rFonts w:ascii="Times New Roman" w:hAnsi="Times New Roman" w:cs="Times New Roman"/>
-          <w:sz w:val="24"/>
-          <w:szCs w:val="24"/>
-        </w:rPr>
-        <w:t>that this document becomes a binding contract.</w:t>
+        <w:t>The purpose of this document is to define the scope and specific requirements for the project. These requirements include the product’s functionality and system requirements. The developers and clients will use this document to state the terms of their arrangement. The client has the right to dispute the contents of this document, so the product properly reflects their desired requirements. After acceptance of the terms stated in this document, it shall be known that this document becomes a binding contract.</w:t>
       </w:r>
     </w:p>
     <w:p>
@@ -1009,13 +825,6 @@
           <w:szCs w:val="24"/>
         </w:rPr>
         <w:tab/>
-      </w:r>
-      <w:r>
-        <w:rPr>
-          <w:rFonts w:ascii="Times New Roman" w:hAnsi="Times New Roman" w:cs="Times New Roman"/>
-          <w:sz w:val="24"/>
-          <w:szCs w:val="24"/>
-        </w:rPr>
         <w:t xml:space="preserve">This document’s intended audience </w:t>
       </w:r>
       <w:proofErr w:type="gramStart"/>
@@ -1034,15 +843,7 @@
           <w:sz w:val="24"/>
           <w:szCs w:val="24"/>
         </w:rPr>
-        <w:t xml:space="preserve"> the clients and product developers. The product developers have created this document to make an outline of their finished product. By doing so, it helps the client to know exactly</w:t>
-      </w:r>
-      <w:r>
-        <w:rPr>
-          <w:rFonts w:ascii="Times New Roman" w:hAnsi="Times New Roman" w:cs="Times New Roman"/>
-          <w:sz w:val="24"/>
-          <w:szCs w:val="24"/>
-        </w:rPr>
-        <w:t xml:space="preserve"> what product, functionality, and the cost that will be associated with this project. It also assists the development team to know which direction they are headed in and states their priorities for the project. Any uncertainty in this document needs to be addressed as this serves as a binding contract.</w:t>
+        <w:t xml:space="preserve"> the clients and product developers. The product developers have created this document to make an outline of their finished product. By doing so, it helps the client to know exactly what product, functionality, and the cost that will be associated with this project. It also assists the development team to know which direction they are headed in and states their priorities for the project. Any uncertainty in this document needs to be addressed as this serves as a binding contract.</w:t>
       </w:r>
     </w:p>
     <w:p>
@@ -1141,56 +942,9 @@
           <w:szCs w:val="24"/>
         </w:rPr>
         <w:tab/>
-        <w:t>The Vulcan Activity Tracker is a software application, accessed via a web application</w:t>
-      </w:r>
-      <w:r>
-        <w:rPr>
-          <w:rFonts w:ascii="Times New Roman" w:hAnsi="Times New Roman" w:cs="Times New Roman"/>
-          <w:sz w:val="24"/>
-          <w:szCs w:val="24"/>
-        </w:rPr>
-        <w:t xml:space="preserve">. </w:t>
-      </w:r>
-      <w:r>
-        <w:rPr>
-          <w:rFonts w:ascii="Times New Roman" w:hAnsi="Times New Roman" w:cs="Times New Roman"/>
-          <w:sz w:val="24"/>
-          <w:szCs w:val="24"/>
-        </w:rPr>
-        <w:t xml:space="preserve">The main function of the activity tracker is to </w:t>
-      </w:r>
-      <w:r>
-        <w:rPr>
-          <w:rFonts w:ascii="Times New Roman" w:hAnsi="Times New Roman" w:cs="Times New Roman"/>
-          <w:sz w:val="24"/>
-          <w:szCs w:val="24"/>
-        </w:rPr>
-        <w:t xml:space="preserve">manually track exercise activities. A user can track exercise activities ranging from multiple sports. These could include running, lifting, biking, </w:t>
-      </w:r>
-      <w:r>
-        <w:rPr>
-          <w:rFonts w:ascii="Times New Roman" w:hAnsi="Times New Roman" w:cs="Times New Roman"/>
-          <w:sz w:val="24"/>
-          <w:szCs w:val="24"/>
-        </w:rPr>
-        <w:t xml:space="preserve">swimming, any organized sport, and many other activities. </w:t>
-      </w:r>
-      <w:r>
-        <w:rPr>
-          <w:rFonts w:ascii="Times New Roman" w:hAnsi="Times New Roman" w:cs="Times New Roman"/>
-          <w:sz w:val="24"/>
-          <w:szCs w:val="24"/>
-        </w:rPr>
-        <w:t xml:space="preserve">A user will also be able to join </w:t>
-      </w:r>
-      <w:r>
-        <w:rPr>
-          <w:rFonts w:ascii="Times New Roman" w:hAnsi="Times New Roman" w:cs="Times New Roman"/>
-          <w:sz w:val="24"/>
-          <w:szCs w:val="24"/>
-        </w:rPr>
-        <w:t xml:space="preserve">their sports team, recreational club team, or create a group with friends. With recreational clubs and teams </w:t>
-      </w:r>
+        <w:t xml:space="preserve">The Vulcan Activity Tracker is a software application, accessed via a web application. The main function of the activity tracker is to manually track exercise activities. A user can track exercise activities ranging from multiple sports. These could include running, lifting, biking, swimming, any organized sport, and many other activities. A user will also be able to join their sports team, recreational club team, or create a group with friends. With recreational clubs and teams </w:t>
+      </w:r>
+      <w:proofErr w:type="spellStart"/>
       <w:proofErr w:type="gramStart"/>
       <w:r>
         <w:rPr>
@@ -1200,6 +954,7 @@
         </w:rPr>
         <w:t>their</w:t>
       </w:r>
+      <w:proofErr w:type="spellEnd"/>
       <w:proofErr w:type="gramEnd"/>
       <w:r>
         <w:rPr>
@@ -1225,23 +980,7 @@
           <w:sz w:val="24"/>
           <w:szCs w:val="24"/>
         </w:rPr>
-        <w:t xml:space="preserve"> be a person to admit users </w:t>
-      </w:r>
-      <w:r>
-        <w:rPr>
-          <w:rFonts w:ascii="Times New Roman" w:hAnsi="Times New Roman" w:cs="Times New Roman"/>
-          <w:sz w:val="24"/>
-          <w:szCs w:val="24"/>
-        </w:rPr>
-        <w:t>into the organization. Users can view activities from everyone on campus</w:t>
-      </w:r>
-      <w:r>
-        <w:rPr>
-          <w:rFonts w:ascii="Times New Roman" w:hAnsi="Times New Roman" w:cs="Times New Roman"/>
-          <w:sz w:val="24"/>
-          <w:szCs w:val="24"/>
-        </w:rPr>
-        <w:t xml:space="preserve">. A leaderboard for each activity will also be accessible to all users </w:t>
+        <w:t xml:space="preserve"> be a person to admit users into the organization. Users can view activities from everyone on campus. A leaderboard for each activity will also be accessible to all users </w:t>
       </w:r>
       <w:proofErr w:type="gramStart"/>
       <w:r>
@@ -1267,6 +1006,54 @@
         <w:spacing w:line="480" w:lineRule="auto"/>
         <w:rPr>
           <w:rFonts w:ascii="Times New Roman" w:hAnsi="Times New Roman" w:cs="Times New Roman"/>
+          <w:b/>
+          <w:bCs/>
+          <w:sz w:val="32"/>
+          <w:szCs w:val="32"/>
+          <w:u w:val="single"/>
+        </w:rPr>
+      </w:pPr>
+      <w:r>
+        <w:rPr>
+          <w:rFonts w:ascii="Times New Roman" w:hAnsi="Times New Roman" w:cs="Times New Roman"/>
+          <w:b/>
+          <w:bCs/>
+          <w:sz w:val="32"/>
+          <w:szCs w:val="32"/>
+          <w:u w:val="single"/>
+        </w:rPr>
+        <w:t>Environment and Constraints:</w:t>
+      </w:r>
+    </w:p>
+    <w:p>
+      <w:pPr>
+        <w:spacing w:line="480" w:lineRule="auto"/>
+        <w:rPr>
+          <w:rFonts w:ascii="Times New Roman" w:hAnsi="Times New Roman" w:cs="Times New Roman"/>
+          <w:b/>
+          <w:bCs/>
+          <w:sz w:val="24"/>
+          <w:szCs w:val="24"/>
+          <w:u w:val="single"/>
+        </w:rPr>
+      </w:pPr>
+      <w:r>
+        <w:rPr>
+          <w:rFonts w:ascii="Times New Roman" w:hAnsi="Times New Roman" w:cs="Times New Roman"/>
+          <w:b/>
+          <w:bCs/>
+          <w:sz w:val="24"/>
+          <w:szCs w:val="24"/>
+          <w:u w:val="single"/>
+        </w:rPr>
+        <w:t>End User Profile</w:t>
+      </w:r>
+    </w:p>
+    <w:p>
+      <w:pPr>
+        <w:spacing w:line="480" w:lineRule="auto"/>
+        <w:rPr>
+          <w:rFonts w:ascii="Times New Roman" w:hAnsi="Times New Roman" w:cs="Times New Roman"/>
           <w:sz w:val="24"/>
           <w:szCs w:val="24"/>
         </w:rPr>
@@ -1278,8 +1065,309 @@
           <w:szCs w:val="24"/>
         </w:rPr>
         <w:tab/>
-      </w:r>
-    </w:p>
+        <w:t xml:space="preserve">The most common </w:t>
+      </w:r>
+      <w:proofErr w:type="gramStart"/>
+      <w:r>
+        <w:rPr>
+          <w:rFonts w:ascii="Times New Roman" w:hAnsi="Times New Roman" w:cs="Times New Roman"/>
+          <w:sz w:val="24"/>
+          <w:szCs w:val="24"/>
+        </w:rPr>
+        <w:t>user end</w:t>
+      </w:r>
+      <w:proofErr w:type="gramEnd"/>
+      <w:r>
+        <w:rPr>
+          <w:rFonts w:ascii="Times New Roman" w:hAnsi="Times New Roman" w:cs="Times New Roman"/>
+          <w:sz w:val="24"/>
+          <w:szCs w:val="24"/>
+        </w:rPr>
+        <w:t xml:space="preserve"> users of the Vulcan Activity Tracker are </w:t>
+      </w:r>
+      <w:proofErr w:type="spellStart"/>
+      <w:r>
+        <w:rPr>
+          <w:rFonts w:ascii="Times New Roman" w:hAnsi="Times New Roman" w:cs="Times New Roman"/>
+          <w:sz w:val="24"/>
+          <w:szCs w:val="24"/>
+        </w:rPr>
+        <w:t>PennWest</w:t>
+      </w:r>
+      <w:proofErr w:type="spellEnd"/>
+      <w:r>
+        <w:rPr>
+          <w:rFonts w:ascii="Times New Roman" w:hAnsi="Times New Roman" w:cs="Times New Roman"/>
+          <w:sz w:val="24"/>
+          <w:szCs w:val="24"/>
+        </w:rPr>
+        <w:t xml:space="preserve"> students, most likely ones involved in sports or recreational clubs. Users should be familiar with using web applications to interact with the website. With a basic understanding of navigating web applications, any student will be able to add an activity, view their statistics, view other </w:t>
+      </w:r>
+      <w:proofErr w:type="gramStart"/>
+      <w:r>
+        <w:rPr>
+          <w:rFonts w:ascii="Times New Roman" w:hAnsi="Times New Roman" w:cs="Times New Roman"/>
+          <w:sz w:val="24"/>
+          <w:szCs w:val="24"/>
+        </w:rPr>
+        <w:t>students</w:t>
+      </w:r>
+      <w:proofErr w:type="gramEnd"/>
+      <w:r>
+        <w:rPr>
+          <w:rFonts w:ascii="Times New Roman" w:hAnsi="Times New Roman" w:cs="Times New Roman"/>
+          <w:sz w:val="24"/>
+          <w:szCs w:val="24"/>
+        </w:rPr>
+        <w:t xml:space="preserve"> activities, and view the leaderboards. </w:t>
+      </w:r>
+    </w:p>
+    <w:p>
+      <w:pPr>
+        <w:spacing w:line="480" w:lineRule="auto"/>
+        <w:rPr>
+          <w:rFonts w:ascii="Times New Roman" w:hAnsi="Times New Roman" w:cs="Times New Roman"/>
+          <w:sz w:val="24"/>
+          <w:szCs w:val="24"/>
+          <w:u w:val="single"/>
+        </w:rPr>
+      </w:pPr>
+      <w:r>
+        <w:rPr>
+          <w:rFonts w:ascii="Times New Roman" w:hAnsi="Times New Roman" w:cs="Times New Roman"/>
+          <w:b/>
+          <w:bCs/>
+          <w:sz w:val="24"/>
+          <w:szCs w:val="24"/>
+          <w:u w:val="single"/>
+        </w:rPr>
+        <w:t>User Interaction</w:t>
+      </w:r>
+    </w:p>
+    <w:p>
+      <w:pPr>
+        <w:spacing w:line="480" w:lineRule="auto"/>
+        <w:rPr>
+          <w:rFonts w:ascii="Times New Roman" w:hAnsi="Times New Roman" w:cs="Times New Roman"/>
+          <w:b/>
+          <w:bCs/>
+          <w:sz w:val="24"/>
+          <w:szCs w:val="24"/>
+          <w:u w:val="single"/>
+        </w:rPr>
+      </w:pPr>
+      <w:r>
+        <w:rPr>
+          <w:rFonts w:ascii="Times New Roman" w:hAnsi="Times New Roman" w:cs="Times New Roman"/>
+          <w:sz w:val="24"/>
+          <w:szCs w:val="24"/>
+        </w:rPr>
+        <w:tab/>
+        <w:t xml:space="preserve">The user interaction will be through the software application that runs the web application. Once the user logs in or creates a new account with Pennsylvania Western credentials, they will be redirected to the home page with all recent student activities. The user </w:t>
+      </w:r>
+      <w:r>
+        <w:rPr>
+          <w:rFonts w:ascii="Times New Roman" w:hAnsi="Times New Roman" w:cs="Times New Roman"/>
+          <w:sz w:val="24"/>
+          <w:szCs w:val="24"/>
+        </w:rPr>
+        <w:lastRenderedPageBreak/>
+        <w:t xml:space="preserve">can then find the buttons to redirect them to the leaderboard section, group section, and the section to </w:t>
+      </w:r>
+      <w:proofErr w:type="gramStart"/>
+      <w:r>
+        <w:rPr>
+          <w:rFonts w:ascii="Times New Roman" w:hAnsi="Times New Roman" w:cs="Times New Roman"/>
+          <w:sz w:val="24"/>
+          <w:szCs w:val="24"/>
+        </w:rPr>
+        <w:t>actually add</w:t>
+      </w:r>
+      <w:proofErr w:type="gramEnd"/>
+      <w:r>
+        <w:rPr>
+          <w:rFonts w:ascii="Times New Roman" w:hAnsi="Times New Roman" w:cs="Times New Roman"/>
+          <w:sz w:val="24"/>
+          <w:szCs w:val="24"/>
+        </w:rPr>
+        <w:t xml:space="preserve"> an activity. In the leaderboard section, users will be able to filter based on activity type and by group, meaning they can see the leaderboard of only their group or organization. </w:t>
+      </w:r>
+      <w:r>
+        <w:rPr>
+          <w:rFonts w:ascii="Times New Roman" w:hAnsi="Times New Roman" w:cs="Times New Roman"/>
+          <w:sz w:val="24"/>
+          <w:szCs w:val="24"/>
+        </w:rPr>
+        <w:br/>
+      </w:r>
+      <w:r>
+        <w:rPr>
+          <w:rFonts w:ascii="Times New Roman" w:hAnsi="Times New Roman" w:cs="Times New Roman"/>
+          <w:b/>
+          <w:bCs/>
+          <w:sz w:val="24"/>
+          <w:szCs w:val="24"/>
+          <w:u w:val="single"/>
+        </w:rPr>
+        <w:t>Hardware Constraints</w:t>
+      </w:r>
+    </w:p>
+    <w:p>
+      <w:pPr>
+        <w:spacing w:line="480" w:lineRule="auto"/>
+        <w:rPr>
+          <w:rFonts w:ascii="Times New Roman" w:hAnsi="Times New Roman" w:cs="Times New Roman"/>
+          <w:sz w:val="24"/>
+          <w:szCs w:val="24"/>
+        </w:rPr>
+      </w:pPr>
+      <w:r>
+        <w:rPr>
+          <w:rFonts w:ascii="Times New Roman" w:hAnsi="Times New Roman" w:cs="Times New Roman"/>
+          <w:sz w:val="24"/>
+          <w:szCs w:val="24"/>
+        </w:rPr>
+        <w:tab/>
+        <w:t>There is no hardware involved in the Vulcan Activity tracker.</w:t>
+      </w:r>
+    </w:p>
+    <w:p>
+      <w:pPr>
+        <w:spacing w:line="480" w:lineRule="auto"/>
+        <w:rPr>
+          <w:rFonts w:ascii="Times New Roman" w:hAnsi="Times New Roman" w:cs="Times New Roman"/>
+          <w:sz w:val="24"/>
+          <w:szCs w:val="24"/>
+        </w:rPr>
+      </w:pPr>
+      <w:r>
+        <w:rPr>
+          <w:rFonts w:ascii="Times New Roman" w:hAnsi="Times New Roman" w:cs="Times New Roman"/>
+          <w:b/>
+          <w:bCs/>
+          <w:sz w:val="24"/>
+          <w:szCs w:val="24"/>
+          <w:u w:val="single"/>
+        </w:rPr>
+        <w:t>Software Constraints</w:t>
+      </w:r>
+    </w:p>
+    <w:p>
+      <w:pPr>
+        <w:spacing w:line="480" w:lineRule="auto"/>
+        <w:rPr>
+          <w:rFonts w:ascii="Times New Roman" w:hAnsi="Times New Roman" w:cs="Times New Roman"/>
+          <w:sz w:val="24"/>
+          <w:szCs w:val="24"/>
+        </w:rPr>
+      </w:pPr>
+      <w:r>
+        <w:rPr>
+          <w:rFonts w:ascii="Times New Roman" w:hAnsi="Times New Roman" w:cs="Times New Roman"/>
+          <w:b/>
+          <w:bCs/>
+          <w:sz w:val="24"/>
+          <w:szCs w:val="24"/>
+          <w:u w:val="single"/>
+        </w:rPr>
+        <w:t>Cost Constraints</w:t>
+      </w:r>
+    </w:p>
+    <w:p>
+      <w:pPr>
+        <w:spacing w:line="480" w:lineRule="auto"/>
+        <w:rPr>
+          <w:rFonts w:ascii="Times New Roman" w:hAnsi="Times New Roman" w:cs="Times New Roman"/>
+          <w:sz w:val="24"/>
+          <w:szCs w:val="24"/>
+        </w:rPr>
+      </w:pPr>
+      <w:r>
+        <w:rPr>
+          <w:rFonts w:ascii="Times New Roman" w:hAnsi="Times New Roman" w:cs="Times New Roman"/>
+          <w:b/>
+          <w:bCs/>
+          <w:sz w:val="24"/>
+          <w:szCs w:val="24"/>
+          <w:u w:val="single"/>
+        </w:rPr>
+        <w:t>Other Concerns</w:t>
+      </w:r>
+    </w:p>
+    <w:p>
+      <w:pPr>
+        <w:spacing w:line="480" w:lineRule="auto"/>
+        <w:rPr>
+          <w:rFonts w:ascii="Times New Roman" w:hAnsi="Times New Roman" w:cs="Times New Roman"/>
+          <w:sz w:val="24"/>
+          <w:szCs w:val="24"/>
+        </w:rPr>
+      </w:pPr>
+      <w:r>
+        <w:rPr>
+          <w:rFonts w:ascii="Times New Roman" w:hAnsi="Times New Roman" w:cs="Times New Roman"/>
+          <w:sz w:val="24"/>
+          <w:szCs w:val="24"/>
+        </w:rPr>
+        <w:tab/>
+        <w:t xml:space="preserve">The end-user will need to have access to </w:t>
+      </w:r>
+      <w:proofErr w:type="spellStart"/>
+      <w:r>
+        <w:rPr>
+          <w:rFonts w:ascii="Times New Roman" w:hAnsi="Times New Roman" w:cs="Times New Roman"/>
+          <w:sz w:val="24"/>
+          <w:szCs w:val="24"/>
+        </w:rPr>
+        <w:t>WiFi</w:t>
+      </w:r>
+      <w:proofErr w:type="spellEnd"/>
+      <w:r>
+        <w:rPr>
+          <w:rFonts w:ascii="Times New Roman" w:hAnsi="Times New Roman" w:cs="Times New Roman"/>
+          <w:sz w:val="24"/>
+          <w:szCs w:val="24"/>
+        </w:rPr>
+        <w:t xml:space="preserve"> to utilize the website. The user must also have valid Pennsylvania Western </w:t>
+      </w:r>
+      <w:proofErr w:type="spellStart"/>
+      <w:r>
+        <w:rPr>
+          <w:rFonts w:ascii="Times New Roman" w:hAnsi="Times New Roman" w:cs="Times New Roman"/>
+          <w:sz w:val="24"/>
+          <w:szCs w:val="24"/>
+        </w:rPr>
+        <w:t>Universtiy</w:t>
+      </w:r>
+      <w:proofErr w:type="spellEnd"/>
+      <w:r>
+        <w:rPr>
+          <w:rFonts w:ascii="Times New Roman" w:hAnsi="Times New Roman" w:cs="Times New Roman"/>
+          <w:sz w:val="24"/>
+          <w:szCs w:val="24"/>
+        </w:rPr>
+        <w:t xml:space="preserve"> credentials.</w:t>
+      </w:r>
+    </w:p>
+    <w:p>
+      <w:pPr>
+        <w:spacing w:line="480" w:lineRule="auto"/>
+        <w:rPr>
+          <w:rFonts w:ascii="Times New Roman" w:hAnsi="Times New Roman" w:cs="Times New Roman"/>
+          <w:sz w:val="24"/>
+          <w:szCs w:val="24"/>
+        </w:rPr>
+      </w:pPr>
+      <w:r>
+        <w:rPr>
+          <w:rFonts w:ascii="Times New Roman" w:hAnsi="Times New Roman" w:cs="Times New Roman"/>
+          <w:sz w:val="24"/>
+          <w:szCs w:val="24"/>
+        </w:rPr>
+        <w:tab/>
+      </w:r>
+    </w:p>
+    <w:p/>
     <w:sectPr>
       <w:pgSz w:w="12240" w:h="15840"/>
       <w:pgMar w:top="1440" w:right="1440" w:bottom="1440" w:left="1440" w:header="720" w:footer="720" w:gutter="0"/>

</xml_diff>

<commit_message>
add cover page, table of contents, and all section labels
</commit_message>
<xml_diff>
--- a/Specifications/Group2_Specifications.docx
+++ b/Specifications/Group2_Specifications.docx
@@ -2,19 +2,530 @@
 <file path=word/document.xml><?xml version="1.0" encoding="utf-8"?>
 <w:document xmlns:wpc="http://schemas.microsoft.com/office/word/2010/wordprocessingCanvas" xmlns:cx="http://schemas.microsoft.com/office/drawing/2014/chartex" xmlns:cx1="http://schemas.microsoft.com/office/drawing/2015/9/8/chartex" xmlns:cx2="http://schemas.microsoft.com/office/drawing/2015/10/21/chartex" xmlns:cx3="http://schemas.microsoft.com/office/drawing/2016/5/9/chartex" xmlns:cx4="http://schemas.microsoft.com/office/drawing/2016/5/10/chartex" xmlns:cx5="http://schemas.microsoft.com/office/drawing/2016/5/11/chartex" xmlns:cx6="http://schemas.microsoft.com/office/drawing/2016/5/12/chartex" xmlns:cx7="http://schemas.microsoft.com/office/drawing/2016/5/13/chartex" xmlns:cx8="http://schemas.microsoft.com/office/drawing/2016/5/14/chartex" xmlns:mc="http://schemas.openxmlformats.org/markup-compatibility/2006" xmlns:aink="http://schemas.microsoft.com/office/drawing/2016/ink" xmlns:am3d="http://schemas.microsoft.com/office/drawing/2017/model3d" xmlns:o="urn:schemas-microsoft-com:office:office" xmlns:oel="http://schemas.microsoft.com/office/2019/extlst" xmlns:r="http://schemas.openxmlformats.org/officeDocument/2006/relationships" xmlns:m="http://schemas.openxmlformats.org/officeDocument/2006/math" xmlns:v="urn:schemas-microsoft-com:vml" xmlns:wp14="http://schemas.microsoft.com/office/word/2010/wordprocessingDrawing" xmlns:wp="http://schemas.openxmlformats.org/drawingml/2006/wordprocessingDrawing" xmlns:w10="urn:schemas-microsoft-com:office:word" xmlns:w="http://schemas.openxmlformats.org/wordprocessingml/2006/main" xmlns:w14="http://schemas.microsoft.com/office/word/2010/wordml" xmlns:w15="http://schemas.microsoft.com/office/word/2012/wordml" xmlns:w16cex="http://schemas.microsoft.com/office/word/2018/wordml/cex" xmlns:w16cid="http://schemas.microsoft.com/office/word/2016/wordml/cid" xmlns:w16="http://schemas.microsoft.com/office/word/2018/wordml" xmlns:w16du="http://schemas.microsoft.com/office/word/2023/wordml/word16du" xmlns:w16sdtdh="http://schemas.microsoft.com/office/word/2020/wordml/sdtdatahash" xmlns:w16sdtfl="http://schemas.microsoft.com/office/word/2024/wordml/sdtformatlock" xmlns:w16se="http://schemas.microsoft.com/office/word/2015/wordml/symex" xmlns:wpg="http://schemas.microsoft.com/office/word/2010/wordprocessingGroup" xmlns:wpi="http://schemas.microsoft.com/office/word/2010/wordprocessingInk" xmlns:wne="http://schemas.microsoft.com/office/word/2006/wordml" xmlns:wps="http://schemas.microsoft.com/office/word/2010/wordprocessingShape" mc:Ignorable="w14 w15 w16se w16cid w16 w16cex w16sdtdh w16sdtfl w16du wp14">
   <w:body>
+    <w:sdt>
+      <w:sdtPr>
+        <w:id w:val="-1452703527"/>
+        <w:docPartObj>
+          <w:docPartGallery w:val="Cover Pages"/>
+          <w:docPartUnique/>
+        </w:docPartObj>
+      </w:sdtPr>
+      <w:sdtEndPr>
+        <w:rPr>
+          <w:rFonts w:ascii="Times New Roman" w:hAnsi="Times New Roman" w:cs="Times New Roman"/>
+          <w:b/>
+          <w:bCs/>
+          <w:sz w:val="24"/>
+          <w:szCs w:val="24"/>
+        </w:rPr>
+      </w:sdtEndPr>
+      <w:sdtContent>
+        <w:p/>
+        <w:p>
+          <w:pPr>
+            <w:suppressAutoHyphens w:val="0"/>
+            <w:spacing w:line="278" w:lineRule="auto"/>
+            <w:rPr>
+              <w:rFonts w:ascii="Times New Roman" w:hAnsi="Times New Roman" w:cs="Times New Roman"/>
+              <w:b/>
+              <w:bCs/>
+              <w:sz w:val="24"/>
+              <w:szCs w:val="24"/>
+            </w:rPr>
+          </w:pPr>
+          <w:r>
+            <w:rPr>
+              <w:noProof/>
+            </w:rPr>
+            <mc:AlternateContent>
+              <mc:Choice Requires="wpg">
+                <w:drawing>
+                  <wp:anchor distT="0" distB="0" distL="114300" distR="114300" simplePos="0" relativeHeight="251659264" behindDoc="0" locked="0" layoutInCell="1" allowOverlap="1" wp14:anchorId="55E29BDD" wp14:editId="071828B4">
+                    <wp:simplePos x="0" y="0"/>
+                    <mc:AlternateContent>
+                      <mc:Choice Requires="wp14">
+                        <wp:positionH relativeFrom="page">
+                          <wp14:pctPosHOffset>4500</wp14:pctPosHOffset>
+                        </wp:positionH>
+                      </mc:Choice>
+                      <mc:Fallback>
+                        <wp:positionH relativeFrom="page">
+                          <wp:posOffset>349250</wp:posOffset>
+                        </wp:positionH>
+                      </mc:Fallback>
+                    </mc:AlternateContent>
+                    <wp:positionV relativeFrom="page">
+                      <wp:align>center</wp:align>
+                    </wp:positionV>
+                    <wp:extent cx="228600" cy="9144000"/>
+                    <wp:effectExtent l="0" t="0" r="3175" b="635"/>
+                    <wp:wrapNone/>
+                    <wp:docPr id="114" name="Group 24"/>
+                    <wp:cNvGraphicFramePr/>
+                    <a:graphic xmlns:a="http://schemas.openxmlformats.org/drawingml/2006/main">
+                      <a:graphicData uri="http://schemas.microsoft.com/office/word/2010/wordprocessingGroup">
+                        <wpg:wgp>
+                          <wpg:cNvGrpSpPr/>
+                          <wpg:grpSpPr>
+                            <a:xfrm>
+                              <a:off x="0" y="0"/>
+                              <a:ext cx="228600" cy="9144000"/>
+                              <a:chOff x="0" y="0"/>
+                              <a:chExt cx="228600" cy="9144000"/>
+                            </a:xfrm>
+                          </wpg:grpSpPr>
+                          <wps:wsp>
+                            <wps:cNvPr id="115" name="Rectangle 115"/>
+                            <wps:cNvSpPr/>
+                            <wps:spPr>
+                              <a:xfrm>
+                                <a:off x="0" y="0"/>
+                                <a:ext cx="228600" cy="8782050"/>
+                              </a:xfrm>
+                              <a:prstGeom prst="rect">
+                                <a:avLst/>
+                              </a:prstGeom>
+                              <a:solidFill>
+                                <a:schemeClr val="accent2"/>
+                              </a:solidFill>
+                              <a:ln>
+                                <a:noFill/>
+                              </a:ln>
+                            </wps:spPr>
+                            <wps:style>
+                              <a:lnRef idx="2">
+                                <a:schemeClr val="accent1">
+                                  <a:shade val="50000"/>
+                                </a:schemeClr>
+                              </a:lnRef>
+                              <a:fillRef idx="1">
+                                <a:schemeClr val="accent1"/>
+                              </a:fillRef>
+                              <a:effectRef idx="0">
+                                <a:schemeClr val="accent1"/>
+                              </a:effectRef>
+                              <a:fontRef idx="minor">
+                                <a:schemeClr val="lt1"/>
+                              </a:fontRef>
+                            </wps:style>
+                            <wps:bodyPr rot="0" spcFirstLastPara="0" vertOverflow="overflow" horzOverflow="overflow" vert="horz" wrap="square" lIns="91440" tIns="45720" rIns="91440" bIns="45720" numCol="1" spcCol="0" rtlCol="0" fromWordArt="0" anchor="ctr" anchorCtr="0" forceAA="0" compatLnSpc="1">
+                              <a:prstTxWarp prst="textNoShape">
+                                <a:avLst/>
+                              </a:prstTxWarp>
+                              <a:noAutofit/>
+                            </wps:bodyPr>
+                          </wps:wsp>
+                          <wps:wsp>
+                            <wps:cNvPr id="116" name="Rectangle 116"/>
+                            <wps:cNvSpPr>
+                              <a:spLocks noChangeAspect="1"/>
+                            </wps:cNvSpPr>
+                            <wps:spPr>
+                              <a:xfrm>
+                                <a:off x="0" y="8915400"/>
+                                <a:ext cx="228600" cy="228600"/>
+                              </a:xfrm>
+                              <a:prstGeom prst="rect">
+                                <a:avLst/>
+                              </a:prstGeom>
+                              <a:solidFill>
+                                <a:schemeClr val="accent1"/>
+                              </a:solidFill>
+                              <a:ln>
+                                <a:noFill/>
+                              </a:ln>
+                            </wps:spPr>
+                            <wps:style>
+                              <a:lnRef idx="2">
+                                <a:schemeClr val="accent1">
+                                  <a:shade val="50000"/>
+                                </a:schemeClr>
+                              </a:lnRef>
+                              <a:fillRef idx="1">
+                                <a:schemeClr val="accent1"/>
+                              </a:fillRef>
+                              <a:effectRef idx="0">
+                                <a:schemeClr val="accent1"/>
+                              </a:effectRef>
+                              <a:fontRef idx="minor">
+                                <a:schemeClr val="lt1"/>
+                              </a:fontRef>
+                            </wps:style>
+                            <wps:bodyPr rot="0" spcFirstLastPara="0" vertOverflow="overflow" horzOverflow="overflow" vert="horz" wrap="square" lIns="91440" tIns="45720" rIns="91440" bIns="45720" numCol="1" spcCol="0" rtlCol="0" fromWordArt="0" anchor="ctr" anchorCtr="0" forceAA="0" compatLnSpc="1">
+                              <a:prstTxWarp prst="textNoShape">
+                                <a:avLst/>
+                              </a:prstTxWarp>
+                              <a:noAutofit/>
+                            </wps:bodyPr>
+                          </wps:wsp>
+                        </wpg:wgp>
+                      </a:graphicData>
+                    </a:graphic>
+                    <wp14:sizeRelH relativeFrom="page">
+                      <wp14:pctWidth>2900</wp14:pctWidth>
+                    </wp14:sizeRelH>
+                    <wp14:sizeRelV relativeFrom="page">
+                      <wp14:pctHeight>90900</wp14:pctHeight>
+                    </wp14:sizeRelV>
+                  </wp:anchor>
+                </w:drawing>
+              </mc:Choice>
+              <mc:Fallback>
+                <w:pict>
+                  <v:group w14:anchorId="2393D238" id="Group 24" o:spid="_x0000_s1026" style="position:absolute;margin-left:0;margin-top:0;width:18pt;height:10in;z-index:251659264;mso-width-percent:29;mso-height-percent:909;mso-left-percent:45;mso-position-horizontal-relative:page;mso-position-vertical:center;mso-position-vertical-relative:page;mso-width-percent:29;mso-height-percent:909;mso-left-percent:45" coordsize="2286,91440" o:gfxdata="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">
+                    <v:rect id="Rectangle 115" o:spid="_x0000_s1027" style="position:absolute;width:2286;height:87820;visibility:visible;mso-wrap-style:square;v-text-anchor:middle" o:gfxdata="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" fillcolor="#9b2d1f [3205]" stroked="f" strokeweight="1.5pt"/>
+                    <v:rect id="Rectangle 116" o:spid="_x0000_s1028" style="position:absolute;top:89154;width:2286;height:2286;visibility:visible;mso-wrap-style:square;v-text-anchor:middle" o:gfxdata="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" fillcolor="#d34817 [3204]" stroked="f" strokeweight="1.5pt">
+                      <o:lock v:ext="edit" aspectratio="t"/>
+                    </v:rect>
+                    <w10:wrap anchorx="page" anchory="page"/>
+                  </v:group>
+                </w:pict>
+              </mc:Fallback>
+            </mc:AlternateContent>
+          </w:r>
+        </w:p>
+      </w:sdtContent>
+    </w:sdt>
     <w:p>
       <w:pPr>
         <w:spacing w:after="0" w:line="480" w:lineRule="auto"/>
         <w:jc w:val="center"/>
         <w:rPr>
           <w:rFonts w:ascii="Times New Roman" w:hAnsi="Times New Roman" w:cs="Times New Roman"/>
+          <w:sz w:val="72"/>
+          <w:szCs w:val="72"/>
+        </w:rPr>
+      </w:pPr>
+      <w:r>
+        <w:rPr>
+          <w:rFonts w:ascii="Times New Roman" w:hAnsi="Times New Roman" w:cs="Times New Roman"/>
+          <w:sz w:val="72"/>
+          <w:szCs w:val="72"/>
+        </w:rPr>
+        <w:t>Vulcan Activity Tracker</w:t>
+      </w:r>
+    </w:p>
+    <w:p>
+      <w:pPr>
+        <w:spacing w:after="0" w:line="480" w:lineRule="auto"/>
+        <w:jc w:val="center"/>
+        <w:rPr>
+          <w:rFonts w:ascii="Times New Roman" w:hAnsi="Times New Roman" w:cs="Times New Roman"/>
+          <w:i/>
+          <w:iCs/>
+          <w:sz w:val="36"/>
+          <w:szCs w:val="36"/>
+        </w:rPr>
+      </w:pPr>
+      <w:r>
+        <w:rPr>
+          <w:rFonts w:ascii="Times New Roman" w:hAnsi="Times New Roman" w:cs="Times New Roman"/>
+          <w:i/>
+          <w:iCs/>
+          <w:sz w:val="36"/>
+          <w:szCs w:val="36"/>
+        </w:rPr>
+        <w:t>The Activity Tracker for PennWest California Students.</w:t>
+      </w:r>
+    </w:p>
+    <w:p>
+      <w:pPr>
+        <w:spacing w:after="0" w:line="480" w:lineRule="auto"/>
+        <w:jc w:val="center"/>
+        <w:rPr>
+          <w:rFonts w:ascii="Times New Roman" w:hAnsi="Times New Roman" w:cs="Times New Roman"/>
+          <w:sz w:val="24"/>
+          <w:szCs w:val="24"/>
+        </w:rPr>
+      </w:pPr>
+    </w:p>
+    <w:p>
+      <w:pPr>
+        <w:spacing w:after="0" w:line="480" w:lineRule="auto"/>
+        <w:jc w:val="center"/>
+        <w:rPr>
+          <w:rFonts w:ascii="Times New Roman" w:hAnsi="Times New Roman" w:cs="Times New Roman"/>
+          <w:sz w:val="24"/>
+          <w:szCs w:val="24"/>
+        </w:rPr>
+      </w:pPr>
+    </w:p>
+    <w:p>
+      <w:pPr>
+        <w:spacing w:after="0" w:line="480" w:lineRule="auto"/>
+        <w:jc w:val="center"/>
+        <w:rPr>
+          <w:rFonts w:ascii="Times New Roman" w:hAnsi="Times New Roman" w:cs="Times New Roman"/>
+          <w:sz w:val="24"/>
+          <w:szCs w:val="24"/>
+        </w:rPr>
+      </w:pPr>
+    </w:p>
+    <w:p>
+      <w:pPr>
+        <w:spacing w:after="0" w:line="480" w:lineRule="auto"/>
+        <w:jc w:val="center"/>
+        <w:rPr>
+          <w:rFonts w:ascii="Times New Roman" w:hAnsi="Times New Roman" w:cs="Times New Roman"/>
+          <w:sz w:val="24"/>
+          <w:szCs w:val="24"/>
+        </w:rPr>
+      </w:pPr>
+      <w:r>
+        <w:rPr>
+          <w:rFonts w:ascii="Times New Roman" w:hAnsi="Times New Roman" w:cs="Times New Roman"/>
+          <w:sz w:val="24"/>
+          <w:szCs w:val="24"/>
+        </w:rPr>
+        <w:t>Specification</w:t>
+      </w:r>
+      <w:r>
+        <w:rPr>
+          <w:rFonts w:ascii="Times New Roman" w:hAnsi="Times New Roman" w:cs="Times New Roman"/>
+          <w:sz w:val="24"/>
+          <w:szCs w:val="24"/>
+        </w:rPr>
+        <w:t>s Document</w:t>
+      </w:r>
+    </w:p>
+    <w:p>
+      <w:pPr>
+        <w:spacing w:after="0" w:line="480" w:lineRule="auto"/>
+        <w:jc w:val="center"/>
+        <w:rPr>
+          <w:rFonts w:ascii="Times New Roman" w:hAnsi="Times New Roman" w:cs="Times New Roman"/>
+          <w:sz w:val="24"/>
+          <w:szCs w:val="24"/>
+        </w:rPr>
+      </w:pPr>
+      <w:r>
+        <w:rPr>
+          <w:rFonts w:ascii="Times New Roman" w:hAnsi="Times New Roman" w:cs="Times New Roman"/>
+          <w:sz w:val="24"/>
+          <w:szCs w:val="24"/>
+        </w:rPr>
+        <w:t>Team Members:</w:t>
+      </w:r>
+    </w:p>
+    <w:p>
+      <w:pPr>
+        <w:spacing w:after="0" w:line="480" w:lineRule="auto"/>
+        <w:jc w:val="center"/>
+        <w:rPr>
+          <w:rFonts w:ascii="Times New Roman" w:hAnsi="Times New Roman" w:cs="Times New Roman"/>
+          <w:sz w:val="24"/>
+          <w:szCs w:val="24"/>
+        </w:rPr>
+      </w:pPr>
+      <w:r>
+        <w:rPr>
+          <w:rFonts w:ascii="Times New Roman" w:hAnsi="Times New Roman" w:cs="Times New Roman"/>
+          <w:sz w:val="24"/>
+          <w:szCs w:val="24"/>
+        </w:rPr>
+        <w:t>Margo Bonal</w:t>
+      </w:r>
+    </w:p>
+    <w:p>
+      <w:pPr>
+        <w:spacing w:after="0" w:line="480" w:lineRule="auto"/>
+        <w:jc w:val="center"/>
+        <w:rPr>
+          <w:rFonts w:ascii="Times New Roman" w:hAnsi="Times New Roman" w:cs="Times New Roman"/>
+          <w:sz w:val="24"/>
+          <w:szCs w:val="24"/>
+        </w:rPr>
+      </w:pPr>
+      <w:r>
+        <w:rPr>
+          <w:rFonts w:ascii="Times New Roman" w:hAnsi="Times New Roman" w:cs="Times New Roman"/>
+          <w:sz w:val="24"/>
+          <w:szCs w:val="24"/>
+        </w:rPr>
+        <w:t>John Gerega</w:t>
+      </w:r>
+    </w:p>
+    <w:p>
+      <w:pPr>
+        <w:spacing w:after="0" w:line="480" w:lineRule="auto"/>
+        <w:jc w:val="center"/>
+        <w:rPr>
+          <w:rFonts w:ascii="Times New Roman" w:hAnsi="Times New Roman" w:cs="Times New Roman"/>
+          <w:sz w:val="24"/>
+          <w:szCs w:val="24"/>
+        </w:rPr>
+      </w:pPr>
+      <w:r>
+        <w:rPr>
+          <w:rFonts w:ascii="Times New Roman" w:hAnsi="Times New Roman" w:cs="Times New Roman"/>
+          <w:sz w:val="24"/>
+          <w:szCs w:val="24"/>
+        </w:rPr>
+        <w:t>Luke Ruffing</w:t>
+      </w:r>
+    </w:p>
+    <w:p>
+      <w:pPr>
+        <w:spacing w:after="0" w:line="480" w:lineRule="auto"/>
+        <w:jc w:val="center"/>
+        <w:rPr>
+          <w:rFonts w:ascii="Times New Roman" w:hAnsi="Times New Roman" w:cs="Times New Roman"/>
+          <w:sz w:val="24"/>
+          <w:szCs w:val="24"/>
+        </w:rPr>
+      </w:pPr>
+    </w:p>
+    <w:p>
+      <w:pPr>
+        <w:spacing w:after="0" w:line="480" w:lineRule="auto"/>
+        <w:jc w:val="center"/>
+        <w:rPr>
+          <w:rFonts w:ascii="Times New Roman" w:hAnsi="Times New Roman" w:cs="Times New Roman"/>
+          <w:sz w:val="24"/>
+          <w:szCs w:val="24"/>
+        </w:rPr>
+      </w:pPr>
+      <w:r>
+        <w:rPr>
+          <w:rFonts w:ascii="Times New Roman" w:hAnsi="Times New Roman" w:cs="Times New Roman"/>
+          <w:sz w:val="24"/>
+          <w:szCs w:val="24"/>
+        </w:rPr>
+        <w:t>Professor:</w:t>
+      </w:r>
+    </w:p>
+    <w:p>
+      <w:pPr>
+        <w:spacing w:after="0" w:line="480" w:lineRule="auto"/>
+        <w:jc w:val="center"/>
+        <w:rPr>
+          <w:rFonts w:ascii="Times New Roman" w:hAnsi="Times New Roman" w:cs="Times New Roman"/>
+          <w:sz w:val="24"/>
+          <w:szCs w:val="24"/>
+        </w:rPr>
+      </w:pPr>
+      <w:r>
+        <w:rPr>
+          <w:rFonts w:ascii="Times New Roman" w:hAnsi="Times New Roman" w:cs="Times New Roman"/>
+          <w:sz w:val="24"/>
+          <w:szCs w:val="24"/>
+        </w:rPr>
+        <w:t>Dr. Weifeng Chen</w:t>
+      </w:r>
+    </w:p>
+    <w:p>
+      <w:pPr>
+        <w:spacing w:after="0" w:line="480" w:lineRule="auto"/>
+        <w:jc w:val="center"/>
+        <w:rPr>
+          <w:rFonts w:ascii="Times New Roman" w:hAnsi="Times New Roman" w:cs="Times New Roman"/>
+          <w:sz w:val="24"/>
+          <w:szCs w:val="24"/>
+        </w:rPr>
+      </w:pPr>
+    </w:p>
+    <w:p>
+      <w:pPr>
+        <w:spacing w:after="0" w:line="480" w:lineRule="auto"/>
+        <w:jc w:val="center"/>
+        <w:rPr>
+          <w:rFonts w:ascii="Times New Roman" w:hAnsi="Times New Roman" w:cs="Times New Roman"/>
+          <w:sz w:val="24"/>
+          <w:szCs w:val="24"/>
+        </w:rPr>
+      </w:pPr>
+      <w:r>
+        <w:rPr>
+          <w:rFonts w:ascii="Times New Roman" w:hAnsi="Times New Roman" w:cs="Times New Roman"/>
+          <w:sz w:val="24"/>
+          <w:szCs w:val="24"/>
+        </w:rPr>
+        <w:t>Course:</w:t>
+      </w:r>
+      <w:r>
+        <w:rPr>
+          <w:rFonts w:ascii="Times New Roman" w:hAnsi="Times New Roman" w:cs="Times New Roman"/>
+          <w:sz w:val="24"/>
+          <w:szCs w:val="24"/>
+        </w:rPr>
+        <w:t xml:space="preserve"> </w:t>
+      </w:r>
+      <w:r>
+        <w:rPr>
+          <w:rFonts w:ascii="Times New Roman" w:hAnsi="Times New Roman" w:cs="Times New Roman"/>
+          <w:sz w:val="24"/>
+          <w:szCs w:val="24"/>
+        </w:rPr>
+        <w:t>Software Engineering Project I</w:t>
+      </w:r>
+    </w:p>
+    <w:p>
+      <w:pPr>
+        <w:spacing w:after="0" w:line="480" w:lineRule="auto"/>
+        <w:jc w:val="center"/>
+        <w:rPr>
+          <w:rFonts w:ascii="Times New Roman" w:hAnsi="Times New Roman" w:cs="Times New Roman"/>
+          <w:sz w:val="24"/>
+          <w:szCs w:val="24"/>
+        </w:rPr>
+      </w:pPr>
+      <w:r>
+        <w:rPr>
+          <w:rFonts w:ascii="Times New Roman" w:hAnsi="Times New Roman" w:cs="Times New Roman"/>
+          <w:sz w:val="24"/>
+          <w:szCs w:val="24"/>
+        </w:rPr>
+        <w:t>School:</w:t>
+      </w:r>
+      <w:r>
+        <w:rPr>
+          <w:rFonts w:ascii="Times New Roman" w:hAnsi="Times New Roman" w:cs="Times New Roman"/>
+          <w:sz w:val="24"/>
+          <w:szCs w:val="24"/>
+        </w:rPr>
+        <w:t xml:space="preserve"> </w:t>
+      </w:r>
+      <w:r>
+        <w:rPr>
+          <w:rFonts w:ascii="Times New Roman" w:hAnsi="Times New Roman" w:cs="Times New Roman"/>
+          <w:sz w:val="24"/>
+          <w:szCs w:val="24"/>
+        </w:rPr>
+        <w:t>Pennsylvania Western University</w:t>
+      </w:r>
+    </w:p>
+    <w:p>
+      <w:pPr>
+        <w:suppressAutoHyphens w:val="0"/>
+        <w:spacing w:line="480" w:lineRule="auto"/>
+        <w:rPr>
+          <w:rFonts w:ascii="Times New Roman" w:hAnsi="Times New Roman" w:cs="Times New Roman"/>
+          <w:sz w:val="24"/>
+          <w:szCs w:val="24"/>
+        </w:rPr>
+      </w:pPr>
+      <w:r>
+        <w:rPr>
+          <w:rFonts w:ascii="Times New Roman" w:hAnsi="Times New Roman" w:cs="Times New Roman"/>
+          <w:sz w:val="24"/>
+          <w:szCs w:val="24"/>
+        </w:rPr>
+        <w:br w:type="page"/>
+      </w:r>
+    </w:p>
+    <w:p>
+      <w:pPr>
+        <w:spacing w:line="480" w:lineRule="auto"/>
+        <w:jc w:val="center"/>
+        <w:rPr>
+          <w:rFonts w:ascii="Times New Roman" w:hAnsi="Times New Roman" w:cs="Times New Roman"/>
           <w:b/>
           <w:bCs/>
           <w:sz w:val="24"/>
           <w:szCs w:val="24"/>
-        </w:rPr>
-      </w:pPr>
-      <w:proofErr w:type="spellStart"/>
+          <w:u w:val="single"/>
+        </w:rPr>
+      </w:pPr>
       <w:r>
         <w:rPr>
           <w:rFonts w:ascii="Times New Roman" w:hAnsi="Times New Roman" w:cs="Times New Roman"/>
@@ -22,11 +533,16 @@
           <w:bCs/>
           <w:sz w:val="24"/>
           <w:szCs w:val="24"/>
-        </w:rPr>
-        <w:t>PennWest</w:t>
-      </w:r>
-      <w:proofErr w:type="spellEnd"/>
-      <w:r>
+          <w:u w:val="single"/>
+        </w:rPr>
+        <w:lastRenderedPageBreak/>
+        <w:t>Instructor Comments/Evaluation</w:t>
+      </w:r>
+    </w:p>
+    <w:p>
+      <w:pPr>
+        <w:spacing w:line="480" w:lineRule="auto"/>
+        <w:jc w:val="center"/>
         <w:rPr>
           <w:rFonts w:ascii="Times New Roman" w:hAnsi="Times New Roman" w:cs="Times New Roman"/>
           <w:b/>
@@ -34,12 +550,11 @@
           <w:sz w:val="24"/>
           <w:szCs w:val="24"/>
         </w:rPr>
-        <w:t xml:space="preserve"> California Vulcan Activity Tracker </w:t>
-      </w:r>
-    </w:p>
-    <w:p>
-      <w:pPr>
-        <w:spacing w:after="0" w:line="480" w:lineRule="auto"/>
+      </w:pPr>
+    </w:p>
+    <w:p>
+      <w:pPr>
+        <w:spacing w:line="480" w:lineRule="auto"/>
         <w:jc w:val="center"/>
         <w:rPr>
           <w:rFonts w:ascii="Times New Roman" w:hAnsi="Times New Roman" w:cs="Times New Roman"/>
@@ -49,7 +564,11 @@
           <w:szCs w:val="24"/>
         </w:rPr>
       </w:pPr>
-      <w:r>
+    </w:p>
+    <w:p>
+      <w:pPr>
+        <w:spacing w:line="480" w:lineRule="auto"/>
+        <w:jc w:val="center"/>
         <w:rPr>
           <w:rFonts w:ascii="Times New Roman" w:hAnsi="Times New Roman" w:cs="Times New Roman"/>
           <w:b/>
@@ -57,10 +576,12 @@
           <w:sz w:val="24"/>
           <w:szCs w:val="24"/>
         </w:rPr>
-        <w:t xml:space="preserve">The Activity Tracker for </w:t>
-      </w:r>
-      <w:proofErr w:type="spellStart"/>
-      <w:r>
+      </w:pPr>
+    </w:p>
+    <w:p>
+      <w:pPr>
+        <w:spacing w:line="480" w:lineRule="auto"/>
+        <w:jc w:val="center"/>
         <w:rPr>
           <w:rFonts w:ascii="Times New Roman" w:hAnsi="Times New Roman" w:cs="Times New Roman"/>
           <w:b/>
@@ -68,10 +589,12 @@
           <w:sz w:val="24"/>
           <w:szCs w:val="24"/>
         </w:rPr>
-        <w:t>PennWest</w:t>
-      </w:r>
-      <w:proofErr w:type="spellEnd"/>
-      <w:r>
+      </w:pPr>
+    </w:p>
+    <w:p>
+      <w:pPr>
+        <w:spacing w:line="480" w:lineRule="auto"/>
+        <w:jc w:val="center"/>
         <w:rPr>
           <w:rFonts w:ascii="Times New Roman" w:hAnsi="Times New Roman" w:cs="Times New Roman"/>
           <w:b/>
@@ -79,12 +602,11 @@
           <w:sz w:val="24"/>
           <w:szCs w:val="24"/>
         </w:rPr>
-        <w:t xml:space="preserve"> California Students.</w:t>
-      </w:r>
-    </w:p>
-    <w:p>
-      <w:pPr>
-        <w:spacing w:after="0" w:line="480" w:lineRule="auto"/>
+      </w:pPr>
+    </w:p>
+    <w:p>
+      <w:pPr>
+        <w:spacing w:line="480" w:lineRule="auto"/>
         <w:jc w:val="center"/>
         <w:rPr>
           <w:rFonts w:ascii="Times New Roman" w:hAnsi="Times New Roman" w:cs="Times New Roman"/>
@@ -94,7 +616,11 @@
           <w:szCs w:val="24"/>
         </w:rPr>
       </w:pPr>
-      <w:r>
+    </w:p>
+    <w:p>
+      <w:pPr>
+        <w:spacing w:line="480" w:lineRule="auto"/>
+        <w:jc w:val="center"/>
         <w:rPr>
           <w:rFonts w:ascii="Times New Roman" w:hAnsi="Times New Roman" w:cs="Times New Roman"/>
           <w:b/>
@@ -102,12 +628,11 @@
           <w:sz w:val="24"/>
           <w:szCs w:val="24"/>
         </w:rPr>
-        <w:t>Specification</w:t>
-      </w:r>
-    </w:p>
-    <w:p>
-      <w:pPr>
-        <w:spacing w:after="0" w:line="480" w:lineRule="auto"/>
+      </w:pPr>
+    </w:p>
+    <w:p>
+      <w:pPr>
+        <w:spacing w:line="480" w:lineRule="auto"/>
         <w:jc w:val="center"/>
         <w:rPr>
           <w:rFonts w:ascii="Times New Roman" w:hAnsi="Times New Roman" w:cs="Times New Roman"/>
@@ -117,7 +642,11 @@
           <w:szCs w:val="24"/>
         </w:rPr>
       </w:pPr>
-      <w:r>
+    </w:p>
+    <w:p>
+      <w:pPr>
+        <w:spacing w:line="480" w:lineRule="auto"/>
+        <w:jc w:val="center"/>
         <w:rPr>
           <w:rFonts w:ascii="Times New Roman" w:hAnsi="Times New Roman" w:cs="Times New Roman"/>
           <w:b/>
@@ -125,12 +654,11 @@
           <w:sz w:val="24"/>
           <w:szCs w:val="24"/>
         </w:rPr>
-        <w:t>Team Members:</w:t>
-      </w:r>
-    </w:p>
-    <w:p>
-      <w:pPr>
-        <w:spacing w:after="0" w:line="480" w:lineRule="auto"/>
+      </w:pPr>
+    </w:p>
+    <w:p>
+      <w:pPr>
+        <w:spacing w:line="480" w:lineRule="auto"/>
         <w:jc w:val="center"/>
         <w:rPr>
           <w:rFonts w:ascii="Times New Roman" w:hAnsi="Times New Roman" w:cs="Times New Roman"/>
@@ -140,7 +668,11 @@
           <w:szCs w:val="24"/>
         </w:rPr>
       </w:pPr>
-      <w:r>
+    </w:p>
+    <w:p>
+      <w:pPr>
+        <w:spacing w:line="480" w:lineRule="auto"/>
+        <w:jc w:val="center"/>
         <w:rPr>
           <w:rFonts w:ascii="Times New Roman" w:hAnsi="Times New Roman" w:cs="Times New Roman"/>
           <w:b/>
@@ -148,12 +680,11 @@
           <w:sz w:val="24"/>
           <w:szCs w:val="24"/>
         </w:rPr>
-        <w:t>Margo Bonal</w:t>
-      </w:r>
-    </w:p>
-    <w:p>
-      <w:pPr>
-        <w:spacing w:after="0" w:line="480" w:lineRule="auto"/>
+      </w:pPr>
+    </w:p>
+    <w:p>
+      <w:pPr>
+        <w:spacing w:line="480" w:lineRule="auto"/>
         <w:jc w:val="center"/>
         <w:rPr>
           <w:rFonts w:ascii="Times New Roman" w:hAnsi="Times New Roman" w:cs="Times New Roman"/>
@@ -163,7 +694,11 @@
           <w:szCs w:val="24"/>
         </w:rPr>
       </w:pPr>
-      <w:r>
+    </w:p>
+    <w:p>
+      <w:pPr>
+        <w:spacing w:line="480" w:lineRule="auto"/>
+        <w:jc w:val="center"/>
         <w:rPr>
           <w:rFonts w:ascii="Times New Roman" w:hAnsi="Times New Roman" w:cs="Times New Roman"/>
           <w:b/>
@@ -171,12 +706,11 @@
           <w:sz w:val="24"/>
           <w:szCs w:val="24"/>
         </w:rPr>
-        <w:t>John Gerega</w:t>
-      </w:r>
-    </w:p>
-    <w:p>
-      <w:pPr>
-        <w:spacing w:after="0" w:line="480" w:lineRule="auto"/>
+      </w:pPr>
+    </w:p>
+    <w:p>
+      <w:pPr>
+        <w:spacing w:line="480" w:lineRule="auto"/>
         <w:jc w:val="center"/>
         <w:rPr>
           <w:rFonts w:ascii="Times New Roman" w:hAnsi="Times New Roman" w:cs="Times New Roman"/>
@@ -186,7 +720,11 @@
           <w:szCs w:val="24"/>
         </w:rPr>
       </w:pPr>
-      <w:r>
+    </w:p>
+    <w:p>
+      <w:pPr>
+        <w:spacing w:line="480" w:lineRule="auto"/>
+        <w:jc w:val="center"/>
         <w:rPr>
           <w:rFonts w:ascii="Times New Roman" w:hAnsi="Times New Roman" w:cs="Times New Roman"/>
           <w:b/>
@@ -194,12 +732,11 @@
           <w:sz w:val="24"/>
           <w:szCs w:val="24"/>
         </w:rPr>
-        <w:t>Luke Ruffing</w:t>
-      </w:r>
-    </w:p>
-    <w:p>
-      <w:pPr>
-        <w:spacing w:after="0" w:line="480" w:lineRule="auto"/>
+      </w:pPr>
+    </w:p>
+    <w:p>
+      <w:pPr>
+        <w:spacing w:line="480" w:lineRule="auto"/>
         <w:jc w:val="center"/>
         <w:rPr>
           <w:rFonts w:ascii="Times New Roman" w:hAnsi="Times New Roman" w:cs="Times New Roman"/>
@@ -209,436 +746,1392 @@
           <w:szCs w:val="24"/>
         </w:rPr>
       </w:pPr>
-      <w:r>
+    </w:p>
+    <w:p>
+      <w:pPr>
+        <w:spacing w:line="480" w:lineRule="auto"/>
         <w:rPr>
           <w:rFonts w:ascii="Times New Roman" w:hAnsi="Times New Roman" w:cs="Times New Roman"/>
           <w:b/>
           <w:bCs/>
           <w:sz w:val="24"/>
           <w:szCs w:val="24"/>
-        </w:rPr>
-        <w:t>Professor:</w:t>
-      </w:r>
-    </w:p>
-    <w:p>
-      <w:pPr>
-        <w:spacing w:after="0" w:line="480" w:lineRule="auto"/>
-        <w:jc w:val="center"/>
-        <w:rPr>
-          <w:rFonts w:ascii="Times New Roman" w:hAnsi="Times New Roman" w:cs="Times New Roman"/>
+          <w:u w:val="single"/>
+        </w:rPr>
+      </w:pPr>
+      <w:r>
+        <w:rPr>
+          <w:rFonts w:ascii="Times New Roman" w:hAnsi="Times New Roman" w:cs="Times New Roman"/>
+          <w:sz w:val="24"/>
+          <w:szCs w:val="24"/>
+        </w:rPr>
+        <w:br w:type="page"/>
+      </w:r>
+    </w:p>
+    <w:sdt>
+      <w:sdtPr>
+        <w:rPr>
+          <w:rFonts w:ascii="Times New Roman" w:hAnsi="Times New Roman" w:cs="Times New Roman"/>
+          <w:color w:val="auto"/>
+          <w:sz w:val="24"/>
+          <w:szCs w:val="24"/>
+        </w:rPr>
+        <w:id w:val="-1090308183"/>
+        <w:docPartObj>
+          <w:docPartGallery w:val="Table of Contents"/>
+          <w:docPartUnique/>
+        </w:docPartObj>
+      </w:sdtPr>
+      <w:sdtEndPr>
+        <w:rPr>
+          <w:rFonts w:eastAsiaTheme="minorHAnsi"/>
           <w:b/>
           <w:bCs/>
-          <w:sz w:val="24"/>
-          <w:szCs w:val="24"/>
-        </w:rPr>
-      </w:pPr>
-      <w:r>
-        <w:rPr>
-          <w:rFonts w:ascii="Times New Roman" w:hAnsi="Times New Roman" w:cs="Times New Roman"/>
-          <w:b/>
-          <w:bCs/>
-          <w:sz w:val="24"/>
-          <w:szCs w:val="24"/>
-        </w:rPr>
-        <w:t>Dr. Weifeng Chen</w:t>
-      </w:r>
-    </w:p>
-    <w:p>
-      <w:pPr>
-        <w:spacing w:after="0" w:line="480" w:lineRule="auto"/>
-        <w:jc w:val="center"/>
-        <w:rPr>
-          <w:rFonts w:ascii="Times New Roman" w:hAnsi="Times New Roman" w:cs="Times New Roman"/>
-          <w:b/>
-          <w:bCs/>
-          <w:sz w:val="24"/>
-          <w:szCs w:val="24"/>
-        </w:rPr>
-      </w:pPr>
-      <w:r>
-        <w:rPr>
-          <w:rFonts w:ascii="Times New Roman" w:hAnsi="Times New Roman" w:cs="Times New Roman"/>
-          <w:b/>
-          <w:bCs/>
-          <w:sz w:val="24"/>
-          <w:szCs w:val="24"/>
-        </w:rPr>
-        <w:t>Course:</w:t>
-      </w:r>
-    </w:p>
-    <w:p>
-      <w:pPr>
-        <w:spacing w:after="0" w:line="480" w:lineRule="auto"/>
-        <w:jc w:val="center"/>
-        <w:rPr>
-          <w:rFonts w:ascii="Times New Roman" w:hAnsi="Times New Roman" w:cs="Times New Roman"/>
-          <w:b/>
-          <w:bCs/>
-          <w:sz w:val="24"/>
-          <w:szCs w:val="24"/>
-        </w:rPr>
-      </w:pPr>
-      <w:r>
-        <w:rPr>
-          <w:rFonts w:ascii="Times New Roman" w:hAnsi="Times New Roman" w:cs="Times New Roman"/>
-          <w:b/>
-          <w:bCs/>
-          <w:sz w:val="24"/>
-          <w:szCs w:val="24"/>
-        </w:rPr>
-        <w:t>Software Engineering Project I</w:t>
-      </w:r>
-    </w:p>
-    <w:p>
-      <w:pPr>
-        <w:spacing w:after="0" w:line="480" w:lineRule="auto"/>
-        <w:jc w:val="center"/>
-        <w:rPr>
-          <w:rFonts w:ascii="Times New Roman" w:hAnsi="Times New Roman" w:cs="Times New Roman"/>
-          <w:b/>
-          <w:bCs/>
-          <w:sz w:val="24"/>
-          <w:szCs w:val="24"/>
-        </w:rPr>
-      </w:pPr>
-      <w:r>
-        <w:rPr>
-          <w:rFonts w:ascii="Times New Roman" w:hAnsi="Times New Roman" w:cs="Times New Roman"/>
-          <w:b/>
-          <w:bCs/>
-          <w:sz w:val="24"/>
-          <w:szCs w:val="24"/>
-        </w:rPr>
-        <w:t>School:</w:t>
-      </w:r>
-    </w:p>
-    <w:p>
-      <w:pPr>
-        <w:spacing w:after="0" w:line="480" w:lineRule="auto"/>
-        <w:jc w:val="center"/>
-        <w:rPr>
-          <w:rFonts w:ascii="Times New Roman" w:hAnsi="Times New Roman" w:cs="Times New Roman"/>
-          <w:b/>
-          <w:bCs/>
-          <w:sz w:val="24"/>
-          <w:szCs w:val="24"/>
-        </w:rPr>
-      </w:pPr>
-      <w:r>
-        <w:rPr>
-          <w:rFonts w:ascii="Times New Roman" w:hAnsi="Times New Roman" w:cs="Times New Roman"/>
-          <w:b/>
-          <w:bCs/>
-          <w:sz w:val="24"/>
-          <w:szCs w:val="24"/>
-        </w:rPr>
-        <w:t>Pennsylvania Western University</w:t>
-      </w:r>
-    </w:p>
+          <w:noProof/>
+        </w:rPr>
+      </w:sdtEndPr>
+      <w:sdtContent>
+        <w:p>
+          <w:pPr>
+            <w:pStyle w:val="TOCHeading"/>
+            <w:spacing w:line="480" w:lineRule="auto"/>
+            <w:jc w:val="center"/>
+            <w:rPr>
+              <w:rFonts w:ascii="Times New Roman" w:hAnsi="Times New Roman" w:cs="Times New Roman"/>
+              <w:b/>
+              <w:bCs/>
+              <w:color w:val="auto"/>
+              <w:sz w:val="24"/>
+              <w:szCs w:val="24"/>
+              <w:u w:val="single"/>
+            </w:rPr>
+          </w:pPr>
+          <w:r>
+            <w:rPr>
+              <w:rFonts w:ascii="Times New Roman" w:hAnsi="Times New Roman" w:cs="Times New Roman"/>
+              <w:b/>
+              <w:bCs/>
+              <w:color w:val="auto"/>
+              <w:sz w:val="24"/>
+              <w:szCs w:val="24"/>
+              <w:u w:val="single"/>
+            </w:rPr>
+            <w:t>Table of Contents</w:t>
+          </w:r>
+        </w:p>
+        <w:p>
+          <w:pPr>
+            <w:pStyle w:val="TOC1"/>
+            <w:rPr>
+              <w:rFonts w:eastAsiaTheme="minorEastAsia"/>
+              <w:noProof/>
+              <w:kern w:val="2"/>
+              <w:sz w:val="24"/>
+              <w:szCs w:val="24"/>
+              <w14:ligatures w14:val="standardContextual"/>
+            </w:rPr>
+          </w:pPr>
+          <w:r>
+            <w:rPr>
+              <w:rFonts w:ascii="Times New Roman" w:hAnsi="Times New Roman" w:cs="Times New Roman"/>
+              <w:sz w:val="24"/>
+              <w:szCs w:val="24"/>
+            </w:rPr>
+            <w:fldChar w:fldCharType="begin"/>
+          </w:r>
+          <w:r>
+            <w:rPr>
+              <w:rFonts w:ascii="Times New Roman" w:hAnsi="Times New Roman" w:cs="Times New Roman"/>
+              <w:sz w:val="24"/>
+              <w:szCs w:val="24"/>
+            </w:rPr>
+            <w:instrText xml:space="preserve"> TOC \o "1-3" \h \z \u </w:instrText>
+          </w:r>
+          <w:r>
+            <w:rPr>
+              <w:rFonts w:ascii="Times New Roman" w:hAnsi="Times New Roman" w:cs="Times New Roman"/>
+              <w:sz w:val="24"/>
+              <w:szCs w:val="24"/>
+            </w:rPr>
+            <w:fldChar w:fldCharType="separate"/>
+          </w:r>
+          <w:hyperlink w:anchor="_Toc212885067" w:history="1">
+            <w:r>
+              <w:rPr>
+                <w:rStyle w:val="Hyperlink"/>
+                <w:rFonts w:ascii="Times New Roman" w:hAnsi="Times New Roman" w:cs="Times New Roman"/>
+                <w:b/>
+                <w:bCs/>
+                <w:noProof/>
+              </w:rPr>
+              <w:t>Abstract</w:t>
+            </w:r>
+            <w:r>
+              <w:rPr>
+                <w:noProof/>
+                <w:webHidden/>
+              </w:rPr>
+              <w:tab/>
+            </w:r>
+            <w:r>
+              <w:rPr>
+                <w:noProof/>
+                <w:webHidden/>
+              </w:rPr>
+              <w:fldChar w:fldCharType="begin"/>
+            </w:r>
+            <w:r>
+              <w:rPr>
+                <w:noProof/>
+                <w:webHidden/>
+              </w:rPr>
+              <w:instrText xml:space="preserve"> PAGEREF _Toc212885067 \h </w:instrText>
+            </w:r>
+            <w:r>
+              <w:rPr>
+                <w:noProof/>
+                <w:webHidden/>
+              </w:rPr>
+            </w:r>
+            <w:r>
+              <w:rPr>
+                <w:noProof/>
+                <w:webHidden/>
+              </w:rPr>
+              <w:fldChar w:fldCharType="separate"/>
+            </w:r>
+            <w:r>
+              <w:rPr>
+                <w:noProof/>
+                <w:webHidden/>
+              </w:rPr>
+              <w:t>4</w:t>
+            </w:r>
+            <w:r>
+              <w:rPr>
+                <w:noProof/>
+                <w:webHidden/>
+              </w:rPr>
+              <w:fldChar w:fldCharType="end"/>
+            </w:r>
+          </w:hyperlink>
+        </w:p>
+        <w:p>
+          <w:pPr>
+            <w:pStyle w:val="TOC1"/>
+            <w:rPr>
+              <w:rFonts w:eastAsiaTheme="minorEastAsia"/>
+              <w:noProof/>
+              <w:kern w:val="2"/>
+              <w:sz w:val="24"/>
+              <w:szCs w:val="24"/>
+              <w14:ligatures w14:val="standardContextual"/>
+            </w:rPr>
+          </w:pPr>
+          <w:hyperlink w:anchor="_Toc212885068" w:history="1">
+            <w:r>
+              <w:rPr>
+                <w:rStyle w:val="Hyperlink"/>
+                <w:rFonts w:ascii="Times New Roman" w:hAnsi="Times New Roman" w:cs="Times New Roman"/>
+                <w:b/>
+                <w:bCs/>
+                <w:noProof/>
+              </w:rPr>
+              <w:t>Description of the Document</w:t>
+            </w:r>
+            <w:r>
+              <w:rPr>
+                <w:noProof/>
+                <w:webHidden/>
+              </w:rPr>
+              <w:tab/>
+            </w:r>
+            <w:r>
+              <w:rPr>
+                <w:noProof/>
+                <w:webHidden/>
+              </w:rPr>
+              <w:fldChar w:fldCharType="begin"/>
+            </w:r>
+            <w:r>
+              <w:rPr>
+                <w:noProof/>
+                <w:webHidden/>
+              </w:rPr>
+              <w:instrText xml:space="preserve"> PAGEREF _Toc212885068 \h </w:instrText>
+            </w:r>
+            <w:r>
+              <w:rPr>
+                <w:noProof/>
+                <w:webHidden/>
+              </w:rPr>
+            </w:r>
+            <w:r>
+              <w:rPr>
+                <w:noProof/>
+                <w:webHidden/>
+              </w:rPr>
+              <w:fldChar w:fldCharType="separate"/>
+            </w:r>
+            <w:r>
+              <w:rPr>
+                <w:noProof/>
+                <w:webHidden/>
+              </w:rPr>
+              <w:t>5</w:t>
+            </w:r>
+            <w:r>
+              <w:rPr>
+                <w:noProof/>
+                <w:webHidden/>
+              </w:rPr>
+              <w:fldChar w:fldCharType="end"/>
+            </w:r>
+          </w:hyperlink>
+        </w:p>
+        <w:p>
+          <w:pPr>
+            <w:pStyle w:val="TOC2"/>
+            <w:tabs>
+              <w:tab w:val="right" w:leader="dot" w:pos="9350"/>
+            </w:tabs>
+            <w:rPr>
+              <w:rFonts w:eastAsiaTheme="minorEastAsia"/>
+              <w:noProof/>
+              <w:kern w:val="2"/>
+              <w:sz w:val="24"/>
+              <w:szCs w:val="24"/>
+              <w14:ligatures w14:val="standardContextual"/>
+            </w:rPr>
+          </w:pPr>
+          <w:hyperlink w:anchor="_Toc212885069" w:history="1">
+            <w:r>
+              <w:rPr>
+                <w:rStyle w:val="Hyperlink"/>
+                <w:rFonts w:ascii="Times New Roman" w:hAnsi="Times New Roman" w:cs="Times New Roman"/>
+                <w:b/>
+                <w:bCs/>
+                <w:noProof/>
+              </w:rPr>
+              <w:t>Purpose and Use</w:t>
+            </w:r>
+            <w:r>
+              <w:rPr>
+                <w:noProof/>
+                <w:webHidden/>
+              </w:rPr>
+              <w:tab/>
+            </w:r>
+            <w:r>
+              <w:rPr>
+                <w:noProof/>
+                <w:webHidden/>
+              </w:rPr>
+              <w:fldChar w:fldCharType="begin"/>
+            </w:r>
+            <w:r>
+              <w:rPr>
+                <w:noProof/>
+                <w:webHidden/>
+              </w:rPr>
+              <w:instrText xml:space="preserve"> PAGEREF _Toc212885069 \h </w:instrText>
+            </w:r>
+            <w:r>
+              <w:rPr>
+                <w:noProof/>
+                <w:webHidden/>
+              </w:rPr>
+            </w:r>
+            <w:r>
+              <w:rPr>
+                <w:noProof/>
+                <w:webHidden/>
+              </w:rPr>
+              <w:fldChar w:fldCharType="separate"/>
+            </w:r>
+            <w:r>
+              <w:rPr>
+                <w:noProof/>
+                <w:webHidden/>
+              </w:rPr>
+              <w:t>5</w:t>
+            </w:r>
+            <w:r>
+              <w:rPr>
+                <w:noProof/>
+                <w:webHidden/>
+              </w:rPr>
+              <w:fldChar w:fldCharType="end"/>
+            </w:r>
+          </w:hyperlink>
+        </w:p>
+        <w:p>
+          <w:pPr>
+            <w:pStyle w:val="TOC2"/>
+            <w:tabs>
+              <w:tab w:val="right" w:leader="dot" w:pos="9350"/>
+            </w:tabs>
+            <w:rPr>
+              <w:rFonts w:eastAsiaTheme="minorEastAsia"/>
+              <w:noProof/>
+              <w:kern w:val="2"/>
+              <w:sz w:val="24"/>
+              <w:szCs w:val="24"/>
+              <w14:ligatures w14:val="standardContextual"/>
+            </w:rPr>
+          </w:pPr>
+          <w:hyperlink w:anchor="_Toc212885070" w:history="1">
+            <w:r>
+              <w:rPr>
+                <w:rStyle w:val="Hyperlink"/>
+                <w:rFonts w:ascii="Times New Roman" w:hAnsi="Times New Roman" w:cs="Times New Roman"/>
+                <w:b/>
+                <w:bCs/>
+                <w:noProof/>
+              </w:rPr>
+              <w:t>Intended Audience</w:t>
+            </w:r>
+            <w:r>
+              <w:rPr>
+                <w:noProof/>
+                <w:webHidden/>
+              </w:rPr>
+              <w:tab/>
+            </w:r>
+            <w:r>
+              <w:rPr>
+                <w:noProof/>
+                <w:webHidden/>
+              </w:rPr>
+              <w:fldChar w:fldCharType="begin"/>
+            </w:r>
+            <w:r>
+              <w:rPr>
+                <w:noProof/>
+                <w:webHidden/>
+              </w:rPr>
+              <w:instrText xml:space="preserve"> PAGEREF _Toc212885070 \h </w:instrText>
+            </w:r>
+            <w:r>
+              <w:rPr>
+                <w:noProof/>
+                <w:webHidden/>
+              </w:rPr>
+            </w:r>
+            <w:r>
+              <w:rPr>
+                <w:noProof/>
+                <w:webHidden/>
+              </w:rPr>
+              <w:fldChar w:fldCharType="separate"/>
+            </w:r>
+            <w:r>
+              <w:rPr>
+                <w:noProof/>
+                <w:webHidden/>
+              </w:rPr>
+              <w:t>5</w:t>
+            </w:r>
+            <w:r>
+              <w:rPr>
+                <w:noProof/>
+                <w:webHidden/>
+              </w:rPr>
+              <w:fldChar w:fldCharType="end"/>
+            </w:r>
+          </w:hyperlink>
+        </w:p>
+        <w:p>
+          <w:pPr>
+            <w:pStyle w:val="TOC1"/>
+            <w:rPr>
+              <w:rFonts w:eastAsiaTheme="minorEastAsia"/>
+              <w:noProof/>
+              <w:kern w:val="2"/>
+              <w:sz w:val="24"/>
+              <w:szCs w:val="24"/>
+              <w14:ligatures w14:val="standardContextual"/>
+            </w:rPr>
+          </w:pPr>
+          <w:hyperlink w:anchor="_Toc212885071" w:history="1">
+            <w:r>
+              <w:rPr>
+                <w:rStyle w:val="Hyperlink"/>
+                <w:rFonts w:ascii="Times New Roman" w:hAnsi="Times New Roman" w:cs="Times New Roman"/>
+                <w:b/>
+                <w:bCs/>
+                <w:noProof/>
+              </w:rPr>
+              <w:t>System Description</w:t>
+            </w:r>
+            <w:r>
+              <w:rPr>
+                <w:noProof/>
+                <w:webHidden/>
+              </w:rPr>
+              <w:tab/>
+            </w:r>
+            <w:r>
+              <w:rPr>
+                <w:noProof/>
+                <w:webHidden/>
+              </w:rPr>
+              <w:fldChar w:fldCharType="begin"/>
+            </w:r>
+            <w:r>
+              <w:rPr>
+                <w:noProof/>
+                <w:webHidden/>
+              </w:rPr>
+              <w:instrText xml:space="preserve"> PAGEREF _Toc212885071 \h </w:instrText>
+            </w:r>
+            <w:r>
+              <w:rPr>
+                <w:noProof/>
+                <w:webHidden/>
+              </w:rPr>
+            </w:r>
+            <w:r>
+              <w:rPr>
+                <w:noProof/>
+                <w:webHidden/>
+              </w:rPr>
+              <w:fldChar w:fldCharType="separate"/>
+            </w:r>
+            <w:r>
+              <w:rPr>
+                <w:noProof/>
+                <w:webHidden/>
+              </w:rPr>
+              <w:t>6</w:t>
+            </w:r>
+            <w:r>
+              <w:rPr>
+                <w:noProof/>
+                <w:webHidden/>
+              </w:rPr>
+              <w:fldChar w:fldCharType="end"/>
+            </w:r>
+          </w:hyperlink>
+        </w:p>
+        <w:p>
+          <w:pPr>
+            <w:pStyle w:val="TOC2"/>
+            <w:tabs>
+              <w:tab w:val="right" w:leader="dot" w:pos="9350"/>
+            </w:tabs>
+            <w:rPr>
+              <w:rFonts w:eastAsiaTheme="minorEastAsia"/>
+              <w:noProof/>
+              <w:kern w:val="2"/>
+              <w:sz w:val="24"/>
+              <w:szCs w:val="24"/>
+              <w14:ligatures w14:val="standardContextual"/>
+            </w:rPr>
+          </w:pPr>
+          <w:hyperlink w:anchor="_Toc212885072" w:history="1">
+            <w:r>
+              <w:rPr>
+                <w:rStyle w:val="Hyperlink"/>
+                <w:rFonts w:ascii="Times New Roman" w:hAnsi="Times New Roman" w:cs="Times New Roman"/>
+                <w:b/>
+                <w:bCs/>
+                <w:noProof/>
+              </w:rPr>
+              <w:t>Overview</w:t>
+            </w:r>
+            <w:r>
+              <w:rPr>
+                <w:noProof/>
+                <w:webHidden/>
+              </w:rPr>
+              <w:tab/>
+            </w:r>
+            <w:r>
+              <w:rPr>
+                <w:noProof/>
+                <w:webHidden/>
+              </w:rPr>
+              <w:fldChar w:fldCharType="begin"/>
+            </w:r>
+            <w:r>
+              <w:rPr>
+                <w:noProof/>
+                <w:webHidden/>
+              </w:rPr>
+              <w:instrText xml:space="preserve"> PAGEREF _Toc212885072 \h </w:instrText>
+            </w:r>
+            <w:r>
+              <w:rPr>
+                <w:noProof/>
+                <w:webHidden/>
+              </w:rPr>
+            </w:r>
+            <w:r>
+              <w:rPr>
+                <w:noProof/>
+                <w:webHidden/>
+              </w:rPr>
+              <w:fldChar w:fldCharType="separate"/>
+            </w:r>
+            <w:r>
+              <w:rPr>
+                <w:noProof/>
+                <w:webHidden/>
+              </w:rPr>
+              <w:t>6</w:t>
+            </w:r>
+            <w:r>
+              <w:rPr>
+                <w:noProof/>
+                <w:webHidden/>
+              </w:rPr>
+              <w:fldChar w:fldCharType="end"/>
+            </w:r>
+          </w:hyperlink>
+        </w:p>
+        <w:p>
+          <w:pPr>
+            <w:pStyle w:val="TOC1"/>
+            <w:rPr>
+              <w:rFonts w:eastAsiaTheme="minorEastAsia"/>
+              <w:noProof/>
+              <w:kern w:val="2"/>
+              <w:sz w:val="24"/>
+              <w:szCs w:val="24"/>
+              <w14:ligatures w14:val="standardContextual"/>
+            </w:rPr>
+          </w:pPr>
+          <w:hyperlink w:anchor="_Toc212885073" w:history="1">
+            <w:r>
+              <w:rPr>
+                <w:rStyle w:val="Hyperlink"/>
+                <w:rFonts w:ascii="Times New Roman" w:hAnsi="Times New Roman" w:cs="Times New Roman"/>
+                <w:b/>
+                <w:bCs/>
+                <w:noProof/>
+              </w:rPr>
+              <w:t>Environment and Constraints:</w:t>
+            </w:r>
+            <w:r>
+              <w:rPr>
+                <w:noProof/>
+                <w:webHidden/>
+              </w:rPr>
+              <w:tab/>
+            </w:r>
+            <w:r>
+              <w:rPr>
+                <w:noProof/>
+                <w:webHidden/>
+              </w:rPr>
+              <w:fldChar w:fldCharType="begin"/>
+            </w:r>
+            <w:r>
+              <w:rPr>
+                <w:noProof/>
+                <w:webHidden/>
+              </w:rPr>
+              <w:instrText xml:space="preserve"> PAGEREF _Toc212885073 \h </w:instrText>
+            </w:r>
+            <w:r>
+              <w:rPr>
+                <w:noProof/>
+                <w:webHidden/>
+              </w:rPr>
+            </w:r>
+            <w:r>
+              <w:rPr>
+                <w:noProof/>
+                <w:webHidden/>
+              </w:rPr>
+              <w:fldChar w:fldCharType="separate"/>
+            </w:r>
+            <w:r>
+              <w:rPr>
+                <w:noProof/>
+                <w:webHidden/>
+              </w:rPr>
+              <w:t>6</w:t>
+            </w:r>
+            <w:r>
+              <w:rPr>
+                <w:noProof/>
+                <w:webHidden/>
+              </w:rPr>
+              <w:fldChar w:fldCharType="end"/>
+            </w:r>
+          </w:hyperlink>
+        </w:p>
+        <w:p>
+          <w:pPr>
+            <w:pStyle w:val="TOC2"/>
+            <w:tabs>
+              <w:tab w:val="right" w:leader="dot" w:pos="9350"/>
+            </w:tabs>
+            <w:rPr>
+              <w:rFonts w:eastAsiaTheme="minorEastAsia"/>
+              <w:noProof/>
+              <w:kern w:val="2"/>
+              <w:sz w:val="24"/>
+              <w:szCs w:val="24"/>
+              <w14:ligatures w14:val="standardContextual"/>
+            </w:rPr>
+          </w:pPr>
+          <w:hyperlink w:anchor="_Toc212885074" w:history="1">
+            <w:r>
+              <w:rPr>
+                <w:rStyle w:val="Hyperlink"/>
+                <w:rFonts w:ascii="Times New Roman" w:hAnsi="Times New Roman" w:cs="Times New Roman"/>
+                <w:b/>
+                <w:bCs/>
+                <w:noProof/>
+              </w:rPr>
+              <w:t>End User Profile</w:t>
+            </w:r>
+            <w:r>
+              <w:rPr>
+                <w:noProof/>
+                <w:webHidden/>
+              </w:rPr>
+              <w:tab/>
+            </w:r>
+            <w:r>
+              <w:rPr>
+                <w:noProof/>
+                <w:webHidden/>
+              </w:rPr>
+              <w:fldChar w:fldCharType="begin"/>
+            </w:r>
+            <w:r>
+              <w:rPr>
+                <w:noProof/>
+                <w:webHidden/>
+              </w:rPr>
+              <w:instrText xml:space="preserve"> PAGEREF _Toc212885074 \h </w:instrText>
+            </w:r>
+            <w:r>
+              <w:rPr>
+                <w:noProof/>
+                <w:webHidden/>
+              </w:rPr>
+            </w:r>
+            <w:r>
+              <w:rPr>
+                <w:noProof/>
+                <w:webHidden/>
+              </w:rPr>
+              <w:fldChar w:fldCharType="separate"/>
+            </w:r>
+            <w:r>
+              <w:rPr>
+                <w:noProof/>
+                <w:webHidden/>
+              </w:rPr>
+              <w:t>6</w:t>
+            </w:r>
+            <w:r>
+              <w:rPr>
+                <w:noProof/>
+                <w:webHidden/>
+              </w:rPr>
+              <w:fldChar w:fldCharType="end"/>
+            </w:r>
+          </w:hyperlink>
+        </w:p>
+        <w:p>
+          <w:pPr>
+            <w:pStyle w:val="TOC2"/>
+            <w:tabs>
+              <w:tab w:val="right" w:leader="dot" w:pos="9350"/>
+            </w:tabs>
+            <w:rPr>
+              <w:rFonts w:eastAsiaTheme="minorEastAsia"/>
+              <w:noProof/>
+              <w:kern w:val="2"/>
+              <w:sz w:val="24"/>
+              <w:szCs w:val="24"/>
+              <w14:ligatures w14:val="standardContextual"/>
+            </w:rPr>
+          </w:pPr>
+          <w:hyperlink w:anchor="_Toc212885075" w:history="1">
+            <w:r>
+              <w:rPr>
+                <w:rStyle w:val="Hyperlink"/>
+                <w:rFonts w:ascii="Times New Roman" w:hAnsi="Times New Roman" w:cs="Times New Roman"/>
+                <w:b/>
+                <w:bCs/>
+                <w:noProof/>
+              </w:rPr>
+              <w:t>User Interaction</w:t>
+            </w:r>
+            <w:r>
+              <w:rPr>
+                <w:noProof/>
+                <w:webHidden/>
+              </w:rPr>
+              <w:tab/>
+            </w:r>
+            <w:r>
+              <w:rPr>
+                <w:noProof/>
+                <w:webHidden/>
+              </w:rPr>
+              <w:fldChar w:fldCharType="begin"/>
+            </w:r>
+            <w:r>
+              <w:rPr>
+                <w:noProof/>
+                <w:webHidden/>
+              </w:rPr>
+              <w:instrText xml:space="preserve"> PAGEREF _Toc212885075 \h </w:instrText>
+            </w:r>
+            <w:r>
+              <w:rPr>
+                <w:noProof/>
+                <w:webHidden/>
+              </w:rPr>
+            </w:r>
+            <w:r>
+              <w:rPr>
+                <w:noProof/>
+                <w:webHidden/>
+              </w:rPr>
+              <w:fldChar w:fldCharType="separate"/>
+            </w:r>
+            <w:r>
+              <w:rPr>
+                <w:noProof/>
+                <w:webHidden/>
+              </w:rPr>
+              <w:t>6</w:t>
+            </w:r>
+            <w:r>
+              <w:rPr>
+                <w:noProof/>
+                <w:webHidden/>
+              </w:rPr>
+              <w:fldChar w:fldCharType="end"/>
+            </w:r>
+          </w:hyperlink>
+        </w:p>
+        <w:p>
+          <w:pPr>
+            <w:pStyle w:val="TOC2"/>
+            <w:tabs>
+              <w:tab w:val="right" w:leader="dot" w:pos="9350"/>
+            </w:tabs>
+            <w:rPr>
+              <w:rFonts w:eastAsiaTheme="minorEastAsia"/>
+              <w:noProof/>
+              <w:kern w:val="2"/>
+              <w:sz w:val="24"/>
+              <w:szCs w:val="24"/>
+              <w14:ligatures w14:val="standardContextual"/>
+            </w:rPr>
+          </w:pPr>
+          <w:hyperlink w:anchor="_Toc212885076" w:history="1">
+            <w:r>
+              <w:rPr>
+                <w:rStyle w:val="Hyperlink"/>
+                <w:rFonts w:ascii="Times New Roman" w:hAnsi="Times New Roman" w:cs="Times New Roman"/>
+                <w:b/>
+                <w:bCs/>
+                <w:noProof/>
+              </w:rPr>
+              <w:t>Hardware Constraints</w:t>
+            </w:r>
+            <w:r>
+              <w:rPr>
+                <w:noProof/>
+                <w:webHidden/>
+              </w:rPr>
+              <w:tab/>
+            </w:r>
+            <w:r>
+              <w:rPr>
+                <w:noProof/>
+                <w:webHidden/>
+              </w:rPr>
+              <w:fldChar w:fldCharType="begin"/>
+            </w:r>
+            <w:r>
+              <w:rPr>
+                <w:noProof/>
+                <w:webHidden/>
+              </w:rPr>
+              <w:instrText xml:space="preserve"> PAGEREF _Toc212885076 \h </w:instrText>
+            </w:r>
+            <w:r>
+              <w:rPr>
+                <w:noProof/>
+                <w:webHidden/>
+              </w:rPr>
+            </w:r>
+            <w:r>
+              <w:rPr>
+                <w:noProof/>
+                <w:webHidden/>
+              </w:rPr>
+              <w:fldChar w:fldCharType="separate"/>
+            </w:r>
+            <w:r>
+              <w:rPr>
+                <w:noProof/>
+                <w:webHidden/>
+              </w:rPr>
+              <w:t>7</w:t>
+            </w:r>
+            <w:r>
+              <w:rPr>
+                <w:noProof/>
+                <w:webHidden/>
+              </w:rPr>
+              <w:fldChar w:fldCharType="end"/>
+            </w:r>
+          </w:hyperlink>
+        </w:p>
+        <w:p>
+          <w:pPr>
+            <w:pStyle w:val="TOC2"/>
+            <w:tabs>
+              <w:tab w:val="right" w:leader="dot" w:pos="9350"/>
+            </w:tabs>
+            <w:rPr>
+              <w:rFonts w:eastAsiaTheme="minorEastAsia"/>
+              <w:noProof/>
+              <w:kern w:val="2"/>
+              <w:sz w:val="24"/>
+              <w:szCs w:val="24"/>
+              <w14:ligatures w14:val="standardContextual"/>
+            </w:rPr>
+          </w:pPr>
+          <w:hyperlink w:anchor="_Toc212885077" w:history="1">
+            <w:r>
+              <w:rPr>
+                <w:rStyle w:val="Hyperlink"/>
+                <w:rFonts w:ascii="Times New Roman" w:hAnsi="Times New Roman" w:cs="Times New Roman"/>
+                <w:b/>
+                <w:bCs/>
+                <w:noProof/>
+              </w:rPr>
+              <w:t>Software Constraints</w:t>
+            </w:r>
+            <w:r>
+              <w:rPr>
+                <w:noProof/>
+                <w:webHidden/>
+              </w:rPr>
+              <w:tab/>
+            </w:r>
+            <w:r>
+              <w:rPr>
+                <w:noProof/>
+                <w:webHidden/>
+              </w:rPr>
+              <w:fldChar w:fldCharType="begin"/>
+            </w:r>
+            <w:r>
+              <w:rPr>
+                <w:noProof/>
+                <w:webHidden/>
+              </w:rPr>
+              <w:instrText xml:space="preserve"> PAGEREF _Toc212885077 \h </w:instrText>
+            </w:r>
+            <w:r>
+              <w:rPr>
+                <w:noProof/>
+                <w:webHidden/>
+              </w:rPr>
+            </w:r>
+            <w:r>
+              <w:rPr>
+                <w:noProof/>
+                <w:webHidden/>
+              </w:rPr>
+              <w:fldChar w:fldCharType="separate"/>
+            </w:r>
+            <w:r>
+              <w:rPr>
+                <w:noProof/>
+                <w:webHidden/>
+              </w:rPr>
+              <w:t>7</w:t>
+            </w:r>
+            <w:r>
+              <w:rPr>
+                <w:noProof/>
+                <w:webHidden/>
+              </w:rPr>
+              <w:fldChar w:fldCharType="end"/>
+            </w:r>
+          </w:hyperlink>
+        </w:p>
+        <w:p>
+          <w:pPr>
+            <w:pStyle w:val="TOC2"/>
+            <w:tabs>
+              <w:tab w:val="right" w:leader="dot" w:pos="9350"/>
+            </w:tabs>
+            <w:rPr>
+              <w:rFonts w:eastAsiaTheme="minorEastAsia"/>
+              <w:noProof/>
+              <w:kern w:val="2"/>
+              <w:sz w:val="24"/>
+              <w:szCs w:val="24"/>
+              <w14:ligatures w14:val="standardContextual"/>
+            </w:rPr>
+          </w:pPr>
+          <w:hyperlink w:anchor="_Toc212885078" w:history="1">
+            <w:r>
+              <w:rPr>
+                <w:rStyle w:val="Hyperlink"/>
+                <w:rFonts w:ascii="Times New Roman" w:hAnsi="Times New Roman" w:cs="Times New Roman"/>
+                <w:b/>
+                <w:bCs/>
+                <w:noProof/>
+              </w:rPr>
+              <w:t>Cost Constraints</w:t>
+            </w:r>
+            <w:r>
+              <w:rPr>
+                <w:noProof/>
+                <w:webHidden/>
+              </w:rPr>
+              <w:tab/>
+            </w:r>
+            <w:r>
+              <w:rPr>
+                <w:noProof/>
+                <w:webHidden/>
+              </w:rPr>
+              <w:fldChar w:fldCharType="begin"/>
+            </w:r>
+            <w:r>
+              <w:rPr>
+                <w:noProof/>
+                <w:webHidden/>
+              </w:rPr>
+              <w:instrText xml:space="preserve"> PAGEREF _Toc212885078 \h </w:instrText>
+            </w:r>
+            <w:r>
+              <w:rPr>
+                <w:noProof/>
+                <w:webHidden/>
+              </w:rPr>
+            </w:r>
+            <w:r>
+              <w:rPr>
+                <w:noProof/>
+                <w:webHidden/>
+              </w:rPr>
+              <w:fldChar w:fldCharType="separate"/>
+            </w:r>
+            <w:r>
+              <w:rPr>
+                <w:noProof/>
+                <w:webHidden/>
+              </w:rPr>
+              <w:t>7</w:t>
+            </w:r>
+            <w:r>
+              <w:rPr>
+                <w:noProof/>
+                <w:webHidden/>
+              </w:rPr>
+              <w:fldChar w:fldCharType="end"/>
+            </w:r>
+          </w:hyperlink>
+        </w:p>
+        <w:p>
+          <w:pPr>
+            <w:pStyle w:val="TOC2"/>
+            <w:tabs>
+              <w:tab w:val="right" w:leader="dot" w:pos="9350"/>
+            </w:tabs>
+            <w:rPr>
+              <w:rFonts w:eastAsiaTheme="minorEastAsia"/>
+              <w:noProof/>
+              <w:kern w:val="2"/>
+              <w:sz w:val="24"/>
+              <w:szCs w:val="24"/>
+              <w14:ligatures w14:val="standardContextual"/>
+            </w:rPr>
+          </w:pPr>
+          <w:hyperlink w:anchor="_Toc212885079" w:history="1">
+            <w:r>
+              <w:rPr>
+                <w:rStyle w:val="Hyperlink"/>
+                <w:rFonts w:ascii="Times New Roman" w:hAnsi="Times New Roman" w:cs="Times New Roman"/>
+                <w:b/>
+                <w:bCs/>
+                <w:noProof/>
+              </w:rPr>
+              <w:t>Other Concerns</w:t>
+            </w:r>
+            <w:r>
+              <w:rPr>
+                <w:noProof/>
+                <w:webHidden/>
+              </w:rPr>
+              <w:tab/>
+            </w:r>
+            <w:r>
+              <w:rPr>
+                <w:noProof/>
+                <w:webHidden/>
+              </w:rPr>
+              <w:fldChar w:fldCharType="begin"/>
+            </w:r>
+            <w:r>
+              <w:rPr>
+                <w:noProof/>
+                <w:webHidden/>
+              </w:rPr>
+              <w:instrText xml:space="preserve"> PAGEREF _Toc212885079 \h </w:instrText>
+            </w:r>
+            <w:r>
+              <w:rPr>
+                <w:noProof/>
+                <w:webHidden/>
+              </w:rPr>
+            </w:r>
+            <w:r>
+              <w:rPr>
+                <w:noProof/>
+                <w:webHidden/>
+              </w:rPr>
+              <w:fldChar w:fldCharType="separate"/>
+            </w:r>
+            <w:r>
+              <w:rPr>
+                <w:noProof/>
+                <w:webHidden/>
+              </w:rPr>
+              <w:t>7</w:t>
+            </w:r>
+            <w:r>
+              <w:rPr>
+                <w:noProof/>
+                <w:webHidden/>
+              </w:rPr>
+              <w:fldChar w:fldCharType="end"/>
+            </w:r>
+          </w:hyperlink>
+        </w:p>
+        <w:p>
+          <w:pPr>
+            <w:pStyle w:val="TOC1"/>
+            <w:rPr>
+              <w:rFonts w:eastAsiaTheme="minorEastAsia"/>
+              <w:noProof/>
+              <w:kern w:val="2"/>
+              <w:sz w:val="24"/>
+              <w:szCs w:val="24"/>
+              <w14:ligatures w14:val="standardContextual"/>
+            </w:rPr>
+          </w:pPr>
+          <w:hyperlink w:anchor="_Toc212885080" w:history="1">
+            <w:r>
+              <w:rPr>
+                <w:rStyle w:val="Hyperlink"/>
+                <w:rFonts w:ascii="Times New Roman" w:hAnsi="Times New Roman" w:cs="Times New Roman"/>
+                <w:b/>
+                <w:bCs/>
+                <w:noProof/>
+              </w:rPr>
+              <w:t>Acceptance Test Criteria</w:t>
+            </w:r>
+            <w:r>
+              <w:rPr>
+                <w:noProof/>
+                <w:webHidden/>
+              </w:rPr>
+              <w:tab/>
+            </w:r>
+            <w:r>
+              <w:rPr>
+                <w:noProof/>
+                <w:webHidden/>
+              </w:rPr>
+              <w:fldChar w:fldCharType="begin"/>
+            </w:r>
+            <w:r>
+              <w:rPr>
+                <w:noProof/>
+                <w:webHidden/>
+              </w:rPr>
+              <w:instrText xml:space="preserve"> PAGEREF _Toc212885080 \h </w:instrText>
+            </w:r>
+            <w:r>
+              <w:rPr>
+                <w:noProof/>
+                <w:webHidden/>
+              </w:rPr>
+            </w:r>
+            <w:r>
+              <w:rPr>
+                <w:noProof/>
+                <w:webHidden/>
+              </w:rPr>
+              <w:fldChar w:fldCharType="separate"/>
+            </w:r>
+            <w:r>
+              <w:rPr>
+                <w:noProof/>
+                <w:webHidden/>
+              </w:rPr>
+              <w:t>8</w:t>
+            </w:r>
+            <w:r>
+              <w:rPr>
+                <w:noProof/>
+                <w:webHidden/>
+              </w:rPr>
+              <w:fldChar w:fldCharType="end"/>
+            </w:r>
+          </w:hyperlink>
+        </w:p>
+        <w:p>
+          <w:pPr>
+            <w:pStyle w:val="TOC2"/>
+            <w:tabs>
+              <w:tab w:val="right" w:leader="dot" w:pos="9350"/>
+            </w:tabs>
+            <w:rPr>
+              <w:rFonts w:eastAsiaTheme="minorEastAsia"/>
+              <w:noProof/>
+              <w:kern w:val="2"/>
+              <w:sz w:val="24"/>
+              <w:szCs w:val="24"/>
+              <w14:ligatures w14:val="standardContextual"/>
+            </w:rPr>
+          </w:pPr>
+          <w:hyperlink w:anchor="_Toc212885081" w:history="1">
+            <w:r>
+              <w:rPr>
+                <w:rStyle w:val="Hyperlink"/>
+                <w:rFonts w:ascii="Times New Roman" w:hAnsi="Times New Roman" w:cs="Times New Roman"/>
+                <w:b/>
+                <w:bCs/>
+                <w:noProof/>
+              </w:rPr>
+              <w:t>Testers</w:t>
+            </w:r>
+            <w:r>
+              <w:rPr>
+                <w:noProof/>
+                <w:webHidden/>
+              </w:rPr>
+              <w:tab/>
+            </w:r>
+            <w:r>
+              <w:rPr>
+                <w:noProof/>
+                <w:webHidden/>
+              </w:rPr>
+              <w:fldChar w:fldCharType="begin"/>
+            </w:r>
+            <w:r>
+              <w:rPr>
+                <w:noProof/>
+                <w:webHidden/>
+              </w:rPr>
+              <w:instrText xml:space="preserve"> PAGEREF _Toc212885081 \h </w:instrText>
+            </w:r>
+            <w:r>
+              <w:rPr>
+                <w:noProof/>
+                <w:webHidden/>
+              </w:rPr>
+            </w:r>
+            <w:r>
+              <w:rPr>
+                <w:noProof/>
+                <w:webHidden/>
+              </w:rPr>
+              <w:fldChar w:fldCharType="separate"/>
+            </w:r>
+            <w:r>
+              <w:rPr>
+                <w:noProof/>
+                <w:webHidden/>
+              </w:rPr>
+              <w:t>8</w:t>
+            </w:r>
+            <w:r>
+              <w:rPr>
+                <w:noProof/>
+                <w:webHidden/>
+              </w:rPr>
+              <w:fldChar w:fldCharType="end"/>
+            </w:r>
+          </w:hyperlink>
+        </w:p>
+        <w:p>
+          <w:pPr>
+            <w:pStyle w:val="TOC2"/>
+            <w:tabs>
+              <w:tab w:val="right" w:leader="dot" w:pos="9350"/>
+            </w:tabs>
+            <w:rPr>
+              <w:rFonts w:eastAsiaTheme="minorEastAsia"/>
+              <w:noProof/>
+              <w:kern w:val="2"/>
+              <w:sz w:val="24"/>
+              <w:szCs w:val="24"/>
+              <w14:ligatures w14:val="standardContextual"/>
+            </w:rPr>
+          </w:pPr>
+          <w:hyperlink w:anchor="_Toc212885082" w:history="1">
+            <w:r>
+              <w:rPr>
+                <w:rStyle w:val="Hyperlink"/>
+                <w:rFonts w:ascii="Times New Roman" w:hAnsi="Times New Roman" w:cs="Times New Roman"/>
+                <w:b/>
+                <w:bCs/>
+                <w:noProof/>
+              </w:rPr>
+              <w:t>Criteria for User Acceptance</w:t>
+            </w:r>
+            <w:r>
+              <w:rPr>
+                <w:noProof/>
+                <w:webHidden/>
+              </w:rPr>
+              <w:tab/>
+            </w:r>
+            <w:r>
+              <w:rPr>
+                <w:noProof/>
+                <w:webHidden/>
+              </w:rPr>
+              <w:fldChar w:fldCharType="begin"/>
+            </w:r>
+            <w:r>
+              <w:rPr>
+                <w:noProof/>
+                <w:webHidden/>
+              </w:rPr>
+              <w:instrText xml:space="preserve"> PAGEREF _Toc212885082 \h </w:instrText>
+            </w:r>
+            <w:r>
+              <w:rPr>
+                <w:noProof/>
+                <w:webHidden/>
+              </w:rPr>
+            </w:r>
+            <w:r>
+              <w:rPr>
+                <w:noProof/>
+                <w:webHidden/>
+              </w:rPr>
+              <w:fldChar w:fldCharType="separate"/>
+            </w:r>
+            <w:r>
+              <w:rPr>
+                <w:noProof/>
+                <w:webHidden/>
+              </w:rPr>
+              <w:t>8</w:t>
+            </w:r>
+            <w:r>
+              <w:rPr>
+                <w:noProof/>
+                <w:webHidden/>
+              </w:rPr>
+              <w:fldChar w:fldCharType="end"/>
+            </w:r>
+          </w:hyperlink>
+        </w:p>
+        <w:p>
+          <w:pPr>
+            <w:spacing w:line="480" w:lineRule="auto"/>
+            <w:rPr>
+              <w:rFonts w:ascii="Times New Roman" w:hAnsi="Times New Roman" w:cs="Times New Roman"/>
+              <w:sz w:val="24"/>
+              <w:szCs w:val="24"/>
+            </w:rPr>
+          </w:pPr>
+          <w:r>
+            <w:rPr>
+              <w:rFonts w:ascii="Times New Roman" w:hAnsi="Times New Roman" w:cs="Times New Roman"/>
+              <w:b/>
+              <w:bCs/>
+              <w:noProof/>
+              <w:sz w:val="24"/>
+              <w:szCs w:val="24"/>
+            </w:rPr>
+            <w:fldChar w:fldCharType="end"/>
+          </w:r>
+        </w:p>
+      </w:sdtContent>
+    </w:sdt>
     <w:p>
       <w:pPr>
         <w:suppressAutoHyphens w:val="0"/>
-        <w:spacing w:line="278" w:lineRule="auto"/>
-        <w:rPr>
-          <w:rFonts w:ascii="Times New Roman" w:hAnsi="Times New Roman" w:cs="Times New Roman"/>
-          <w:b/>
-          <w:bCs/>
-          <w:sz w:val="24"/>
-          <w:szCs w:val="24"/>
-        </w:rPr>
-      </w:pPr>
-      <w:r>
-        <w:rPr>
-          <w:rFonts w:ascii="Times New Roman" w:hAnsi="Times New Roman" w:cs="Times New Roman"/>
-          <w:b/>
-          <w:bCs/>
-          <w:sz w:val="24"/>
-          <w:szCs w:val="24"/>
-        </w:rPr>
-        <w:br w:type="page"/>
-      </w:r>
-    </w:p>
-    <w:p>
-      <w:pPr>
-        <w:spacing w:line="480" w:lineRule="auto"/>
-        <w:jc w:val="center"/>
-        <w:rPr>
-          <w:rFonts w:ascii="Times New Roman" w:hAnsi="Times New Roman" w:cs="Times New Roman"/>
-          <w:b/>
-          <w:bCs/>
-          <w:sz w:val="24"/>
-          <w:szCs w:val="24"/>
-          <w:u w:val="single"/>
-        </w:rPr>
-      </w:pPr>
-      <w:r>
-        <w:rPr>
-          <w:rFonts w:ascii="Times New Roman" w:hAnsi="Times New Roman" w:cs="Times New Roman"/>
-          <w:b/>
-          <w:bCs/>
-          <w:sz w:val="24"/>
-          <w:szCs w:val="24"/>
-          <w:u w:val="single"/>
-        </w:rPr>
-        <w:lastRenderedPageBreak/>
-        <w:t>Instructor Comments/Evaluation</w:t>
-      </w:r>
-    </w:p>
-    <w:p>
-      <w:pPr>
-        <w:spacing w:line="480" w:lineRule="auto"/>
-        <w:jc w:val="center"/>
-        <w:rPr>
-          <w:rFonts w:ascii="Times New Roman" w:hAnsi="Times New Roman" w:cs="Times New Roman"/>
-          <w:b/>
-          <w:bCs/>
-          <w:sz w:val="24"/>
-          <w:szCs w:val="24"/>
-        </w:rPr>
-      </w:pPr>
-    </w:p>
-    <w:p>
-      <w:pPr>
-        <w:spacing w:line="480" w:lineRule="auto"/>
-        <w:jc w:val="center"/>
-        <w:rPr>
-          <w:rFonts w:ascii="Times New Roman" w:hAnsi="Times New Roman" w:cs="Times New Roman"/>
-          <w:b/>
-          <w:bCs/>
-          <w:sz w:val="24"/>
-          <w:szCs w:val="24"/>
-        </w:rPr>
-      </w:pPr>
-    </w:p>
-    <w:p>
-      <w:pPr>
-        <w:spacing w:line="480" w:lineRule="auto"/>
-        <w:jc w:val="center"/>
-        <w:rPr>
-          <w:rFonts w:ascii="Times New Roman" w:hAnsi="Times New Roman" w:cs="Times New Roman"/>
-          <w:b/>
-          <w:bCs/>
-          <w:sz w:val="24"/>
-          <w:szCs w:val="24"/>
-        </w:rPr>
-      </w:pPr>
-    </w:p>
-    <w:p>
-      <w:pPr>
-        <w:spacing w:line="480" w:lineRule="auto"/>
-        <w:jc w:val="center"/>
-        <w:rPr>
-          <w:rFonts w:ascii="Times New Roman" w:hAnsi="Times New Roman" w:cs="Times New Roman"/>
-          <w:b/>
-          <w:bCs/>
-          <w:sz w:val="24"/>
-          <w:szCs w:val="24"/>
-        </w:rPr>
-      </w:pPr>
-    </w:p>
-    <w:p>
-      <w:pPr>
-        <w:spacing w:line="480" w:lineRule="auto"/>
-        <w:jc w:val="center"/>
-        <w:rPr>
-          <w:rFonts w:ascii="Times New Roman" w:hAnsi="Times New Roman" w:cs="Times New Roman"/>
-          <w:b/>
-          <w:bCs/>
-          <w:sz w:val="24"/>
-          <w:szCs w:val="24"/>
-        </w:rPr>
-      </w:pPr>
-    </w:p>
-    <w:p>
-      <w:pPr>
-        <w:spacing w:line="480" w:lineRule="auto"/>
-        <w:jc w:val="center"/>
-        <w:rPr>
-          <w:rFonts w:ascii="Times New Roman" w:hAnsi="Times New Roman" w:cs="Times New Roman"/>
-          <w:b/>
-          <w:bCs/>
-          <w:sz w:val="24"/>
-          <w:szCs w:val="24"/>
-        </w:rPr>
-      </w:pPr>
-    </w:p>
-    <w:p>
-      <w:pPr>
-        <w:spacing w:line="480" w:lineRule="auto"/>
-        <w:jc w:val="center"/>
-        <w:rPr>
-          <w:rFonts w:ascii="Times New Roman" w:hAnsi="Times New Roman" w:cs="Times New Roman"/>
-          <w:b/>
-          <w:bCs/>
-          <w:sz w:val="24"/>
-          <w:szCs w:val="24"/>
-        </w:rPr>
-      </w:pPr>
-    </w:p>
-    <w:p>
-      <w:pPr>
-        <w:spacing w:line="480" w:lineRule="auto"/>
-        <w:jc w:val="center"/>
-        <w:rPr>
-          <w:rFonts w:ascii="Times New Roman" w:hAnsi="Times New Roman" w:cs="Times New Roman"/>
-          <w:b/>
-          <w:bCs/>
-          <w:sz w:val="24"/>
-          <w:szCs w:val="24"/>
-        </w:rPr>
-      </w:pPr>
-    </w:p>
-    <w:p>
-      <w:pPr>
-        <w:spacing w:line="480" w:lineRule="auto"/>
-        <w:jc w:val="center"/>
-        <w:rPr>
-          <w:rFonts w:ascii="Times New Roman" w:hAnsi="Times New Roman" w:cs="Times New Roman"/>
-          <w:b/>
-          <w:bCs/>
-          <w:sz w:val="24"/>
-          <w:szCs w:val="24"/>
-        </w:rPr>
-      </w:pPr>
-    </w:p>
-    <w:p>
-      <w:pPr>
-        <w:spacing w:line="480" w:lineRule="auto"/>
-        <w:jc w:val="center"/>
-        <w:rPr>
-          <w:rFonts w:ascii="Times New Roman" w:hAnsi="Times New Roman" w:cs="Times New Roman"/>
-          <w:b/>
-          <w:bCs/>
-          <w:sz w:val="24"/>
-          <w:szCs w:val="24"/>
-        </w:rPr>
-      </w:pPr>
-    </w:p>
-    <w:p>
-      <w:pPr>
-        <w:spacing w:line="480" w:lineRule="auto"/>
-        <w:jc w:val="center"/>
-        <w:rPr>
-          <w:rFonts w:ascii="Times New Roman" w:hAnsi="Times New Roman" w:cs="Times New Roman"/>
-          <w:b/>
-          <w:bCs/>
-          <w:sz w:val="24"/>
-          <w:szCs w:val="24"/>
-        </w:rPr>
-      </w:pPr>
-    </w:p>
-    <w:p>
-      <w:pPr>
-        <w:spacing w:line="480" w:lineRule="auto"/>
-        <w:jc w:val="center"/>
-        <w:rPr>
-          <w:rFonts w:ascii="Times New Roman" w:hAnsi="Times New Roman" w:cs="Times New Roman"/>
-          <w:b/>
-          <w:bCs/>
-          <w:sz w:val="24"/>
-          <w:szCs w:val="24"/>
-        </w:rPr>
-      </w:pPr>
-    </w:p>
-    <w:p>
-      <w:pPr>
-        <w:spacing w:line="480" w:lineRule="auto"/>
-        <w:jc w:val="center"/>
-        <w:rPr>
-          <w:rFonts w:ascii="Times New Roman" w:hAnsi="Times New Roman" w:cs="Times New Roman"/>
-          <w:b/>
-          <w:bCs/>
-          <w:sz w:val="24"/>
-          <w:szCs w:val="24"/>
-        </w:rPr>
-      </w:pPr>
-    </w:p>
-    <w:p>
-      <w:pPr>
-        <w:spacing w:line="480" w:lineRule="auto"/>
-        <w:jc w:val="center"/>
-        <w:rPr>
-          <w:rFonts w:ascii="Times New Roman" w:hAnsi="Times New Roman" w:cs="Times New Roman"/>
-          <w:b/>
-          <w:bCs/>
-          <w:sz w:val="24"/>
-          <w:szCs w:val="24"/>
-        </w:rPr>
-      </w:pPr>
-    </w:p>
-    <w:p>
-      <w:pPr>
-        <w:spacing w:line="480" w:lineRule="auto"/>
-        <w:jc w:val="center"/>
-        <w:rPr>
-          <w:rFonts w:ascii="Times New Roman" w:hAnsi="Times New Roman" w:cs="Times New Roman"/>
-          <w:b/>
-          <w:bCs/>
-          <w:sz w:val="24"/>
-          <w:szCs w:val="24"/>
-        </w:rPr>
-      </w:pPr>
-    </w:p>
-    <w:p>
-      <w:pPr>
-        <w:spacing w:line="480" w:lineRule="auto"/>
-        <w:jc w:val="center"/>
-        <w:rPr>
-          <w:rFonts w:ascii="Times New Roman" w:hAnsi="Times New Roman" w:cs="Times New Roman"/>
-          <w:b/>
-          <w:bCs/>
-          <w:sz w:val="24"/>
-          <w:szCs w:val="24"/>
-        </w:rPr>
-      </w:pPr>
-    </w:p>
-    <w:p>
-      <w:pPr>
-        <w:spacing w:line="480" w:lineRule="auto"/>
-        <w:rPr>
-          <w:rFonts w:ascii="Times New Roman" w:hAnsi="Times New Roman" w:cs="Times New Roman"/>
-          <w:b/>
-          <w:bCs/>
-          <w:sz w:val="24"/>
-          <w:szCs w:val="24"/>
-          <w:u w:val="single"/>
-        </w:rPr>
-      </w:pPr>
-    </w:p>
-    <w:p>
-      <w:pPr>
-        <w:spacing w:line="480" w:lineRule="auto"/>
-        <w:jc w:val="center"/>
-        <w:rPr>
-          <w:rFonts w:ascii="Times New Roman" w:hAnsi="Times New Roman" w:cs="Times New Roman"/>
-          <w:b/>
-          <w:bCs/>
-          <w:sz w:val="24"/>
-          <w:szCs w:val="24"/>
-          <w:u w:val="single"/>
-        </w:rPr>
-      </w:pPr>
-      <w:r>
-        <w:rPr>
-          <w:rFonts w:ascii="Times New Roman" w:hAnsi="Times New Roman" w:cs="Times New Roman"/>
-          <w:b/>
-          <w:bCs/>
-          <w:sz w:val="24"/>
-          <w:szCs w:val="24"/>
-          <w:u w:val="single"/>
-        </w:rPr>
-        <w:lastRenderedPageBreak/>
-        <w:t>Table Of Contents</w:t>
-      </w:r>
+        <w:spacing w:line="480" w:lineRule="auto"/>
+        <w:rPr>
+          <w:rFonts w:ascii="Times New Roman" w:hAnsi="Times New Roman" w:cs="Times New Roman"/>
+          <w:sz w:val="24"/>
+          <w:szCs w:val="24"/>
+        </w:rPr>
+      </w:pPr>
     </w:p>
     <w:p>
       <w:pPr>
         <w:suppressAutoHyphens w:val="0"/>
-        <w:spacing w:line="278" w:lineRule="auto"/>
-      </w:pPr>
-      <w:r>
-        <w:br w:type="page"/>
-      </w:r>
+        <w:spacing w:line="480" w:lineRule="auto"/>
+        <w:rPr>
+          <w:rFonts w:ascii="Times New Roman" w:hAnsi="Times New Roman" w:cs="Times New Roman"/>
+          <w:sz w:val="24"/>
+          <w:szCs w:val="24"/>
+        </w:rPr>
+      </w:pPr>
+    </w:p>
+    <w:p>
+      <w:pPr>
+        <w:suppressAutoHyphens w:val="0"/>
+        <w:spacing w:line="480" w:lineRule="auto"/>
+        <w:rPr>
+          <w:rFonts w:ascii="Times New Roman" w:hAnsi="Times New Roman" w:cs="Times New Roman"/>
+          <w:sz w:val="24"/>
+          <w:szCs w:val="24"/>
+        </w:rPr>
+      </w:pPr>
+    </w:p>
+    <w:p>
+      <w:pPr>
+        <w:suppressAutoHyphens w:val="0"/>
+        <w:spacing w:line="480" w:lineRule="auto"/>
+        <w:rPr>
+          <w:rFonts w:ascii="Times New Roman" w:hAnsi="Times New Roman" w:cs="Times New Roman"/>
+          <w:sz w:val="24"/>
+          <w:szCs w:val="24"/>
+        </w:rPr>
+      </w:pPr>
+    </w:p>
+    <w:p>
+      <w:pPr>
+        <w:suppressAutoHyphens w:val="0"/>
+        <w:spacing w:line="480" w:lineRule="auto"/>
+        <w:rPr>
+          <w:rFonts w:ascii="Times New Roman" w:hAnsi="Times New Roman" w:cs="Times New Roman"/>
+          <w:sz w:val="24"/>
+          <w:szCs w:val="24"/>
+        </w:rPr>
+      </w:pPr>
+    </w:p>
+    <w:p>
+      <w:pPr>
+        <w:suppressAutoHyphens w:val="0"/>
+        <w:spacing w:line="480" w:lineRule="auto"/>
+        <w:rPr>
+          <w:rFonts w:ascii="Times New Roman" w:hAnsi="Times New Roman" w:cs="Times New Roman"/>
+          <w:sz w:val="24"/>
+          <w:szCs w:val="24"/>
+        </w:rPr>
+      </w:pPr>
     </w:p>
     <w:p>
       <w:pPr>
@@ -656,6 +2149,7 @@
         </w:rPr>
       </w:pPr>
       <w:bookmarkStart w:id="0" w:name="_Toc211512508"/>
+      <w:bookmarkStart w:id="1" w:name="_Toc212885067"/>
       <w:r>
         <w:rPr>
           <w:rFonts w:ascii="Times New Roman" w:hAnsi="Times New Roman" w:cs="Times New Roman"/>
@@ -670,37 +2164,34 @@
         <w:t>Abstract</w:t>
       </w:r>
       <w:bookmarkEnd w:id="0"/>
-    </w:p>
-    <w:p>
-      <w:pPr>
-        <w:spacing w:line="480" w:lineRule="auto"/>
-        <w:rPr>
-          <w:rFonts w:ascii="Times New Roman" w:hAnsi="Times New Roman" w:cs="Times New Roman"/>
-          <w:sz w:val="24"/>
-          <w:szCs w:val="24"/>
-        </w:rPr>
-      </w:pPr>
-      <w:r>
+      <w:bookmarkEnd w:id="1"/>
+    </w:p>
+    <w:p>
+      <w:pPr>
+        <w:spacing w:line="480" w:lineRule="auto"/>
+        <w:rPr>
+          <w:rFonts w:ascii="Times New Roman" w:hAnsi="Times New Roman" w:cs="Times New Roman"/>
+          <w:sz w:val="24"/>
+          <w:szCs w:val="24"/>
+        </w:rPr>
+      </w:pPr>
+      <w:r>
+        <w:rPr>
+          <w:rFonts w:ascii="Times New Roman" w:hAnsi="Times New Roman" w:cs="Times New Roman"/>
+          <w:sz w:val="24"/>
+          <w:szCs w:val="24"/>
+        </w:rPr>
         <w:tab/>
-      </w:r>
-      <w:r>
-        <w:rPr>
-          <w:rFonts w:ascii="Times New Roman" w:hAnsi="Times New Roman" w:cs="Times New Roman"/>
-          <w:sz w:val="24"/>
-          <w:szCs w:val="24"/>
-        </w:rPr>
         <w:t xml:space="preserve">This project, the Vulcan Activity Tracker, is an activity tracker that can be accessed by students attending Pennsylvania Western University’s California branch. The activity tracker will allow students to track any physical activity they participate in, which may include running, sports, walking, lifting, and many more. This project will use a Docker container, a database, and a Python backend. All these components will be used to track user data, such as login information and the activities the user has completed. The Docker container will be used to keep the frontend, backend, and database in one place. This will also ensure that the app runs consistently across multiple platforms. The database will store all the users and their data. Functions to retrieve, create, and delete data will be written in the Python programming language. The user will be able to add activities manually and view other </w:t>
       </w:r>
-      <w:proofErr w:type="gramStart"/>
-      <w:r>
-        <w:rPr>
-          <w:rFonts w:ascii="Times New Roman" w:hAnsi="Times New Roman" w:cs="Times New Roman"/>
-          <w:sz w:val="24"/>
-          <w:szCs w:val="24"/>
-        </w:rPr>
-        <w:t>users</w:t>
-      </w:r>
-      <w:proofErr w:type="gramEnd"/>
+      <w:r>
+        <w:rPr>
+          <w:rFonts w:ascii="Times New Roman" w:hAnsi="Times New Roman" w:cs="Times New Roman"/>
+          <w:sz w:val="24"/>
+          <w:szCs w:val="24"/>
+        </w:rPr>
+        <w:t>users’</w:t>
+      </w:r>
       <w:r>
         <w:rPr>
           <w:rFonts w:ascii="Times New Roman" w:hAnsi="Times New Roman" w:cs="Times New Roman"/>
@@ -723,30 +2214,44 @@
     <w:p>
       <w:pPr>
         <w:suppressAutoHyphens w:val="0"/>
-        <w:spacing w:line="278" w:lineRule="auto"/>
-      </w:pPr>
-      <w:r>
+        <w:spacing w:line="480" w:lineRule="auto"/>
+        <w:rPr>
+          <w:rFonts w:ascii="Times New Roman" w:hAnsi="Times New Roman" w:cs="Times New Roman"/>
+          <w:sz w:val="24"/>
+          <w:szCs w:val="24"/>
+        </w:rPr>
+      </w:pPr>
+      <w:r>
+        <w:rPr>
+          <w:rFonts w:ascii="Times New Roman" w:hAnsi="Times New Roman" w:cs="Times New Roman"/>
+          <w:sz w:val="24"/>
+          <w:szCs w:val="24"/>
+        </w:rPr>
         <w:br w:type="page"/>
       </w:r>
     </w:p>
     <w:p>
       <w:pPr>
+        <w:pStyle w:val="Heading1"/>
         <w:spacing w:line="480" w:lineRule="auto"/>
         <w:jc w:val="center"/>
         <w:rPr>
           <w:rFonts w:ascii="Times New Roman" w:hAnsi="Times New Roman" w:cs="Times New Roman"/>
           <w:b/>
           <w:bCs/>
+          <w:color w:val="auto"/>
           <w:sz w:val="24"/>
           <w:szCs w:val="24"/>
           <w:u w:val="single"/>
         </w:rPr>
       </w:pPr>
+      <w:bookmarkStart w:id="2" w:name="_Toc212885068"/>
       <w:r>
         <w:rPr>
           <w:rFonts w:ascii="Times New Roman" w:hAnsi="Times New Roman" w:cs="Times New Roman"/>
           <w:b/>
           <w:bCs/>
+          <w:color w:val="auto"/>
           <w:sz w:val="24"/>
           <w:szCs w:val="24"/>
           <w:u w:val="single"/>
@@ -754,6 +2259,47 @@
         <w:lastRenderedPageBreak/>
         <w:t>Description of the Document</w:t>
       </w:r>
+      <w:bookmarkEnd w:id="2"/>
+    </w:p>
+    <w:p>
+      <w:pPr>
+        <w:spacing w:line="480" w:lineRule="auto"/>
+        <w:rPr>
+          <w:rFonts w:ascii="Times New Roman" w:hAnsi="Times New Roman" w:cs="Times New Roman"/>
+          <w:sz w:val="24"/>
+          <w:szCs w:val="24"/>
+        </w:rPr>
+      </w:pPr>
+    </w:p>
+    <w:p>
+      <w:pPr>
+        <w:pStyle w:val="Heading2"/>
+        <w:spacing w:line="480" w:lineRule="auto"/>
+        <w:jc w:val="center"/>
+        <w:rPr>
+          <w:rFonts w:ascii="Times New Roman" w:hAnsi="Times New Roman" w:cs="Times New Roman"/>
+          <w:b/>
+          <w:bCs/>
+          <w:color w:val="auto"/>
+          <w:sz w:val="24"/>
+          <w:szCs w:val="24"/>
+          <w:u w:val="single"/>
+        </w:rPr>
+      </w:pPr>
+      <w:bookmarkStart w:id="3" w:name="_Toc212885069"/>
+      <w:r>
+        <w:rPr>
+          <w:rFonts w:ascii="Times New Roman" w:hAnsi="Times New Roman" w:cs="Times New Roman"/>
+          <w:b/>
+          <w:bCs/>
+          <w:color w:val="auto"/>
+          <w:sz w:val="24"/>
+          <w:szCs w:val="24"/>
+          <w:u w:val="single"/>
+        </w:rPr>
+        <w:t>Purpose and Use</w:t>
+      </w:r>
+      <w:bookmarkEnd w:id="3"/>
     </w:p>
     <w:p>
       <w:pPr>
@@ -786,28 +2332,33 @@
     </w:p>
     <w:p>
       <w:pPr>
+        <w:pStyle w:val="Heading2"/>
         <w:spacing w:line="480" w:lineRule="auto"/>
         <w:jc w:val="center"/>
         <w:rPr>
           <w:rFonts w:ascii="Times New Roman" w:hAnsi="Times New Roman" w:cs="Times New Roman"/>
           <w:b/>
           <w:bCs/>
+          <w:color w:val="auto"/>
           <w:sz w:val="24"/>
           <w:szCs w:val="24"/>
           <w:u w:val="single"/>
         </w:rPr>
       </w:pPr>
+      <w:bookmarkStart w:id="4" w:name="_Toc212885070"/>
       <w:r>
         <w:rPr>
           <w:rFonts w:ascii="Times New Roman" w:hAnsi="Times New Roman" w:cs="Times New Roman"/>
           <w:b/>
           <w:bCs/>
+          <w:color w:val="auto"/>
           <w:sz w:val="24"/>
           <w:szCs w:val="24"/>
           <w:u w:val="single"/>
         </w:rPr>
         <w:t>Intended Audience</w:t>
       </w:r>
+      <w:bookmarkEnd w:id="4"/>
     </w:p>
     <w:p>
       <w:pPr>
@@ -827,16 +2378,14 @@
         <w:tab/>
         <w:t xml:space="preserve">This document’s intended audience </w:t>
       </w:r>
-      <w:proofErr w:type="gramStart"/>
-      <w:r>
-        <w:rPr>
-          <w:rFonts w:ascii="Times New Roman" w:hAnsi="Times New Roman" w:cs="Times New Roman"/>
-          <w:sz w:val="24"/>
-          <w:szCs w:val="24"/>
-        </w:rPr>
-        <w:t>include</w:t>
-      </w:r>
-      <w:proofErr w:type="gramEnd"/>
+      <w:r>
+        <w:rPr>
+          <w:rFonts w:ascii="Times New Roman" w:hAnsi="Times New Roman" w:cs="Times New Roman"/>
+          <w:sz w:val="24"/>
+          <w:szCs w:val="24"/>
+        </w:rPr>
+        <w:t>includes</w:t>
+      </w:r>
       <w:r>
         <w:rPr>
           <w:rFonts w:ascii="Times New Roman" w:hAnsi="Times New Roman" w:cs="Times New Roman"/>
@@ -859,7 +2408,7 @@
     <w:p>
       <w:pPr>
         <w:suppressAutoHyphens w:val="0"/>
-        <w:spacing w:line="278" w:lineRule="auto"/>
+        <w:spacing w:line="480" w:lineRule="auto"/>
         <w:rPr>
           <w:rFonts w:ascii="Times New Roman" w:hAnsi="Times New Roman" w:cs="Times New Roman"/>
           <w:sz w:val="24"/>
@@ -877,54 +2426,64 @@
     </w:p>
     <w:p>
       <w:pPr>
+        <w:pStyle w:val="Heading1"/>
         <w:spacing w:line="480" w:lineRule="auto"/>
         <w:jc w:val="center"/>
         <w:rPr>
           <w:rFonts w:ascii="Times New Roman" w:hAnsi="Times New Roman" w:cs="Times New Roman"/>
           <w:b/>
           <w:bCs/>
-          <w:sz w:val="32"/>
-          <w:szCs w:val="32"/>
+          <w:color w:val="auto"/>
+          <w:sz w:val="24"/>
+          <w:szCs w:val="24"/>
           <w:u w:val="single"/>
         </w:rPr>
       </w:pPr>
+      <w:bookmarkStart w:id="5" w:name="_Toc212885071"/>
       <w:r>
         <w:rPr>
           <w:rFonts w:ascii="Times New Roman" w:hAnsi="Times New Roman" w:cs="Times New Roman"/>
           <w:b/>
           <w:bCs/>
-          <w:sz w:val="32"/>
-          <w:szCs w:val="32"/>
+          <w:color w:val="auto"/>
+          <w:sz w:val="24"/>
+          <w:szCs w:val="24"/>
           <w:u w:val="single"/>
         </w:rPr>
         <w:lastRenderedPageBreak/>
         <w:t>System Description</w:t>
       </w:r>
-    </w:p>
-    <w:p>
-      <w:pPr>
+      <w:bookmarkEnd w:id="5"/>
+    </w:p>
+    <w:p>
+      <w:pPr>
+        <w:pStyle w:val="Heading2"/>
         <w:spacing w:line="480" w:lineRule="auto"/>
         <w:jc w:val="center"/>
         <w:rPr>
           <w:rFonts w:ascii="Times New Roman" w:hAnsi="Times New Roman" w:cs="Times New Roman"/>
           <w:b/>
           <w:bCs/>
+          <w:color w:val="auto"/>
           <w:sz w:val="24"/>
           <w:szCs w:val="24"/>
           <w:u w:val="single"/>
         </w:rPr>
       </w:pPr>
+      <w:bookmarkStart w:id="6" w:name="_Toc212885072"/>
       <w:r>
         <w:rPr>
           <w:rFonts w:ascii="Times New Roman" w:hAnsi="Times New Roman" w:cs="Times New Roman"/>
           <w:b/>
           <w:bCs/>
+          <w:color w:val="auto"/>
           <w:sz w:val="24"/>
           <w:szCs w:val="24"/>
           <w:u w:val="single"/>
         </w:rPr>
         <w:t>Overview</w:t>
       </w:r>
+      <w:bookmarkEnd w:id="6"/>
     </w:p>
     <w:p>
       <w:pPr>
@@ -944,110 +2503,82 @@
         <w:tab/>
         <w:t xml:space="preserve">The Vulcan Activity Tracker is a software application, accessed via a web application. The main function of the activity tracker is to manually track exercise activities. A user can track exercise activities ranging from multiple sports. These could include running, lifting, biking, swimming, any organized sport, and many other activities. A user will also be able to join their sports team, recreational club team, or create a group with friends. With recreational clubs and teams </w:t>
       </w:r>
-      <w:proofErr w:type="spellStart"/>
-      <w:proofErr w:type="gramStart"/>
-      <w:r>
-        <w:rPr>
-          <w:rFonts w:ascii="Times New Roman" w:hAnsi="Times New Roman" w:cs="Times New Roman"/>
-          <w:sz w:val="24"/>
-          <w:szCs w:val="24"/>
-        </w:rPr>
-        <w:t>their</w:t>
-      </w:r>
-      <w:proofErr w:type="spellEnd"/>
-      <w:proofErr w:type="gramEnd"/>
-      <w:r>
-        <w:rPr>
-          <w:rFonts w:ascii="Times New Roman" w:hAnsi="Times New Roman" w:cs="Times New Roman"/>
-          <w:sz w:val="24"/>
-          <w:szCs w:val="24"/>
-        </w:rPr>
-        <w:t xml:space="preserve"> </w:t>
-      </w:r>
-      <w:proofErr w:type="gramStart"/>
-      <w:r>
-        <w:rPr>
-          <w:rFonts w:ascii="Times New Roman" w:hAnsi="Times New Roman" w:cs="Times New Roman"/>
-          <w:sz w:val="24"/>
-          <w:szCs w:val="24"/>
-        </w:rPr>
-        <w:t>will</w:t>
-      </w:r>
-      <w:proofErr w:type="gramEnd"/>
-      <w:r>
-        <w:rPr>
-          <w:rFonts w:ascii="Times New Roman" w:hAnsi="Times New Roman" w:cs="Times New Roman"/>
-          <w:sz w:val="24"/>
-          <w:szCs w:val="24"/>
-        </w:rPr>
-        <w:t xml:space="preserve"> be a person to admit users into the organization. Users can view activities from everyone on campus. A leaderboard for each activity will also be accessible to all users </w:t>
-      </w:r>
-      <w:proofErr w:type="gramStart"/>
-      <w:r>
-        <w:rPr>
-          <w:rFonts w:ascii="Times New Roman" w:hAnsi="Times New Roman" w:cs="Times New Roman"/>
-          <w:sz w:val="24"/>
-          <w:szCs w:val="24"/>
-        </w:rPr>
-        <w:t>in order to</w:t>
-      </w:r>
-      <w:proofErr w:type="gramEnd"/>
-      <w:r>
-        <w:rPr>
-          <w:rFonts w:ascii="Times New Roman" w:hAnsi="Times New Roman" w:cs="Times New Roman"/>
-          <w:sz w:val="24"/>
-          <w:szCs w:val="24"/>
-        </w:rPr>
-        <w:t xml:space="preserve"> inspire some friendly competition.</w:t>
-      </w:r>
-    </w:p>
-    <w:p>
-      <w:pPr>
-        <w:spacing w:line="480" w:lineRule="auto"/>
+      <w:r>
+        <w:rPr>
+          <w:rFonts w:ascii="Times New Roman" w:hAnsi="Times New Roman" w:cs="Times New Roman"/>
+          <w:sz w:val="24"/>
+          <w:szCs w:val="24"/>
+        </w:rPr>
+        <w:t>there</w:t>
+      </w:r>
+      <w:r>
+        <w:rPr>
+          <w:rFonts w:ascii="Times New Roman" w:hAnsi="Times New Roman" w:cs="Times New Roman"/>
+          <w:sz w:val="24"/>
+          <w:szCs w:val="24"/>
+        </w:rPr>
+        <w:t xml:space="preserve"> will be a person to admit users into the organization. Users can view activities from everyone on campus. A leaderboard for each activity will also be accessible to all users in order to inspire some friendly competition.</w:t>
+      </w:r>
+    </w:p>
+    <w:p>
+      <w:pPr>
+        <w:pStyle w:val="Heading1"/>
+        <w:spacing w:line="480" w:lineRule="auto"/>
+        <w:jc w:val="center"/>
         <w:rPr>
           <w:rFonts w:ascii="Times New Roman" w:hAnsi="Times New Roman" w:cs="Times New Roman"/>
           <w:b/>
           <w:bCs/>
-          <w:sz w:val="32"/>
-          <w:szCs w:val="32"/>
+          <w:color w:val="auto"/>
+          <w:sz w:val="24"/>
+          <w:szCs w:val="24"/>
           <w:u w:val="single"/>
         </w:rPr>
       </w:pPr>
+      <w:bookmarkStart w:id="7" w:name="_Toc212885073"/>
       <w:r>
         <w:rPr>
           <w:rFonts w:ascii="Times New Roman" w:hAnsi="Times New Roman" w:cs="Times New Roman"/>
           <w:b/>
           <w:bCs/>
-          <w:sz w:val="32"/>
-          <w:szCs w:val="32"/>
+          <w:color w:val="auto"/>
+          <w:sz w:val="24"/>
+          <w:szCs w:val="24"/>
           <w:u w:val="single"/>
         </w:rPr>
         <w:t>Environment and Constraints:</w:t>
       </w:r>
-    </w:p>
-    <w:p>
-      <w:pPr>
-        <w:spacing w:line="480" w:lineRule="auto"/>
+      <w:bookmarkEnd w:id="7"/>
+    </w:p>
+    <w:p>
+      <w:pPr>
+        <w:pStyle w:val="Heading2"/>
+        <w:spacing w:line="480" w:lineRule="auto"/>
+        <w:jc w:val="center"/>
         <w:rPr>
           <w:rFonts w:ascii="Times New Roman" w:hAnsi="Times New Roman" w:cs="Times New Roman"/>
           <w:b/>
           <w:bCs/>
+          <w:color w:val="auto"/>
           <w:sz w:val="24"/>
           <w:szCs w:val="24"/>
           <w:u w:val="single"/>
         </w:rPr>
       </w:pPr>
+      <w:bookmarkStart w:id="8" w:name="_Toc212885074"/>
       <w:r>
         <w:rPr>
           <w:rFonts w:ascii="Times New Roman" w:hAnsi="Times New Roman" w:cs="Times New Roman"/>
           <w:b/>
           <w:bCs/>
+          <w:color w:val="auto"/>
           <w:sz w:val="24"/>
           <w:szCs w:val="24"/>
           <w:u w:val="single"/>
         </w:rPr>
         <w:t>End User Profile</w:t>
       </w:r>
+      <w:bookmarkEnd w:id="8"/>
     </w:p>
     <w:p>
       <w:pPr>
@@ -1065,54 +2596,16 @@
           <w:szCs w:val="24"/>
         </w:rPr>
         <w:tab/>
-        <w:t xml:space="preserve">The most common </w:t>
-      </w:r>
-      <w:proofErr w:type="gramStart"/>
-      <w:r>
-        <w:rPr>
-          <w:rFonts w:ascii="Times New Roman" w:hAnsi="Times New Roman" w:cs="Times New Roman"/>
-          <w:sz w:val="24"/>
-          <w:szCs w:val="24"/>
-        </w:rPr>
-        <w:t>user end</w:t>
-      </w:r>
-      <w:proofErr w:type="gramEnd"/>
-      <w:r>
-        <w:rPr>
-          <w:rFonts w:ascii="Times New Roman" w:hAnsi="Times New Roman" w:cs="Times New Roman"/>
-          <w:sz w:val="24"/>
-          <w:szCs w:val="24"/>
-        </w:rPr>
-        <w:t xml:space="preserve"> users of the Vulcan Activity Tracker are </w:t>
-      </w:r>
-      <w:proofErr w:type="spellStart"/>
-      <w:r>
-        <w:rPr>
-          <w:rFonts w:ascii="Times New Roman" w:hAnsi="Times New Roman" w:cs="Times New Roman"/>
-          <w:sz w:val="24"/>
-          <w:szCs w:val="24"/>
-        </w:rPr>
-        <w:t>PennWest</w:t>
-      </w:r>
-      <w:proofErr w:type="spellEnd"/>
-      <w:r>
-        <w:rPr>
-          <w:rFonts w:ascii="Times New Roman" w:hAnsi="Times New Roman" w:cs="Times New Roman"/>
-          <w:sz w:val="24"/>
-          <w:szCs w:val="24"/>
-        </w:rPr>
-        <w:t xml:space="preserve"> students, most likely ones involved in sports or recreational clubs. Users should be familiar with using web applications to interact with the website. With a basic understanding of navigating web applications, any student will be able to add an activity, view their statistics, view other </w:t>
-      </w:r>
-      <w:proofErr w:type="gramStart"/>
-      <w:r>
-        <w:rPr>
-          <w:rFonts w:ascii="Times New Roman" w:hAnsi="Times New Roman" w:cs="Times New Roman"/>
-          <w:sz w:val="24"/>
-          <w:szCs w:val="24"/>
-        </w:rPr>
-        <w:t>students</w:t>
-      </w:r>
-      <w:proofErr w:type="gramEnd"/>
+        <w:t xml:space="preserve">The most common end users of the Vulcan Activity Tracker are PennWest students, most likely ones involved in sports or recreational clubs. Users should be familiar with using web applications to interact with the website. With a basic understanding of navigating web applications, any student will be able to add an activity, view their statistics, view other </w:t>
+      </w:r>
+      <w:r>
+        <w:rPr>
+          <w:rFonts w:ascii="Times New Roman" w:hAnsi="Times New Roman" w:cs="Times New Roman"/>
+          <w:sz w:val="24"/>
+          <w:szCs w:val="24"/>
+        </w:rPr>
+        <w:t>students’</w:t>
+      </w:r>
       <w:r>
         <w:rPr>
           <w:rFonts w:ascii="Times New Roman" w:hAnsi="Times New Roman" w:cs="Times New Roman"/>
@@ -1124,33 +2617,70 @@
     </w:p>
     <w:p>
       <w:pPr>
-        <w:spacing w:line="480" w:lineRule="auto"/>
-        <w:rPr>
-          <w:rFonts w:ascii="Times New Roman" w:hAnsi="Times New Roman" w:cs="Times New Roman"/>
+        <w:pStyle w:val="Heading2"/>
+        <w:spacing w:line="480" w:lineRule="auto"/>
+        <w:jc w:val="center"/>
+        <w:rPr>
+          <w:rFonts w:ascii="Times New Roman" w:hAnsi="Times New Roman" w:cs="Times New Roman"/>
+          <w:color w:val="auto"/>
           <w:sz w:val="24"/>
           <w:szCs w:val="24"/>
           <w:u w:val="single"/>
         </w:rPr>
       </w:pPr>
+      <w:bookmarkStart w:id="9" w:name="_Toc212885075"/>
       <w:r>
         <w:rPr>
           <w:rFonts w:ascii="Times New Roman" w:hAnsi="Times New Roman" w:cs="Times New Roman"/>
           <w:b/>
           <w:bCs/>
+          <w:color w:val="auto"/>
           <w:sz w:val="24"/>
           <w:szCs w:val="24"/>
           <w:u w:val="single"/>
         </w:rPr>
         <w:t>User Interaction</w:t>
       </w:r>
-    </w:p>
-    <w:p>
-      <w:pPr>
-        <w:spacing w:line="480" w:lineRule="auto"/>
+      <w:bookmarkEnd w:id="9"/>
+    </w:p>
+    <w:p>
+      <w:pPr>
+        <w:spacing w:line="480" w:lineRule="auto"/>
+        <w:rPr>
+          <w:rFonts w:ascii="Times New Roman" w:hAnsi="Times New Roman" w:cs="Times New Roman"/>
+          <w:sz w:val="24"/>
+          <w:szCs w:val="24"/>
+        </w:rPr>
+      </w:pPr>
+      <w:r>
+        <w:rPr>
+          <w:rFonts w:ascii="Times New Roman" w:hAnsi="Times New Roman" w:cs="Times New Roman"/>
+          <w:sz w:val="24"/>
+          <w:szCs w:val="24"/>
+        </w:rPr>
+        <w:tab/>
+        <w:t xml:space="preserve">The user interaction will be through the software application that runs the web application. Once the user logs in or creates a new account with Pennsylvania Western credentials, they will be redirected to the home page with all recent student activities. The user can then find the buttons to redirect them to the leaderboard section, group section, and the </w:t>
+      </w:r>
+      <w:r>
+        <w:rPr>
+          <w:rFonts w:ascii="Times New Roman" w:hAnsi="Times New Roman" w:cs="Times New Roman"/>
+          <w:sz w:val="24"/>
+          <w:szCs w:val="24"/>
+        </w:rPr>
+        <w:lastRenderedPageBreak/>
+        <w:t xml:space="preserve">section to actually add an activity. In the leaderboard section, users will be able to filter based on activity type and by group, meaning they can see the leaderboard of only their group or organization. </w:t>
+      </w:r>
+    </w:p>
+    <w:p>
+      <w:pPr>
+        <w:pStyle w:val="Heading2"/>
+        <w:spacing w:line="480" w:lineRule="auto"/>
+        <w:jc w:val="center"/>
         <w:rPr>
           <w:rFonts w:ascii="Times New Roman" w:hAnsi="Times New Roman" w:cs="Times New Roman"/>
           <w:b/>
           <w:bCs/>
+          <w:color w:val="auto"/>
           <w:sz w:val="24"/>
           <w:szCs w:val="24"/>
           <w:u w:val="single"/>
@@ -1159,58 +2689,26 @@
       <w:r>
         <w:rPr>
           <w:rFonts w:ascii="Times New Roman" w:hAnsi="Times New Roman" w:cs="Times New Roman"/>
-          <w:sz w:val="24"/>
-          <w:szCs w:val="24"/>
-        </w:rPr>
-        <w:tab/>
-        <w:t xml:space="preserve">The user interaction will be through the software application that runs the web application. Once the user logs in or creates a new account with Pennsylvania Western credentials, they will be redirected to the home page with all recent student activities. The user </w:t>
-      </w:r>
-      <w:r>
-        <w:rPr>
-          <w:rFonts w:ascii="Times New Roman" w:hAnsi="Times New Roman" w:cs="Times New Roman"/>
-          <w:sz w:val="24"/>
-          <w:szCs w:val="24"/>
-        </w:rPr>
-        <w:lastRenderedPageBreak/>
-        <w:t xml:space="preserve">can then find the buttons to redirect them to the leaderboard section, group section, and the section to </w:t>
-      </w:r>
-      <w:proofErr w:type="gramStart"/>
-      <w:r>
-        <w:rPr>
-          <w:rFonts w:ascii="Times New Roman" w:hAnsi="Times New Roman" w:cs="Times New Roman"/>
-          <w:sz w:val="24"/>
-          <w:szCs w:val="24"/>
-        </w:rPr>
-        <w:t>actually add</w:t>
-      </w:r>
-      <w:proofErr w:type="gramEnd"/>
-      <w:r>
-        <w:rPr>
-          <w:rFonts w:ascii="Times New Roman" w:hAnsi="Times New Roman" w:cs="Times New Roman"/>
-          <w:sz w:val="24"/>
-          <w:szCs w:val="24"/>
-        </w:rPr>
-        <w:t xml:space="preserve"> an activity. In the leaderboard section, users will be able to filter based on activity type and by group, meaning they can see the leaderboard of only their group or organization. </w:t>
-      </w:r>
-      <w:r>
-        <w:rPr>
-          <w:rFonts w:ascii="Times New Roman" w:hAnsi="Times New Roman" w:cs="Times New Roman"/>
+          <w:color w:val="auto"/>
           <w:sz w:val="24"/>
           <w:szCs w:val="24"/>
         </w:rPr>
         <w:br/>
       </w:r>
+      <w:bookmarkStart w:id="10" w:name="_Toc212885076"/>
       <w:r>
         <w:rPr>
           <w:rFonts w:ascii="Times New Roman" w:hAnsi="Times New Roman" w:cs="Times New Roman"/>
           <w:b/>
           <w:bCs/>
+          <w:color w:val="auto"/>
           <w:sz w:val="24"/>
           <w:szCs w:val="24"/>
           <w:u w:val="single"/>
         </w:rPr>
         <w:t>Hardware Constraints</w:t>
       </w:r>
+      <w:bookmarkEnd w:id="10"/>
     </w:p>
     <w:p>
       <w:pPr>
@@ -1233,66 +2731,84 @@
     </w:p>
     <w:p>
       <w:pPr>
-        <w:spacing w:line="480" w:lineRule="auto"/>
-        <w:rPr>
-          <w:rFonts w:ascii="Times New Roman" w:hAnsi="Times New Roman" w:cs="Times New Roman"/>
-          <w:sz w:val="24"/>
-          <w:szCs w:val="24"/>
-        </w:rPr>
-      </w:pPr>
+        <w:pStyle w:val="Heading2"/>
+        <w:spacing w:line="480" w:lineRule="auto"/>
+        <w:jc w:val="center"/>
+        <w:rPr>
+          <w:rFonts w:ascii="Times New Roman" w:hAnsi="Times New Roman" w:cs="Times New Roman"/>
+          <w:color w:val="auto"/>
+          <w:sz w:val="24"/>
+          <w:szCs w:val="24"/>
+        </w:rPr>
+      </w:pPr>
+      <w:bookmarkStart w:id="11" w:name="_Toc212885077"/>
       <w:r>
         <w:rPr>
           <w:rFonts w:ascii="Times New Roman" w:hAnsi="Times New Roman" w:cs="Times New Roman"/>
           <w:b/>
           <w:bCs/>
+          <w:color w:val="auto"/>
           <w:sz w:val="24"/>
           <w:szCs w:val="24"/>
           <w:u w:val="single"/>
         </w:rPr>
         <w:t>Software Constraints</w:t>
       </w:r>
-    </w:p>
-    <w:p>
-      <w:pPr>
-        <w:spacing w:line="480" w:lineRule="auto"/>
-        <w:rPr>
-          <w:rFonts w:ascii="Times New Roman" w:hAnsi="Times New Roman" w:cs="Times New Roman"/>
-          <w:sz w:val="24"/>
-          <w:szCs w:val="24"/>
-        </w:rPr>
-      </w:pPr>
+      <w:bookmarkEnd w:id="11"/>
+    </w:p>
+    <w:p>
+      <w:pPr>
+        <w:pStyle w:val="Heading2"/>
+        <w:spacing w:line="480" w:lineRule="auto"/>
+        <w:jc w:val="center"/>
+        <w:rPr>
+          <w:rFonts w:ascii="Times New Roman" w:hAnsi="Times New Roman" w:cs="Times New Roman"/>
+          <w:color w:val="auto"/>
+          <w:sz w:val="24"/>
+          <w:szCs w:val="24"/>
+        </w:rPr>
+      </w:pPr>
+      <w:bookmarkStart w:id="12" w:name="_Toc212885078"/>
       <w:r>
         <w:rPr>
           <w:rFonts w:ascii="Times New Roman" w:hAnsi="Times New Roman" w:cs="Times New Roman"/>
           <w:b/>
           <w:bCs/>
+          <w:color w:val="auto"/>
           <w:sz w:val="24"/>
           <w:szCs w:val="24"/>
           <w:u w:val="single"/>
         </w:rPr>
         <w:t>Cost Constraints</w:t>
       </w:r>
-    </w:p>
-    <w:p>
-      <w:pPr>
-        <w:spacing w:line="480" w:lineRule="auto"/>
-        <w:rPr>
-          <w:rFonts w:ascii="Times New Roman" w:hAnsi="Times New Roman" w:cs="Times New Roman"/>
-          <w:sz w:val="24"/>
-          <w:szCs w:val="24"/>
-        </w:rPr>
-      </w:pPr>
+      <w:bookmarkEnd w:id="12"/>
+    </w:p>
+    <w:p>
+      <w:pPr>
+        <w:pStyle w:val="Heading2"/>
+        <w:spacing w:line="480" w:lineRule="auto"/>
+        <w:jc w:val="center"/>
+        <w:rPr>
+          <w:rFonts w:ascii="Times New Roman" w:hAnsi="Times New Roman" w:cs="Times New Roman"/>
+          <w:color w:val="auto"/>
+          <w:sz w:val="24"/>
+          <w:szCs w:val="24"/>
+        </w:rPr>
+      </w:pPr>
+      <w:bookmarkStart w:id="13" w:name="_Toc212885079"/>
       <w:r>
         <w:rPr>
           <w:rFonts w:ascii="Times New Roman" w:hAnsi="Times New Roman" w:cs="Times New Roman"/>
           <w:b/>
           <w:bCs/>
+          <w:color w:val="auto"/>
           <w:sz w:val="24"/>
           <w:szCs w:val="24"/>
           <w:u w:val="single"/>
         </w:rPr>
         <w:t>Other Concerns</w:t>
       </w:r>
+      <w:bookmarkEnd w:id="13"/>
     </w:p>
     <w:p>
       <w:pPr>
@@ -1358,6 +2874,76 @@
           <w:szCs w:val="24"/>
         </w:rPr>
       </w:pPr>
+    </w:p>
+    <w:p>
+      <w:pPr>
+        <w:spacing w:line="480" w:lineRule="auto"/>
+        <w:rPr>
+          <w:rFonts w:ascii="Times New Roman" w:hAnsi="Times New Roman" w:cs="Times New Roman"/>
+          <w:sz w:val="24"/>
+          <w:szCs w:val="24"/>
+        </w:rPr>
+      </w:pPr>
+    </w:p>
+    <w:p>
+      <w:pPr>
+        <w:spacing w:line="480" w:lineRule="auto"/>
+        <w:rPr>
+          <w:rFonts w:ascii="Times New Roman" w:hAnsi="Times New Roman" w:cs="Times New Roman"/>
+          <w:sz w:val="24"/>
+          <w:szCs w:val="24"/>
+        </w:rPr>
+      </w:pPr>
+    </w:p>
+    <w:p>
+      <w:pPr>
+        <w:spacing w:line="480" w:lineRule="auto"/>
+        <w:rPr>
+          <w:rFonts w:ascii="Times New Roman" w:hAnsi="Times New Roman" w:cs="Times New Roman"/>
+          <w:sz w:val="24"/>
+          <w:szCs w:val="24"/>
+        </w:rPr>
+      </w:pPr>
+    </w:p>
+    <w:p>
+      <w:pPr>
+        <w:spacing w:line="480" w:lineRule="auto"/>
+        <w:rPr>
+          <w:rFonts w:ascii="Times New Roman" w:hAnsi="Times New Roman" w:cs="Times New Roman"/>
+          <w:sz w:val="24"/>
+          <w:szCs w:val="24"/>
+        </w:rPr>
+      </w:pPr>
+    </w:p>
+    <w:p>
+      <w:pPr>
+        <w:spacing w:line="480" w:lineRule="auto"/>
+        <w:rPr>
+          <w:rFonts w:ascii="Times New Roman" w:hAnsi="Times New Roman" w:cs="Times New Roman"/>
+          <w:sz w:val="24"/>
+          <w:szCs w:val="24"/>
+        </w:rPr>
+      </w:pPr>
+    </w:p>
+    <w:p>
+      <w:pPr>
+        <w:spacing w:line="480" w:lineRule="auto"/>
+        <w:rPr>
+          <w:rFonts w:ascii="Times New Roman" w:hAnsi="Times New Roman" w:cs="Times New Roman"/>
+          <w:sz w:val="24"/>
+          <w:szCs w:val="24"/>
+        </w:rPr>
+      </w:pPr>
+    </w:p>
+    <w:p>
+      <w:pPr>
+        <w:spacing w:line="480" w:lineRule="auto"/>
+        <w:rPr>
+          <w:rFonts w:ascii="Times New Roman" w:hAnsi="Times New Roman" w:cs="Times New Roman"/>
+          <w:sz w:val="24"/>
+          <w:szCs w:val="24"/>
+        </w:rPr>
+      </w:pPr>
       <w:r>
         <w:rPr>
           <w:rFonts w:ascii="Times New Roman" w:hAnsi="Times New Roman" w:cs="Times New Roman"/>
@@ -1367,11 +2953,559 @@
         <w:tab/>
       </w:r>
     </w:p>
-    <w:p/>
+    <w:p>
+      <w:pPr>
+        <w:pStyle w:val="Heading1"/>
+        <w:jc w:val="center"/>
+        <w:rPr>
+          <w:rFonts w:ascii="Times New Roman" w:hAnsi="Times New Roman" w:cs="Times New Roman"/>
+          <w:b/>
+          <w:bCs/>
+          <w:color w:val="auto"/>
+          <w:sz w:val="24"/>
+          <w:szCs w:val="24"/>
+          <w:u w:val="single"/>
+        </w:rPr>
+      </w:pPr>
+      <w:bookmarkStart w:id="14" w:name="_Toc212885080"/>
+      <w:r>
+        <w:rPr>
+          <w:rFonts w:ascii="Times New Roman" w:hAnsi="Times New Roman" w:cs="Times New Roman"/>
+          <w:b/>
+          <w:bCs/>
+          <w:color w:val="auto"/>
+          <w:sz w:val="24"/>
+          <w:szCs w:val="24"/>
+          <w:u w:val="single"/>
+        </w:rPr>
+        <w:lastRenderedPageBreak/>
+        <w:t>Acceptance Test Criteria</w:t>
+      </w:r>
+      <w:bookmarkEnd w:id="14"/>
+    </w:p>
+    <w:p>
+      <w:pPr>
+        <w:pStyle w:val="Heading2"/>
+        <w:jc w:val="center"/>
+        <w:rPr>
+          <w:rFonts w:ascii="Times New Roman" w:hAnsi="Times New Roman" w:cs="Times New Roman"/>
+          <w:sz w:val="24"/>
+          <w:szCs w:val="24"/>
+        </w:rPr>
+      </w:pPr>
+      <w:bookmarkStart w:id="15" w:name="_Toc212885081"/>
+      <w:r>
+        <w:rPr>
+          <w:rFonts w:ascii="Times New Roman" w:hAnsi="Times New Roman" w:cs="Times New Roman"/>
+          <w:b/>
+          <w:bCs/>
+          <w:color w:val="auto"/>
+          <w:sz w:val="24"/>
+          <w:szCs w:val="24"/>
+          <w:u w:val="single"/>
+        </w:rPr>
+        <w:t>Testers</w:t>
+      </w:r>
+      <w:bookmarkEnd w:id="15"/>
+    </w:p>
+    <w:p>
+      <w:pPr>
+        <w:spacing w:line="480" w:lineRule="auto"/>
+        <w:jc w:val="center"/>
+        <w:rPr>
+          <w:rFonts w:ascii="Times New Roman" w:hAnsi="Times New Roman" w:cs="Times New Roman"/>
+          <w:sz w:val="24"/>
+          <w:szCs w:val="24"/>
+        </w:rPr>
+      </w:pPr>
+    </w:p>
+    <w:p>
+      <w:pPr>
+        <w:pStyle w:val="Heading2"/>
+        <w:jc w:val="center"/>
+        <w:rPr>
+          <w:rFonts w:ascii="Times New Roman" w:hAnsi="Times New Roman" w:cs="Times New Roman"/>
+          <w:sz w:val="24"/>
+          <w:szCs w:val="24"/>
+        </w:rPr>
+      </w:pPr>
+      <w:bookmarkStart w:id="16" w:name="_Toc212885082"/>
+      <w:r>
+        <w:rPr>
+          <w:rFonts w:ascii="Times New Roman" w:hAnsi="Times New Roman" w:cs="Times New Roman"/>
+          <w:b/>
+          <w:bCs/>
+          <w:color w:val="auto"/>
+          <w:sz w:val="24"/>
+          <w:szCs w:val="24"/>
+          <w:u w:val="single"/>
+        </w:rPr>
+        <w:t>Criteria for User Acceptance</w:t>
+      </w:r>
+      <w:bookmarkEnd w:id="16"/>
+    </w:p>
+    <w:p>
+      <w:pPr>
+        <w:spacing w:line="480" w:lineRule="auto"/>
+        <w:rPr>
+          <w:rFonts w:ascii="Times New Roman" w:hAnsi="Times New Roman" w:cs="Times New Roman"/>
+          <w:sz w:val="24"/>
+          <w:szCs w:val="24"/>
+        </w:rPr>
+      </w:pPr>
+    </w:p>
+    <w:p>
+      <w:pPr>
+        <w:spacing w:line="480" w:lineRule="auto"/>
+        <w:rPr>
+          <w:rFonts w:ascii="Times New Roman" w:hAnsi="Times New Roman" w:cs="Times New Roman"/>
+          <w:sz w:val="24"/>
+          <w:szCs w:val="24"/>
+        </w:rPr>
+      </w:pPr>
+    </w:p>
+    <w:p>
+      <w:pPr>
+        <w:spacing w:line="480" w:lineRule="auto"/>
+        <w:rPr>
+          <w:rFonts w:ascii="Times New Roman" w:hAnsi="Times New Roman" w:cs="Times New Roman"/>
+          <w:sz w:val="24"/>
+          <w:szCs w:val="24"/>
+        </w:rPr>
+      </w:pPr>
+    </w:p>
+    <w:p>
+      <w:pPr>
+        <w:spacing w:line="480" w:lineRule="auto"/>
+        <w:rPr>
+          <w:rFonts w:ascii="Times New Roman" w:hAnsi="Times New Roman" w:cs="Times New Roman"/>
+          <w:sz w:val="24"/>
+          <w:szCs w:val="24"/>
+        </w:rPr>
+      </w:pPr>
+    </w:p>
+    <w:p>
+      <w:pPr>
+        <w:spacing w:line="480" w:lineRule="auto"/>
+        <w:rPr>
+          <w:rFonts w:ascii="Times New Roman" w:hAnsi="Times New Roman" w:cs="Times New Roman"/>
+          <w:sz w:val="24"/>
+          <w:szCs w:val="24"/>
+        </w:rPr>
+      </w:pPr>
+    </w:p>
+    <w:p>
+      <w:pPr>
+        <w:spacing w:line="480" w:lineRule="auto"/>
+        <w:rPr>
+          <w:rFonts w:ascii="Times New Roman" w:hAnsi="Times New Roman" w:cs="Times New Roman"/>
+          <w:sz w:val="24"/>
+          <w:szCs w:val="24"/>
+        </w:rPr>
+      </w:pPr>
+    </w:p>
+    <w:p>
+      <w:pPr>
+        <w:spacing w:line="480" w:lineRule="auto"/>
+        <w:rPr>
+          <w:rFonts w:ascii="Times New Roman" w:hAnsi="Times New Roman" w:cs="Times New Roman"/>
+          <w:sz w:val="24"/>
+          <w:szCs w:val="24"/>
+        </w:rPr>
+      </w:pPr>
+    </w:p>
+    <w:p>
+      <w:pPr>
+        <w:spacing w:line="480" w:lineRule="auto"/>
+        <w:rPr>
+          <w:rFonts w:ascii="Times New Roman" w:hAnsi="Times New Roman" w:cs="Times New Roman"/>
+          <w:sz w:val="24"/>
+          <w:szCs w:val="24"/>
+        </w:rPr>
+      </w:pPr>
+    </w:p>
+    <w:p>
+      <w:pPr>
+        <w:spacing w:line="480" w:lineRule="auto"/>
+        <w:rPr>
+          <w:rFonts w:ascii="Times New Roman" w:hAnsi="Times New Roman" w:cs="Times New Roman"/>
+          <w:sz w:val="24"/>
+          <w:szCs w:val="24"/>
+        </w:rPr>
+      </w:pPr>
+    </w:p>
+    <w:p>
+      <w:pPr>
+        <w:spacing w:line="480" w:lineRule="auto"/>
+        <w:rPr>
+          <w:rFonts w:ascii="Times New Roman" w:hAnsi="Times New Roman" w:cs="Times New Roman"/>
+          <w:sz w:val="24"/>
+          <w:szCs w:val="24"/>
+        </w:rPr>
+      </w:pPr>
+    </w:p>
+    <w:p>
+      <w:pPr>
+        <w:spacing w:line="480" w:lineRule="auto"/>
+        <w:rPr>
+          <w:rFonts w:ascii="Times New Roman" w:hAnsi="Times New Roman" w:cs="Times New Roman"/>
+          <w:sz w:val="24"/>
+          <w:szCs w:val="24"/>
+        </w:rPr>
+      </w:pPr>
+    </w:p>
+    <w:p>
+      <w:pPr>
+        <w:spacing w:line="480" w:lineRule="auto"/>
+        <w:rPr>
+          <w:rFonts w:ascii="Times New Roman" w:hAnsi="Times New Roman" w:cs="Times New Roman"/>
+          <w:sz w:val="24"/>
+          <w:szCs w:val="24"/>
+        </w:rPr>
+      </w:pPr>
+    </w:p>
+    <w:p>
+      <w:pPr>
+        <w:spacing w:line="480" w:lineRule="auto"/>
+        <w:rPr>
+          <w:rFonts w:ascii="Times New Roman" w:hAnsi="Times New Roman" w:cs="Times New Roman"/>
+          <w:sz w:val="24"/>
+          <w:szCs w:val="24"/>
+        </w:rPr>
+      </w:pPr>
+    </w:p>
+    <w:p>
+      <w:pPr>
+        <w:spacing w:line="480" w:lineRule="auto"/>
+        <w:rPr>
+          <w:rFonts w:ascii="Times New Roman" w:hAnsi="Times New Roman" w:cs="Times New Roman"/>
+          <w:sz w:val="24"/>
+          <w:szCs w:val="24"/>
+        </w:rPr>
+      </w:pPr>
+    </w:p>
+    <w:p>
+      <w:pPr>
+        <w:spacing w:line="480" w:lineRule="auto"/>
+        <w:rPr>
+          <w:rFonts w:ascii="Times New Roman" w:hAnsi="Times New Roman" w:cs="Times New Roman"/>
+          <w:sz w:val="24"/>
+          <w:szCs w:val="24"/>
+        </w:rPr>
+      </w:pPr>
+    </w:p>
+    <w:p>
+      <w:pPr>
+        <w:spacing w:line="480" w:lineRule="auto"/>
+        <w:rPr>
+          <w:rFonts w:ascii="Times New Roman" w:hAnsi="Times New Roman" w:cs="Times New Roman"/>
+          <w:sz w:val="24"/>
+          <w:szCs w:val="24"/>
+        </w:rPr>
+      </w:pPr>
+      <w:r>
+        <w:rPr>
+          <w:rFonts w:ascii="Times New Roman" w:hAnsi="Times New Roman" w:cs="Times New Roman"/>
+          <w:sz w:val="24"/>
+          <w:szCs w:val="24"/>
+        </w:rPr>
+        <w:lastRenderedPageBreak/>
+        <w:br/>
+        <w:t>Integration of Separate Parts and Installation</w:t>
+      </w:r>
+      <w:r>
+        <w:rPr>
+          <w:rFonts w:ascii="Times New Roman" w:hAnsi="Times New Roman" w:cs="Times New Roman"/>
+          <w:sz w:val="24"/>
+          <w:szCs w:val="24"/>
+        </w:rPr>
+        <w:br/>
+        <w:t xml:space="preserve">System Modeling </w:t>
+      </w:r>
+      <w:r>
+        <w:rPr>
+          <w:rFonts w:ascii="Times New Roman" w:hAnsi="Times New Roman" w:cs="Times New Roman"/>
+          <w:sz w:val="24"/>
+          <w:szCs w:val="24"/>
+        </w:rPr>
+        <w:br/>
+        <w:t xml:space="preserve">Functional: Use Cases &amp; Scenarios </w:t>
+      </w:r>
+      <w:r>
+        <w:rPr>
+          <w:rFonts w:ascii="Times New Roman" w:hAnsi="Times New Roman" w:cs="Times New Roman"/>
+          <w:sz w:val="24"/>
+          <w:szCs w:val="24"/>
+        </w:rPr>
+        <w:br/>
+        <w:t>Entity: Class Diagrams</w:t>
+      </w:r>
+      <w:r>
+        <w:rPr>
+          <w:rFonts w:ascii="Times New Roman" w:hAnsi="Times New Roman" w:cs="Times New Roman"/>
+          <w:sz w:val="24"/>
+          <w:szCs w:val="24"/>
+        </w:rPr>
+        <w:br/>
+      </w:r>
+      <w:r>
+        <w:rPr>
+          <w:rFonts w:ascii="Times New Roman" w:hAnsi="Times New Roman" w:cs="Times New Roman"/>
+          <w:sz w:val="24"/>
+          <w:szCs w:val="24"/>
+        </w:rPr>
+        <w:t xml:space="preserve"> </w:t>
+      </w:r>
+      <w:r>
+        <w:rPr>
+          <w:rFonts w:ascii="Times New Roman" w:hAnsi="Times New Roman" w:cs="Times New Roman"/>
+          <w:sz w:val="24"/>
+          <w:szCs w:val="24"/>
+        </w:rPr>
+        <w:tab/>
+      </w:r>
+      <w:r>
+        <w:rPr>
+          <w:rFonts w:ascii="Times New Roman" w:hAnsi="Times New Roman" w:cs="Times New Roman"/>
+          <w:sz w:val="24"/>
+          <w:szCs w:val="24"/>
+        </w:rPr>
+        <w:t>Class name / description / type</w:t>
+      </w:r>
+      <w:r>
+        <w:rPr>
+          <w:rFonts w:ascii="Times New Roman" w:hAnsi="Times New Roman" w:cs="Times New Roman"/>
+          <w:sz w:val="24"/>
+          <w:szCs w:val="24"/>
+        </w:rPr>
+        <w:br/>
+      </w:r>
+      <w:r>
+        <w:rPr>
+          <w:rFonts w:ascii="Times New Roman" w:hAnsi="Times New Roman" w:cs="Times New Roman"/>
+          <w:sz w:val="24"/>
+          <w:szCs w:val="24"/>
+        </w:rPr>
+        <w:t xml:space="preserve"> </w:t>
+      </w:r>
+      <w:r>
+        <w:rPr>
+          <w:rFonts w:ascii="Times New Roman" w:hAnsi="Times New Roman" w:cs="Times New Roman"/>
+          <w:sz w:val="24"/>
+          <w:szCs w:val="24"/>
+        </w:rPr>
+        <w:tab/>
+      </w:r>
+      <w:r>
+        <w:rPr>
+          <w:rFonts w:ascii="Times New Roman" w:hAnsi="Times New Roman" w:cs="Times New Roman"/>
+          <w:sz w:val="24"/>
+          <w:szCs w:val="24"/>
+        </w:rPr>
+        <w:t>Attributes</w:t>
+      </w:r>
+      <w:r>
+        <w:rPr>
+          <w:rFonts w:ascii="Times New Roman" w:hAnsi="Times New Roman" w:cs="Times New Roman"/>
+          <w:sz w:val="24"/>
+          <w:szCs w:val="24"/>
+        </w:rPr>
+        <w:br/>
+        <w:t xml:space="preserve">Dynamic: </w:t>
+      </w:r>
+      <w:proofErr w:type="spellStart"/>
+      <w:r>
+        <w:rPr>
+          <w:rFonts w:ascii="Times New Roman" w:hAnsi="Times New Roman" w:cs="Times New Roman"/>
+          <w:sz w:val="24"/>
+          <w:szCs w:val="24"/>
+        </w:rPr>
+        <w:t>Statechart</w:t>
+      </w:r>
+      <w:proofErr w:type="spellEnd"/>
+      <w:r>
+        <w:rPr>
+          <w:rFonts w:ascii="Times New Roman" w:hAnsi="Times New Roman" w:cs="Times New Roman"/>
+          <w:sz w:val="24"/>
+          <w:szCs w:val="24"/>
+        </w:rPr>
+        <w:br/>
+      </w:r>
+      <w:r>
+        <w:rPr>
+          <w:rFonts w:ascii="Times New Roman" w:hAnsi="Times New Roman" w:cs="Times New Roman"/>
+          <w:sz w:val="24"/>
+          <w:szCs w:val="24"/>
+        </w:rPr>
+        <w:t xml:space="preserve"> </w:t>
+      </w:r>
+      <w:r>
+        <w:rPr>
+          <w:rFonts w:ascii="Times New Roman" w:hAnsi="Times New Roman" w:cs="Times New Roman"/>
+          <w:sz w:val="24"/>
+          <w:szCs w:val="24"/>
+        </w:rPr>
+        <w:tab/>
+      </w:r>
+      <w:r>
+        <w:rPr>
+          <w:rFonts w:ascii="Times New Roman" w:hAnsi="Times New Roman" w:cs="Times New Roman"/>
+          <w:sz w:val="24"/>
+          <w:szCs w:val="24"/>
+        </w:rPr>
+        <w:t>States</w:t>
+      </w:r>
+      <w:r>
+        <w:rPr>
+          <w:rFonts w:ascii="Times New Roman" w:hAnsi="Times New Roman" w:cs="Times New Roman"/>
+          <w:sz w:val="24"/>
+          <w:szCs w:val="24"/>
+        </w:rPr>
+        <w:br/>
+      </w:r>
+      <w:r>
+        <w:rPr>
+          <w:rFonts w:ascii="Times New Roman" w:hAnsi="Times New Roman" w:cs="Times New Roman"/>
+          <w:sz w:val="24"/>
+          <w:szCs w:val="24"/>
+        </w:rPr>
+        <w:t xml:space="preserve"> </w:t>
+      </w:r>
+      <w:r>
+        <w:rPr>
+          <w:rFonts w:ascii="Times New Roman" w:hAnsi="Times New Roman" w:cs="Times New Roman"/>
+          <w:sz w:val="24"/>
+          <w:szCs w:val="24"/>
+        </w:rPr>
+        <w:tab/>
+      </w:r>
+      <w:r>
+        <w:rPr>
+          <w:rFonts w:ascii="Times New Roman" w:hAnsi="Times New Roman" w:cs="Times New Roman"/>
+          <w:sz w:val="24"/>
+          <w:szCs w:val="24"/>
+        </w:rPr>
+        <w:t>Events</w:t>
+      </w:r>
+      <w:r>
+        <w:rPr>
+          <w:rFonts w:ascii="Times New Roman" w:hAnsi="Times New Roman" w:cs="Times New Roman"/>
+          <w:sz w:val="24"/>
+          <w:szCs w:val="24"/>
+        </w:rPr>
+        <w:br/>
+      </w:r>
+      <w:r>
+        <w:rPr>
+          <w:rFonts w:ascii="Times New Roman" w:hAnsi="Times New Roman" w:cs="Times New Roman"/>
+          <w:sz w:val="24"/>
+          <w:szCs w:val="24"/>
+        </w:rPr>
+        <w:t xml:space="preserve"> </w:t>
+      </w:r>
+      <w:r>
+        <w:rPr>
+          <w:rFonts w:ascii="Times New Roman" w:hAnsi="Times New Roman" w:cs="Times New Roman"/>
+          <w:sz w:val="24"/>
+          <w:szCs w:val="24"/>
+        </w:rPr>
+        <w:tab/>
+      </w:r>
+      <w:r>
+        <w:rPr>
+          <w:rFonts w:ascii="Times New Roman" w:hAnsi="Times New Roman" w:cs="Times New Roman"/>
+          <w:sz w:val="24"/>
+          <w:szCs w:val="24"/>
+        </w:rPr>
+        <w:t>Transitions</w:t>
+      </w:r>
+      <w:r>
+        <w:rPr>
+          <w:rFonts w:ascii="Times New Roman" w:hAnsi="Times New Roman" w:cs="Times New Roman"/>
+          <w:sz w:val="24"/>
+          <w:szCs w:val="24"/>
+        </w:rPr>
+        <w:br/>
+        <w:t>Dataflow Diagrams Components / Tools Needed</w:t>
+      </w:r>
+      <w:r>
+        <w:rPr>
+          <w:rFonts w:ascii="Times New Roman" w:hAnsi="Times New Roman" w:cs="Times New Roman"/>
+          <w:sz w:val="24"/>
+          <w:szCs w:val="24"/>
+        </w:rPr>
+        <w:t xml:space="preserve"> </w:t>
+      </w:r>
+    </w:p>
+    <w:p>
+      <w:pPr>
+        <w:spacing w:line="480" w:lineRule="auto"/>
+        <w:rPr>
+          <w:rFonts w:ascii="Times New Roman" w:hAnsi="Times New Roman" w:cs="Times New Roman"/>
+          <w:sz w:val="24"/>
+          <w:szCs w:val="24"/>
+        </w:rPr>
+      </w:pPr>
+      <w:r>
+        <w:rPr>
+          <w:rFonts w:ascii="Times New Roman" w:hAnsi="Times New Roman" w:cs="Times New Roman"/>
+          <w:sz w:val="24"/>
+          <w:szCs w:val="24"/>
+        </w:rPr>
+        <w:t>List of properly cited scholarly resources in APA format</w:t>
+      </w:r>
+      <w:r>
+        <w:rPr>
+          <w:rFonts w:ascii="Times New Roman" w:hAnsi="Times New Roman" w:cs="Times New Roman"/>
+          <w:sz w:val="24"/>
+          <w:szCs w:val="24"/>
+        </w:rPr>
+        <w:br/>
+        <w:t>Appendix: Glossary of Terms</w:t>
+      </w:r>
+      <w:r>
+        <w:rPr>
+          <w:rFonts w:ascii="Times New Roman" w:hAnsi="Times New Roman" w:cs="Times New Roman"/>
+          <w:sz w:val="24"/>
+          <w:szCs w:val="24"/>
+        </w:rPr>
+        <w:br/>
+        <w:t xml:space="preserve">Appendix: Team Details </w:t>
+      </w:r>
+    </w:p>
+    <w:p>
+      <w:pPr>
+        <w:spacing w:line="480" w:lineRule="auto"/>
+        <w:rPr>
+          <w:rFonts w:ascii="Times New Roman" w:hAnsi="Times New Roman" w:cs="Times New Roman"/>
+          <w:sz w:val="24"/>
+          <w:szCs w:val="24"/>
+        </w:rPr>
+      </w:pPr>
+      <w:r>
+        <w:rPr>
+          <w:rFonts w:ascii="Times New Roman" w:hAnsi="Times New Roman" w:cs="Times New Roman"/>
+          <w:sz w:val="24"/>
+          <w:szCs w:val="24"/>
+        </w:rPr>
+        <w:t>Appendix: Writing Center report</w:t>
+      </w:r>
+      <w:r>
+        <w:rPr>
+          <w:rFonts w:ascii="Times New Roman" w:hAnsi="Times New Roman" w:cs="Times New Roman"/>
+          <w:sz w:val="24"/>
+          <w:szCs w:val="24"/>
+        </w:rPr>
+        <w:br/>
+        <w:t>Appendix: Workflow Authentication</w:t>
+      </w:r>
+    </w:p>
     <w:sectPr>
       <w:pgSz w:w="12240" w:h="15840"/>
       <w:pgMar w:top="1440" w:right="1440" w:bottom="1440" w:left="1440" w:header="720" w:footer="720" w:gutter="0"/>
+      <w:pgNumType w:start="0"/>
       <w:cols w:space="720"/>
+      <w:titlePg/>
       <w:docGrid w:linePitch="360"/>
     </w:sectPr>
   </w:body>
@@ -1807,7 +3941,7 @@
     </w:pPr>
     <w:rPr>
       <w:rFonts w:asciiTheme="majorHAnsi" w:eastAsiaTheme="majorEastAsia" w:hAnsiTheme="majorHAnsi" w:cstheme="majorBidi"/>
-      <w:color w:val="0F4761" w:themeColor="accent1" w:themeShade="BF"/>
+      <w:color w:val="9D3511" w:themeColor="accent1" w:themeShade="BF"/>
       <w:kern w:val="2"/>
       <w:sz w:val="40"/>
       <w:szCs w:val="40"/>
@@ -1820,7 +3954,6 @@
     <w:next w:val="Normal"/>
     <w:link w:val="Heading2Char"/>
     <w:uiPriority w:val="9"/>
-    <w:semiHidden/>
     <w:unhideWhenUsed/>
     <w:qFormat/>
     <w:rsid w:val="009047E8"/>
@@ -1833,7 +3966,7 @@
     </w:pPr>
     <w:rPr>
       <w:rFonts w:asciiTheme="majorHAnsi" w:eastAsiaTheme="majorEastAsia" w:hAnsiTheme="majorHAnsi" w:cstheme="majorBidi"/>
-      <w:color w:val="0F4761" w:themeColor="accent1" w:themeShade="BF"/>
+      <w:color w:val="9D3511" w:themeColor="accent1" w:themeShade="BF"/>
       <w:kern w:val="2"/>
       <w:sz w:val="32"/>
       <w:szCs w:val="32"/>
@@ -1859,7 +3992,7 @@
     </w:pPr>
     <w:rPr>
       <w:rFonts w:eastAsiaTheme="majorEastAsia" w:cstheme="majorBidi"/>
-      <w:color w:val="0F4761" w:themeColor="accent1" w:themeShade="BF"/>
+      <w:color w:val="9D3511" w:themeColor="accent1" w:themeShade="BF"/>
       <w:kern w:val="2"/>
       <w:sz w:val="28"/>
       <w:szCs w:val="28"/>
@@ -1887,7 +4020,7 @@
       <w:rFonts w:eastAsiaTheme="majorEastAsia" w:cstheme="majorBidi"/>
       <w:i/>
       <w:iCs/>
-      <w:color w:val="0F4761" w:themeColor="accent1" w:themeShade="BF"/>
+      <w:color w:val="9D3511" w:themeColor="accent1" w:themeShade="BF"/>
       <w:kern w:val="2"/>
       <w:sz w:val="24"/>
       <w:szCs w:val="24"/>
@@ -1913,7 +4046,7 @@
     </w:pPr>
     <w:rPr>
       <w:rFonts w:eastAsiaTheme="majorEastAsia" w:cstheme="majorBidi"/>
-      <w:color w:val="0F4761" w:themeColor="accent1" w:themeShade="BF"/>
+      <w:color w:val="9D3511" w:themeColor="accent1" w:themeShade="BF"/>
       <w:kern w:val="2"/>
       <w:sz w:val="24"/>
       <w:szCs w:val="24"/>
@@ -2031,7 +4164,6 @@
   <w:style w:type="character" w:default="1" w:styleId="DefaultParagraphFont">
     <w:name w:val="Default Paragraph Font"/>
     <w:uiPriority w:val="1"/>
-    <w:semiHidden/>
     <w:unhideWhenUsed/>
   </w:style>
   <w:style w:type="table" w:default="1" w:styleId="TableNormal">
@@ -2063,7 +4195,7 @@
     <w:rsid w:val="009047E8"/>
     <w:rPr>
       <w:rFonts w:asciiTheme="majorHAnsi" w:eastAsiaTheme="majorEastAsia" w:hAnsiTheme="majorHAnsi" w:cstheme="majorBidi"/>
-      <w:color w:val="0F4761" w:themeColor="accent1" w:themeShade="BF"/>
+      <w:color w:val="9D3511" w:themeColor="accent1" w:themeShade="BF"/>
       <w:sz w:val="40"/>
       <w:szCs w:val="40"/>
     </w:rPr>
@@ -2073,11 +4205,10 @@
     <w:basedOn w:val="DefaultParagraphFont"/>
     <w:link w:val="Heading2"/>
     <w:uiPriority w:val="9"/>
-    <w:semiHidden/>
     <w:rsid w:val="009047E8"/>
     <w:rPr>
       <w:rFonts w:asciiTheme="majorHAnsi" w:eastAsiaTheme="majorEastAsia" w:hAnsiTheme="majorHAnsi" w:cstheme="majorBidi"/>
-      <w:color w:val="0F4761" w:themeColor="accent1" w:themeShade="BF"/>
+      <w:color w:val="9D3511" w:themeColor="accent1" w:themeShade="BF"/>
       <w:sz w:val="32"/>
       <w:szCs w:val="32"/>
     </w:rPr>
@@ -2091,7 +4222,7 @@
     <w:rsid w:val="009047E8"/>
     <w:rPr>
       <w:rFonts w:eastAsiaTheme="majorEastAsia" w:cstheme="majorBidi"/>
-      <w:color w:val="0F4761" w:themeColor="accent1" w:themeShade="BF"/>
+      <w:color w:val="9D3511" w:themeColor="accent1" w:themeShade="BF"/>
       <w:sz w:val="28"/>
       <w:szCs w:val="28"/>
     </w:rPr>
@@ -2107,7 +4238,7 @@
       <w:rFonts w:eastAsiaTheme="majorEastAsia" w:cstheme="majorBidi"/>
       <w:i/>
       <w:iCs/>
-      <w:color w:val="0F4761" w:themeColor="accent1" w:themeShade="BF"/>
+      <w:color w:val="9D3511" w:themeColor="accent1" w:themeShade="BF"/>
     </w:rPr>
   </w:style>
   <w:style w:type="character" w:customStyle="1" w:styleId="Heading5Char">
@@ -2119,7 +4250,7 @@
     <w:rsid w:val="009047E8"/>
     <w:rPr>
       <w:rFonts w:eastAsiaTheme="majorEastAsia" w:cstheme="majorBidi"/>
-      <w:color w:val="0F4761" w:themeColor="accent1" w:themeShade="BF"/>
+      <w:color w:val="9D3511" w:themeColor="accent1" w:themeShade="BF"/>
     </w:rPr>
   </w:style>
   <w:style w:type="character" w:customStyle="1" w:styleId="Heading6Char">
@@ -2312,7 +4443,7 @@
     <w:rPr>
       <w:i/>
       <w:iCs/>
-      <w:color w:val="0F4761" w:themeColor="accent1" w:themeShade="BF"/>
+      <w:color w:val="9D3511" w:themeColor="accent1" w:themeShade="BF"/>
     </w:rPr>
   </w:style>
   <w:style w:type="paragraph" w:styleId="IntenseQuote">
@@ -2325,8 +4456,8 @@
     <w:rsid w:val="009047E8"/>
     <w:pPr>
       <w:pBdr>
-        <w:top w:val="single" w:sz="4" w:space="10" w:color="0F4761" w:themeColor="accent1" w:themeShade="BF"/>
-        <w:bottom w:val="single" w:sz="4" w:space="10" w:color="0F4761" w:themeColor="accent1" w:themeShade="BF"/>
+        <w:top w:val="single" w:sz="4" w:space="10" w:color="9D3511" w:themeColor="accent1" w:themeShade="BF"/>
+        <w:bottom w:val="single" w:sz="4" w:space="10" w:color="9D3511" w:themeColor="accent1" w:themeShade="BF"/>
       </w:pBdr>
       <w:suppressAutoHyphens w:val="0"/>
       <w:spacing w:before="360" w:after="360" w:line="278" w:lineRule="auto"/>
@@ -2336,7 +4467,7 @@
     <w:rPr>
       <w:i/>
       <w:iCs/>
-      <w:color w:val="0F4761" w:themeColor="accent1" w:themeShade="BF"/>
+      <w:color w:val="9D3511" w:themeColor="accent1" w:themeShade="BF"/>
       <w:kern w:val="2"/>
       <w:sz w:val="24"/>
       <w:szCs w:val="24"/>
@@ -2352,7 +4483,7 @@
     <w:rPr>
       <w:i/>
       <w:iCs/>
-      <w:color w:val="0F4761" w:themeColor="accent1" w:themeShade="BF"/>
+      <w:color w:val="9D3511" w:themeColor="accent1" w:themeShade="BF"/>
     </w:rPr>
   </w:style>
   <w:style w:type="character" w:styleId="IntenseReference">
@@ -2365,7 +4496,7 @@
       <w:b/>
       <w:bCs/>
       <w:smallCaps/>
-      <w:color w:val="0F4761" w:themeColor="accent1" w:themeShade="BF"/>
+      <w:color w:val="9D3511" w:themeColor="accent1" w:themeShade="BF"/>
       <w:spacing w:val="5"/>
     </w:rPr>
   </w:style>
@@ -2397,13 +4528,102 @@
       <w14:ligatures w14:val="none"/>
     </w:rPr>
   </w:style>
+  <w:style w:type="paragraph" w:styleId="TOCHeading">
+    <w:name w:val="TOC Heading"/>
+    <w:basedOn w:val="Heading1"/>
+    <w:next w:val="Normal"/>
+    <w:uiPriority w:val="39"/>
+    <w:unhideWhenUsed/>
+    <w:qFormat/>
+    <w:rsid w:val="005F413A"/>
+    <w:pPr>
+      <w:spacing w:before="240" w:after="0" w:line="259" w:lineRule="auto"/>
+      <w:outlineLvl w:val="9"/>
+    </w:pPr>
+    <w:rPr>
+      <w:kern w:val="0"/>
+      <w:sz w:val="32"/>
+      <w:szCs w:val="32"/>
+      <w14:ligatures w14:val="none"/>
+    </w:rPr>
+  </w:style>
+  <w:style w:type="paragraph" w:styleId="TOC1">
+    <w:name w:val="toc 1"/>
+    <w:basedOn w:val="Normal"/>
+    <w:next w:val="Normal"/>
+    <w:autoRedefine/>
+    <w:uiPriority w:val="39"/>
+    <w:unhideWhenUsed/>
+    <w:rsid w:val="00F20562"/>
+    <w:pPr>
+      <w:tabs>
+        <w:tab w:val="right" w:leader="dot" w:pos="9350"/>
+      </w:tabs>
+      <w:spacing w:after="100" w:line="480" w:lineRule="auto"/>
+    </w:pPr>
+  </w:style>
+  <w:style w:type="character" w:styleId="Hyperlink">
+    <w:name w:val="Hyperlink"/>
+    <w:basedOn w:val="DefaultParagraphFont"/>
+    <w:uiPriority w:val="99"/>
+    <w:unhideWhenUsed/>
+    <w:rsid w:val="005F413A"/>
+    <w:rPr>
+      <w:color w:val="CC9900" w:themeColor="hyperlink"/>
+      <w:u w:val="single"/>
+    </w:rPr>
+  </w:style>
+  <w:style w:type="paragraph" w:styleId="TOC2">
+    <w:name w:val="toc 2"/>
+    <w:basedOn w:val="Normal"/>
+    <w:next w:val="Normal"/>
+    <w:autoRedefine/>
+    <w:uiPriority w:val="39"/>
+    <w:unhideWhenUsed/>
+    <w:rsid w:val="007A6CFA"/>
+    <w:pPr>
+      <w:spacing w:after="100"/>
+      <w:ind w:left="220"/>
+    </w:pPr>
+  </w:style>
+  <w:style w:type="paragraph" w:styleId="NoSpacing">
+    <w:name w:val="No Spacing"/>
+    <w:link w:val="NoSpacingChar"/>
+    <w:uiPriority w:val="1"/>
+    <w:qFormat/>
+    <w:rsid w:val="0045687E"/>
+    <w:pPr>
+      <w:spacing w:after="0" w:line="240" w:lineRule="auto"/>
+    </w:pPr>
+    <w:rPr>
+      <w:rFonts w:eastAsiaTheme="minorEastAsia"/>
+      <w:kern w:val="0"/>
+      <w:sz w:val="22"/>
+      <w:szCs w:val="22"/>
+      <w14:ligatures w14:val="none"/>
+    </w:rPr>
+  </w:style>
+  <w:style w:type="character" w:customStyle="1" w:styleId="NoSpacingChar">
+    <w:name w:val="No Spacing Char"/>
+    <w:basedOn w:val="DefaultParagraphFont"/>
+    <w:link w:val="NoSpacing"/>
+    <w:uiPriority w:val="1"/>
+    <w:rsid w:val="0045687E"/>
+    <w:rPr>
+      <w:rFonts w:eastAsiaTheme="minorEastAsia"/>
+      <w:kern w:val="0"/>
+      <w:sz w:val="22"/>
+      <w:szCs w:val="22"/>
+      <w14:ligatures w14:val="none"/>
+    </w:rPr>
+  </w:style>
 </w:styles>
 </file>
 
 <file path=word/theme/theme1.xml><?xml version="1.0" encoding="utf-8"?>
 <a:theme xmlns:a="http://schemas.openxmlformats.org/drawingml/2006/main" name="Office Theme">
   <a:themeElements>
-    <a:clrScheme name="Office">
+    <a:clrScheme name="Orange Red">
       <a:dk1>
         <a:sysClr val="windowText" lastClr="000000"/>
       </a:dk1>
@@ -2411,34 +4631,34 @@
         <a:sysClr val="window" lastClr="FFFFFF"/>
       </a:lt1>
       <a:dk2>
-        <a:srgbClr val="0E2841"/>
+        <a:srgbClr val="696464"/>
       </a:dk2>
       <a:lt2>
-        <a:srgbClr val="E8E8E8"/>
+        <a:srgbClr val="E9E5DC"/>
       </a:lt2>
       <a:accent1>
-        <a:srgbClr val="156082"/>
+        <a:srgbClr val="D34817"/>
       </a:accent1>
       <a:accent2>
-        <a:srgbClr val="E97132"/>
+        <a:srgbClr val="9B2D1F"/>
       </a:accent2>
       <a:accent3>
-        <a:srgbClr val="196B24"/>
+        <a:srgbClr val="A28E6A"/>
       </a:accent3>
       <a:accent4>
-        <a:srgbClr val="0F9ED5"/>
+        <a:srgbClr val="956251"/>
       </a:accent4>
       <a:accent5>
-        <a:srgbClr val="A02B93"/>
+        <a:srgbClr val="918485"/>
       </a:accent5>
       <a:accent6>
-        <a:srgbClr val="4EA72E"/>
+        <a:srgbClr val="855D5D"/>
       </a:accent6>
       <a:hlink>
-        <a:srgbClr val="467886"/>
+        <a:srgbClr val="CC9900"/>
       </a:hlink>
       <a:folHlink>
-        <a:srgbClr val="96607D"/>
+        <a:srgbClr val="96A9A9"/>
       </a:folHlink>
     </a:clrScheme>
     <a:fontScheme name="Office">
@@ -2713,4 +4933,35 @@
     </a:ext>
   </a:extLst>
 </a:theme>
+</file>
+
+<file path=customXml/item1.xml><?xml version="1.0" encoding="utf-8"?>
+<CoverPageProperties xmlns="http://schemas.microsoft.com/office/2006/coverPageProps">
+  <PublishDate>2025</PublishDate>
+  <Abstract>Team Members: Margo BonalJohn GeregaLuke RuffingProfessor:Dr. Weifeng Chen</Abstract>
+  <CompanyAddress/>
+  <CompanyPhone/>
+  <CompanyFax/>
+  <CompanyEmail/>
+</CoverPageProperties>
+</file>
+
+<file path=customXml/item2.xml><?xml version="1.0" encoding="utf-8"?>
+<b:Sources xmlns:b="http://schemas.openxmlformats.org/officeDocument/2006/bibliography" xmlns="http://schemas.openxmlformats.org/officeDocument/2006/bibliography" SelectedStyle="\APASixthEditionOfficeOnline.xsl" StyleName="APA" Version="6"/>
+</file>
+
+<file path=customXml/itemProps1.xml><?xml version="1.0" encoding="utf-8"?>
+<ds:datastoreItem xmlns:ds="http://schemas.openxmlformats.org/officeDocument/2006/customXml" ds:itemID="{55AF091B-3C7A-41E3-B477-F2FDAA23CFDA}">
+  <ds:schemaRefs>
+    <ds:schemaRef ds:uri="http://schemas.microsoft.com/office/2006/coverPageProps"/>
+  </ds:schemaRefs>
+</ds:datastoreItem>
+</file>
+
+<file path=customXml/itemProps2.xml><?xml version="1.0" encoding="utf-8"?>
+<ds:datastoreItem xmlns:ds="http://schemas.openxmlformats.org/officeDocument/2006/customXml" ds:itemID="{D7709B25-E7E2-4364-9E14-2F6DF40F20B0}">
+  <ds:schemaRefs>
+    <ds:schemaRef ds:uri="http://schemas.openxmlformats.org/officeDocument/2006/bibliography"/>
+  </ds:schemaRefs>
+</ds:datastoreItem>
 </file>
</xml_diff>

<commit_message>
added hardware constrainst, testers, ect..
</commit_message>
<xml_diff>
--- a/Specifications/Group2_Specifications.docx
+++ b/Specifications/Group2_Specifications.docx
@@ -172,7 +172,7 @@
               </mc:Choice>
               <mc:Fallback>
                 <w:pict>
-                  <v:group w14:anchorId="2393D238" id="Group 24" o:spid="_x0000_s1026" style="position:absolute;margin-left:0;margin-top:0;width:18pt;height:10in;z-index:251659264;mso-width-percent:29;mso-height-percent:909;mso-left-percent:45;mso-position-horizontal-relative:page;mso-position-vertical:center;mso-position-vertical-relative:page;mso-width-percent:29;mso-height-percent:909;mso-left-percent:45" coordsize="2286,91440" o:gfxdata="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">
+                  <v:group w14:anchorId="23D4070F" id="Group 24" o:spid="_x0000_s1026" style="position:absolute;margin-left:0;margin-top:0;width:18pt;height:10in;z-index:251659264;mso-width-percent:29;mso-height-percent:909;mso-left-percent:45;mso-position-horizontal-relative:page;mso-position-vertical:center;mso-position-vertical-relative:page;mso-width-percent:29;mso-height-percent:909;mso-left-percent:45" coordsize="2286,91440" o:gfxdata="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">
                     <v:rect id="Rectangle 115" o:spid="_x0000_s1027" style="position:absolute;width:2286;height:87820;visibility:visible;mso-wrap-style:square;v-text-anchor:middle" o:gfxdata="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" fillcolor="#9b2d1f [3205]" stroked="f" strokeweight="1.5pt"/>
                     <v:rect id="Rectangle 116" o:spid="_x0000_s1028" style="position:absolute;top:89154;width:2286;height:2286;visibility:visible;mso-wrap-style:square;v-text-anchor:middle" o:gfxdata="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" fillcolor="#d34817 [3204]" stroked="f" strokeweight="1.5pt">
                       <o:lock v:ext="edit" aspectratio="t"/>
@@ -225,7 +225,27 @@
           <w:sz w:val="36"/>
           <w:szCs w:val="36"/>
         </w:rPr>
-        <w:t>The Activity Tracker for PennWest California Students.</w:t>
+        <w:t xml:space="preserve">The </w:t>
+      </w:r>
+      <w:r>
+        <w:rPr>
+          <w:rFonts w:ascii="Times New Roman" w:hAnsi="Times New Roman" w:cs="Times New Roman"/>
+          <w:i/>
+          <w:iCs/>
+          <w:sz w:val="36"/>
+          <w:szCs w:val="36"/>
+        </w:rPr>
+        <w:t xml:space="preserve">Athletic </w:t>
+      </w:r>
+      <w:r>
+        <w:rPr>
+          <w:rFonts w:ascii="Times New Roman" w:hAnsi="Times New Roman" w:cs="Times New Roman"/>
+          <w:i/>
+          <w:iCs/>
+          <w:sz w:val="36"/>
+          <w:szCs w:val="36"/>
+        </w:rPr>
+        <w:t>Activity Tracker for PennWest California Students.</w:t>
       </w:r>
     </w:p>
     <w:p>
@@ -855,7 +875,7 @@
             </w:rPr>
             <w:fldChar w:fldCharType="separate"/>
           </w:r>
-          <w:hyperlink w:anchor="_Toc212885067" w:history="1">
+          <w:hyperlink w:anchor="_Toc212890159" w:history="1">
             <w:r>
               <w:rPr>
                 <w:rStyle w:val="Hyperlink"/>
@@ -885,7 +905,7 @@
                 <w:noProof/>
                 <w:webHidden/>
               </w:rPr>
-              <w:instrText xml:space="preserve"> PAGEREF _Toc212885067 \h </w:instrText>
+              <w:instrText xml:space="preserve"> PAGEREF _Toc212890159 \h </w:instrText>
             </w:r>
             <w:r>
               <w:rPr>
@@ -905,7 +925,7 @@
                 <w:noProof/>
                 <w:webHidden/>
               </w:rPr>
-              <w:t>4</w:t>
+              <w:t>3</w:t>
             </w:r>
             <w:r>
               <w:rPr>
@@ -928,7 +948,7 @@
               <w14:ligatures w14:val="standardContextual"/>
             </w:rPr>
           </w:pPr>
-          <w:hyperlink w:anchor="_Toc212885068" w:history="1">
+          <w:hyperlink w:anchor="_Toc212890160" w:history="1">
             <w:r>
               <w:rPr>
                 <w:rStyle w:val="Hyperlink"/>
@@ -958,7 +978,7 @@
                 <w:noProof/>
                 <w:webHidden/>
               </w:rPr>
-              <w:instrText xml:space="preserve"> PAGEREF _Toc212885068 \h </w:instrText>
+              <w:instrText xml:space="preserve"> PAGEREF _Toc212890160 \h </w:instrText>
             </w:r>
             <w:r>
               <w:rPr>
@@ -978,7 +998,7 @@
                 <w:noProof/>
                 <w:webHidden/>
               </w:rPr>
-              <w:t>5</w:t>
+              <w:t>4</w:t>
             </w:r>
             <w:r>
               <w:rPr>
@@ -1004,7 +1024,7 @@
               <w14:ligatures w14:val="standardContextual"/>
             </w:rPr>
           </w:pPr>
-          <w:hyperlink w:anchor="_Toc212885069" w:history="1">
+          <w:hyperlink w:anchor="_Toc212890161" w:history="1">
             <w:r>
               <w:rPr>
                 <w:rStyle w:val="Hyperlink"/>
@@ -1034,7 +1054,7 @@
                 <w:noProof/>
                 <w:webHidden/>
               </w:rPr>
-              <w:instrText xml:space="preserve"> PAGEREF _Toc212885069 \h </w:instrText>
+              <w:instrText xml:space="preserve"> PAGEREF _Toc212890161 \h </w:instrText>
             </w:r>
             <w:r>
               <w:rPr>
@@ -1054,7 +1074,7 @@
                 <w:noProof/>
                 <w:webHidden/>
               </w:rPr>
-              <w:t>5</w:t>
+              <w:t>4</w:t>
             </w:r>
             <w:r>
               <w:rPr>
@@ -1080,7 +1100,7 @@
               <w14:ligatures w14:val="standardContextual"/>
             </w:rPr>
           </w:pPr>
-          <w:hyperlink w:anchor="_Toc212885070" w:history="1">
+          <w:hyperlink w:anchor="_Toc212890162" w:history="1">
             <w:r>
               <w:rPr>
                 <w:rStyle w:val="Hyperlink"/>
@@ -1110,7 +1130,7 @@
                 <w:noProof/>
                 <w:webHidden/>
               </w:rPr>
-              <w:instrText xml:space="preserve"> PAGEREF _Toc212885070 \h </w:instrText>
+              <w:instrText xml:space="preserve"> PAGEREF _Toc212890162 \h </w:instrText>
             </w:r>
             <w:r>
               <w:rPr>
@@ -1130,7 +1150,7 @@
                 <w:noProof/>
                 <w:webHidden/>
               </w:rPr>
-              <w:t>5</w:t>
+              <w:t>4</w:t>
             </w:r>
             <w:r>
               <w:rPr>
@@ -1153,7 +1173,7 @@
               <w14:ligatures w14:val="standardContextual"/>
             </w:rPr>
           </w:pPr>
-          <w:hyperlink w:anchor="_Toc212885071" w:history="1">
+          <w:hyperlink w:anchor="_Toc212890163" w:history="1">
             <w:r>
               <w:rPr>
                 <w:rStyle w:val="Hyperlink"/>
@@ -1183,7 +1203,7 @@
                 <w:noProof/>
                 <w:webHidden/>
               </w:rPr>
-              <w:instrText xml:space="preserve"> PAGEREF _Toc212885071 \h </w:instrText>
+              <w:instrText xml:space="preserve"> PAGEREF _Toc212890163 \h </w:instrText>
             </w:r>
             <w:r>
               <w:rPr>
@@ -1203,7 +1223,7 @@
                 <w:noProof/>
                 <w:webHidden/>
               </w:rPr>
-              <w:t>6</w:t>
+              <w:t>4</w:t>
             </w:r>
             <w:r>
               <w:rPr>
@@ -1229,7 +1249,7 @@
               <w14:ligatures w14:val="standardContextual"/>
             </w:rPr>
           </w:pPr>
-          <w:hyperlink w:anchor="_Toc212885072" w:history="1">
+          <w:hyperlink w:anchor="_Toc212890164" w:history="1">
             <w:r>
               <w:rPr>
                 <w:rStyle w:val="Hyperlink"/>
@@ -1259,7 +1279,7 @@
                 <w:noProof/>
                 <w:webHidden/>
               </w:rPr>
-              <w:instrText xml:space="preserve"> PAGEREF _Toc212885072 \h </w:instrText>
+              <w:instrText xml:space="preserve"> PAGEREF _Toc212890164 \h </w:instrText>
             </w:r>
             <w:r>
               <w:rPr>
@@ -1279,7 +1299,7 @@
                 <w:noProof/>
                 <w:webHidden/>
               </w:rPr>
-              <w:t>6</w:t>
+              <w:t>4</w:t>
             </w:r>
             <w:r>
               <w:rPr>
@@ -1302,7 +1322,7 @@
               <w14:ligatures w14:val="standardContextual"/>
             </w:rPr>
           </w:pPr>
-          <w:hyperlink w:anchor="_Toc212885073" w:history="1">
+          <w:hyperlink w:anchor="_Toc212890165" w:history="1">
             <w:r>
               <w:rPr>
                 <w:rStyle w:val="Hyperlink"/>
@@ -1332,7 +1352,7 @@
                 <w:noProof/>
                 <w:webHidden/>
               </w:rPr>
-              <w:instrText xml:space="preserve"> PAGEREF _Toc212885073 \h </w:instrText>
+              <w:instrText xml:space="preserve"> PAGEREF _Toc212890165 \h </w:instrText>
             </w:r>
             <w:r>
               <w:rPr>
@@ -1352,7 +1372,7 @@
                 <w:noProof/>
                 <w:webHidden/>
               </w:rPr>
-              <w:t>6</w:t>
+              <w:t>5</w:t>
             </w:r>
             <w:r>
               <w:rPr>
@@ -1378,7 +1398,7 @@
               <w14:ligatures w14:val="standardContextual"/>
             </w:rPr>
           </w:pPr>
-          <w:hyperlink w:anchor="_Toc212885074" w:history="1">
+          <w:hyperlink w:anchor="_Toc212890166" w:history="1">
             <w:r>
               <w:rPr>
                 <w:rStyle w:val="Hyperlink"/>
@@ -1408,7 +1428,7 @@
                 <w:noProof/>
                 <w:webHidden/>
               </w:rPr>
-              <w:instrText xml:space="preserve"> PAGEREF _Toc212885074 \h </w:instrText>
+              <w:instrText xml:space="preserve"> PAGEREF _Toc212890166 \h </w:instrText>
             </w:r>
             <w:r>
               <w:rPr>
@@ -1428,7 +1448,7 @@
                 <w:noProof/>
                 <w:webHidden/>
               </w:rPr>
-              <w:t>6</w:t>
+              <w:t>5</w:t>
             </w:r>
             <w:r>
               <w:rPr>
@@ -1454,7 +1474,7 @@
               <w14:ligatures w14:val="standardContextual"/>
             </w:rPr>
           </w:pPr>
-          <w:hyperlink w:anchor="_Toc212885075" w:history="1">
+          <w:hyperlink w:anchor="_Toc212890167" w:history="1">
             <w:r>
               <w:rPr>
                 <w:rStyle w:val="Hyperlink"/>
@@ -1484,7 +1504,7 @@
                 <w:noProof/>
                 <w:webHidden/>
               </w:rPr>
-              <w:instrText xml:space="preserve"> PAGEREF _Toc212885075 \h </w:instrText>
+              <w:instrText xml:space="preserve"> PAGEREF _Toc212890167 \h </w:instrText>
             </w:r>
             <w:r>
               <w:rPr>
@@ -1504,7 +1524,7 @@
                 <w:noProof/>
                 <w:webHidden/>
               </w:rPr>
-              <w:t>6</w:t>
+              <w:t>5</w:t>
             </w:r>
             <w:r>
               <w:rPr>
@@ -1530,7 +1550,7 @@
               <w14:ligatures w14:val="standardContextual"/>
             </w:rPr>
           </w:pPr>
-          <w:hyperlink w:anchor="_Toc212885076" w:history="1">
+          <w:hyperlink w:anchor="_Toc212890168" w:history="1">
             <w:r>
               <w:rPr>
                 <w:rStyle w:val="Hyperlink"/>
@@ -1560,7 +1580,7 @@
                 <w:noProof/>
                 <w:webHidden/>
               </w:rPr>
-              <w:instrText xml:space="preserve"> PAGEREF _Toc212885076 \h </w:instrText>
+              <w:instrText xml:space="preserve"> PAGEREF _Toc212890168 \h </w:instrText>
             </w:r>
             <w:r>
               <w:rPr>
@@ -1580,7 +1600,7 @@
                 <w:noProof/>
                 <w:webHidden/>
               </w:rPr>
-              <w:t>7</w:t>
+              <w:t>5</w:t>
             </w:r>
             <w:r>
               <w:rPr>
@@ -1606,7 +1626,7 @@
               <w14:ligatures w14:val="standardContextual"/>
             </w:rPr>
           </w:pPr>
-          <w:hyperlink w:anchor="_Toc212885077" w:history="1">
+          <w:hyperlink w:anchor="_Toc212890169" w:history="1">
             <w:r>
               <w:rPr>
                 <w:rStyle w:val="Hyperlink"/>
@@ -1636,7 +1656,7 @@
                 <w:noProof/>
                 <w:webHidden/>
               </w:rPr>
-              <w:instrText xml:space="preserve"> PAGEREF _Toc212885077 \h </w:instrText>
+              <w:instrText xml:space="preserve"> PAGEREF _Toc212890169 \h </w:instrText>
             </w:r>
             <w:r>
               <w:rPr>
@@ -1656,7 +1676,7 @@
                 <w:noProof/>
                 <w:webHidden/>
               </w:rPr>
-              <w:t>7</w:t>
+              <w:t>6</w:t>
             </w:r>
             <w:r>
               <w:rPr>
@@ -1682,7 +1702,7 @@
               <w14:ligatures w14:val="standardContextual"/>
             </w:rPr>
           </w:pPr>
-          <w:hyperlink w:anchor="_Toc212885078" w:history="1">
+          <w:hyperlink w:anchor="_Toc212890170" w:history="1">
             <w:r>
               <w:rPr>
                 <w:rStyle w:val="Hyperlink"/>
@@ -1712,7 +1732,7 @@
                 <w:noProof/>
                 <w:webHidden/>
               </w:rPr>
-              <w:instrText xml:space="preserve"> PAGEREF _Toc212885078 \h </w:instrText>
+              <w:instrText xml:space="preserve"> PAGEREF _Toc212890170 \h </w:instrText>
             </w:r>
             <w:r>
               <w:rPr>
@@ -1732,7 +1752,7 @@
                 <w:noProof/>
                 <w:webHidden/>
               </w:rPr>
-              <w:t>7</w:t>
+              <w:t>6</w:t>
             </w:r>
             <w:r>
               <w:rPr>
@@ -1758,7 +1778,7 @@
               <w14:ligatures w14:val="standardContextual"/>
             </w:rPr>
           </w:pPr>
-          <w:hyperlink w:anchor="_Toc212885079" w:history="1">
+          <w:hyperlink w:anchor="_Toc212890171" w:history="1">
             <w:r>
               <w:rPr>
                 <w:rStyle w:val="Hyperlink"/>
@@ -1788,7 +1808,7 @@
                 <w:noProof/>
                 <w:webHidden/>
               </w:rPr>
-              <w:instrText xml:space="preserve"> PAGEREF _Toc212885079 \h </w:instrText>
+              <w:instrText xml:space="preserve"> PAGEREF _Toc212890171 \h </w:instrText>
             </w:r>
             <w:r>
               <w:rPr>
@@ -1808,7 +1828,7 @@
                 <w:noProof/>
                 <w:webHidden/>
               </w:rPr>
-              <w:t>7</w:t>
+              <w:t>6</w:t>
             </w:r>
             <w:r>
               <w:rPr>
@@ -1831,7 +1851,7 @@
               <w14:ligatures w14:val="standardContextual"/>
             </w:rPr>
           </w:pPr>
-          <w:hyperlink w:anchor="_Toc212885080" w:history="1">
+          <w:hyperlink w:anchor="_Toc212890172" w:history="1">
             <w:r>
               <w:rPr>
                 <w:rStyle w:val="Hyperlink"/>
@@ -1861,7 +1881,7 @@
                 <w:noProof/>
                 <w:webHidden/>
               </w:rPr>
-              <w:instrText xml:space="preserve"> PAGEREF _Toc212885080 \h </w:instrText>
+              <w:instrText xml:space="preserve"> PAGEREF _Toc212890172 \h </w:instrText>
             </w:r>
             <w:r>
               <w:rPr>
@@ -1881,7 +1901,7 @@
                 <w:noProof/>
                 <w:webHidden/>
               </w:rPr>
-              <w:t>8</w:t>
+              <w:t>7</w:t>
             </w:r>
             <w:r>
               <w:rPr>
@@ -1907,7 +1927,7 @@
               <w14:ligatures w14:val="standardContextual"/>
             </w:rPr>
           </w:pPr>
-          <w:hyperlink w:anchor="_Toc212885081" w:history="1">
+          <w:hyperlink w:anchor="_Toc212890173" w:history="1">
             <w:r>
               <w:rPr>
                 <w:rStyle w:val="Hyperlink"/>
@@ -1937,7 +1957,7 @@
                 <w:noProof/>
                 <w:webHidden/>
               </w:rPr>
-              <w:instrText xml:space="preserve"> PAGEREF _Toc212885081 \h </w:instrText>
+              <w:instrText xml:space="preserve"> PAGEREF _Toc212890173 \h </w:instrText>
             </w:r>
             <w:r>
               <w:rPr>
@@ -1957,7 +1977,7 @@
                 <w:noProof/>
                 <w:webHidden/>
               </w:rPr>
-              <w:t>8</w:t>
+              <w:t>7</w:t>
             </w:r>
             <w:r>
               <w:rPr>
@@ -1983,7 +2003,7 @@
               <w14:ligatures w14:val="standardContextual"/>
             </w:rPr>
           </w:pPr>
-          <w:hyperlink w:anchor="_Toc212885082" w:history="1">
+          <w:hyperlink w:anchor="_Toc212890174" w:history="1">
             <w:r>
               <w:rPr>
                 <w:rStyle w:val="Hyperlink"/>
@@ -2013,7 +2033,7 @@
                 <w:noProof/>
                 <w:webHidden/>
               </w:rPr>
-              <w:instrText xml:space="preserve"> PAGEREF _Toc212885082 \h </w:instrText>
+              <w:instrText xml:space="preserve"> PAGEREF _Toc212890174 \h </w:instrText>
             </w:r>
             <w:r>
               <w:rPr>
@@ -2033,7 +2053,7 @@
                 <w:noProof/>
                 <w:webHidden/>
               </w:rPr>
-              <w:t>8</w:t>
+              <w:t>7</w:t>
             </w:r>
             <w:r>
               <w:rPr>
@@ -2149,7 +2169,7 @@
         </w:rPr>
       </w:pPr>
       <w:bookmarkStart w:id="0" w:name="_Toc211512508"/>
-      <w:bookmarkStart w:id="1" w:name="_Toc212885067"/>
+      <w:bookmarkStart w:id="1" w:name="_Toc212890159"/>
       <w:r>
         <w:rPr>
           <w:rFonts w:ascii="Times New Roman" w:hAnsi="Times New Roman" w:cs="Times New Roman"/>
@@ -2245,7 +2265,7 @@
           <w:u w:val="single"/>
         </w:rPr>
       </w:pPr>
-      <w:bookmarkStart w:id="2" w:name="_Toc212885068"/>
+      <w:bookmarkStart w:id="2" w:name="_Toc212890160"/>
       <w:r>
         <w:rPr>
           <w:rFonts w:ascii="Times New Roman" w:hAnsi="Times New Roman" w:cs="Times New Roman"/>
@@ -2263,16 +2283,6 @@
     </w:p>
     <w:p>
       <w:pPr>
-        <w:spacing w:line="480" w:lineRule="auto"/>
-        <w:rPr>
-          <w:rFonts w:ascii="Times New Roman" w:hAnsi="Times New Roman" w:cs="Times New Roman"/>
-          <w:sz w:val="24"/>
-          <w:szCs w:val="24"/>
-        </w:rPr>
-      </w:pPr>
-    </w:p>
-    <w:p>
-      <w:pPr>
         <w:pStyle w:val="Heading2"/>
         <w:spacing w:line="480" w:lineRule="auto"/>
         <w:jc w:val="center"/>
@@ -2286,7 +2296,7 @@
           <w:u w:val="single"/>
         </w:rPr>
       </w:pPr>
-      <w:bookmarkStart w:id="3" w:name="_Toc212885069"/>
+      <w:bookmarkStart w:id="3" w:name="_Toc212890161"/>
       <w:r>
         <w:rPr>
           <w:rFonts w:ascii="Times New Roman" w:hAnsi="Times New Roman" w:cs="Times New Roman"/>
@@ -2322,16 +2332,6 @@
     </w:p>
     <w:p>
       <w:pPr>
-        <w:spacing w:line="480" w:lineRule="auto"/>
-        <w:rPr>
-          <w:rFonts w:ascii="Times New Roman" w:hAnsi="Times New Roman" w:cs="Times New Roman"/>
-          <w:sz w:val="24"/>
-          <w:szCs w:val="24"/>
-        </w:rPr>
-      </w:pPr>
-    </w:p>
-    <w:p>
-      <w:pPr>
         <w:pStyle w:val="Heading2"/>
         <w:spacing w:line="480" w:lineRule="auto"/>
         <w:jc w:val="center"/>
@@ -2345,7 +2345,7 @@
           <w:u w:val="single"/>
         </w:rPr>
       </w:pPr>
-      <w:bookmarkStart w:id="4" w:name="_Toc212885070"/>
+      <w:bookmarkStart w:id="4" w:name="_Toc212890162"/>
       <w:r>
         <w:rPr>
           <w:rFonts w:ascii="Times New Roman" w:hAnsi="Times New Roman" w:cs="Times New Roman"/>
@@ -2397,35 +2397,6 @@
     </w:p>
     <w:p>
       <w:pPr>
-        <w:spacing w:line="480" w:lineRule="auto"/>
-        <w:rPr>
-          <w:rFonts w:ascii="Times New Roman" w:hAnsi="Times New Roman" w:cs="Times New Roman"/>
-          <w:sz w:val="24"/>
-          <w:szCs w:val="24"/>
-        </w:rPr>
-      </w:pPr>
-    </w:p>
-    <w:p>
-      <w:pPr>
-        <w:suppressAutoHyphens w:val="0"/>
-        <w:spacing w:line="480" w:lineRule="auto"/>
-        <w:rPr>
-          <w:rFonts w:ascii="Times New Roman" w:hAnsi="Times New Roman" w:cs="Times New Roman"/>
-          <w:sz w:val="24"/>
-          <w:szCs w:val="24"/>
-        </w:rPr>
-      </w:pPr>
-      <w:r>
-        <w:rPr>
-          <w:rFonts w:ascii="Times New Roman" w:hAnsi="Times New Roman" w:cs="Times New Roman"/>
-          <w:sz w:val="24"/>
-          <w:szCs w:val="24"/>
-        </w:rPr>
-        <w:br w:type="page"/>
-      </w:r>
-    </w:p>
-    <w:p>
-      <w:pPr>
         <w:pStyle w:val="Heading1"/>
         <w:spacing w:line="480" w:lineRule="auto"/>
         <w:jc w:val="center"/>
@@ -2439,7 +2410,7 @@
           <w:u w:val="single"/>
         </w:rPr>
       </w:pPr>
-      <w:bookmarkStart w:id="5" w:name="_Toc212885071"/>
+      <w:bookmarkStart w:id="5" w:name="_Toc212890163"/>
       <w:r>
         <w:rPr>
           <w:rFonts w:ascii="Times New Roman" w:hAnsi="Times New Roman" w:cs="Times New Roman"/>
@@ -2450,7 +2421,6 @@
           <w:szCs w:val="24"/>
           <w:u w:val="single"/>
         </w:rPr>
-        <w:lastRenderedPageBreak/>
         <w:t>System Description</w:t>
       </w:r>
       <w:bookmarkEnd w:id="5"/>
@@ -2470,7 +2440,7 @@
           <w:u w:val="single"/>
         </w:rPr>
       </w:pPr>
-      <w:bookmarkStart w:id="6" w:name="_Toc212885072"/>
+      <w:bookmarkStart w:id="6" w:name="_Toc212890164"/>
       <w:r>
         <w:rPr>
           <w:rFonts w:ascii="Times New Roman" w:hAnsi="Times New Roman" w:cs="Times New Roman"/>
@@ -2501,7 +2471,16 @@
           <w:szCs w:val="24"/>
         </w:rPr>
         <w:tab/>
-        <w:t xml:space="preserve">The Vulcan Activity Tracker is a software application, accessed via a web application. The main function of the activity tracker is to manually track exercise activities. A user can track exercise activities ranging from multiple sports. These could include running, lifting, biking, swimming, any organized sport, and many other activities. A user will also be able to join their sports team, recreational club team, or create a group with friends. With recreational clubs and teams </w:t>
+        <w:t xml:space="preserve">The Vulcan Activity Tracker is a software application, accessed via a web application. The main function of the activity tracker is to manually track exercise activities. A user can track exercise activities ranging from multiple sports. These could include running, lifting, biking, swimming, any organized sport, and many other activities. A user will also be able to join their sports team, recreational club team, or create a group with friends. With recreational clubs and </w:t>
+      </w:r>
+      <w:r>
+        <w:rPr>
+          <w:rFonts w:ascii="Times New Roman" w:hAnsi="Times New Roman" w:cs="Times New Roman"/>
+          <w:sz w:val="24"/>
+          <w:szCs w:val="24"/>
+        </w:rPr>
+        <w:lastRenderedPageBreak/>
+        <w:t xml:space="preserve">teams </w:t>
       </w:r>
       <w:r>
         <w:rPr>
@@ -2535,7 +2514,7 @@
           <w:u w:val="single"/>
         </w:rPr>
       </w:pPr>
-      <w:bookmarkStart w:id="7" w:name="_Toc212885073"/>
+      <w:bookmarkStart w:id="7" w:name="_Toc212890165"/>
       <w:r>
         <w:rPr>
           <w:rFonts w:ascii="Times New Roman" w:hAnsi="Times New Roman" w:cs="Times New Roman"/>
@@ -2565,7 +2544,7 @@
           <w:u w:val="single"/>
         </w:rPr>
       </w:pPr>
-      <w:bookmarkStart w:id="8" w:name="_Toc212885074"/>
+      <w:bookmarkStart w:id="8" w:name="_Toc212890166"/>
       <w:r>
         <w:rPr>
           <w:rFonts w:ascii="Times New Roman" w:hAnsi="Times New Roman" w:cs="Times New Roman"/>
@@ -2628,7 +2607,7 @@
           <w:u w:val="single"/>
         </w:rPr>
       </w:pPr>
-      <w:bookmarkStart w:id="9" w:name="_Toc212885075"/>
+      <w:bookmarkStart w:id="9" w:name="_Toc212890167"/>
       <w:r>
         <w:rPr>
           <w:rFonts w:ascii="Times New Roman" w:hAnsi="Times New Roman" w:cs="Times New Roman"/>
@@ -2659,16 +2638,7 @@
           <w:szCs w:val="24"/>
         </w:rPr>
         <w:tab/>
-        <w:t xml:space="preserve">The user interaction will be through the software application that runs the web application. Once the user logs in or creates a new account with Pennsylvania Western credentials, they will be redirected to the home page with all recent student activities. The user can then find the buttons to redirect them to the leaderboard section, group section, and the </w:t>
-      </w:r>
-      <w:r>
-        <w:rPr>
-          <w:rFonts w:ascii="Times New Roman" w:hAnsi="Times New Roman" w:cs="Times New Roman"/>
-          <w:sz w:val="24"/>
-          <w:szCs w:val="24"/>
-        </w:rPr>
-        <w:lastRenderedPageBreak/>
-        <w:t xml:space="preserve">section to actually add an activity. In the leaderboard section, users will be able to filter based on activity type and by group, meaning they can see the leaderboard of only their group or organization. </w:t>
+        <w:t xml:space="preserve">The user interaction will be through the software application that runs the web application. Once the user logs in or creates a new account with Pennsylvania Western credentials, they will be redirected to the home page with all recent student activities. The user can then find the buttons to redirect them to the leaderboard section, group section, and the section to actually add an activity. In the leaderboard section, users will be able to filter based on activity type and by group, meaning they can see the leaderboard of only their group or organization. </w:t>
       </w:r>
     </w:p>
     <w:p>
@@ -2695,7 +2665,7 @@
         </w:rPr>
         <w:br/>
       </w:r>
-      <w:bookmarkStart w:id="10" w:name="_Toc212885076"/>
+      <w:bookmarkStart w:id="10" w:name="_Toc212890168"/>
       <w:r>
         <w:rPr>
           <w:rFonts w:ascii="Times New Roman" w:hAnsi="Times New Roman" w:cs="Times New Roman"/>
@@ -2713,20 +2683,190 @@
     <w:p>
       <w:pPr>
         <w:spacing w:line="480" w:lineRule="auto"/>
-        <w:rPr>
-          <w:rFonts w:ascii="Times New Roman" w:hAnsi="Times New Roman" w:cs="Times New Roman"/>
-          <w:sz w:val="24"/>
-          <w:szCs w:val="24"/>
-        </w:rPr>
-      </w:pPr>
-      <w:r>
-        <w:rPr>
-          <w:rFonts w:ascii="Times New Roman" w:hAnsi="Times New Roman" w:cs="Times New Roman"/>
-          <w:sz w:val="24"/>
-          <w:szCs w:val="24"/>
-        </w:rPr>
-        <w:tab/>
-        <w:t>There is no hardware involved in the Vulcan Activity tracker.</w:t>
+        <w:ind w:firstLine="360"/>
+        <w:rPr>
+          <w:rFonts w:ascii="Times New Roman" w:hAnsi="Times New Roman" w:cs="Times New Roman"/>
+          <w:sz w:val="24"/>
+          <w:szCs w:val="24"/>
+        </w:rPr>
+      </w:pPr>
+      <w:r>
+        <w:rPr>
+          <w:rFonts w:ascii="Times New Roman" w:hAnsi="Times New Roman" w:cs="Times New Roman"/>
+          <w:sz w:val="24"/>
+          <w:szCs w:val="24"/>
+        </w:rPr>
+        <w:t xml:space="preserve">The following are hardware constraints </w:t>
+      </w:r>
+      <w:r>
+        <w:rPr>
+          <w:rFonts w:ascii="Times New Roman" w:hAnsi="Times New Roman" w:cs="Times New Roman"/>
+          <w:sz w:val="24"/>
+          <w:szCs w:val="24"/>
+        </w:rPr>
+        <w:t>of the Vulcan Activity Tracker. A user will need the following:</w:t>
+      </w:r>
+    </w:p>
+    <w:p>
+      <w:pPr>
+        <w:pStyle w:val="ListParagraph"/>
+        <w:numPr>
+          <w:ilvl w:val="0"/>
+          <w:numId w:val="1"/>
+        </w:numPr>
+        <w:spacing w:line="480" w:lineRule="auto"/>
+        <w:rPr>
+          <w:rFonts w:ascii="Times New Roman" w:hAnsi="Times New Roman" w:cs="Times New Roman"/>
+        </w:rPr>
+      </w:pPr>
+      <w:r>
+        <w:rPr>
+          <w:rFonts w:ascii="Times New Roman" w:hAnsi="Times New Roman" w:cs="Times New Roman"/>
+        </w:rPr>
+        <w:lastRenderedPageBreak/>
+        <w:t>A desktop computer system</w:t>
+      </w:r>
+      <w:r>
+        <w:rPr>
+          <w:rFonts w:ascii="Times New Roman" w:hAnsi="Times New Roman" w:cs="Times New Roman"/>
+        </w:rPr>
+        <w:t xml:space="preserve"> (</w:t>
+      </w:r>
+      <w:r>
+        <w:rPr>
+          <w:rFonts w:ascii="Times New Roman" w:hAnsi="Times New Roman" w:cs="Times New Roman"/>
+        </w:rPr>
+        <w:t>with mouse</w:t>
+      </w:r>
+      <w:r>
+        <w:rPr>
+          <w:rFonts w:ascii="Times New Roman" w:hAnsi="Times New Roman" w:cs="Times New Roman"/>
+        </w:rPr>
+        <w:t xml:space="preserve"> &amp; keyboard)</w:t>
+      </w:r>
+      <w:r>
+        <w:rPr>
+          <w:rFonts w:ascii="Times New Roman" w:hAnsi="Times New Roman" w:cs="Times New Roman"/>
+        </w:rPr>
+        <w:t xml:space="preserve">, laptop computer, or </w:t>
+      </w:r>
+      <w:r>
+        <w:rPr>
+          <w:rFonts w:ascii="Times New Roman" w:hAnsi="Times New Roman" w:cs="Times New Roman"/>
+        </w:rPr>
+        <w:t xml:space="preserve">mobile device with internet </w:t>
+      </w:r>
+      <w:r>
+        <w:rPr>
+          <w:rFonts w:ascii="Times New Roman" w:hAnsi="Times New Roman" w:cs="Times New Roman"/>
+        </w:rPr>
+        <w:t>access and WIFI capabilities.</w:t>
+      </w:r>
+    </w:p>
+    <w:p>
+      <w:pPr>
+        <w:pStyle w:val="ListParagraph"/>
+        <w:numPr>
+          <w:ilvl w:val="0"/>
+          <w:numId w:val="1"/>
+        </w:numPr>
+        <w:spacing w:line="480" w:lineRule="auto"/>
+        <w:rPr>
+          <w:rFonts w:ascii="Times New Roman" w:hAnsi="Times New Roman" w:cs="Times New Roman"/>
+        </w:rPr>
+      </w:pPr>
+      <w:r>
+        <w:rPr>
+          <w:rFonts w:ascii="Times New Roman" w:hAnsi="Times New Roman" w:cs="Times New Roman"/>
+        </w:rPr>
+        <w:t>Internet network components of router, mo</w:t>
+      </w:r>
+      <w:r>
+        <w:rPr>
+          <w:rFonts w:ascii="Times New Roman" w:hAnsi="Times New Roman" w:cs="Times New Roman"/>
+        </w:rPr>
+        <w:t xml:space="preserve">dem, ethernet. </w:t>
+      </w:r>
+    </w:p>
+    <w:p>
+      <w:pPr>
+        <w:pStyle w:val="ListParagraph"/>
+        <w:numPr>
+          <w:ilvl w:val="0"/>
+          <w:numId w:val="1"/>
+        </w:numPr>
+        <w:spacing w:line="480" w:lineRule="auto"/>
+        <w:rPr>
+          <w:rFonts w:ascii="Times New Roman" w:hAnsi="Times New Roman" w:cs="Times New Roman"/>
+        </w:rPr>
+      </w:pPr>
+      <w:r>
+        <w:rPr>
+          <w:rFonts w:ascii="Times New Roman" w:hAnsi="Times New Roman" w:cs="Times New Roman"/>
+        </w:rPr>
+        <w:t xml:space="preserve">Mobile device data plan </w:t>
+      </w:r>
+      <w:r>
+        <w:rPr>
+          <w:rFonts w:ascii="Times New Roman" w:hAnsi="Times New Roman" w:cs="Times New Roman"/>
+        </w:rPr>
+        <w:t>from ISP.</w:t>
+      </w:r>
+    </w:p>
+    <w:p>
+      <w:pPr>
+        <w:pStyle w:val="ListParagraph"/>
+        <w:numPr>
+          <w:ilvl w:val="0"/>
+          <w:numId w:val="1"/>
+        </w:numPr>
+        <w:spacing w:line="480" w:lineRule="auto"/>
+        <w:rPr>
+          <w:rFonts w:ascii="Times New Roman" w:hAnsi="Times New Roman" w:cs="Times New Roman"/>
+        </w:rPr>
+      </w:pPr>
+      <w:r>
+        <w:rPr>
+          <w:rFonts w:ascii="Times New Roman" w:hAnsi="Times New Roman" w:cs="Times New Roman"/>
+        </w:rPr>
+        <w:t xml:space="preserve">Current </w:t>
+      </w:r>
+      <w:r>
+        <w:rPr>
+          <w:rFonts w:ascii="Times New Roman" w:hAnsi="Times New Roman" w:cs="Times New Roman"/>
+        </w:rPr>
+        <w:t>Windows version 11</w:t>
+      </w:r>
+    </w:p>
+    <w:p>
+      <w:pPr>
+        <w:pStyle w:val="ListParagraph"/>
+        <w:numPr>
+          <w:ilvl w:val="0"/>
+          <w:numId w:val="1"/>
+        </w:numPr>
+        <w:spacing w:line="480" w:lineRule="auto"/>
+        <w:rPr>
+          <w:rFonts w:ascii="Times New Roman" w:hAnsi="Times New Roman" w:cs="Times New Roman"/>
+        </w:rPr>
+      </w:pPr>
+      <w:r>
+        <w:rPr>
+          <w:rFonts w:ascii="Times New Roman" w:hAnsi="Times New Roman" w:cs="Times New Roman"/>
+        </w:rPr>
+        <w:t xml:space="preserve">External </w:t>
+      </w:r>
+      <w:r>
+        <w:rPr>
+          <w:rFonts w:ascii="Times New Roman" w:hAnsi="Times New Roman" w:cs="Times New Roman"/>
+        </w:rPr>
+        <w:t xml:space="preserve">fitness tracker i.e. </w:t>
+      </w:r>
+      <w:r>
+        <w:rPr>
+          <w:rFonts w:ascii="Times New Roman" w:hAnsi="Times New Roman" w:cs="Times New Roman"/>
+        </w:rPr>
+        <w:t>smart watch for collecting activity tracking data.</w:t>
       </w:r>
     </w:p>
     <w:p>
@@ -2741,7 +2881,7 @@
           <w:szCs w:val="24"/>
         </w:rPr>
       </w:pPr>
-      <w:bookmarkStart w:id="11" w:name="_Toc212885077"/>
+      <w:bookmarkStart w:id="11" w:name="_Toc212890169"/>
       <w:r>
         <w:rPr>
           <w:rFonts w:ascii="Times New Roman" w:hAnsi="Times New Roman" w:cs="Times New Roman"/>
@@ -2768,7 +2908,7 @@
           <w:szCs w:val="24"/>
         </w:rPr>
       </w:pPr>
-      <w:bookmarkStart w:id="12" w:name="_Toc212885078"/>
+      <w:bookmarkStart w:id="12" w:name="_Toc212890170"/>
       <w:r>
         <w:rPr>
           <w:rFonts w:ascii="Times New Roman" w:hAnsi="Times New Roman" w:cs="Times New Roman"/>
@@ -2795,7 +2935,7 @@
           <w:szCs w:val="24"/>
         </w:rPr>
       </w:pPr>
-      <w:bookmarkStart w:id="13" w:name="_Toc212885079"/>
+      <w:bookmarkStart w:id="13" w:name="_Toc212890171"/>
       <w:r>
         <w:rPr>
           <w:rFonts w:ascii="Times New Roman" w:hAnsi="Times New Roman" w:cs="Times New Roman"/>
@@ -2828,34 +2968,94 @@
         <w:tab/>
         <w:t xml:space="preserve">The end-user will need to have access to </w:t>
       </w:r>
-      <w:proofErr w:type="spellStart"/>
-      <w:r>
-        <w:rPr>
-          <w:rFonts w:ascii="Times New Roman" w:hAnsi="Times New Roman" w:cs="Times New Roman"/>
-          <w:sz w:val="24"/>
-          <w:szCs w:val="24"/>
-        </w:rPr>
-        <w:t>WiFi</w:t>
-      </w:r>
-      <w:proofErr w:type="spellEnd"/>
-      <w:r>
-        <w:rPr>
-          <w:rFonts w:ascii="Times New Roman" w:hAnsi="Times New Roman" w:cs="Times New Roman"/>
-          <w:sz w:val="24"/>
-          <w:szCs w:val="24"/>
-        </w:rPr>
-        <w:t xml:space="preserve"> to utilize the website. The user must also have valid Pennsylvania Western </w:t>
-      </w:r>
-      <w:proofErr w:type="spellStart"/>
-      <w:r>
-        <w:rPr>
-          <w:rFonts w:ascii="Times New Roman" w:hAnsi="Times New Roman" w:cs="Times New Roman"/>
-          <w:sz w:val="24"/>
-          <w:szCs w:val="24"/>
-        </w:rPr>
-        <w:t>Universtiy</w:t>
-      </w:r>
-      <w:proofErr w:type="spellEnd"/>
+      <w:r>
+        <w:rPr>
+          <w:rFonts w:ascii="Times New Roman" w:hAnsi="Times New Roman" w:cs="Times New Roman"/>
+          <w:sz w:val="24"/>
+          <w:szCs w:val="24"/>
+        </w:rPr>
+        <w:t>Wi-Fi</w:t>
+      </w:r>
+      <w:r>
+        <w:rPr>
+          <w:rFonts w:ascii="Times New Roman" w:hAnsi="Times New Roman" w:cs="Times New Roman"/>
+          <w:sz w:val="24"/>
+          <w:szCs w:val="24"/>
+        </w:rPr>
+        <w:t xml:space="preserve"> or a Data Plan</w:t>
+      </w:r>
+      <w:r>
+        <w:rPr>
+          <w:rFonts w:ascii="Times New Roman" w:hAnsi="Times New Roman" w:cs="Times New Roman"/>
+          <w:sz w:val="24"/>
+          <w:szCs w:val="24"/>
+        </w:rPr>
+        <w:t xml:space="preserve"> to utilize the website.</w:t>
+      </w:r>
+      <w:r>
+        <w:rPr>
+          <w:rFonts w:ascii="Times New Roman" w:hAnsi="Times New Roman" w:cs="Times New Roman"/>
+          <w:sz w:val="24"/>
+          <w:szCs w:val="24"/>
+        </w:rPr>
+        <w:t xml:space="preserve"> If a student is out of range of cellular service, for example, hiking</w:t>
+      </w:r>
+      <w:r>
+        <w:rPr>
+          <w:rFonts w:ascii="Times New Roman" w:hAnsi="Times New Roman" w:cs="Times New Roman"/>
+          <w:sz w:val="24"/>
+          <w:szCs w:val="24"/>
+        </w:rPr>
+        <w:t>,</w:t>
+      </w:r>
+      <w:r>
+        <w:rPr>
+          <w:rFonts w:ascii="Times New Roman" w:hAnsi="Times New Roman" w:cs="Times New Roman"/>
+          <w:sz w:val="24"/>
+          <w:szCs w:val="24"/>
+        </w:rPr>
+        <w:t xml:space="preserve"> access to the Vulcan Activity Tracker will be </w:t>
+      </w:r>
+      <w:r>
+        <w:rPr>
+          <w:rFonts w:ascii="Times New Roman" w:hAnsi="Times New Roman" w:cs="Times New Roman"/>
+          <w:sz w:val="24"/>
+          <w:szCs w:val="24"/>
+        </w:rPr>
+        <w:t xml:space="preserve">impacted. </w:t>
+      </w:r>
+      <w:r>
+        <w:rPr>
+          <w:rFonts w:ascii="Times New Roman" w:hAnsi="Times New Roman" w:cs="Times New Roman"/>
+          <w:sz w:val="24"/>
+          <w:szCs w:val="24"/>
+        </w:rPr>
+        <w:t>U</w:t>
+      </w:r>
+      <w:r>
+        <w:rPr>
+          <w:rFonts w:ascii="Times New Roman" w:hAnsi="Times New Roman" w:cs="Times New Roman"/>
+          <w:sz w:val="24"/>
+          <w:szCs w:val="24"/>
+        </w:rPr>
+        <w:t>sers</w:t>
+      </w:r>
+      <w:r>
+        <w:rPr>
+          <w:rFonts w:ascii="Times New Roman" w:hAnsi="Times New Roman" w:cs="Times New Roman"/>
+          <w:sz w:val="24"/>
+          <w:szCs w:val="24"/>
+        </w:rPr>
+        <w:t xml:space="preserve"> must also have valid Pennsylvania Western </w:t>
+      </w:r>
+      <w:r>
+        <w:rPr>
+          <w:rFonts w:ascii="Times New Roman" w:hAnsi="Times New Roman" w:cs="Times New Roman"/>
+          <w:sz w:val="24"/>
+          <w:szCs w:val="24"/>
+        </w:rPr>
+        <w:t>University</w:t>
+      </w:r>
       <w:r>
         <w:rPr>
           <w:rFonts w:ascii="Times New Roman" w:hAnsi="Times New Roman" w:cs="Times New Roman"/>
@@ -2864,94 +3064,226 @@
         </w:rPr>
         <w:t xml:space="preserve"> credentials.</w:t>
       </w:r>
-    </w:p>
-    <w:p>
-      <w:pPr>
-        <w:spacing w:line="480" w:lineRule="auto"/>
-        <w:rPr>
-          <w:rFonts w:ascii="Times New Roman" w:hAnsi="Times New Roman" w:cs="Times New Roman"/>
-          <w:sz w:val="24"/>
-          <w:szCs w:val="24"/>
-        </w:rPr>
-      </w:pPr>
-    </w:p>
-    <w:p>
-      <w:pPr>
-        <w:spacing w:line="480" w:lineRule="auto"/>
-        <w:rPr>
-          <w:rFonts w:ascii="Times New Roman" w:hAnsi="Times New Roman" w:cs="Times New Roman"/>
-          <w:sz w:val="24"/>
-          <w:szCs w:val="24"/>
-        </w:rPr>
-      </w:pPr>
-    </w:p>
-    <w:p>
-      <w:pPr>
-        <w:spacing w:line="480" w:lineRule="auto"/>
-        <w:rPr>
-          <w:rFonts w:ascii="Times New Roman" w:hAnsi="Times New Roman" w:cs="Times New Roman"/>
-          <w:sz w:val="24"/>
-          <w:szCs w:val="24"/>
-        </w:rPr>
-      </w:pPr>
-    </w:p>
-    <w:p>
-      <w:pPr>
-        <w:spacing w:line="480" w:lineRule="auto"/>
-        <w:rPr>
-          <w:rFonts w:ascii="Times New Roman" w:hAnsi="Times New Roman" w:cs="Times New Roman"/>
-          <w:sz w:val="24"/>
-          <w:szCs w:val="24"/>
-        </w:rPr>
-      </w:pPr>
-    </w:p>
-    <w:p>
-      <w:pPr>
-        <w:spacing w:line="480" w:lineRule="auto"/>
-        <w:rPr>
-          <w:rFonts w:ascii="Times New Roman" w:hAnsi="Times New Roman" w:cs="Times New Roman"/>
-          <w:sz w:val="24"/>
-          <w:szCs w:val="24"/>
-        </w:rPr>
-      </w:pPr>
-    </w:p>
-    <w:p>
-      <w:pPr>
-        <w:spacing w:line="480" w:lineRule="auto"/>
-        <w:rPr>
-          <w:rFonts w:ascii="Times New Roman" w:hAnsi="Times New Roman" w:cs="Times New Roman"/>
-          <w:sz w:val="24"/>
-          <w:szCs w:val="24"/>
-        </w:rPr>
-      </w:pPr>
-    </w:p>
-    <w:p>
-      <w:pPr>
-        <w:spacing w:line="480" w:lineRule="auto"/>
-        <w:rPr>
-          <w:rFonts w:ascii="Times New Roman" w:hAnsi="Times New Roman" w:cs="Times New Roman"/>
-          <w:sz w:val="24"/>
-          <w:szCs w:val="24"/>
-        </w:rPr>
-      </w:pPr>
-    </w:p>
-    <w:p>
-      <w:pPr>
-        <w:spacing w:line="480" w:lineRule="auto"/>
-        <w:rPr>
-          <w:rFonts w:ascii="Times New Roman" w:hAnsi="Times New Roman" w:cs="Times New Roman"/>
-          <w:sz w:val="24"/>
-          <w:szCs w:val="24"/>
-        </w:rPr>
-      </w:pPr>
-      <w:r>
-        <w:rPr>
-          <w:rFonts w:ascii="Times New Roman" w:hAnsi="Times New Roman" w:cs="Times New Roman"/>
-          <w:sz w:val="24"/>
-          <w:szCs w:val="24"/>
-        </w:rPr>
-        <w:tab/>
-      </w:r>
+      <w:r>
+        <w:rPr>
+          <w:rFonts w:ascii="Times New Roman" w:hAnsi="Times New Roman" w:cs="Times New Roman"/>
+          <w:sz w:val="24"/>
+          <w:szCs w:val="24"/>
+        </w:rPr>
+        <w:t xml:space="preserve"> </w:t>
+      </w:r>
+      <w:r>
+        <w:rPr>
+          <w:rFonts w:ascii="Times New Roman" w:hAnsi="Times New Roman" w:cs="Times New Roman"/>
+          <w:sz w:val="24"/>
+          <w:szCs w:val="24"/>
+        </w:rPr>
+        <w:t>Limitations need to prevent non-</w:t>
+      </w:r>
+      <w:r>
+        <w:rPr>
+          <w:rFonts w:ascii="Times New Roman" w:hAnsi="Times New Roman" w:cs="Times New Roman"/>
+          <w:sz w:val="24"/>
+          <w:szCs w:val="24"/>
+        </w:rPr>
+        <w:t>PennWest</w:t>
+      </w:r>
+      <w:r>
+        <w:rPr>
+          <w:rFonts w:ascii="Times New Roman" w:hAnsi="Times New Roman" w:cs="Times New Roman"/>
+          <w:sz w:val="24"/>
+          <w:szCs w:val="24"/>
+        </w:rPr>
+        <w:t xml:space="preserve"> students from using the application. The sharing of </w:t>
+      </w:r>
+      <w:r>
+        <w:rPr>
+          <w:rFonts w:ascii="Times New Roman" w:hAnsi="Times New Roman" w:cs="Times New Roman"/>
+          <w:sz w:val="24"/>
+          <w:szCs w:val="24"/>
+        </w:rPr>
+        <w:t xml:space="preserve">student </w:t>
+      </w:r>
+      <w:r>
+        <w:rPr>
+          <w:rFonts w:ascii="Times New Roman" w:hAnsi="Times New Roman" w:cs="Times New Roman"/>
+          <w:sz w:val="24"/>
+          <w:szCs w:val="24"/>
+        </w:rPr>
+        <w:t xml:space="preserve">credentials </w:t>
+      </w:r>
+      <w:r>
+        <w:rPr>
+          <w:rFonts w:ascii="Times New Roman" w:hAnsi="Times New Roman" w:cs="Times New Roman"/>
+          <w:sz w:val="24"/>
+          <w:szCs w:val="24"/>
+        </w:rPr>
+        <w:t xml:space="preserve">is unintended and improper use case. </w:t>
+      </w:r>
+      <w:r>
+        <w:rPr>
+          <w:rFonts w:ascii="Times New Roman" w:hAnsi="Times New Roman" w:cs="Times New Roman"/>
+          <w:sz w:val="24"/>
+          <w:szCs w:val="24"/>
+        </w:rPr>
+        <w:t>A final</w:t>
+      </w:r>
+      <w:r>
+        <w:rPr>
+          <w:rFonts w:ascii="Times New Roman" w:hAnsi="Times New Roman" w:cs="Times New Roman"/>
+          <w:sz w:val="24"/>
+          <w:szCs w:val="24"/>
+        </w:rPr>
+        <w:t xml:space="preserve"> but </w:t>
+      </w:r>
+      <w:r>
+        <w:rPr>
+          <w:rFonts w:ascii="Times New Roman" w:hAnsi="Times New Roman" w:cs="Times New Roman"/>
+          <w:sz w:val="24"/>
+          <w:szCs w:val="24"/>
+        </w:rPr>
+        <w:t xml:space="preserve">significant </w:t>
+      </w:r>
+      <w:r>
+        <w:rPr>
+          <w:rFonts w:ascii="Times New Roman" w:hAnsi="Times New Roman" w:cs="Times New Roman"/>
+          <w:sz w:val="24"/>
+          <w:szCs w:val="24"/>
+        </w:rPr>
+        <w:t xml:space="preserve">concern is the uploading of malicious content to data entry fields. </w:t>
+      </w:r>
+      <w:r>
+        <w:rPr>
+          <w:rFonts w:ascii="Times New Roman" w:hAnsi="Times New Roman" w:cs="Times New Roman"/>
+          <w:sz w:val="24"/>
+          <w:szCs w:val="24"/>
+        </w:rPr>
+        <w:t>Since the Vulcan Activity tracker is primarily a web-based application</w:t>
+      </w:r>
+      <w:r>
+        <w:rPr>
+          <w:rFonts w:ascii="Times New Roman" w:hAnsi="Times New Roman" w:cs="Times New Roman"/>
+          <w:sz w:val="24"/>
+          <w:szCs w:val="24"/>
+        </w:rPr>
+        <w:t>,</w:t>
+      </w:r>
+      <w:r>
+        <w:rPr>
+          <w:rFonts w:ascii="Times New Roman" w:hAnsi="Times New Roman" w:cs="Times New Roman"/>
+          <w:sz w:val="24"/>
+          <w:szCs w:val="24"/>
+        </w:rPr>
+        <w:t xml:space="preserve"> cybersecurity attacks such as</w:t>
+      </w:r>
+      <w:r>
+        <w:rPr>
+          <w:rFonts w:ascii="Times New Roman" w:hAnsi="Times New Roman" w:cs="Times New Roman"/>
+          <w:sz w:val="24"/>
+          <w:szCs w:val="24"/>
+        </w:rPr>
+        <w:t xml:space="preserve"> internet virus infection</w:t>
+      </w:r>
+      <w:r>
+        <w:rPr>
+          <w:rFonts w:ascii="Times New Roman" w:hAnsi="Times New Roman" w:cs="Times New Roman"/>
+          <w:sz w:val="24"/>
+          <w:szCs w:val="24"/>
+        </w:rPr>
+        <w:t>, data injection, and DDoS</w:t>
+      </w:r>
+      <w:r>
+        <w:rPr>
+          <w:rFonts w:ascii="Times New Roman" w:hAnsi="Times New Roman" w:cs="Times New Roman"/>
+          <w:sz w:val="24"/>
+          <w:szCs w:val="24"/>
+        </w:rPr>
+        <w:t xml:space="preserve"> are </w:t>
+      </w:r>
+      <w:r>
+        <w:rPr>
+          <w:rFonts w:ascii="Times New Roman" w:hAnsi="Times New Roman" w:cs="Times New Roman"/>
+          <w:sz w:val="24"/>
+          <w:szCs w:val="24"/>
+        </w:rPr>
+        <w:t>of concern.</w:t>
+      </w:r>
+      <w:r>
+        <w:rPr>
+          <w:rFonts w:ascii="Times New Roman" w:hAnsi="Times New Roman" w:cs="Times New Roman"/>
+          <w:sz w:val="24"/>
+          <w:szCs w:val="24"/>
+        </w:rPr>
+        <w:t xml:space="preserve"> The developers of the Vulcan Activity Tracker are held non-responsible for user data corruption and </w:t>
+      </w:r>
+      <w:r>
+        <w:rPr>
+          <w:rFonts w:ascii="Times New Roman" w:hAnsi="Times New Roman" w:cs="Times New Roman"/>
+          <w:sz w:val="24"/>
+          <w:szCs w:val="24"/>
+        </w:rPr>
+        <w:t xml:space="preserve">cybersecurity </w:t>
+      </w:r>
+      <w:r>
+        <w:rPr>
+          <w:rFonts w:ascii="Times New Roman" w:hAnsi="Times New Roman" w:cs="Times New Roman"/>
+          <w:sz w:val="24"/>
+          <w:szCs w:val="24"/>
+        </w:rPr>
+        <w:t>attacks;</w:t>
+      </w:r>
+      <w:r>
+        <w:rPr>
+          <w:rFonts w:ascii="Times New Roman" w:hAnsi="Times New Roman" w:cs="Times New Roman"/>
+          <w:sz w:val="24"/>
+          <w:szCs w:val="24"/>
+        </w:rPr>
+        <w:t xml:space="preserve"> however, software precautions will be implemented to protect the </w:t>
+      </w:r>
+      <w:r>
+        <w:rPr>
+          <w:rFonts w:ascii="Times New Roman" w:hAnsi="Times New Roman" w:cs="Times New Roman"/>
+          <w:sz w:val="24"/>
+          <w:szCs w:val="24"/>
+        </w:rPr>
+        <w:t>CIA Cybersecurity</w:t>
+      </w:r>
+      <w:r>
+        <w:rPr>
+          <w:rFonts w:ascii="Times New Roman" w:hAnsi="Times New Roman" w:cs="Times New Roman"/>
+          <w:sz w:val="24"/>
+          <w:szCs w:val="24"/>
+        </w:rPr>
+        <w:t xml:space="preserve"> Triad: Confidentiality, Integrity, and </w:t>
+      </w:r>
+      <w:r>
+        <w:rPr>
+          <w:rFonts w:ascii="Times New Roman" w:hAnsi="Times New Roman" w:cs="Times New Roman"/>
+          <w:sz w:val="24"/>
+          <w:szCs w:val="24"/>
+        </w:rPr>
+        <w:t>Accessibility.</w:t>
+      </w:r>
+    </w:p>
+    <w:p>
+      <w:pPr>
+        <w:spacing w:line="480" w:lineRule="auto"/>
+        <w:rPr>
+          <w:rFonts w:ascii="Times New Roman" w:hAnsi="Times New Roman" w:cs="Times New Roman"/>
+          <w:sz w:val="24"/>
+          <w:szCs w:val="24"/>
+        </w:rPr>
+      </w:pPr>
+    </w:p>
+    <w:p>
+      <w:pPr>
+        <w:spacing w:line="480" w:lineRule="auto"/>
+        <w:rPr>
+          <w:rFonts w:ascii="Times New Roman" w:hAnsi="Times New Roman" w:cs="Times New Roman"/>
+          <w:sz w:val="24"/>
+          <w:szCs w:val="24"/>
+        </w:rPr>
+      </w:pPr>
     </w:p>
     <w:p>
       <w:pPr>
@@ -2967,7 +3299,7 @@
           <w:u w:val="single"/>
         </w:rPr>
       </w:pPr>
-      <w:bookmarkStart w:id="14" w:name="_Toc212885080"/>
+      <w:bookmarkStart w:id="14" w:name="_Toc212890172"/>
       <w:r>
         <w:rPr>
           <w:rFonts w:ascii="Times New Roman" w:hAnsi="Times New Roman" w:cs="Times New Roman"/>
@@ -2989,14 +3321,6 @@
         <w:jc w:val="center"/>
         <w:rPr>
           <w:rFonts w:ascii="Times New Roman" w:hAnsi="Times New Roman" w:cs="Times New Roman"/>
-          <w:sz w:val="24"/>
-          <w:szCs w:val="24"/>
-        </w:rPr>
-      </w:pPr>
-      <w:bookmarkStart w:id="15" w:name="_Toc212885081"/>
-      <w:r>
-        <w:rPr>
-          <w:rFonts w:ascii="Times New Roman" w:hAnsi="Times New Roman" w:cs="Times New Roman"/>
           <w:b/>
           <w:bCs/>
           <w:color w:val="auto"/>
@@ -3004,32 +3328,8 @@
           <w:szCs w:val="24"/>
           <w:u w:val="single"/>
         </w:rPr>
-        <w:t>Testers</w:t>
-      </w:r>
-      <w:bookmarkEnd w:id="15"/>
-    </w:p>
-    <w:p>
-      <w:pPr>
-        <w:spacing w:line="480" w:lineRule="auto"/>
-        <w:jc w:val="center"/>
-        <w:rPr>
-          <w:rFonts w:ascii="Times New Roman" w:hAnsi="Times New Roman" w:cs="Times New Roman"/>
-          <w:sz w:val="24"/>
-          <w:szCs w:val="24"/>
-        </w:rPr>
-      </w:pPr>
-    </w:p>
-    <w:p>
-      <w:pPr>
-        <w:pStyle w:val="Heading2"/>
-        <w:jc w:val="center"/>
-        <w:rPr>
-          <w:rFonts w:ascii="Times New Roman" w:hAnsi="Times New Roman" w:cs="Times New Roman"/>
-          <w:sz w:val="24"/>
-          <w:szCs w:val="24"/>
-        </w:rPr>
-      </w:pPr>
-      <w:bookmarkStart w:id="16" w:name="_Toc212885082"/>
+      </w:pPr>
+      <w:bookmarkStart w:id="15" w:name="_Toc212890173"/>
       <w:r>
         <w:rPr>
           <w:rFonts w:ascii="Times New Roman" w:hAnsi="Times New Roman" w:cs="Times New Roman"/>
@@ -3040,69 +3340,267 @@
           <w:szCs w:val="24"/>
           <w:u w:val="single"/>
         </w:rPr>
+        <w:t>Testers</w:t>
+      </w:r>
+      <w:bookmarkEnd w:id="15"/>
+    </w:p>
+    <w:p>
+      <w:pPr>
+        <w:rPr>
+          <w:rFonts w:ascii="Times New Roman" w:hAnsi="Times New Roman" w:cs="Times New Roman"/>
+          <w:sz w:val="24"/>
+          <w:szCs w:val="24"/>
+        </w:rPr>
+      </w:pPr>
+      <w:r>
+        <w:rPr>
+          <w:rFonts w:ascii="Times New Roman" w:hAnsi="Times New Roman" w:cs="Times New Roman"/>
+          <w:sz w:val="24"/>
+          <w:szCs w:val="24"/>
+        </w:rPr>
+        <w:t>The following people will serve as testers for the Vulcan Activity tracker:</w:t>
+      </w:r>
+    </w:p>
+    <w:p>
+      <w:pPr>
+        <w:rPr>
+          <w:rFonts w:ascii="Times New Roman" w:hAnsi="Times New Roman" w:cs="Times New Roman"/>
+          <w:sz w:val="24"/>
+          <w:szCs w:val="24"/>
+        </w:rPr>
+      </w:pPr>
+    </w:p>
+    <w:p>
+      <w:pPr>
+        <w:rPr>
+          <w:rFonts w:ascii="Times New Roman" w:hAnsi="Times New Roman" w:cs="Times New Roman"/>
+          <w:sz w:val="24"/>
+          <w:szCs w:val="24"/>
+        </w:rPr>
+      </w:pPr>
+      <w:r>
+        <w:rPr>
+          <w:rFonts w:ascii="Times New Roman" w:hAnsi="Times New Roman" w:cs="Times New Roman"/>
+          <w:sz w:val="24"/>
+          <w:szCs w:val="24"/>
+        </w:rPr>
+        <w:t xml:space="preserve">Developers: </w:t>
+      </w:r>
+    </w:p>
+    <w:p>
+      <w:pPr>
+        <w:pStyle w:val="ListParagraph"/>
+        <w:numPr>
+          <w:ilvl w:val="0"/>
+          <w:numId w:val="2"/>
+        </w:numPr>
+        <w:rPr>
+          <w:rFonts w:ascii="Times New Roman" w:hAnsi="Times New Roman" w:cs="Times New Roman"/>
+        </w:rPr>
+      </w:pPr>
+      <w:r>
+        <w:rPr>
+          <w:rFonts w:ascii="Times New Roman" w:hAnsi="Times New Roman" w:cs="Times New Roman"/>
+        </w:rPr>
+        <w:t>Margo Bonal</w:t>
+      </w:r>
+    </w:p>
+    <w:p>
+      <w:pPr>
+        <w:pStyle w:val="ListParagraph"/>
+        <w:numPr>
+          <w:ilvl w:val="0"/>
+          <w:numId w:val="2"/>
+        </w:numPr>
+        <w:rPr>
+          <w:rFonts w:ascii="Times New Roman" w:hAnsi="Times New Roman" w:cs="Times New Roman"/>
+        </w:rPr>
+      </w:pPr>
+      <w:r>
+        <w:rPr>
+          <w:rFonts w:ascii="Times New Roman" w:hAnsi="Times New Roman" w:cs="Times New Roman"/>
+        </w:rPr>
+        <w:t>John Gerega</w:t>
+      </w:r>
+    </w:p>
+    <w:p>
+      <w:pPr>
+        <w:pStyle w:val="ListParagraph"/>
+        <w:numPr>
+          <w:ilvl w:val="0"/>
+          <w:numId w:val="2"/>
+        </w:numPr>
+        <w:rPr>
+          <w:rFonts w:ascii="Times New Roman" w:hAnsi="Times New Roman" w:cs="Times New Roman"/>
+        </w:rPr>
+      </w:pPr>
+      <w:r>
+        <w:rPr>
+          <w:rFonts w:ascii="Times New Roman" w:hAnsi="Times New Roman" w:cs="Times New Roman"/>
+        </w:rPr>
+        <w:t>Luke Ruffing</w:t>
+      </w:r>
+    </w:p>
+    <w:p>
+      <w:pPr>
+        <w:rPr>
+          <w:rFonts w:ascii="Times New Roman" w:hAnsi="Times New Roman" w:cs="Times New Roman"/>
+          <w:sz w:val="24"/>
+          <w:szCs w:val="24"/>
+        </w:rPr>
+      </w:pPr>
+      <w:r>
+        <w:rPr>
+          <w:rFonts w:ascii="Times New Roman" w:hAnsi="Times New Roman" w:cs="Times New Roman"/>
+          <w:sz w:val="24"/>
+          <w:szCs w:val="24"/>
+        </w:rPr>
+        <w:t>Professor:</w:t>
+      </w:r>
+    </w:p>
+    <w:p>
+      <w:pPr>
+        <w:pStyle w:val="ListParagraph"/>
+        <w:numPr>
+          <w:ilvl w:val="0"/>
+          <w:numId w:val="3"/>
+        </w:numPr>
+        <w:rPr>
+          <w:rFonts w:ascii="Times New Roman" w:hAnsi="Times New Roman" w:cs="Times New Roman"/>
+        </w:rPr>
+      </w:pPr>
+      <w:r>
+        <w:rPr>
+          <w:rFonts w:ascii="Times New Roman" w:hAnsi="Times New Roman" w:cs="Times New Roman"/>
+        </w:rPr>
+        <w:t>Dr. W. Chen</w:t>
+      </w:r>
+    </w:p>
+    <w:p>
+      <w:pPr>
+        <w:rPr>
+          <w:rFonts w:ascii="Times New Roman" w:hAnsi="Times New Roman" w:cs="Times New Roman"/>
+          <w:sz w:val="24"/>
+          <w:szCs w:val="24"/>
+        </w:rPr>
+      </w:pPr>
+      <w:r>
+        <w:rPr>
+          <w:rFonts w:ascii="Times New Roman" w:hAnsi="Times New Roman" w:cs="Times New Roman"/>
+          <w:sz w:val="24"/>
+          <w:szCs w:val="24"/>
+        </w:rPr>
+        <w:t xml:space="preserve">External </w:t>
+      </w:r>
+      <w:r>
+        <w:rPr>
+          <w:rFonts w:ascii="Times New Roman" w:hAnsi="Times New Roman" w:cs="Times New Roman"/>
+          <w:sz w:val="24"/>
+          <w:szCs w:val="24"/>
+        </w:rPr>
+        <w:t>Testers</w:t>
+      </w:r>
+      <w:r>
+        <w:rPr>
+          <w:rFonts w:ascii="Times New Roman" w:hAnsi="Times New Roman" w:cs="Times New Roman"/>
+          <w:sz w:val="24"/>
+          <w:szCs w:val="24"/>
+        </w:rPr>
+        <w:t xml:space="preserve"> </w:t>
+      </w:r>
+      <w:r>
+        <w:rPr>
+          <w:rFonts w:ascii="Times New Roman" w:hAnsi="Times New Roman" w:cs="Times New Roman"/>
+          <w:sz w:val="24"/>
+          <w:szCs w:val="24"/>
+        </w:rPr>
+        <w:t>(PennWest Student</w:t>
+      </w:r>
+      <w:r>
+        <w:rPr>
+          <w:rFonts w:ascii="Times New Roman" w:hAnsi="Times New Roman" w:cs="Times New Roman"/>
+          <w:sz w:val="24"/>
+          <w:szCs w:val="24"/>
+        </w:rPr>
+        <w:t xml:space="preserve"> outside of CS Major</w:t>
+      </w:r>
+      <w:r>
+        <w:rPr>
+          <w:rFonts w:ascii="Times New Roman" w:hAnsi="Times New Roman" w:cs="Times New Roman"/>
+          <w:sz w:val="24"/>
+          <w:szCs w:val="24"/>
+        </w:rPr>
+        <w:t>):</w:t>
+      </w:r>
+    </w:p>
+    <w:p>
+      <w:pPr>
+        <w:pStyle w:val="ListParagraph"/>
+        <w:numPr>
+          <w:ilvl w:val="0"/>
+          <w:numId w:val="3"/>
+        </w:numPr>
+        <w:rPr>
+          <w:rFonts w:ascii="Times New Roman" w:hAnsi="Times New Roman" w:cs="Times New Roman"/>
+        </w:rPr>
+      </w:pPr>
+      <w:r>
+        <w:rPr>
+          <w:rFonts w:ascii="Times New Roman" w:hAnsi="Times New Roman" w:cs="Times New Roman"/>
+        </w:rPr>
+        <w:t xml:space="preserve">Oumer </w:t>
+      </w:r>
+      <w:r>
+        <w:rPr>
+          <w:rFonts w:ascii="Times New Roman" w:hAnsi="Times New Roman" w:cs="Times New Roman"/>
+        </w:rPr>
+        <w:t>(what last name do I put for him?)</w:t>
+      </w:r>
+    </w:p>
+    <w:p>
+      <w:pPr>
+        <w:rPr>
+          <w:rFonts w:ascii="Times New Roman" w:hAnsi="Times New Roman" w:cs="Times New Roman"/>
+          <w:sz w:val="24"/>
+          <w:szCs w:val="24"/>
+        </w:rPr>
+      </w:pPr>
+    </w:p>
+    <w:p>
+      <w:pPr>
+        <w:spacing w:line="480" w:lineRule="auto"/>
+        <w:jc w:val="center"/>
+        <w:rPr>
+          <w:rFonts w:ascii="Times New Roman" w:hAnsi="Times New Roman" w:cs="Times New Roman"/>
+          <w:sz w:val="24"/>
+          <w:szCs w:val="24"/>
+        </w:rPr>
+      </w:pPr>
+    </w:p>
+    <w:p>
+      <w:pPr>
+        <w:pStyle w:val="Heading2"/>
+        <w:jc w:val="center"/>
+        <w:rPr>
+          <w:rFonts w:ascii="Times New Roman" w:hAnsi="Times New Roman" w:cs="Times New Roman"/>
+          <w:sz w:val="24"/>
+          <w:szCs w:val="24"/>
+        </w:rPr>
+      </w:pPr>
+      <w:bookmarkStart w:id="16" w:name="_Toc212890174"/>
+      <w:r>
+        <w:rPr>
+          <w:rFonts w:ascii="Times New Roman" w:hAnsi="Times New Roman" w:cs="Times New Roman"/>
+          <w:b/>
+          <w:bCs/>
+          <w:color w:val="auto"/>
+          <w:sz w:val="24"/>
+          <w:szCs w:val="24"/>
+          <w:u w:val="single"/>
+        </w:rPr>
         <w:t>Criteria for User Acceptance</w:t>
       </w:r>
       <w:bookmarkEnd w:id="16"/>
-    </w:p>
-    <w:p>
-      <w:pPr>
-        <w:spacing w:line="480" w:lineRule="auto"/>
-        <w:rPr>
-          <w:rFonts w:ascii="Times New Roman" w:hAnsi="Times New Roman" w:cs="Times New Roman"/>
-          <w:sz w:val="24"/>
-          <w:szCs w:val="24"/>
-        </w:rPr>
-      </w:pPr>
-    </w:p>
-    <w:p>
-      <w:pPr>
-        <w:spacing w:line="480" w:lineRule="auto"/>
-        <w:rPr>
-          <w:rFonts w:ascii="Times New Roman" w:hAnsi="Times New Roman" w:cs="Times New Roman"/>
-          <w:sz w:val="24"/>
-          <w:szCs w:val="24"/>
-        </w:rPr>
-      </w:pPr>
-    </w:p>
-    <w:p>
-      <w:pPr>
-        <w:spacing w:line="480" w:lineRule="auto"/>
-        <w:rPr>
-          <w:rFonts w:ascii="Times New Roman" w:hAnsi="Times New Roman" w:cs="Times New Roman"/>
-          <w:sz w:val="24"/>
-          <w:szCs w:val="24"/>
-        </w:rPr>
-      </w:pPr>
-    </w:p>
-    <w:p>
-      <w:pPr>
-        <w:spacing w:line="480" w:lineRule="auto"/>
-        <w:rPr>
-          <w:rFonts w:ascii="Times New Roman" w:hAnsi="Times New Roman" w:cs="Times New Roman"/>
-          <w:sz w:val="24"/>
-          <w:szCs w:val="24"/>
-        </w:rPr>
-      </w:pPr>
-    </w:p>
-    <w:p>
-      <w:pPr>
-        <w:spacing w:line="480" w:lineRule="auto"/>
-        <w:rPr>
-          <w:rFonts w:ascii="Times New Roman" w:hAnsi="Times New Roman" w:cs="Times New Roman"/>
-          <w:sz w:val="24"/>
-          <w:szCs w:val="24"/>
-        </w:rPr>
-      </w:pPr>
-    </w:p>
-    <w:p>
-      <w:pPr>
-        <w:spacing w:line="480" w:lineRule="auto"/>
-        <w:rPr>
-          <w:rFonts w:ascii="Times New Roman" w:hAnsi="Times New Roman" w:cs="Times New Roman"/>
-          <w:sz w:val="24"/>
-          <w:szCs w:val="24"/>
-        </w:rPr>
-      </w:pPr>
     </w:p>
     <w:p>
       <w:pPr>
@@ -3311,18 +3809,8 @@
           <w:szCs w:val="24"/>
         </w:rPr>
         <w:br/>
-        <w:t xml:space="preserve">Dynamic: </w:t>
-      </w:r>
-      <w:proofErr w:type="spellStart"/>
-      <w:r>
-        <w:rPr>
-          <w:rFonts w:ascii="Times New Roman" w:hAnsi="Times New Roman" w:cs="Times New Roman"/>
-          <w:sz w:val="24"/>
-          <w:szCs w:val="24"/>
-        </w:rPr>
-        <w:t>Statechart</w:t>
-      </w:r>
-      <w:proofErr w:type="spellEnd"/>
+        <w:t>Dynamic: Statechart</w:t>
+      </w:r>
       <w:r>
         <w:rPr>
           <w:rFonts w:ascii="Times New Roman" w:hAnsi="Times New Roman" w:cs="Times New Roman"/>
@@ -3501,6 +3989,7 @@
       </w:r>
     </w:p>
     <w:sectPr>
+      <w:headerReference w:type="default" r:id="rId9"/>
       <w:pgSz w:w="12240" w:h="15840"/>
       <w:pgMar w:top="1440" w:right="1440" w:bottom="1440" w:left="1440" w:header="720" w:footer="720" w:gutter="0"/>
       <w:pgNumType w:start="0"/>
@@ -3510,6 +3999,462 @@
     </w:sectPr>
   </w:body>
 </w:document>
+</file>
+
+<file path=word/endnotes.xml><?xml version="1.0" encoding="utf-8"?>
+<w:endnotes xmlns:wpc="http://schemas.microsoft.com/office/word/2010/wordprocessingCanvas" xmlns:cx="http://schemas.microsoft.com/office/drawing/2014/chartex" xmlns:cx1="http://schemas.microsoft.com/office/drawing/2015/9/8/chartex" xmlns:cx2="http://schemas.microsoft.com/office/drawing/2015/10/21/chartex" xmlns:cx3="http://schemas.microsoft.com/office/drawing/2016/5/9/chartex" xmlns:cx4="http://schemas.microsoft.com/office/drawing/2016/5/10/chartex" xmlns:cx5="http://schemas.microsoft.com/office/drawing/2016/5/11/chartex" xmlns:cx6="http://schemas.microsoft.com/office/drawing/2016/5/12/chartex" xmlns:cx7="http://schemas.microsoft.com/office/drawing/2016/5/13/chartex" xmlns:cx8="http://schemas.microsoft.com/office/drawing/2016/5/14/chartex" xmlns:mc="http://schemas.openxmlformats.org/markup-compatibility/2006" xmlns:aink="http://schemas.microsoft.com/office/drawing/2016/ink" xmlns:am3d="http://schemas.microsoft.com/office/drawing/2017/model3d" xmlns:o="urn:schemas-microsoft-com:office:office" xmlns:oel="http://schemas.microsoft.com/office/2019/extlst" xmlns:r="http://schemas.openxmlformats.org/officeDocument/2006/relationships" xmlns:m="http://schemas.openxmlformats.org/officeDocument/2006/math" xmlns:v="urn:schemas-microsoft-com:vml" xmlns:wp14="http://schemas.microsoft.com/office/word/2010/wordprocessingDrawing" xmlns:wp="http://schemas.openxmlformats.org/drawingml/2006/wordprocessingDrawing" xmlns:w10="urn:schemas-microsoft-com:office:word" xmlns:w="http://schemas.openxmlformats.org/wordprocessingml/2006/main" xmlns:w14="http://schemas.microsoft.com/office/word/2010/wordml" xmlns:w15="http://schemas.microsoft.com/office/word/2012/wordml" xmlns:w16cex="http://schemas.microsoft.com/office/word/2018/wordml/cex" xmlns:w16cid="http://schemas.microsoft.com/office/word/2016/wordml/cid" xmlns:w16="http://schemas.microsoft.com/office/word/2018/wordml" xmlns:w16du="http://schemas.microsoft.com/office/word/2023/wordml/word16du" xmlns:w16sdtdh="http://schemas.microsoft.com/office/word/2020/wordml/sdtdatahash" xmlns:w16sdtfl="http://schemas.microsoft.com/office/word/2024/wordml/sdtformatlock" xmlns:w16se="http://schemas.microsoft.com/office/word/2015/wordml/symex" xmlns:wpg="http://schemas.microsoft.com/office/word/2010/wordprocessingGroup" xmlns:wpi="http://schemas.microsoft.com/office/word/2010/wordprocessingInk" xmlns:wne="http://schemas.microsoft.com/office/word/2006/wordml" xmlns:wps="http://schemas.microsoft.com/office/word/2010/wordprocessingShape" mc:Ignorable="w14 w15 w16se w16cid w16 w16cex w16sdtdh w16sdtfl w16du wp14">
+  <w:endnote w:type="separator" w:id="-1">
+    <w:p>
+      <w:pPr>
+        <w:spacing w:after="0" w:line="240" w:lineRule="auto"/>
+      </w:pPr>
+      <w:r>
+        <w:separator/>
+      </w:r>
+    </w:p>
+  </w:endnote>
+  <w:endnote w:type="continuationSeparator" w:id="0">
+    <w:p>
+      <w:pPr>
+        <w:spacing w:after="0" w:line="240" w:lineRule="auto"/>
+      </w:pPr>
+      <w:r>
+        <w:continuationSeparator/>
+      </w:r>
+    </w:p>
+  </w:endnote>
+</w:endnotes>
+</file>
+
+<file path=word/footnotes.xml><?xml version="1.0" encoding="utf-8"?>
+<w:footnotes xmlns:wpc="http://schemas.microsoft.com/office/word/2010/wordprocessingCanvas" xmlns:cx="http://schemas.microsoft.com/office/drawing/2014/chartex" xmlns:cx1="http://schemas.microsoft.com/office/drawing/2015/9/8/chartex" xmlns:cx2="http://schemas.microsoft.com/office/drawing/2015/10/21/chartex" xmlns:cx3="http://schemas.microsoft.com/office/drawing/2016/5/9/chartex" xmlns:cx4="http://schemas.microsoft.com/office/drawing/2016/5/10/chartex" xmlns:cx5="http://schemas.microsoft.com/office/drawing/2016/5/11/chartex" xmlns:cx6="http://schemas.microsoft.com/office/drawing/2016/5/12/chartex" xmlns:cx7="http://schemas.microsoft.com/office/drawing/2016/5/13/chartex" xmlns:cx8="http://schemas.microsoft.com/office/drawing/2016/5/14/chartex" xmlns:mc="http://schemas.openxmlformats.org/markup-compatibility/2006" xmlns:aink="http://schemas.microsoft.com/office/drawing/2016/ink" xmlns:am3d="http://schemas.microsoft.com/office/drawing/2017/model3d" xmlns:o="urn:schemas-microsoft-com:office:office" xmlns:oel="http://schemas.microsoft.com/office/2019/extlst" xmlns:r="http://schemas.openxmlformats.org/officeDocument/2006/relationships" xmlns:m="http://schemas.openxmlformats.org/officeDocument/2006/math" xmlns:v="urn:schemas-microsoft-com:vml" xmlns:wp14="http://schemas.microsoft.com/office/word/2010/wordprocessingDrawing" xmlns:wp="http://schemas.openxmlformats.org/drawingml/2006/wordprocessingDrawing" xmlns:w10="urn:schemas-microsoft-com:office:word" xmlns:w="http://schemas.openxmlformats.org/wordprocessingml/2006/main" xmlns:w14="http://schemas.microsoft.com/office/word/2010/wordml" xmlns:w15="http://schemas.microsoft.com/office/word/2012/wordml" xmlns:w16cex="http://schemas.microsoft.com/office/word/2018/wordml/cex" xmlns:w16cid="http://schemas.microsoft.com/office/word/2016/wordml/cid" xmlns:w16="http://schemas.microsoft.com/office/word/2018/wordml" xmlns:w16du="http://schemas.microsoft.com/office/word/2023/wordml/word16du" xmlns:w16sdtdh="http://schemas.microsoft.com/office/word/2020/wordml/sdtdatahash" xmlns:w16sdtfl="http://schemas.microsoft.com/office/word/2024/wordml/sdtformatlock" xmlns:w16se="http://schemas.microsoft.com/office/word/2015/wordml/symex" xmlns:wpg="http://schemas.microsoft.com/office/word/2010/wordprocessingGroup" xmlns:wpi="http://schemas.microsoft.com/office/word/2010/wordprocessingInk" xmlns:wne="http://schemas.microsoft.com/office/word/2006/wordml" xmlns:wps="http://schemas.microsoft.com/office/word/2010/wordprocessingShape" mc:Ignorable="w14 w15 w16se w16cid w16 w16cex w16sdtdh w16sdtfl w16du wp14">
+  <w:footnote w:type="separator" w:id="-1">
+    <w:p>
+      <w:pPr>
+        <w:spacing w:after="0" w:line="240" w:lineRule="auto"/>
+      </w:pPr>
+      <w:r>
+        <w:separator/>
+      </w:r>
+    </w:p>
+  </w:footnote>
+  <w:footnote w:type="continuationSeparator" w:id="0">
+    <w:p>
+      <w:pPr>
+        <w:spacing w:after="0" w:line="240" w:lineRule="auto"/>
+      </w:pPr>
+      <w:r>
+        <w:continuationSeparator/>
+      </w:r>
+    </w:p>
+  </w:footnote>
+</w:footnotes>
+</file>
+
+<file path=word/header1.xml><?xml version="1.0" encoding="utf-8"?>
+<w:hdr xmlns:wpc="http://schemas.microsoft.com/office/word/2010/wordprocessingCanvas" xmlns:cx="http://schemas.microsoft.com/office/drawing/2014/chartex" xmlns:cx1="http://schemas.microsoft.com/office/drawing/2015/9/8/chartex" xmlns:cx2="http://schemas.microsoft.com/office/drawing/2015/10/21/chartex" xmlns:cx3="http://schemas.microsoft.com/office/drawing/2016/5/9/chartex" xmlns:cx4="http://schemas.microsoft.com/office/drawing/2016/5/10/chartex" xmlns:cx5="http://schemas.microsoft.com/office/drawing/2016/5/11/chartex" xmlns:cx6="http://schemas.microsoft.com/office/drawing/2016/5/12/chartex" xmlns:cx7="http://schemas.microsoft.com/office/drawing/2016/5/13/chartex" xmlns:cx8="http://schemas.microsoft.com/office/drawing/2016/5/14/chartex" xmlns:mc="http://schemas.openxmlformats.org/markup-compatibility/2006" xmlns:aink="http://schemas.microsoft.com/office/drawing/2016/ink" xmlns:am3d="http://schemas.microsoft.com/office/drawing/2017/model3d" xmlns:o="urn:schemas-microsoft-com:office:office" xmlns:oel="http://schemas.microsoft.com/office/2019/extlst" xmlns:r="http://schemas.openxmlformats.org/officeDocument/2006/relationships" xmlns:m="http://schemas.openxmlformats.org/officeDocument/2006/math" xmlns:v="urn:schemas-microsoft-com:vml" xmlns:wp14="http://schemas.microsoft.com/office/word/2010/wordprocessingDrawing" xmlns:wp="http://schemas.openxmlformats.org/drawingml/2006/wordprocessingDrawing" xmlns:w10="urn:schemas-microsoft-com:office:word" xmlns:w="http://schemas.openxmlformats.org/wordprocessingml/2006/main" xmlns:w14="http://schemas.microsoft.com/office/word/2010/wordml" xmlns:w15="http://schemas.microsoft.com/office/word/2012/wordml" xmlns:w16cex="http://schemas.microsoft.com/office/word/2018/wordml/cex" xmlns:w16cid="http://schemas.microsoft.com/office/word/2016/wordml/cid" xmlns:w16="http://schemas.microsoft.com/office/word/2018/wordml" xmlns:w16du="http://schemas.microsoft.com/office/word/2023/wordml/word16du" xmlns:w16sdtdh="http://schemas.microsoft.com/office/word/2020/wordml/sdtdatahash" xmlns:w16sdtfl="http://schemas.microsoft.com/office/word/2024/wordml/sdtformatlock" xmlns:w16se="http://schemas.microsoft.com/office/word/2015/wordml/symex" xmlns:wpg="http://schemas.microsoft.com/office/word/2010/wordprocessingGroup" xmlns:wpi="http://schemas.microsoft.com/office/word/2010/wordprocessingInk" xmlns:wne="http://schemas.microsoft.com/office/word/2006/wordml" xmlns:wps="http://schemas.microsoft.com/office/word/2010/wordprocessingShape" mc:Ignorable="w14 w15 w16se w16cid w16 w16cex w16sdtdh w16sdtfl w16du wp14">
+  <w:sdt>
+    <w:sdtPr>
+      <w:id w:val="265124511"/>
+      <w:docPartObj>
+        <w:docPartGallery w:val="Page Numbers (Top of Page)"/>
+        <w:docPartUnique/>
+      </w:docPartObj>
+    </w:sdtPr>
+    <w:sdtEndPr>
+      <w:rPr>
+        <w:noProof/>
+      </w:rPr>
+    </w:sdtEndPr>
+    <w:sdtContent>
+      <w:p>
+        <w:pPr>
+          <w:pStyle w:val="Header"/>
+          <w:jc w:val="right"/>
+        </w:pPr>
+        <w:r>
+          <w:fldChar w:fldCharType="begin"/>
+        </w:r>
+        <w:r>
+          <w:instrText xml:space="preserve"> PAGE   \* MERGEFORMAT </w:instrText>
+        </w:r>
+        <w:r>
+          <w:fldChar w:fldCharType="separate"/>
+        </w:r>
+        <w:r>
+          <w:rPr>
+            <w:noProof/>
+          </w:rPr>
+          <w:t>2</w:t>
+        </w:r>
+        <w:r>
+          <w:rPr>
+            <w:noProof/>
+          </w:rPr>
+          <w:fldChar w:fldCharType="end"/>
+        </w:r>
+      </w:p>
+    </w:sdtContent>
+  </w:sdt>
+  <w:p>
+    <w:pPr>
+      <w:pStyle w:val="Header"/>
+    </w:pPr>
+  </w:p>
+</w:hdr>
+</file>
+
+<file path=word/numbering.xml><?xml version="1.0" encoding="utf-8"?>
+<w:numbering xmlns:wpc="http://schemas.microsoft.com/office/word/2010/wordprocessingCanvas" xmlns:cx="http://schemas.microsoft.com/office/drawing/2014/chartex" xmlns:cx1="http://schemas.microsoft.com/office/drawing/2015/9/8/chartex" xmlns:cx2="http://schemas.microsoft.com/office/drawing/2015/10/21/chartex" xmlns:cx3="http://schemas.microsoft.com/office/drawing/2016/5/9/chartex" xmlns:cx4="http://schemas.microsoft.com/office/drawing/2016/5/10/chartex" xmlns:cx5="http://schemas.microsoft.com/office/drawing/2016/5/11/chartex" xmlns:cx6="http://schemas.microsoft.com/office/drawing/2016/5/12/chartex" xmlns:cx7="http://schemas.microsoft.com/office/drawing/2016/5/13/chartex" xmlns:cx8="http://schemas.microsoft.com/office/drawing/2016/5/14/chartex" xmlns:mc="http://schemas.openxmlformats.org/markup-compatibility/2006" xmlns:aink="http://schemas.microsoft.com/office/drawing/2016/ink" xmlns:am3d="http://schemas.microsoft.com/office/drawing/2017/model3d" xmlns:o="urn:schemas-microsoft-com:office:office" xmlns:oel="http://schemas.microsoft.com/office/2019/extlst" xmlns:r="http://schemas.openxmlformats.org/officeDocument/2006/relationships" xmlns:m="http://schemas.openxmlformats.org/officeDocument/2006/math" xmlns:v="urn:schemas-microsoft-com:vml" xmlns:wp14="http://schemas.microsoft.com/office/word/2010/wordprocessingDrawing" xmlns:wp="http://schemas.openxmlformats.org/drawingml/2006/wordprocessingDrawing" xmlns:w10="urn:schemas-microsoft-com:office:word" xmlns:w="http://schemas.openxmlformats.org/wordprocessingml/2006/main" xmlns:w14="http://schemas.microsoft.com/office/word/2010/wordml" xmlns:w15="http://schemas.microsoft.com/office/word/2012/wordml" xmlns:w16cex="http://schemas.microsoft.com/office/word/2018/wordml/cex" xmlns:w16cid="http://schemas.microsoft.com/office/word/2016/wordml/cid" xmlns:w16="http://schemas.microsoft.com/office/word/2018/wordml" xmlns:w16du="http://schemas.microsoft.com/office/word/2023/wordml/word16du" xmlns:w16sdtdh="http://schemas.microsoft.com/office/word/2020/wordml/sdtdatahash" xmlns:w16sdtfl="http://schemas.microsoft.com/office/word/2024/wordml/sdtformatlock" xmlns:w16se="http://schemas.microsoft.com/office/word/2015/wordml/symex" xmlns:wpg="http://schemas.microsoft.com/office/word/2010/wordprocessingGroup" xmlns:wpi="http://schemas.microsoft.com/office/word/2010/wordprocessingInk" xmlns:wne="http://schemas.microsoft.com/office/word/2006/wordml" xmlns:wps="http://schemas.microsoft.com/office/word/2010/wordprocessingShape" mc:Ignorable="w14 w15 w16se w16cid w16 w16cex w16sdtdh w16sdtfl w16du wp14">
+  <w:abstractNum w:abstractNumId="0" w15:restartNumberingAfterBreak="0">
+    <w:nsid w:val="1C5C214E"/>
+    <w:multiLevelType w:val="hybridMultilevel"/>
+    <w:tmpl w:val="BF00DCEC"/>
+    <w:lvl w:ilvl="0" w:tplc="04090001">
+      <w:start w:val="1"/>
+      <w:numFmt w:val="bullet"/>
+      <w:lvlText w:val=""/>
+      <w:lvlJc w:val="left"/>
+      <w:pPr>
+        <w:ind w:left="720" w:hanging="360"/>
+      </w:pPr>
+      <w:rPr>
+        <w:rFonts w:ascii="Symbol" w:hAnsi="Symbol" w:hint="default"/>
+      </w:rPr>
+    </w:lvl>
+    <w:lvl w:ilvl="1" w:tplc="04090003" w:tentative="1">
+      <w:start w:val="1"/>
+      <w:numFmt w:val="bullet"/>
+      <w:lvlText w:val="o"/>
+      <w:lvlJc w:val="left"/>
+      <w:pPr>
+        <w:ind w:left="1440" w:hanging="360"/>
+      </w:pPr>
+      <w:rPr>
+        <w:rFonts w:ascii="Courier New" w:hAnsi="Courier New" w:cs="Courier New" w:hint="default"/>
+      </w:rPr>
+    </w:lvl>
+    <w:lvl w:ilvl="2" w:tplc="04090005" w:tentative="1">
+      <w:start w:val="1"/>
+      <w:numFmt w:val="bullet"/>
+      <w:lvlText w:val=""/>
+      <w:lvlJc w:val="left"/>
+      <w:pPr>
+        <w:ind w:left="2160" w:hanging="360"/>
+      </w:pPr>
+      <w:rPr>
+        <w:rFonts w:ascii="Wingdings" w:hAnsi="Wingdings" w:hint="default"/>
+      </w:rPr>
+    </w:lvl>
+    <w:lvl w:ilvl="3" w:tplc="04090001" w:tentative="1">
+      <w:start w:val="1"/>
+      <w:numFmt w:val="bullet"/>
+      <w:lvlText w:val=""/>
+      <w:lvlJc w:val="left"/>
+      <w:pPr>
+        <w:ind w:left="2880" w:hanging="360"/>
+      </w:pPr>
+      <w:rPr>
+        <w:rFonts w:ascii="Symbol" w:hAnsi="Symbol" w:hint="default"/>
+      </w:rPr>
+    </w:lvl>
+    <w:lvl w:ilvl="4" w:tplc="04090003" w:tentative="1">
+      <w:start w:val="1"/>
+      <w:numFmt w:val="bullet"/>
+      <w:lvlText w:val="o"/>
+      <w:lvlJc w:val="left"/>
+      <w:pPr>
+        <w:ind w:left="3600" w:hanging="360"/>
+      </w:pPr>
+      <w:rPr>
+        <w:rFonts w:ascii="Courier New" w:hAnsi="Courier New" w:cs="Courier New" w:hint="default"/>
+      </w:rPr>
+    </w:lvl>
+    <w:lvl w:ilvl="5" w:tplc="04090005" w:tentative="1">
+      <w:start w:val="1"/>
+      <w:numFmt w:val="bullet"/>
+      <w:lvlText w:val=""/>
+      <w:lvlJc w:val="left"/>
+      <w:pPr>
+        <w:ind w:left="4320" w:hanging="360"/>
+      </w:pPr>
+      <w:rPr>
+        <w:rFonts w:ascii="Wingdings" w:hAnsi="Wingdings" w:hint="default"/>
+      </w:rPr>
+    </w:lvl>
+    <w:lvl w:ilvl="6" w:tplc="04090001" w:tentative="1">
+      <w:start w:val="1"/>
+      <w:numFmt w:val="bullet"/>
+      <w:lvlText w:val=""/>
+      <w:lvlJc w:val="left"/>
+      <w:pPr>
+        <w:ind w:left="5040" w:hanging="360"/>
+      </w:pPr>
+      <w:rPr>
+        <w:rFonts w:ascii="Symbol" w:hAnsi="Symbol" w:hint="default"/>
+      </w:rPr>
+    </w:lvl>
+    <w:lvl w:ilvl="7" w:tplc="04090003" w:tentative="1">
+      <w:start w:val="1"/>
+      <w:numFmt w:val="bullet"/>
+      <w:lvlText w:val="o"/>
+      <w:lvlJc w:val="left"/>
+      <w:pPr>
+        <w:ind w:left="5760" w:hanging="360"/>
+      </w:pPr>
+      <w:rPr>
+        <w:rFonts w:ascii="Courier New" w:hAnsi="Courier New" w:cs="Courier New" w:hint="default"/>
+      </w:rPr>
+    </w:lvl>
+    <w:lvl w:ilvl="8" w:tplc="04090005" w:tentative="1">
+      <w:start w:val="1"/>
+      <w:numFmt w:val="bullet"/>
+      <w:lvlText w:val=""/>
+      <w:lvlJc w:val="left"/>
+      <w:pPr>
+        <w:ind w:left="6480" w:hanging="360"/>
+      </w:pPr>
+      <w:rPr>
+        <w:rFonts w:ascii="Wingdings" w:hAnsi="Wingdings" w:hint="default"/>
+      </w:rPr>
+    </w:lvl>
+  </w:abstractNum>
+  <w:abstractNum w:abstractNumId="1" w15:restartNumberingAfterBreak="0">
+    <w:nsid w:val="1FB0690C"/>
+    <w:multiLevelType w:val="hybridMultilevel"/>
+    <w:tmpl w:val="8ACE85BE"/>
+    <w:lvl w:ilvl="0" w:tplc="04090001">
+      <w:start w:val="1"/>
+      <w:numFmt w:val="bullet"/>
+      <w:lvlText w:val=""/>
+      <w:lvlJc w:val="left"/>
+      <w:pPr>
+        <w:ind w:left="720" w:hanging="360"/>
+      </w:pPr>
+      <w:rPr>
+        <w:rFonts w:ascii="Symbol" w:hAnsi="Symbol" w:hint="default"/>
+      </w:rPr>
+    </w:lvl>
+    <w:lvl w:ilvl="1" w:tplc="04090003" w:tentative="1">
+      <w:start w:val="1"/>
+      <w:numFmt w:val="bullet"/>
+      <w:lvlText w:val="o"/>
+      <w:lvlJc w:val="left"/>
+      <w:pPr>
+        <w:ind w:left="1440" w:hanging="360"/>
+      </w:pPr>
+      <w:rPr>
+        <w:rFonts w:ascii="Courier New" w:hAnsi="Courier New" w:cs="Courier New" w:hint="default"/>
+      </w:rPr>
+    </w:lvl>
+    <w:lvl w:ilvl="2" w:tplc="04090005" w:tentative="1">
+      <w:start w:val="1"/>
+      <w:numFmt w:val="bullet"/>
+      <w:lvlText w:val=""/>
+      <w:lvlJc w:val="left"/>
+      <w:pPr>
+        <w:ind w:left="2160" w:hanging="360"/>
+      </w:pPr>
+      <w:rPr>
+        <w:rFonts w:ascii="Wingdings" w:hAnsi="Wingdings" w:hint="default"/>
+      </w:rPr>
+    </w:lvl>
+    <w:lvl w:ilvl="3" w:tplc="04090001" w:tentative="1">
+      <w:start w:val="1"/>
+      <w:numFmt w:val="bullet"/>
+      <w:lvlText w:val=""/>
+      <w:lvlJc w:val="left"/>
+      <w:pPr>
+        <w:ind w:left="2880" w:hanging="360"/>
+      </w:pPr>
+      <w:rPr>
+        <w:rFonts w:ascii="Symbol" w:hAnsi="Symbol" w:hint="default"/>
+      </w:rPr>
+    </w:lvl>
+    <w:lvl w:ilvl="4" w:tplc="04090003" w:tentative="1">
+      <w:start w:val="1"/>
+      <w:numFmt w:val="bullet"/>
+      <w:lvlText w:val="o"/>
+      <w:lvlJc w:val="left"/>
+      <w:pPr>
+        <w:ind w:left="3600" w:hanging="360"/>
+      </w:pPr>
+      <w:rPr>
+        <w:rFonts w:ascii="Courier New" w:hAnsi="Courier New" w:cs="Courier New" w:hint="default"/>
+      </w:rPr>
+    </w:lvl>
+    <w:lvl w:ilvl="5" w:tplc="04090005" w:tentative="1">
+      <w:start w:val="1"/>
+      <w:numFmt w:val="bullet"/>
+      <w:lvlText w:val=""/>
+      <w:lvlJc w:val="left"/>
+      <w:pPr>
+        <w:ind w:left="4320" w:hanging="360"/>
+      </w:pPr>
+      <w:rPr>
+        <w:rFonts w:ascii="Wingdings" w:hAnsi="Wingdings" w:hint="default"/>
+      </w:rPr>
+    </w:lvl>
+    <w:lvl w:ilvl="6" w:tplc="04090001" w:tentative="1">
+      <w:start w:val="1"/>
+      <w:numFmt w:val="bullet"/>
+      <w:lvlText w:val=""/>
+      <w:lvlJc w:val="left"/>
+      <w:pPr>
+        <w:ind w:left="5040" w:hanging="360"/>
+      </w:pPr>
+      <w:rPr>
+        <w:rFonts w:ascii="Symbol" w:hAnsi="Symbol" w:hint="default"/>
+      </w:rPr>
+    </w:lvl>
+    <w:lvl w:ilvl="7" w:tplc="04090003" w:tentative="1">
+      <w:start w:val="1"/>
+      <w:numFmt w:val="bullet"/>
+      <w:lvlText w:val="o"/>
+      <w:lvlJc w:val="left"/>
+      <w:pPr>
+        <w:ind w:left="5760" w:hanging="360"/>
+      </w:pPr>
+      <w:rPr>
+        <w:rFonts w:ascii="Courier New" w:hAnsi="Courier New" w:cs="Courier New" w:hint="default"/>
+      </w:rPr>
+    </w:lvl>
+    <w:lvl w:ilvl="8" w:tplc="04090005" w:tentative="1">
+      <w:start w:val="1"/>
+      <w:numFmt w:val="bullet"/>
+      <w:lvlText w:val=""/>
+      <w:lvlJc w:val="left"/>
+      <w:pPr>
+        <w:ind w:left="6480" w:hanging="360"/>
+      </w:pPr>
+      <w:rPr>
+        <w:rFonts w:ascii="Wingdings" w:hAnsi="Wingdings" w:hint="default"/>
+      </w:rPr>
+    </w:lvl>
+  </w:abstractNum>
+  <w:abstractNum w:abstractNumId="2" w15:restartNumberingAfterBreak="0">
+    <w:nsid w:val="654261E8"/>
+    <w:multiLevelType w:val="hybridMultilevel"/>
+    <w:tmpl w:val="BD90AE7C"/>
+    <w:lvl w:ilvl="0" w:tplc="04090001">
+      <w:start w:val="1"/>
+      <w:numFmt w:val="bullet"/>
+      <w:lvlText w:val=""/>
+      <w:lvlJc w:val="left"/>
+      <w:pPr>
+        <w:ind w:left="810" w:hanging="360"/>
+      </w:pPr>
+      <w:rPr>
+        <w:rFonts w:ascii="Symbol" w:hAnsi="Symbol" w:hint="default"/>
+      </w:rPr>
+    </w:lvl>
+    <w:lvl w:ilvl="1" w:tplc="04090003" w:tentative="1">
+      <w:start w:val="1"/>
+      <w:numFmt w:val="bullet"/>
+      <w:lvlText w:val="o"/>
+      <w:lvlJc w:val="left"/>
+      <w:pPr>
+        <w:ind w:left="1530" w:hanging="360"/>
+      </w:pPr>
+      <w:rPr>
+        <w:rFonts w:ascii="Courier New" w:hAnsi="Courier New" w:cs="Courier New" w:hint="default"/>
+      </w:rPr>
+    </w:lvl>
+    <w:lvl w:ilvl="2" w:tplc="04090005" w:tentative="1">
+      <w:start w:val="1"/>
+      <w:numFmt w:val="bullet"/>
+      <w:lvlText w:val=""/>
+      <w:lvlJc w:val="left"/>
+      <w:pPr>
+        <w:ind w:left="2250" w:hanging="360"/>
+      </w:pPr>
+      <w:rPr>
+        <w:rFonts w:ascii="Wingdings" w:hAnsi="Wingdings" w:hint="default"/>
+      </w:rPr>
+    </w:lvl>
+    <w:lvl w:ilvl="3" w:tplc="04090001" w:tentative="1">
+      <w:start w:val="1"/>
+      <w:numFmt w:val="bullet"/>
+      <w:lvlText w:val=""/>
+      <w:lvlJc w:val="left"/>
+      <w:pPr>
+        <w:ind w:left="2970" w:hanging="360"/>
+      </w:pPr>
+      <w:rPr>
+        <w:rFonts w:ascii="Symbol" w:hAnsi="Symbol" w:hint="default"/>
+      </w:rPr>
+    </w:lvl>
+    <w:lvl w:ilvl="4" w:tplc="04090003" w:tentative="1">
+      <w:start w:val="1"/>
+      <w:numFmt w:val="bullet"/>
+      <w:lvlText w:val="o"/>
+      <w:lvlJc w:val="left"/>
+      <w:pPr>
+        <w:ind w:left="3690" w:hanging="360"/>
+      </w:pPr>
+      <w:rPr>
+        <w:rFonts w:ascii="Courier New" w:hAnsi="Courier New" w:cs="Courier New" w:hint="default"/>
+      </w:rPr>
+    </w:lvl>
+    <w:lvl w:ilvl="5" w:tplc="04090005" w:tentative="1">
+      <w:start w:val="1"/>
+      <w:numFmt w:val="bullet"/>
+      <w:lvlText w:val=""/>
+      <w:lvlJc w:val="left"/>
+      <w:pPr>
+        <w:ind w:left="4410" w:hanging="360"/>
+      </w:pPr>
+      <w:rPr>
+        <w:rFonts w:ascii="Wingdings" w:hAnsi="Wingdings" w:hint="default"/>
+      </w:rPr>
+    </w:lvl>
+    <w:lvl w:ilvl="6" w:tplc="04090001" w:tentative="1">
+      <w:start w:val="1"/>
+      <w:numFmt w:val="bullet"/>
+      <w:lvlText w:val=""/>
+      <w:lvlJc w:val="left"/>
+      <w:pPr>
+        <w:ind w:left="5130" w:hanging="360"/>
+      </w:pPr>
+      <w:rPr>
+        <w:rFonts w:ascii="Symbol" w:hAnsi="Symbol" w:hint="default"/>
+      </w:rPr>
+    </w:lvl>
+    <w:lvl w:ilvl="7" w:tplc="04090003" w:tentative="1">
+      <w:start w:val="1"/>
+      <w:numFmt w:val="bullet"/>
+      <w:lvlText w:val="o"/>
+      <w:lvlJc w:val="left"/>
+      <w:pPr>
+        <w:ind w:left="5850" w:hanging="360"/>
+      </w:pPr>
+      <w:rPr>
+        <w:rFonts w:ascii="Courier New" w:hAnsi="Courier New" w:cs="Courier New" w:hint="default"/>
+      </w:rPr>
+    </w:lvl>
+    <w:lvl w:ilvl="8" w:tplc="04090005" w:tentative="1">
+      <w:start w:val="1"/>
+      <w:numFmt w:val="bullet"/>
+      <w:lvlText w:val=""/>
+      <w:lvlJc w:val="left"/>
+      <w:pPr>
+        <w:ind w:left="6570" w:hanging="360"/>
+      </w:pPr>
+      <w:rPr>
+        <w:rFonts w:ascii="Wingdings" w:hAnsi="Wingdings" w:hint="default"/>
+      </w:rPr>
+    </w:lvl>
+  </w:abstractNum>
+  <w:num w:numId="1" w16cid:durableId="2028672034">
+    <w:abstractNumId w:val="1"/>
+  </w:num>
+  <w:num w:numId="2" w16cid:durableId="648754523">
+    <w:abstractNumId w:val="0"/>
+  </w:num>
+  <w:num w:numId="3" w16cid:durableId="1972129659">
+    <w:abstractNumId w:val="2"/>
+  </w:num>
+</w:numbering>
 </file>
 
 <file path=word/styles.xml><?xml version="1.0" encoding="utf-8"?>
@@ -4617,6 +5562,34 @@
       <w14:ligatures w14:val="none"/>
     </w:rPr>
   </w:style>
+  <w:style w:type="paragraph" w:styleId="Footer">
+    <w:name w:val="footer"/>
+    <w:basedOn w:val="Normal"/>
+    <w:link w:val="FooterChar"/>
+    <w:uiPriority w:val="99"/>
+    <w:unhideWhenUsed/>
+    <w:rsid w:val="00586D58"/>
+    <w:pPr>
+      <w:tabs>
+        <w:tab w:val="center" w:pos="4680"/>
+        <w:tab w:val="right" w:pos="9360"/>
+      </w:tabs>
+      <w:spacing w:after="0" w:line="240" w:lineRule="auto"/>
+    </w:pPr>
+  </w:style>
+  <w:style w:type="character" w:customStyle="1" w:styleId="FooterChar">
+    <w:name w:val="Footer Char"/>
+    <w:basedOn w:val="DefaultParagraphFont"/>
+    <w:link w:val="Footer"/>
+    <w:uiPriority w:val="99"/>
+    <w:rsid w:val="00586D58"/>
+    <w:rPr>
+      <w:kern w:val="0"/>
+      <w:sz w:val="22"/>
+      <w:szCs w:val="22"/>
+      <w14:ligatures w14:val="none"/>
+    </w:rPr>
+  </w:style>
 </w:styles>
 </file>
 

</xml_diff>

<commit_message>
Worked on scenarios, need to figure out the model next
</commit_message>
<xml_diff>
--- a/Specifications/Group2_Specifications.docx
+++ b/Specifications/Group2_Specifications.docx
@@ -6251,6 +6251,25 @@
         <w:rPr>
           <w:rFonts w:ascii="Times New Roman" w:hAnsi="Times New Roman" w:cs="Times New Roman"/>
         </w:rPr>
+        <w:t>Bilal Ghasfan</w:t>
+      </w:r>
+    </w:p>
+    <w:p>
+      <w:pPr>
+        <w:pStyle w:val="ListParagraph"/>
+        <w:numPr>
+          <w:ilvl w:val="0"/>
+          <w:numId w:val="3"/>
+        </w:numPr>
+        <w:spacing w:line="480" w:lineRule="auto"/>
+        <w:rPr>
+          <w:rFonts w:ascii="Times New Roman" w:hAnsi="Times New Roman" w:cs="Times New Roman"/>
+        </w:rPr>
+      </w:pPr>
+      <w:r>
+        <w:rPr>
+          <w:rFonts w:ascii="Times New Roman" w:hAnsi="Times New Roman" w:cs="Times New Roman"/>
+        </w:rPr>
         <w:t>Anyone else we want to test?</w:t>
       </w:r>
     </w:p>
@@ -6930,6 +6949,349 @@
     </w:p>
     <w:p>
       <w:pPr>
+        <w:spacing w:line="480" w:lineRule="auto"/>
+      </w:pPr>
+      <w:r>
+        <w:tab/>
+      </w:r>
+      <w:r>
+        <w:tab/>
+        <w:t xml:space="preserve">Upon entering the correct </w:t>
+      </w:r>
+      <w:proofErr w:type="spellStart"/>
+      <w:r>
+        <w:t>PennWest</w:t>
+      </w:r>
+      <w:proofErr w:type="spellEnd"/>
+      <w:r>
+        <w:t xml:space="preserve"> credentials, the user can choose between x options shown in the diagram below. (Options probably include View Leaderboard, Activity </w:t>
+      </w:r>
+      <w:r>
+        <w:t>Feed</w:t>
+      </w:r>
+      <w:r>
+        <w:t>, Add Activity, Log Out, Club/Organization and Team Page?) (Which software to use for diagram?)</w:t>
+      </w:r>
+    </w:p>
+    <w:p>
+      <w:pPr>
+        <w:spacing w:line="480" w:lineRule="auto"/>
+      </w:pPr>
+      <w:r>
+        <w:rPr>
+          <w:i/>
+          <w:iCs/>
+        </w:rPr>
+        <w:t>(insert figure here)</w:t>
+      </w:r>
+    </w:p>
+    <w:p>
+      <w:pPr>
+        <w:spacing w:line="480" w:lineRule="auto"/>
+      </w:pPr>
+    </w:p>
+    <w:p>
+      <w:pPr>
+        <w:spacing w:line="480" w:lineRule="auto"/>
+        <w:rPr>
+          <w:rFonts w:ascii="Times New Roman" w:hAnsi="Times New Roman" w:cs="Times New Roman"/>
+          <w:sz w:val="24"/>
+          <w:szCs w:val="24"/>
+        </w:rPr>
+      </w:pPr>
+      <w:r>
+        <w:rPr>
+          <w:rFonts w:ascii="Times New Roman" w:hAnsi="Times New Roman" w:cs="Times New Roman"/>
+          <w:sz w:val="24"/>
+          <w:szCs w:val="24"/>
+        </w:rPr>
+        <w:t xml:space="preserve">Figure 1 displays a simple Use Case Diagram of what the user would see once they have successfully logged in. They will be redirected to the activity page once logged </w:t>
+      </w:r>
+      <w:proofErr w:type="gramStart"/>
+      <w:r>
+        <w:rPr>
+          <w:rFonts w:ascii="Times New Roman" w:hAnsi="Times New Roman" w:cs="Times New Roman"/>
+          <w:sz w:val="24"/>
+          <w:szCs w:val="24"/>
+        </w:rPr>
+        <w:t>in, but</w:t>
+      </w:r>
+      <w:proofErr w:type="gramEnd"/>
+      <w:r>
+        <w:rPr>
+          <w:rFonts w:ascii="Times New Roman" w:hAnsi="Times New Roman" w:cs="Times New Roman"/>
+          <w:sz w:val="24"/>
+          <w:szCs w:val="24"/>
+        </w:rPr>
+        <w:t xml:space="preserve"> will have a menu bar with multiple options that they can click on and redirect to. </w:t>
+      </w:r>
+      <w:r>
+        <w:rPr>
+          <w:rFonts w:ascii="Times New Roman" w:hAnsi="Times New Roman" w:cs="Times New Roman"/>
+          <w:sz w:val="24"/>
+          <w:szCs w:val="24"/>
+        </w:rPr>
+        <w:t>The activity feed will display all users' recent activities around campus. The View Leaderboard section will take the user to the leaderboard, which the user can then filter by activity, club/team, or by group if they want a more specified leaderboard. The Add Activity page will let the user manually enter an activity they have recently completed. The user will need to enter the activity type, duration, mileage (if applicable), date completed, route completed on, and detailed specifications based on the activity type. An example of detailed specifications would be an average mile time if a user completed a run. The detailed section will be optional, as not every student will have access to that kind of information. The Log Out button will redirect the user back to the original log in page.</w:t>
+      </w:r>
+    </w:p>
+    <w:p>
+      <w:pPr>
+        <w:spacing w:line="480" w:lineRule="auto"/>
+        <w:rPr>
+          <w:rFonts w:ascii="Times New Roman" w:hAnsi="Times New Roman" w:cs="Times New Roman"/>
+          <w:sz w:val="24"/>
+          <w:szCs w:val="24"/>
+        </w:rPr>
+      </w:pPr>
+      <w:r>
+        <w:rPr>
+          <w:rFonts w:ascii="Times New Roman" w:hAnsi="Times New Roman" w:cs="Times New Roman"/>
+          <w:sz w:val="24"/>
+          <w:szCs w:val="24"/>
+          <w:u w:val="single"/>
+        </w:rPr>
+        <w:t>Run Scenario</w:t>
+      </w:r>
+    </w:p>
+    <w:p>
+      <w:pPr>
+        <w:pStyle w:val="ListParagraph"/>
+        <w:numPr>
+          <w:ilvl w:val="0"/>
+          <w:numId w:val="6"/>
+        </w:numPr>
+        <w:spacing w:line="480" w:lineRule="auto"/>
+        <w:rPr>
+          <w:rFonts w:ascii="Times New Roman" w:hAnsi="Times New Roman" w:cs="Times New Roman"/>
+        </w:rPr>
+      </w:pPr>
+      <w:r>
+        <w:rPr>
+          <w:rFonts w:ascii="Times New Roman" w:hAnsi="Times New Roman" w:cs="Times New Roman"/>
+        </w:rPr>
+        <w:t xml:space="preserve">User logs in with correct </w:t>
+      </w:r>
+      <w:proofErr w:type="spellStart"/>
+      <w:r>
+        <w:rPr>
+          <w:rFonts w:ascii="Times New Roman" w:hAnsi="Times New Roman" w:cs="Times New Roman"/>
+        </w:rPr>
+        <w:t>PennWest</w:t>
+      </w:r>
+      <w:proofErr w:type="spellEnd"/>
+      <w:r>
+        <w:rPr>
+          <w:rFonts w:ascii="Times New Roman" w:hAnsi="Times New Roman" w:cs="Times New Roman"/>
+        </w:rPr>
+        <w:t xml:space="preserve"> credentials</w:t>
+      </w:r>
+    </w:p>
+    <w:p>
+      <w:pPr>
+        <w:pStyle w:val="ListParagraph"/>
+        <w:numPr>
+          <w:ilvl w:val="0"/>
+          <w:numId w:val="6"/>
+        </w:numPr>
+        <w:spacing w:line="480" w:lineRule="auto"/>
+        <w:rPr>
+          <w:rFonts w:ascii="Times New Roman" w:hAnsi="Times New Roman" w:cs="Times New Roman"/>
+        </w:rPr>
+      </w:pPr>
+      <w:r>
+        <w:rPr>
+          <w:rFonts w:ascii="Times New Roman" w:hAnsi="Times New Roman" w:cs="Times New Roman"/>
+        </w:rPr>
+        <w:lastRenderedPageBreak/>
+        <w:t>User is redirected to Activity Feed, but clicks on the Add Activity button to track their most recent run</w:t>
+      </w:r>
+    </w:p>
+    <w:p>
+      <w:pPr>
+        <w:pStyle w:val="ListParagraph"/>
+        <w:numPr>
+          <w:ilvl w:val="0"/>
+          <w:numId w:val="6"/>
+        </w:numPr>
+        <w:spacing w:line="480" w:lineRule="auto"/>
+        <w:rPr>
+          <w:rFonts w:ascii="Times New Roman" w:hAnsi="Times New Roman" w:cs="Times New Roman"/>
+        </w:rPr>
+      </w:pPr>
+      <w:r>
+        <w:rPr>
+          <w:rFonts w:ascii="Times New Roman" w:hAnsi="Times New Roman" w:cs="Times New Roman"/>
+        </w:rPr>
+        <w:t xml:space="preserve">User enters required details for a run, which </w:t>
+      </w:r>
+      <w:proofErr w:type="gramStart"/>
+      <w:r>
+        <w:rPr>
+          <w:rFonts w:ascii="Times New Roman" w:hAnsi="Times New Roman" w:cs="Times New Roman"/>
+        </w:rPr>
+        <w:t>include</w:t>
+      </w:r>
+      <w:proofErr w:type="gramEnd"/>
+      <w:r>
+        <w:rPr>
+          <w:rFonts w:ascii="Times New Roman" w:hAnsi="Times New Roman" w:cs="Times New Roman"/>
+        </w:rPr>
+        <w:t xml:space="preserve"> the distance, time, and whether it was an indoor or outdoor run</w:t>
+      </w:r>
+    </w:p>
+    <w:p>
+      <w:pPr>
+        <w:pStyle w:val="ListParagraph"/>
+        <w:numPr>
+          <w:ilvl w:val="1"/>
+          <w:numId w:val="6"/>
+        </w:numPr>
+        <w:spacing w:line="480" w:lineRule="auto"/>
+        <w:rPr>
+          <w:rFonts w:ascii="Times New Roman" w:hAnsi="Times New Roman" w:cs="Times New Roman"/>
+        </w:rPr>
+      </w:pPr>
+      <w:r>
+        <w:rPr>
+          <w:rFonts w:ascii="Times New Roman" w:hAnsi="Times New Roman" w:cs="Times New Roman"/>
+        </w:rPr>
+        <w:t>Outdoor runs will have routes that can be taken around campus available to choose from</w:t>
+      </w:r>
+    </w:p>
+    <w:p>
+      <w:pPr>
+        <w:pStyle w:val="ListParagraph"/>
+        <w:numPr>
+          <w:ilvl w:val="0"/>
+          <w:numId w:val="6"/>
+        </w:numPr>
+        <w:spacing w:line="480" w:lineRule="auto"/>
+        <w:rPr>
+          <w:rFonts w:ascii="Times New Roman" w:hAnsi="Times New Roman" w:cs="Times New Roman"/>
+        </w:rPr>
+      </w:pPr>
+      <w:r>
+        <w:rPr>
+          <w:rFonts w:ascii="Times New Roman" w:hAnsi="Times New Roman" w:cs="Times New Roman"/>
+        </w:rPr>
+        <w:t xml:space="preserve">The User then names the </w:t>
+      </w:r>
+      <w:proofErr w:type="gramStart"/>
+      <w:r>
+        <w:rPr>
+          <w:rFonts w:ascii="Times New Roman" w:hAnsi="Times New Roman" w:cs="Times New Roman"/>
+        </w:rPr>
+        <w:t>run</w:t>
+      </w:r>
+      <w:proofErr w:type="gramEnd"/>
+      <w:r>
+        <w:rPr>
+          <w:rFonts w:ascii="Times New Roman" w:hAnsi="Times New Roman" w:cs="Times New Roman"/>
+        </w:rPr>
+        <w:t xml:space="preserve"> and hits submit </w:t>
+      </w:r>
+      <w:proofErr w:type="gramStart"/>
+      <w:r>
+        <w:rPr>
+          <w:rFonts w:ascii="Times New Roman" w:hAnsi="Times New Roman" w:cs="Times New Roman"/>
+        </w:rPr>
+        <w:t>in order to</w:t>
+      </w:r>
+      <w:proofErr w:type="gramEnd"/>
+      <w:r>
+        <w:rPr>
+          <w:rFonts w:ascii="Times New Roman" w:hAnsi="Times New Roman" w:cs="Times New Roman"/>
+        </w:rPr>
+        <w:t xml:space="preserve"> upload it into the database</w:t>
+      </w:r>
+    </w:p>
+    <w:p>
+      <w:pPr>
+        <w:pStyle w:val="ListParagraph"/>
+        <w:numPr>
+          <w:ilvl w:val="0"/>
+          <w:numId w:val="6"/>
+        </w:numPr>
+        <w:spacing w:line="480" w:lineRule="auto"/>
+        <w:rPr>
+          <w:rFonts w:ascii="Times New Roman" w:hAnsi="Times New Roman" w:cs="Times New Roman"/>
+        </w:rPr>
+      </w:pPr>
+      <w:r>
+        <w:rPr>
+          <w:rFonts w:ascii="Times New Roman" w:hAnsi="Times New Roman" w:cs="Times New Roman"/>
+        </w:rPr>
+        <w:t xml:space="preserve">The User clicks on the Leaderboard Section of the </w:t>
+      </w:r>
+      <w:proofErr w:type="gramStart"/>
+      <w:r>
+        <w:rPr>
+          <w:rFonts w:ascii="Times New Roman" w:hAnsi="Times New Roman" w:cs="Times New Roman"/>
+        </w:rPr>
+        <w:t>app, and</w:t>
+      </w:r>
+      <w:proofErr w:type="gramEnd"/>
+      <w:r>
+        <w:rPr>
+          <w:rFonts w:ascii="Times New Roman" w:hAnsi="Times New Roman" w:cs="Times New Roman"/>
+        </w:rPr>
+        <w:t xml:space="preserve"> is redirected to a general leaderboard.</w:t>
+      </w:r>
+    </w:p>
+    <w:p>
+      <w:pPr>
+        <w:pStyle w:val="ListParagraph"/>
+        <w:numPr>
+          <w:ilvl w:val="0"/>
+          <w:numId w:val="6"/>
+        </w:numPr>
+        <w:spacing w:line="480" w:lineRule="auto"/>
+        <w:rPr>
+          <w:rFonts w:ascii="Times New Roman" w:hAnsi="Times New Roman" w:cs="Times New Roman"/>
+        </w:rPr>
+      </w:pPr>
+      <w:r>
+        <w:rPr>
+          <w:rFonts w:ascii="Times New Roman" w:hAnsi="Times New Roman" w:cs="Times New Roman"/>
+        </w:rPr>
+        <w:t xml:space="preserve">The User then filters the leaderboard to </w:t>
+      </w:r>
+      <w:proofErr w:type="gramStart"/>
+      <w:r>
+        <w:rPr>
+          <w:rFonts w:ascii="Times New Roman" w:hAnsi="Times New Roman" w:cs="Times New Roman"/>
+        </w:rPr>
+        <w:t>running</w:t>
+      </w:r>
+      <w:proofErr w:type="gramEnd"/>
+      <w:r>
+        <w:rPr>
+          <w:rFonts w:ascii="Times New Roman" w:hAnsi="Times New Roman" w:cs="Times New Roman"/>
+        </w:rPr>
+        <w:t xml:space="preserve"> to see if their most recent activity affected their standings</w:t>
+      </w:r>
+    </w:p>
+    <w:p>
+      <w:pPr>
+        <w:pStyle w:val="ListParagraph"/>
+        <w:numPr>
+          <w:ilvl w:val="0"/>
+          <w:numId w:val="6"/>
+        </w:numPr>
+        <w:spacing w:line="480" w:lineRule="auto"/>
+        <w:rPr>
+          <w:rFonts w:ascii="Times New Roman" w:hAnsi="Times New Roman" w:cs="Times New Roman"/>
+        </w:rPr>
+      </w:pPr>
+      <w:r>
+        <w:rPr>
+          <w:rFonts w:ascii="Times New Roman" w:hAnsi="Times New Roman" w:cs="Times New Roman"/>
+        </w:rPr>
+        <w:t>User clicks Log Out</w:t>
+      </w:r>
+    </w:p>
+    <w:p>
+      <w:pPr>
         <w:pStyle w:val="Heading2"/>
         <w:spacing w:line="480" w:lineRule="auto"/>
         <w:rPr>
@@ -6951,6 +7313,7 @@
           <w:sz w:val="24"/>
           <w:szCs w:val="24"/>
         </w:rPr>
+        <w:lastRenderedPageBreak/>
         <w:br/>
       </w:r>
       <w:r>
@@ -7483,46 +7846,46 @@
           <w:szCs w:val="24"/>
           <w:u w:val="single"/>
         </w:rPr>
+        <w:t xml:space="preserve">List of </w:t>
+      </w:r>
+      <w:r>
+        <w:rPr>
+          <w:rFonts w:ascii="Times New Roman" w:hAnsi="Times New Roman" w:cs="Times New Roman"/>
+          <w:b/>
+          <w:bCs/>
+          <w:color w:val="auto"/>
+          <w:sz w:val="24"/>
+          <w:szCs w:val="24"/>
+          <w:u w:val="single"/>
+        </w:rPr>
+        <w:t>Resources</w:t>
+      </w:r>
+      <w:bookmarkEnd w:id="29"/>
+    </w:p>
+    <w:p>
+      <w:pPr>
+        <w:pStyle w:val="Heading1"/>
+        <w:spacing w:line="480" w:lineRule="auto"/>
+        <w:rPr>
+          <w:rFonts w:ascii="Times New Roman" w:hAnsi="Times New Roman" w:cs="Times New Roman"/>
+          <w:b/>
+          <w:bCs/>
+          <w:color w:val="auto"/>
+          <w:sz w:val="24"/>
+          <w:szCs w:val="24"/>
+          <w:u w:val="single"/>
+        </w:rPr>
+      </w:pPr>
+      <w:r>
+        <w:rPr>
+          <w:rFonts w:ascii="Times New Roman" w:hAnsi="Times New Roman" w:cs="Times New Roman"/>
+          <w:b/>
+          <w:bCs/>
+          <w:color w:val="auto"/>
+          <w:sz w:val="24"/>
+          <w:szCs w:val="24"/>
+        </w:rPr>
         <w:lastRenderedPageBreak/>
-        <w:t xml:space="preserve">List of </w:t>
-      </w:r>
-      <w:r>
-        <w:rPr>
-          <w:rFonts w:ascii="Times New Roman" w:hAnsi="Times New Roman" w:cs="Times New Roman"/>
-          <w:b/>
-          <w:bCs/>
-          <w:color w:val="auto"/>
-          <w:sz w:val="24"/>
-          <w:szCs w:val="24"/>
-          <w:u w:val="single"/>
-        </w:rPr>
-        <w:t>Resources</w:t>
-      </w:r>
-      <w:bookmarkEnd w:id="29"/>
-    </w:p>
-    <w:p>
-      <w:pPr>
-        <w:pStyle w:val="Heading1"/>
-        <w:spacing w:line="480" w:lineRule="auto"/>
-        <w:rPr>
-          <w:rFonts w:ascii="Times New Roman" w:hAnsi="Times New Roman" w:cs="Times New Roman"/>
-          <w:b/>
-          <w:bCs/>
-          <w:color w:val="auto"/>
-          <w:sz w:val="24"/>
-          <w:szCs w:val="24"/>
-          <w:u w:val="single"/>
-        </w:rPr>
-      </w:pPr>
-      <w:r>
-        <w:rPr>
-          <w:rFonts w:ascii="Times New Roman" w:hAnsi="Times New Roman" w:cs="Times New Roman"/>
-          <w:b/>
-          <w:bCs/>
-          <w:color w:val="auto"/>
-          <w:sz w:val="24"/>
-          <w:szCs w:val="24"/>
-        </w:rPr>
         <w:br/>
       </w:r>
       <w:bookmarkStart w:id="30" w:name="_Toc212906174"/>
@@ -8242,6 +8605,95 @@
     </w:lvl>
   </w:abstractNum>
   <w:abstractNum w:abstractNumId="4" w15:restartNumberingAfterBreak="0">
+    <w:nsid w:val="52531243"/>
+    <w:multiLevelType w:val="hybridMultilevel"/>
+    <w:tmpl w:val="8DB60DC6"/>
+    <w:lvl w:ilvl="0" w:tplc="66761CE2">
+      <w:start w:val="1"/>
+      <w:numFmt w:val="decimal"/>
+      <w:lvlText w:val="%1."/>
+      <w:lvlJc w:val="left"/>
+      <w:pPr>
+        <w:ind w:left="1080" w:hanging="360"/>
+      </w:pPr>
+      <w:rPr>
+        <w:rFonts w:hint="default"/>
+      </w:rPr>
+    </w:lvl>
+    <w:lvl w:ilvl="1" w:tplc="04090019">
+      <w:start w:val="1"/>
+      <w:numFmt w:val="lowerLetter"/>
+      <w:lvlText w:val="%2."/>
+      <w:lvlJc w:val="left"/>
+      <w:pPr>
+        <w:ind w:left="1800" w:hanging="360"/>
+      </w:pPr>
+    </w:lvl>
+    <w:lvl w:ilvl="2" w:tplc="0409001B" w:tentative="1">
+      <w:start w:val="1"/>
+      <w:numFmt w:val="lowerRoman"/>
+      <w:lvlText w:val="%3."/>
+      <w:lvlJc w:val="right"/>
+      <w:pPr>
+        <w:ind w:left="2520" w:hanging="180"/>
+      </w:pPr>
+    </w:lvl>
+    <w:lvl w:ilvl="3" w:tplc="0409000F" w:tentative="1">
+      <w:start w:val="1"/>
+      <w:numFmt w:val="decimal"/>
+      <w:lvlText w:val="%4."/>
+      <w:lvlJc w:val="left"/>
+      <w:pPr>
+        <w:ind w:left="3240" w:hanging="360"/>
+      </w:pPr>
+    </w:lvl>
+    <w:lvl w:ilvl="4" w:tplc="04090019" w:tentative="1">
+      <w:start w:val="1"/>
+      <w:numFmt w:val="lowerLetter"/>
+      <w:lvlText w:val="%5."/>
+      <w:lvlJc w:val="left"/>
+      <w:pPr>
+        <w:ind w:left="3960" w:hanging="360"/>
+      </w:pPr>
+    </w:lvl>
+    <w:lvl w:ilvl="5" w:tplc="0409001B" w:tentative="1">
+      <w:start w:val="1"/>
+      <w:numFmt w:val="lowerRoman"/>
+      <w:lvlText w:val="%6."/>
+      <w:lvlJc w:val="right"/>
+      <w:pPr>
+        <w:ind w:left="4680" w:hanging="180"/>
+      </w:pPr>
+    </w:lvl>
+    <w:lvl w:ilvl="6" w:tplc="0409000F" w:tentative="1">
+      <w:start w:val="1"/>
+      <w:numFmt w:val="decimal"/>
+      <w:lvlText w:val="%7."/>
+      <w:lvlJc w:val="left"/>
+      <w:pPr>
+        <w:ind w:left="5400" w:hanging="360"/>
+      </w:pPr>
+    </w:lvl>
+    <w:lvl w:ilvl="7" w:tplc="04090019" w:tentative="1">
+      <w:start w:val="1"/>
+      <w:numFmt w:val="lowerLetter"/>
+      <w:lvlText w:val="%8."/>
+      <w:lvlJc w:val="left"/>
+      <w:pPr>
+        <w:ind w:left="6120" w:hanging="360"/>
+      </w:pPr>
+    </w:lvl>
+    <w:lvl w:ilvl="8" w:tplc="0409001B" w:tentative="1">
+      <w:start w:val="1"/>
+      <w:numFmt w:val="lowerRoman"/>
+      <w:lvlText w:val="%9."/>
+      <w:lvlJc w:val="right"/>
+      <w:pPr>
+        <w:ind w:left="6840" w:hanging="180"/>
+      </w:pPr>
+    </w:lvl>
+  </w:abstractNum>
+  <w:abstractNum w:abstractNumId="5" w15:restartNumberingAfterBreak="0">
     <w:nsid w:val="654261E8"/>
     <w:multiLevelType w:val="hybridMultilevel"/>
     <w:tmpl w:val="BD90AE7C"/>
@@ -8361,13 +8813,16 @@
     <w:abstractNumId w:val="1"/>
   </w:num>
   <w:num w:numId="3" w16cid:durableId="1972129659">
-    <w:abstractNumId w:val="4"/>
+    <w:abstractNumId w:val="5"/>
   </w:num>
   <w:num w:numId="4" w16cid:durableId="1888836520">
     <w:abstractNumId w:val="3"/>
   </w:num>
   <w:num w:numId="5" w16cid:durableId="1937248475">
     <w:abstractNumId w:val="0"/>
+  </w:num>
+  <w:num w:numId="6" w16cid:durableId="1372461455">
+    <w:abstractNumId w:val="4"/>
   </w:num>
 </w:numbering>
 </file>

</xml_diff>

<commit_message>
Added terms to glossary and one more thing to add to Figure 1 once UML is figured out
</commit_message>
<xml_diff>
--- a/Specifications/Group2_Specifications.docx
+++ b/Specifications/Group2_Specifications.docx
@@ -237,7 +237,29 @@
           <w:sz w:val="36"/>
           <w:szCs w:val="36"/>
         </w:rPr>
-        <w:t>Activity Tracker for PennWest California Students.</w:t>
+        <w:t xml:space="preserve">Activity Tracker for </w:t>
+      </w:r>
+      <w:proofErr w:type="spellStart"/>
+      <w:r>
+        <w:rPr>
+          <w:rFonts w:ascii="Times New Roman" w:hAnsi="Times New Roman" w:cs="Times New Roman"/>
+          <w:i/>
+          <w:iCs/>
+          <w:sz w:val="36"/>
+          <w:szCs w:val="36"/>
+        </w:rPr>
+        <w:t>PennWest</w:t>
+      </w:r>
+      <w:proofErr w:type="spellEnd"/>
+      <w:r>
+        <w:rPr>
+          <w:rFonts w:ascii="Times New Roman" w:hAnsi="Times New Roman" w:cs="Times New Roman"/>
+          <w:i/>
+          <w:iCs/>
+          <w:sz w:val="36"/>
+          <w:szCs w:val="36"/>
+        </w:rPr>
+        <w:t xml:space="preserve"> California Students.</w:t>
       </w:r>
     </w:p>
     <w:p>
@@ -4542,7 +4564,25 @@
           <w:szCs w:val="24"/>
         </w:rPr>
         <w:tab/>
-        <w:t xml:space="preserve">The most common end users of the Vulcan Activity Tracker are PennWest students, most likely ones involved in sports or recreational clubs. Users should be familiar with using web applications to interact with the website. With a basic understanding of navigating web applications, any student will be able to add an activity, view their statistics, view other students’ activities, and view the leaderboards. </w:t>
+        <w:t xml:space="preserve">The most common end users of the Vulcan Activity Tracker are </w:t>
+      </w:r>
+      <w:proofErr w:type="spellStart"/>
+      <w:r>
+        <w:rPr>
+          <w:rFonts w:ascii="Times New Roman" w:hAnsi="Times New Roman" w:cs="Times New Roman"/>
+          <w:sz w:val="24"/>
+          <w:szCs w:val="24"/>
+        </w:rPr>
+        <w:t>PennWest</w:t>
+      </w:r>
+      <w:proofErr w:type="spellEnd"/>
+      <w:r>
+        <w:rPr>
+          <w:rFonts w:ascii="Times New Roman" w:hAnsi="Times New Roman" w:cs="Times New Roman"/>
+          <w:sz w:val="24"/>
+          <w:szCs w:val="24"/>
+        </w:rPr>
+        <w:t xml:space="preserve"> students, most likely ones involved in sports or recreational clubs. Users should be familiar with using web applications to interact with the website. With a basic understanding of navigating web applications, any student will be able to add an activity, view their statistics, view other students’ activities, and view the leaderboards. </w:t>
       </w:r>
     </w:p>
     <w:p>
@@ -4818,7 +4858,25 @@
           <w:sz w:val="24"/>
           <w:szCs w:val="24"/>
         </w:rPr>
-        <w:t>ts for the Vulcan Activity Tracker will include components that directly impact both development and useability. A current updated operating system is important for proper functioning. Mobile devices must also be updated for optimal use. To ensure multiple users can interact with the site at one without system throttling, internet speed will need to be tested. Antivirus software applications will need to be tested and monitored to see if they slow operations by any means.</w:t>
+        <w:t xml:space="preserve">ts for the Vulcan Activity Tracker will include components that directly impact both development and useability. A current updated operating system is important for proper functioning. Mobile devices must also be updated for optimal use. To ensure multiple users can interact with the </w:t>
+      </w:r>
+      <w:proofErr w:type="gramStart"/>
+      <w:r>
+        <w:rPr>
+          <w:rFonts w:ascii="Times New Roman" w:hAnsi="Times New Roman" w:cs="Times New Roman"/>
+          <w:sz w:val="24"/>
+          <w:szCs w:val="24"/>
+        </w:rPr>
+        <w:t>site at one</w:t>
+      </w:r>
+      <w:proofErr w:type="gramEnd"/>
+      <w:r>
+        <w:rPr>
+          <w:rFonts w:ascii="Times New Roman" w:hAnsi="Times New Roman" w:cs="Times New Roman"/>
+          <w:sz w:val="24"/>
+          <w:szCs w:val="24"/>
+        </w:rPr>
+        <w:t xml:space="preserve"> without system throttling, internet speed will need to be tested. Antivirus software applications will need to be tested and monitored to see if they slow operations by any means.</w:t>
       </w:r>
     </w:p>
     <w:p>
@@ -5025,7 +5083,25 @@
           <w:sz w:val="24"/>
           <w:szCs w:val="24"/>
         </w:rPr>
-        <w:t xml:space="preserve"> Limitations need to prevent non-PennWest students from using the application. The sharing of student credentials is unintended and improper use case. A final but significant concern is the uploading of malicious content to data entry fields. Since the Vulcan Activity tracker is primarily a web-based application, cybersecurity attacks such as internet virus infection, data injection, and DDoS are of concern. The developers of the Vulcan Activity Tracker are held non-responsible for user data corruption and cybersecurity attacks; however, software precautions will be implemented to protect the CIA Cybersecurity Triad: Confidentiality, Integrity, and Accessibility.</w:t>
+        <w:t xml:space="preserve"> Limitations need to prevent non-</w:t>
+      </w:r>
+      <w:proofErr w:type="spellStart"/>
+      <w:r>
+        <w:rPr>
+          <w:rFonts w:ascii="Times New Roman" w:hAnsi="Times New Roman" w:cs="Times New Roman"/>
+          <w:sz w:val="24"/>
+          <w:szCs w:val="24"/>
+        </w:rPr>
+        <w:t>PennWest</w:t>
+      </w:r>
+      <w:proofErr w:type="spellEnd"/>
+      <w:r>
+        <w:rPr>
+          <w:rFonts w:ascii="Times New Roman" w:hAnsi="Times New Roman" w:cs="Times New Roman"/>
+          <w:sz w:val="24"/>
+          <w:szCs w:val="24"/>
+        </w:rPr>
+        <w:t xml:space="preserve"> students from using the application. The sharing of student credentials is unintended and improper use case. A final but significant concern is the uploading of malicious content to data entry fields. Since the Vulcan Activity tracker is primarily a web-based application, cybersecurity attacks such as internet virus infection, data injection, and DDoS are of concern. The developers of the Vulcan Activity Tracker are held non-responsible for user data corruption and cybersecurity attacks; however, software precautions will be implemented to protect the CIA Cybersecurity Triad: Confidentiality, Integrity, and Accessibility.</w:t>
       </w:r>
       <w:r>
         <w:rPr>
@@ -5061,8 +5137,9 @@
           <w:sz w:val="24"/>
           <w:szCs w:val="24"/>
         </w:rPr>
-        <w:t>“</w:t>
-      </w:r>
+        <w:t xml:space="preserve">“Applying the CIA triad can help strengthen an organization’s overall security strategy. It protects sensitive data from exposure, </w:t>
+      </w:r>
+      <w:proofErr w:type="gramStart"/>
       <w:r>
         <w:rPr>
           <w:rFonts w:ascii="Times New Roman" w:hAnsi="Times New Roman" w:cs="Times New Roman"/>
@@ -5071,7 +5148,18 @@
           <w:sz w:val="24"/>
           <w:szCs w:val="24"/>
         </w:rPr>
-        <w:t xml:space="preserve">Applying the CIA triad can help strengthen an organization’s overall security strategy. It protects sensitive data from exposure, ensures information isn’t tampered with, and keeps systems available when users need them. Together, these three pillars reduce risk, support compliance, and build a robust IT </w:t>
+        <w:t>ensures</w:t>
+      </w:r>
+      <w:proofErr w:type="gramEnd"/>
+      <w:r>
+        <w:rPr>
+          <w:rFonts w:ascii="Times New Roman" w:hAnsi="Times New Roman" w:cs="Times New Roman"/>
+          <w:i/>
+          <w:iCs/>
+          <w:sz w:val="24"/>
+          <w:szCs w:val="24"/>
+        </w:rPr>
+        <w:t xml:space="preserve"> information isn’t tampered with, and keeps systems available when users need them. Together, these three pillars reduce risk, support compliance, and build a robust IT </w:t>
       </w:r>
       <w:proofErr w:type="gramStart"/>
       <w:r>
@@ -5357,7 +5445,25 @@
           <w:sz w:val="24"/>
           <w:szCs w:val="24"/>
         </w:rPr>
-        <w:t>Testers (PennWest Student outside of CS Major):</w:t>
+        <w:t>Testers (</w:t>
+      </w:r>
+      <w:proofErr w:type="spellStart"/>
+      <w:r>
+        <w:rPr>
+          <w:rFonts w:ascii="Times New Roman" w:hAnsi="Times New Roman" w:cs="Times New Roman"/>
+          <w:sz w:val="24"/>
+          <w:szCs w:val="24"/>
+        </w:rPr>
+        <w:t>PennWest</w:t>
+      </w:r>
+      <w:proofErr w:type="spellEnd"/>
+      <w:r>
+        <w:rPr>
+          <w:rFonts w:ascii="Times New Roman" w:hAnsi="Times New Roman" w:cs="Times New Roman"/>
+          <w:sz w:val="24"/>
+          <w:szCs w:val="24"/>
+        </w:rPr>
+        <w:t xml:space="preserve"> Student outside of CS Major):</w:t>
       </w:r>
     </w:p>
     <w:p>
@@ -5466,11 +5572,19 @@
           <w:rFonts w:ascii="Times New Roman" w:hAnsi="Times New Roman" w:cs="Times New Roman"/>
         </w:rPr>
       </w:pPr>
-      <w:r>
-        <w:rPr>
-          <w:rFonts w:ascii="Times New Roman" w:hAnsi="Times New Roman" w:cs="Times New Roman"/>
-        </w:rPr>
-        <w:t>PennWest secure Student Log In</w:t>
+      <w:proofErr w:type="spellStart"/>
+      <w:r>
+        <w:rPr>
+          <w:rFonts w:ascii="Times New Roman" w:hAnsi="Times New Roman" w:cs="Times New Roman"/>
+        </w:rPr>
+        <w:t>PennWest</w:t>
+      </w:r>
+      <w:proofErr w:type="spellEnd"/>
+      <w:r>
+        <w:rPr>
+          <w:rFonts w:ascii="Times New Roman" w:hAnsi="Times New Roman" w:cs="Times New Roman"/>
+        </w:rPr>
+        <w:t xml:space="preserve"> secure Student Log In</w:t>
       </w:r>
     </w:p>
     <w:p>
@@ -5666,7 +5780,35 @@
         <w:rPr>
           <w:rFonts w:ascii="Times New Roman" w:hAnsi="Times New Roman" w:cs="Times New Roman"/>
         </w:rPr>
-        <w:t xml:space="preserve">The Vulcan Activity Tracker is designed for easy accessibility. Since it will be a web-based application, the user is not required to install or download software. This encourages more users to participate since laptop storage constraints can discourage use, especially students storing many homework assignments. For access to the Vulcan Activity Tracker, a PennWest student user will need to access the application through the web browser on either a computer or mobile device and enter their student email address credentials for valid entry. </w:t>
+        <w:t xml:space="preserve">The Vulcan Activity Tracker is designed for easy accessibility. Since it will be a web-based application, the user is not required to install or download software. This encourages more users to participate since laptop storage constraints can discourage </w:t>
+      </w:r>
+      <w:proofErr w:type="gramStart"/>
+      <w:r>
+        <w:rPr>
+          <w:rFonts w:ascii="Times New Roman" w:hAnsi="Times New Roman" w:cs="Times New Roman"/>
+        </w:rPr>
+        <w:t>use</w:t>
+      </w:r>
+      <w:proofErr w:type="gramEnd"/>
+      <w:r>
+        <w:rPr>
+          <w:rFonts w:ascii="Times New Roman" w:hAnsi="Times New Roman" w:cs="Times New Roman"/>
+        </w:rPr>
+        <w:t xml:space="preserve">, especially students storing many homework assignments. For access to the Vulcan Activity Tracker, a </w:t>
+      </w:r>
+      <w:proofErr w:type="spellStart"/>
+      <w:r>
+        <w:rPr>
+          <w:rFonts w:ascii="Times New Roman" w:hAnsi="Times New Roman" w:cs="Times New Roman"/>
+        </w:rPr>
+        <w:t>PennWest</w:t>
+      </w:r>
+      <w:proofErr w:type="spellEnd"/>
+      <w:r>
+        <w:rPr>
+          <w:rFonts w:ascii="Times New Roman" w:hAnsi="Times New Roman" w:cs="Times New Roman"/>
+        </w:rPr>
+        <w:t xml:space="preserve"> student user will need to access the application through the web browser on either a computer or mobile device and enter their student email address credentials for valid entry. </w:t>
       </w:r>
     </w:p>
     <w:p>
@@ -5805,7 +5947,41 @@
           <w:sz w:val="24"/>
           <w:szCs w:val="24"/>
         </w:rPr>
-        <w:t>Upon entering the correct PennWest credentials, the user can choose between x options shown in the diagram below. (Options probably include View Leaderboard, Activity Feed, Add Activity, Log Out, Club/Organization and Team Page?) (Which software to use for diagram?)</w:t>
+        <w:t xml:space="preserve">Upon entering the correct </w:t>
+      </w:r>
+      <w:proofErr w:type="spellStart"/>
+      <w:r>
+        <w:rPr>
+          <w:rFonts w:ascii="Times New Roman" w:hAnsi="Times New Roman" w:cs="Times New Roman"/>
+          <w:sz w:val="24"/>
+          <w:szCs w:val="24"/>
+        </w:rPr>
+        <w:t>PennWest</w:t>
+      </w:r>
+      <w:proofErr w:type="spellEnd"/>
+      <w:r>
+        <w:rPr>
+          <w:rFonts w:ascii="Times New Roman" w:hAnsi="Times New Roman" w:cs="Times New Roman"/>
+          <w:sz w:val="24"/>
+          <w:szCs w:val="24"/>
+        </w:rPr>
+        <w:t xml:space="preserve"> credentials, the user can choose between x options shown in the diagram below. (Options probably include View Leaderboard, Activity Feed, Add Activity, Log Out, Club/Organization and Team Page</w:t>
+      </w:r>
+      <w:r>
+        <w:rPr>
+          <w:rFonts w:ascii="Times New Roman" w:hAnsi="Times New Roman" w:cs="Times New Roman"/>
+          <w:sz w:val="24"/>
+          <w:szCs w:val="24"/>
+        </w:rPr>
+        <w:t>, and the User’s Profile</w:t>
+      </w:r>
+      <w:r>
+        <w:rPr>
+          <w:rFonts w:ascii="Times New Roman" w:hAnsi="Times New Roman" w:cs="Times New Roman"/>
+          <w:sz w:val="24"/>
+          <w:szCs w:val="24"/>
+        </w:rPr>
+        <w:t>) (Which software to use for diagram?)</w:t>
       </w:r>
     </w:p>
     <w:p>
@@ -5867,7 +6043,64 @@
           <w:sz w:val="24"/>
           <w:szCs w:val="24"/>
         </w:rPr>
-        <w:t xml:space="preserve"> will have a menu bar with multiple options that they can click on and redirect to. The activity feed will display all users' recent activities around campus. The View Leaderboard section will take the user to the leaderboard, which the user can then filter by activity, club/team, or by group if they want a more specified leaderboard. The Add Activity page will let the user manually enter an activity they have recently completed. The user will need to enter the activity type, duration, mileage (if applicable), date completed, route completed on, and detailed specifications based on the activity type. An example of detailed specifications would be an average mile time if a user completed a run. The detailed section will be optional, as not every student will have access to that kind of information. The Log Out button will redirect the user back to the original log in page.</w:t>
+        <w:t xml:space="preserve"> will have a menu bar with multiple options that they can click on and redirect to. The activity feed will display all users' recent activities around campus. The View Leaderboard section will take the user to the leaderboard, which the user can then filter by activity, club/team, or by group if they want a more specified leaderboard. The Add Activity page will let the user manually enter an activity they have recently completed. The user will need to enter the activity type, duration, mileage (if applicable), date completed, route completed on, and detailed specifications based on the activity type. An example of detailed specifications would be an average mile time if a user completed a run. The detailed section will be optional, as not every student will have access to that kind of information. </w:t>
+      </w:r>
+      <w:r>
+        <w:rPr>
+          <w:rFonts w:ascii="Times New Roman" w:hAnsi="Times New Roman" w:cs="Times New Roman"/>
+          <w:sz w:val="24"/>
+          <w:szCs w:val="24"/>
+        </w:rPr>
+        <w:t xml:space="preserve">The Club/Organization </w:t>
+      </w:r>
+      <w:r>
+        <w:rPr>
+          <w:rFonts w:ascii="Times New Roman" w:hAnsi="Times New Roman" w:cs="Times New Roman"/>
+          <w:sz w:val="24"/>
+          <w:szCs w:val="24"/>
+        </w:rPr>
+        <w:t xml:space="preserve">page will allow the user to see more details about their group, club, organization, or team activity which they are a part of. Clubs, Organizations, and Teams will </w:t>
+      </w:r>
+      <w:r>
+        <w:rPr>
+          <w:rFonts w:ascii="Times New Roman" w:hAnsi="Times New Roman" w:cs="Times New Roman"/>
+          <w:sz w:val="24"/>
+          <w:szCs w:val="24"/>
+        </w:rPr>
+        <w:t xml:space="preserve">have an Admin who will oversee who is allowed into their group </w:t>
+      </w:r>
+      <w:r>
+        <w:rPr>
+          <w:rFonts w:ascii="Times New Roman" w:hAnsi="Times New Roman" w:cs="Times New Roman"/>
+          <w:sz w:val="24"/>
+          <w:szCs w:val="24"/>
+        </w:rPr>
+        <w:lastRenderedPageBreak/>
+        <w:t xml:space="preserve">on the application. Groups can be made between friends and will be open to anybody. The User Profile page will display the user’s activities only, as well as an overview of their statistics based on their logged activities. </w:t>
+      </w:r>
+      <w:r>
+        <w:rPr>
+          <w:rFonts w:ascii="Times New Roman" w:hAnsi="Times New Roman" w:cs="Times New Roman"/>
+          <w:sz w:val="24"/>
+          <w:szCs w:val="24"/>
+        </w:rPr>
+        <w:t xml:space="preserve">The Log Out button will redirect the user </w:t>
+      </w:r>
+      <w:r>
+        <w:rPr>
+          <w:rFonts w:ascii="Times New Roman" w:hAnsi="Times New Roman" w:cs="Times New Roman"/>
+          <w:sz w:val="24"/>
+          <w:szCs w:val="24"/>
+        </w:rPr>
+        <w:t>to the original login</w:t>
+      </w:r>
+      <w:r>
+        <w:rPr>
+          <w:rFonts w:ascii="Times New Roman" w:hAnsi="Times New Roman" w:cs="Times New Roman"/>
+          <w:sz w:val="24"/>
+          <w:szCs w:val="24"/>
+        </w:rPr>
+        <w:t xml:space="preserve"> page.</w:t>
       </w:r>
     </w:p>
     <w:p>
@@ -5905,8 +6138,21 @@
         <w:rPr>
           <w:rFonts w:ascii="Times New Roman" w:hAnsi="Times New Roman" w:cs="Times New Roman"/>
         </w:rPr>
-        <w:lastRenderedPageBreak/>
-        <w:t>User logs in with correct PennWest credentials</w:t>
+        <w:t xml:space="preserve">User logs in with correct </w:t>
+      </w:r>
+      <w:proofErr w:type="spellStart"/>
+      <w:r>
+        <w:rPr>
+          <w:rFonts w:ascii="Times New Roman" w:hAnsi="Times New Roman" w:cs="Times New Roman"/>
+        </w:rPr>
+        <w:t>PennWest</w:t>
+      </w:r>
+      <w:proofErr w:type="spellEnd"/>
+      <w:r>
+        <w:rPr>
+          <w:rFonts w:ascii="Times New Roman" w:hAnsi="Times New Roman" w:cs="Times New Roman"/>
+        </w:rPr>
+        <w:t xml:space="preserve"> credentials</w:t>
       </w:r>
     </w:p>
     <w:p>
@@ -6043,21 +6289,13 @@
         <w:rPr>
           <w:rFonts w:ascii="Times New Roman" w:hAnsi="Times New Roman" w:cs="Times New Roman"/>
         </w:rPr>
-        <w:t xml:space="preserve">The User clicks on the Leaderboard Section of the </w:t>
-      </w:r>
-      <w:proofErr w:type="gramStart"/>
-      <w:r>
-        <w:rPr>
-          <w:rFonts w:ascii="Times New Roman" w:hAnsi="Times New Roman" w:cs="Times New Roman"/>
-        </w:rPr>
-        <w:t>app, and</w:t>
-      </w:r>
-      <w:proofErr w:type="gramEnd"/>
-      <w:r>
-        <w:rPr>
-          <w:rFonts w:ascii="Times New Roman" w:hAnsi="Times New Roman" w:cs="Times New Roman"/>
-        </w:rPr>
-        <w:t xml:space="preserve"> is redirected to a general leaderboard.</w:t>
+        <w:t>The User goes to view their own profile to make sure the run was uploaded</w:t>
+      </w:r>
+      <w:r>
+        <w:rPr>
+          <w:rFonts w:ascii="Times New Roman" w:hAnsi="Times New Roman" w:cs="Times New Roman"/>
+        </w:rPr>
+        <w:t xml:space="preserve"> and is visible on their profile.</w:t>
       </w:r>
     </w:p>
     <w:p>
@@ -6076,21 +6314,21 @@
         <w:rPr>
           <w:rFonts w:ascii="Times New Roman" w:hAnsi="Times New Roman" w:cs="Times New Roman"/>
         </w:rPr>
-        <w:t xml:space="preserve">The User then filters the leaderboard to </w:t>
+        <w:t xml:space="preserve">The User clicks on the Leaderboard Section of the </w:t>
       </w:r>
       <w:proofErr w:type="gramStart"/>
       <w:r>
         <w:rPr>
           <w:rFonts w:ascii="Times New Roman" w:hAnsi="Times New Roman" w:cs="Times New Roman"/>
         </w:rPr>
-        <w:t>running</w:t>
+        <w:t>app, and</w:t>
       </w:r>
       <w:proofErr w:type="gramEnd"/>
       <w:r>
         <w:rPr>
           <w:rFonts w:ascii="Times New Roman" w:hAnsi="Times New Roman" w:cs="Times New Roman"/>
         </w:rPr>
-        <w:t xml:space="preserve"> to see if their most recent activity affected their standings</w:t>
+        <w:t xml:space="preserve"> is redirected to a general leaderboard.</w:t>
       </w:r>
     </w:p>
     <w:p>
@@ -6109,6 +6347,39 @@
         <w:rPr>
           <w:rFonts w:ascii="Times New Roman" w:hAnsi="Times New Roman" w:cs="Times New Roman"/>
         </w:rPr>
+        <w:t xml:space="preserve">The User then filters the leaderboard to </w:t>
+      </w:r>
+      <w:proofErr w:type="gramStart"/>
+      <w:r>
+        <w:rPr>
+          <w:rFonts w:ascii="Times New Roman" w:hAnsi="Times New Roman" w:cs="Times New Roman"/>
+        </w:rPr>
+        <w:t>running</w:t>
+      </w:r>
+      <w:proofErr w:type="gramEnd"/>
+      <w:r>
+        <w:rPr>
+          <w:rFonts w:ascii="Times New Roman" w:hAnsi="Times New Roman" w:cs="Times New Roman"/>
+        </w:rPr>
+        <w:t xml:space="preserve"> to see if their most recent activity affected their standings</w:t>
+      </w:r>
+    </w:p>
+    <w:p>
+      <w:pPr>
+        <w:pStyle w:val="ListParagraph"/>
+        <w:numPr>
+          <w:ilvl w:val="0"/>
+          <w:numId w:val="5"/>
+        </w:numPr>
+        <w:spacing w:line="480" w:lineRule="auto"/>
+        <w:rPr>
+          <w:rFonts w:ascii="Times New Roman" w:hAnsi="Times New Roman" w:cs="Times New Roman"/>
+        </w:rPr>
+      </w:pPr>
+      <w:r>
+        <w:rPr>
+          <w:rFonts w:ascii="Times New Roman" w:hAnsi="Times New Roman" w:cs="Times New Roman"/>
+        </w:rPr>
         <w:t>User clicks Log Out</w:t>
       </w:r>
     </w:p>
@@ -6135,6 +6406,7 @@
           <w:sz w:val="24"/>
           <w:szCs w:val="24"/>
         </w:rPr>
+        <w:lastRenderedPageBreak/>
         <w:br/>
         <w:t xml:space="preserve"> </w:t>
       </w:r>
@@ -6242,7 +6514,6 @@
           <w:szCs w:val="24"/>
           <w:u w:val="single"/>
         </w:rPr>
-        <w:lastRenderedPageBreak/>
         <w:br/>
       </w:r>
       <w:r>
@@ -6447,7 +6718,7 @@
           <w:sz w:val="24"/>
           <w:szCs w:val="24"/>
         </w:rPr>
-        <w:t xml:space="preserve"> activity button is pushed an activity object will be created giving the object a unique activity ID and storing the ID of the user creating the activity. Once created, the activity will ask for the input of activity type, distance, duration, date, route name (Optional), and Pace (Optional). Once all the </w:t>
+        <w:t xml:space="preserve"> activity button is pushed an activity object will be </w:t>
       </w:r>
       <w:proofErr w:type="gramStart"/>
       <w:r>
@@ -6456,6 +6727,42 @@
           <w:sz w:val="24"/>
           <w:szCs w:val="24"/>
         </w:rPr>
+        <w:t>created</w:t>
+      </w:r>
+      <w:proofErr w:type="gramEnd"/>
+      <w:r>
+        <w:rPr>
+          <w:rFonts w:ascii="Times New Roman" w:hAnsi="Times New Roman" w:cs="Times New Roman"/>
+          <w:sz w:val="24"/>
+          <w:szCs w:val="24"/>
+        </w:rPr>
+        <w:t xml:space="preserve"> giving the object a unique activity ID and storing the ID of the user </w:t>
+      </w:r>
+      <w:proofErr w:type="gramStart"/>
+      <w:r>
+        <w:rPr>
+          <w:rFonts w:ascii="Times New Roman" w:hAnsi="Times New Roman" w:cs="Times New Roman"/>
+          <w:sz w:val="24"/>
+          <w:szCs w:val="24"/>
+        </w:rPr>
+        <w:t>creating</w:t>
+      </w:r>
+      <w:proofErr w:type="gramEnd"/>
+      <w:r>
+        <w:rPr>
+          <w:rFonts w:ascii="Times New Roman" w:hAnsi="Times New Roman" w:cs="Times New Roman"/>
+          <w:sz w:val="24"/>
+          <w:szCs w:val="24"/>
+        </w:rPr>
+        <w:t xml:space="preserve"> the activity. Once created, the activity will ask for the input of activity type, distance, duration, date, route name (Optional), and Pace (Optional). Once all the </w:t>
+      </w:r>
+      <w:proofErr w:type="gramStart"/>
+      <w:r>
+        <w:rPr>
+          <w:rFonts w:ascii="Times New Roman" w:hAnsi="Times New Roman" w:cs="Times New Roman"/>
+          <w:sz w:val="24"/>
+          <w:szCs w:val="24"/>
+        </w:rPr>
         <w:t>needed data</w:t>
       </w:r>
       <w:proofErr w:type="gramEnd"/>
@@ -6493,6 +6800,7 @@
           <w:sz w:val="24"/>
           <w:szCs w:val="24"/>
         </w:rPr>
+        <w:lastRenderedPageBreak/>
         <w:tab/>
       </w:r>
       <w:r>
@@ -7325,6 +7633,371 @@
       </w:r>
       <w:bookmarkEnd w:id="29"/>
     </w:p>
+    <w:p>
+      <w:pPr>
+        <w:rPr>
+          <w:rFonts w:ascii="Times New Roman" w:hAnsi="Times New Roman" w:cs="Times New Roman"/>
+          <w:b/>
+          <w:bCs/>
+          <w:sz w:val="24"/>
+          <w:szCs w:val="24"/>
+        </w:rPr>
+      </w:pPr>
+      <w:r>
+        <w:rPr>
+          <w:rFonts w:ascii="Times New Roman" w:hAnsi="Times New Roman" w:cs="Times New Roman"/>
+          <w:b/>
+          <w:bCs/>
+          <w:sz w:val="24"/>
+          <w:szCs w:val="24"/>
+        </w:rPr>
+        <w:t xml:space="preserve">Docker Container – </w:t>
+      </w:r>
+    </w:p>
+    <w:p>
+      <w:pPr>
+        <w:rPr>
+          <w:rFonts w:ascii="Times New Roman" w:hAnsi="Times New Roman" w:cs="Times New Roman"/>
+          <w:b/>
+          <w:bCs/>
+          <w:sz w:val="24"/>
+          <w:szCs w:val="24"/>
+        </w:rPr>
+      </w:pPr>
+      <w:r>
+        <w:rPr>
+          <w:rFonts w:ascii="Times New Roman" w:hAnsi="Times New Roman" w:cs="Times New Roman"/>
+          <w:b/>
+          <w:bCs/>
+          <w:sz w:val="24"/>
+          <w:szCs w:val="24"/>
+        </w:rPr>
+        <w:t>Database –</w:t>
+      </w:r>
+    </w:p>
+    <w:p>
+      <w:pPr>
+        <w:rPr>
+          <w:rFonts w:ascii="Times New Roman" w:hAnsi="Times New Roman" w:cs="Times New Roman"/>
+          <w:b/>
+          <w:bCs/>
+          <w:sz w:val="24"/>
+          <w:szCs w:val="24"/>
+        </w:rPr>
+      </w:pPr>
+      <w:r>
+        <w:rPr>
+          <w:rFonts w:ascii="Times New Roman" w:hAnsi="Times New Roman" w:cs="Times New Roman"/>
+          <w:b/>
+          <w:bCs/>
+          <w:sz w:val="24"/>
+          <w:szCs w:val="24"/>
+        </w:rPr>
+        <w:t xml:space="preserve">Python Backend – </w:t>
+      </w:r>
+    </w:p>
+    <w:p>
+      <w:pPr>
+        <w:rPr>
+          <w:rFonts w:ascii="Times New Roman" w:hAnsi="Times New Roman" w:cs="Times New Roman"/>
+          <w:b/>
+          <w:bCs/>
+          <w:sz w:val="24"/>
+          <w:szCs w:val="24"/>
+        </w:rPr>
+      </w:pPr>
+      <w:r>
+        <w:rPr>
+          <w:rFonts w:ascii="Times New Roman" w:hAnsi="Times New Roman" w:cs="Times New Roman"/>
+          <w:b/>
+          <w:bCs/>
+          <w:sz w:val="24"/>
+          <w:szCs w:val="24"/>
+        </w:rPr>
+        <w:t xml:space="preserve">Frontend (CSS/HTML) – </w:t>
+      </w:r>
+    </w:p>
+    <w:p>
+      <w:pPr>
+        <w:rPr>
+          <w:rFonts w:ascii="Times New Roman" w:hAnsi="Times New Roman" w:cs="Times New Roman"/>
+          <w:b/>
+          <w:bCs/>
+          <w:sz w:val="24"/>
+          <w:szCs w:val="24"/>
+        </w:rPr>
+      </w:pPr>
+      <w:r>
+        <w:rPr>
+          <w:rFonts w:ascii="Times New Roman" w:hAnsi="Times New Roman" w:cs="Times New Roman"/>
+          <w:b/>
+          <w:bCs/>
+          <w:sz w:val="24"/>
+          <w:szCs w:val="24"/>
+        </w:rPr>
+        <w:t xml:space="preserve">Web Application – </w:t>
+      </w:r>
+    </w:p>
+    <w:p>
+      <w:pPr>
+        <w:rPr>
+          <w:rFonts w:ascii="Times New Roman" w:hAnsi="Times New Roman" w:cs="Times New Roman"/>
+          <w:b/>
+          <w:bCs/>
+          <w:sz w:val="24"/>
+          <w:szCs w:val="24"/>
+        </w:rPr>
+      </w:pPr>
+      <w:r>
+        <w:rPr>
+          <w:rFonts w:ascii="Times New Roman" w:hAnsi="Times New Roman" w:cs="Times New Roman"/>
+          <w:b/>
+          <w:bCs/>
+          <w:sz w:val="24"/>
+          <w:szCs w:val="24"/>
+        </w:rPr>
+        <w:lastRenderedPageBreak/>
+        <w:t xml:space="preserve">Server – </w:t>
+      </w:r>
+    </w:p>
+    <w:p>
+      <w:pPr>
+        <w:rPr>
+          <w:rFonts w:ascii="Times New Roman" w:hAnsi="Times New Roman" w:cs="Times New Roman"/>
+          <w:b/>
+          <w:bCs/>
+          <w:sz w:val="24"/>
+          <w:szCs w:val="24"/>
+        </w:rPr>
+      </w:pPr>
+      <w:r>
+        <w:rPr>
+          <w:rFonts w:ascii="Times New Roman" w:hAnsi="Times New Roman" w:cs="Times New Roman"/>
+          <w:b/>
+          <w:bCs/>
+          <w:sz w:val="24"/>
+          <w:szCs w:val="24"/>
+        </w:rPr>
+        <w:t>API (Application Programming Interface)</w:t>
+      </w:r>
+      <w:r>
+        <w:rPr>
+          <w:rFonts w:ascii="Times New Roman" w:hAnsi="Times New Roman" w:cs="Times New Roman"/>
+          <w:b/>
+          <w:bCs/>
+          <w:sz w:val="24"/>
+          <w:szCs w:val="24"/>
+        </w:rPr>
+        <w:t xml:space="preserve"> - </w:t>
+      </w:r>
+    </w:p>
+    <w:p>
+      <w:pPr>
+        <w:rPr>
+          <w:rFonts w:ascii="Times New Roman" w:hAnsi="Times New Roman" w:cs="Times New Roman"/>
+          <w:b/>
+          <w:bCs/>
+          <w:sz w:val="24"/>
+          <w:szCs w:val="24"/>
+        </w:rPr>
+      </w:pPr>
+      <w:r>
+        <w:rPr>
+          <w:rFonts w:ascii="Times New Roman" w:hAnsi="Times New Roman" w:cs="Times New Roman"/>
+          <w:b/>
+          <w:bCs/>
+          <w:sz w:val="24"/>
+          <w:szCs w:val="24"/>
+        </w:rPr>
+        <w:t>Database Query</w:t>
+      </w:r>
+      <w:r>
+        <w:rPr>
+          <w:rFonts w:ascii="Times New Roman" w:hAnsi="Times New Roman" w:cs="Times New Roman"/>
+          <w:b/>
+          <w:bCs/>
+          <w:sz w:val="24"/>
+          <w:szCs w:val="24"/>
+        </w:rPr>
+        <w:t xml:space="preserve"> - </w:t>
+      </w:r>
+    </w:p>
+    <w:p>
+      <w:pPr>
+        <w:rPr>
+          <w:rFonts w:ascii="Times New Roman" w:hAnsi="Times New Roman" w:cs="Times New Roman"/>
+          <w:b/>
+          <w:bCs/>
+          <w:sz w:val="24"/>
+          <w:szCs w:val="24"/>
+        </w:rPr>
+      </w:pPr>
+      <w:r>
+        <w:rPr>
+          <w:rFonts w:ascii="Times New Roman" w:hAnsi="Times New Roman" w:cs="Times New Roman"/>
+          <w:b/>
+          <w:bCs/>
+          <w:sz w:val="24"/>
+          <w:szCs w:val="24"/>
+        </w:rPr>
+        <w:t xml:space="preserve">Entity Class Diagram – </w:t>
+      </w:r>
+    </w:p>
+    <w:p>
+      <w:pPr>
+        <w:rPr>
+          <w:rFonts w:ascii="Times New Roman" w:hAnsi="Times New Roman" w:cs="Times New Roman"/>
+          <w:b/>
+          <w:bCs/>
+          <w:sz w:val="24"/>
+          <w:szCs w:val="24"/>
+        </w:rPr>
+      </w:pPr>
+      <w:proofErr w:type="spellStart"/>
+      <w:r>
+        <w:rPr>
+          <w:rFonts w:ascii="Times New Roman" w:hAnsi="Times New Roman" w:cs="Times New Roman"/>
+          <w:b/>
+          <w:bCs/>
+          <w:sz w:val="24"/>
+          <w:szCs w:val="24"/>
+        </w:rPr>
+        <w:t>Statechart</w:t>
+      </w:r>
+      <w:proofErr w:type="spellEnd"/>
+      <w:r>
+        <w:rPr>
+          <w:rFonts w:ascii="Times New Roman" w:hAnsi="Times New Roman" w:cs="Times New Roman"/>
+          <w:b/>
+          <w:bCs/>
+          <w:sz w:val="24"/>
+          <w:szCs w:val="24"/>
+        </w:rPr>
+        <w:t xml:space="preserve"> Diagram – </w:t>
+      </w:r>
+    </w:p>
+    <w:p>
+      <w:pPr>
+        <w:rPr>
+          <w:rFonts w:ascii="Times New Roman" w:hAnsi="Times New Roman" w:cs="Times New Roman"/>
+          <w:b/>
+          <w:bCs/>
+          <w:sz w:val="24"/>
+          <w:szCs w:val="24"/>
+        </w:rPr>
+      </w:pPr>
+      <w:r>
+        <w:rPr>
+          <w:rFonts w:ascii="Times New Roman" w:hAnsi="Times New Roman" w:cs="Times New Roman"/>
+          <w:b/>
+          <w:bCs/>
+          <w:sz w:val="24"/>
+          <w:szCs w:val="24"/>
+        </w:rPr>
+        <w:t xml:space="preserve">Use Case Diagram – </w:t>
+      </w:r>
+    </w:p>
+    <w:p>
+      <w:pPr>
+        <w:rPr>
+          <w:rFonts w:ascii="Times New Roman" w:hAnsi="Times New Roman" w:cs="Times New Roman"/>
+          <w:b/>
+          <w:bCs/>
+          <w:sz w:val="24"/>
+          <w:szCs w:val="24"/>
+        </w:rPr>
+      </w:pPr>
+      <w:r>
+        <w:rPr>
+          <w:rFonts w:ascii="Times New Roman" w:hAnsi="Times New Roman" w:cs="Times New Roman"/>
+          <w:b/>
+          <w:bCs/>
+          <w:sz w:val="24"/>
+          <w:szCs w:val="24"/>
+        </w:rPr>
+        <w:t>Leaderboard</w:t>
+      </w:r>
+      <w:r>
+        <w:rPr>
+          <w:rFonts w:ascii="Times New Roman" w:hAnsi="Times New Roman" w:cs="Times New Roman"/>
+          <w:b/>
+          <w:bCs/>
+          <w:sz w:val="24"/>
+          <w:szCs w:val="24"/>
+        </w:rPr>
+        <w:t xml:space="preserve"> - </w:t>
+      </w:r>
+    </w:p>
+    <w:p>
+      <w:pPr>
+        <w:rPr>
+          <w:rFonts w:ascii="Times New Roman" w:hAnsi="Times New Roman" w:cs="Times New Roman"/>
+          <w:b/>
+          <w:bCs/>
+          <w:sz w:val="24"/>
+          <w:szCs w:val="24"/>
+        </w:rPr>
+      </w:pPr>
+      <w:r>
+        <w:rPr>
+          <w:rFonts w:ascii="Times New Roman" w:hAnsi="Times New Roman" w:cs="Times New Roman"/>
+          <w:b/>
+          <w:bCs/>
+          <w:sz w:val="24"/>
+          <w:szCs w:val="24"/>
+        </w:rPr>
+        <w:t>Admin</w:t>
+      </w:r>
+      <w:r>
+        <w:rPr>
+          <w:rFonts w:ascii="Times New Roman" w:hAnsi="Times New Roman" w:cs="Times New Roman"/>
+          <w:b/>
+          <w:bCs/>
+          <w:sz w:val="24"/>
+          <w:szCs w:val="24"/>
+        </w:rPr>
+        <w:t xml:space="preserve"> - </w:t>
+      </w:r>
+    </w:p>
+    <w:p>
+      <w:pPr>
+        <w:rPr>
+          <w:rFonts w:ascii="Times New Roman" w:hAnsi="Times New Roman" w:cs="Times New Roman"/>
+          <w:b/>
+          <w:bCs/>
+          <w:sz w:val="24"/>
+          <w:szCs w:val="24"/>
+        </w:rPr>
+      </w:pPr>
+      <w:r>
+        <w:rPr>
+          <w:rFonts w:ascii="Times New Roman" w:hAnsi="Times New Roman" w:cs="Times New Roman"/>
+          <w:b/>
+          <w:bCs/>
+          <w:sz w:val="24"/>
+          <w:szCs w:val="24"/>
+        </w:rPr>
+        <w:t>Activity Feed</w:t>
+      </w:r>
+      <w:r>
+        <w:rPr>
+          <w:rFonts w:ascii="Times New Roman" w:hAnsi="Times New Roman" w:cs="Times New Roman"/>
+          <w:b/>
+          <w:bCs/>
+          <w:sz w:val="24"/>
+          <w:szCs w:val="24"/>
+        </w:rPr>
+        <w:t xml:space="preserve"> - </w:t>
+      </w:r>
+    </w:p>
+    <w:p>
+      <w:pPr>
+        <w:rPr>
+          <w:b/>
+          <w:bCs/>
+        </w:rPr>
+      </w:pPr>
+    </w:p>
     <w:p/>
     <w:p>
       <w:pPr>
@@ -7349,7 +8022,6 @@
           <w:szCs w:val="24"/>
           <w:u w:val="single"/>
         </w:rPr>
-        <w:lastRenderedPageBreak/>
         <w:br/>
       </w:r>
       <w:bookmarkStart w:id="30" w:name="_Toc213221348"/>
@@ -7672,6 +8344,7 @@
           <w:sz w:val="24"/>
           <w:szCs w:val="24"/>
         </w:rPr>
+        <w:lastRenderedPageBreak/>
         <w:t xml:space="preserve">Luke Ruffing: </w:t>
       </w:r>
     </w:p>
@@ -7740,7 +8413,6 @@
           <w:sz w:val="24"/>
           <w:szCs w:val="24"/>
         </w:rPr>
-        <w:lastRenderedPageBreak/>
         <w:t>In addition to the writing of each section, all team members took part in proof reading and formatting ensuring the creation of a clear, concise and well-organized document. Together the team worked to check for proper grammar, proper citation, and adherence to all formatting guidelines.</w:t>
       </w:r>
     </w:p>
@@ -8096,7 +8768,16 @@
           <w:sz w:val="24"/>
           <w:szCs w:val="24"/>
         </w:rPr>
-        <w:t xml:space="preserve"> confirm that all work I have contributed to this document has been to the best of my knowledge completed with integrity and in accordance with the objectives and collaborative standards established by the team. I </w:t>
+        <w:t xml:space="preserve"> confirm that all work I have contributed to this document has been to the best of my knowledge completed with integrity and in accordance with the objectives and collaborative </w:t>
+      </w:r>
+      <w:r>
+        <w:rPr>
+          <w:rFonts w:ascii="Times New Roman" w:hAnsi="Times New Roman" w:cs="Times New Roman"/>
+          <w:sz w:val="24"/>
+          <w:szCs w:val="24"/>
+        </w:rPr>
+        <w:lastRenderedPageBreak/>
+        <w:t xml:space="preserve">standards established by the team. I </w:t>
       </w:r>
       <w:proofErr w:type="gramStart"/>
       <w:r>
@@ -8300,16 +8981,25 @@
           <w:sz w:val="24"/>
           <w:szCs w:val="24"/>
         </w:rPr>
-        <w:t xml:space="preserve"> confirm that all work I have contributed to this document has been to the best of my knowledge completed with integrity and in accordance with the objectives and collaborative </w:t>
-      </w:r>
-      <w:r>
-        <w:rPr>
-          <w:rFonts w:ascii="Times New Roman" w:hAnsi="Times New Roman" w:cs="Times New Roman"/>
-          <w:sz w:val="24"/>
-          <w:szCs w:val="24"/>
-        </w:rPr>
-        <w:lastRenderedPageBreak/>
-        <w:t>standards established by the team. I attest that I will maintain these standards in all future contributions to this project.</w:t>
+        <w:t xml:space="preserve"> confirm that all work I have contributed to this document has been to the best of my knowledge completed with integrity and in accordance with the objectives and collaborative standards established by the team. I </w:t>
+      </w:r>
+      <w:proofErr w:type="gramStart"/>
+      <w:r>
+        <w:rPr>
+          <w:rFonts w:ascii="Times New Roman" w:hAnsi="Times New Roman" w:cs="Times New Roman"/>
+          <w:sz w:val="24"/>
+          <w:szCs w:val="24"/>
+        </w:rPr>
+        <w:t>attest</w:t>
+      </w:r>
+      <w:proofErr w:type="gramEnd"/>
+      <w:r>
+        <w:rPr>
+          <w:rFonts w:ascii="Times New Roman" w:hAnsi="Times New Roman" w:cs="Times New Roman"/>
+          <w:sz w:val="24"/>
+          <w:szCs w:val="24"/>
+        </w:rPr>
+        <w:t xml:space="preserve"> that I will maintain these standards in all future contributions to this project.</w:t>
       </w:r>
     </w:p>
     <w:p>
@@ -9990,6 +10680,7 @@
   <w:style w:type="character" w:default="1" w:styleId="DefaultParagraphFont">
     <w:name w:val="Default Paragraph Font"/>
     <w:uiPriority w:val="1"/>
+    <w:semiHidden/>
     <w:unhideWhenUsed/>
   </w:style>
   <w:style w:type="table" w:default="1" w:styleId="TableNormal">

</xml_diff>

<commit_message>
added figure 1 and figure 3
</commit_message>
<xml_diff>
--- a/Specifications/Group2_Specifications.docx
+++ b/Specifications/Group2_Specifications.docx
@@ -237,29 +237,7 @@
           <w:sz w:val="36"/>
           <w:szCs w:val="36"/>
         </w:rPr>
-        <w:t xml:space="preserve">Activity Tracker for </w:t>
-      </w:r>
-      <w:proofErr w:type="spellStart"/>
-      <w:r>
-        <w:rPr>
-          <w:rFonts w:ascii="Times New Roman" w:hAnsi="Times New Roman" w:cs="Times New Roman"/>
-          <w:i/>
-          <w:iCs/>
-          <w:sz w:val="36"/>
-          <w:szCs w:val="36"/>
-        </w:rPr>
-        <w:t>PennWest</w:t>
-      </w:r>
-      <w:proofErr w:type="spellEnd"/>
-      <w:r>
-        <w:rPr>
-          <w:rFonts w:ascii="Times New Roman" w:hAnsi="Times New Roman" w:cs="Times New Roman"/>
-          <w:i/>
-          <w:iCs/>
-          <w:sz w:val="36"/>
-          <w:szCs w:val="36"/>
-        </w:rPr>
-        <w:t xml:space="preserve"> California Students.</w:t>
+        <w:t>Activity Tracker for PennWest California Students.</w:t>
       </w:r>
     </w:p>
     <w:p>
@@ -4564,25 +4542,7 @@
           <w:szCs w:val="24"/>
         </w:rPr>
         <w:tab/>
-        <w:t xml:space="preserve">The most common end users of the Vulcan Activity Tracker are </w:t>
-      </w:r>
-      <w:proofErr w:type="spellStart"/>
-      <w:r>
-        <w:rPr>
-          <w:rFonts w:ascii="Times New Roman" w:hAnsi="Times New Roman" w:cs="Times New Roman"/>
-          <w:sz w:val="24"/>
-          <w:szCs w:val="24"/>
-        </w:rPr>
-        <w:t>PennWest</w:t>
-      </w:r>
-      <w:proofErr w:type="spellEnd"/>
-      <w:r>
-        <w:rPr>
-          <w:rFonts w:ascii="Times New Roman" w:hAnsi="Times New Roman" w:cs="Times New Roman"/>
-          <w:sz w:val="24"/>
-          <w:szCs w:val="24"/>
-        </w:rPr>
-        <w:t xml:space="preserve"> students, most likely ones involved in sports or recreational clubs. Users should be familiar with using web applications to interact with the website. With a basic understanding of navigating web applications, any student will be able to add an activity, view their statistics, view other students’ activities, and view the leaderboards. </w:t>
+        <w:t xml:space="preserve">The most common end users of the Vulcan Activity Tracker are PennWest students, most likely ones involved in sports or recreational clubs. Users should be familiar with using web applications to interact with the website. With a basic understanding of navigating web applications, any student will be able to add an activity, view their statistics, view other students’ activities, and view the leaderboards. </w:t>
       </w:r>
     </w:p>
     <w:p>
@@ -5083,25 +5043,7 @@
           <w:sz w:val="24"/>
           <w:szCs w:val="24"/>
         </w:rPr>
-        <w:t xml:space="preserve"> Limitations need to prevent non-</w:t>
-      </w:r>
-      <w:proofErr w:type="spellStart"/>
-      <w:r>
-        <w:rPr>
-          <w:rFonts w:ascii="Times New Roman" w:hAnsi="Times New Roman" w:cs="Times New Roman"/>
-          <w:sz w:val="24"/>
-          <w:szCs w:val="24"/>
-        </w:rPr>
-        <w:t>PennWest</w:t>
-      </w:r>
-      <w:proofErr w:type="spellEnd"/>
-      <w:r>
-        <w:rPr>
-          <w:rFonts w:ascii="Times New Roman" w:hAnsi="Times New Roman" w:cs="Times New Roman"/>
-          <w:sz w:val="24"/>
-          <w:szCs w:val="24"/>
-        </w:rPr>
-        <w:t xml:space="preserve"> students from using the application. The sharing of student credentials is unintended and improper use case. A final but significant concern is the uploading of malicious content to data entry fields. Since the Vulcan Activity tracker is primarily a web-based application, cybersecurity attacks such as internet virus infection, data injection, and DDoS are of concern. The developers of the Vulcan Activity Tracker are held non-responsible for user data corruption and cybersecurity attacks; however, software precautions will be implemented to protect the CIA Cybersecurity Triad: Confidentiality, Integrity, and Accessibility.</w:t>
+        <w:t xml:space="preserve"> Limitations need to prevent non-PennWest students from using the application. The sharing of student credentials is unintended and improper use case. A final but significant concern is the uploading of malicious content to data entry fields. Since the Vulcan Activity tracker is primarily a web-based application, cybersecurity attacks such as internet virus infection, data injection, and DDoS are of concern. The developers of the Vulcan Activity Tracker are held non-responsible for user data corruption and cybersecurity attacks; however, software precautions will be implemented to protect the CIA Cybersecurity Triad: Confidentiality, Integrity, and Accessibility.</w:t>
       </w:r>
       <w:r>
         <w:rPr>
@@ -5159,9 +5101,8 @@
           <w:sz w:val="24"/>
           <w:szCs w:val="24"/>
         </w:rPr>
-        <w:t xml:space="preserve"> information isn’t tampered with, and keeps systems available when users need them. Together, these three pillars reduce risk, support compliance, and build a robust IT </w:t>
-      </w:r>
-      <w:proofErr w:type="gramStart"/>
+        <w:t xml:space="preserve"> information isn’t tampered with, and keeps systems available when users need them. Together, these three pillars reduce risk, support compliance, and build a robust IT environment.</w:t>
+      </w:r>
       <w:r>
         <w:rPr>
           <w:rFonts w:ascii="Times New Roman" w:hAnsi="Times New Roman" w:cs="Times New Roman"/>
@@ -5170,28 +5111,7 @@
           <w:sz w:val="24"/>
           <w:szCs w:val="24"/>
         </w:rPr>
-        <w:t>environment.</w:t>
-      </w:r>
-      <w:r>
-        <w:rPr>
-          <w:rFonts w:ascii="Times New Roman" w:hAnsi="Times New Roman" w:cs="Times New Roman"/>
-          <w:i/>
-          <w:iCs/>
-          <w:sz w:val="24"/>
-          <w:szCs w:val="24"/>
-        </w:rPr>
-        <w:t>(</w:t>
-      </w:r>
-      <w:proofErr w:type="gramEnd"/>
-      <w:r>
-        <w:rPr>
-          <w:rFonts w:ascii="Times New Roman" w:hAnsi="Times New Roman" w:cs="Times New Roman"/>
-          <w:i/>
-          <w:iCs/>
-          <w:sz w:val="24"/>
-          <w:szCs w:val="24"/>
-        </w:rPr>
-        <w:t>Fortinet, 2025)</w:t>
+        <w:t>(Fortinet, 2025)</w:t>
       </w:r>
       <w:r>
         <w:rPr>
@@ -5445,25 +5365,7 @@
           <w:sz w:val="24"/>
           <w:szCs w:val="24"/>
         </w:rPr>
-        <w:t>Testers (</w:t>
-      </w:r>
-      <w:proofErr w:type="spellStart"/>
-      <w:r>
-        <w:rPr>
-          <w:rFonts w:ascii="Times New Roman" w:hAnsi="Times New Roman" w:cs="Times New Roman"/>
-          <w:sz w:val="24"/>
-          <w:szCs w:val="24"/>
-        </w:rPr>
-        <w:t>PennWest</w:t>
-      </w:r>
-      <w:proofErr w:type="spellEnd"/>
-      <w:r>
-        <w:rPr>
-          <w:rFonts w:ascii="Times New Roman" w:hAnsi="Times New Roman" w:cs="Times New Roman"/>
-          <w:sz w:val="24"/>
-          <w:szCs w:val="24"/>
-        </w:rPr>
-        <w:t xml:space="preserve"> Student outside of CS Major):</w:t>
+        <w:t>Testers (PennWest Student outside of CS Major):</w:t>
       </w:r>
     </w:p>
     <w:p>
@@ -5572,19 +5474,11 @@
           <w:rFonts w:ascii="Times New Roman" w:hAnsi="Times New Roman" w:cs="Times New Roman"/>
         </w:rPr>
       </w:pPr>
-      <w:proofErr w:type="spellStart"/>
-      <w:r>
-        <w:rPr>
-          <w:rFonts w:ascii="Times New Roman" w:hAnsi="Times New Roman" w:cs="Times New Roman"/>
-        </w:rPr>
-        <w:t>PennWest</w:t>
-      </w:r>
-      <w:proofErr w:type="spellEnd"/>
-      <w:r>
-        <w:rPr>
-          <w:rFonts w:ascii="Times New Roman" w:hAnsi="Times New Roman" w:cs="Times New Roman"/>
-        </w:rPr>
-        <w:t xml:space="preserve"> secure Student Log In</w:t>
+      <w:r>
+        <w:rPr>
+          <w:rFonts w:ascii="Times New Roman" w:hAnsi="Times New Roman" w:cs="Times New Roman"/>
+        </w:rPr>
+        <w:t>PennWest secure Student Log In</w:t>
       </w:r>
     </w:p>
     <w:p>
@@ -5774,11 +5668,15 @@
         <w:ind w:firstLine="720"/>
         <w:rPr>
           <w:rFonts w:ascii="Times New Roman" w:hAnsi="Times New Roman" w:cs="Times New Roman"/>
-        </w:rPr>
-      </w:pPr>
-      <w:r>
-        <w:rPr>
-          <w:rFonts w:ascii="Times New Roman" w:hAnsi="Times New Roman" w:cs="Times New Roman"/>
+          <w:sz w:val="24"/>
+          <w:szCs w:val="24"/>
+        </w:rPr>
+      </w:pPr>
+      <w:r>
+        <w:rPr>
+          <w:rFonts w:ascii="Times New Roman" w:hAnsi="Times New Roman" w:cs="Times New Roman"/>
+          <w:sz w:val="24"/>
+          <w:szCs w:val="24"/>
         </w:rPr>
         <w:t xml:space="preserve">The Vulcan Activity Tracker is designed for easy accessibility. Since it will be a web-based application, the user is not required to install or download software. This encourages more users to participate since laptop storage constraints can discourage </w:t>
       </w:r>
@@ -5786,6 +5684,8 @@
       <w:r>
         <w:rPr>
           <w:rFonts w:ascii="Times New Roman" w:hAnsi="Times New Roman" w:cs="Times New Roman"/>
+          <w:sz w:val="24"/>
+          <w:szCs w:val="24"/>
         </w:rPr>
         <w:t>use</w:t>
       </w:r>
@@ -5793,22 +5693,19 @@
       <w:r>
         <w:rPr>
           <w:rFonts w:ascii="Times New Roman" w:hAnsi="Times New Roman" w:cs="Times New Roman"/>
-        </w:rPr>
-        <w:t xml:space="preserve">, especially students storing many homework assignments. For access to the Vulcan Activity Tracker, a </w:t>
-      </w:r>
-      <w:proofErr w:type="spellStart"/>
-      <w:r>
-        <w:rPr>
-          <w:rFonts w:ascii="Times New Roman" w:hAnsi="Times New Roman" w:cs="Times New Roman"/>
-        </w:rPr>
-        <w:t>PennWest</w:t>
-      </w:r>
-      <w:proofErr w:type="spellEnd"/>
-      <w:r>
-        <w:rPr>
-          <w:rFonts w:ascii="Times New Roman" w:hAnsi="Times New Roman" w:cs="Times New Roman"/>
-        </w:rPr>
-        <w:t xml:space="preserve"> student user will need to access the application through the web browser on either a computer or mobile device and enter their student email address credentials for valid entry. </w:t>
+          <w:sz w:val="24"/>
+          <w:szCs w:val="24"/>
+        </w:rPr>
+        <w:t xml:space="preserve">, especially students storing many homework assignments. For access to the Vulcan Activity Tracker, a PennWest </w:t>
+      </w:r>
+      <w:r>
+        <w:rPr>
+          <w:rFonts w:ascii="Times New Roman" w:hAnsi="Times New Roman" w:cs="Times New Roman"/>
+          <w:sz w:val="24"/>
+          <w:szCs w:val="24"/>
+        </w:rPr>
+        <w:lastRenderedPageBreak/>
+        <w:t xml:space="preserve">student user will need to access the application through the web browser on either a computer or mobile device and enter their student email address credentials for valid entry. </w:t>
       </w:r>
     </w:p>
     <w:p>
@@ -5836,195 +5733,209 @@
           <w:szCs w:val="24"/>
           <w:u w:val="single"/>
         </w:rPr>
+        <w:t>System Modeling</w:t>
+      </w:r>
+      <w:bookmarkEnd w:id="18"/>
+      <w:r>
+        <w:rPr>
+          <w:rFonts w:ascii="Times New Roman" w:hAnsi="Times New Roman" w:cs="Times New Roman"/>
+          <w:b/>
+          <w:bCs/>
+          <w:color w:val="auto"/>
+          <w:sz w:val="24"/>
+          <w:szCs w:val="24"/>
+          <w:u w:val="single"/>
+        </w:rPr>
+        <w:t xml:space="preserve"> </w:t>
+      </w:r>
+    </w:p>
+    <w:p>
+      <w:pPr>
+        <w:pStyle w:val="Heading2"/>
+        <w:spacing w:line="480" w:lineRule="auto"/>
+        <w:rPr>
+          <w:rFonts w:ascii="Times New Roman" w:hAnsi="Times New Roman" w:cs="Times New Roman"/>
+          <w:b/>
+          <w:bCs/>
+          <w:color w:val="auto"/>
+          <w:sz w:val="24"/>
+          <w:szCs w:val="24"/>
+        </w:rPr>
+      </w:pPr>
+      <w:r>
+        <w:rPr>
+          <w:rFonts w:ascii="Times New Roman" w:hAnsi="Times New Roman" w:cs="Times New Roman"/>
+          <w:b/>
+          <w:bCs/>
+          <w:color w:val="auto"/>
+          <w:sz w:val="24"/>
+          <w:szCs w:val="24"/>
+          <w:u w:val="single"/>
+        </w:rPr>
+        <w:br/>
+      </w:r>
+      <w:r>
+        <w:rPr>
+          <w:rFonts w:ascii="Times New Roman" w:hAnsi="Times New Roman" w:cs="Times New Roman"/>
+          <w:b/>
+          <w:bCs/>
+          <w:color w:val="auto"/>
+          <w:sz w:val="24"/>
+          <w:szCs w:val="24"/>
+        </w:rPr>
+        <w:t xml:space="preserve"> </w:t>
+      </w:r>
+      <w:r>
+        <w:rPr>
+          <w:rFonts w:ascii="Times New Roman" w:hAnsi="Times New Roman" w:cs="Times New Roman"/>
+          <w:b/>
+          <w:bCs/>
+          <w:color w:val="auto"/>
+          <w:sz w:val="24"/>
+          <w:szCs w:val="24"/>
+        </w:rPr>
+        <w:tab/>
+      </w:r>
+      <w:bookmarkStart w:id="19" w:name="_Toc213221337"/>
+      <w:r>
+        <w:rPr>
+          <w:rFonts w:ascii="Times New Roman" w:hAnsi="Times New Roman" w:cs="Times New Roman"/>
+          <w:b/>
+          <w:bCs/>
+          <w:color w:val="auto"/>
+          <w:sz w:val="24"/>
+          <w:szCs w:val="24"/>
+          <w:u w:val="single"/>
+        </w:rPr>
+        <w:t>Functional: Use Cases &amp; Scenarios</w:t>
+      </w:r>
+      <w:bookmarkEnd w:id="19"/>
+      <w:r>
+        <w:rPr>
+          <w:rFonts w:ascii="Times New Roman" w:hAnsi="Times New Roman" w:cs="Times New Roman"/>
+          <w:b/>
+          <w:bCs/>
+          <w:color w:val="auto"/>
+          <w:sz w:val="24"/>
+          <w:szCs w:val="24"/>
+        </w:rPr>
+        <w:t xml:space="preserve"> </w:t>
+      </w:r>
+    </w:p>
+    <w:p>
+      <w:pPr>
+        <w:spacing w:line="480" w:lineRule="auto"/>
+        <w:rPr>
+          <w:rFonts w:ascii="Times New Roman" w:hAnsi="Times New Roman" w:cs="Times New Roman"/>
+          <w:sz w:val="24"/>
+          <w:szCs w:val="24"/>
+        </w:rPr>
+      </w:pPr>
+      <w:r>
+        <w:tab/>
+      </w:r>
+      <w:r>
+        <w:tab/>
+      </w:r>
+      <w:r>
+        <w:rPr>
+          <w:rFonts w:ascii="Times New Roman" w:hAnsi="Times New Roman" w:cs="Times New Roman"/>
+          <w:sz w:val="24"/>
+          <w:szCs w:val="24"/>
+        </w:rPr>
+        <w:t>Upon entering the correct PennWest credentials, the user can choose between x options shown in the diagram below. (Options probably include View Leaderboard, Activity Feed, Add Activity, Log Out, Club/Organization and Team Page</w:t>
+      </w:r>
+      <w:r>
+        <w:rPr>
+          <w:rFonts w:ascii="Times New Roman" w:hAnsi="Times New Roman" w:cs="Times New Roman"/>
+          <w:sz w:val="24"/>
+          <w:szCs w:val="24"/>
+        </w:rPr>
+        <w:t>, and the User’s Profile</w:t>
+      </w:r>
+      <w:r>
+        <w:rPr>
+          <w:rFonts w:ascii="Times New Roman" w:hAnsi="Times New Roman" w:cs="Times New Roman"/>
+          <w:sz w:val="24"/>
+          <w:szCs w:val="24"/>
+        </w:rPr>
+        <w:t>) (Which software to use for diagram?)</w:t>
+      </w:r>
+    </w:p>
+    <w:p>
+      <w:pPr>
+        <w:spacing w:line="480" w:lineRule="auto"/>
+        <w:rPr>
+          <w:rFonts w:ascii="Times New Roman" w:hAnsi="Times New Roman" w:cs="Times New Roman"/>
+          <w:sz w:val="24"/>
+          <w:szCs w:val="24"/>
+        </w:rPr>
+      </w:pPr>
+      <w:r>
+        <w:rPr>
+          <w:rFonts w:ascii="Times New Roman" w:hAnsi="Times New Roman" w:cs="Times New Roman"/>
+          <w:sz w:val="24"/>
+          <w:szCs w:val="24"/>
+        </w:rPr>
+        <w:drawing>
+          <wp:inline distT="0" distB="0" distL="0" distR="0" wp14:anchorId="1E5720A2" wp14:editId="17506AD1">
+            <wp:extent cx="5943600" cy="3392170"/>
+            <wp:effectExtent l="0" t="0" r="0" b="0"/>
+            <wp:docPr id="2073177487" name="Picture 1" descr="A diagram of activity tracker&#10;&#10;AI-generated content may be incorrect."/>
+            <wp:cNvGraphicFramePr>
+              <a:graphicFrameLocks xmlns:a="http://schemas.openxmlformats.org/drawingml/2006/main" noChangeAspect="1"/>
+            </wp:cNvGraphicFramePr>
+            <a:graphic xmlns:a="http://schemas.openxmlformats.org/drawingml/2006/main">
+              <a:graphicData uri="http://schemas.openxmlformats.org/drawingml/2006/picture">
+                <pic:pic xmlns:pic="http://schemas.openxmlformats.org/drawingml/2006/picture">
+                  <pic:nvPicPr>
+                    <pic:cNvPr id="2073177487" name="Picture 1" descr="A diagram of activity tracker&#10;&#10;AI-generated content may be incorrect."/>
+                    <pic:cNvPicPr/>
+                  </pic:nvPicPr>
+                  <pic:blipFill>
+                    <a:blip r:embed="rId8"/>
+                    <a:stretch>
+                      <a:fillRect/>
+                    </a:stretch>
+                  </pic:blipFill>
+                  <pic:spPr>
+                    <a:xfrm>
+                      <a:off x="0" y="0"/>
+                      <a:ext cx="5943600" cy="3392170"/>
+                    </a:xfrm>
+                    <a:prstGeom prst="rect">
+                      <a:avLst/>
+                    </a:prstGeom>
+                  </pic:spPr>
+                </pic:pic>
+              </a:graphicData>
+            </a:graphic>
+          </wp:inline>
+        </w:drawing>
+      </w:r>
+    </w:p>
+    <w:p>
+      <w:pPr>
+        <w:spacing w:line="480" w:lineRule="auto"/>
+      </w:pPr>
+    </w:p>
+    <w:p>
+      <w:pPr>
+        <w:spacing w:line="480" w:lineRule="auto"/>
+        <w:ind w:firstLine="720"/>
+        <w:rPr>
+          <w:rFonts w:ascii="Times New Roman" w:hAnsi="Times New Roman" w:cs="Times New Roman"/>
+          <w:sz w:val="24"/>
+          <w:szCs w:val="24"/>
+        </w:rPr>
+      </w:pPr>
+      <w:r>
+        <w:rPr>
+          <w:rFonts w:ascii="Times New Roman" w:hAnsi="Times New Roman" w:cs="Times New Roman"/>
+          <w:sz w:val="24"/>
+          <w:szCs w:val="24"/>
+        </w:rPr>
         <w:lastRenderedPageBreak/>
-        <w:t>System Modeling</w:t>
-      </w:r>
-      <w:bookmarkEnd w:id="18"/>
-      <w:r>
-        <w:rPr>
-          <w:rFonts w:ascii="Times New Roman" w:hAnsi="Times New Roman" w:cs="Times New Roman"/>
-          <w:b/>
-          <w:bCs/>
-          <w:color w:val="auto"/>
-          <w:sz w:val="24"/>
-          <w:szCs w:val="24"/>
-          <w:u w:val="single"/>
-        </w:rPr>
-        <w:t xml:space="preserve"> </w:t>
-      </w:r>
-    </w:p>
-    <w:p>
-      <w:pPr>
-        <w:pStyle w:val="Heading2"/>
-        <w:spacing w:line="480" w:lineRule="auto"/>
-        <w:rPr>
-          <w:rFonts w:ascii="Times New Roman" w:hAnsi="Times New Roman" w:cs="Times New Roman"/>
-          <w:b/>
-          <w:bCs/>
-          <w:color w:val="auto"/>
-          <w:sz w:val="24"/>
-          <w:szCs w:val="24"/>
-        </w:rPr>
-      </w:pPr>
-      <w:r>
-        <w:rPr>
-          <w:rFonts w:ascii="Times New Roman" w:hAnsi="Times New Roman" w:cs="Times New Roman"/>
-          <w:b/>
-          <w:bCs/>
-          <w:color w:val="auto"/>
-          <w:sz w:val="24"/>
-          <w:szCs w:val="24"/>
-          <w:u w:val="single"/>
-        </w:rPr>
-        <w:br/>
-      </w:r>
-      <w:r>
-        <w:rPr>
-          <w:rFonts w:ascii="Times New Roman" w:hAnsi="Times New Roman" w:cs="Times New Roman"/>
-          <w:b/>
-          <w:bCs/>
-          <w:color w:val="auto"/>
-          <w:sz w:val="24"/>
-          <w:szCs w:val="24"/>
-        </w:rPr>
-        <w:t xml:space="preserve"> </w:t>
-      </w:r>
-      <w:r>
-        <w:rPr>
-          <w:rFonts w:ascii="Times New Roman" w:hAnsi="Times New Roman" w:cs="Times New Roman"/>
-          <w:b/>
-          <w:bCs/>
-          <w:color w:val="auto"/>
-          <w:sz w:val="24"/>
-          <w:szCs w:val="24"/>
-        </w:rPr>
-        <w:tab/>
-      </w:r>
-      <w:bookmarkStart w:id="19" w:name="_Toc213221337"/>
-      <w:r>
-        <w:rPr>
-          <w:rFonts w:ascii="Times New Roman" w:hAnsi="Times New Roman" w:cs="Times New Roman"/>
-          <w:b/>
-          <w:bCs/>
-          <w:color w:val="auto"/>
-          <w:sz w:val="24"/>
-          <w:szCs w:val="24"/>
-          <w:u w:val="single"/>
-        </w:rPr>
-        <w:t>Functional: Use Cases &amp; Scenarios</w:t>
-      </w:r>
-      <w:bookmarkEnd w:id="19"/>
-      <w:r>
-        <w:rPr>
-          <w:rFonts w:ascii="Times New Roman" w:hAnsi="Times New Roman" w:cs="Times New Roman"/>
-          <w:b/>
-          <w:bCs/>
-          <w:color w:val="auto"/>
-          <w:sz w:val="24"/>
-          <w:szCs w:val="24"/>
-        </w:rPr>
-        <w:t xml:space="preserve"> </w:t>
-      </w:r>
-    </w:p>
-    <w:p>
-      <w:pPr>
-        <w:spacing w:line="480" w:lineRule="auto"/>
-        <w:rPr>
-          <w:rFonts w:ascii="Times New Roman" w:hAnsi="Times New Roman" w:cs="Times New Roman"/>
-          <w:sz w:val="24"/>
-          <w:szCs w:val="24"/>
-        </w:rPr>
-      </w:pPr>
-      <w:r>
-        <w:tab/>
-      </w:r>
-      <w:r>
-        <w:tab/>
-      </w:r>
-      <w:r>
-        <w:rPr>
-          <w:rFonts w:ascii="Times New Roman" w:hAnsi="Times New Roman" w:cs="Times New Roman"/>
-          <w:sz w:val="24"/>
-          <w:szCs w:val="24"/>
-        </w:rPr>
-        <w:t xml:space="preserve">Upon entering the correct </w:t>
-      </w:r>
-      <w:proofErr w:type="spellStart"/>
-      <w:r>
-        <w:rPr>
-          <w:rFonts w:ascii="Times New Roman" w:hAnsi="Times New Roman" w:cs="Times New Roman"/>
-          <w:sz w:val="24"/>
-          <w:szCs w:val="24"/>
-        </w:rPr>
-        <w:t>PennWest</w:t>
-      </w:r>
-      <w:proofErr w:type="spellEnd"/>
-      <w:r>
-        <w:rPr>
-          <w:rFonts w:ascii="Times New Roman" w:hAnsi="Times New Roman" w:cs="Times New Roman"/>
-          <w:sz w:val="24"/>
-          <w:szCs w:val="24"/>
-        </w:rPr>
-        <w:t xml:space="preserve"> credentials, the user can choose between x options shown in the diagram below. (Options probably include View Leaderboard, Activity Feed, Add Activity, Log Out, Club/Organization and Team Page</w:t>
-      </w:r>
-      <w:r>
-        <w:rPr>
-          <w:rFonts w:ascii="Times New Roman" w:hAnsi="Times New Roman" w:cs="Times New Roman"/>
-          <w:sz w:val="24"/>
-          <w:szCs w:val="24"/>
-        </w:rPr>
-        <w:t>, and the User’s Profile</w:t>
-      </w:r>
-      <w:r>
-        <w:rPr>
-          <w:rFonts w:ascii="Times New Roman" w:hAnsi="Times New Roman" w:cs="Times New Roman"/>
-          <w:sz w:val="24"/>
-          <w:szCs w:val="24"/>
-        </w:rPr>
-        <w:t>) (Which software to use for diagram?)</w:t>
-      </w:r>
-    </w:p>
-    <w:p>
-      <w:pPr>
-        <w:spacing w:line="480" w:lineRule="auto"/>
-        <w:rPr>
-          <w:rFonts w:ascii="Times New Roman" w:hAnsi="Times New Roman" w:cs="Times New Roman"/>
-          <w:sz w:val="24"/>
-          <w:szCs w:val="24"/>
-        </w:rPr>
-      </w:pPr>
-      <w:r>
-        <w:rPr>
-          <w:rFonts w:ascii="Times New Roman" w:hAnsi="Times New Roman" w:cs="Times New Roman"/>
-          <w:i/>
-          <w:iCs/>
-          <w:sz w:val="24"/>
-          <w:szCs w:val="24"/>
-        </w:rPr>
-        <w:t>(insert figure here)</w:t>
-      </w:r>
-    </w:p>
-    <w:p>
-      <w:pPr>
-        <w:spacing w:line="480" w:lineRule="auto"/>
-      </w:pPr>
-    </w:p>
-    <w:p>
-      <w:pPr>
-        <w:spacing w:line="480" w:lineRule="auto"/>
-        <w:ind w:firstLine="720"/>
-        <w:rPr>
-          <w:rFonts w:ascii="Times New Roman" w:hAnsi="Times New Roman" w:cs="Times New Roman"/>
-          <w:sz w:val="24"/>
-          <w:szCs w:val="24"/>
-        </w:rPr>
-      </w:pPr>
-      <w:r>
-        <w:rPr>
-          <w:rFonts w:ascii="Times New Roman" w:hAnsi="Times New Roman" w:cs="Times New Roman"/>
-          <w:sz w:val="24"/>
-          <w:szCs w:val="24"/>
-        </w:rPr>
         <w:t xml:space="preserve">Figure 1 displays a simple Use Case Diagram of what the user would see once they have successfully logged in. They will be redirected to the activity page once logged </w:t>
       </w:r>
       <w:proofErr w:type="gramStart"/>
@@ -6067,16 +5978,7 @@
           <w:sz w:val="24"/>
           <w:szCs w:val="24"/>
         </w:rPr>
-        <w:t xml:space="preserve">have an Admin who will oversee who is allowed into their group </w:t>
-      </w:r>
-      <w:r>
-        <w:rPr>
-          <w:rFonts w:ascii="Times New Roman" w:hAnsi="Times New Roman" w:cs="Times New Roman"/>
-          <w:sz w:val="24"/>
-          <w:szCs w:val="24"/>
-        </w:rPr>
-        <w:lastRenderedPageBreak/>
-        <w:t xml:space="preserve">on the application. Groups can be made between friends and will be open to anybody. The User Profile page will display the user’s activities only, as well as an overview of their statistics based on their logged activities. </w:t>
+        <w:t xml:space="preserve">have an Admin who will oversee who is allowed into their group on the application. Groups can be made between friends and will be open to anybody. The User Profile page will display the user’s activities only, as well as an overview of their statistics based on their logged activities. </w:t>
       </w:r>
       <w:r>
         <w:rPr>
@@ -6138,21 +6040,7 @@
         <w:rPr>
           <w:rFonts w:ascii="Times New Roman" w:hAnsi="Times New Roman" w:cs="Times New Roman"/>
         </w:rPr>
-        <w:t xml:space="preserve">User logs in with correct </w:t>
-      </w:r>
-      <w:proofErr w:type="spellStart"/>
-      <w:r>
-        <w:rPr>
-          <w:rFonts w:ascii="Times New Roman" w:hAnsi="Times New Roman" w:cs="Times New Roman"/>
-        </w:rPr>
-        <w:t>PennWest</w:t>
-      </w:r>
-      <w:proofErr w:type="spellEnd"/>
-      <w:r>
-        <w:rPr>
-          <w:rFonts w:ascii="Times New Roman" w:hAnsi="Times New Roman" w:cs="Times New Roman"/>
-        </w:rPr>
-        <w:t xml:space="preserve"> credentials</w:t>
+        <w:t>User logs in with correct PennWest credentials</w:t>
       </w:r>
     </w:p>
     <w:p>
@@ -6223,6 +6111,7 @@
         <w:rPr>
           <w:rFonts w:ascii="Times New Roman" w:hAnsi="Times New Roman" w:cs="Times New Roman"/>
         </w:rPr>
+        <w:lastRenderedPageBreak/>
         <w:t>Outdoor runs will have routes that can be taken around campus available to choose from</w:t>
       </w:r>
     </w:p>
@@ -6406,7 +6295,6 @@
           <w:sz w:val="24"/>
           <w:szCs w:val="24"/>
         </w:rPr>
-        <w:lastRenderedPageBreak/>
         <w:br/>
         <w:t xml:space="preserve"> </w:t>
       </w:r>
@@ -6457,7 +6345,7 @@
                     <pic:cNvPicPr/>
                   </pic:nvPicPr>
                   <pic:blipFill>
-                    <a:blip r:embed="rId8"/>
+                    <a:blip r:embed="rId9"/>
                     <a:stretch>
                       <a:fillRect/>
                     </a:stretch>
@@ -6514,6 +6402,7 @@
           <w:szCs w:val="24"/>
           <w:u w:val="single"/>
         </w:rPr>
+        <w:lastRenderedPageBreak/>
         <w:br/>
       </w:r>
       <w:r>
@@ -6800,7 +6689,6 @@
           <w:sz w:val="24"/>
           <w:szCs w:val="24"/>
         </w:rPr>
-        <w:lastRenderedPageBreak/>
         <w:tab/>
       </w:r>
       <w:r>
@@ -6821,7 +6709,6 @@
         </w:rPr>
         <w:t xml:space="preserve"> The Group Class holds the data needed to create and </w:t>
       </w:r>
-      <w:proofErr w:type="spellStart"/>
       <w:proofErr w:type="gramStart"/>
       <w:r>
         <w:rPr>
@@ -6831,7 +6718,6 @@
         </w:rPr>
         <w:t>mange</w:t>
       </w:r>
-      <w:proofErr w:type="spellEnd"/>
       <w:proofErr w:type="gramEnd"/>
       <w:r>
         <w:rPr>
@@ -6949,9 +6835,21 @@
           <w:color w:val="auto"/>
           <w:sz w:val="24"/>
           <w:szCs w:val="24"/>
+        </w:rPr>
+      </w:pPr>
+      <w:r>
+        <w:rPr>
+          <w:rFonts w:ascii="Times New Roman" w:hAnsi="Times New Roman" w:cs="Times New Roman"/>
+          <w:b/>
+          <w:bCs/>
+          <w:color w:val="auto"/>
+          <w:sz w:val="24"/>
+          <w:szCs w:val="24"/>
           <w:u w:val="single"/>
         </w:rPr>
-      </w:pPr>
+        <w:br/>
+      </w:r>
+      <w:bookmarkStart w:id="23" w:name="_Toc213221341"/>
       <w:r>
         <w:rPr>
           <w:rFonts w:ascii="Times New Roman" w:hAnsi="Times New Roman" w:cs="Times New Roman"/>
@@ -6962,10 +6860,197 @@
           <w:szCs w:val="24"/>
           <w:u w:val="single"/>
         </w:rPr>
+        <w:t>Dynamic: Statechart</w:t>
+      </w:r>
+      <w:bookmarkEnd w:id="23"/>
+      <w:r>
+        <w:rPr>
+          <w:rFonts w:ascii="Times New Roman" w:hAnsi="Times New Roman" w:cs="Times New Roman"/>
+          <w:b/>
+          <w:bCs/>
+          <w:color w:val="auto"/>
+          <w:sz w:val="24"/>
+          <w:szCs w:val="24"/>
+          <w:u w:val="single"/>
+        </w:rPr>
         <w:br/>
       </w:r>
-      <w:bookmarkStart w:id="23" w:name="_Toc213221341"/>
-      <w:r>
+      <w:r>
+        <w:rPr>
+          <w:rFonts w:ascii="Times New Roman" w:hAnsi="Times New Roman" w:cs="Times New Roman"/>
+          <w:color w:val="auto"/>
+          <w:sz w:val="24"/>
+          <w:szCs w:val="24"/>
+        </w:rPr>
+        <w:drawing>
+          <wp:inline distT="0" distB="0" distL="0" distR="0" wp14:anchorId="336CF079" wp14:editId="3AFD756F">
+            <wp:extent cx="5943600" cy="3130902"/>
+            <wp:effectExtent l="0" t="0" r="0" b="0"/>
+            <wp:docPr id="603552492" name="Picture 1" descr="A diagram of a computer&#10;&#10;AI-generated content may be incorrect."/>
+            <wp:cNvGraphicFramePr>
+              <a:graphicFrameLocks xmlns:a="http://schemas.openxmlformats.org/drawingml/2006/main" noChangeAspect="1"/>
+            </wp:cNvGraphicFramePr>
+            <a:graphic xmlns:a="http://schemas.openxmlformats.org/drawingml/2006/main">
+              <a:graphicData uri="http://schemas.openxmlformats.org/drawingml/2006/picture">
+                <pic:pic xmlns:pic="http://schemas.openxmlformats.org/drawingml/2006/picture">
+                  <pic:nvPicPr>
+                    <pic:cNvPr id="603552492" name="Picture 1" descr="A diagram of a computer&#10;&#10;AI-generated content may be incorrect."/>
+                    <pic:cNvPicPr/>
+                  </pic:nvPicPr>
+                  <pic:blipFill>
+                    <a:blip r:embed="rId10"/>
+                    <a:stretch>
+                      <a:fillRect/>
+                    </a:stretch>
+                  </pic:blipFill>
+                  <pic:spPr>
+                    <a:xfrm>
+                      <a:off x="0" y="0"/>
+                      <a:ext cx="5943600" cy="3130902"/>
+                    </a:xfrm>
+                    <a:prstGeom prst="rect">
+                      <a:avLst/>
+                    </a:prstGeom>
+                  </pic:spPr>
+                </pic:pic>
+              </a:graphicData>
+            </a:graphic>
+          </wp:inline>
+        </w:drawing>
+      </w:r>
+    </w:p>
+    <w:p>
+      <w:r>
+        <w:tab/>
+      </w:r>
+      <w:r>
+        <w:tab/>
+      </w:r>
+      <w:r>
+        <w:tab/>
+      </w:r>
+      <w:r>
+        <w:tab/>
+      </w:r>
+      <w:r>
+        <w:tab/>
+        <w:t>Figure 3: User State Diagram</w:t>
+      </w:r>
+    </w:p>
+    <w:p>
+      <w:pPr>
+        <w:spacing w:line="480" w:lineRule="auto"/>
+        <w:rPr>
+          <w:rFonts w:ascii="Times New Roman" w:hAnsi="Times New Roman" w:cs="Times New Roman"/>
+          <w:sz w:val="24"/>
+          <w:szCs w:val="24"/>
+        </w:rPr>
+      </w:pPr>
+      <w:r>
+        <w:rPr>
+          <w:rFonts w:ascii="Times New Roman" w:hAnsi="Times New Roman" w:cs="Times New Roman"/>
+          <w:sz w:val="24"/>
+          <w:szCs w:val="24"/>
+        </w:rPr>
+        <w:t xml:space="preserve">Figure 3 shows </w:t>
+      </w:r>
+      <w:r>
+        <w:rPr>
+          <w:rFonts w:ascii="Times New Roman" w:hAnsi="Times New Roman" w:cs="Times New Roman"/>
+          <w:sz w:val="24"/>
+          <w:szCs w:val="24"/>
+        </w:rPr>
+        <w:t xml:space="preserve">the User State Diagram, which models how a user </w:t>
+      </w:r>
+      <w:r>
+        <w:rPr>
+          <w:rFonts w:ascii="Times New Roman" w:hAnsi="Times New Roman" w:cs="Times New Roman"/>
+          <w:sz w:val="24"/>
+          <w:szCs w:val="24"/>
+        </w:rPr>
+        <w:t>can navigate the Vulcan Activity Tracker</w:t>
+      </w:r>
+      <w:r>
+        <w:rPr>
+          <w:rFonts w:ascii="Times New Roman" w:hAnsi="Times New Roman" w:cs="Times New Roman"/>
+          <w:sz w:val="24"/>
+          <w:szCs w:val="24"/>
+        </w:rPr>
+        <w:t xml:space="preserve">. The user starts in the </w:t>
+      </w:r>
+      <w:proofErr w:type="gramStart"/>
+      <w:r>
+        <w:rPr>
+          <w:rFonts w:ascii="Times New Roman" w:hAnsi="Times New Roman" w:cs="Times New Roman"/>
+          <w:sz w:val="24"/>
+          <w:szCs w:val="24"/>
+        </w:rPr>
+        <w:t>logged out</w:t>
+      </w:r>
+      <w:proofErr w:type="gramEnd"/>
+      <w:r>
+        <w:rPr>
+          <w:rFonts w:ascii="Times New Roman" w:hAnsi="Times New Roman" w:cs="Times New Roman"/>
+          <w:sz w:val="24"/>
+          <w:szCs w:val="24"/>
+        </w:rPr>
+        <w:t xml:space="preserve"> state, after the user enters valid </w:t>
+      </w:r>
+      <w:proofErr w:type="gramStart"/>
+      <w:r>
+        <w:rPr>
+          <w:rFonts w:ascii="Times New Roman" w:hAnsi="Times New Roman" w:cs="Times New Roman"/>
+          <w:sz w:val="24"/>
+          <w:szCs w:val="24"/>
+        </w:rPr>
+        <w:t>credentials</w:t>
+      </w:r>
+      <w:proofErr w:type="gramEnd"/>
+      <w:r>
+        <w:rPr>
+          <w:rFonts w:ascii="Times New Roman" w:hAnsi="Times New Roman" w:cs="Times New Roman"/>
+          <w:sz w:val="24"/>
+          <w:szCs w:val="24"/>
+        </w:rPr>
+        <w:t xml:space="preserve"> they are put into the activity page</w:t>
+      </w:r>
+      <w:r>
+        <w:rPr>
+          <w:rFonts w:ascii="Times New Roman" w:hAnsi="Times New Roman" w:cs="Times New Roman"/>
+          <w:sz w:val="24"/>
+          <w:szCs w:val="24"/>
+        </w:rPr>
+        <w:t>. From the activity page the user can navigate between adding activitys</w:t>
+      </w:r>
+      <w:r>
+        <w:rPr>
+          <w:rFonts w:ascii="Times New Roman" w:hAnsi="Times New Roman" w:cs="Times New Roman"/>
+          <w:sz w:val="24"/>
+          <w:szCs w:val="24"/>
+        </w:rPr>
+        <w:t>, viewing leaderboards, viewing activity feed, and</w:t>
+      </w:r>
+      <w:r>
+        <w:rPr>
+          <w:rFonts w:ascii="Times New Roman" w:hAnsi="Times New Roman" w:cs="Times New Roman"/>
+          <w:sz w:val="24"/>
+          <w:szCs w:val="24"/>
+        </w:rPr>
+        <w:t xml:space="preserve"> viewing/joing clubs, users are also able to manage </w:t>
+      </w:r>
+      <w:r>
+        <w:rPr>
+          <w:rFonts w:ascii="Times New Roman" w:hAnsi="Times New Roman" w:cs="Times New Roman"/>
+          <w:sz w:val="24"/>
+          <w:szCs w:val="24"/>
+        </w:rPr>
+        <w:t>a club if they are an admin of the club.</w:t>
+      </w:r>
+    </w:p>
+    <w:p>
+      <w:pPr>
+        <w:pStyle w:val="Heading1"/>
+        <w:spacing w:line="480" w:lineRule="auto"/>
         <w:rPr>
           <w:rFonts w:ascii="Times New Roman" w:hAnsi="Times New Roman" w:cs="Times New Roman"/>
           <w:b/>
@@ -6975,9 +7060,31 @@
           <w:szCs w:val="24"/>
           <w:u w:val="single"/>
         </w:rPr>
-        <w:t xml:space="preserve">Dynamic: </w:t>
-      </w:r>
-      <w:proofErr w:type="spellStart"/>
+      </w:pPr>
+      <w:r>
+        <w:rPr>
+          <w:rFonts w:ascii="Times New Roman" w:hAnsi="Times New Roman" w:cs="Times New Roman"/>
+          <w:b/>
+          <w:bCs/>
+          <w:color w:val="auto"/>
+          <w:sz w:val="24"/>
+          <w:szCs w:val="24"/>
+        </w:rPr>
+        <w:lastRenderedPageBreak/>
+        <w:t xml:space="preserve"> </w:t>
+      </w:r>
+      <w:r>
+        <w:rPr>
+          <w:rFonts w:ascii="Times New Roman" w:hAnsi="Times New Roman" w:cs="Times New Roman"/>
+          <w:b/>
+          <w:bCs/>
+          <w:color w:val="auto"/>
+          <w:sz w:val="24"/>
+          <w:szCs w:val="24"/>
+        </w:rPr>
+        <w:tab/>
+      </w:r>
+      <w:bookmarkStart w:id="24" w:name="_Toc213221342"/>
       <w:r>
         <w:rPr>
           <w:rFonts w:ascii="Times New Roman" w:hAnsi="Times New Roman" w:cs="Times New Roman"/>
@@ -6988,10 +7095,9 @@
           <w:szCs w:val="24"/>
           <w:u w:val="single"/>
         </w:rPr>
-        <w:t>Statechart</w:t>
-      </w:r>
-      <w:bookmarkEnd w:id="23"/>
-      <w:proofErr w:type="spellEnd"/>
+        <w:t>States</w:t>
+      </w:r>
+      <w:bookmarkEnd w:id="24"/>
     </w:p>
     <w:p>
       <w:pPr>
@@ -7041,7 +7147,7 @@
         </w:rPr>
         <w:tab/>
       </w:r>
-      <w:bookmarkStart w:id="24" w:name="_Toc213221342"/>
+      <w:bookmarkStart w:id="25" w:name="_Toc213221343"/>
       <w:r>
         <w:rPr>
           <w:rFonts w:ascii="Times New Roman" w:hAnsi="Times New Roman" w:cs="Times New Roman"/>
@@ -7052,9 +7158,9 @@
           <w:szCs w:val="24"/>
           <w:u w:val="single"/>
         </w:rPr>
-        <w:t>States</w:t>
-      </w:r>
-      <w:bookmarkEnd w:id="24"/>
+        <w:t>Events</w:t>
+      </w:r>
+      <w:bookmarkEnd w:id="25"/>
     </w:p>
     <w:p>
       <w:pPr>
@@ -7070,7 +7176,11 @@
           <w:u w:val="single"/>
         </w:rPr>
       </w:pPr>
-      <w:r>
+    </w:p>
+    <w:p>
+      <w:pPr>
+        <w:pStyle w:val="Heading2"/>
+        <w:spacing w:line="480" w:lineRule="auto"/>
         <w:rPr>
           <w:rFonts w:ascii="Times New Roman" w:hAnsi="Times New Roman" w:cs="Times New Roman"/>
           <w:b/>
@@ -7080,6 +7190,17 @@
           <w:szCs w:val="24"/>
           <w:u w:val="single"/>
         </w:rPr>
+      </w:pPr>
+      <w:r>
+        <w:rPr>
+          <w:rFonts w:ascii="Times New Roman" w:hAnsi="Times New Roman" w:cs="Times New Roman"/>
+          <w:b/>
+          <w:bCs/>
+          <w:color w:val="auto"/>
+          <w:sz w:val="24"/>
+          <w:szCs w:val="24"/>
+          <w:u w:val="single"/>
+        </w:rPr>
         <w:br/>
       </w:r>
       <w:r>
@@ -7104,7 +7225,7 @@
         </w:rPr>
         <w:tab/>
       </w:r>
-      <w:bookmarkStart w:id="25" w:name="_Toc213221343"/>
+      <w:bookmarkStart w:id="26" w:name="_Toc213221344"/>
       <w:r>
         <w:rPr>
           <w:rFonts w:ascii="Times New Roman" w:hAnsi="Times New Roman" w:cs="Times New Roman"/>
@@ -7115,14 +7236,36 @@
           <w:szCs w:val="24"/>
           <w:u w:val="single"/>
         </w:rPr>
-        <w:t>Events</w:t>
-      </w:r>
-      <w:bookmarkEnd w:id="25"/>
-    </w:p>
-    <w:p>
-      <w:pPr>
-        <w:pStyle w:val="Heading2"/>
-        <w:spacing w:line="480" w:lineRule="auto"/>
+        <w:t>Transitions</w:t>
+      </w:r>
+      <w:bookmarkEnd w:id="26"/>
+    </w:p>
+    <w:p>
+      <w:pPr>
+        <w:pStyle w:val="Heading1"/>
+        <w:spacing w:line="480" w:lineRule="auto"/>
+        <w:rPr>
+          <w:rFonts w:ascii="Times New Roman" w:hAnsi="Times New Roman" w:cs="Times New Roman"/>
+          <w:b/>
+          <w:bCs/>
+          <w:color w:val="auto"/>
+          <w:sz w:val="24"/>
+          <w:szCs w:val="24"/>
+        </w:rPr>
+      </w:pPr>
+      <w:r>
+        <w:rPr>
+          <w:rFonts w:ascii="Times New Roman" w:hAnsi="Times New Roman" w:cs="Times New Roman"/>
+          <w:b/>
+          <w:bCs/>
+          <w:color w:val="auto"/>
+          <w:sz w:val="24"/>
+          <w:szCs w:val="24"/>
+        </w:rPr>
+        <w:br/>
+      </w:r>
+      <w:bookmarkStart w:id="27" w:name="_Toc213221345"/>
+      <w:r>
         <w:rPr>
           <w:rFonts w:ascii="Times New Roman" w:hAnsi="Times New Roman" w:cs="Times New Roman"/>
           <w:b/>
@@ -7132,11 +7275,24 @@
           <w:szCs w:val="24"/>
           <w:u w:val="single"/>
         </w:rPr>
-      </w:pPr>
-    </w:p>
-    <w:p>
-      <w:pPr>
-        <w:pStyle w:val="Heading2"/>
+        <w:t>Dataflow Diagrams Components / Tools Needed</w:t>
+      </w:r>
+      <w:bookmarkEnd w:id="27"/>
+      <w:r>
+        <w:rPr>
+          <w:rFonts w:ascii="Times New Roman" w:hAnsi="Times New Roman" w:cs="Times New Roman"/>
+          <w:b/>
+          <w:bCs/>
+          <w:color w:val="auto"/>
+          <w:sz w:val="24"/>
+          <w:szCs w:val="24"/>
+        </w:rPr>
+        <w:t xml:space="preserve"> </w:t>
+      </w:r>
+    </w:p>
+    <w:p>
+      <w:pPr>
+        <w:pStyle w:val="Heading1"/>
         <w:spacing w:line="480" w:lineRule="auto"/>
         <w:rPr>
           <w:rFonts w:ascii="Times New Roman" w:hAnsi="Times New Roman" w:cs="Times New Roman"/>
@@ -7148,7 +7304,11 @@
           <w:u w:val="single"/>
         </w:rPr>
       </w:pPr>
-      <w:r>
+    </w:p>
+    <w:p>
+      <w:pPr>
+        <w:pStyle w:val="Heading1"/>
+        <w:spacing w:line="480" w:lineRule="auto"/>
         <w:rPr>
           <w:rFonts w:ascii="Times New Roman" w:hAnsi="Times New Roman" w:cs="Times New Roman"/>
           <w:b/>
@@ -7158,32 +7318,12 @@
           <w:szCs w:val="24"/>
           <w:u w:val="single"/>
         </w:rPr>
-        <w:br/>
-      </w:r>
-      <w:r>
-        <w:rPr>
-          <w:rFonts w:ascii="Times New Roman" w:hAnsi="Times New Roman" w:cs="Times New Roman"/>
-          <w:b/>
-          <w:bCs/>
-          <w:color w:val="auto"/>
-          <w:sz w:val="24"/>
-          <w:szCs w:val="24"/>
-        </w:rPr>
-        <w:t xml:space="preserve"> </w:t>
-      </w:r>
-      <w:r>
-        <w:rPr>
-          <w:rFonts w:ascii="Times New Roman" w:hAnsi="Times New Roman" w:cs="Times New Roman"/>
-          <w:b/>
-          <w:bCs/>
-          <w:color w:val="auto"/>
-          <w:sz w:val="24"/>
-          <w:szCs w:val="24"/>
-        </w:rPr>
-        <w:tab/>
-      </w:r>
-      <w:bookmarkStart w:id="26" w:name="_Toc213221344"/>
-      <w:r>
+      </w:pPr>
+    </w:p>
+    <w:p>
+      <w:pPr>
+        <w:pStyle w:val="Heading1"/>
+        <w:spacing w:line="480" w:lineRule="auto"/>
         <w:rPr>
           <w:rFonts w:ascii="Times New Roman" w:hAnsi="Times New Roman" w:cs="Times New Roman"/>
           <w:b/>
@@ -7193,9 +7333,7 @@
           <w:szCs w:val="24"/>
           <w:u w:val="single"/>
         </w:rPr>
-        <w:t>Transitions</w:t>
-      </w:r>
-      <w:bookmarkEnd w:id="26"/>
+      </w:pPr>
     </w:p>
     <w:p>
       <w:pPr>
@@ -7208,44 +7346,9 @@
           <w:color w:val="auto"/>
           <w:sz w:val="24"/>
           <w:szCs w:val="24"/>
-        </w:rPr>
-      </w:pPr>
-      <w:r>
-        <w:rPr>
-          <w:rFonts w:ascii="Times New Roman" w:hAnsi="Times New Roman" w:cs="Times New Roman"/>
-          <w:b/>
-          <w:bCs/>
-          <w:color w:val="auto"/>
-          <w:sz w:val="24"/>
-          <w:szCs w:val="24"/>
-        </w:rPr>
-        <w:br/>
-      </w:r>
-      <w:bookmarkStart w:id="27" w:name="_Toc213221345"/>
-      <w:r>
-        <w:rPr>
-          <w:rFonts w:ascii="Times New Roman" w:hAnsi="Times New Roman" w:cs="Times New Roman"/>
-          <w:b/>
-          <w:bCs/>
-          <w:color w:val="auto"/>
-          <w:sz w:val="24"/>
-          <w:szCs w:val="24"/>
           <w:u w:val="single"/>
         </w:rPr>
-        <w:t>Dataflow Diagrams Components / Tools Needed</w:t>
-      </w:r>
-      <w:bookmarkEnd w:id="27"/>
-      <w:r>
-        <w:rPr>
-          <w:rFonts w:ascii="Times New Roman" w:hAnsi="Times New Roman" w:cs="Times New Roman"/>
-          <w:b/>
-          <w:bCs/>
-          <w:color w:val="auto"/>
-          <w:sz w:val="24"/>
-          <w:szCs w:val="24"/>
-        </w:rPr>
-        <w:t xml:space="preserve"> </w:t>
-      </w:r>
+      </w:pPr>
     </w:p>
     <w:p>
       <w:pPr>
@@ -7266,6 +7369,7 @@
       <w:pPr>
         <w:pStyle w:val="Heading1"/>
         <w:spacing w:line="480" w:lineRule="auto"/>
+        <w:jc w:val="center"/>
         <w:rPr>
           <w:rFonts w:ascii="Times New Roman" w:hAnsi="Times New Roman" w:cs="Times New Roman"/>
           <w:b/>
@@ -7276,11 +7380,8 @@
           <w:u w:val="single"/>
         </w:rPr>
       </w:pPr>
-    </w:p>
-    <w:p>
-      <w:pPr>
-        <w:pStyle w:val="Heading1"/>
-        <w:spacing w:line="480" w:lineRule="auto"/>
+      <w:bookmarkStart w:id="28" w:name="_Toc213221346"/>
+      <w:r>
         <w:rPr>
           <w:rFonts w:ascii="Times New Roman" w:hAnsi="Times New Roman" w:cs="Times New Roman"/>
           <w:b/>
@@ -7290,65 +7391,6 @@
           <w:szCs w:val="24"/>
           <w:u w:val="single"/>
         </w:rPr>
-      </w:pPr>
-    </w:p>
-    <w:p>
-      <w:pPr>
-        <w:pStyle w:val="Heading1"/>
-        <w:spacing w:line="480" w:lineRule="auto"/>
-        <w:rPr>
-          <w:rFonts w:ascii="Times New Roman" w:hAnsi="Times New Roman" w:cs="Times New Roman"/>
-          <w:b/>
-          <w:bCs/>
-          <w:color w:val="auto"/>
-          <w:sz w:val="24"/>
-          <w:szCs w:val="24"/>
-          <w:u w:val="single"/>
-        </w:rPr>
-      </w:pPr>
-    </w:p>
-    <w:p>
-      <w:pPr>
-        <w:pStyle w:val="Heading1"/>
-        <w:spacing w:line="480" w:lineRule="auto"/>
-        <w:rPr>
-          <w:rFonts w:ascii="Times New Roman" w:hAnsi="Times New Roman" w:cs="Times New Roman"/>
-          <w:b/>
-          <w:bCs/>
-          <w:color w:val="auto"/>
-          <w:sz w:val="24"/>
-          <w:szCs w:val="24"/>
-          <w:u w:val="single"/>
-        </w:rPr>
-      </w:pPr>
-    </w:p>
-    <w:p>
-      <w:pPr>
-        <w:pStyle w:val="Heading1"/>
-        <w:spacing w:line="480" w:lineRule="auto"/>
-        <w:jc w:val="center"/>
-        <w:rPr>
-          <w:rFonts w:ascii="Times New Roman" w:hAnsi="Times New Roman" w:cs="Times New Roman"/>
-          <w:b/>
-          <w:bCs/>
-          <w:color w:val="auto"/>
-          <w:sz w:val="24"/>
-          <w:szCs w:val="24"/>
-          <w:u w:val="single"/>
-        </w:rPr>
-      </w:pPr>
-      <w:bookmarkStart w:id="28" w:name="_Toc213221346"/>
-      <w:r>
-        <w:rPr>
-          <w:rFonts w:ascii="Times New Roman" w:hAnsi="Times New Roman" w:cs="Times New Roman"/>
-          <w:b/>
-          <w:bCs/>
-          <w:color w:val="auto"/>
-          <w:sz w:val="24"/>
-          <w:szCs w:val="24"/>
-          <w:u w:val="single"/>
-        </w:rPr>
-        <w:lastRenderedPageBreak/>
         <w:t>List of Resources</w:t>
       </w:r>
       <w:bookmarkEnd w:id="28"/>
@@ -7421,7 +7463,7 @@
         <w:spacing w:line="480" w:lineRule="auto"/>
         <w:ind w:firstLine="720"/>
       </w:pPr>
-      <w:hyperlink r:id="rId9" w:history="1">
+      <w:hyperlink r:id="rId11" w:history="1">
         <w:r>
           <w:rPr>
             <w:rStyle w:val="Hyperlink"/>
@@ -7491,7 +7533,7 @@
           <w:szCs w:val="24"/>
         </w:rPr>
       </w:pPr>
-      <w:hyperlink r:id="rId10" w:history="1">
+      <w:hyperlink r:id="rId12" w:history="1">
         <w:r>
           <w:rPr>
             <w:rStyle w:val="Hyperlink"/>
@@ -7756,196 +7798,184 @@
           <w:sz w:val="24"/>
           <w:szCs w:val="24"/>
         </w:rPr>
+        <w:t xml:space="preserve">Server – </w:t>
+      </w:r>
+    </w:p>
+    <w:p>
+      <w:pPr>
+        <w:rPr>
+          <w:rFonts w:ascii="Times New Roman" w:hAnsi="Times New Roman" w:cs="Times New Roman"/>
+          <w:b/>
+          <w:bCs/>
+          <w:sz w:val="24"/>
+          <w:szCs w:val="24"/>
+        </w:rPr>
+      </w:pPr>
+      <w:r>
+        <w:rPr>
+          <w:rFonts w:ascii="Times New Roman" w:hAnsi="Times New Roman" w:cs="Times New Roman"/>
+          <w:b/>
+          <w:bCs/>
+          <w:sz w:val="24"/>
+          <w:szCs w:val="24"/>
+        </w:rPr>
+        <w:t>API (Application Programming Interface)</w:t>
+      </w:r>
+      <w:r>
+        <w:rPr>
+          <w:rFonts w:ascii="Times New Roman" w:hAnsi="Times New Roman" w:cs="Times New Roman"/>
+          <w:b/>
+          <w:bCs/>
+          <w:sz w:val="24"/>
+          <w:szCs w:val="24"/>
+        </w:rPr>
+        <w:t xml:space="preserve"> - </w:t>
+      </w:r>
+    </w:p>
+    <w:p>
+      <w:pPr>
+        <w:rPr>
+          <w:rFonts w:ascii="Times New Roman" w:hAnsi="Times New Roman" w:cs="Times New Roman"/>
+          <w:b/>
+          <w:bCs/>
+          <w:sz w:val="24"/>
+          <w:szCs w:val="24"/>
+        </w:rPr>
+      </w:pPr>
+      <w:r>
+        <w:rPr>
+          <w:rFonts w:ascii="Times New Roman" w:hAnsi="Times New Roman" w:cs="Times New Roman"/>
+          <w:b/>
+          <w:bCs/>
+          <w:sz w:val="24"/>
+          <w:szCs w:val="24"/>
+        </w:rPr>
+        <w:t>Database Query</w:t>
+      </w:r>
+      <w:r>
+        <w:rPr>
+          <w:rFonts w:ascii="Times New Roman" w:hAnsi="Times New Roman" w:cs="Times New Roman"/>
+          <w:b/>
+          <w:bCs/>
+          <w:sz w:val="24"/>
+          <w:szCs w:val="24"/>
+        </w:rPr>
+        <w:t xml:space="preserve"> - </w:t>
+      </w:r>
+    </w:p>
+    <w:p>
+      <w:pPr>
+        <w:rPr>
+          <w:rFonts w:ascii="Times New Roman" w:hAnsi="Times New Roman" w:cs="Times New Roman"/>
+          <w:b/>
+          <w:bCs/>
+          <w:sz w:val="24"/>
+          <w:szCs w:val="24"/>
+        </w:rPr>
+      </w:pPr>
+      <w:r>
+        <w:rPr>
+          <w:rFonts w:ascii="Times New Roman" w:hAnsi="Times New Roman" w:cs="Times New Roman"/>
+          <w:b/>
+          <w:bCs/>
+          <w:sz w:val="24"/>
+          <w:szCs w:val="24"/>
+        </w:rPr>
+        <w:t xml:space="preserve">Entity Class Diagram – </w:t>
+      </w:r>
+    </w:p>
+    <w:p>
+      <w:pPr>
+        <w:rPr>
+          <w:rFonts w:ascii="Times New Roman" w:hAnsi="Times New Roman" w:cs="Times New Roman"/>
+          <w:b/>
+          <w:bCs/>
+          <w:sz w:val="24"/>
+          <w:szCs w:val="24"/>
+        </w:rPr>
+      </w:pPr>
+      <w:r>
+        <w:rPr>
+          <w:rFonts w:ascii="Times New Roman" w:hAnsi="Times New Roman" w:cs="Times New Roman"/>
+          <w:b/>
+          <w:bCs/>
+          <w:sz w:val="24"/>
+          <w:szCs w:val="24"/>
+        </w:rPr>
+        <w:t xml:space="preserve">Statechart Diagram – </w:t>
+      </w:r>
+    </w:p>
+    <w:p>
+      <w:pPr>
+        <w:rPr>
+          <w:rFonts w:ascii="Times New Roman" w:hAnsi="Times New Roman" w:cs="Times New Roman"/>
+          <w:b/>
+          <w:bCs/>
+          <w:sz w:val="24"/>
+          <w:szCs w:val="24"/>
+        </w:rPr>
+      </w:pPr>
+      <w:r>
+        <w:rPr>
+          <w:rFonts w:ascii="Times New Roman" w:hAnsi="Times New Roman" w:cs="Times New Roman"/>
+          <w:b/>
+          <w:bCs/>
+          <w:sz w:val="24"/>
+          <w:szCs w:val="24"/>
+        </w:rPr>
+        <w:t xml:space="preserve">Use Case Diagram – </w:t>
+      </w:r>
+    </w:p>
+    <w:p>
+      <w:pPr>
+        <w:rPr>
+          <w:rFonts w:ascii="Times New Roman" w:hAnsi="Times New Roman" w:cs="Times New Roman"/>
+          <w:b/>
+          <w:bCs/>
+          <w:sz w:val="24"/>
+          <w:szCs w:val="24"/>
+        </w:rPr>
+      </w:pPr>
+      <w:r>
+        <w:rPr>
+          <w:rFonts w:ascii="Times New Roman" w:hAnsi="Times New Roman" w:cs="Times New Roman"/>
+          <w:b/>
+          <w:bCs/>
+          <w:sz w:val="24"/>
+          <w:szCs w:val="24"/>
+        </w:rPr>
+        <w:t>Leaderboard</w:t>
+      </w:r>
+      <w:r>
+        <w:rPr>
+          <w:rFonts w:ascii="Times New Roman" w:hAnsi="Times New Roman" w:cs="Times New Roman"/>
+          <w:b/>
+          <w:bCs/>
+          <w:sz w:val="24"/>
+          <w:szCs w:val="24"/>
+        </w:rPr>
+        <w:t xml:space="preserve"> - </w:t>
+      </w:r>
+    </w:p>
+    <w:p>
+      <w:pPr>
+        <w:rPr>
+          <w:rFonts w:ascii="Times New Roman" w:hAnsi="Times New Roman" w:cs="Times New Roman"/>
+          <w:b/>
+          <w:bCs/>
+          <w:sz w:val="24"/>
+          <w:szCs w:val="24"/>
+        </w:rPr>
+      </w:pPr>
+      <w:r>
+        <w:rPr>
+          <w:rFonts w:ascii="Times New Roman" w:hAnsi="Times New Roman" w:cs="Times New Roman"/>
+          <w:b/>
+          <w:bCs/>
+          <w:sz w:val="24"/>
+          <w:szCs w:val="24"/>
+        </w:rPr>
         <w:lastRenderedPageBreak/>
-        <w:t xml:space="preserve">Server – </w:t>
-      </w:r>
-    </w:p>
-    <w:p>
-      <w:pPr>
-        <w:rPr>
-          <w:rFonts w:ascii="Times New Roman" w:hAnsi="Times New Roman" w:cs="Times New Roman"/>
-          <w:b/>
-          <w:bCs/>
-          <w:sz w:val="24"/>
-          <w:szCs w:val="24"/>
-        </w:rPr>
-      </w:pPr>
-      <w:r>
-        <w:rPr>
-          <w:rFonts w:ascii="Times New Roman" w:hAnsi="Times New Roman" w:cs="Times New Roman"/>
-          <w:b/>
-          <w:bCs/>
-          <w:sz w:val="24"/>
-          <w:szCs w:val="24"/>
-        </w:rPr>
-        <w:t>API (Application Programming Interface)</w:t>
-      </w:r>
-      <w:r>
-        <w:rPr>
-          <w:rFonts w:ascii="Times New Roman" w:hAnsi="Times New Roman" w:cs="Times New Roman"/>
-          <w:b/>
-          <w:bCs/>
-          <w:sz w:val="24"/>
-          <w:szCs w:val="24"/>
-        </w:rPr>
-        <w:t xml:space="preserve"> - </w:t>
-      </w:r>
-    </w:p>
-    <w:p>
-      <w:pPr>
-        <w:rPr>
-          <w:rFonts w:ascii="Times New Roman" w:hAnsi="Times New Roman" w:cs="Times New Roman"/>
-          <w:b/>
-          <w:bCs/>
-          <w:sz w:val="24"/>
-          <w:szCs w:val="24"/>
-        </w:rPr>
-      </w:pPr>
-      <w:r>
-        <w:rPr>
-          <w:rFonts w:ascii="Times New Roman" w:hAnsi="Times New Roman" w:cs="Times New Roman"/>
-          <w:b/>
-          <w:bCs/>
-          <w:sz w:val="24"/>
-          <w:szCs w:val="24"/>
-        </w:rPr>
-        <w:t>Database Query</w:t>
-      </w:r>
-      <w:r>
-        <w:rPr>
-          <w:rFonts w:ascii="Times New Roman" w:hAnsi="Times New Roman" w:cs="Times New Roman"/>
-          <w:b/>
-          <w:bCs/>
-          <w:sz w:val="24"/>
-          <w:szCs w:val="24"/>
-        </w:rPr>
-        <w:t xml:space="preserve"> - </w:t>
-      </w:r>
-    </w:p>
-    <w:p>
-      <w:pPr>
-        <w:rPr>
-          <w:rFonts w:ascii="Times New Roman" w:hAnsi="Times New Roman" w:cs="Times New Roman"/>
-          <w:b/>
-          <w:bCs/>
-          <w:sz w:val="24"/>
-          <w:szCs w:val="24"/>
-        </w:rPr>
-      </w:pPr>
-      <w:r>
-        <w:rPr>
-          <w:rFonts w:ascii="Times New Roman" w:hAnsi="Times New Roman" w:cs="Times New Roman"/>
-          <w:b/>
-          <w:bCs/>
-          <w:sz w:val="24"/>
-          <w:szCs w:val="24"/>
-        </w:rPr>
-        <w:t xml:space="preserve">Entity Class Diagram – </w:t>
-      </w:r>
-    </w:p>
-    <w:p>
-      <w:pPr>
-        <w:rPr>
-          <w:rFonts w:ascii="Times New Roman" w:hAnsi="Times New Roman" w:cs="Times New Roman"/>
-          <w:b/>
-          <w:bCs/>
-          <w:sz w:val="24"/>
-          <w:szCs w:val="24"/>
-        </w:rPr>
-      </w:pPr>
-      <w:proofErr w:type="spellStart"/>
-      <w:r>
-        <w:rPr>
-          <w:rFonts w:ascii="Times New Roman" w:hAnsi="Times New Roman" w:cs="Times New Roman"/>
-          <w:b/>
-          <w:bCs/>
-          <w:sz w:val="24"/>
-          <w:szCs w:val="24"/>
-        </w:rPr>
-        <w:t>Statechart</w:t>
-      </w:r>
-      <w:proofErr w:type="spellEnd"/>
-      <w:r>
-        <w:rPr>
-          <w:rFonts w:ascii="Times New Roman" w:hAnsi="Times New Roman" w:cs="Times New Roman"/>
-          <w:b/>
-          <w:bCs/>
-          <w:sz w:val="24"/>
-          <w:szCs w:val="24"/>
-        </w:rPr>
-        <w:t xml:space="preserve"> Diagram – </w:t>
-      </w:r>
-    </w:p>
-    <w:p>
-      <w:pPr>
-        <w:rPr>
-          <w:rFonts w:ascii="Times New Roman" w:hAnsi="Times New Roman" w:cs="Times New Roman"/>
-          <w:b/>
-          <w:bCs/>
-          <w:sz w:val="24"/>
-          <w:szCs w:val="24"/>
-        </w:rPr>
-      </w:pPr>
-      <w:r>
-        <w:rPr>
-          <w:rFonts w:ascii="Times New Roman" w:hAnsi="Times New Roman" w:cs="Times New Roman"/>
-          <w:b/>
-          <w:bCs/>
-          <w:sz w:val="24"/>
-          <w:szCs w:val="24"/>
-        </w:rPr>
-        <w:t xml:space="preserve">Use Case Diagram – </w:t>
-      </w:r>
-    </w:p>
-    <w:p>
-      <w:pPr>
-        <w:rPr>
-          <w:rFonts w:ascii="Times New Roman" w:hAnsi="Times New Roman" w:cs="Times New Roman"/>
-          <w:b/>
-          <w:bCs/>
-          <w:sz w:val="24"/>
-          <w:szCs w:val="24"/>
-        </w:rPr>
-      </w:pPr>
-      <w:r>
-        <w:rPr>
-          <w:rFonts w:ascii="Times New Roman" w:hAnsi="Times New Roman" w:cs="Times New Roman"/>
-          <w:b/>
-          <w:bCs/>
-          <w:sz w:val="24"/>
-          <w:szCs w:val="24"/>
-        </w:rPr>
-        <w:t>Leaderboard</w:t>
-      </w:r>
-      <w:r>
-        <w:rPr>
-          <w:rFonts w:ascii="Times New Roman" w:hAnsi="Times New Roman" w:cs="Times New Roman"/>
-          <w:b/>
-          <w:bCs/>
-          <w:sz w:val="24"/>
-          <w:szCs w:val="24"/>
-        </w:rPr>
-        <w:t xml:space="preserve"> - </w:t>
-      </w:r>
-    </w:p>
-    <w:p>
-      <w:pPr>
-        <w:rPr>
-          <w:rFonts w:ascii="Times New Roman" w:hAnsi="Times New Roman" w:cs="Times New Roman"/>
-          <w:b/>
-          <w:bCs/>
-          <w:sz w:val="24"/>
-          <w:szCs w:val="24"/>
-        </w:rPr>
-      </w:pPr>
-      <w:r>
-        <w:rPr>
-          <w:rFonts w:ascii="Times New Roman" w:hAnsi="Times New Roman" w:cs="Times New Roman"/>
-          <w:b/>
-          <w:bCs/>
-          <w:sz w:val="24"/>
-          <w:szCs w:val="24"/>
-        </w:rPr>
         <w:t>Admin</w:t>
       </w:r>
       <w:r>
@@ -8344,7 +8374,6 @@
           <w:sz w:val="24"/>
           <w:szCs w:val="24"/>
         </w:rPr>
-        <w:lastRenderedPageBreak/>
         <w:t xml:space="preserve">Luke Ruffing: </w:t>
       </w:r>
     </w:p>
@@ -8394,7 +8423,16 @@
           <w:sz w:val="24"/>
           <w:szCs w:val="24"/>
         </w:rPr>
-        <w:t>The rest of the major sections of the document were completed collaboratively with all members participating equally in discussions, decision making, and writing. This collaborative approach taken to completing the document allowed the group to refine ideas and reach a consensus before making any big decisions.</w:t>
+        <w:t xml:space="preserve">The rest of the major sections of the document were completed collaboratively with all members participating equally in discussions, decision making, and writing. This collaborative </w:t>
+      </w:r>
+      <w:r>
+        <w:rPr>
+          <w:rFonts w:ascii="Times New Roman" w:hAnsi="Times New Roman" w:cs="Times New Roman"/>
+          <w:sz w:val="24"/>
+          <w:szCs w:val="24"/>
+        </w:rPr>
+        <w:lastRenderedPageBreak/>
+        <w:t>approach taken to completing the document allowed the group to refine ideas and reach a consensus before making any big decisions.</w:t>
       </w:r>
     </w:p>
     <w:p>
@@ -8638,7 +8676,7 @@
                     </pic:cNvPicPr>
                   </pic:nvPicPr>
                   <pic:blipFill>
-                    <a:blip r:embed="rId11" cstate="print">
+                    <a:blip r:embed="rId13" cstate="print">
                       <a:extLst>
                         <a:ext uri="{28A0092B-C50C-407E-A947-70E740481C1C}">
                           <a14:useLocalDpi xmlns:a14="http://schemas.microsoft.com/office/drawing/2010/main" val="0"/>
@@ -8768,16 +8806,7 @@
           <w:sz w:val="24"/>
           <w:szCs w:val="24"/>
         </w:rPr>
-        <w:t xml:space="preserve"> confirm that all work I have contributed to this document has been to the best of my knowledge completed with integrity and in accordance with the objectives and collaborative </w:t>
-      </w:r>
-      <w:r>
-        <w:rPr>
-          <w:rFonts w:ascii="Times New Roman" w:hAnsi="Times New Roman" w:cs="Times New Roman"/>
-          <w:sz w:val="24"/>
-          <w:szCs w:val="24"/>
-        </w:rPr>
-        <w:lastRenderedPageBreak/>
-        <w:t xml:space="preserve">standards established by the team. I </w:t>
+        <w:t xml:space="preserve"> confirm that all work I have contributed to this document has been to the best of my knowledge completed with integrity and in accordance with the objectives and collaborative standards established by the team. I </w:t>
       </w:r>
       <w:proofErr w:type="gramStart"/>
       <w:r>
@@ -8853,7 +8882,7 @@
                     </pic:cNvPicPr>
                   </pic:nvPicPr>
                   <pic:blipFill>
-                    <a:blip r:embed="rId12">
+                    <a:blip r:embed="rId14">
                       <a:extLst>
                         <a:ext uri="{28A0092B-C50C-407E-A947-70E740481C1C}">
                           <a14:useLocalDpi xmlns:a14="http://schemas.microsoft.com/office/drawing/2010/main" val="0"/>
@@ -8965,6 +8994,7 @@
           <w:sz w:val="24"/>
           <w:szCs w:val="24"/>
         </w:rPr>
+        <w:lastRenderedPageBreak/>
         <w:t xml:space="preserve">I, Luke </w:t>
       </w:r>
       <w:r>
@@ -9054,7 +9084,7 @@
                     </pic:cNvPicPr>
                   </pic:nvPicPr>
                   <pic:blipFill>
-                    <a:blip r:embed="rId13" cstate="print">
+                    <a:blip r:embed="rId15" cstate="print">
                       <a:extLst>
                         <a:ext uri="{28A0092B-C50C-407E-A947-70E740481C1C}">
                           <a14:useLocalDpi xmlns:a14="http://schemas.microsoft.com/office/drawing/2010/main" val="0"/>
@@ -9237,7 +9267,7 @@
     </w:p>
     <w:p/>
     <w:sectPr>
-      <w:headerReference w:type="default" r:id="rId14"/>
+      <w:headerReference w:type="default" r:id="rId16"/>
       <w:pgSz w:w="12240" w:h="15840"/>
       <w:pgMar w:top="1440" w:right="1440" w:bottom="1440" w:left="1440" w:header="720" w:footer="720" w:gutter="0"/>
       <w:pgNumType w:start="0"/>

</xml_diff>

<commit_message>
added figure 4 add activity state diagram
</commit_message>
<xml_diff>
--- a/Specifications/Group2_Specifications.docx
+++ b/Specifications/Group2_Specifications.docx
@@ -4445,25 +4445,7 @@
           <w:szCs w:val="24"/>
         </w:rPr>
         <w:lastRenderedPageBreak/>
-        <w:t xml:space="preserve">teams there will be a person to admit users into the organization. Users can view activities from everyone on campus. A leaderboard for each activity will also be accessible to all users </w:t>
-      </w:r>
-      <w:proofErr w:type="gramStart"/>
-      <w:r>
-        <w:rPr>
-          <w:rFonts w:ascii="Times New Roman" w:hAnsi="Times New Roman" w:cs="Times New Roman"/>
-          <w:sz w:val="24"/>
-          <w:szCs w:val="24"/>
-        </w:rPr>
-        <w:t>in order to</w:t>
-      </w:r>
-      <w:proofErr w:type="gramEnd"/>
-      <w:r>
-        <w:rPr>
-          <w:rFonts w:ascii="Times New Roman" w:hAnsi="Times New Roman" w:cs="Times New Roman"/>
-          <w:sz w:val="24"/>
-          <w:szCs w:val="24"/>
-        </w:rPr>
-        <w:t xml:space="preserve"> inspire some friendly competition.</w:t>
+        <w:t>teams there will be a person to admit users into the organization. Users can view activities from everyone on campus. A leaderboard for each activity will also be accessible to all users in order to inspire some friendly competition.</w:t>
       </w:r>
     </w:p>
     <w:p>
@@ -4589,25 +4571,7 @@
           <w:szCs w:val="24"/>
         </w:rPr>
         <w:tab/>
-        <w:t xml:space="preserve">The user interaction will be through the software application that runs the web application. Once the user logs in or creates a new account with Pennsylvania Western credentials, they will be redirected to the home page with all recent student activities. The user can then find the buttons to redirect them to the leaderboard section, group section, and the section to </w:t>
-      </w:r>
-      <w:proofErr w:type="gramStart"/>
-      <w:r>
-        <w:rPr>
-          <w:rFonts w:ascii="Times New Roman" w:hAnsi="Times New Roman" w:cs="Times New Roman"/>
-          <w:sz w:val="24"/>
-          <w:szCs w:val="24"/>
-        </w:rPr>
-        <w:t>actually add</w:t>
-      </w:r>
-      <w:proofErr w:type="gramEnd"/>
-      <w:r>
-        <w:rPr>
-          <w:rFonts w:ascii="Times New Roman" w:hAnsi="Times New Roman" w:cs="Times New Roman"/>
-          <w:sz w:val="24"/>
-          <w:szCs w:val="24"/>
-        </w:rPr>
-        <w:t xml:space="preserve"> an activity. In the leaderboard section, users will be able to filter based on activity type and by group, meaning they can see the leaderboard of only their group or organization. </w:t>
+        <w:t xml:space="preserve">The user interaction will be through the software application that runs the web application. Once the user logs in or creates a new account with Pennsylvania Western credentials, they will be redirected to the home page with all recent student activities. The user can then find the buttons to redirect them to the leaderboard section, group section, and the section to actually add an activity. In the leaderboard section, users will be able to filter based on activity type and by group, meaning they can see the leaderboard of only their group or organization. </w:t>
       </w:r>
     </w:p>
     <w:p>
@@ -4818,25 +4782,7 @@
           <w:sz w:val="24"/>
           <w:szCs w:val="24"/>
         </w:rPr>
-        <w:t xml:space="preserve">ts for the Vulcan Activity Tracker will include components that directly impact both development and useability. A current updated operating system is important for proper functioning. Mobile devices must also be updated for optimal use. To ensure multiple users can interact with the </w:t>
-      </w:r>
-      <w:proofErr w:type="gramStart"/>
-      <w:r>
-        <w:rPr>
-          <w:rFonts w:ascii="Times New Roman" w:hAnsi="Times New Roman" w:cs="Times New Roman"/>
-          <w:sz w:val="24"/>
-          <w:szCs w:val="24"/>
-        </w:rPr>
-        <w:t>site at one</w:t>
-      </w:r>
-      <w:proofErr w:type="gramEnd"/>
-      <w:r>
-        <w:rPr>
-          <w:rFonts w:ascii="Times New Roman" w:hAnsi="Times New Roman" w:cs="Times New Roman"/>
-          <w:sz w:val="24"/>
-          <w:szCs w:val="24"/>
-        </w:rPr>
-        <w:t xml:space="preserve"> without system throttling, internet speed will need to be tested. Antivirus software applications will need to be tested and monitored to see if they slow operations by any means.</w:t>
+        <w:t>ts for the Vulcan Activity Tracker will include components that directly impact both development and useability. A current updated operating system is important for proper functioning. Mobile devices must also be updated for optimal use. To ensure multiple users can interact with the site at one without system throttling, internet speed will need to be tested. Antivirus software applications will need to be tested and monitored to see if they slow operations by any means.</w:t>
       </w:r>
     </w:p>
     <w:p>
@@ -5079,29 +5025,7 @@
           <w:sz w:val="24"/>
           <w:szCs w:val="24"/>
         </w:rPr>
-        <w:t xml:space="preserve">“Applying the CIA triad can help strengthen an organization’s overall security strategy. It protects sensitive data from exposure, </w:t>
-      </w:r>
-      <w:proofErr w:type="gramStart"/>
-      <w:r>
-        <w:rPr>
-          <w:rFonts w:ascii="Times New Roman" w:hAnsi="Times New Roman" w:cs="Times New Roman"/>
-          <w:i/>
-          <w:iCs/>
-          <w:sz w:val="24"/>
-          <w:szCs w:val="24"/>
-        </w:rPr>
-        <w:t>ensures</w:t>
-      </w:r>
-      <w:proofErr w:type="gramEnd"/>
-      <w:r>
-        <w:rPr>
-          <w:rFonts w:ascii="Times New Roman" w:hAnsi="Times New Roman" w:cs="Times New Roman"/>
-          <w:i/>
-          <w:iCs/>
-          <w:sz w:val="24"/>
-          <w:szCs w:val="24"/>
-        </w:rPr>
-        <w:t xml:space="preserve"> information isn’t tampered with, and keeps systems available when users need them. Together, these three pillars reduce risk, support compliance, and build a robust IT environment.</w:t>
+        <w:t>“Applying the CIA triad can help strengthen an organization’s overall security strategy. It protects sensitive data from exposure, ensures information isn’t tampered with, and keeps systems available when users need them. Together, these three pillars reduce risk, support compliance, and build a robust IT environment.</w:t>
       </w:r>
       <w:r>
         <w:rPr>
@@ -5678,25 +5602,7 @@
           <w:sz w:val="24"/>
           <w:szCs w:val="24"/>
         </w:rPr>
-        <w:t xml:space="preserve">The Vulcan Activity Tracker is designed for easy accessibility. Since it will be a web-based application, the user is not required to install or download software. This encourages more users to participate since laptop storage constraints can discourage </w:t>
-      </w:r>
-      <w:proofErr w:type="gramStart"/>
-      <w:r>
-        <w:rPr>
-          <w:rFonts w:ascii="Times New Roman" w:hAnsi="Times New Roman" w:cs="Times New Roman"/>
-          <w:sz w:val="24"/>
-          <w:szCs w:val="24"/>
-        </w:rPr>
-        <w:t>use</w:t>
-      </w:r>
-      <w:proofErr w:type="gramEnd"/>
-      <w:r>
-        <w:rPr>
-          <w:rFonts w:ascii="Times New Roman" w:hAnsi="Times New Roman" w:cs="Times New Roman"/>
-          <w:sz w:val="24"/>
-          <w:szCs w:val="24"/>
-        </w:rPr>
-        <w:t xml:space="preserve">, especially students storing many homework assignments. For access to the Vulcan Activity Tracker, a PennWest </w:t>
+        <w:t xml:space="preserve">The Vulcan Activity Tracker is designed for easy accessibility. Since it will be a web-based application, the user is not required to install or download software. This encourages more users to participate since laptop storage constraints can discourage use, especially students storing many homework assignments. For access to the Vulcan Activity Tracker, a PennWest </w:t>
       </w:r>
       <w:r>
         <w:rPr>
@@ -5874,6 +5780,7 @@
       <w:r>
         <w:rPr>
           <w:rFonts w:ascii="Times New Roman" w:hAnsi="Times New Roman" w:cs="Times New Roman"/>
+          <w:noProof/>
           <w:sz w:val="24"/>
           <w:szCs w:val="24"/>
         </w:rPr>
@@ -5936,25 +5843,7 @@
           <w:szCs w:val="24"/>
         </w:rPr>
         <w:lastRenderedPageBreak/>
-        <w:t xml:space="preserve">Figure 1 displays a simple Use Case Diagram of what the user would see once they have successfully logged in. They will be redirected to the activity page once logged </w:t>
-      </w:r>
-      <w:proofErr w:type="gramStart"/>
-      <w:r>
-        <w:rPr>
-          <w:rFonts w:ascii="Times New Roman" w:hAnsi="Times New Roman" w:cs="Times New Roman"/>
-          <w:sz w:val="24"/>
-          <w:szCs w:val="24"/>
-        </w:rPr>
-        <w:t>in, but</w:t>
-      </w:r>
-      <w:proofErr w:type="gramEnd"/>
-      <w:r>
-        <w:rPr>
-          <w:rFonts w:ascii="Times New Roman" w:hAnsi="Times New Roman" w:cs="Times New Roman"/>
-          <w:sz w:val="24"/>
-          <w:szCs w:val="24"/>
-        </w:rPr>
-        <w:t xml:space="preserve"> will have a menu bar with multiple options that they can click on and redirect to. The activity feed will display all users' recent activities around campus. The View Leaderboard section will take the user to the leaderboard, which the user can then filter by activity, club/team, or by group if they want a more specified leaderboard. The Add Activity page will let the user manually enter an activity they have recently completed. The user will need to enter the activity type, duration, mileage (if applicable), date completed, route completed on, and detailed specifications based on the activity type. An example of detailed specifications would be an average mile time if a user completed a run. The detailed section will be optional, as not every student will have access to that kind of information. </w:t>
+        <w:t xml:space="preserve">Figure 1 displays a simple Use Case Diagram of what the user would see once they have successfully logged in. They will be redirected to the activity page once logged in, but will have a menu bar with multiple options that they can click on and redirect to. The activity feed will display all users' recent activities around campus. The View Leaderboard section will take the user to the leaderboard, which the user can then filter by activity, club/team, or by group if they want a more specified leaderboard. The Add Activity page will let the user manually enter an activity they have recently completed. The user will need to enter the activity type, duration, mileage (if applicable), date completed, route completed on, and detailed specifications based on the activity type. An example of detailed specifications would be an average mile time if a user completed a run. The detailed section will be optional, as not every student will have access to that kind of information. </w:t>
       </w:r>
       <w:r>
         <w:rPr>
@@ -6078,21 +5967,7 @@
         <w:rPr>
           <w:rFonts w:ascii="Times New Roman" w:hAnsi="Times New Roman" w:cs="Times New Roman"/>
         </w:rPr>
-        <w:t xml:space="preserve">User enters required details for a run, which </w:t>
-      </w:r>
-      <w:proofErr w:type="gramStart"/>
-      <w:r>
-        <w:rPr>
-          <w:rFonts w:ascii="Times New Roman" w:hAnsi="Times New Roman" w:cs="Times New Roman"/>
-        </w:rPr>
-        <w:t>include</w:t>
-      </w:r>
-      <w:proofErr w:type="gramEnd"/>
-      <w:r>
-        <w:rPr>
-          <w:rFonts w:ascii="Times New Roman" w:hAnsi="Times New Roman" w:cs="Times New Roman"/>
-        </w:rPr>
-        <w:t xml:space="preserve"> the distance, time, and whether it was an indoor or outdoor run</w:t>
+        <w:t>User enters required details for a run, which include the distance, time, and whether it was an indoor or outdoor run</w:t>
       </w:r>
     </w:p>
     <w:p>
@@ -6131,35 +6006,7 @@
         <w:rPr>
           <w:rFonts w:ascii="Times New Roman" w:hAnsi="Times New Roman" w:cs="Times New Roman"/>
         </w:rPr>
-        <w:t xml:space="preserve">The User then names the </w:t>
-      </w:r>
-      <w:proofErr w:type="gramStart"/>
-      <w:r>
-        <w:rPr>
-          <w:rFonts w:ascii="Times New Roman" w:hAnsi="Times New Roman" w:cs="Times New Roman"/>
-        </w:rPr>
-        <w:t>run</w:t>
-      </w:r>
-      <w:proofErr w:type="gramEnd"/>
-      <w:r>
-        <w:rPr>
-          <w:rFonts w:ascii="Times New Roman" w:hAnsi="Times New Roman" w:cs="Times New Roman"/>
-        </w:rPr>
-        <w:t xml:space="preserve"> and hits submit </w:t>
-      </w:r>
-      <w:proofErr w:type="gramStart"/>
-      <w:r>
-        <w:rPr>
-          <w:rFonts w:ascii="Times New Roman" w:hAnsi="Times New Roman" w:cs="Times New Roman"/>
-        </w:rPr>
-        <w:t>in order to</w:t>
-      </w:r>
-      <w:proofErr w:type="gramEnd"/>
-      <w:r>
-        <w:rPr>
-          <w:rFonts w:ascii="Times New Roman" w:hAnsi="Times New Roman" w:cs="Times New Roman"/>
-        </w:rPr>
-        <w:t xml:space="preserve"> upload it into the database</w:t>
+        <w:t>The User then names the run and hits submit in order to upload it into the database</w:t>
       </w:r>
     </w:p>
     <w:p>
@@ -6203,21 +6050,7 @@
         <w:rPr>
           <w:rFonts w:ascii="Times New Roman" w:hAnsi="Times New Roman" w:cs="Times New Roman"/>
         </w:rPr>
-        <w:t xml:space="preserve">The User clicks on the Leaderboard Section of the </w:t>
-      </w:r>
-      <w:proofErr w:type="gramStart"/>
-      <w:r>
-        <w:rPr>
-          <w:rFonts w:ascii="Times New Roman" w:hAnsi="Times New Roman" w:cs="Times New Roman"/>
-        </w:rPr>
-        <w:t>app, and</w:t>
-      </w:r>
-      <w:proofErr w:type="gramEnd"/>
-      <w:r>
-        <w:rPr>
-          <w:rFonts w:ascii="Times New Roman" w:hAnsi="Times New Roman" w:cs="Times New Roman"/>
-        </w:rPr>
-        <w:t xml:space="preserve"> is redirected to a general leaderboard.</w:t>
+        <w:t>The User clicks on the Leaderboard Section of the app, and is redirected to a general leaderboard.</w:t>
       </w:r>
     </w:p>
     <w:p>
@@ -6236,21 +6069,7 @@
         <w:rPr>
           <w:rFonts w:ascii="Times New Roman" w:hAnsi="Times New Roman" w:cs="Times New Roman"/>
         </w:rPr>
-        <w:t xml:space="preserve">The User then filters the leaderboard to </w:t>
-      </w:r>
-      <w:proofErr w:type="gramStart"/>
-      <w:r>
-        <w:rPr>
-          <w:rFonts w:ascii="Times New Roman" w:hAnsi="Times New Roman" w:cs="Times New Roman"/>
-        </w:rPr>
-        <w:t>running</w:t>
-      </w:r>
-      <w:proofErr w:type="gramEnd"/>
-      <w:r>
-        <w:rPr>
-          <w:rFonts w:ascii="Times New Roman" w:hAnsi="Times New Roman" w:cs="Times New Roman"/>
-        </w:rPr>
-        <w:t xml:space="preserve"> to see if their most recent activity affected their standings</w:t>
+        <w:t>The User then filters the leaderboard to running to see if their most recent activity affected their standings</w:t>
       </w:r>
     </w:p>
     <w:p>
@@ -6509,25 +6328,7 @@
           <w:sz w:val="24"/>
           <w:szCs w:val="24"/>
         </w:rPr>
-        <w:t xml:space="preserve"> The User Class holds the data needed for each user. It will hold the first name, last name, email and password that the user used to sign up, after </w:t>
-      </w:r>
-      <w:proofErr w:type="gramStart"/>
-      <w:r>
-        <w:rPr>
-          <w:rFonts w:ascii="Times New Roman" w:hAnsi="Times New Roman" w:cs="Times New Roman"/>
-          <w:sz w:val="24"/>
-          <w:szCs w:val="24"/>
-        </w:rPr>
-        <w:t>sign</w:t>
-      </w:r>
-      <w:proofErr w:type="gramEnd"/>
-      <w:r>
-        <w:rPr>
-          <w:rFonts w:ascii="Times New Roman" w:hAnsi="Times New Roman" w:cs="Times New Roman"/>
-          <w:sz w:val="24"/>
-          <w:szCs w:val="24"/>
-        </w:rPr>
-        <w:t xml:space="preserve"> up each user will be given a User ID which is an integer used to link the user to their activities and groups.</w:t>
+        <w:t xml:space="preserve"> The User Class holds the data needed for each user. It will hold the first name, last name, email and password that the user used to sign up, after sign up each user will be given a User ID which is an integer used to link the user to their activities and groups.</w:t>
       </w:r>
     </w:p>
     <w:p>
@@ -6589,79 +6390,7 @@
           <w:sz w:val="24"/>
           <w:szCs w:val="24"/>
         </w:rPr>
-        <w:t xml:space="preserve"> each activity. As soon as the </w:t>
-      </w:r>
-      <w:proofErr w:type="gramStart"/>
-      <w:r>
-        <w:rPr>
-          <w:rFonts w:ascii="Times New Roman" w:hAnsi="Times New Roman" w:cs="Times New Roman"/>
-          <w:sz w:val="24"/>
-          <w:szCs w:val="24"/>
-        </w:rPr>
-        <w:t>create</w:t>
-      </w:r>
-      <w:proofErr w:type="gramEnd"/>
-      <w:r>
-        <w:rPr>
-          <w:rFonts w:ascii="Times New Roman" w:hAnsi="Times New Roman" w:cs="Times New Roman"/>
-          <w:sz w:val="24"/>
-          <w:szCs w:val="24"/>
-        </w:rPr>
-        <w:t xml:space="preserve"> activity button is pushed an activity object will be </w:t>
-      </w:r>
-      <w:proofErr w:type="gramStart"/>
-      <w:r>
-        <w:rPr>
-          <w:rFonts w:ascii="Times New Roman" w:hAnsi="Times New Roman" w:cs="Times New Roman"/>
-          <w:sz w:val="24"/>
-          <w:szCs w:val="24"/>
-        </w:rPr>
-        <w:t>created</w:t>
-      </w:r>
-      <w:proofErr w:type="gramEnd"/>
-      <w:r>
-        <w:rPr>
-          <w:rFonts w:ascii="Times New Roman" w:hAnsi="Times New Roman" w:cs="Times New Roman"/>
-          <w:sz w:val="24"/>
-          <w:szCs w:val="24"/>
-        </w:rPr>
-        <w:t xml:space="preserve"> giving the object a unique activity ID and storing the ID of the user </w:t>
-      </w:r>
-      <w:proofErr w:type="gramStart"/>
-      <w:r>
-        <w:rPr>
-          <w:rFonts w:ascii="Times New Roman" w:hAnsi="Times New Roman" w:cs="Times New Roman"/>
-          <w:sz w:val="24"/>
-          <w:szCs w:val="24"/>
-        </w:rPr>
-        <w:t>creating</w:t>
-      </w:r>
-      <w:proofErr w:type="gramEnd"/>
-      <w:r>
-        <w:rPr>
-          <w:rFonts w:ascii="Times New Roman" w:hAnsi="Times New Roman" w:cs="Times New Roman"/>
-          <w:sz w:val="24"/>
-          <w:szCs w:val="24"/>
-        </w:rPr>
-        <w:t xml:space="preserve"> the activity. Once created, the activity will ask for the input of activity type, distance, duration, date, route name (Optional), and Pace (Optional). Once all the </w:t>
-      </w:r>
-      <w:proofErr w:type="gramStart"/>
-      <w:r>
-        <w:rPr>
-          <w:rFonts w:ascii="Times New Roman" w:hAnsi="Times New Roman" w:cs="Times New Roman"/>
-          <w:sz w:val="24"/>
-          <w:szCs w:val="24"/>
-        </w:rPr>
-        <w:t>needed data</w:t>
-      </w:r>
-      <w:proofErr w:type="gramEnd"/>
-      <w:r>
-        <w:rPr>
-          <w:rFonts w:ascii="Times New Roman" w:hAnsi="Times New Roman" w:cs="Times New Roman"/>
-          <w:sz w:val="24"/>
-          <w:szCs w:val="24"/>
-        </w:rPr>
-        <w:t xml:space="preserve"> is added to the activity it will be stored in the database.</w:t>
+        <w:t xml:space="preserve"> each activity. As soon as the create activity button is pushed an activity object will be created giving the object a unique activity ID and storing the ID of the user creating the activity. Once created, the activity will ask for the input of activity type, distance, duration, date, route name (Optional), and Pace (Optional). Once all the needed data is added to the activity it will be stored in the database.</w:t>
       </w:r>
     </w:p>
     <w:p>
@@ -6707,25 +6436,7 @@
           <w:sz w:val="24"/>
           <w:szCs w:val="24"/>
         </w:rPr>
-        <w:t xml:space="preserve"> The Group Class holds the data needed to create and </w:t>
-      </w:r>
-      <w:proofErr w:type="gramStart"/>
-      <w:r>
-        <w:rPr>
-          <w:rFonts w:ascii="Times New Roman" w:hAnsi="Times New Roman" w:cs="Times New Roman"/>
-          <w:sz w:val="24"/>
-          <w:szCs w:val="24"/>
-        </w:rPr>
-        <w:t>mange</w:t>
-      </w:r>
-      <w:proofErr w:type="gramEnd"/>
-      <w:r>
-        <w:rPr>
-          <w:rFonts w:ascii="Times New Roman" w:hAnsi="Times New Roman" w:cs="Times New Roman"/>
-          <w:sz w:val="24"/>
-          <w:szCs w:val="24"/>
-        </w:rPr>
-        <w:t xml:space="preserve"> each group. Once a group is created by a user the group object will receive a unique group ID. The user will then input an appropriate group name and become the group’s administrator. Each group object will also hold the Admin ID (ID of user that created the group), a list of the members, and a group leaderboard that tracks group performance.</w:t>
+        <w:t xml:space="preserve"> The Group Class holds the data needed to create and mange each group. Once a group is created by a user the group object will receive a unique group ID. The user will then input an appropriate group name and become the group’s administrator. Each group object will also hold the Admin ID (ID of user that created the group), a list of the members, and a group leaderboard that tracks group performance.</w:t>
       </w:r>
     </w:p>
     <w:p>
@@ -6878,6 +6589,7 @@
       <w:r>
         <w:rPr>
           <w:rFonts w:ascii="Times New Roman" w:hAnsi="Times New Roman" w:cs="Times New Roman"/>
+          <w:noProof/>
           <w:color w:val="auto"/>
           <w:sz w:val="24"/>
           <w:szCs w:val="24"/>
@@ -6976,36 +6688,8 @@
           <w:sz w:val="24"/>
           <w:szCs w:val="24"/>
         </w:rPr>
-        <w:t xml:space="preserve">. The user starts in the </w:t>
-      </w:r>
-      <w:proofErr w:type="gramStart"/>
-      <w:r>
-        <w:rPr>
-          <w:rFonts w:ascii="Times New Roman" w:hAnsi="Times New Roman" w:cs="Times New Roman"/>
-          <w:sz w:val="24"/>
-          <w:szCs w:val="24"/>
-        </w:rPr>
-        <w:t>logged out</w:t>
-      </w:r>
-      <w:proofErr w:type="gramEnd"/>
-      <w:r>
-        <w:rPr>
-          <w:rFonts w:ascii="Times New Roman" w:hAnsi="Times New Roman" w:cs="Times New Roman"/>
-          <w:sz w:val="24"/>
-          <w:szCs w:val="24"/>
-        </w:rPr>
-        <w:t xml:space="preserve"> state, after the user enters valid </w:t>
-      </w:r>
-      <w:proofErr w:type="gramStart"/>
-      <w:r>
-        <w:rPr>
-          <w:rFonts w:ascii="Times New Roman" w:hAnsi="Times New Roman" w:cs="Times New Roman"/>
-          <w:sz w:val="24"/>
-          <w:szCs w:val="24"/>
-        </w:rPr>
-        <w:t>credentials</w:t>
-      </w:r>
-      <w:proofErr w:type="gramEnd"/>
+        <w:t>. The user starts in the logged out state, after the user enters valid credentials</w:t>
+      </w:r>
       <w:r>
         <w:rPr>
           <w:rFonts w:ascii="Times New Roman" w:hAnsi="Times New Roman" w:cs="Times New Roman"/>
@@ -7045,6 +6729,121 @@
           <w:szCs w:val="24"/>
         </w:rPr>
         <w:t>a club if they are an admin of the club.</w:t>
+      </w:r>
+    </w:p>
+    <w:p>
+      <w:pPr>
+        <w:spacing w:line="480" w:lineRule="auto"/>
+        <w:rPr>
+          <w:rFonts w:ascii="Times New Roman" w:hAnsi="Times New Roman" w:cs="Times New Roman"/>
+          <w:sz w:val="24"/>
+          <w:szCs w:val="24"/>
+        </w:rPr>
+      </w:pPr>
+      <w:r>
+        <w:rPr>
+          <w:rFonts w:ascii="Times New Roman" w:hAnsi="Times New Roman" w:cs="Times New Roman"/>
+          <w:sz w:val="24"/>
+          <w:szCs w:val="24"/>
+        </w:rPr>
+        <w:lastRenderedPageBreak/>
+        <w:drawing>
+          <wp:inline distT="0" distB="0" distL="0" distR="0" wp14:anchorId="5783EC98" wp14:editId="115AE796">
+            <wp:extent cx="6560015" cy="2209800"/>
+            <wp:effectExtent l="0" t="0" r="0" b="0"/>
+            <wp:docPr id="294137308" name="Picture 1" descr="A screenshot of a computer&#10;&#10;AI-generated content may be incorrect."/>
+            <wp:cNvGraphicFramePr>
+              <a:graphicFrameLocks xmlns:a="http://schemas.openxmlformats.org/drawingml/2006/main" noChangeAspect="1"/>
+            </wp:cNvGraphicFramePr>
+            <a:graphic xmlns:a="http://schemas.openxmlformats.org/drawingml/2006/main">
+              <a:graphicData uri="http://schemas.openxmlformats.org/drawingml/2006/picture">
+                <pic:pic xmlns:pic="http://schemas.openxmlformats.org/drawingml/2006/picture">
+                  <pic:nvPicPr>
+                    <pic:cNvPr id="294137308" name="Picture 1" descr="A screenshot of a computer&#10;&#10;AI-generated content may be incorrect."/>
+                    <pic:cNvPicPr/>
+                  </pic:nvPicPr>
+                  <pic:blipFill>
+                    <a:blip r:embed="rId11"/>
+                    <a:stretch>
+                      <a:fillRect/>
+                    </a:stretch>
+                  </pic:blipFill>
+                  <pic:spPr>
+                    <a:xfrm>
+                      <a:off x="0" y="0"/>
+                      <a:ext cx="6564372" cy="2211268"/>
+                    </a:xfrm>
+                    <a:prstGeom prst="rect">
+                      <a:avLst/>
+                    </a:prstGeom>
+                  </pic:spPr>
+                </pic:pic>
+              </a:graphicData>
+            </a:graphic>
+          </wp:inline>
+        </w:drawing>
+      </w:r>
+    </w:p>
+    <w:p>
+      <w:pPr>
+        <w:spacing w:line="480" w:lineRule="auto"/>
+        <w:rPr>
+          <w:rFonts w:ascii="Times New Roman" w:hAnsi="Times New Roman" w:cs="Times New Roman"/>
+          <w:sz w:val="24"/>
+          <w:szCs w:val="24"/>
+        </w:rPr>
+      </w:pPr>
+      <w:r>
+        <w:rPr>
+          <w:rFonts w:ascii="Times New Roman" w:hAnsi="Times New Roman" w:cs="Times New Roman"/>
+          <w:sz w:val="24"/>
+          <w:szCs w:val="24"/>
+        </w:rPr>
+        <w:tab/>
+      </w:r>
+      <w:r>
+        <w:rPr>
+          <w:rFonts w:ascii="Times New Roman" w:hAnsi="Times New Roman" w:cs="Times New Roman"/>
+          <w:sz w:val="24"/>
+          <w:szCs w:val="24"/>
+        </w:rPr>
+        <w:tab/>
+      </w:r>
+      <w:r>
+        <w:rPr>
+          <w:rFonts w:ascii="Times New Roman" w:hAnsi="Times New Roman" w:cs="Times New Roman"/>
+          <w:sz w:val="24"/>
+          <w:szCs w:val="24"/>
+        </w:rPr>
+        <w:tab/>
+      </w:r>
+      <w:r>
+        <w:rPr>
+          <w:rFonts w:ascii="Times New Roman" w:hAnsi="Times New Roman" w:cs="Times New Roman"/>
+          <w:sz w:val="24"/>
+          <w:szCs w:val="24"/>
+        </w:rPr>
+        <w:tab/>
+      </w:r>
+      <w:r>
+        <w:rPr>
+          <w:rFonts w:ascii="Times New Roman" w:hAnsi="Times New Roman" w:cs="Times New Roman"/>
+          <w:sz w:val="24"/>
+          <w:szCs w:val="24"/>
+        </w:rPr>
+        <w:tab/>
+      </w:r>
+      <w:r>
+        <w:t xml:space="preserve">Figure </w:t>
+      </w:r>
+      <w:r>
+        <w:t>4</w:t>
+      </w:r>
+      <w:r>
+        <w:t xml:space="preserve">: </w:t>
+      </w:r>
+      <w:r>
+        <w:t>Add Activity State Diagram</w:t>
       </w:r>
     </w:p>
     <w:p>
@@ -7463,7 +7262,7 @@
         <w:spacing w:line="480" w:lineRule="auto"/>
         <w:ind w:firstLine="720"/>
       </w:pPr>
-      <w:hyperlink r:id="rId11" w:history="1">
+      <w:hyperlink r:id="rId12" w:history="1">
         <w:r>
           <w:rPr>
             <w:rStyle w:val="Hyperlink"/>
@@ -7533,7 +7332,7 @@
           <w:szCs w:val="24"/>
         </w:rPr>
       </w:pPr>
-      <w:hyperlink r:id="rId12" w:history="1">
+      <w:hyperlink r:id="rId13" w:history="1">
         <w:r>
           <w:rPr>
             <w:rStyle w:val="Hyperlink"/>
@@ -8603,25 +8402,7 @@
           <w:sz w:val="24"/>
           <w:szCs w:val="24"/>
         </w:rPr>
-        <w:t xml:space="preserve">I, Margo Bonal, confirm that all work I have contributed to this document has been to the best of my knowledge, completed with integrity and in accordance with the objectives and collaborative standards established by the team. I </w:t>
-      </w:r>
-      <w:proofErr w:type="gramStart"/>
-      <w:r>
-        <w:rPr>
-          <w:rFonts w:ascii="Times New Roman" w:hAnsi="Times New Roman" w:cs="Times New Roman"/>
-          <w:sz w:val="24"/>
-          <w:szCs w:val="24"/>
-        </w:rPr>
-        <w:t>attest</w:t>
-      </w:r>
-      <w:proofErr w:type="gramEnd"/>
-      <w:r>
-        <w:rPr>
-          <w:rFonts w:ascii="Times New Roman" w:hAnsi="Times New Roman" w:cs="Times New Roman"/>
-          <w:sz w:val="24"/>
-          <w:szCs w:val="24"/>
-        </w:rPr>
-        <w:t xml:space="preserve"> that I will maintain these standards in all future contributions to this project.</w:t>
+        <w:t>I, Margo Bonal, confirm that all work I have contributed to this document has been to the best of my knowledge, completed with integrity and in accordance with the objectives and collaborative standards established by the team. I attest that I will maintain these standards in all future contributions to this project.</w:t>
       </w:r>
     </w:p>
     <w:p>
@@ -8676,7 +8457,7 @@
                     </pic:cNvPicPr>
                   </pic:nvPicPr>
                   <pic:blipFill>
-                    <a:blip r:embed="rId13" cstate="print">
+                    <a:blip r:embed="rId14" cstate="print">
                       <a:extLst>
                         <a:ext uri="{28A0092B-C50C-407E-A947-70E740481C1C}">
                           <a14:useLocalDpi xmlns:a14="http://schemas.microsoft.com/office/drawing/2010/main" val="0"/>
@@ -8788,43 +8569,7 @@
           <w:sz w:val="24"/>
           <w:szCs w:val="24"/>
         </w:rPr>
-        <w:t xml:space="preserve">I, John </w:t>
-      </w:r>
-      <w:proofErr w:type="gramStart"/>
-      <w:r>
-        <w:rPr>
-          <w:rFonts w:ascii="Times New Roman" w:hAnsi="Times New Roman" w:cs="Times New Roman"/>
-          <w:sz w:val="24"/>
-          <w:szCs w:val="24"/>
-        </w:rPr>
-        <w:t>Gerega</w:t>
-      </w:r>
-      <w:proofErr w:type="gramEnd"/>
-      <w:r>
-        <w:rPr>
-          <w:rFonts w:ascii="Times New Roman" w:hAnsi="Times New Roman" w:cs="Times New Roman"/>
-          <w:sz w:val="24"/>
-          <w:szCs w:val="24"/>
-        </w:rPr>
-        <w:t xml:space="preserve"> confirm that all work I have contributed to this document has been to the best of my knowledge completed with integrity and in accordance with the objectives and collaborative standards established by the team. I </w:t>
-      </w:r>
-      <w:proofErr w:type="gramStart"/>
-      <w:r>
-        <w:rPr>
-          <w:rFonts w:ascii="Times New Roman" w:hAnsi="Times New Roman" w:cs="Times New Roman"/>
-          <w:sz w:val="24"/>
-          <w:szCs w:val="24"/>
-        </w:rPr>
-        <w:t>attest</w:t>
-      </w:r>
-      <w:proofErr w:type="gramEnd"/>
-      <w:r>
-        <w:rPr>
-          <w:rFonts w:ascii="Times New Roman" w:hAnsi="Times New Roman" w:cs="Times New Roman"/>
-          <w:sz w:val="24"/>
-          <w:szCs w:val="24"/>
-        </w:rPr>
-        <w:t xml:space="preserve"> that I will maintain these standards in all future contributions to this project.</w:t>
+        <w:t>I, John Gerega confirm that all work I have contributed to this document has been to the best of my knowledge completed with integrity and in accordance with the objectives and collaborative standards established by the team. I attest that I will maintain these standards in all future contributions to this project.</w:t>
       </w:r>
     </w:p>
     <w:p>
@@ -8882,7 +8627,7 @@
                     </pic:cNvPicPr>
                   </pic:nvPicPr>
                   <pic:blipFill>
-                    <a:blip r:embed="rId14">
+                    <a:blip r:embed="rId15">
                       <a:extLst>
                         <a:ext uri="{28A0092B-C50C-407E-A947-70E740481C1C}">
                           <a14:useLocalDpi xmlns:a14="http://schemas.microsoft.com/office/drawing/2010/main" val="0"/>
@@ -9011,25 +8756,7 @@
           <w:sz w:val="24"/>
           <w:szCs w:val="24"/>
         </w:rPr>
-        <w:t xml:space="preserve"> confirm that all work I have contributed to this document has been to the best of my knowledge completed with integrity and in accordance with the objectives and collaborative standards established by the team. I </w:t>
-      </w:r>
-      <w:proofErr w:type="gramStart"/>
-      <w:r>
-        <w:rPr>
-          <w:rFonts w:ascii="Times New Roman" w:hAnsi="Times New Roman" w:cs="Times New Roman"/>
-          <w:sz w:val="24"/>
-          <w:szCs w:val="24"/>
-        </w:rPr>
-        <w:t>attest</w:t>
-      </w:r>
-      <w:proofErr w:type="gramEnd"/>
-      <w:r>
-        <w:rPr>
-          <w:rFonts w:ascii="Times New Roman" w:hAnsi="Times New Roman" w:cs="Times New Roman"/>
-          <w:sz w:val="24"/>
-          <w:szCs w:val="24"/>
-        </w:rPr>
-        <w:t xml:space="preserve"> that I will maintain these standards in all future contributions to this project.</w:t>
+        <w:t xml:space="preserve"> confirm that all work I have contributed to this document has been to the best of my knowledge completed with integrity and in accordance with the objectives and collaborative standards established by the team. I attest that I will maintain these standards in all future contributions to this project.</w:t>
       </w:r>
     </w:p>
     <w:p>
@@ -9084,7 +8811,7 @@
                     </pic:cNvPicPr>
                   </pic:nvPicPr>
                   <pic:blipFill>
-                    <a:blip r:embed="rId15" cstate="print">
+                    <a:blip r:embed="rId16" cstate="print">
                       <a:extLst>
                         <a:ext uri="{28A0092B-C50C-407E-A947-70E740481C1C}">
                           <a14:useLocalDpi xmlns:a14="http://schemas.microsoft.com/office/drawing/2010/main" val="0"/>
@@ -9267,7 +8994,7 @@
     </w:p>
     <w:p/>
     <w:sectPr>
-      <w:headerReference w:type="default" r:id="rId16"/>
+      <w:headerReference w:type="default" r:id="rId17"/>
       <w:pgSz w:w="12240" w:h="15840"/>
       <w:pgMar w:top="1440" w:right="1440" w:bottom="1440" w:left="1440" w:header="720" w:footer="720" w:gutter="0"/>
       <w:pgNumType w:start="0"/>

</xml_diff>

<commit_message>
set up of project structure
</commit_message>
<xml_diff>
--- a/Specifications/Group2_Specifications.docx
+++ b/Specifications/Group2_Specifications.docx
@@ -6436,7 +6436,25 @@
           <w:sz w:val="24"/>
           <w:szCs w:val="24"/>
         </w:rPr>
-        <w:t xml:space="preserve"> The Group Class holds the data needed to create and mange each group. Once a group is created by a user the group object will receive a unique group ID. The user will then input an appropriate group name and become the group’s administrator. Each group object will also hold the Admin ID (ID of user that created the group), a list of the members, and a group leaderboard that tracks group performance.</w:t>
+        <w:t xml:space="preserve"> The Group Class holds the data needed to create and </w:t>
+      </w:r>
+      <w:proofErr w:type="spellStart"/>
+      <w:r>
+        <w:rPr>
+          <w:rFonts w:ascii="Times New Roman" w:hAnsi="Times New Roman" w:cs="Times New Roman"/>
+          <w:sz w:val="24"/>
+          <w:szCs w:val="24"/>
+        </w:rPr>
+        <w:t>mange</w:t>
+      </w:r>
+      <w:proofErr w:type="spellEnd"/>
+      <w:r>
+        <w:rPr>
+          <w:rFonts w:ascii="Times New Roman" w:hAnsi="Times New Roman" w:cs="Times New Roman"/>
+          <w:sz w:val="24"/>
+          <w:szCs w:val="24"/>
+        </w:rPr>
+        <w:t xml:space="preserve"> each group. Once a group is created by a user the group object will receive a unique group ID. The user will then input an appropriate group name and become the group’s administrator. Each group object will also hold the Admin ID (ID of user that created the group), a list of the members, and a group leaderboard that tracks group performance.</w:t>
       </w:r>
     </w:p>
     <w:p>
@@ -6571,9 +6589,23 @@
           <w:szCs w:val="24"/>
           <w:u w:val="single"/>
         </w:rPr>
-        <w:t>Dynamic: Statechart</w:t>
+        <w:t xml:space="preserve">Dynamic: </w:t>
+      </w:r>
+      <w:proofErr w:type="spellStart"/>
+      <w:r>
+        <w:rPr>
+          <w:rFonts w:ascii="Times New Roman" w:hAnsi="Times New Roman" w:cs="Times New Roman"/>
+          <w:b/>
+          <w:bCs/>
+          <w:color w:val="auto"/>
+          <w:sz w:val="24"/>
+          <w:szCs w:val="24"/>
+          <w:u w:val="single"/>
+        </w:rPr>
+        <w:t>Statechart</w:t>
       </w:r>
       <w:bookmarkEnd w:id="23"/>
+      <w:proofErr w:type="spellEnd"/>
       <w:r>
         <w:rPr>
           <w:rFonts w:ascii="Times New Roman" w:hAnsi="Times New Roman" w:cs="Times New Roman"/>
@@ -6704,8 +6736,18 @@
           <w:sz w:val="24"/>
           <w:szCs w:val="24"/>
         </w:rPr>
-        <w:t>. From the activity page the user can navigate between adding activitys</w:t>
-      </w:r>
+        <w:t xml:space="preserve">. From the activity page the user can navigate between adding </w:t>
+      </w:r>
+      <w:proofErr w:type="spellStart"/>
+      <w:r>
+        <w:rPr>
+          <w:rFonts w:ascii="Times New Roman" w:hAnsi="Times New Roman" w:cs="Times New Roman"/>
+          <w:sz w:val="24"/>
+          <w:szCs w:val="24"/>
+        </w:rPr>
+        <w:t>activitys</w:t>
+      </w:r>
+      <w:proofErr w:type="spellEnd"/>
       <w:r>
         <w:rPr>
           <w:rFonts w:ascii="Times New Roman" w:hAnsi="Times New Roman" w:cs="Times New Roman"/>
@@ -6720,7 +6762,25 @@
           <w:sz w:val="24"/>
           <w:szCs w:val="24"/>
         </w:rPr>
-        <w:t xml:space="preserve"> viewing/joing clubs, users are also able to manage </w:t>
+        <w:t xml:space="preserve"> viewing/</w:t>
+      </w:r>
+      <w:proofErr w:type="spellStart"/>
+      <w:r>
+        <w:rPr>
+          <w:rFonts w:ascii="Times New Roman" w:hAnsi="Times New Roman" w:cs="Times New Roman"/>
+          <w:sz w:val="24"/>
+          <w:szCs w:val="24"/>
+        </w:rPr>
+        <w:t>joing</w:t>
+      </w:r>
+      <w:proofErr w:type="spellEnd"/>
+      <w:r>
+        <w:rPr>
+          <w:rFonts w:ascii="Times New Roman" w:hAnsi="Times New Roman" w:cs="Times New Roman"/>
+          <w:sz w:val="24"/>
+          <w:szCs w:val="24"/>
+        </w:rPr>
+        <w:t xml:space="preserve"> clubs, users are also able to manage </w:t>
       </w:r>
       <w:r>
         <w:rPr>
@@ -6743,6 +6803,7 @@
       <w:r>
         <w:rPr>
           <w:rFonts w:ascii="Times New Roman" w:hAnsi="Times New Roman" w:cs="Times New Roman"/>
+          <w:noProof/>
           <w:sz w:val="24"/>
           <w:szCs w:val="24"/>
         </w:rPr>
@@ -6834,13 +6895,7 @@
         <w:tab/>
       </w:r>
       <w:r>
-        <w:t xml:space="preserve">Figure </w:t>
-      </w:r>
-      <w:r>
-        <w:t>4</w:t>
-      </w:r>
-      <w:r>
-        <w:t xml:space="preserve">: </w:t>
+        <w:t xml:space="preserve">Figure 4: </w:t>
       </w:r>
       <w:r>
         <w:t>Add Activity State Diagram</w:t>
@@ -6869,327 +6924,283 @@
           <w:sz w:val="24"/>
           <w:szCs w:val="24"/>
         </w:rPr>
+        <w:t xml:space="preserve"> </w:t>
+      </w:r>
+      <w:r>
+        <w:rPr>
+          <w:rFonts w:ascii="Times New Roman" w:hAnsi="Times New Roman" w:cs="Times New Roman"/>
+          <w:b/>
+          <w:bCs/>
+          <w:color w:val="auto"/>
+          <w:sz w:val="24"/>
+          <w:szCs w:val="24"/>
+        </w:rPr>
+        <w:tab/>
+      </w:r>
+      <w:bookmarkStart w:id="24" w:name="_Toc213221342"/>
+      <w:r>
+        <w:rPr>
+          <w:rFonts w:ascii="Times New Roman" w:hAnsi="Times New Roman" w:cs="Times New Roman"/>
+          <w:b/>
+          <w:bCs/>
+          <w:color w:val="auto"/>
+          <w:sz w:val="24"/>
+          <w:szCs w:val="24"/>
+          <w:u w:val="single"/>
+        </w:rPr>
+        <w:t>States</w:t>
+      </w:r>
+      <w:bookmarkEnd w:id="24"/>
+    </w:p>
+    <w:p>
+      <w:pPr>
+        <w:pStyle w:val="Heading2"/>
+        <w:spacing w:line="480" w:lineRule="auto"/>
+        <w:rPr>
+          <w:rFonts w:ascii="Times New Roman" w:hAnsi="Times New Roman" w:cs="Times New Roman"/>
+          <w:b/>
+          <w:bCs/>
+          <w:color w:val="auto"/>
+          <w:sz w:val="24"/>
+          <w:szCs w:val="24"/>
+          <w:u w:val="single"/>
+        </w:rPr>
+      </w:pPr>
+      <w:r>
+        <w:rPr>
+          <w:rFonts w:ascii="Times New Roman" w:hAnsi="Times New Roman" w:cs="Times New Roman"/>
+          <w:b/>
+          <w:bCs/>
+          <w:color w:val="auto"/>
+          <w:sz w:val="24"/>
+          <w:szCs w:val="24"/>
+          <w:u w:val="single"/>
+        </w:rPr>
+        <w:br/>
+      </w:r>
+      <w:r>
+        <w:rPr>
+          <w:rFonts w:ascii="Times New Roman" w:hAnsi="Times New Roman" w:cs="Times New Roman"/>
+          <w:b/>
+          <w:bCs/>
+          <w:color w:val="auto"/>
+          <w:sz w:val="24"/>
+          <w:szCs w:val="24"/>
+        </w:rPr>
+        <w:t xml:space="preserve"> </w:t>
+      </w:r>
+      <w:r>
+        <w:rPr>
+          <w:rFonts w:ascii="Times New Roman" w:hAnsi="Times New Roman" w:cs="Times New Roman"/>
+          <w:b/>
+          <w:bCs/>
+          <w:color w:val="auto"/>
+          <w:sz w:val="24"/>
+          <w:szCs w:val="24"/>
+        </w:rPr>
+        <w:tab/>
+      </w:r>
+      <w:bookmarkStart w:id="25" w:name="_Toc213221343"/>
+      <w:r>
+        <w:rPr>
+          <w:rFonts w:ascii="Times New Roman" w:hAnsi="Times New Roman" w:cs="Times New Roman"/>
+          <w:b/>
+          <w:bCs/>
+          <w:color w:val="auto"/>
+          <w:sz w:val="24"/>
+          <w:szCs w:val="24"/>
+          <w:u w:val="single"/>
+        </w:rPr>
+        <w:t>Events</w:t>
+      </w:r>
+      <w:bookmarkEnd w:id="25"/>
+    </w:p>
+    <w:p>
+      <w:pPr>
+        <w:pStyle w:val="Heading2"/>
+        <w:spacing w:line="480" w:lineRule="auto"/>
+        <w:rPr>
+          <w:rFonts w:ascii="Times New Roman" w:hAnsi="Times New Roman" w:cs="Times New Roman"/>
+          <w:b/>
+          <w:bCs/>
+          <w:color w:val="auto"/>
+          <w:sz w:val="24"/>
+          <w:szCs w:val="24"/>
+          <w:u w:val="single"/>
+        </w:rPr>
+      </w:pPr>
+    </w:p>
+    <w:p>
+      <w:pPr>
+        <w:pStyle w:val="Heading2"/>
+        <w:spacing w:line="480" w:lineRule="auto"/>
+        <w:rPr>
+          <w:rFonts w:ascii="Times New Roman" w:hAnsi="Times New Roman" w:cs="Times New Roman"/>
+          <w:b/>
+          <w:bCs/>
+          <w:color w:val="auto"/>
+          <w:sz w:val="24"/>
+          <w:szCs w:val="24"/>
+          <w:u w:val="single"/>
+        </w:rPr>
+      </w:pPr>
+      <w:r>
+        <w:rPr>
+          <w:rFonts w:ascii="Times New Roman" w:hAnsi="Times New Roman" w:cs="Times New Roman"/>
+          <w:b/>
+          <w:bCs/>
+          <w:color w:val="auto"/>
+          <w:sz w:val="24"/>
+          <w:szCs w:val="24"/>
+          <w:u w:val="single"/>
+        </w:rPr>
+        <w:br/>
+      </w:r>
+      <w:r>
+        <w:rPr>
+          <w:rFonts w:ascii="Times New Roman" w:hAnsi="Times New Roman" w:cs="Times New Roman"/>
+          <w:b/>
+          <w:bCs/>
+          <w:color w:val="auto"/>
+          <w:sz w:val="24"/>
+          <w:szCs w:val="24"/>
+        </w:rPr>
+        <w:t xml:space="preserve"> </w:t>
+      </w:r>
+      <w:r>
+        <w:rPr>
+          <w:rFonts w:ascii="Times New Roman" w:hAnsi="Times New Roman" w:cs="Times New Roman"/>
+          <w:b/>
+          <w:bCs/>
+          <w:color w:val="auto"/>
+          <w:sz w:val="24"/>
+          <w:szCs w:val="24"/>
+        </w:rPr>
+        <w:tab/>
+      </w:r>
+      <w:bookmarkStart w:id="26" w:name="_Toc213221344"/>
+      <w:r>
+        <w:rPr>
+          <w:rFonts w:ascii="Times New Roman" w:hAnsi="Times New Roman" w:cs="Times New Roman"/>
+          <w:b/>
+          <w:bCs/>
+          <w:color w:val="auto"/>
+          <w:sz w:val="24"/>
+          <w:szCs w:val="24"/>
+          <w:u w:val="single"/>
+        </w:rPr>
+        <w:t>Transitions</w:t>
+      </w:r>
+      <w:bookmarkEnd w:id="26"/>
+    </w:p>
+    <w:p>
+      <w:pPr>
+        <w:pStyle w:val="Heading1"/>
+        <w:spacing w:line="480" w:lineRule="auto"/>
+        <w:rPr>
+          <w:rFonts w:ascii="Times New Roman" w:hAnsi="Times New Roman" w:cs="Times New Roman"/>
+          <w:b/>
+          <w:bCs/>
+          <w:color w:val="auto"/>
+          <w:sz w:val="24"/>
+          <w:szCs w:val="24"/>
+        </w:rPr>
+      </w:pPr>
+      <w:r>
+        <w:rPr>
+          <w:rFonts w:ascii="Times New Roman" w:hAnsi="Times New Roman" w:cs="Times New Roman"/>
+          <w:b/>
+          <w:bCs/>
+          <w:color w:val="auto"/>
+          <w:sz w:val="24"/>
+          <w:szCs w:val="24"/>
+        </w:rPr>
+        <w:br/>
+      </w:r>
+      <w:bookmarkStart w:id="27" w:name="_Toc213221345"/>
+      <w:r>
+        <w:rPr>
+          <w:rFonts w:ascii="Times New Roman" w:hAnsi="Times New Roman" w:cs="Times New Roman"/>
+          <w:b/>
+          <w:bCs/>
+          <w:color w:val="auto"/>
+          <w:sz w:val="24"/>
+          <w:szCs w:val="24"/>
+          <w:u w:val="single"/>
+        </w:rPr>
+        <w:t>Dataflow Diagrams Components / Tools Needed</w:t>
+      </w:r>
+      <w:bookmarkEnd w:id="27"/>
+      <w:r>
+        <w:rPr>
+          <w:rFonts w:ascii="Times New Roman" w:hAnsi="Times New Roman" w:cs="Times New Roman"/>
+          <w:b/>
+          <w:bCs/>
+          <w:color w:val="auto"/>
+          <w:sz w:val="24"/>
+          <w:szCs w:val="24"/>
+        </w:rPr>
+        <w:t xml:space="preserve"> </w:t>
+      </w:r>
+    </w:p>
+    <w:p>
+      <w:pPr>
+        <w:pStyle w:val="Heading1"/>
+        <w:spacing w:line="480" w:lineRule="auto"/>
+        <w:rPr>
+          <w:rFonts w:ascii="Times New Roman" w:hAnsi="Times New Roman" w:cs="Times New Roman"/>
+          <w:b/>
+          <w:bCs/>
+          <w:color w:val="auto"/>
+          <w:sz w:val="24"/>
+          <w:szCs w:val="24"/>
+          <w:u w:val="single"/>
+        </w:rPr>
+      </w:pPr>
+    </w:p>
+    <w:p>
+      <w:pPr>
+        <w:pStyle w:val="Heading1"/>
+        <w:spacing w:line="480" w:lineRule="auto"/>
+        <w:rPr>
+          <w:rFonts w:ascii="Times New Roman" w:hAnsi="Times New Roman" w:cs="Times New Roman"/>
+          <w:b/>
+          <w:bCs/>
+          <w:color w:val="auto"/>
+          <w:sz w:val="24"/>
+          <w:szCs w:val="24"/>
+          <w:u w:val="single"/>
+        </w:rPr>
+      </w:pPr>
+    </w:p>
+    <w:p/>
+    <w:p>
+      <w:pPr>
+        <w:pStyle w:val="Heading1"/>
+        <w:spacing w:line="480" w:lineRule="auto"/>
+        <w:jc w:val="center"/>
+        <w:rPr>
+          <w:rFonts w:ascii="Times New Roman" w:hAnsi="Times New Roman" w:cs="Times New Roman"/>
+          <w:b/>
+          <w:bCs/>
+          <w:color w:val="auto"/>
+          <w:sz w:val="24"/>
+          <w:szCs w:val="24"/>
+          <w:u w:val="single"/>
+        </w:rPr>
+      </w:pPr>
+      <w:bookmarkStart w:id="28" w:name="_Toc213221346"/>
+      <w:r>
+        <w:rPr>
+          <w:rFonts w:ascii="Times New Roman" w:hAnsi="Times New Roman" w:cs="Times New Roman"/>
+          <w:b/>
+          <w:bCs/>
+          <w:color w:val="auto"/>
+          <w:sz w:val="24"/>
+          <w:szCs w:val="24"/>
+          <w:u w:val="single"/>
+        </w:rPr>
         <w:lastRenderedPageBreak/>
-        <w:t xml:space="preserve"> </w:t>
-      </w:r>
-      <w:r>
-        <w:rPr>
-          <w:rFonts w:ascii="Times New Roman" w:hAnsi="Times New Roman" w:cs="Times New Roman"/>
-          <w:b/>
-          <w:bCs/>
-          <w:color w:val="auto"/>
-          <w:sz w:val="24"/>
-          <w:szCs w:val="24"/>
-        </w:rPr>
-        <w:tab/>
-      </w:r>
-      <w:bookmarkStart w:id="24" w:name="_Toc213221342"/>
-      <w:r>
-        <w:rPr>
-          <w:rFonts w:ascii="Times New Roman" w:hAnsi="Times New Roman" w:cs="Times New Roman"/>
-          <w:b/>
-          <w:bCs/>
-          <w:color w:val="auto"/>
-          <w:sz w:val="24"/>
-          <w:szCs w:val="24"/>
-          <w:u w:val="single"/>
-        </w:rPr>
-        <w:t>States</w:t>
-      </w:r>
-      <w:bookmarkEnd w:id="24"/>
-    </w:p>
-    <w:p>
-      <w:pPr>
-        <w:pStyle w:val="Heading2"/>
-        <w:spacing w:line="480" w:lineRule="auto"/>
-        <w:rPr>
-          <w:rFonts w:ascii="Times New Roman" w:hAnsi="Times New Roman" w:cs="Times New Roman"/>
-          <w:b/>
-          <w:bCs/>
-          <w:color w:val="auto"/>
-          <w:sz w:val="24"/>
-          <w:szCs w:val="24"/>
-          <w:u w:val="single"/>
-        </w:rPr>
-      </w:pPr>
-      <w:r>
-        <w:rPr>
-          <w:rFonts w:ascii="Times New Roman" w:hAnsi="Times New Roman" w:cs="Times New Roman"/>
-          <w:b/>
-          <w:bCs/>
-          <w:color w:val="auto"/>
-          <w:sz w:val="24"/>
-          <w:szCs w:val="24"/>
-          <w:u w:val="single"/>
-        </w:rPr>
-        <w:br/>
-      </w:r>
-      <w:r>
-        <w:rPr>
-          <w:rFonts w:ascii="Times New Roman" w:hAnsi="Times New Roman" w:cs="Times New Roman"/>
-          <w:b/>
-          <w:bCs/>
-          <w:color w:val="auto"/>
-          <w:sz w:val="24"/>
-          <w:szCs w:val="24"/>
-        </w:rPr>
-        <w:t xml:space="preserve"> </w:t>
-      </w:r>
-      <w:r>
-        <w:rPr>
-          <w:rFonts w:ascii="Times New Roman" w:hAnsi="Times New Roman" w:cs="Times New Roman"/>
-          <w:b/>
-          <w:bCs/>
-          <w:color w:val="auto"/>
-          <w:sz w:val="24"/>
-          <w:szCs w:val="24"/>
-        </w:rPr>
-        <w:tab/>
-      </w:r>
-      <w:bookmarkStart w:id="25" w:name="_Toc213221343"/>
-      <w:r>
-        <w:rPr>
-          <w:rFonts w:ascii="Times New Roman" w:hAnsi="Times New Roman" w:cs="Times New Roman"/>
-          <w:b/>
-          <w:bCs/>
-          <w:color w:val="auto"/>
-          <w:sz w:val="24"/>
-          <w:szCs w:val="24"/>
-          <w:u w:val="single"/>
-        </w:rPr>
-        <w:t>Events</w:t>
-      </w:r>
-      <w:bookmarkEnd w:id="25"/>
-    </w:p>
-    <w:p>
-      <w:pPr>
-        <w:pStyle w:val="Heading2"/>
-        <w:spacing w:line="480" w:lineRule="auto"/>
-        <w:rPr>
-          <w:rFonts w:ascii="Times New Roman" w:hAnsi="Times New Roman" w:cs="Times New Roman"/>
-          <w:b/>
-          <w:bCs/>
-          <w:color w:val="auto"/>
-          <w:sz w:val="24"/>
-          <w:szCs w:val="24"/>
-          <w:u w:val="single"/>
-        </w:rPr>
-      </w:pPr>
-    </w:p>
-    <w:p>
-      <w:pPr>
-        <w:pStyle w:val="Heading2"/>
-        <w:spacing w:line="480" w:lineRule="auto"/>
-        <w:rPr>
-          <w:rFonts w:ascii="Times New Roman" w:hAnsi="Times New Roman" w:cs="Times New Roman"/>
-          <w:b/>
-          <w:bCs/>
-          <w:color w:val="auto"/>
-          <w:sz w:val="24"/>
-          <w:szCs w:val="24"/>
-          <w:u w:val="single"/>
-        </w:rPr>
-      </w:pPr>
-      <w:r>
-        <w:rPr>
-          <w:rFonts w:ascii="Times New Roman" w:hAnsi="Times New Roman" w:cs="Times New Roman"/>
-          <w:b/>
-          <w:bCs/>
-          <w:color w:val="auto"/>
-          <w:sz w:val="24"/>
-          <w:szCs w:val="24"/>
-          <w:u w:val="single"/>
-        </w:rPr>
-        <w:br/>
-      </w:r>
-      <w:r>
-        <w:rPr>
-          <w:rFonts w:ascii="Times New Roman" w:hAnsi="Times New Roman" w:cs="Times New Roman"/>
-          <w:b/>
-          <w:bCs/>
-          <w:color w:val="auto"/>
-          <w:sz w:val="24"/>
-          <w:szCs w:val="24"/>
-        </w:rPr>
-        <w:t xml:space="preserve"> </w:t>
-      </w:r>
-      <w:r>
-        <w:rPr>
-          <w:rFonts w:ascii="Times New Roman" w:hAnsi="Times New Roman" w:cs="Times New Roman"/>
-          <w:b/>
-          <w:bCs/>
-          <w:color w:val="auto"/>
-          <w:sz w:val="24"/>
-          <w:szCs w:val="24"/>
-        </w:rPr>
-        <w:tab/>
-      </w:r>
-      <w:bookmarkStart w:id="26" w:name="_Toc213221344"/>
-      <w:r>
-        <w:rPr>
-          <w:rFonts w:ascii="Times New Roman" w:hAnsi="Times New Roman" w:cs="Times New Roman"/>
-          <w:b/>
-          <w:bCs/>
-          <w:color w:val="auto"/>
-          <w:sz w:val="24"/>
-          <w:szCs w:val="24"/>
-          <w:u w:val="single"/>
-        </w:rPr>
-        <w:t>Transitions</w:t>
-      </w:r>
-      <w:bookmarkEnd w:id="26"/>
-    </w:p>
-    <w:p>
-      <w:pPr>
-        <w:pStyle w:val="Heading1"/>
-        <w:spacing w:line="480" w:lineRule="auto"/>
-        <w:rPr>
-          <w:rFonts w:ascii="Times New Roman" w:hAnsi="Times New Roman" w:cs="Times New Roman"/>
-          <w:b/>
-          <w:bCs/>
-          <w:color w:val="auto"/>
-          <w:sz w:val="24"/>
-          <w:szCs w:val="24"/>
-        </w:rPr>
-      </w:pPr>
-      <w:r>
-        <w:rPr>
-          <w:rFonts w:ascii="Times New Roman" w:hAnsi="Times New Roman" w:cs="Times New Roman"/>
-          <w:b/>
-          <w:bCs/>
-          <w:color w:val="auto"/>
-          <w:sz w:val="24"/>
-          <w:szCs w:val="24"/>
-        </w:rPr>
-        <w:br/>
-      </w:r>
-      <w:bookmarkStart w:id="27" w:name="_Toc213221345"/>
-      <w:r>
-        <w:rPr>
-          <w:rFonts w:ascii="Times New Roman" w:hAnsi="Times New Roman" w:cs="Times New Roman"/>
-          <w:b/>
-          <w:bCs/>
-          <w:color w:val="auto"/>
-          <w:sz w:val="24"/>
-          <w:szCs w:val="24"/>
-          <w:u w:val="single"/>
-        </w:rPr>
-        <w:t>Dataflow Diagrams Components / Tools Needed</w:t>
-      </w:r>
-      <w:bookmarkEnd w:id="27"/>
-      <w:r>
-        <w:rPr>
-          <w:rFonts w:ascii="Times New Roman" w:hAnsi="Times New Roman" w:cs="Times New Roman"/>
-          <w:b/>
-          <w:bCs/>
-          <w:color w:val="auto"/>
-          <w:sz w:val="24"/>
-          <w:szCs w:val="24"/>
-        </w:rPr>
-        <w:t xml:space="preserve"> </w:t>
-      </w:r>
-    </w:p>
-    <w:p>
-      <w:pPr>
-        <w:pStyle w:val="Heading1"/>
-        <w:spacing w:line="480" w:lineRule="auto"/>
-        <w:rPr>
-          <w:rFonts w:ascii="Times New Roman" w:hAnsi="Times New Roman" w:cs="Times New Roman"/>
-          <w:b/>
-          <w:bCs/>
-          <w:color w:val="auto"/>
-          <w:sz w:val="24"/>
-          <w:szCs w:val="24"/>
-          <w:u w:val="single"/>
-        </w:rPr>
-      </w:pPr>
-    </w:p>
-    <w:p>
-      <w:pPr>
-        <w:pStyle w:val="Heading1"/>
-        <w:spacing w:line="480" w:lineRule="auto"/>
-        <w:rPr>
-          <w:rFonts w:ascii="Times New Roman" w:hAnsi="Times New Roman" w:cs="Times New Roman"/>
-          <w:b/>
-          <w:bCs/>
-          <w:color w:val="auto"/>
-          <w:sz w:val="24"/>
-          <w:szCs w:val="24"/>
-          <w:u w:val="single"/>
-        </w:rPr>
-      </w:pPr>
-    </w:p>
-    <w:p>
-      <w:pPr>
-        <w:pStyle w:val="Heading1"/>
-        <w:spacing w:line="480" w:lineRule="auto"/>
-        <w:rPr>
-          <w:rFonts w:ascii="Times New Roman" w:hAnsi="Times New Roman" w:cs="Times New Roman"/>
-          <w:b/>
-          <w:bCs/>
-          <w:color w:val="auto"/>
-          <w:sz w:val="24"/>
-          <w:szCs w:val="24"/>
-          <w:u w:val="single"/>
-        </w:rPr>
-      </w:pPr>
-    </w:p>
-    <w:p>
-      <w:pPr>
-        <w:pStyle w:val="Heading1"/>
-        <w:spacing w:line="480" w:lineRule="auto"/>
-        <w:rPr>
-          <w:rFonts w:ascii="Times New Roman" w:hAnsi="Times New Roman" w:cs="Times New Roman"/>
-          <w:b/>
-          <w:bCs/>
-          <w:color w:val="auto"/>
-          <w:sz w:val="24"/>
-          <w:szCs w:val="24"/>
-          <w:u w:val="single"/>
-        </w:rPr>
-      </w:pPr>
-    </w:p>
-    <w:p>
-      <w:pPr>
-        <w:pStyle w:val="Heading1"/>
-        <w:spacing w:line="480" w:lineRule="auto"/>
-        <w:rPr>
-          <w:rFonts w:ascii="Times New Roman" w:hAnsi="Times New Roman" w:cs="Times New Roman"/>
-          <w:b/>
-          <w:bCs/>
-          <w:color w:val="auto"/>
-          <w:sz w:val="24"/>
-          <w:szCs w:val="24"/>
-          <w:u w:val="single"/>
-        </w:rPr>
-      </w:pPr>
-    </w:p>
-    <w:p>
-      <w:pPr>
-        <w:pStyle w:val="Heading1"/>
-        <w:spacing w:line="480" w:lineRule="auto"/>
-        <w:jc w:val="center"/>
-        <w:rPr>
-          <w:rFonts w:ascii="Times New Roman" w:hAnsi="Times New Roman" w:cs="Times New Roman"/>
-          <w:b/>
-          <w:bCs/>
-          <w:color w:val="auto"/>
-          <w:sz w:val="24"/>
-          <w:szCs w:val="24"/>
-          <w:u w:val="single"/>
-        </w:rPr>
-      </w:pPr>
-      <w:bookmarkStart w:id="28" w:name="_Toc213221346"/>
-      <w:r>
-        <w:rPr>
-          <w:rFonts w:ascii="Times New Roman" w:hAnsi="Times New Roman" w:cs="Times New Roman"/>
-          <w:b/>
-          <w:bCs/>
-          <w:color w:val="auto"/>
-          <w:sz w:val="24"/>
-          <w:szCs w:val="24"/>
-          <w:u w:val="single"/>
-        </w:rPr>
         <w:t>List of Resources</w:t>
       </w:r>
       <w:bookmarkEnd w:id="28"/>
@@ -7304,33 +7315,20 @@
       <w:r>
         <w:rPr>
           <w:rFonts w:ascii="Times New Roman" w:hAnsi="Times New Roman" w:cs="Times New Roman"/>
+          <w:b/>
+          <w:bCs/>
           <w:i/>
           <w:iCs/>
           <w:sz w:val="24"/>
           <w:szCs w:val="24"/>
         </w:rPr>
-        <w:t>CIA Triad</w:t>
-      </w:r>
-      <w:r>
-        <w:rPr>
-          <w:rFonts w:ascii="Times New Roman" w:hAnsi="Times New Roman" w:cs="Times New Roman"/>
-          <w:i/>
-          <w:iCs/>
-          <w:sz w:val="24"/>
-          <w:szCs w:val="24"/>
-        </w:rPr>
-        <w:t>.</w:t>
+        <w:t>CIA Triad.</w:t>
       </w:r>
     </w:p>
     <w:p>
       <w:pPr>
         <w:spacing w:line="480" w:lineRule="auto"/>
         <w:ind w:firstLine="720"/>
-        <w:rPr>
-          <w:rFonts w:ascii="Times New Roman" w:hAnsi="Times New Roman" w:cs="Times New Roman"/>
-          <w:sz w:val="24"/>
-          <w:szCs w:val="24"/>
-        </w:rPr>
       </w:pPr>
       <w:hyperlink r:id="rId13" w:history="1">
         <w:r>
@@ -7340,7 +7338,25 @@
             <w:sz w:val="24"/>
             <w:szCs w:val="24"/>
           </w:rPr>
-          <w:t>https://www.fortinet.com/resources/cyberglossary/cia-triad</w:t>
+          <w:t>https://www.for</w:t>
+        </w:r>
+        <w:r>
+          <w:rPr>
+            <w:rStyle w:val="Hyperlink"/>
+            <w:rFonts w:ascii="Times New Roman" w:hAnsi="Times New Roman" w:cs="Times New Roman"/>
+            <w:sz w:val="24"/>
+            <w:szCs w:val="24"/>
+          </w:rPr>
+          <w:t>t</w:t>
+        </w:r>
+        <w:r>
+          <w:rPr>
+            <w:rStyle w:val="Hyperlink"/>
+            <w:rFonts w:ascii="Times New Roman" w:hAnsi="Times New Roman" w:cs="Times New Roman"/>
+            <w:sz w:val="24"/>
+            <w:szCs w:val="24"/>
+          </w:rPr>
+          <w:t>inet.com/resources/cyberglossary/cia-triad</w:t>
         </w:r>
       </w:hyperlink>
     </w:p>
@@ -7348,17 +7364,190 @@
       <w:pPr>
         <w:spacing w:line="480" w:lineRule="auto"/>
         <w:rPr>
-          <w:rFonts w:ascii="Times New Roman" w:hAnsi="Times New Roman" w:cs="Times New Roman"/>
-          <w:sz w:val="24"/>
-          <w:szCs w:val="24"/>
-        </w:rPr>
-      </w:pPr>
-    </w:p>
-    <w:p>
-      <w:pPr>
-        <w:rPr>
-          <w:b/>
-          <w:bCs/>
+          <w:b/>
+          <w:bCs/>
+          <w:i/>
+          <w:iCs/>
+        </w:rPr>
+      </w:pPr>
+      <w:r>
+        <w:t>Docker</w:t>
+      </w:r>
+      <w:r>
+        <w:t xml:space="preserve">. (2025) </w:t>
+      </w:r>
+      <w:r>
+        <w:rPr>
+          <w:b/>
+          <w:bCs/>
+          <w:i/>
+          <w:iCs/>
+        </w:rPr>
+        <w:t>What is Docker?</w:t>
+      </w:r>
+    </w:p>
+    <w:p>
+      <w:pPr>
+        <w:spacing w:line="480" w:lineRule="auto"/>
+        <w:ind w:firstLine="720"/>
+      </w:pPr>
+      <w:hyperlink r:id="rId14" w:history="1">
+        <w:r>
+          <w:rPr>
+            <w:rStyle w:val="Hyperlink"/>
+          </w:rPr>
+          <w:t>https://docs.docker.com/get-started/docker-overview/</w:t>
+        </w:r>
+      </w:hyperlink>
+    </w:p>
+    <w:p>
+      <w:pPr>
+        <w:spacing w:line="480" w:lineRule="auto"/>
+        <w:rPr>
+          <w:b/>
+          <w:bCs/>
+          <w:i/>
+          <w:iCs/>
+        </w:rPr>
+      </w:pPr>
+      <w:r>
+        <w:t>Jeremiah, O. (2024, Aug 18</w:t>
+      </w:r>
+      <w:r>
+        <w:rPr>
+          <w:vertAlign w:val="superscript"/>
+        </w:rPr>
+        <w:t>th</w:t>
+      </w:r>
+      <w:r>
+        <w:t>)</w:t>
+      </w:r>
+      <w:r>
+        <w:t xml:space="preserve">. </w:t>
+      </w:r>
+      <w:r>
+        <w:rPr>
+          <w:b/>
+          <w:bCs/>
+          <w:i/>
+          <w:iCs/>
+        </w:rPr>
+        <w:t>Python Backend Development: A Complete Guide for Beginners</w:t>
+      </w:r>
+      <w:r>
+        <w:rPr>
+          <w:b/>
+          <w:bCs/>
+          <w:i/>
+          <w:iCs/>
+        </w:rPr>
+        <w:t>.</w:t>
+      </w:r>
+    </w:p>
+    <w:p>
+      <w:pPr>
+        <w:spacing w:line="480" w:lineRule="auto"/>
+        <w:ind w:firstLine="720"/>
+      </w:pPr>
+      <w:hyperlink r:id="rId15" w:history="1">
+        <w:r>
+          <w:rPr>
+            <w:rStyle w:val="Hyperlink"/>
+          </w:rPr>
+          <w:t>https://www.datacamp.com/tutorial/python-backend-development</w:t>
+        </w:r>
+      </w:hyperlink>
+    </w:p>
+    <w:p>
+      <w:pPr>
+        <w:spacing w:line="480" w:lineRule="auto"/>
+        <w:rPr>
+          <w:b/>
+          <w:bCs/>
+          <w:i/>
+          <w:iCs/>
+        </w:rPr>
+      </w:pPr>
+      <w:r>
+        <w:t>Y</w:t>
+      </w:r>
+      <w:r>
+        <w:t>asae, K. (2024, Nov 25</w:t>
+      </w:r>
+      <w:r>
+        <w:rPr>
+          <w:vertAlign w:val="superscript"/>
+        </w:rPr>
+        <w:t>th</w:t>
+      </w:r>
+      <w:r>
+        <w:t>).</w:t>
+      </w:r>
+      <w:r>
+        <w:rPr>
+          <w:rFonts w:ascii="Arial" w:eastAsia="Times New Roman" w:hAnsi="Arial" w:cs="Arial"/>
+          <w:color w:val="323232"/>
+          <w:spacing w:val="-5"/>
+          <w:kern w:val="36"/>
+          <w:sz w:val="38"/>
+          <w:szCs w:val="38"/>
+        </w:rPr>
+        <w:t xml:space="preserve"> </w:t>
+      </w:r>
+      <w:r>
+        <w:rPr>
+          <w:b/>
+          <w:bCs/>
+          <w:i/>
+          <w:iCs/>
+        </w:rPr>
+        <w:t>What is web application (web apps) and its benefits?</w:t>
+      </w:r>
+    </w:p>
+    <w:p>
+      <w:pPr>
+        <w:spacing w:line="480" w:lineRule="auto"/>
+        <w:ind w:firstLine="720"/>
+      </w:pPr>
+      <w:hyperlink r:id="rId16" w:history="1">
+        <w:r>
+          <w:rPr>
+            <w:rStyle w:val="Hyperlink"/>
+          </w:rPr>
+          <w:t>https://www.techtarget.com/searchsoftwarequality/definition/Web-application-Web-app</w:t>
+        </w:r>
+      </w:hyperlink>
+    </w:p>
+    <w:p>
+      <w:pPr>
+        <w:spacing w:line="480" w:lineRule="auto"/>
+      </w:pPr>
+    </w:p>
+    <w:p>
+      <w:pPr>
+        <w:spacing w:line="480" w:lineRule="auto"/>
+      </w:pPr>
+      <w:r>
+        <w:t xml:space="preserve"> </w:t>
+      </w:r>
+    </w:p>
+    <w:p>
+      <w:pPr>
+        <w:spacing w:line="480" w:lineRule="auto"/>
+      </w:pPr>
+    </w:p>
+    <w:p>
+      <w:pPr>
+        <w:spacing w:line="480" w:lineRule="auto"/>
+      </w:pPr>
+    </w:p>
+    <w:p>
+      <w:pPr>
+        <w:spacing w:line="480" w:lineRule="auto"/>
+        <w:rPr>
+          <w:rFonts w:ascii="Times New Roman" w:hAnsi="Times New Roman" w:cs="Times New Roman"/>
+          <w:sz w:val="24"/>
+          <w:szCs w:val="24"/>
         </w:rPr>
       </w:pPr>
     </w:p>
@@ -7376,7 +7565,13 @@
           <w:u w:val="single"/>
         </w:rPr>
       </w:pPr>
-      <w:r>
+      <w:bookmarkStart w:id="29" w:name="_Toc213221347"/>
+    </w:p>
+    <w:p/>
+    <w:p>
+      <w:pPr>
+        <w:pStyle w:val="Heading1"/>
+        <w:spacing w:line="480" w:lineRule="auto"/>
         <w:rPr>
           <w:rFonts w:ascii="Times New Roman" w:hAnsi="Times New Roman" w:cs="Times New Roman"/>
           <w:b/>
@@ -7384,510 +7579,1028 @@
           <w:color w:val="auto"/>
           <w:sz w:val="24"/>
           <w:szCs w:val="24"/>
-        </w:rPr>
+          <w:u w:val="single"/>
+        </w:rPr>
+      </w:pPr>
+      <w:r>
+        <w:rPr>
+          <w:rFonts w:ascii="Times New Roman" w:hAnsi="Times New Roman" w:cs="Times New Roman"/>
+          <w:b/>
+          <w:bCs/>
+          <w:color w:val="auto"/>
+          <w:sz w:val="24"/>
+          <w:szCs w:val="24"/>
+          <w:u w:val="single"/>
+        </w:rPr>
+        <w:lastRenderedPageBreak/>
+        <w:t>Appendix</w:t>
+      </w:r>
+      <w:r>
+        <w:rPr>
+          <w:rFonts w:ascii="Times New Roman" w:hAnsi="Times New Roman" w:cs="Times New Roman"/>
+          <w:b/>
+          <w:bCs/>
+          <w:color w:val="auto"/>
+          <w:sz w:val="24"/>
+          <w:szCs w:val="24"/>
+          <w:u w:val="single"/>
+        </w:rPr>
+        <w:t xml:space="preserve"> I</w:t>
+      </w:r>
+      <w:r>
+        <w:rPr>
+          <w:rFonts w:ascii="Times New Roman" w:hAnsi="Times New Roman" w:cs="Times New Roman"/>
+          <w:b/>
+          <w:bCs/>
+          <w:color w:val="auto"/>
+          <w:sz w:val="24"/>
+          <w:szCs w:val="24"/>
+          <w:u w:val="single"/>
+        </w:rPr>
+        <w:t>: Glossary of Terms</w:t>
+      </w:r>
+      <w:bookmarkEnd w:id="29"/>
+    </w:p>
+    <w:p>
+      <w:pPr>
+        <w:spacing w:line="480" w:lineRule="auto"/>
+        <w:rPr>
+          <w:rFonts w:ascii="Times New Roman" w:hAnsi="Times New Roman" w:cs="Times New Roman"/>
+          <w:b/>
+          <w:bCs/>
+          <w:i/>
+          <w:iCs/>
+          <w:sz w:val="24"/>
+          <w:szCs w:val="24"/>
+        </w:rPr>
+      </w:pPr>
+      <w:r>
+        <w:rPr>
+          <w:rFonts w:ascii="Times New Roman" w:hAnsi="Times New Roman" w:cs="Times New Roman"/>
+          <w:b/>
+          <w:bCs/>
+          <w:sz w:val="24"/>
+          <w:szCs w:val="24"/>
+        </w:rPr>
+        <w:t xml:space="preserve">Docker Container – </w:t>
+      </w:r>
+      <w:r>
+        <w:rPr>
+          <w:rFonts w:ascii="Times New Roman" w:hAnsi="Times New Roman" w:cs="Times New Roman"/>
+          <w:sz w:val="24"/>
+          <w:szCs w:val="24"/>
+        </w:rPr>
+        <w:t>D</w:t>
+      </w:r>
+      <w:r>
+        <w:rPr>
+          <w:rFonts w:ascii="Times New Roman" w:hAnsi="Times New Roman" w:cs="Times New Roman"/>
+          <w:sz w:val="24"/>
+          <w:szCs w:val="24"/>
+        </w:rPr>
+        <w:t>ocker is an</w:t>
+      </w:r>
+      <w:r>
+        <w:rPr>
+          <w:rFonts w:ascii="Times New Roman" w:hAnsi="Times New Roman" w:cs="Times New Roman"/>
+          <w:sz w:val="24"/>
+          <w:szCs w:val="24"/>
+        </w:rPr>
+        <w:t xml:space="preserve"> application </w:t>
+      </w:r>
+      <w:r>
+        <w:rPr>
+          <w:rFonts w:ascii="Times New Roman" w:hAnsi="Times New Roman" w:cs="Times New Roman"/>
+          <w:sz w:val="24"/>
+          <w:szCs w:val="24"/>
+        </w:rPr>
+        <w:t>that aids in developing</w:t>
+      </w:r>
+      <w:r>
+        <w:rPr>
+          <w:rFonts w:ascii="Times New Roman" w:hAnsi="Times New Roman" w:cs="Times New Roman"/>
+          <w:sz w:val="24"/>
+          <w:szCs w:val="24"/>
+        </w:rPr>
+        <w:t xml:space="preserve">, shipping, and running applications. It consolidated database logic into one </w:t>
+      </w:r>
+      <w:r>
+        <w:rPr>
+          <w:rFonts w:ascii="Times New Roman" w:hAnsi="Times New Roman" w:cs="Times New Roman"/>
+          <w:sz w:val="24"/>
+          <w:szCs w:val="24"/>
+        </w:rPr>
+        <w:t xml:space="preserve">place, allowing you to run your database and application together instead of building separate. </w:t>
+      </w:r>
+      <w:r>
+        <w:rPr>
+          <w:rFonts w:ascii="Times New Roman" w:hAnsi="Times New Roman" w:cs="Times New Roman"/>
+          <w:sz w:val="24"/>
+          <w:szCs w:val="24"/>
+        </w:rPr>
+        <w:t>Allows for easy and fast management</w:t>
+      </w:r>
+      <w:r>
+        <w:rPr>
+          <w:rFonts w:ascii="Times New Roman" w:hAnsi="Times New Roman" w:cs="Times New Roman"/>
+          <w:i/>
+          <w:iCs/>
+          <w:sz w:val="24"/>
+          <w:szCs w:val="24"/>
+        </w:rPr>
+        <w:t xml:space="preserve">. </w:t>
+      </w:r>
+      <w:r>
+        <w:rPr>
+          <w:rFonts w:ascii="Times New Roman" w:hAnsi="Times New Roman" w:cs="Times New Roman"/>
+          <w:i/>
+          <w:iCs/>
+          <w:sz w:val="24"/>
+          <w:szCs w:val="24"/>
+        </w:rPr>
+        <w:t>“</w:t>
+      </w:r>
+      <w:r>
+        <w:rPr>
+          <w:rFonts w:ascii="Times New Roman" w:hAnsi="Times New Roman" w:cs="Times New Roman"/>
+          <w:i/>
+          <w:iCs/>
+          <w:sz w:val="24"/>
+          <w:szCs w:val="24"/>
+        </w:rPr>
+        <w:t xml:space="preserve">Docker provides the ability to package and run an application in a loosely isolated environment called a </w:t>
+      </w:r>
+      <w:r>
+        <w:rPr>
+          <w:rFonts w:ascii="Times New Roman" w:hAnsi="Times New Roman" w:cs="Times New Roman"/>
+          <w:i/>
+          <w:iCs/>
+          <w:sz w:val="24"/>
+          <w:szCs w:val="24"/>
+        </w:rPr>
+        <w:t>container</w:t>
+      </w:r>
+      <w:r>
+        <w:rPr>
+          <w:rFonts w:ascii="Times New Roman" w:hAnsi="Times New Roman" w:cs="Times New Roman"/>
+          <w:i/>
+          <w:iCs/>
+          <w:sz w:val="24"/>
+          <w:szCs w:val="24"/>
+        </w:rPr>
+        <w:t xml:space="preserve"> (</w:t>
+      </w:r>
+      <w:r>
+        <w:rPr>
+          <w:rFonts w:ascii="Times New Roman" w:hAnsi="Times New Roman" w:cs="Times New Roman"/>
+          <w:i/>
+          <w:iCs/>
+          <w:sz w:val="24"/>
+          <w:szCs w:val="24"/>
+        </w:rPr>
+        <w:t>2025, Docker).</w:t>
+      </w:r>
+      <w:r>
+        <w:rPr>
+          <w:rFonts w:ascii="Times New Roman" w:hAnsi="Times New Roman" w:cs="Times New Roman"/>
+          <w:i/>
+          <w:iCs/>
+          <w:sz w:val="24"/>
+          <w:szCs w:val="24"/>
+        </w:rPr>
+        <w:t>”</w:t>
+      </w:r>
+    </w:p>
+    <w:p>
+      <w:pPr>
+        <w:spacing w:line="480" w:lineRule="auto"/>
+        <w:rPr>
+          <w:rFonts w:ascii="Times New Roman" w:hAnsi="Times New Roman" w:cs="Times New Roman"/>
+          <w:sz w:val="24"/>
+          <w:szCs w:val="24"/>
+        </w:rPr>
+      </w:pPr>
+      <w:r>
+        <w:rPr>
+          <w:rFonts w:ascii="Times New Roman" w:hAnsi="Times New Roman" w:cs="Times New Roman"/>
+          <w:b/>
+          <w:bCs/>
+          <w:sz w:val="24"/>
+          <w:szCs w:val="24"/>
+        </w:rPr>
+        <w:t xml:space="preserve">Database </w:t>
+      </w:r>
+      <w:r>
+        <w:rPr>
+          <w:rFonts w:ascii="Times New Roman" w:hAnsi="Times New Roman" w:cs="Times New Roman"/>
+          <w:b/>
+          <w:bCs/>
+          <w:sz w:val="24"/>
+          <w:szCs w:val="24"/>
+        </w:rPr>
+        <w:t>–</w:t>
+      </w:r>
+      <w:r>
+        <w:rPr>
+          <w:rFonts w:ascii="Times New Roman" w:hAnsi="Times New Roman" w:cs="Times New Roman"/>
+          <w:b/>
+          <w:bCs/>
+          <w:sz w:val="24"/>
+          <w:szCs w:val="24"/>
+        </w:rPr>
+        <w:t xml:space="preserve"> </w:t>
+      </w:r>
+      <w:r>
+        <w:rPr>
+          <w:rFonts w:ascii="Times New Roman" w:hAnsi="Times New Roman" w:cs="Times New Roman"/>
+          <w:sz w:val="24"/>
+          <w:szCs w:val="24"/>
+        </w:rPr>
+        <w:t>a</w:t>
+      </w:r>
+      <w:r>
+        <w:rPr>
+          <w:rFonts w:ascii="Times New Roman" w:hAnsi="Times New Roman" w:cs="Times New Roman"/>
+          <w:sz w:val="24"/>
+          <w:szCs w:val="24"/>
+        </w:rPr>
+        <w:t xml:space="preserve"> structured set of data held in a computer, especially one that is accessible in various ways</w:t>
+      </w:r>
+      <w:r>
+        <w:rPr>
+          <w:rFonts w:ascii="Times New Roman" w:hAnsi="Times New Roman" w:cs="Times New Roman"/>
+          <w:sz w:val="24"/>
+          <w:szCs w:val="24"/>
+        </w:rPr>
+        <w:t>.</w:t>
+      </w:r>
+    </w:p>
+    <w:p>
+      <w:pPr>
+        <w:spacing w:line="480" w:lineRule="auto"/>
+        <w:rPr>
+          <w:rFonts w:ascii="Times New Roman" w:hAnsi="Times New Roman" w:cs="Times New Roman"/>
+          <w:sz w:val="24"/>
+          <w:szCs w:val="24"/>
+        </w:rPr>
+      </w:pPr>
+      <w:r>
+        <w:rPr>
+          <w:rFonts w:ascii="Times New Roman" w:hAnsi="Times New Roman" w:cs="Times New Roman"/>
+          <w:b/>
+          <w:bCs/>
+          <w:sz w:val="24"/>
+          <w:szCs w:val="24"/>
+        </w:rPr>
+        <w:t xml:space="preserve">Git – </w:t>
+      </w:r>
+      <w:r>
+        <w:rPr>
+          <w:rFonts w:ascii="Times New Roman" w:hAnsi="Times New Roman" w:cs="Times New Roman"/>
+          <w:sz w:val="24"/>
+          <w:szCs w:val="24"/>
+        </w:rPr>
+        <w:t xml:space="preserve">A distributed version control software system that </w:t>
+      </w:r>
+      <w:r>
+        <w:rPr>
+          <w:rFonts w:ascii="Times New Roman" w:hAnsi="Times New Roman" w:cs="Times New Roman"/>
+          <w:sz w:val="24"/>
+          <w:szCs w:val="24"/>
+        </w:rPr>
+        <w:t>can manage</w:t>
+      </w:r>
+      <w:r>
+        <w:rPr>
+          <w:rFonts w:ascii="Times New Roman" w:hAnsi="Times New Roman" w:cs="Times New Roman"/>
+          <w:sz w:val="24"/>
+          <w:szCs w:val="24"/>
+        </w:rPr>
+        <w:t xml:space="preserve"> versions of source code or data. It is often used to control source code by programmers who are developing software collaboratively.</w:t>
+      </w:r>
+    </w:p>
+    <w:p>
+      <w:pPr>
+        <w:spacing w:line="480" w:lineRule="auto"/>
+        <w:rPr>
+          <w:rFonts w:ascii="Times New Roman" w:hAnsi="Times New Roman" w:cs="Times New Roman"/>
+          <w:sz w:val="24"/>
+          <w:szCs w:val="24"/>
+        </w:rPr>
+      </w:pPr>
+      <w:r>
+        <w:rPr>
+          <w:rFonts w:ascii="Times New Roman" w:hAnsi="Times New Roman" w:cs="Times New Roman"/>
+          <w:b/>
+          <w:bCs/>
+          <w:sz w:val="24"/>
+          <w:szCs w:val="24"/>
+        </w:rPr>
+        <w:t xml:space="preserve">GitHub – </w:t>
+      </w:r>
+      <w:r>
+        <w:rPr>
+          <w:rFonts w:ascii="Times New Roman" w:hAnsi="Times New Roman" w:cs="Times New Roman"/>
+          <w:sz w:val="24"/>
+          <w:szCs w:val="24"/>
+        </w:rPr>
+        <w:t xml:space="preserve">A proprietary developer platform that allows developers to create, store, manage, and share their code. It uses Git to provide distributed version control and GitHub itself provides access control, bug tracking, software feature requests, task management, continuous integration, and wikis for every project. </w:t>
+      </w:r>
+    </w:p>
+    <w:p>
+      <w:pPr>
+        <w:spacing w:line="480" w:lineRule="auto"/>
+        <w:rPr>
+          <w:rFonts w:ascii="Times New Roman" w:hAnsi="Times New Roman" w:cs="Times New Roman"/>
+          <w:b/>
+          <w:bCs/>
+          <w:sz w:val="24"/>
+          <w:szCs w:val="24"/>
+        </w:rPr>
+      </w:pPr>
+      <w:r>
+        <w:rPr>
+          <w:rFonts w:ascii="Times New Roman" w:hAnsi="Times New Roman" w:cs="Times New Roman"/>
+          <w:b/>
+          <w:bCs/>
+          <w:sz w:val="24"/>
+          <w:szCs w:val="24"/>
+        </w:rPr>
+        <w:t xml:space="preserve">Python Backend – </w:t>
+      </w:r>
+      <w:r>
+        <w:rPr>
+          <w:rFonts w:ascii="Times New Roman" w:hAnsi="Times New Roman" w:cs="Times New Roman"/>
+          <w:sz w:val="24"/>
+          <w:szCs w:val="24"/>
+        </w:rPr>
+        <w:t xml:space="preserve">refers to the server side </w:t>
+      </w:r>
+      <w:r>
+        <w:rPr>
+          <w:rFonts w:ascii="Times New Roman" w:hAnsi="Times New Roman" w:cs="Times New Roman"/>
+          <w:sz w:val="24"/>
+          <w:szCs w:val="24"/>
+        </w:rPr>
+        <w:t xml:space="preserve">or behind the </w:t>
+      </w:r>
+      <w:r>
+        <w:rPr>
+          <w:rFonts w:ascii="Times New Roman" w:hAnsi="Times New Roman" w:cs="Times New Roman"/>
+          <w:sz w:val="24"/>
+          <w:szCs w:val="24"/>
+        </w:rPr>
+        <w:t>scenes</w:t>
+      </w:r>
+      <w:r>
+        <w:rPr>
+          <w:rFonts w:ascii="Times New Roman" w:hAnsi="Times New Roman" w:cs="Times New Roman"/>
+          <w:sz w:val="24"/>
+          <w:szCs w:val="24"/>
+        </w:rPr>
+        <w:t xml:space="preserve"> logic that drives/powers a web application</w:t>
+      </w:r>
+      <w:r>
+        <w:rPr>
+          <w:rFonts w:ascii="Times New Roman" w:hAnsi="Times New Roman" w:cs="Times New Roman"/>
+          <w:sz w:val="24"/>
+          <w:szCs w:val="24"/>
+        </w:rPr>
+        <w:t>. It is built in the python programming language. The python server handles logic, data processing, and database communication. This communication is done through series of API calls.</w:t>
+      </w:r>
+    </w:p>
+    <w:p>
+      <w:pPr>
+        <w:spacing w:line="480" w:lineRule="auto"/>
+        <w:rPr>
+          <w:rFonts w:ascii="Times New Roman" w:hAnsi="Times New Roman" w:cs="Times New Roman"/>
+          <w:b/>
+          <w:bCs/>
+          <w:sz w:val="24"/>
+          <w:szCs w:val="24"/>
+        </w:rPr>
+      </w:pPr>
+      <w:r>
+        <w:rPr>
+          <w:rFonts w:ascii="Times New Roman" w:hAnsi="Times New Roman" w:cs="Times New Roman"/>
+          <w:b/>
+          <w:bCs/>
+          <w:sz w:val="24"/>
+          <w:szCs w:val="24"/>
+        </w:rPr>
+        <w:t xml:space="preserve">Frontend (CSS/HTML) – </w:t>
+      </w:r>
+      <w:r>
+        <w:rPr>
+          <w:rFonts w:ascii="Times New Roman" w:hAnsi="Times New Roman" w:cs="Times New Roman"/>
+          <w:sz w:val="24"/>
+          <w:szCs w:val="24"/>
+        </w:rPr>
+        <w:t xml:space="preserve">the frontend </w:t>
+      </w:r>
+      <w:r>
+        <w:rPr>
+          <w:rFonts w:ascii="Times New Roman" w:hAnsi="Times New Roman" w:cs="Times New Roman"/>
+          <w:sz w:val="24"/>
+          <w:szCs w:val="24"/>
+        </w:rPr>
+        <w:t xml:space="preserve">of an application is the </w:t>
+      </w:r>
+      <w:r>
+        <w:rPr>
+          <w:rFonts w:ascii="Times New Roman" w:hAnsi="Times New Roman" w:cs="Times New Roman"/>
+          <w:sz w:val="24"/>
+          <w:szCs w:val="24"/>
+        </w:rPr>
+        <w:t>part</w:t>
+      </w:r>
+      <w:r>
+        <w:rPr>
+          <w:rFonts w:ascii="Times New Roman" w:hAnsi="Times New Roman" w:cs="Times New Roman"/>
+          <w:sz w:val="24"/>
+          <w:szCs w:val="24"/>
+        </w:rPr>
+        <w:t xml:space="preserve"> that users interact </w:t>
+      </w:r>
+      <w:r>
+        <w:rPr>
+          <w:rFonts w:ascii="Times New Roman" w:hAnsi="Times New Roman" w:cs="Times New Roman"/>
+          <w:sz w:val="24"/>
+          <w:szCs w:val="24"/>
+        </w:rPr>
+        <w:t>with. This is what is loaded when the application is opened</w:t>
+      </w:r>
+      <w:r>
+        <w:rPr>
+          <w:rFonts w:ascii="Times New Roman" w:hAnsi="Times New Roman" w:cs="Times New Roman"/>
+          <w:sz w:val="24"/>
+          <w:szCs w:val="24"/>
+        </w:rPr>
+        <w:t>. Frontend</w:t>
+      </w:r>
+      <w:r>
+        <w:rPr>
+          <w:rFonts w:ascii="Times New Roman" w:hAnsi="Times New Roman" w:cs="Times New Roman"/>
+          <w:sz w:val="24"/>
+          <w:szCs w:val="24"/>
+        </w:rPr>
+        <w:t>s are usually written in Vanilla HTML and CSS programming languages</w:t>
+      </w:r>
+      <w:r>
+        <w:rPr>
+          <w:rFonts w:ascii="Times New Roman" w:hAnsi="Times New Roman" w:cs="Times New Roman"/>
+          <w:sz w:val="24"/>
+          <w:szCs w:val="24"/>
+        </w:rPr>
+        <w:t>. This allows for formatting, styling, and coloring of the site.</w:t>
+      </w:r>
+    </w:p>
+    <w:p>
+      <w:pPr>
+        <w:spacing w:line="480" w:lineRule="auto"/>
+        <w:rPr>
+          <w:rFonts w:ascii="Times New Roman" w:hAnsi="Times New Roman" w:cs="Times New Roman"/>
+          <w:sz w:val="24"/>
+          <w:szCs w:val="24"/>
+        </w:rPr>
+      </w:pPr>
+      <w:r>
+        <w:rPr>
+          <w:rFonts w:ascii="Times New Roman" w:hAnsi="Times New Roman" w:cs="Times New Roman"/>
+          <w:b/>
+          <w:bCs/>
+          <w:sz w:val="24"/>
+          <w:szCs w:val="24"/>
+        </w:rPr>
+        <w:lastRenderedPageBreak/>
+        <w:t xml:space="preserve">Web Application – </w:t>
+      </w:r>
+      <w:r>
+        <w:rPr>
+          <w:rFonts w:ascii="Times New Roman" w:hAnsi="Times New Roman" w:cs="Times New Roman"/>
+          <w:b/>
+          <w:bCs/>
+          <w:sz w:val="24"/>
+          <w:szCs w:val="24"/>
+        </w:rPr>
+        <w:t>“</w:t>
+      </w:r>
+      <w:r>
+        <w:rPr>
+          <w:rFonts w:ascii="Times New Roman" w:hAnsi="Times New Roman" w:cs="Times New Roman"/>
+          <w:i/>
+          <w:iCs/>
+          <w:sz w:val="24"/>
+          <w:szCs w:val="24"/>
+        </w:rPr>
+        <w:t>A program that is</w:t>
+      </w:r>
+      <w:r>
+        <w:rPr>
+          <w:rFonts w:ascii="Times New Roman" w:hAnsi="Times New Roman" w:cs="Times New Roman"/>
+          <w:b/>
+          <w:bCs/>
+          <w:i/>
+          <w:iCs/>
+          <w:sz w:val="24"/>
+          <w:szCs w:val="24"/>
+        </w:rPr>
+        <w:t xml:space="preserve"> </w:t>
+      </w:r>
+      <w:r>
+        <w:rPr>
+          <w:rFonts w:ascii="Times New Roman" w:hAnsi="Times New Roman" w:cs="Times New Roman"/>
+          <w:i/>
+          <w:iCs/>
+          <w:sz w:val="24"/>
+          <w:szCs w:val="24"/>
+        </w:rPr>
+        <w:t xml:space="preserve">stored on a remote server and delivered over the internet through a browser </w:t>
+      </w:r>
+      <w:r>
+        <w:rPr>
+          <w:rFonts w:ascii="Times New Roman" w:hAnsi="Times New Roman" w:cs="Times New Roman"/>
+          <w:i/>
+          <w:iCs/>
+          <w:sz w:val="24"/>
+          <w:szCs w:val="24"/>
+        </w:rPr>
+        <w:t>interface (</w:t>
+      </w:r>
+      <w:r>
+        <w:rPr>
+          <w:rFonts w:ascii="Times New Roman" w:hAnsi="Times New Roman" w:cs="Times New Roman"/>
+          <w:i/>
+          <w:iCs/>
+          <w:sz w:val="24"/>
+          <w:szCs w:val="24"/>
+        </w:rPr>
+        <w:t>2025, TechTarget)</w:t>
+      </w:r>
+      <w:r>
+        <w:rPr>
+          <w:rFonts w:ascii="Times New Roman" w:hAnsi="Times New Roman" w:cs="Times New Roman"/>
+          <w:i/>
+          <w:iCs/>
+          <w:sz w:val="24"/>
+          <w:szCs w:val="24"/>
+        </w:rPr>
+        <w:t>”</w:t>
+      </w:r>
+      <w:r>
+        <w:rPr>
+          <w:rFonts w:ascii="Times New Roman" w:hAnsi="Times New Roman" w:cs="Times New Roman"/>
+          <w:sz w:val="24"/>
+          <w:szCs w:val="24"/>
+        </w:rPr>
+        <w:t>.</w:t>
+      </w:r>
+      <w:r>
+        <w:rPr>
+          <w:rFonts w:ascii="Times New Roman" w:hAnsi="Times New Roman" w:cs="Times New Roman"/>
+          <w:sz w:val="24"/>
+          <w:szCs w:val="24"/>
+        </w:rPr>
+        <w:t xml:space="preserve"> This differs from a website</w:t>
+      </w:r>
+      <w:r>
+        <w:rPr>
+          <w:rFonts w:ascii="Times New Roman" w:hAnsi="Times New Roman" w:cs="Times New Roman"/>
+          <w:sz w:val="24"/>
+          <w:szCs w:val="24"/>
+        </w:rPr>
+        <w:t xml:space="preserve"> because websites are primarily static </w:t>
+      </w:r>
+      <w:r>
+        <w:rPr>
+          <w:rFonts w:ascii="Times New Roman" w:hAnsi="Times New Roman" w:cs="Times New Roman"/>
+          <w:sz w:val="24"/>
+          <w:szCs w:val="24"/>
+        </w:rPr>
+        <w:t xml:space="preserve">web pages connected for reading information, </w:t>
+      </w:r>
+      <w:r>
+        <w:rPr>
+          <w:rFonts w:ascii="Times New Roman" w:hAnsi="Times New Roman" w:cs="Times New Roman"/>
+          <w:sz w:val="24"/>
+          <w:szCs w:val="24"/>
+        </w:rPr>
+        <w:t>whereas</w:t>
+      </w:r>
+      <w:r>
+        <w:rPr>
+          <w:rFonts w:ascii="Times New Roman" w:hAnsi="Times New Roman" w:cs="Times New Roman"/>
+          <w:sz w:val="24"/>
+          <w:szCs w:val="24"/>
+        </w:rPr>
+        <w:t xml:space="preserve"> web applications are powered by servers and databases to provide user functionality.</w:t>
+      </w:r>
+    </w:p>
+    <w:p>
+      <w:pPr>
+        <w:spacing w:line="480" w:lineRule="auto"/>
+        <w:rPr>
+          <w:rFonts w:ascii="Times New Roman" w:hAnsi="Times New Roman" w:cs="Times New Roman"/>
+          <w:sz w:val="24"/>
+          <w:szCs w:val="24"/>
+        </w:rPr>
+      </w:pPr>
+      <w:r>
+        <w:rPr>
+          <w:rFonts w:ascii="Times New Roman" w:hAnsi="Times New Roman" w:cs="Times New Roman"/>
+          <w:b/>
+          <w:bCs/>
+          <w:sz w:val="24"/>
+          <w:szCs w:val="24"/>
+        </w:rPr>
+        <w:t xml:space="preserve">Server – </w:t>
+      </w:r>
+      <w:r>
+        <w:rPr>
+          <w:rFonts w:ascii="Times New Roman" w:hAnsi="Times New Roman" w:cs="Times New Roman"/>
+          <w:sz w:val="24"/>
+          <w:szCs w:val="24"/>
+        </w:rPr>
+        <w:t>A computer that provides information to other computers called “clients” on a computer network. Servers can provide various functionalities, often called “services</w:t>
+      </w:r>
+      <w:r>
+        <w:rPr>
+          <w:rFonts w:ascii="Times New Roman" w:hAnsi="Times New Roman" w:cs="Times New Roman"/>
+          <w:sz w:val="24"/>
+          <w:szCs w:val="24"/>
+        </w:rPr>
+        <w:t>,</w:t>
+      </w:r>
+      <w:r>
+        <w:rPr>
+          <w:rFonts w:ascii="Times New Roman" w:hAnsi="Times New Roman" w:cs="Times New Roman"/>
+          <w:sz w:val="24"/>
+          <w:szCs w:val="24"/>
+        </w:rPr>
+        <w:t xml:space="preserve">” such as sharing data or resources among multiple clients of performing computations for a client. </w:t>
+      </w:r>
+    </w:p>
+    <w:p>
+      <w:pPr>
+        <w:spacing w:line="480" w:lineRule="auto"/>
+        <w:rPr>
+          <w:rFonts w:ascii="Times New Roman" w:hAnsi="Times New Roman" w:cs="Times New Roman"/>
+          <w:sz w:val="24"/>
+          <w:szCs w:val="24"/>
+        </w:rPr>
+      </w:pPr>
+      <w:r>
+        <w:rPr>
+          <w:rFonts w:ascii="Times New Roman" w:hAnsi="Times New Roman" w:cs="Times New Roman"/>
+          <w:b/>
+          <w:bCs/>
+          <w:sz w:val="24"/>
+          <w:szCs w:val="24"/>
+        </w:rPr>
+        <w:t>API (Application Programming Interface)</w:t>
+      </w:r>
+      <w:r>
+        <w:rPr>
+          <w:rFonts w:ascii="Times New Roman" w:hAnsi="Times New Roman" w:cs="Times New Roman"/>
+          <w:b/>
+          <w:bCs/>
+          <w:sz w:val="24"/>
+          <w:szCs w:val="24"/>
+        </w:rPr>
+        <w:t xml:space="preserve"> - </w:t>
+      </w:r>
+      <w:r>
+        <w:rPr>
+          <w:rFonts w:ascii="Times New Roman" w:hAnsi="Times New Roman" w:cs="Times New Roman"/>
+          <w:sz w:val="24"/>
+          <w:szCs w:val="24"/>
+        </w:rPr>
+        <w:t xml:space="preserve">Short for Application Programming Interface, a connection between computers or computer programs that offer services to other pieces of software. </w:t>
+      </w:r>
+    </w:p>
+    <w:p>
+      <w:pPr>
+        <w:spacing w:line="480" w:lineRule="auto"/>
+        <w:rPr>
+          <w:rFonts w:ascii="Times New Roman" w:hAnsi="Times New Roman" w:cs="Times New Roman"/>
+          <w:b/>
+          <w:bCs/>
+          <w:sz w:val="24"/>
+          <w:szCs w:val="24"/>
+        </w:rPr>
+      </w:pPr>
+      <w:r>
+        <w:rPr>
+          <w:rFonts w:ascii="Times New Roman" w:hAnsi="Times New Roman" w:cs="Times New Roman"/>
+          <w:b/>
+          <w:bCs/>
+          <w:sz w:val="24"/>
+          <w:szCs w:val="24"/>
+        </w:rPr>
+        <w:t>Database Query</w:t>
+      </w:r>
+      <w:r>
+        <w:rPr>
+          <w:rFonts w:ascii="Times New Roman" w:hAnsi="Times New Roman" w:cs="Times New Roman"/>
+          <w:b/>
+          <w:bCs/>
+          <w:sz w:val="24"/>
+          <w:szCs w:val="24"/>
+        </w:rPr>
+        <w:t xml:space="preserve"> - </w:t>
+      </w:r>
+    </w:p>
+    <w:p>
+      <w:pPr>
+        <w:spacing w:line="480" w:lineRule="auto"/>
+        <w:rPr>
+          <w:rFonts w:ascii="Times New Roman" w:hAnsi="Times New Roman" w:cs="Times New Roman"/>
+          <w:b/>
+          <w:bCs/>
+          <w:sz w:val="24"/>
+          <w:szCs w:val="24"/>
+        </w:rPr>
+      </w:pPr>
+      <w:r>
+        <w:rPr>
+          <w:rFonts w:ascii="Times New Roman" w:hAnsi="Times New Roman" w:cs="Times New Roman"/>
+          <w:b/>
+          <w:bCs/>
+          <w:sz w:val="24"/>
+          <w:szCs w:val="24"/>
+        </w:rPr>
+        <w:t xml:space="preserve">Entity Class Diagram – </w:t>
+      </w:r>
+    </w:p>
+    <w:p>
+      <w:pPr>
+        <w:spacing w:line="480" w:lineRule="auto"/>
+        <w:rPr>
+          <w:rFonts w:ascii="Times New Roman" w:hAnsi="Times New Roman" w:cs="Times New Roman"/>
+          <w:b/>
+          <w:bCs/>
+          <w:sz w:val="24"/>
+          <w:szCs w:val="24"/>
+        </w:rPr>
+      </w:pPr>
+      <w:r>
+        <w:rPr>
+          <w:rFonts w:ascii="Times New Roman" w:hAnsi="Times New Roman" w:cs="Times New Roman"/>
+          <w:b/>
+          <w:bCs/>
+          <w:sz w:val="24"/>
+          <w:szCs w:val="24"/>
+        </w:rPr>
+        <w:t>State</w:t>
+      </w:r>
+      <w:r>
+        <w:rPr>
+          <w:rFonts w:ascii="Times New Roman" w:hAnsi="Times New Roman" w:cs="Times New Roman"/>
+          <w:b/>
+          <w:bCs/>
+          <w:sz w:val="24"/>
+          <w:szCs w:val="24"/>
+        </w:rPr>
+        <w:t xml:space="preserve"> </w:t>
+      </w:r>
+      <w:r>
+        <w:rPr>
+          <w:rFonts w:ascii="Times New Roman" w:hAnsi="Times New Roman" w:cs="Times New Roman"/>
+          <w:b/>
+          <w:bCs/>
+          <w:sz w:val="24"/>
+          <w:szCs w:val="24"/>
+        </w:rPr>
+        <w:t>Chart</w:t>
+      </w:r>
+      <w:r>
+        <w:rPr>
+          <w:rFonts w:ascii="Times New Roman" w:hAnsi="Times New Roman" w:cs="Times New Roman"/>
+          <w:b/>
+          <w:bCs/>
+          <w:sz w:val="24"/>
+          <w:szCs w:val="24"/>
+        </w:rPr>
+        <w:t xml:space="preserve"> Diagram – </w:t>
+      </w:r>
+    </w:p>
+    <w:p>
+      <w:pPr>
+        <w:spacing w:line="480" w:lineRule="auto"/>
+        <w:rPr>
+          <w:rFonts w:ascii="Times New Roman" w:hAnsi="Times New Roman" w:cs="Times New Roman"/>
+          <w:b/>
+          <w:bCs/>
+          <w:sz w:val="24"/>
+          <w:szCs w:val="24"/>
+        </w:rPr>
+      </w:pPr>
+      <w:r>
+        <w:rPr>
+          <w:rFonts w:ascii="Times New Roman" w:hAnsi="Times New Roman" w:cs="Times New Roman"/>
+          <w:b/>
+          <w:bCs/>
+          <w:sz w:val="24"/>
+          <w:szCs w:val="24"/>
+        </w:rPr>
+        <w:t xml:space="preserve">Use Case Diagram – </w:t>
+      </w:r>
+    </w:p>
+    <w:p>
+      <w:pPr>
+        <w:spacing w:line="480" w:lineRule="auto"/>
+        <w:rPr>
+          <w:rFonts w:ascii="Times New Roman" w:hAnsi="Times New Roman" w:cs="Times New Roman"/>
+          <w:b/>
+          <w:bCs/>
+          <w:sz w:val="24"/>
+          <w:szCs w:val="24"/>
+        </w:rPr>
+      </w:pPr>
+      <w:r>
+        <w:rPr>
+          <w:rFonts w:ascii="Times New Roman" w:hAnsi="Times New Roman" w:cs="Times New Roman"/>
+          <w:b/>
+          <w:bCs/>
+          <w:sz w:val="24"/>
+          <w:szCs w:val="24"/>
+        </w:rPr>
+        <w:t>Leaderboard</w:t>
+      </w:r>
+      <w:r>
+        <w:rPr>
+          <w:rFonts w:ascii="Times New Roman" w:hAnsi="Times New Roman" w:cs="Times New Roman"/>
+          <w:b/>
+          <w:bCs/>
+          <w:sz w:val="24"/>
+          <w:szCs w:val="24"/>
+        </w:rPr>
+        <w:t xml:space="preserve"> - </w:t>
+      </w:r>
+    </w:p>
+    <w:p>
+      <w:pPr>
+        <w:spacing w:line="480" w:lineRule="auto"/>
+        <w:rPr>
+          <w:rFonts w:ascii="Times New Roman" w:hAnsi="Times New Roman" w:cs="Times New Roman"/>
+          <w:b/>
+          <w:bCs/>
+          <w:sz w:val="24"/>
+          <w:szCs w:val="24"/>
+        </w:rPr>
+      </w:pPr>
+      <w:r>
+        <w:rPr>
+          <w:rFonts w:ascii="Times New Roman" w:hAnsi="Times New Roman" w:cs="Times New Roman"/>
+          <w:b/>
+          <w:bCs/>
+          <w:sz w:val="24"/>
+          <w:szCs w:val="24"/>
+        </w:rPr>
+        <w:t>Admin</w:t>
+      </w:r>
+      <w:r>
+        <w:rPr>
+          <w:rFonts w:ascii="Times New Roman" w:hAnsi="Times New Roman" w:cs="Times New Roman"/>
+          <w:b/>
+          <w:bCs/>
+          <w:sz w:val="24"/>
+          <w:szCs w:val="24"/>
+        </w:rPr>
+        <w:t xml:space="preserve"> - </w:t>
+      </w:r>
+    </w:p>
+    <w:p>
+      <w:pPr>
+        <w:spacing w:line="480" w:lineRule="auto"/>
+        <w:rPr>
+          <w:rFonts w:ascii="Times New Roman" w:hAnsi="Times New Roman" w:cs="Times New Roman"/>
+          <w:b/>
+          <w:bCs/>
+          <w:sz w:val="24"/>
+          <w:szCs w:val="24"/>
+        </w:rPr>
+      </w:pPr>
+      <w:r>
+        <w:rPr>
+          <w:rFonts w:ascii="Times New Roman" w:hAnsi="Times New Roman" w:cs="Times New Roman"/>
+          <w:b/>
+          <w:bCs/>
+          <w:sz w:val="24"/>
+          <w:szCs w:val="24"/>
+        </w:rPr>
+        <w:t>Activity Feed</w:t>
+      </w:r>
+      <w:r>
+        <w:rPr>
+          <w:rFonts w:ascii="Times New Roman" w:hAnsi="Times New Roman" w:cs="Times New Roman"/>
+          <w:b/>
+          <w:bCs/>
+          <w:sz w:val="24"/>
+          <w:szCs w:val="24"/>
+        </w:rPr>
+        <w:t xml:space="preserve"> </w:t>
+      </w:r>
+      <w:r>
+        <w:rPr>
+          <w:rFonts w:ascii="Times New Roman" w:hAnsi="Times New Roman" w:cs="Times New Roman"/>
+          <w:b/>
+          <w:bCs/>
+          <w:sz w:val="24"/>
+          <w:szCs w:val="24"/>
+        </w:rPr>
+        <w:t>–</w:t>
+      </w:r>
+      <w:r>
+        <w:rPr>
+          <w:rFonts w:ascii="Times New Roman" w:hAnsi="Times New Roman" w:cs="Times New Roman"/>
+          <w:b/>
+          <w:bCs/>
+          <w:sz w:val="24"/>
+          <w:szCs w:val="24"/>
+        </w:rPr>
+        <w:t xml:space="preserve"> </w:t>
+      </w:r>
+    </w:p>
+    <w:p>
+      <w:pPr>
+        <w:spacing w:line="480" w:lineRule="auto"/>
+        <w:rPr>
+          <w:rFonts w:ascii="Times New Roman" w:hAnsi="Times New Roman" w:cs="Times New Roman"/>
+          <w:b/>
+          <w:bCs/>
+          <w:sz w:val="24"/>
+          <w:szCs w:val="24"/>
+        </w:rPr>
+      </w:pPr>
+    </w:p>
+    <w:p>
+      <w:pPr>
+        <w:spacing w:line="480" w:lineRule="auto"/>
+        <w:rPr>
+          <w:rFonts w:ascii="Times New Roman" w:hAnsi="Times New Roman" w:cs="Times New Roman"/>
+          <w:b/>
+          <w:bCs/>
+          <w:sz w:val="24"/>
+          <w:szCs w:val="24"/>
+        </w:rPr>
+      </w:pPr>
+    </w:p>
+    <w:p>
+      <w:pPr>
+        <w:spacing w:line="480" w:lineRule="auto"/>
+        <w:rPr>
+          <w:rFonts w:ascii="Times New Roman" w:hAnsi="Times New Roman" w:cs="Times New Roman"/>
+          <w:b/>
+          <w:bCs/>
+          <w:sz w:val="24"/>
+          <w:szCs w:val="24"/>
+        </w:rPr>
+      </w:pPr>
+      <w:r>
+        <w:rPr>
+          <w:rFonts w:ascii="Times New Roman" w:hAnsi="Times New Roman" w:cs="Times New Roman"/>
+          <w:b/>
+          <w:bCs/>
+          <w:sz w:val="24"/>
+          <w:szCs w:val="24"/>
+          <w:u w:val="single"/>
+        </w:rPr>
+        <w:lastRenderedPageBreak/>
         <w:br/>
       </w:r>
-      <w:bookmarkStart w:id="29" w:name="_Toc213221347"/>
-    </w:p>
-    <w:p>
-      <w:pPr>
-        <w:pStyle w:val="Heading1"/>
-        <w:spacing w:line="480" w:lineRule="auto"/>
-        <w:rPr>
-          <w:rFonts w:ascii="Times New Roman" w:hAnsi="Times New Roman" w:cs="Times New Roman"/>
-          <w:b/>
-          <w:bCs/>
-          <w:color w:val="auto"/>
+      <w:bookmarkStart w:id="30" w:name="_Toc213221348"/>
+      <w:r>
+        <w:rPr>
+          <w:rFonts w:ascii="Times New Roman" w:hAnsi="Times New Roman" w:cs="Times New Roman"/>
+          <w:b/>
+          <w:bCs/>
           <w:sz w:val="24"/>
           <w:szCs w:val="24"/>
           <w:u w:val="single"/>
         </w:rPr>
-      </w:pPr>
-    </w:p>
-    <w:p/>
-    <w:p/>
-    <w:p/>
-    <w:p>
-      <w:pPr>
-        <w:pStyle w:val="Heading1"/>
-        <w:spacing w:line="480" w:lineRule="auto"/>
-        <w:rPr>
-          <w:rFonts w:ascii="Times New Roman" w:hAnsi="Times New Roman" w:cs="Times New Roman"/>
-          <w:b/>
-          <w:bCs/>
-          <w:color w:val="auto"/>
+        <w:t>Appendix</w:t>
+      </w:r>
+      <w:r>
+        <w:rPr>
+          <w:rFonts w:ascii="Times New Roman" w:hAnsi="Times New Roman" w:cs="Times New Roman"/>
+          <w:b/>
+          <w:bCs/>
           <w:sz w:val="24"/>
           <w:szCs w:val="24"/>
           <w:u w:val="single"/>
         </w:rPr>
-      </w:pPr>
-    </w:p>
-    <w:p>
-      <w:pPr>
-        <w:pStyle w:val="Heading1"/>
-        <w:spacing w:line="480" w:lineRule="auto"/>
-        <w:rPr>
-          <w:rFonts w:ascii="Times New Roman" w:hAnsi="Times New Roman" w:cs="Times New Roman"/>
-          <w:b/>
-          <w:bCs/>
-          <w:color w:val="auto"/>
+        <w:t xml:space="preserve"> II</w:t>
+      </w:r>
+      <w:r>
+        <w:rPr>
+          <w:rFonts w:ascii="Times New Roman" w:hAnsi="Times New Roman" w:cs="Times New Roman"/>
+          <w:b/>
+          <w:bCs/>
           <w:sz w:val="24"/>
           <w:szCs w:val="24"/>
           <w:u w:val="single"/>
         </w:rPr>
-      </w:pPr>
-      <w:r>
-        <w:rPr>
-          <w:rFonts w:ascii="Times New Roman" w:hAnsi="Times New Roman" w:cs="Times New Roman"/>
-          <w:b/>
-          <w:bCs/>
-          <w:color w:val="auto"/>
-          <w:sz w:val="24"/>
-          <w:szCs w:val="24"/>
-          <w:u w:val="single"/>
-        </w:rPr>
-        <w:t>Appendix</w:t>
-      </w:r>
-      <w:r>
-        <w:rPr>
-          <w:rFonts w:ascii="Times New Roman" w:hAnsi="Times New Roman" w:cs="Times New Roman"/>
-          <w:b/>
-          <w:bCs/>
-          <w:color w:val="auto"/>
-          <w:sz w:val="24"/>
-          <w:szCs w:val="24"/>
-          <w:u w:val="single"/>
-        </w:rPr>
-        <w:t xml:space="preserve"> I</w:t>
-      </w:r>
-      <w:r>
-        <w:rPr>
-          <w:rFonts w:ascii="Times New Roman" w:hAnsi="Times New Roman" w:cs="Times New Roman"/>
-          <w:b/>
-          <w:bCs/>
-          <w:color w:val="auto"/>
-          <w:sz w:val="24"/>
-          <w:szCs w:val="24"/>
-          <w:u w:val="single"/>
-        </w:rPr>
-        <w:t>: Glossary of Terms</w:t>
-      </w:r>
-      <w:bookmarkEnd w:id="29"/>
-    </w:p>
-    <w:p>
-      <w:pPr>
-        <w:rPr>
-          <w:rFonts w:ascii="Times New Roman" w:hAnsi="Times New Roman" w:cs="Times New Roman"/>
-          <w:b/>
-          <w:bCs/>
-          <w:sz w:val="24"/>
-          <w:szCs w:val="24"/>
-        </w:rPr>
-      </w:pPr>
-      <w:r>
-        <w:rPr>
-          <w:rFonts w:ascii="Times New Roman" w:hAnsi="Times New Roman" w:cs="Times New Roman"/>
-          <w:b/>
-          <w:bCs/>
-          <w:sz w:val="24"/>
-          <w:szCs w:val="24"/>
-        </w:rPr>
-        <w:t xml:space="preserve">Docker Container – </w:t>
-      </w:r>
-    </w:p>
-    <w:p>
-      <w:pPr>
-        <w:rPr>
-          <w:rFonts w:ascii="Times New Roman" w:hAnsi="Times New Roman" w:cs="Times New Roman"/>
-          <w:b/>
-          <w:bCs/>
-          <w:sz w:val="24"/>
-          <w:szCs w:val="24"/>
-        </w:rPr>
-      </w:pPr>
-      <w:r>
-        <w:rPr>
-          <w:rFonts w:ascii="Times New Roman" w:hAnsi="Times New Roman" w:cs="Times New Roman"/>
-          <w:b/>
-          <w:bCs/>
-          <w:sz w:val="24"/>
-          <w:szCs w:val="24"/>
-        </w:rPr>
-        <w:t>Database –</w:t>
-      </w:r>
-    </w:p>
-    <w:p>
-      <w:pPr>
-        <w:rPr>
-          <w:rFonts w:ascii="Times New Roman" w:hAnsi="Times New Roman" w:cs="Times New Roman"/>
-          <w:b/>
-          <w:bCs/>
-          <w:sz w:val="24"/>
-          <w:szCs w:val="24"/>
-        </w:rPr>
-      </w:pPr>
-      <w:r>
-        <w:rPr>
-          <w:rFonts w:ascii="Times New Roman" w:hAnsi="Times New Roman" w:cs="Times New Roman"/>
-          <w:b/>
-          <w:bCs/>
-          <w:sz w:val="24"/>
-          <w:szCs w:val="24"/>
-        </w:rPr>
-        <w:t xml:space="preserve">Python Backend – </w:t>
-      </w:r>
-    </w:p>
-    <w:p>
-      <w:pPr>
-        <w:rPr>
-          <w:rFonts w:ascii="Times New Roman" w:hAnsi="Times New Roman" w:cs="Times New Roman"/>
-          <w:b/>
-          <w:bCs/>
-          <w:sz w:val="24"/>
-          <w:szCs w:val="24"/>
-        </w:rPr>
-      </w:pPr>
-      <w:r>
-        <w:rPr>
-          <w:rFonts w:ascii="Times New Roman" w:hAnsi="Times New Roman" w:cs="Times New Roman"/>
-          <w:b/>
-          <w:bCs/>
-          <w:sz w:val="24"/>
-          <w:szCs w:val="24"/>
-        </w:rPr>
-        <w:t xml:space="preserve">Frontend (CSS/HTML) – </w:t>
-      </w:r>
-    </w:p>
-    <w:p>
-      <w:pPr>
-        <w:rPr>
-          <w:rFonts w:ascii="Times New Roman" w:hAnsi="Times New Roman" w:cs="Times New Roman"/>
-          <w:b/>
-          <w:bCs/>
-          <w:sz w:val="24"/>
-          <w:szCs w:val="24"/>
-        </w:rPr>
-      </w:pPr>
-      <w:r>
-        <w:rPr>
-          <w:rFonts w:ascii="Times New Roman" w:hAnsi="Times New Roman" w:cs="Times New Roman"/>
-          <w:b/>
-          <w:bCs/>
-          <w:sz w:val="24"/>
-          <w:szCs w:val="24"/>
-        </w:rPr>
-        <w:t xml:space="preserve">Web Application – </w:t>
-      </w:r>
-    </w:p>
-    <w:p>
-      <w:pPr>
-        <w:rPr>
-          <w:rFonts w:ascii="Times New Roman" w:hAnsi="Times New Roman" w:cs="Times New Roman"/>
-          <w:b/>
-          <w:bCs/>
-          <w:sz w:val="24"/>
-          <w:szCs w:val="24"/>
-        </w:rPr>
-      </w:pPr>
-      <w:r>
-        <w:rPr>
-          <w:rFonts w:ascii="Times New Roman" w:hAnsi="Times New Roman" w:cs="Times New Roman"/>
-          <w:b/>
-          <w:bCs/>
-          <w:sz w:val="24"/>
-          <w:szCs w:val="24"/>
-        </w:rPr>
-        <w:t xml:space="preserve">Server – </w:t>
-      </w:r>
-    </w:p>
-    <w:p>
-      <w:pPr>
-        <w:rPr>
-          <w:rFonts w:ascii="Times New Roman" w:hAnsi="Times New Roman" w:cs="Times New Roman"/>
-          <w:b/>
-          <w:bCs/>
-          <w:sz w:val="24"/>
-          <w:szCs w:val="24"/>
-        </w:rPr>
-      </w:pPr>
-      <w:r>
-        <w:rPr>
-          <w:rFonts w:ascii="Times New Roman" w:hAnsi="Times New Roman" w:cs="Times New Roman"/>
-          <w:b/>
-          <w:bCs/>
-          <w:sz w:val="24"/>
-          <w:szCs w:val="24"/>
-        </w:rPr>
-        <w:t>API (Application Programming Interface)</w:t>
-      </w:r>
-      <w:r>
-        <w:rPr>
-          <w:rFonts w:ascii="Times New Roman" w:hAnsi="Times New Roman" w:cs="Times New Roman"/>
-          <w:b/>
-          <w:bCs/>
-          <w:sz w:val="24"/>
-          <w:szCs w:val="24"/>
-        </w:rPr>
-        <w:t xml:space="preserve"> - </w:t>
-      </w:r>
-    </w:p>
-    <w:p>
-      <w:pPr>
-        <w:rPr>
-          <w:rFonts w:ascii="Times New Roman" w:hAnsi="Times New Roman" w:cs="Times New Roman"/>
-          <w:b/>
-          <w:bCs/>
-          <w:sz w:val="24"/>
-          <w:szCs w:val="24"/>
-        </w:rPr>
-      </w:pPr>
-      <w:r>
-        <w:rPr>
-          <w:rFonts w:ascii="Times New Roman" w:hAnsi="Times New Roman" w:cs="Times New Roman"/>
-          <w:b/>
-          <w:bCs/>
-          <w:sz w:val="24"/>
-          <w:szCs w:val="24"/>
-        </w:rPr>
-        <w:t>Database Query</w:t>
-      </w:r>
-      <w:r>
-        <w:rPr>
-          <w:rFonts w:ascii="Times New Roman" w:hAnsi="Times New Roman" w:cs="Times New Roman"/>
-          <w:b/>
-          <w:bCs/>
-          <w:sz w:val="24"/>
-          <w:szCs w:val="24"/>
-        </w:rPr>
-        <w:t xml:space="preserve"> - </w:t>
-      </w:r>
-    </w:p>
-    <w:p>
-      <w:pPr>
-        <w:rPr>
-          <w:rFonts w:ascii="Times New Roman" w:hAnsi="Times New Roman" w:cs="Times New Roman"/>
-          <w:b/>
-          <w:bCs/>
-          <w:sz w:val="24"/>
-          <w:szCs w:val="24"/>
-        </w:rPr>
-      </w:pPr>
-      <w:r>
-        <w:rPr>
-          <w:rFonts w:ascii="Times New Roman" w:hAnsi="Times New Roman" w:cs="Times New Roman"/>
-          <w:b/>
-          <w:bCs/>
-          <w:sz w:val="24"/>
-          <w:szCs w:val="24"/>
-        </w:rPr>
-        <w:t xml:space="preserve">Entity Class Diagram – </w:t>
-      </w:r>
-    </w:p>
-    <w:p>
-      <w:pPr>
-        <w:rPr>
-          <w:rFonts w:ascii="Times New Roman" w:hAnsi="Times New Roman" w:cs="Times New Roman"/>
-          <w:b/>
-          <w:bCs/>
-          <w:sz w:val="24"/>
-          <w:szCs w:val="24"/>
-        </w:rPr>
-      </w:pPr>
-      <w:r>
-        <w:rPr>
-          <w:rFonts w:ascii="Times New Roman" w:hAnsi="Times New Roman" w:cs="Times New Roman"/>
-          <w:b/>
-          <w:bCs/>
-          <w:sz w:val="24"/>
-          <w:szCs w:val="24"/>
-        </w:rPr>
-        <w:t xml:space="preserve">Statechart Diagram – </w:t>
-      </w:r>
-    </w:p>
-    <w:p>
-      <w:pPr>
-        <w:rPr>
-          <w:rFonts w:ascii="Times New Roman" w:hAnsi="Times New Roman" w:cs="Times New Roman"/>
-          <w:b/>
-          <w:bCs/>
-          <w:sz w:val="24"/>
-          <w:szCs w:val="24"/>
-        </w:rPr>
-      </w:pPr>
-      <w:r>
-        <w:rPr>
-          <w:rFonts w:ascii="Times New Roman" w:hAnsi="Times New Roman" w:cs="Times New Roman"/>
-          <w:b/>
-          <w:bCs/>
-          <w:sz w:val="24"/>
-          <w:szCs w:val="24"/>
-        </w:rPr>
-        <w:t xml:space="preserve">Use Case Diagram – </w:t>
-      </w:r>
-    </w:p>
-    <w:p>
-      <w:pPr>
-        <w:rPr>
-          <w:rFonts w:ascii="Times New Roman" w:hAnsi="Times New Roman" w:cs="Times New Roman"/>
-          <w:b/>
-          <w:bCs/>
-          <w:sz w:val="24"/>
-          <w:szCs w:val="24"/>
-        </w:rPr>
-      </w:pPr>
-      <w:r>
-        <w:rPr>
-          <w:rFonts w:ascii="Times New Roman" w:hAnsi="Times New Roman" w:cs="Times New Roman"/>
-          <w:b/>
-          <w:bCs/>
-          <w:sz w:val="24"/>
-          <w:szCs w:val="24"/>
-        </w:rPr>
-        <w:t>Leaderboard</w:t>
-      </w:r>
-      <w:r>
-        <w:rPr>
-          <w:rFonts w:ascii="Times New Roman" w:hAnsi="Times New Roman" w:cs="Times New Roman"/>
-          <w:b/>
-          <w:bCs/>
-          <w:sz w:val="24"/>
-          <w:szCs w:val="24"/>
-        </w:rPr>
-        <w:t xml:space="preserve"> - </w:t>
-      </w:r>
-    </w:p>
-    <w:p>
-      <w:pPr>
-        <w:rPr>
-          <w:rFonts w:ascii="Times New Roman" w:hAnsi="Times New Roman" w:cs="Times New Roman"/>
-          <w:b/>
-          <w:bCs/>
-          <w:sz w:val="24"/>
-          <w:szCs w:val="24"/>
-        </w:rPr>
-      </w:pPr>
-      <w:r>
-        <w:rPr>
-          <w:rFonts w:ascii="Times New Roman" w:hAnsi="Times New Roman" w:cs="Times New Roman"/>
-          <w:b/>
-          <w:bCs/>
-          <w:sz w:val="24"/>
-          <w:szCs w:val="24"/>
-        </w:rPr>
-        <w:lastRenderedPageBreak/>
-        <w:t>Admin</w:t>
-      </w:r>
-      <w:r>
-        <w:rPr>
-          <w:rFonts w:ascii="Times New Roman" w:hAnsi="Times New Roman" w:cs="Times New Roman"/>
-          <w:b/>
-          <w:bCs/>
-          <w:sz w:val="24"/>
-          <w:szCs w:val="24"/>
-        </w:rPr>
-        <w:t xml:space="preserve"> - </w:t>
-      </w:r>
-    </w:p>
-    <w:p>
-      <w:pPr>
-        <w:rPr>
-          <w:rFonts w:ascii="Times New Roman" w:hAnsi="Times New Roman" w:cs="Times New Roman"/>
-          <w:b/>
-          <w:bCs/>
-          <w:sz w:val="24"/>
-          <w:szCs w:val="24"/>
-        </w:rPr>
-      </w:pPr>
-      <w:r>
-        <w:rPr>
-          <w:rFonts w:ascii="Times New Roman" w:hAnsi="Times New Roman" w:cs="Times New Roman"/>
-          <w:b/>
-          <w:bCs/>
-          <w:sz w:val="24"/>
-          <w:szCs w:val="24"/>
-        </w:rPr>
-        <w:t>Activity Feed</w:t>
-      </w:r>
-      <w:r>
-        <w:rPr>
-          <w:rFonts w:ascii="Times New Roman" w:hAnsi="Times New Roman" w:cs="Times New Roman"/>
-          <w:b/>
-          <w:bCs/>
-          <w:sz w:val="24"/>
-          <w:szCs w:val="24"/>
-        </w:rPr>
-        <w:t xml:space="preserve"> - </w:t>
-      </w:r>
-    </w:p>
-    <w:p>
-      <w:pPr>
-        <w:rPr>
-          <w:b/>
-          <w:bCs/>
-        </w:rPr>
-      </w:pPr>
-    </w:p>
-    <w:p/>
-    <w:p>
-      <w:pPr>
-        <w:pStyle w:val="Heading1"/>
-        <w:spacing w:line="480" w:lineRule="auto"/>
-        <w:rPr>
-          <w:rFonts w:ascii="Times New Roman" w:hAnsi="Times New Roman" w:cs="Times New Roman"/>
-          <w:b/>
-          <w:bCs/>
-          <w:color w:val="auto"/>
-          <w:sz w:val="24"/>
-          <w:szCs w:val="24"/>
-        </w:rPr>
-      </w:pPr>
-      <w:r>
-        <w:rPr>
-          <w:rFonts w:ascii="Times New Roman" w:hAnsi="Times New Roman" w:cs="Times New Roman"/>
-          <w:b/>
-          <w:bCs/>
-          <w:color w:val="auto"/>
-          <w:sz w:val="24"/>
-          <w:szCs w:val="24"/>
-          <w:u w:val="single"/>
-        </w:rPr>
-        <w:br/>
-      </w:r>
-      <w:bookmarkStart w:id="30" w:name="_Toc213221348"/>
-      <w:r>
-        <w:rPr>
-          <w:rFonts w:ascii="Times New Roman" w:hAnsi="Times New Roman" w:cs="Times New Roman"/>
-          <w:b/>
-          <w:bCs/>
-          <w:color w:val="auto"/>
-          <w:sz w:val="24"/>
-          <w:szCs w:val="24"/>
-          <w:u w:val="single"/>
-        </w:rPr>
-        <w:t>Appendix</w:t>
-      </w:r>
-      <w:r>
-        <w:rPr>
-          <w:rFonts w:ascii="Times New Roman" w:hAnsi="Times New Roman" w:cs="Times New Roman"/>
-          <w:b/>
-          <w:bCs/>
-          <w:color w:val="auto"/>
-          <w:sz w:val="24"/>
-          <w:szCs w:val="24"/>
-          <w:u w:val="single"/>
-        </w:rPr>
-        <w:t xml:space="preserve"> II</w:t>
-      </w:r>
-      <w:r>
-        <w:rPr>
-          <w:rFonts w:ascii="Times New Roman" w:hAnsi="Times New Roman" w:cs="Times New Roman"/>
-          <w:b/>
-          <w:bCs/>
-          <w:color w:val="auto"/>
-          <w:sz w:val="24"/>
-          <w:szCs w:val="24"/>
-          <w:u w:val="single"/>
-        </w:rPr>
         <w:t>: Team Details</w:t>
       </w:r>
       <w:bookmarkEnd w:id="30"/>
@@ -7896,7 +8609,6 @@
           <w:rFonts w:ascii="Times New Roman" w:hAnsi="Times New Roman" w:cs="Times New Roman"/>
           <w:b/>
           <w:bCs/>
-          <w:color w:val="auto"/>
           <w:sz w:val="24"/>
           <w:szCs w:val="24"/>
         </w:rPr>
@@ -8222,8 +8934,19 @@
           <w:sz w:val="24"/>
           <w:szCs w:val="24"/>
         </w:rPr>
-        <w:t xml:space="preserve">The rest of the major sections of the document were completed collaboratively with all members participating equally in discussions, decision making, and writing. This collaborative </w:t>
-      </w:r>
+        <w:t>The rest of the major sections of the document were completed collaboratively with all members participating equally in discussions, decision making, and writing. This collaborative approach taken to completing the document allowed the group to refine ideas and reach a consensus before making any big decisions.</w:t>
+      </w:r>
+    </w:p>
+    <w:p>
+      <w:pPr>
+        <w:spacing w:line="480" w:lineRule="auto"/>
+        <w:ind w:firstLine="720"/>
+        <w:rPr>
+          <w:rFonts w:ascii="Times New Roman" w:hAnsi="Times New Roman" w:cs="Times New Roman"/>
+          <w:sz w:val="24"/>
+          <w:szCs w:val="24"/>
+        </w:rPr>
+      </w:pPr>
       <w:r>
         <w:rPr>
           <w:rFonts w:ascii="Times New Roman" w:hAnsi="Times New Roman" w:cs="Times New Roman"/>
@@ -8231,25 +8954,6 @@
           <w:szCs w:val="24"/>
         </w:rPr>
         <w:lastRenderedPageBreak/>
-        <w:t>approach taken to completing the document allowed the group to refine ideas and reach a consensus before making any big decisions.</w:t>
-      </w:r>
-    </w:p>
-    <w:p>
-      <w:pPr>
-        <w:spacing w:line="480" w:lineRule="auto"/>
-        <w:ind w:firstLine="720"/>
-        <w:rPr>
-          <w:rFonts w:ascii="Times New Roman" w:hAnsi="Times New Roman" w:cs="Times New Roman"/>
-          <w:sz w:val="24"/>
-          <w:szCs w:val="24"/>
-        </w:rPr>
-      </w:pPr>
-      <w:r>
-        <w:rPr>
-          <w:rFonts w:ascii="Times New Roman" w:hAnsi="Times New Roman" w:cs="Times New Roman"/>
-          <w:sz w:val="24"/>
-          <w:szCs w:val="24"/>
-        </w:rPr>
         <w:t>In addition to the writing of each section, all team members took part in proof reading and formatting ensuring the creation of a clear, concise and well-organized document. Together the team worked to check for proper grammar, proper citation, and adherence to all formatting guidelines.</w:t>
       </w:r>
     </w:p>
@@ -8457,7 +9161,7 @@
                     </pic:cNvPicPr>
                   </pic:nvPicPr>
                   <pic:blipFill>
-                    <a:blip r:embed="rId14" cstate="print">
+                    <a:blip r:embed="rId17" cstate="print">
                       <a:extLst>
                         <a:ext uri="{28A0092B-C50C-407E-A947-70E740481C1C}">
                           <a14:useLocalDpi xmlns:a14="http://schemas.microsoft.com/office/drawing/2010/main" val="0"/>
@@ -8627,7 +9331,7 @@
                     </pic:cNvPicPr>
                   </pic:nvPicPr>
                   <pic:blipFill>
-                    <a:blip r:embed="rId15">
+                    <a:blip r:embed="rId18">
                       <a:extLst>
                         <a:ext uri="{28A0092B-C50C-407E-A947-70E740481C1C}">
                           <a14:useLocalDpi xmlns:a14="http://schemas.microsoft.com/office/drawing/2010/main" val="0"/>
@@ -8739,24 +9443,32 @@
           <w:sz w:val="24"/>
           <w:szCs w:val="24"/>
         </w:rPr>
+        <w:t xml:space="preserve">I, Luke </w:t>
+      </w:r>
+      <w:r>
+        <w:rPr>
+          <w:rFonts w:ascii="Times New Roman" w:hAnsi="Times New Roman" w:cs="Times New Roman"/>
+          <w:sz w:val="24"/>
+          <w:szCs w:val="24"/>
+        </w:rPr>
+        <w:t>Ruffing,</w:t>
+      </w:r>
+      <w:r>
+        <w:rPr>
+          <w:rFonts w:ascii="Times New Roman" w:hAnsi="Times New Roman" w:cs="Times New Roman"/>
+          <w:sz w:val="24"/>
+          <w:szCs w:val="24"/>
+        </w:rPr>
+        <w:t xml:space="preserve"> confirm that all work I have contributed to this document has been to the best of my knowledge completed with integrity and in accordance with the objectives and collaborative </w:t>
+      </w:r>
+      <w:r>
+        <w:rPr>
+          <w:rFonts w:ascii="Times New Roman" w:hAnsi="Times New Roman" w:cs="Times New Roman"/>
+          <w:sz w:val="24"/>
+          <w:szCs w:val="24"/>
+        </w:rPr>
         <w:lastRenderedPageBreak/>
-        <w:t xml:space="preserve">I, Luke </w:t>
-      </w:r>
-      <w:r>
-        <w:rPr>
-          <w:rFonts w:ascii="Times New Roman" w:hAnsi="Times New Roman" w:cs="Times New Roman"/>
-          <w:sz w:val="24"/>
-          <w:szCs w:val="24"/>
-        </w:rPr>
-        <w:t>Ruffing,</w:t>
-      </w:r>
-      <w:r>
-        <w:rPr>
-          <w:rFonts w:ascii="Times New Roman" w:hAnsi="Times New Roman" w:cs="Times New Roman"/>
-          <w:sz w:val="24"/>
-          <w:szCs w:val="24"/>
-        </w:rPr>
-        <w:t xml:space="preserve"> confirm that all work I have contributed to this document has been to the best of my knowledge completed with integrity and in accordance with the objectives and collaborative standards established by the team. I attest that I will maintain these standards in all future contributions to this project.</w:t>
+        <w:t>standards established by the team. I attest that I will maintain these standards in all future contributions to this project.</w:t>
       </w:r>
     </w:p>
     <w:p>
@@ -8811,7 +9523,7 @@
                     </pic:cNvPicPr>
                   </pic:nvPicPr>
                   <pic:blipFill>
-                    <a:blip r:embed="rId16" cstate="print">
+                    <a:blip r:embed="rId19" cstate="print">
                       <a:extLst>
                         <a:ext uri="{28A0092B-C50C-407E-A947-70E740481C1C}">
                           <a14:useLocalDpi xmlns:a14="http://schemas.microsoft.com/office/drawing/2010/main" val="0"/>
@@ -8994,7 +9706,7 @@
     </w:p>
     <w:p/>
     <w:sectPr>
-      <w:headerReference w:type="default" r:id="rId17"/>
+      <w:headerReference w:type="default" r:id="rId20"/>
       <w:pgSz w:w="12240" w:h="15840"/>
       <w:pgMar w:top="1440" w:right="1440" w:bottom="1440" w:left="1440" w:header="720" w:footer="720" w:gutter="0"/>
       <w:pgNumType w:start="0"/>
@@ -10437,7 +11149,6 @@
   <w:style w:type="character" w:default="1" w:styleId="DefaultParagraphFont">
     <w:name w:val="Default Paragraph Font"/>
     <w:uiPriority w:val="1"/>
-    <w:semiHidden/>
     <w:unhideWhenUsed/>
   </w:style>
   <w:style w:type="table" w:default="1" w:styleId="TableNormal">
@@ -10884,6 +11595,18 @@
       <w:shd w:val="clear" w:color="auto" w:fill="E1DFDD"/>
     </w:rPr>
   </w:style>
+  <w:style w:type="character" w:styleId="FollowedHyperlink">
+    <w:name w:val="FollowedHyperlink"/>
+    <w:basedOn w:val="DefaultParagraphFont"/>
+    <w:uiPriority w:val="99"/>
+    <w:semiHidden/>
+    <w:unhideWhenUsed/>
+    <w:rsid w:val="00534D8B"/>
+    <w:rPr>
+      <w:color w:val="96607D" w:themeColor="followedHyperlink"/>
+      <w:u w:val="single"/>
+    </w:rPr>
+  </w:style>
 </w:styles>
 </file>
 

</xml_diff>

<commit_message>
finished adding glossary descriptions and refernces, init program folders, starting to map out ideas
</commit_message>
<xml_diff>
--- a/Specifications/Group2_Specifications.docx
+++ b/Specifications/Group2_Specifications.docx
@@ -4445,7 +4445,25 @@
           <w:szCs w:val="24"/>
         </w:rPr>
         <w:lastRenderedPageBreak/>
-        <w:t>teams there will be a person to admit users into the organization. Users can view activities from everyone on campus. A leaderboard for each activity will also be accessible to all users in order to inspire some friendly competition.</w:t>
+        <w:t xml:space="preserve">teams there will be a person to admit users into the organization. Users can view activities from everyone on campus. A leaderboard for each activity will also be accessible to all users </w:t>
+      </w:r>
+      <w:proofErr w:type="gramStart"/>
+      <w:r>
+        <w:rPr>
+          <w:rFonts w:ascii="Times New Roman" w:hAnsi="Times New Roman" w:cs="Times New Roman"/>
+          <w:sz w:val="24"/>
+          <w:szCs w:val="24"/>
+        </w:rPr>
+        <w:t>in order to</w:t>
+      </w:r>
+      <w:proofErr w:type="gramEnd"/>
+      <w:r>
+        <w:rPr>
+          <w:rFonts w:ascii="Times New Roman" w:hAnsi="Times New Roman" w:cs="Times New Roman"/>
+          <w:sz w:val="24"/>
+          <w:szCs w:val="24"/>
+        </w:rPr>
+        <w:t xml:space="preserve"> inspire some friendly competition.</w:t>
       </w:r>
     </w:p>
     <w:p>
@@ -4571,7 +4589,25 @@
           <w:szCs w:val="24"/>
         </w:rPr>
         <w:tab/>
-        <w:t xml:space="preserve">The user interaction will be through the software application that runs the web application. Once the user logs in or creates a new account with Pennsylvania Western credentials, they will be redirected to the home page with all recent student activities. The user can then find the buttons to redirect them to the leaderboard section, group section, and the section to actually add an activity. In the leaderboard section, users will be able to filter based on activity type and by group, meaning they can see the leaderboard of only their group or organization. </w:t>
+        <w:t xml:space="preserve">The user interaction will be through the software application that runs the web application. Once the user logs in or creates a new account with Pennsylvania Western credentials, they will be redirected to the home page with all recent student activities. The user can then find the buttons to redirect them to the leaderboard section, group section, and the section to </w:t>
+      </w:r>
+      <w:proofErr w:type="gramStart"/>
+      <w:r>
+        <w:rPr>
+          <w:rFonts w:ascii="Times New Roman" w:hAnsi="Times New Roman" w:cs="Times New Roman"/>
+          <w:sz w:val="24"/>
+          <w:szCs w:val="24"/>
+        </w:rPr>
+        <w:t>actually add</w:t>
+      </w:r>
+      <w:proofErr w:type="gramEnd"/>
+      <w:r>
+        <w:rPr>
+          <w:rFonts w:ascii="Times New Roman" w:hAnsi="Times New Roman" w:cs="Times New Roman"/>
+          <w:sz w:val="24"/>
+          <w:szCs w:val="24"/>
+        </w:rPr>
+        <w:t xml:space="preserve"> an activity. In the leaderboard section, users will be able to filter based on activity type and by group, meaning they can see the leaderboard of only their group or organization. </w:t>
       </w:r>
     </w:p>
     <w:p>
@@ -5025,7 +5061,7 @@
           <w:sz w:val="24"/>
           <w:szCs w:val="24"/>
         </w:rPr>
-        <w:t>“Applying the CIA triad can help strengthen an organization’s overall security strategy. It protects sensitive data from exposure, ensures information isn’t tampered with, and keeps systems available when users need them. Together, these three pillars reduce risk, support compliance, and build a robust IT environment.</w:t>
+        <w:t xml:space="preserve">“Applying the CIA triad can help strengthen an organization’s overall security strategy. It protects sensitive data from exposure, ensures information isn’t tampered with, and keeps systems available when users need them. Together, these three pillars reduce risk, support compliance, and build a robust IT </w:t>
       </w:r>
       <w:r>
         <w:rPr>
@@ -5035,7 +5071,27 @@
           <w:sz w:val="24"/>
           <w:szCs w:val="24"/>
         </w:rPr>
-        <w:t>(Fortinet, 2025)</w:t>
+        <w:t>environment.</w:t>
+      </w:r>
+      <w:r>
+        <w:rPr>
+          <w:rFonts w:ascii="Times New Roman" w:hAnsi="Times New Roman" w:cs="Times New Roman"/>
+          <w:i/>
+          <w:iCs/>
+          <w:sz w:val="24"/>
+          <w:szCs w:val="24"/>
+        </w:rPr>
+        <w:t xml:space="preserve"> (</w:t>
+      </w:r>
+      <w:r>
+        <w:rPr>
+          <w:rFonts w:ascii="Times New Roman" w:hAnsi="Times New Roman" w:cs="Times New Roman"/>
+          <w:i/>
+          <w:iCs/>
+          <w:sz w:val="24"/>
+          <w:szCs w:val="24"/>
+        </w:rPr>
+        <w:t>Fortinet, 2025)</w:t>
       </w:r>
       <w:r>
         <w:rPr>
@@ -5843,7 +5899,25 @@
           <w:szCs w:val="24"/>
         </w:rPr>
         <w:lastRenderedPageBreak/>
-        <w:t xml:space="preserve">Figure 1 displays a simple Use Case Diagram of what the user would see once they have successfully logged in. They will be redirected to the activity page once logged in, but will have a menu bar with multiple options that they can click on and redirect to. The activity feed will display all users' recent activities around campus. The View Leaderboard section will take the user to the leaderboard, which the user can then filter by activity, club/team, or by group if they want a more specified leaderboard. The Add Activity page will let the user manually enter an activity they have recently completed. The user will need to enter the activity type, duration, mileage (if applicable), date completed, route completed on, and detailed specifications based on the activity type. An example of detailed specifications would be an average mile time if a user completed a run. The detailed section will be optional, as not every student will have access to that kind of information. </w:t>
+        <w:t xml:space="preserve">Figure 1 displays a simple Use Case Diagram of what the user would see once they have successfully logged in. They will be redirected to the activity page once logged </w:t>
+      </w:r>
+      <w:proofErr w:type="gramStart"/>
+      <w:r>
+        <w:rPr>
+          <w:rFonts w:ascii="Times New Roman" w:hAnsi="Times New Roman" w:cs="Times New Roman"/>
+          <w:sz w:val="24"/>
+          <w:szCs w:val="24"/>
+        </w:rPr>
+        <w:t>in, but</w:t>
+      </w:r>
+      <w:proofErr w:type="gramEnd"/>
+      <w:r>
+        <w:rPr>
+          <w:rFonts w:ascii="Times New Roman" w:hAnsi="Times New Roman" w:cs="Times New Roman"/>
+          <w:sz w:val="24"/>
+          <w:szCs w:val="24"/>
+        </w:rPr>
+        <w:t xml:space="preserve"> will have a menu bar with multiple options that they can click on and redirect to. The activity feed will display all users' recent activities around campus. The View Leaderboard section will take the user to the leaderboard, which the user can then filter by activity, club/team, or by group if they want a more specified leaderboard. The Add Activity page will let the user manually enter an activity they have recently completed. The user will need to enter the activity type, duration, mileage (if applicable), date completed, route completed on, and detailed specifications based on the activity type. An example of detailed specifications would be an average mile time if a user completed a run. The detailed section will be optional, as not every student will have access to that kind of information. </w:t>
       </w:r>
       <w:r>
         <w:rPr>
@@ -5967,7 +6041,19 @@
         <w:rPr>
           <w:rFonts w:ascii="Times New Roman" w:hAnsi="Times New Roman" w:cs="Times New Roman"/>
         </w:rPr>
-        <w:t>User enters required details for a run, which include the distance, time, and whether it was an indoor or outdoor run</w:t>
+        <w:t xml:space="preserve">User enters required details for a run, which </w:t>
+      </w:r>
+      <w:r>
+        <w:rPr>
+          <w:rFonts w:ascii="Times New Roman" w:hAnsi="Times New Roman" w:cs="Times New Roman"/>
+        </w:rPr>
+        <w:t>includes</w:t>
+      </w:r>
+      <w:r>
+        <w:rPr>
+          <w:rFonts w:ascii="Times New Roman" w:hAnsi="Times New Roman" w:cs="Times New Roman"/>
+        </w:rPr>
+        <w:t xml:space="preserve"> the distance, time, and whether it was an indoor or outdoor run</w:t>
       </w:r>
     </w:p>
     <w:p>
@@ -6006,7 +6092,35 @@
         <w:rPr>
           <w:rFonts w:ascii="Times New Roman" w:hAnsi="Times New Roman" w:cs="Times New Roman"/>
         </w:rPr>
-        <w:t>The User then names the run and hits submit in order to upload it into the database</w:t>
+        <w:t xml:space="preserve">The User then names the </w:t>
+      </w:r>
+      <w:proofErr w:type="gramStart"/>
+      <w:r>
+        <w:rPr>
+          <w:rFonts w:ascii="Times New Roman" w:hAnsi="Times New Roman" w:cs="Times New Roman"/>
+        </w:rPr>
+        <w:t>run</w:t>
+      </w:r>
+      <w:proofErr w:type="gramEnd"/>
+      <w:r>
+        <w:rPr>
+          <w:rFonts w:ascii="Times New Roman" w:hAnsi="Times New Roman" w:cs="Times New Roman"/>
+        </w:rPr>
+        <w:t xml:space="preserve"> and hits submit </w:t>
+      </w:r>
+      <w:proofErr w:type="gramStart"/>
+      <w:r>
+        <w:rPr>
+          <w:rFonts w:ascii="Times New Roman" w:hAnsi="Times New Roman" w:cs="Times New Roman"/>
+        </w:rPr>
+        <w:t>in order to</w:t>
+      </w:r>
+      <w:proofErr w:type="gramEnd"/>
+      <w:r>
+        <w:rPr>
+          <w:rFonts w:ascii="Times New Roman" w:hAnsi="Times New Roman" w:cs="Times New Roman"/>
+        </w:rPr>
+        <w:t xml:space="preserve"> upload it into the database</w:t>
       </w:r>
     </w:p>
     <w:p>
@@ -6050,7 +6164,19 @@
         <w:rPr>
           <w:rFonts w:ascii="Times New Roman" w:hAnsi="Times New Roman" w:cs="Times New Roman"/>
         </w:rPr>
-        <w:t>The User clicks on the Leaderboard Section of the app, and is redirected to a general leaderboard.</w:t>
+        <w:t xml:space="preserve">The User clicks on the Leaderboard Section of the </w:t>
+      </w:r>
+      <w:r>
+        <w:rPr>
+          <w:rFonts w:ascii="Times New Roman" w:hAnsi="Times New Roman" w:cs="Times New Roman"/>
+        </w:rPr>
+        <w:t>app and</w:t>
+      </w:r>
+      <w:r>
+        <w:rPr>
+          <w:rFonts w:ascii="Times New Roman" w:hAnsi="Times New Roman" w:cs="Times New Roman"/>
+        </w:rPr>
+        <w:t xml:space="preserve"> is redirected to a general leaderboard.</w:t>
       </w:r>
     </w:p>
     <w:p>
@@ -6069,7 +6195,21 @@
         <w:rPr>
           <w:rFonts w:ascii="Times New Roman" w:hAnsi="Times New Roman" w:cs="Times New Roman"/>
         </w:rPr>
-        <w:t>The User then filters the leaderboard to running to see if their most recent activity affected their standings</w:t>
+        <w:t xml:space="preserve">The User then filters the leaderboard to </w:t>
+      </w:r>
+      <w:proofErr w:type="gramStart"/>
+      <w:r>
+        <w:rPr>
+          <w:rFonts w:ascii="Times New Roman" w:hAnsi="Times New Roman" w:cs="Times New Roman"/>
+        </w:rPr>
+        <w:t>running</w:t>
+      </w:r>
+      <w:proofErr w:type="gramEnd"/>
+      <w:r>
+        <w:rPr>
+          <w:rFonts w:ascii="Times New Roman" w:hAnsi="Times New Roman" w:cs="Times New Roman"/>
+        </w:rPr>
+        <w:t xml:space="preserve"> to see if their most recent activity affected their standings</w:t>
       </w:r>
     </w:p>
     <w:p>
@@ -6328,7 +6468,25 @@
           <w:sz w:val="24"/>
           <w:szCs w:val="24"/>
         </w:rPr>
-        <w:t xml:space="preserve"> The User Class holds the data needed for each user. It will hold the first name, last name, email and password that the user used to sign up, after sign up each user will be given a User ID which is an integer used to link the user to their activities and groups.</w:t>
+        <w:t xml:space="preserve"> The User Class holds the data needed for each user. It will hold the first name, last name, email and password that the user used to sign up, after </w:t>
+      </w:r>
+      <w:proofErr w:type="gramStart"/>
+      <w:r>
+        <w:rPr>
+          <w:rFonts w:ascii="Times New Roman" w:hAnsi="Times New Roman" w:cs="Times New Roman"/>
+          <w:sz w:val="24"/>
+          <w:szCs w:val="24"/>
+        </w:rPr>
+        <w:t>sign</w:t>
+      </w:r>
+      <w:proofErr w:type="gramEnd"/>
+      <w:r>
+        <w:rPr>
+          <w:rFonts w:ascii="Times New Roman" w:hAnsi="Times New Roman" w:cs="Times New Roman"/>
+          <w:sz w:val="24"/>
+          <w:szCs w:val="24"/>
+        </w:rPr>
+        <w:t xml:space="preserve"> up each user will be given a User ID which is an integer used to link the user to their activities and groups.</w:t>
       </w:r>
     </w:p>
     <w:p>
@@ -6390,7 +6548,43 @@
           <w:sz w:val="24"/>
           <w:szCs w:val="24"/>
         </w:rPr>
-        <w:t xml:space="preserve"> each activity. As soon as the create activity button is pushed an activity object will be created giving the object a unique activity ID and storing the ID of the user creating the activity. Once created, the activity will ask for the input of activity type, distance, duration, date, route name (Optional), and Pace (Optional). Once all the needed data is added to the activity it will be stored in the database.</w:t>
+        <w:t xml:space="preserve"> each activity. As soon as the </w:t>
+      </w:r>
+      <w:proofErr w:type="gramStart"/>
+      <w:r>
+        <w:rPr>
+          <w:rFonts w:ascii="Times New Roman" w:hAnsi="Times New Roman" w:cs="Times New Roman"/>
+          <w:sz w:val="24"/>
+          <w:szCs w:val="24"/>
+        </w:rPr>
+        <w:t>create</w:t>
+      </w:r>
+      <w:proofErr w:type="gramEnd"/>
+      <w:r>
+        <w:rPr>
+          <w:rFonts w:ascii="Times New Roman" w:hAnsi="Times New Roman" w:cs="Times New Roman"/>
+          <w:sz w:val="24"/>
+          <w:szCs w:val="24"/>
+        </w:rPr>
+        <w:t xml:space="preserve"> activity button is pushed an activity object will be created giving the object a unique activity ID and storing the ID of the user creating the activity. Once created, the activity will ask for the input of activity type, distance, duration, date, route name (Optional), and Pace (Optional). Once all the </w:t>
+      </w:r>
+      <w:proofErr w:type="gramStart"/>
+      <w:r>
+        <w:rPr>
+          <w:rFonts w:ascii="Times New Roman" w:hAnsi="Times New Roman" w:cs="Times New Roman"/>
+          <w:sz w:val="24"/>
+          <w:szCs w:val="24"/>
+        </w:rPr>
+        <w:t>needed data</w:t>
+      </w:r>
+      <w:proofErr w:type="gramEnd"/>
+      <w:r>
+        <w:rPr>
+          <w:rFonts w:ascii="Times New Roman" w:hAnsi="Times New Roman" w:cs="Times New Roman"/>
+          <w:sz w:val="24"/>
+          <w:szCs w:val="24"/>
+        </w:rPr>
+        <w:t xml:space="preserve"> is added to the activity it will be stored in the database.</w:t>
       </w:r>
     </w:p>
     <w:p>
@@ -6439,6 +6633,7 @@
         <w:t xml:space="preserve"> The Group Class holds the data needed to create and </w:t>
       </w:r>
       <w:proofErr w:type="spellStart"/>
+      <w:proofErr w:type="gramStart"/>
       <w:r>
         <w:rPr>
           <w:rFonts w:ascii="Times New Roman" w:hAnsi="Times New Roman" w:cs="Times New Roman"/>
@@ -6448,6 +6643,7 @@
         <w:t>mange</w:t>
       </w:r>
       <w:proofErr w:type="spellEnd"/>
+      <w:proofErr w:type="gramEnd"/>
       <w:r>
         <w:rPr>
           <w:rFonts w:ascii="Times New Roman" w:hAnsi="Times New Roman" w:cs="Times New Roman"/>
@@ -6720,8 +6916,36 @@
           <w:sz w:val="24"/>
           <w:szCs w:val="24"/>
         </w:rPr>
-        <w:t>. The user starts in the logged out state, after the user enters valid credentials</w:t>
-      </w:r>
+        <w:t xml:space="preserve">. The user starts in the </w:t>
+      </w:r>
+      <w:proofErr w:type="gramStart"/>
+      <w:r>
+        <w:rPr>
+          <w:rFonts w:ascii="Times New Roman" w:hAnsi="Times New Roman" w:cs="Times New Roman"/>
+          <w:sz w:val="24"/>
+          <w:szCs w:val="24"/>
+        </w:rPr>
+        <w:t>logged out</w:t>
+      </w:r>
+      <w:proofErr w:type="gramEnd"/>
+      <w:r>
+        <w:rPr>
+          <w:rFonts w:ascii="Times New Roman" w:hAnsi="Times New Roman" w:cs="Times New Roman"/>
+          <w:sz w:val="24"/>
+          <w:szCs w:val="24"/>
+        </w:rPr>
+        <w:t xml:space="preserve"> state, after the user enters valid </w:t>
+      </w:r>
+      <w:proofErr w:type="gramStart"/>
+      <w:r>
+        <w:rPr>
+          <w:rFonts w:ascii="Times New Roman" w:hAnsi="Times New Roman" w:cs="Times New Roman"/>
+          <w:sz w:val="24"/>
+          <w:szCs w:val="24"/>
+        </w:rPr>
+        <w:t>credentials</w:t>
+      </w:r>
+      <w:proofErr w:type="gramEnd"/>
       <w:r>
         <w:rPr>
           <w:rFonts w:ascii="Times New Roman" w:hAnsi="Times New Roman" w:cs="Times New Roman"/>
@@ -7205,7 +7429,16 @@
       </w:r>
       <w:bookmarkEnd w:id="28"/>
     </w:p>
-    <w:p/>
+    <w:p>
+      <w:pPr>
+        <w:spacing w:line="480" w:lineRule="auto"/>
+        <w:rPr>
+          <w:rFonts w:ascii="Times New Roman" w:hAnsi="Times New Roman" w:cs="Times New Roman"/>
+          <w:sz w:val="24"/>
+          <w:szCs w:val="24"/>
+        </w:rPr>
+      </w:pPr>
+    </w:p>
     <w:p>
       <w:pPr>
         <w:spacing w:line="480" w:lineRule="auto"/>
@@ -7272,6 +7505,11 @@
       <w:pPr>
         <w:spacing w:line="480" w:lineRule="auto"/>
         <w:ind w:firstLine="720"/>
+        <w:rPr>
+          <w:rFonts w:ascii="Times New Roman" w:hAnsi="Times New Roman" w:cs="Times New Roman"/>
+          <w:sz w:val="24"/>
+          <w:szCs w:val="24"/>
+        </w:rPr>
       </w:pPr>
       <w:hyperlink r:id="rId12" w:history="1">
         <w:r>
@@ -7329,6 +7567,11 @@
       <w:pPr>
         <w:spacing w:line="480" w:lineRule="auto"/>
         <w:ind w:firstLine="720"/>
+        <w:rPr>
+          <w:rFonts w:ascii="Times New Roman" w:hAnsi="Times New Roman" w:cs="Times New Roman"/>
+          <w:sz w:val="24"/>
+          <w:szCs w:val="24"/>
+        </w:rPr>
       </w:pPr>
       <w:hyperlink r:id="rId13" w:history="1">
         <w:r>
@@ -7364,24 +7607,40 @@
       <w:pPr>
         <w:spacing w:line="480" w:lineRule="auto"/>
         <w:rPr>
+          <w:rFonts w:ascii="Times New Roman" w:hAnsi="Times New Roman" w:cs="Times New Roman"/>
           <w:b/>
           <w:bCs/>
           <w:i/>
           <w:iCs/>
-        </w:rPr>
-      </w:pPr>
-      <w:r>
+          <w:sz w:val="24"/>
+          <w:szCs w:val="24"/>
+        </w:rPr>
+      </w:pPr>
+      <w:r>
+        <w:rPr>
+          <w:rFonts w:ascii="Times New Roman" w:hAnsi="Times New Roman" w:cs="Times New Roman"/>
+          <w:sz w:val="24"/>
+          <w:szCs w:val="24"/>
+        </w:rPr>
         <w:t>Docker</w:t>
       </w:r>
       <w:r>
+        <w:rPr>
+          <w:rFonts w:ascii="Times New Roman" w:hAnsi="Times New Roman" w:cs="Times New Roman"/>
+          <w:sz w:val="24"/>
+          <w:szCs w:val="24"/>
+        </w:rPr>
         <w:t xml:space="preserve">. (2025) </w:t>
       </w:r>
       <w:r>
         <w:rPr>
+          <w:rFonts w:ascii="Times New Roman" w:hAnsi="Times New Roman" w:cs="Times New Roman"/>
           <w:b/>
           <w:bCs/>
           <w:i/>
           <w:iCs/>
+          <w:sz w:val="24"/>
+          <w:szCs w:val="24"/>
         </w:rPr>
         <w:t>What is Docker?</w:t>
       </w:r>
@@ -7390,11 +7649,19 @@
       <w:pPr>
         <w:spacing w:line="480" w:lineRule="auto"/>
         <w:ind w:firstLine="720"/>
+        <w:rPr>
+          <w:rFonts w:ascii="Times New Roman" w:hAnsi="Times New Roman" w:cs="Times New Roman"/>
+          <w:sz w:val="24"/>
+          <w:szCs w:val="24"/>
+        </w:rPr>
       </w:pPr>
       <w:hyperlink r:id="rId14" w:history="1">
         <w:r>
           <w:rPr>
             <w:rStyle w:val="Hyperlink"/>
+            <w:rFonts w:ascii="Times New Roman" w:hAnsi="Times New Roman" w:cs="Times New Roman"/>
+            <w:sz w:val="24"/>
+            <w:szCs w:val="24"/>
           </w:rPr>
           <w:t>https://docs.docker.com/get-started/docker-overview/</w:t>
         </w:r>
@@ -7404,42 +7671,69 @@
       <w:pPr>
         <w:spacing w:line="480" w:lineRule="auto"/>
         <w:rPr>
+          <w:rFonts w:ascii="Times New Roman" w:hAnsi="Times New Roman" w:cs="Times New Roman"/>
           <w:b/>
           <w:bCs/>
           <w:i/>
           <w:iCs/>
-        </w:rPr>
-      </w:pPr>
-      <w:r>
+          <w:sz w:val="24"/>
+          <w:szCs w:val="24"/>
+        </w:rPr>
+      </w:pPr>
+      <w:r>
+        <w:rPr>
+          <w:rFonts w:ascii="Times New Roman" w:hAnsi="Times New Roman" w:cs="Times New Roman"/>
+          <w:sz w:val="24"/>
+          <w:szCs w:val="24"/>
+        </w:rPr>
         <w:t>Jeremiah, O. (2024, Aug 18</w:t>
       </w:r>
       <w:r>
         <w:rPr>
+          <w:rFonts w:ascii="Times New Roman" w:hAnsi="Times New Roman" w:cs="Times New Roman"/>
+          <w:sz w:val="24"/>
+          <w:szCs w:val="24"/>
           <w:vertAlign w:val="superscript"/>
         </w:rPr>
         <w:t>th</w:t>
       </w:r>
       <w:r>
+        <w:rPr>
+          <w:rFonts w:ascii="Times New Roman" w:hAnsi="Times New Roman" w:cs="Times New Roman"/>
+          <w:sz w:val="24"/>
+          <w:szCs w:val="24"/>
+        </w:rPr>
         <w:t>)</w:t>
       </w:r>
       <w:r>
+        <w:rPr>
+          <w:rFonts w:ascii="Times New Roman" w:hAnsi="Times New Roman" w:cs="Times New Roman"/>
+          <w:sz w:val="24"/>
+          <w:szCs w:val="24"/>
+        </w:rPr>
         <w:t xml:space="preserve">. </w:t>
       </w:r>
       <w:r>
         <w:rPr>
+          <w:rFonts w:ascii="Times New Roman" w:hAnsi="Times New Roman" w:cs="Times New Roman"/>
           <w:b/>
           <w:bCs/>
           <w:i/>
           <w:iCs/>
+          <w:sz w:val="24"/>
+          <w:szCs w:val="24"/>
         </w:rPr>
         <w:t>Python Backend Development: A Complete Guide for Beginners</w:t>
       </w:r>
       <w:r>
         <w:rPr>
+          <w:rFonts w:ascii="Times New Roman" w:hAnsi="Times New Roman" w:cs="Times New Roman"/>
           <w:b/>
           <w:bCs/>
           <w:i/>
           <w:iCs/>
+          <w:sz w:val="24"/>
+          <w:szCs w:val="24"/>
         </w:rPr>
         <w:t>.</w:t>
       </w:r>
@@ -7448,11 +7742,19 @@
       <w:pPr>
         <w:spacing w:line="480" w:lineRule="auto"/>
         <w:ind w:firstLine="720"/>
+        <w:rPr>
+          <w:rFonts w:ascii="Times New Roman" w:hAnsi="Times New Roman" w:cs="Times New Roman"/>
+          <w:sz w:val="24"/>
+          <w:szCs w:val="24"/>
+        </w:rPr>
       </w:pPr>
       <w:hyperlink r:id="rId15" w:history="1">
         <w:r>
           <w:rPr>
             <w:rStyle w:val="Hyperlink"/>
+            <w:rFonts w:ascii="Times New Roman" w:hAnsi="Times New Roman" w:cs="Times New Roman"/>
+            <w:sz w:val="24"/>
+            <w:szCs w:val="24"/>
           </w:rPr>
           <w:t>https://www.datacamp.com/tutorial/python-backend-development</w:t>
         </w:r>
@@ -7462,57 +7764,141 @@
       <w:pPr>
         <w:spacing w:line="480" w:lineRule="auto"/>
         <w:rPr>
+          <w:rFonts w:ascii="Times New Roman" w:hAnsi="Times New Roman" w:cs="Times New Roman"/>
           <w:b/>
           <w:bCs/>
           <w:i/>
           <w:iCs/>
-        </w:rPr>
-      </w:pPr>
-      <w:r>
+          <w:sz w:val="24"/>
+          <w:szCs w:val="24"/>
+        </w:rPr>
+      </w:pPr>
+      <w:r>
+        <w:rPr>
+          <w:rFonts w:ascii="Times New Roman" w:hAnsi="Times New Roman" w:cs="Times New Roman"/>
+          <w:sz w:val="24"/>
+          <w:szCs w:val="24"/>
+        </w:rPr>
         <w:t>Y</w:t>
       </w:r>
       <w:r>
+        <w:rPr>
+          <w:rFonts w:ascii="Times New Roman" w:hAnsi="Times New Roman" w:cs="Times New Roman"/>
+          <w:sz w:val="24"/>
+          <w:szCs w:val="24"/>
+        </w:rPr>
         <w:t>asae, K. (2024, Nov 25</w:t>
       </w:r>
       <w:r>
         <w:rPr>
+          <w:rFonts w:ascii="Times New Roman" w:hAnsi="Times New Roman" w:cs="Times New Roman"/>
+          <w:sz w:val="24"/>
+          <w:szCs w:val="24"/>
           <w:vertAlign w:val="superscript"/>
         </w:rPr>
         <w:t>th</w:t>
       </w:r>
       <w:r>
+        <w:rPr>
+          <w:rFonts w:ascii="Times New Roman" w:hAnsi="Times New Roman" w:cs="Times New Roman"/>
+          <w:sz w:val="24"/>
+          <w:szCs w:val="24"/>
+        </w:rPr>
         <w:t>).</w:t>
       </w:r>
       <w:r>
         <w:rPr>
-          <w:rFonts w:ascii="Arial" w:eastAsia="Times New Roman" w:hAnsi="Arial" w:cs="Arial"/>
+          <w:rFonts w:ascii="Times New Roman" w:eastAsia="Times New Roman" w:hAnsi="Times New Roman" w:cs="Times New Roman"/>
           <w:color w:val="323232"/>
           <w:spacing w:val="-5"/>
           <w:kern w:val="36"/>
-          <w:sz w:val="38"/>
-          <w:szCs w:val="38"/>
+          <w:sz w:val="24"/>
+          <w:szCs w:val="24"/>
         </w:rPr>
         <w:t xml:space="preserve"> </w:t>
       </w:r>
       <w:r>
         <w:rPr>
+          <w:rFonts w:ascii="Times New Roman" w:hAnsi="Times New Roman" w:cs="Times New Roman"/>
           <w:b/>
           <w:bCs/>
           <w:i/>
           <w:iCs/>
-        </w:rPr>
-        <w:t>What is web application (web apps) and its benefits?</w:t>
+          <w:sz w:val="24"/>
+          <w:szCs w:val="24"/>
+        </w:rPr>
+        <w:t xml:space="preserve">What is web </w:t>
+      </w:r>
+      <w:proofErr w:type="gramStart"/>
+      <w:r>
+        <w:rPr>
+          <w:rFonts w:ascii="Times New Roman" w:hAnsi="Times New Roman" w:cs="Times New Roman"/>
+          <w:b/>
+          <w:bCs/>
+          <w:i/>
+          <w:iCs/>
+          <w:sz w:val="24"/>
+          <w:szCs w:val="24"/>
+        </w:rPr>
+        <w:t>application</w:t>
+      </w:r>
+      <w:proofErr w:type="gramEnd"/>
+      <w:r>
+        <w:rPr>
+          <w:rFonts w:ascii="Times New Roman" w:hAnsi="Times New Roman" w:cs="Times New Roman"/>
+          <w:b/>
+          <w:bCs/>
+          <w:i/>
+          <w:iCs/>
+          <w:sz w:val="24"/>
+          <w:szCs w:val="24"/>
+        </w:rPr>
+        <w:t xml:space="preserve"> (web apps) and </w:t>
+      </w:r>
+      <w:proofErr w:type="gramStart"/>
+      <w:r>
+        <w:rPr>
+          <w:rFonts w:ascii="Times New Roman" w:hAnsi="Times New Roman" w:cs="Times New Roman"/>
+          <w:b/>
+          <w:bCs/>
+          <w:i/>
+          <w:iCs/>
+          <w:sz w:val="24"/>
+          <w:szCs w:val="24"/>
+        </w:rPr>
+        <w:t>its</w:t>
+      </w:r>
+      <w:proofErr w:type="gramEnd"/>
+      <w:r>
+        <w:rPr>
+          <w:rFonts w:ascii="Times New Roman" w:hAnsi="Times New Roman" w:cs="Times New Roman"/>
+          <w:b/>
+          <w:bCs/>
+          <w:i/>
+          <w:iCs/>
+          <w:sz w:val="24"/>
+          <w:szCs w:val="24"/>
+        </w:rPr>
+        <w:t xml:space="preserve"> benefits?</w:t>
       </w:r>
     </w:p>
     <w:p>
       <w:pPr>
         <w:spacing w:line="480" w:lineRule="auto"/>
         <w:ind w:firstLine="720"/>
+        <w:rPr>
+          <w:rFonts w:ascii="Times New Roman" w:hAnsi="Times New Roman" w:cs="Times New Roman"/>
+          <w:sz w:val="24"/>
+          <w:szCs w:val="24"/>
+        </w:rPr>
       </w:pPr>
       <w:hyperlink r:id="rId16" w:history="1">
         <w:r>
           <w:rPr>
             <w:rStyle w:val="Hyperlink"/>
+            <w:rFonts w:ascii="Times New Roman" w:hAnsi="Times New Roman" w:cs="Times New Roman"/>
+            <w:sz w:val="24"/>
+            <w:szCs w:val="24"/>
           </w:rPr>
           <w:t>https://www.techtarget.com/searchsoftwarequality/definition/Web-application-Web-app</w:t>
         </w:r>
@@ -7521,57 +7907,97 @@
     <w:p>
       <w:pPr>
         <w:spacing w:line="480" w:lineRule="auto"/>
-      </w:pPr>
-    </w:p>
-    <w:p>
-      <w:pPr>
-        <w:spacing w:line="480" w:lineRule="auto"/>
-      </w:pPr>
-      <w:r>
+        <w:rPr>
+          <w:rFonts w:ascii="Times New Roman" w:hAnsi="Times New Roman" w:cs="Times New Roman"/>
+          <w:sz w:val="24"/>
+          <w:szCs w:val="24"/>
+        </w:rPr>
+      </w:pPr>
+      <w:r>
+        <w:rPr>
+          <w:rFonts w:ascii="Times New Roman" w:hAnsi="Times New Roman" w:cs="Times New Roman"/>
+          <w:sz w:val="24"/>
+          <w:szCs w:val="24"/>
+        </w:rPr>
+        <w:t>SolarWinds. (2025). What is a Database Query?</w:t>
+      </w:r>
+    </w:p>
+    <w:p>
+      <w:pPr>
+        <w:spacing w:line="480" w:lineRule="auto"/>
+        <w:ind w:firstLine="720"/>
+        <w:rPr>
+          <w:rFonts w:ascii="Times New Roman" w:hAnsi="Times New Roman" w:cs="Times New Roman"/>
+          <w:sz w:val="24"/>
+          <w:szCs w:val="24"/>
+        </w:rPr>
+      </w:pPr>
+      <w:hyperlink r:id="rId17" w:history="1">
+        <w:r>
+          <w:rPr>
+            <w:rStyle w:val="Hyperlink"/>
+            <w:rFonts w:ascii="Times New Roman" w:hAnsi="Times New Roman" w:cs="Times New Roman"/>
+            <w:sz w:val="24"/>
+            <w:szCs w:val="24"/>
+          </w:rPr>
+          <w:t>https://www.solarwinds.com/resources/it-glossary/database-query</w:t>
+        </w:r>
+      </w:hyperlink>
+    </w:p>
+    <w:p>
+      <w:pPr>
+        <w:spacing w:line="480" w:lineRule="auto"/>
+        <w:rPr>
+          <w:rFonts w:ascii="Times New Roman" w:hAnsi="Times New Roman" w:cs="Times New Roman"/>
+          <w:sz w:val="24"/>
+          <w:szCs w:val="24"/>
+        </w:rPr>
+      </w:pPr>
+    </w:p>
+    <w:p>
+      <w:pPr>
+        <w:spacing w:line="480" w:lineRule="auto"/>
+        <w:rPr>
+          <w:rFonts w:ascii="Times New Roman" w:hAnsi="Times New Roman" w:cs="Times New Roman"/>
+          <w:sz w:val="24"/>
+          <w:szCs w:val="24"/>
+        </w:rPr>
+      </w:pPr>
+      <w:r>
+        <w:rPr>
+          <w:rFonts w:ascii="Times New Roman" w:hAnsi="Times New Roman" w:cs="Times New Roman"/>
+          <w:sz w:val="24"/>
+          <w:szCs w:val="24"/>
+        </w:rPr>
         <w:t xml:space="preserve"> </w:t>
       </w:r>
     </w:p>
     <w:p>
       <w:pPr>
         <w:spacing w:line="480" w:lineRule="auto"/>
-      </w:pPr>
-    </w:p>
-    <w:p>
-      <w:pPr>
-        <w:spacing w:line="480" w:lineRule="auto"/>
-      </w:pPr>
-    </w:p>
-    <w:p>
-      <w:pPr>
-        <w:spacing w:line="480" w:lineRule="auto"/>
-        <w:rPr>
-          <w:rFonts w:ascii="Times New Roman" w:hAnsi="Times New Roman" w:cs="Times New Roman"/>
-          <w:sz w:val="24"/>
-          <w:szCs w:val="24"/>
-        </w:rPr>
-      </w:pPr>
+        <w:rPr>
+          <w:rFonts w:ascii="Times New Roman" w:hAnsi="Times New Roman" w:cs="Times New Roman"/>
+          <w:sz w:val="24"/>
+          <w:szCs w:val="24"/>
+        </w:rPr>
+      </w:pPr>
+    </w:p>
+    <w:p>
+      <w:pPr>
+        <w:spacing w:line="480" w:lineRule="auto"/>
+        <w:rPr>
+          <w:rFonts w:ascii="Times New Roman" w:hAnsi="Times New Roman" w:cs="Times New Roman"/>
+          <w:sz w:val="24"/>
+          <w:szCs w:val="24"/>
+        </w:rPr>
+      </w:pPr>
+      <w:bookmarkStart w:id="29" w:name="_Toc213221347"/>
     </w:p>
     <w:p>
       <w:pPr>
         <w:pStyle w:val="Heading1"/>
         <w:spacing w:line="480" w:lineRule="auto"/>
-        <w:rPr>
-          <w:rFonts w:ascii="Times New Roman" w:hAnsi="Times New Roman" w:cs="Times New Roman"/>
-          <w:b/>
-          <w:bCs/>
-          <w:color w:val="auto"/>
-          <w:sz w:val="24"/>
-          <w:szCs w:val="24"/>
-          <w:u w:val="single"/>
-        </w:rPr>
-      </w:pPr>
-      <w:bookmarkStart w:id="29" w:name="_Toc213221347"/>
-    </w:p>
-    <w:p/>
-    <w:p>
-      <w:pPr>
-        <w:pStyle w:val="Heading1"/>
-        <w:spacing w:line="480" w:lineRule="auto"/>
+        <w:jc w:val="center"/>
         <w:rPr>
           <w:rFonts w:ascii="Times New Roman" w:hAnsi="Times New Roman" w:cs="Times New Roman"/>
           <w:b/>
@@ -7650,23 +8076,7 @@
           <w:sz w:val="24"/>
           <w:szCs w:val="24"/>
         </w:rPr>
-        <w:t>D</w:t>
-      </w:r>
-      <w:r>
-        <w:rPr>
-          <w:rFonts w:ascii="Times New Roman" w:hAnsi="Times New Roman" w:cs="Times New Roman"/>
-          <w:sz w:val="24"/>
-          <w:szCs w:val="24"/>
-        </w:rPr>
-        <w:t>ocker is an</w:t>
-      </w:r>
-      <w:r>
-        <w:rPr>
-          <w:rFonts w:ascii="Times New Roman" w:hAnsi="Times New Roman" w:cs="Times New Roman"/>
-          <w:sz w:val="24"/>
-          <w:szCs w:val="24"/>
-        </w:rPr>
-        <w:t xml:space="preserve"> application </w:t>
+        <w:t xml:space="preserve">Docker is an application </w:t>
       </w:r>
       <w:r>
         <w:rPr>
@@ -7738,7 +8148,7 @@
           <w:sz w:val="24"/>
           <w:szCs w:val="24"/>
         </w:rPr>
-        <w:t>container</w:t>
+        <w:t>container (</w:t>
       </w:r>
       <w:r>
         <w:rPr>
@@ -7748,7 +8158,288 @@
           <w:sz w:val="24"/>
           <w:szCs w:val="24"/>
         </w:rPr>
-        <w:t xml:space="preserve"> (</w:t>
+        <w:t>2025, Docker).”</w:t>
+      </w:r>
+    </w:p>
+    <w:p>
+      <w:pPr>
+        <w:spacing w:line="480" w:lineRule="auto"/>
+        <w:rPr>
+          <w:rFonts w:ascii="Times New Roman" w:hAnsi="Times New Roman" w:cs="Times New Roman"/>
+          <w:sz w:val="24"/>
+          <w:szCs w:val="24"/>
+        </w:rPr>
+      </w:pPr>
+      <w:r>
+        <w:rPr>
+          <w:rFonts w:ascii="Times New Roman" w:hAnsi="Times New Roman" w:cs="Times New Roman"/>
+          <w:b/>
+          <w:bCs/>
+          <w:sz w:val="24"/>
+          <w:szCs w:val="24"/>
+        </w:rPr>
+        <w:t xml:space="preserve">Database </w:t>
+      </w:r>
+      <w:r>
+        <w:rPr>
+          <w:rFonts w:ascii="Times New Roman" w:hAnsi="Times New Roman" w:cs="Times New Roman"/>
+          <w:b/>
+          <w:bCs/>
+          <w:sz w:val="24"/>
+          <w:szCs w:val="24"/>
+        </w:rPr>
+        <w:t xml:space="preserve">– </w:t>
+      </w:r>
+      <w:r>
+        <w:rPr>
+          <w:rFonts w:ascii="Times New Roman" w:hAnsi="Times New Roman" w:cs="Times New Roman"/>
+          <w:sz w:val="24"/>
+          <w:szCs w:val="24"/>
+        </w:rPr>
+        <w:t>a</w:t>
+      </w:r>
+      <w:r>
+        <w:rPr>
+          <w:rFonts w:ascii="Times New Roman" w:hAnsi="Times New Roman" w:cs="Times New Roman"/>
+          <w:sz w:val="24"/>
+          <w:szCs w:val="24"/>
+        </w:rPr>
+        <w:t xml:space="preserve"> structured set of data held in a computer, especially one that is accessible in various ways</w:t>
+      </w:r>
+      <w:r>
+        <w:rPr>
+          <w:rFonts w:ascii="Times New Roman" w:hAnsi="Times New Roman" w:cs="Times New Roman"/>
+          <w:sz w:val="24"/>
+          <w:szCs w:val="24"/>
+        </w:rPr>
+        <w:t>.</w:t>
+      </w:r>
+    </w:p>
+    <w:p>
+      <w:pPr>
+        <w:spacing w:line="480" w:lineRule="auto"/>
+        <w:rPr>
+          <w:rFonts w:ascii="Times New Roman" w:hAnsi="Times New Roman" w:cs="Times New Roman"/>
+          <w:sz w:val="24"/>
+          <w:szCs w:val="24"/>
+        </w:rPr>
+      </w:pPr>
+      <w:r>
+        <w:rPr>
+          <w:rFonts w:ascii="Times New Roman" w:hAnsi="Times New Roman" w:cs="Times New Roman"/>
+          <w:b/>
+          <w:bCs/>
+          <w:sz w:val="24"/>
+          <w:szCs w:val="24"/>
+        </w:rPr>
+        <w:t xml:space="preserve">Git – </w:t>
+      </w:r>
+      <w:r>
+        <w:rPr>
+          <w:rFonts w:ascii="Times New Roman" w:hAnsi="Times New Roman" w:cs="Times New Roman"/>
+          <w:sz w:val="24"/>
+          <w:szCs w:val="24"/>
+        </w:rPr>
+        <w:t xml:space="preserve">A distributed version control software system that </w:t>
+      </w:r>
+      <w:r>
+        <w:rPr>
+          <w:rFonts w:ascii="Times New Roman" w:hAnsi="Times New Roman" w:cs="Times New Roman"/>
+          <w:sz w:val="24"/>
+          <w:szCs w:val="24"/>
+        </w:rPr>
+        <w:t>can manage</w:t>
+      </w:r>
+      <w:r>
+        <w:rPr>
+          <w:rFonts w:ascii="Times New Roman" w:hAnsi="Times New Roman" w:cs="Times New Roman"/>
+          <w:sz w:val="24"/>
+          <w:szCs w:val="24"/>
+        </w:rPr>
+        <w:t xml:space="preserve"> versions of source code or data. It is often used to control source code by programmers who are developing software collaboratively.</w:t>
+      </w:r>
+    </w:p>
+    <w:p>
+      <w:pPr>
+        <w:spacing w:line="480" w:lineRule="auto"/>
+        <w:rPr>
+          <w:rFonts w:ascii="Times New Roman" w:hAnsi="Times New Roman" w:cs="Times New Roman"/>
+          <w:sz w:val="24"/>
+          <w:szCs w:val="24"/>
+        </w:rPr>
+      </w:pPr>
+      <w:r>
+        <w:rPr>
+          <w:rFonts w:ascii="Times New Roman" w:hAnsi="Times New Roman" w:cs="Times New Roman"/>
+          <w:b/>
+          <w:bCs/>
+          <w:sz w:val="24"/>
+          <w:szCs w:val="24"/>
+        </w:rPr>
+        <w:t xml:space="preserve">GitHub – </w:t>
+      </w:r>
+      <w:r>
+        <w:rPr>
+          <w:rFonts w:ascii="Times New Roman" w:hAnsi="Times New Roman" w:cs="Times New Roman"/>
+          <w:sz w:val="24"/>
+          <w:szCs w:val="24"/>
+        </w:rPr>
+        <w:t xml:space="preserve">A proprietary developer platform that allows developers to create, store, manage, and share their code. It uses Git to provide distributed version control and GitHub itself provides access control, bug tracking, software feature requests, task management, continuous integration, and wikis for every project. </w:t>
+      </w:r>
+    </w:p>
+    <w:p>
+      <w:pPr>
+        <w:spacing w:line="480" w:lineRule="auto"/>
+        <w:rPr>
+          <w:rFonts w:ascii="Times New Roman" w:hAnsi="Times New Roman" w:cs="Times New Roman"/>
+          <w:b/>
+          <w:bCs/>
+          <w:sz w:val="24"/>
+          <w:szCs w:val="24"/>
+        </w:rPr>
+      </w:pPr>
+      <w:r>
+        <w:rPr>
+          <w:rFonts w:ascii="Times New Roman" w:hAnsi="Times New Roman" w:cs="Times New Roman"/>
+          <w:b/>
+          <w:bCs/>
+          <w:sz w:val="24"/>
+          <w:szCs w:val="24"/>
+        </w:rPr>
+        <w:t xml:space="preserve">Python Backend – </w:t>
+      </w:r>
+      <w:r>
+        <w:rPr>
+          <w:rFonts w:ascii="Times New Roman" w:hAnsi="Times New Roman" w:cs="Times New Roman"/>
+          <w:sz w:val="24"/>
+          <w:szCs w:val="24"/>
+        </w:rPr>
+        <w:t xml:space="preserve">refers to the server side or behind the </w:t>
+      </w:r>
+      <w:r>
+        <w:rPr>
+          <w:rFonts w:ascii="Times New Roman" w:hAnsi="Times New Roman" w:cs="Times New Roman"/>
+          <w:sz w:val="24"/>
+          <w:szCs w:val="24"/>
+        </w:rPr>
+        <w:t>scenes</w:t>
+      </w:r>
+      <w:r>
+        <w:rPr>
+          <w:rFonts w:ascii="Times New Roman" w:hAnsi="Times New Roman" w:cs="Times New Roman"/>
+          <w:sz w:val="24"/>
+          <w:szCs w:val="24"/>
+        </w:rPr>
+        <w:t xml:space="preserve"> logic that drives/powers a web application</w:t>
+      </w:r>
+      <w:r>
+        <w:rPr>
+          <w:rFonts w:ascii="Times New Roman" w:hAnsi="Times New Roman" w:cs="Times New Roman"/>
+          <w:sz w:val="24"/>
+          <w:szCs w:val="24"/>
+        </w:rPr>
+        <w:t>. It is built in the python programming language. The python server handles logic, data processing, and database communication. This communication is done through series of API calls.</w:t>
+      </w:r>
+    </w:p>
+    <w:p>
+      <w:pPr>
+        <w:spacing w:line="480" w:lineRule="auto"/>
+        <w:rPr>
+          <w:rFonts w:ascii="Times New Roman" w:hAnsi="Times New Roman" w:cs="Times New Roman"/>
+          <w:b/>
+          <w:bCs/>
+          <w:sz w:val="24"/>
+          <w:szCs w:val="24"/>
+        </w:rPr>
+      </w:pPr>
+      <w:r>
+        <w:rPr>
+          <w:rFonts w:ascii="Times New Roman" w:hAnsi="Times New Roman" w:cs="Times New Roman"/>
+          <w:b/>
+          <w:bCs/>
+          <w:sz w:val="24"/>
+          <w:szCs w:val="24"/>
+        </w:rPr>
+        <w:t xml:space="preserve">Frontend (CSS/HTML) – </w:t>
+      </w:r>
+      <w:r>
+        <w:rPr>
+          <w:rFonts w:ascii="Times New Roman" w:hAnsi="Times New Roman" w:cs="Times New Roman"/>
+          <w:sz w:val="24"/>
+          <w:szCs w:val="24"/>
+        </w:rPr>
+        <w:t xml:space="preserve">the frontend of an application is the </w:t>
+      </w:r>
+      <w:r>
+        <w:rPr>
+          <w:rFonts w:ascii="Times New Roman" w:hAnsi="Times New Roman" w:cs="Times New Roman"/>
+          <w:sz w:val="24"/>
+          <w:szCs w:val="24"/>
+        </w:rPr>
+        <w:t>part</w:t>
+      </w:r>
+      <w:r>
+        <w:rPr>
+          <w:rFonts w:ascii="Times New Roman" w:hAnsi="Times New Roman" w:cs="Times New Roman"/>
+          <w:sz w:val="24"/>
+          <w:szCs w:val="24"/>
+        </w:rPr>
+        <w:t xml:space="preserve"> that users interact </w:t>
+      </w:r>
+      <w:r>
+        <w:rPr>
+          <w:rFonts w:ascii="Times New Roman" w:hAnsi="Times New Roman" w:cs="Times New Roman"/>
+          <w:sz w:val="24"/>
+          <w:szCs w:val="24"/>
+        </w:rPr>
+        <w:t>with. This is what is loaded when the application is opened. Frontend</w:t>
+      </w:r>
+      <w:r>
+        <w:rPr>
+          <w:rFonts w:ascii="Times New Roman" w:hAnsi="Times New Roman" w:cs="Times New Roman"/>
+          <w:sz w:val="24"/>
+          <w:szCs w:val="24"/>
+        </w:rPr>
+        <w:t>s are usually written in Vanilla HTML and CSS programming languages</w:t>
+      </w:r>
+      <w:r>
+        <w:rPr>
+          <w:rFonts w:ascii="Times New Roman" w:hAnsi="Times New Roman" w:cs="Times New Roman"/>
+          <w:sz w:val="24"/>
+          <w:szCs w:val="24"/>
+        </w:rPr>
+        <w:t>. This allows for formatting, styling, and coloring of the site.</w:t>
+      </w:r>
+    </w:p>
+    <w:p>
+      <w:pPr>
+        <w:spacing w:line="480" w:lineRule="auto"/>
+        <w:rPr>
+          <w:rFonts w:ascii="Times New Roman" w:hAnsi="Times New Roman" w:cs="Times New Roman"/>
+          <w:sz w:val="24"/>
+          <w:szCs w:val="24"/>
+        </w:rPr>
+      </w:pPr>
+      <w:r>
+        <w:rPr>
+          <w:rFonts w:ascii="Times New Roman" w:hAnsi="Times New Roman" w:cs="Times New Roman"/>
+          <w:b/>
+          <w:bCs/>
+          <w:sz w:val="24"/>
+          <w:szCs w:val="24"/>
+        </w:rPr>
+        <w:lastRenderedPageBreak/>
+        <w:t xml:space="preserve">Web Application – </w:t>
+      </w:r>
+      <w:r>
+        <w:rPr>
+          <w:rFonts w:ascii="Times New Roman" w:hAnsi="Times New Roman" w:cs="Times New Roman"/>
+          <w:b/>
+          <w:bCs/>
+          <w:sz w:val="24"/>
+          <w:szCs w:val="24"/>
+        </w:rPr>
+        <w:t>“</w:t>
       </w:r>
       <w:r>
         <w:rPr>
@@ -7758,332 +8449,19 @@
           <w:sz w:val="24"/>
           <w:szCs w:val="24"/>
         </w:rPr>
-        <w:t>2025, Docker).</w:t>
-      </w:r>
-      <w:r>
-        <w:rPr>
-          <w:rFonts w:ascii="Times New Roman" w:hAnsi="Times New Roman" w:cs="Times New Roman"/>
+        <w:t>A program that is</w:t>
+      </w:r>
+      <w:r>
+        <w:rPr>
+          <w:rFonts w:ascii="Times New Roman" w:hAnsi="Times New Roman" w:cs="Times New Roman"/>
+          <w:b/>
+          <w:bCs/>
           <w:i/>
           <w:iCs/>
           <w:sz w:val="24"/>
           <w:szCs w:val="24"/>
         </w:rPr>
-        <w:t>”</w:t>
-      </w:r>
-    </w:p>
-    <w:p>
-      <w:pPr>
-        <w:spacing w:line="480" w:lineRule="auto"/>
-        <w:rPr>
-          <w:rFonts w:ascii="Times New Roman" w:hAnsi="Times New Roman" w:cs="Times New Roman"/>
-          <w:sz w:val="24"/>
-          <w:szCs w:val="24"/>
-        </w:rPr>
-      </w:pPr>
-      <w:r>
-        <w:rPr>
-          <w:rFonts w:ascii="Times New Roman" w:hAnsi="Times New Roman" w:cs="Times New Roman"/>
-          <w:b/>
-          <w:bCs/>
-          <w:sz w:val="24"/>
-          <w:szCs w:val="24"/>
-        </w:rPr>
-        <w:t xml:space="preserve">Database </w:t>
-      </w:r>
-      <w:r>
-        <w:rPr>
-          <w:rFonts w:ascii="Times New Roman" w:hAnsi="Times New Roman" w:cs="Times New Roman"/>
-          <w:b/>
-          <w:bCs/>
-          <w:sz w:val="24"/>
-          <w:szCs w:val="24"/>
-        </w:rPr>
-        <w:t>–</w:t>
-      </w:r>
-      <w:r>
-        <w:rPr>
-          <w:rFonts w:ascii="Times New Roman" w:hAnsi="Times New Roman" w:cs="Times New Roman"/>
-          <w:b/>
-          <w:bCs/>
-          <w:sz w:val="24"/>
-          <w:szCs w:val="24"/>
-        </w:rPr>
         <w:t xml:space="preserve"> </w:t>
-      </w:r>
-      <w:r>
-        <w:rPr>
-          <w:rFonts w:ascii="Times New Roman" w:hAnsi="Times New Roman" w:cs="Times New Roman"/>
-          <w:sz w:val="24"/>
-          <w:szCs w:val="24"/>
-        </w:rPr>
-        <w:t>a</w:t>
-      </w:r>
-      <w:r>
-        <w:rPr>
-          <w:rFonts w:ascii="Times New Roman" w:hAnsi="Times New Roman" w:cs="Times New Roman"/>
-          <w:sz w:val="24"/>
-          <w:szCs w:val="24"/>
-        </w:rPr>
-        <w:t xml:space="preserve"> structured set of data held in a computer, especially one that is accessible in various ways</w:t>
-      </w:r>
-      <w:r>
-        <w:rPr>
-          <w:rFonts w:ascii="Times New Roman" w:hAnsi="Times New Roman" w:cs="Times New Roman"/>
-          <w:sz w:val="24"/>
-          <w:szCs w:val="24"/>
-        </w:rPr>
-        <w:t>.</w:t>
-      </w:r>
-    </w:p>
-    <w:p>
-      <w:pPr>
-        <w:spacing w:line="480" w:lineRule="auto"/>
-        <w:rPr>
-          <w:rFonts w:ascii="Times New Roman" w:hAnsi="Times New Roman" w:cs="Times New Roman"/>
-          <w:sz w:val="24"/>
-          <w:szCs w:val="24"/>
-        </w:rPr>
-      </w:pPr>
-      <w:r>
-        <w:rPr>
-          <w:rFonts w:ascii="Times New Roman" w:hAnsi="Times New Roman" w:cs="Times New Roman"/>
-          <w:b/>
-          <w:bCs/>
-          <w:sz w:val="24"/>
-          <w:szCs w:val="24"/>
-        </w:rPr>
-        <w:t xml:space="preserve">Git – </w:t>
-      </w:r>
-      <w:r>
-        <w:rPr>
-          <w:rFonts w:ascii="Times New Roman" w:hAnsi="Times New Roman" w:cs="Times New Roman"/>
-          <w:sz w:val="24"/>
-          <w:szCs w:val="24"/>
-        </w:rPr>
-        <w:t xml:space="preserve">A distributed version control software system that </w:t>
-      </w:r>
-      <w:r>
-        <w:rPr>
-          <w:rFonts w:ascii="Times New Roman" w:hAnsi="Times New Roman" w:cs="Times New Roman"/>
-          <w:sz w:val="24"/>
-          <w:szCs w:val="24"/>
-        </w:rPr>
-        <w:t>can manage</w:t>
-      </w:r>
-      <w:r>
-        <w:rPr>
-          <w:rFonts w:ascii="Times New Roman" w:hAnsi="Times New Roman" w:cs="Times New Roman"/>
-          <w:sz w:val="24"/>
-          <w:szCs w:val="24"/>
-        </w:rPr>
-        <w:t xml:space="preserve"> versions of source code or data. It is often used to control source code by programmers who are developing software collaboratively.</w:t>
-      </w:r>
-    </w:p>
-    <w:p>
-      <w:pPr>
-        <w:spacing w:line="480" w:lineRule="auto"/>
-        <w:rPr>
-          <w:rFonts w:ascii="Times New Roman" w:hAnsi="Times New Roman" w:cs="Times New Roman"/>
-          <w:sz w:val="24"/>
-          <w:szCs w:val="24"/>
-        </w:rPr>
-      </w:pPr>
-      <w:r>
-        <w:rPr>
-          <w:rFonts w:ascii="Times New Roman" w:hAnsi="Times New Roman" w:cs="Times New Roman"/>
-          <w:b/>
-          <w:bCs/>
-          <w:sz w:val="24"/>
-          <w:szCs w:val="24"/>
-        </w:rPr>
-        <w:t xml:space="preserve">GitHub – </w:t>
-      </w:r>
-      <w:r>
-        <w:rPr>
-          <w:rFonts w:ascii="Times New Roman" w:hAnsi="Times New Roman" w:cs="Times New Roman"/>
-          <w:sz w:val="24"/>
-          <w:szCs w:val="24"/>
-        </w:rPr>
-        <w:t xml:space="preserve">A proprietary developer platform that allows developers to create, store, manage, and share their code. It uses Git to provide distributed version control and GitHub itself provides access control, bug tracking, software feature requests, task management, continuous integration, and wikis for every project. </w:t>
-      </w:r>
-    </w:p>
-    <w:p>
-      <w:pPr>
-        <w:spacing w:line="480" w:lineRule="auto"/>
-        <w:rPr>
-          <w:rFonts w:ascii="Times New Roman" w:hAnsi="Times New Roman" w:cs="Times New Roman"/>
-          <w:b/>
-          <w:bCs/>
-          <w:sz w:val="24"/>
-          <w:szCs w:val="24"/>
-        </w:rPr>
-      </w:pPr>
-      <w:r>
-        <w:rPr>
-          <w:rFonts w:ascii="Times New Roman" w:hAnsi="Times New Roman" w:cs="Times New Roman"/>
-          <w:b/>
-          <w:bCs/>
-          <w:sz w:val="24"/>
-          <w:szCs w:val="24"/>
-        </w:rPr>
-        <w:t xml:space="preserve">Python Backend – </w:t>
-      </w:r>
-      <w:r>
-        <w:rPr>
-          <w:rFonts w:ascii="Times New Roman" w:hAnsi="Times New Roman" w:cs="Times New Roman"/>
-          <w:sz w:val="24"/>
-          <w:szCs w:val="24"/>
-        </w:rPr>
-        <w:t xml:space="preserve">refers to the server side </w:t>
-      </w:r>
-      <w:r>
-        <w:rPr>
-          <w:rFonts w:ascii="Times New Roman" w:hAnsi="Times New Roman" w:cs="Times New Roman"/>
-          <w:sz w:val="24"/>
-          <w:szCs w:val="24"/>
-        </w:rPr>
-        <w:t xml:space="preserve">or behind the </w:t>
-      </w:r>
-      <w:r>
-        <w:rPr>
-          <w:rFonts w:ascii="Times New Roman" w:hAnsi="Times New Roman" w:cs="Times New Roman"/>
-          <w:sz w:val="24"/>
-          <w:szCs w:val="24"/>
-        </w:rPr>
-        <w:t>scenes</w:t>
-      </w:r>
-      <w:r>
-        <w:rPr>
-          <w:rFonts w:ascii="Times New Roman" w:hAnsi="Times New Roman" w:cs="Times New Roman"/>
-          <w:sz w:val="24"/>
-          <w:szCs w:val="24"/>
-        </w:rPr>
-        <w:t xml:space="preserve"> logic that drives/powers a web application</w:t>
-      </w:r>
-      <w:r>
-        <w:rPr>
-          <w:rFonts w:ascii="Times New Roman" w:hAnsi="Times New Roman" w:cs="Times New Roman"/>
-          <w:sz w:val="24"/>
-          <w:szCs w:val="24"/>
-        </w:rPr>
-        <w:t>. It is built in the python programming language. The python server handles logic, data processing, and database communication. This communication is done through series of API calls.</w:t>
-      </w:r>
-    </w:p>
-    <w:p>
-      <w:pPr>
-        <w:spacing w:line="480" w:lineRule="auto"/>
-        <w:rPr>
-          <w:rFonts w:ascii="Times New Roman" w:hAnsi="Times New Roman" w:cs="Times New Roman"/>
-          <w:b/>
-          <w:bCs/>
-          <w:sz w:val="24"/>
-          <w:szCs w:val="24"/>
-        </w:rPr>
-      </w:pPr>
-      <w:r>
-        <w:rPr>
-          <w:rFonts w:ascii="Times New Roman" w:hAnsi="Times New Roman" w:cs="Times New Roman"/>
-          <w:b/>
-          <w:bCs/>
-          <w:sz w:val="24"/>
-          <w:szCs w:val="24"/>
-        </w:rPr>
-        <w:t xml:space="preserve">Frontend (CSS/HTML) – </w:t>
-      </w:r>
-      <w:r>
-        <w:rPr>
-          <w:rFonts w:ascii="Times New Roman" w:hAnsi="Times New Roman" w:cs="Times New Roman"/>
-          <w:sz w:val="24"/>
-          <w:szCs w:val="24"/>
-        </w:rPr>
-        <w:t xml:space="preserve">the frontend </w:t>
-      </w:r>
-      <w:r>
-        <w:rPr>
-          <w:rFonts w:ascii="Times New Roman" w:hAnsi="Times New Roman" w:cs="Times New Roman"/>
-          <w:sz w:val="24"/>
-          <w:szCs w:val="24"/>
-        </w:rPr>
-        <w:t xml:space="preserve">of an application is the </w:t>
-      </w:r>
-      <w:r>
-        <w:rPr>
-          <w:rFonts w:ascii="Times New Roman" w:hAnsi="Times New Roman" w:cs="Times New Roman"/>
-          <w:sz w:val="24"/>
-          <w:szCs w:val="24"/>
-        </w:rPr>
-        <w:t>part</w:t>
-      </w:r>
-      <w:r>
-        <w:rPr>
-          <w:rFonts w:ascii="Times New Roman" w:hAnsi="Times New Roman" w:cs="Times New Roman"/>
-          <w:sz w:val="24"/>
-          <w:szCs w:val="24"/>
-        </w:rPr>
-        <w:t xml:space="preserve"> that users interact </w:t>
-      </w:r>
-      <w:r>
-        <w:rPr>
-          <w:rFonts w:ascii="Times New Roman" w:hAnsi="Times New Roman" w:cs="Times New Roman"/>
-          <w:sz w:val="24"/>
-          <w:szCs w:val="24"/>
-        </w:rPr>
-        <w:t>with. This is what is loaded when the application is opened</w:t>
-      </w:r>
-      <w:r>
-        <w:rPr>
-          <w:rFonts w:ascii="Times New Roman" w:hAnsi="Times New Roman" w:cs="Times New Roman"/>
-          <w:sz w:val="24"/>
-          <w:szCs w:val="24"/>
-        </w:rPr>
-        <w:t>. Frontend</w:t>
-      </w:r>
-      <w:r>
-        <w:rPr>
-          <w:rFonts w:ascii="Times New Roman" w:hAnsi="Times New Roman" w:cs="Times New Roman"/>
-          <w:sz w:val="24"/>
-          <w:szCs w:val="24"/>
-        </w:rPr>
-        <w:t>s are usually written in Vanilla HTML and CSS programming languages</w:t>
-      </w:r>
-      <w:r>
-        <w:rPr>
-          <w:rFonts w:ascii="Times New Roman" w:hAnsi="Times New Roman" w:cs="Times New Roman"/>
-          <w:sz w:val="24"/>
-          <w:szCs w:val="24"/>
-        </w:rPr>
-        <w:t>. This allows for formatting, styling, and coloring of the site.</w:t>
-      </w:r>
-    </w:p>
-    <w:p>
-      <w:pPr>
-        <w:spacing w:line="480" w:lineRule="auto"/>
-        <w:rPr>
-          <w:rFonts w:ascii="Times New Roman" w:hAnsi="Times New Roman" w:cs="Times New Roman"/>
-          <w:sz w:val="24"/>
-          <w:szCs w:val="24"/>
-        </w:rPr>
-      </w:pPr>
-      <w:r>
-        <w:rPr>
-          <w:rFonts w:ascii="Times New Roman" w:hAnsi="Times New Roman" w:cs="Times New Roman"/>
-          <w:b/>
-          <w:bCs/>
-          <w:sz w:val="24"/>
-          <w:szCs w:val="24"/>
-        </w:rPr>
-        <w:lastRenderedPageBreak/>
-        <w:t xml:space="preserve">Web Application – </w:t>
-      </w:r>
-      <w:r>
-        <w:rPr>
-          <w:rFonts w:ascii="Times New Roman" w:hAnsi="Times New Roman" w:cs="Times New Roman"/>
-          <w:b/>
-          <w:bCs/>
-          <w:sz w:val="24"/>
-          <w:szCs w:val="24"/>
-        </w:rPr>
-        <w:t>“</w:t>
       </w:r>
       <w:r>
         <w:rPr>
@@ -8093,19 +8471,17 @@
           <w:sz w:val="24"/>
           <w:szCs w:val="24"/>
         </w:rPr>
-        <w:t>A program that is</w:t>
-      </w:r>
-      <w:r>
-        <w:rPr>
-          <w:rFonts w:ascii="Times New Roman" w:hAnsi="Times New Roman" w:cs="Times New Roman"/>
-          <w:b/>
-          <w:bCs/>
+        <w:t xml:space="preserve">stored on a remote server and delivered over the internet through a browser </w:t>
+      </w:r>
+      <w:r>
+        <w:rPr>
+          <w:rFonts w:ascii="Times New Roman" w:hAnsi="Times New Roman" w:cs="Times New Roman"/>
           <w:i/>
           <w:iCs/>
           <w:sz w:val="24"/>
           <w:szCs w:val="24"/>
         </w:rPr>
-        <w:t xml:space="preserve"> </w:t>
+        <w:t>interface (</w:t>
       </w:r>
       <w:r>
         <w:rPr>
@@ -8115,7 +8491,7 @@
           <w:sz w:val="24"/>
           <w:szCs w:val="24"/>
         </w:rPr>
-        <w:t xml:space="preserve">stored on a remote server and delivered over the internet through a browser </w:t>
+        <w:t>2025, TechTarget)</w:t>
       </w:r>
       <w:r>
         <w:rPr>
@@ -8125,26 +8501,6 @@
           <w:sz w:val="24"/>
           <w:szCs w:val="24"/>
         </w:rPr>
-        <w:t>interface (</w:t>
-      </w:r>
-      <w:r>
-        <w:rPr>
-          <w:rFonts w:ascii="Times New Roman" w:hAnsi="Times New Roman" w:cs="Times New Roman"/>
-          <w:i/>
-          <w:iCs/>
-          <w:sz w:val="24"/>
-          <w:szCs w:val="24"/>
-        </w:rPr>
-        <w:t>2025, TechTarget)</w:t>
-      </w:r>
-      <w:r>
-        <w:rPr>
-          <w:rFonts w:ascii="Times New Roman" w:hAnsi="Times New Roman" w:cs="Times New Roman"/>
-          <w:i/>
-          <w:iCs/>
-          <w:sz w:val="24"/>
-          <w:szCs w:val="24"/>
-        </w:rPr>
         <w:t>”</w:t>
       </w:r>
       <w:r>
@@ -8221,23 +8577,7 @@
           <w:sz w:val="24"/>
           <w:szCs w:val="24"/>
         </w:rPr>
-        <w:t>A computer that provides information to other computers called “clients” on a computer network. Servers can provide various functionalities, often called “services</w:t>
-      </w:r>
-      <w:r>
-        <w:rPr>
-          <w:rFonts w:ascii="Times New Roman" w:hAnsi="Times New Roman" w:cs="Times New Roman"/>
-          <w:sz w:val="24"/>
-          <w:szCs w:val="24"/>
-        </w:rPr>
-        <w:t>,</w:t>
-      </w:r>
-      <w:r>
-        <w:rPr>
-          <w:rFonts w:ascii="Times New Roman" w:hAnsi="Times New Roman" w:cs="Times New Roman"/>
-          <w:sz w:val="24"/>
-          <w:szCs w:val="24"/>
-        </w:rPr>
-        <w:t xml:space="preserve">” such as sharing data or resources among multiple clients of performing computations for a client. </w:t>
+        <w:t xml:space="preserve">A computer that provides information to other computers called “clients” on a computer network. Servers can provide various functionalities, often called “services,” such as sharing data or resources among multiple clients of performing computations for a client. </w:t>
       </w:r>
     </w:p>
     <w:p>
@@ -8283,8 +8623,6 @@
         <w:spacing w:line="480" w:lineRule="auto"/>
         <w:rPr>
           <w:rFonts w:ascii="Times New Roman" w:hAnsi="Times New Roman" w:cs="Times New Roman"/>
-          <w:b/>
-          <w:bCs/>
           <w:sz w:val="24"/>
           <w:szCs w:val="24"/>
         </w:rPr>
@@ -8307,7 +8645,141 @@
           <w:sz w:val="24"/>
           <w:szCs w:val="24"/>
         </w:rPr>
-        <w:t xml:space="preserve"> - </w:t>
+        <w:t xml:space="preserve"> </w:t>
+      </w:r>
+      <w:r>
+        <w:rPr>
+          <w:rFonts w:ascii="Times New Roman" w:hAnsi="Times New Roman" w:cs="Times New Roman"/>
+          <w:b/>
+          <w:bCs/>
+          <w:sz w:val="24"/>
+          <w:szCs w:val="24"/>
+        </w:rPr>
+        <w:t>–</w:t>
+      </w:r>
+      <w:r>
+        <w:rPr>
+          <w:rFonts w:ascii="Times New Roman" w:hAnsi="Times New Roman" w:cs="Times New Roman"/>
+          <w:b/>
+          <w:bCs/>
+          <w:sz w:val="24"/>
+          <w:szCs w:val="24"/>
+        </w:rPr>
+        <w:t xml:space="preserve"> </w:t>
+      </w:r>
+      <w:r>
+        <w:rPr>
+          <w:rFonts w:ascii="Times New Roman" w:hAnsi="Times New Roman" w:cs="Times New Roman"/>
+          <w:sz w:val="24"/>
+          <w:szCs w:val="24"/>
+        </w:rPr>
+        <w:t xml:space="preserve">A database query is </w:t>
+      </w:r>
+      <w:r>
+        <w:rPr>
+          <w:rFonts w:ascii="Times New Roman" w:hAnsi="Times New Roman" w:cs="Times New Roman"/>
+          <w:sz w:val="24"/>
+          <w:szCs w:val="24"/>
+        </w:rPr>
+        <w:t xml:space="preserve">the logic that is used to </w:t>
+      </w:r>
+      <w:r>
+        <w:rPr>
+          <w:rFonts w:ascii="Times New Roman" w:hAnsi="Times New Roman" w:cs="Times New Roman"/>
+          <w:sz w:val="24"/>
+          <w:szCs w:val="24"/>
+        </w:rPr>
+        <w:t xml:space="preserve">access, </w:t>
+      </w:r>
+      <w:r>
+        <w:rPr>
+          <w:rFonts w:ascii="Times New Roman" w:hAnsi="Times New Roman" w:cs="Times New Roman"/>
+          <w:sz w:val="24"/>
+          <w:szCs w:val="24"/>
+        </w:rPr>
+        <w:t>retrieve</w:t>
+      </w:r>
+      <w:r>
+        <w:rPr>
+          <w:rFonts w:ascii="Times New Roman" w:hAnsi="Times New Roman" w:cs="Times New Roman"/>
+          <w:sz w:val="24"/>
+          <w:szCs w:val="24"/>
+        </w:rPr>
+        <w:t>, delete, manipulate</w:t>
+      </w:r>
+      <w:r>
+        <w:rPr>
+          <w:rFonts w:ascii="Times New Roman" w:hAnsi="Times New Roman" w:cs="Times New Roman"/>
+          <w:sz w:val="24"/>
+          <w:szCs w:val="24"/>
+        </w:rPr>
+        <w:t xml:space="preserve"> </w:t>
+      </w:r>
+      <w:r>
+        <w:rPr>
+          <w:rFonts w:ascii="Times New Roman" w:hAnsi="Times New Roman" w:cs="Times New Roman"/>
+          <w:sz w:val="24"/>
+          <w:szCs w:val="24"/>
+        </w:rPr>
+        <w:t xml:space="preserve">information from the database container. It is a specific format that </w:t>
+      </w:r>
+      <w:proofErr w:type="gramStart"/>
+      <w:r>
+        <w:rPr>
+          <w:rFonts w:ascii="Times New Roman" w:hAnsi="Times New Roman" w:cs="Times New Roman"/>
+          <w:sz w:val="24"/>
+          <w:szCs w:val="24"/>
+        </w:rPr>
+        <w:t>allows</w:t>
+      </w:r>
+      <w:r>
+        <w:rPr>
+          <w:rFonts w:ascii="Times New Roman" w:hAnsi="Times New Roman" w:cs="Times New Roman"/>
+          <w:sz w:val="24"/>
+          <w:szCs w:val="24"/>
+        </w:rPr>
+        <w:t xml:space="preserve"> </w:t>
+      </w:r>
+      <w:r>
+        <w:rPr>
+          <w:rFonts w:ascii="Times New Roman" w:hAnsi="Times New Roman" w:cs="Times New Roman"/>
+          <w:sz w:val="24"/>
+          <w:szCs w:val="24"/>
+        </w:rPr>
+        <w:t>for</w:t>
+      </w:r>
+      <w:proofErr w:type="gramEnd"/>
+      <w:r>
+        <w:rPr>
+          <w:rFonts w:ascii="Times New Roman" w:hAnsi="Times New Roman" w:cs="Times New Roman"/>
+          <w:sz w:val="24"/>
+          <w:szCs w:val="24"/>
+        </w:rPr>
+        <w:t xml:space="preserve"> </w:t>
+      </w:r>
+      <w:r>
+        <w:rPr>
+          <w:rFonts w:ascii="Times New Roman" w:hAnsi="Times New Roman" w:cs="Times New Roman"/>
+          <w:sz w:val="24"/>
+          <w:szCs w:val="24"/>
+        </w:rPr>
+        <w:t xml:space="preserve">table </w:t>
+      </w:r>
+      <w:r>
+        <w:rPr>
+          <w:rFonts w:ascii="Times New Roman" w:hAnsi="Times New Roman" w:cs="Times New Roman"/>
+          <w:sz w:val="24"/>
+          <w:szCs w:val="24"/>
+        </w:rPr>
+        <w:t>injections</w:t>
+      </w:r>
+      <w:r>
+        <w:rPr>
+          <w:rFonts w:ascii="Times New Roman" w:hAnsi="Times New Roman" w:cs="Times New Roman"/>
+          <w:sz w:val="24"/>
+          <w:szCs w:val="24"/>
+        </w:rPr>
+        <w:t>.</w:t>
       </w:r>
     </w:p>
     <w:p>
@@ -8331,33 +8803,41 @@
         </w:rPr>
         <w:t xml:space="preserve">Entity Class Diagram – </w:t>
       </w:r>
-    </w:p>
-    <w:p>
-      <w:pPr>
-        <w:spacing w:line="480" w:lineRule="auto"/>
-        <w:rPr>
-          <w:rFonts w:ascii="Times New Roman" w:hAnsi="Times New Roman" w:cs="Times New Roman"/>
-          <w:b/>
-          <w:bCs/>
-          <w:sz w:val="24"/>
-          <w:szCs w:val="24"/>
-        </w:rPr>
-      </w:pPr>
-      <w:r>
-        <w:rPr>
-          <w:rFonts w:ascii="Times New Roman" w:hAnsi="Times New Roman" w:cs="Times New Roman"/>
-          <w:b/>
-          <w:bCs/>
-          <w:sz w:val="24"/>
-          <w:szCs w:val="24"/>
-        </w:rPr>
-        <w:t>State</w:t>
-      </w:r>
-      <w:r>
-        <w:rPr>
-          <w:rFonts w:ascii="Times New Roman" w:hAnsi="Times New Roman" w:cs="Times New Roman"/>
-          <w:b/>
-          <w:bCs/>
+      <w:r>
+        <w:rPr>
+          <w:rFonts w:ascii="Times New Roman" w:hAnsi="Times New Roman" w:cs="Times New Roman"/>
+          <w:sz w:val="24"/>
+          <w:szCs w:val="24"/>
+        </w:rPr>
+        <w:t xml:space="preserve">shows the </w:t>
+      </w:r>
+      <w:r>
+        <w:rPr>
+          <w:rFonts w:ascii="Times New Roman" w:hAnsi="Times New Roman" w:cs="Times New Roman"/>
+          <w:sz w:val="24"/>
+          <w:szCs w:val="24"/>
+        </w:rPr>
+        <w:t xml:space="preserve">structure of data </w:t>
+      </w:r>
+      <w:r>
+        <w:rPr>
+          <w:rFonts w:ascii="Times New Roman" w:hAnsi="Times New Roman" w:cs="Times New Roman"/>
+          <w:sz w:val="24"/>
+          <w:szCs w:val="24"/>
+        </w:rPr>
+        <w:t>class</w:t>
+      </w:r>
+      <w:r>
+        <w:rPr>
+          <w:rFonts w:ascii="Times New Roman" w:hAnsi="Times New Roman" w:cs="Times New Roman"/>
+          <w:sz w:val="24"/>
+          <w:szCs w:val="24"/>
+        </w:rPr>
+        <w:t>es</w:t>
+      </w:r>
+      <w:r>
+        <w:rPr>
+          <w:rFonts w:ascii="Times New Roman" w:hAnsi="Times New Roman" w:cs="Times New Roman"/>
           <w:sz w:val="24"/>
           <w:szCs w:val="24"/>
         </w:rPr>
@@ -8366,12 +8846,94 @@
       <w:r>
         <w:rPr>
           <w:rFonts w:ascii="Times New Roman" w:hAnsi="Times New Roman" w:cs="Times New Roman"/>
-          <w:b/>
-          <w:bCs/>
-          <w:sz w:val="24"/>
-          <w:szCs w:val="24"/>
-        </w:rPr>
-        <w:t>Chart</w:t>
+          <w:sz w:val="24"/>
+          <w:szCs w:val="24"/>
+        </w:rPr>
+        <w:t xml:space="preserve">in a </w:t>
+      </w:r>
+      <w:r>
+        <w:rPr>
+          <w:rFonts w:ascii="Times New Roman" w:hAnsi="Times New Roman" w:cs="Times New Roman"/>
+          <w:sz w:val="24"/>
+          <w:szCs w:val="24"/>
+        </w:rPr>
+        <w:t>system</w:t>
+      </w:r>
+      <w:r>
+        <w:rPr>
+          <w:rFonts w:ascii="Times New Roman" w:hAnsi="Times New Roman" w:cs="Times New Roman"/>
+          <w:sz w:val="24"/>
+          <w:szCs w:val="24"/>
+        </w:rPr>
+        <w:t>. Represents the relationship between</w:t>
+      </w:r>
+      <w:r>
+        <w:rPr>
+          <w:rFonts w:ascii="Times New Roman" w:hAnsi="Times New Roman" w:cs="Times New Roman"/>
+          <w:sz w:val="24"/>
+          <w:szCs w:val="24"/>
+        </w:rPr>
+        <w:t xml:space="preserve"> data, the actions performed, and methods used. This diagram is mainly mor </w:t>
+      </w:r>
+      <w:r>
+        <w:rPr>
+          <w:rFonts w:ascii="Times New Roman" w:hAnsi="Times New Roman" w:cs="Times New Roman"/>
+          <w:sz w:val="24"/>
+          <w:szCs w:val="24"/>
+        </w:rPr>
+        <w:t xml:space="preserve">systematic modeling for </w:t>
+      </w:r>
+      <w:r>
+        <w:rPr>
+          <w:rFonts w:ascii="Times New Roman" w:hAnsi="Times New Roman" w:cs="Times New Roman"/>
+          <w:sz w:val="24"/>
+          <w:szCs w:val="24"/>
+        </w:rPr>
+        <w:t>object-oriented</w:t>
+      </w:r>
+      <w:r>
+        <w:rPr>
+          <w:rFonts w:ascii="Times New Roman" w:hAnsi="Times New Roman" w:cs="Times New Roman"/>
+          <w:sz w:val="24"/>
+          <w:szCs w:val="24"/>
+        </w:rPr>
+        <w:t xml:space="preserve"> </w:t>
+      </w:r>
+      <w:r>
+        <w:rPr>
+          <w:rFonts w:ascii="Times New Roman" w:hAnsi="Times New Roman" w:cs="Times New Roman"/>
+          <w:sz w:val="24"/>
+          <w:szCs w:val="24"/>
+        </w:rPr>
+        <w:t xml:space="preserve">software </w:t>
+      </w:r>
+      <w:r>
+        <w:rPr>
+          <w:rFonts w:ascii="Times New Roman" w:hAnsi="Times New Roman" w:cs="Times New Roman"/>
+          <w:sz w:val="24"/>
+          <w:szCs w:val="24"/>
+        </w:rPr>
+        <w:t>projects.</w:t>
+      </w:r>
+    </w:p>
+    <w:p>
+      <w:pPr>
+        <w:spacing w:line="480" w:lineRule="auto"/>
+        <w:rPr>
+          <w:rFonts w:ascii="Times New Roman" w:hAnsi="Times New Roman" w:cs="Times New Roman"/>
+          <w:sz w:val="24"/>
+          <w:szCs w:val="24"/>
+        </w:rPr>
+      </w:pPr>
+      <w:r>
+        <w:rPr>
+          <w:rFonts w:ascii="Times New Roman" w:hAnsi="Times New Roman" w:cs="Times New Roman"/>
+          <w:b/>
+          <w:bCs/>
+          <w:sz w:val="24"/>
+          <w:szCs w:val="24"/>
+        </w:rPr>
+        <w:t>State Chart</w:t>
       </w:r>
       <w:r>
         <w:rPr>
@@ -8383,14 +8945,28 @@
         </w:rPr>
         <w:t xml:space="preserve"> Diagram – </w:t>
       </w:r>
-    </w:p>
-    <w:p>
-      <w:pPr>
-        <w:spacing w:line="480" w:lineRule="auto"/>
-        <w:rPr>
-          <w:rFonts w:ascii="Times New Roman" w:hAnsi="Times New Roman" w:cs="Times New Roman"/>
-          <w:b/>
-          <w:bCs/>
+      <w:r>
+        <w:rPr>
+          <w:rFonts w:ascii="Times New Roman" w:hAnsi="Times New Roman" w:cs="Times New Roman"/>
+          <w:sz w:val="24"/>
+          <w:szCs w:val="24"/>
+        </w:rPr>
+        <w:t xml:space="preserve">shows the relation of how objects and systems change over time while responding to certain events. </w:t>
+      </w:r>
+      <w:r>
+        <w:rPr>
+          <w:rFonts w:ascii="Times New Roman" w:hAnsi="Times New Roman" w:cs="Times New Roman"/>
+          <w:sz w:val="24"/>
+          <w:szCs w:val="24"/>
+        </w:rPr>
+        <w:t xml:space="preserve">This diagram represents behavior, phases, and event driven systems. </w:t>
+      </w:r>
+    </w:p>
+    <w:p>
+      <w:pPr>
+        <w:spacing w:line="480" w:lineRule="auto"/>
+        <w:rPr>
+          <w:rFonts w:ascii="Times New Roman" w:hAnsi="Times New Roman" w:cs="Times New Roman"/>
           <w:sz w:val="24"/>
           <w:szCs w:val="24"/>
         </w:rPr>
@@ -8405,26 +8981,77 @@
         </w:rPr>
         <w:t xml:space="preserve">Use Case Diagram – </w:t>
       </w:r>
-    </w:p>
-    <w:p>
-      <w:pPr>
-        <w:spacing w:line="480" w:lineRule="auto"/>
-        <w:rPr>
-          <w:rFonts w:ascii="Times New Roman" w:hAnsi="Times New Roman" w:cs="Times New Roman"/>
-          <w:b/>
-          <w:bCs/>
-          <w:sz w:val="24"/>
-          <w:szCs w:val="24"/>
-        </w:rPr>
-      </w:pPr>
-      <w:r>
-        <w:rPr>
-          <w:rFonts w:ascii="Times New Roman" w:hAnsi="Times New Roman" w:cs="Times New Roman"/>
-          <w:b/>
-          <w:bCs/>
-          <w:sz w:val="24"/>
-          <w:szCs w:val="24"/>
-        </w:rPr>
+      <w:r>
+        <w:rPr>
+          <w:rFonts w:ascii="Times New Roman" w:hAnsi="Times New Roman" w:cs="Times New Roman"/>
+          <w:sz w:val="24"/>
+          <w:szCs w:val="24"/>
+        </w:rPr>
+        <w:t>the use case</w:t>
+      </w:r>
+      <w:r>
+        <w:rPr>
+          <w:rFonts w:ascii="Times New Roman" w:hAnsi="Times New Roman" w:cs="Times New Roman"/>
+          <w:b/>
+          <w:bCs/>
+          <w:sz w:val="24"/>
+          <w:szCs w:val="24"/>
+        </w:rPr>
+        <w:t xml:space="preserve"> </w:t>
+      </w:r>
+      <w:r>
+        <w:rPr>
+          <w:rFonts w:ascii="Times New Roman" w:hAnsi="Times New Roman" w:cs="Times New Roman"/>
+          <w:sz w:val="24"/>
+          <w:szCs w:val="24"/>
+        </w:rPr>
+        <w:t>diagram is used</w:t>
+      </w:r>
+      <w:r>
+        <w:rPr>
+          <w:rFonts w:ascii="Times New Roman" w:hAnsi="Times New Roman" w:cs="Times New Roman"/>
+          <w:b/>
+          <w:bCs/>
+          <w:sz w:val="24"/>
+          <w:szCs w:val="24"/>
+        </w:rPr>
+        <w:t xml:space="preserve"> </w:t>
+      </w:r>
+      <w:r>
+        <w:rPr>
+          <w:rFonts w:ascii="Times New Roman" w:hAnsi="Times New Roman" w:cs="Times New Roman"/>
+          <w:sz w:val="24"/>
+          <w:szCs w:val="24"/>
+        </w:rPr>
+        <w:t xml:space="preserve">to illustrate how </w:t>
+      </w:r>
+      <w:r>
+        <w:rPr>
+          <w:rFonts w:ascii="Times New Roman" w:hAnsi="Times New Roman" w:cs="Times New Roman"/>
+          <w:sz w:val="24"/>
+          <w:szCs w:val="24"/>
+        </w:rPr>
+        <w:t>users interact with a system or application.</w:t>
+      </w:r>
+    </w:p>
+    <w:p>
+      <w:pPr>
+        <w:spacing w:line="480" w:lineRule="auto"/>
+        <w:rPr>
+          <w:rFonts w:ascii="Times New Roman" w:hAnsi="Times New Roman" w:cs="Times New Roman"/>
+          <w:sz w:val="24"/>
+          <w:szCs w:val="24"/>
+        </w:rPr>
+      </w:pPr>
+      <w:r>
+        <w:rPr>
+          <w:rFonts w:ascii="Times New Roman" w:hAnsi="Times New Roman" w:cs="Times New Roman"/>
+          <w:b/>
+          <w:bCs/>
+          <w:sz w:val="24"/>
+          <w:szCs w:val="24"/>
+        </w:rPr>
+        <w:lastRenderedPageBreak/>
         <w:t>Leaderboard</w:t>
       </w:r>
       <w:r>
@@ -8435,7 +9062,35 @@
           <w:sz w:val="24"/>
           <w:szCs w:val="24"/>
         </w:rPr>
-        <w:t xml:space="preserve"> - </w:t>
+        <w:t xml:space="preserve"> </w:t>
+      </w:r>
+      <w:r>
+        <w:rPr>
+          <w:rFonts w:ascii="Times New Roman" w:hAnsi="Times New Roman" w:cs="Times New Roman"/>
+          <w:b/>
+          <w:bCs/>
+          <w:sz w:val="24"/>
+          <w:szCs w:val="24"/>
+        </w:rPr>
+        <w:t>–</w:t>
+      </w:r>
+      <w:r>
+        <w:rPr>
+          <w:rFonts w:ascii="Times New Roman" w:hAnsi="Times New Roman" w:cs="Times New Roman"/>
+          <w:b/>
+          <w:bCs/>
+          <w:sz w:val="24"/>
+          <w:szCs w:val="24"/>
+        </w:rPr>
+        <w:t xml:space="preserve"> </w:t>
+      </w:r>
+      <w:r>
+        <w:rPr>
+          <w:rFonts w:ascii="Times New Roman" w:hAnsi="Times New Roman" w:cs="Times New Roman"/>
+          <w:sz w:val="24"/>
+          <w:szCs w:val="24"/>
+        </w:rPr>
+        <w:t>a social interactive feature that stores overall highest activity data.</w:t>
       </w:r>
     </w:p>
     <w:p>
@@ -8467,7 +9122,59 @@
           <w:sz w:val="24"/>
           <w:szCs w:val="24"/>
         </w:rPr>
-        <w:t xml:space="preserve"> - </w:t>
+        <w:t xml:space="preserve"> </w:t>
+      </w:r>
+      <w:r>
+        <w:rPr>
+          <w:rFonts w:ascii="Times New Roman" w:hAnsi="Times New Roman" w:cs="Times New Roman"/>
+          <w:b/>
+          <w:bCs/>
+          <w:sz w:val="24"/>
+          <w:szCs w:val="24"/>
+        </w:rPr>
+        <w:t>–</w:t>
+      </w:r>
+      <w:r>
+        <w:rPr>
+          <w:rFonts w:ascii="Times New Roman" w:hAnsi="Times New Roman" w:cs="Times New Roman"/>
+          <w:b/>
+          <w:bCs/>
+          <w:sz w:val="24"/>
+          <w:szCs w:val="24"/>
+        </w:rPr>
+        <w:t xml:space="preserve"> </w:t>
+      </w:r>
+      <w:r>
+        <w:rPr>
+          <w:rFonts w:ascii="Times New Roman" w:hAnsi="Times New Roman" w:cs="Times New Roman"/>
+          <w:sz w:val="24"/>
+          <w:szCs w:val="24"/>
+        </w:rPr>
+        <w:t>a user with full access privileges to a</w:t>
+      </w:r>
+      <w:r>
+        <w:rPr>
+          <w:rFonts w:ascii="Times New Roman" w:hAnsi="Times New Roman" w:cs="Times New Roman"/>
+          <w:sz w:val="24"/>
+          <w:szCs w:val="24"/>
+        </w:rPr>
+        <w:t xml:space="preserve">n application with no limitation. Privileges may be </w:t>
+      </w:r>
+      <w:r>
+        <w:rPr>
+          <w:rFonts w:ascii="Times New Roman" w:hAnsi="Times New Roman" w:cs="Times New Roman"/>
+          <w:sz w:val="24"/>
+          <w:szCs w:val="24"/>
+        </w:rPr>
+        <w:t xml:space="preserve">view, </w:t>
+      </w:r>
+      <w:r>
+        <w:rPr>
+          <w:rFonts w:ascii="Times New Roman" w:hAnsi="Times New Roman" w:cs="Times New Roman"/>
+          <w:sz w:val="24"/>
+          <w:szCs w:val="24"/>
+        </w:rPr>
+        <w:t>read, write, execute for data modification.</w:t>
       </w:r>
     </w:p>
     <w:p>
@@ -8521,30 +9228,22 @@
         </w:rPr>
         <w:t xml:space="preserve"> </w:t>
       </w:r>
-    </w:p>
-    <w:p>
-      <w:pPr>
-        <w:spacing w:line="480" w:lineRule="auto"/>
-        <w:rPr>
-          <w:rFonts w:ascii="Times New Roman" w:hAnsi="Times New Roman" w:cs="Times New Roman"/>
-          <w:b/>
-          <w:bCs/>
-          <w:sz w:val="24"/>
-          <w:szCs w:val="24"/>
-        </w:rPr>
-      </w:pPr>
-    </w:p>
-    <w:p>
-      <w:pPr>
-        <w:spacing w:line="480" w:lineRule="auto"/>
-        <w:rPr>
-          <w:rFonts w:ascii="Times New Roman" w:hAnsi="Times New Roman" w:cs="Times New Roman"/>
-          <w:b/>
-          <w:bCs/>
-          <w:sz w:val="24"/>
-          <w:szCs w:val="24"/>
-        </w:rPr>
-      </w:pPr>
+      <w:r>
+        <w:rPr>
+          <w:rFonts w:ascii="Times New Roman" w:hAnsi="Times New Roman" w:cs="Times New Roman"/>
+          <w:sz w:val="24"/>
+          <w:szCs w:val="24"/>
+        </w:rPr>
+        <w:t>component that show past and current activities participated in. Allow the sorting by date,</w:t>
+      </w:r>
+      <w:r>
+        <w:rPr>
+          <w:rFonts w:ascii="Times New Roman" w:hAnsi="Times New Roman" w:cs="Times New Roman"/>
+          <w:sz w:val="24"/>
+          <w:szCs w:val="24"/>
+        </w:rPr>
+        <w:t xml:space="preserve"> or data statistic. </w:t>
+      </w:r>
     </w:p>
     <w:p>
       <w:pPr>
@@ -8566,7 +9265,6 @@
           <w:szCs w:val="24"/>
           <w:u w:val="single"/>
         </w:rPr>
-        <w:lastRenderedPageBreak/>
         <w:br/>
       </w:r>
       <w:bookmarkStart w:id="30" w:name="_Toc213221348"/>
@@ -8757,6 +9455,22 @@
         </w:rPr>
         <w:t>III, IV</w:t>
       </w:r>
+      <w:r>
+        <w:rPr>
+          <w:rFonts w:ascii="Times New Roman" w:hAnsi="Times New Roman" w:cs="Times New Roman"/>
+          <w:sz w:val="24"/>
+          <w:szCs w:val="24"/>
+        </w:rPr>
+        <w:t xml:space="preserve">, </w:t>
+      </w:r>
+      <w:r>
+        <w:rPr>
+          <w:rFonts w:ascii="Times New Roman" w:hAnsi="Times New Roman" w:cs="Times New Roman"/>
+          <w:sz w:val="24"/>
+          <w:szCs w:val="24"/>
+        </w:rPr>
+        <w:t>glossary, reference list</w:t>
+      </w:r>
     </w:p>
     <w:p>
       <w:pPr>
@@ -8907,6 +9621,7 @@
           <w:sz w:val="24"/>
           <w:szCs w:val="24"/>
         </w:rPr>
+        <w:lastRenderedPageBreak/>
         <w:t xml:space="preserve">System modeling, functional use case scenario, entity class diagram, </w:t>
       </w:r>
       <w:r>
@@ -8953,7 +9668,6 @@
           <w:sz w:val="24"/>
           <w:szCs w:val="24"/>
         </w:rPr>
-        <w:lastRenderedPageBreak/>
         <w:t>In addition to the writing of each section, all team members took part in proof reading and formatting ensuring the creation of a clear, concise and well-organized document. Together the team worked to check for proper grammar, proper citation, and adherence to all formatting guidelines.</w:t>
       </w:r>
     </w:p>
@@ -9106,7 +9820,25 @@
           <w:sz w:val="24"/>
           <w:szCs w:val="24"/>
         </w:rPr>
-        <w:t>I, Margo Bonal, confirm that all work I have contributed to this document has been to the best of my knowledge, completed with integrity and in accordance with the objectives and collaborative standards established by the team. I attest that I will maintain these standards in all future contributions to this project.</w:t>
+        <w:t xml:space="preserve">I, Margo Bonal, confirm that all work I have contributed to this document has been to the best of my knowledge, completed with integrity and in accordance with the objectives and collaborative standards established by the team. I </w:t>
+      </w:r>
+      <w:proofErr w:type="gramStart"/>
+      <w:r>
+        <w:rPr>
+          <w:rFonts w:ascii="Times New Roman" w:hAnsi="Times New Roman" w:cs="Times New Roman"/>
+          <w:sz w:val="24"/>
+          <w:szCs w:val="24"/>
+        </w:rPr>
+        <w:t>attest</w:t>
+      </w:r>
+      <w:proofErr w:type="gramEnd"/>
+      <w:r>
+        <w:rPr>
+          <w:rFonts w:ascii="Times New Roman" w:hAnsi="Times New Roman" w:cs="Times New Roman"/>
+          <w:sz w:val="24"/>
+          <w:szCs w:val="24"/>
+        </w:rPr>
+        <w:t xml:space="preserve"> that I will maintain these standards in all future contributions to this project.</w:t>
       </w:r>
     </w:p>
     <w:p>
@@ -9161,7 +9893,7 @@
                     </pic:cNvPicPr>
                   </pic:nvPicPr>
                   <pic:blipFill>
-                    <a:blip r:embed="rId17" cstate="print">
+                    <a:blip r:embed="rId18" cstate="print">
                       <a:extLst>
                         <a:ext uri="{28A0092B-C50C-407E-A947-70E740481C1C}">
                           <a14:useLocalDpi xmlns:a14="http://schemas.microsoft.com/office/drawing/2010/main" val="0"/>
@@ -9273,7 +10005,52 @@
           <w:sz w:val="24"/>
           <w:szCs w:val="24"/>
         </w:rPr>
-        <w:t>I, John Gerega confirm that all work I have contributed to this document has been to the best of my knowledge completed with integrity and in accordance with the objectives and collaborative standards established by the team. I attest that I will maintain these standards in all future contributions to this project.</w:t>
+        <w:t xml:space="preserve">I, John </w:t>
+      </w:r>
+      <w:proofErr w:type="gramStart"/>
+      <w:r>
+        <w:rPr>
+          <w:rFonts w:ascii="Times New Roman" w:hAnsi="Times New Roman" w:cs="Times New Roman"/>
+          <w:sz w:val="24"/>
+          <w:szCs w:val="24"/>
+        </w:rPr>
+        <w:t>Gerega</w:t>
+      </w:r>
+      <w:proofErr w:type="gramEnd"/>
+      <w:r>
+        <w:rPr>
+          <w:rFonts w:ascii="Times New Roman" w:hAnsi="Times New Roman" w:cs="Times New Roman"/>
+          <w:sz w:val="24"/>
+          <w:szCs w:val="24"/>
+        </w:rPr>
+        <w:t xml:space="preserve"> confirm that all work I have contributed to this document has been to the best of my knowledge completed with integrity and in accordance with the objectives and collaborative </w:t>
+      </w:r>
+      <w:r>
+        <w:rPr>
+          <w:rFonts w:ascii="Times New Roman" w:hAnsi="Times New Roman" w:cs="Times New Roman"/>
+          <w:sz w:val="24"/>
+          <w:szCs w:val="24"/>
+        </w:rPr>
+        <w:lastRenderedPageBreak/>
+        <w:t xml:space="preserve">standards established by the team. I </w:t>
+      </w:r>
+      <w:proofErr w:type="gramStart"/>
+      <w:r>
+        <w:rPr>
+          <w:rFonts w:ascii="Times New Roman" w:hAnsi="Times New Roman" w:cs="Times New Roman"/>
+          <w:sz w:val="24"/>
+          <w:szCs w:val="24"/>
+        </w:rPr>
+        <w:t>attest</w:t>
+      </w:r>
+      <w:proofErr w:type="gramEnd"/>
+      <w:r>
+        <w:rPr>
+          <w:rFonts w:ascii="Times New Roman" w:hAnsi="Times New Roman" w:cs="Times New Roman"/>
+          <w:sz w:val="24"/>
+          <w:szCs w:val="24"/>
+        </w:rPr>
+        <w:t xml:space="preserve"> that I will maintain these standards in all future contributions to this project.</w:t>
       </w:r>
     </w:p>
     <w:p>
@@ -9331,7 +10108,7 @@
                     </pic:cNvPicPr>
                   </pic:nvPicPr>
                   <pic:blipFill>
-                    <a:blip r:embed="rId18">
+                    <a:blip r:embed="rId19">
                       <a:extLst>
                         <a:ext uri="{28A0092B-C50C-407E-A947-70E740481C1C}">
                           <a14:useLocalDpi xmlns:a14="http://schemas.microsoft.com/office/drawing/2010/main" val="0"/>
@@ -9459,16 +10236,25 @@
           <w:sz w:val="24"/>
           <w:szCs w:val="24"/>
         </w:rPr>
-        <w:t xml:space="preserve"> confirm that all work I have contributed to this document has been to the best of my knowledge completed with integrity and in accordance with the objectives and collaborative </w:t>
-      </w:r>
-      <w:r>
-        <w:rPr>
-          <w:rFonts w:ascii="Times New Roman" w:hAnsi="Times New Roman" w:cs="Times New Roman"/>
-          <w:sz w:val="24"/>
-          <w:szCs w:val="24"/>
-        </w:rPr>
-        <w:lastRenderedPageBreak/>
-        <w:t>standards established by the team. I attest that I will maintain these standards in all future contributions to this project.</w:t>
+        <w:t xml:space="preserve"> confirm that all work I have contributed to this document has been to the best of my knowledge completed with integrity and in accordance with the objectives and collaborative standards established by the team. I </w:t>
+      </w:r>
+      <w:proofErr w:type="gramStart"/>
+      <w:r>
+        <w:rPr>
+          <w:rFonts w:ascii="Times New Roman" w:hAnsi="Times New Roman" w:cs="Times New Roman"/>
+          <w:sz w:val="24"/>
+          <w:szCs w:val="24"/>
+        </w:rPr>
+        <w:t>attest</w:t>
+      </w:r>
+      <w:proofErr w:type="gramEnd"/>
+      <w:r>
+        <w:rPr>
+          <w:rFonts w:ascii="Times New Roman" w:hAnsi="Times New Roman" w:cs="Times New Roman"/>
+          <w:sz w:val="24"/>
+          <w:szCs w:val="24"/>
+        </w:rPr>
+        <w:t xml:space="preserve"> that I will maintain these standards in all future contributions to this project.</w:t>
       </w:r>
     </w:p>
     <w:p>
@@ -9523,7 +10309,7 @@
                     </pic:cNvPicPr>
                   </pic:nvPicPr>
                   <pic:blipFill>
-                    <a:blip r:embed="rId19" cstate="print">
+                    <a:blip r:embed="rId20" cstate="print">
                       <a:extLst>
                         <a:ext uri="{28A0092B-C50C-407E-A947-70E740481C1C}">
                           <a14:useLocalDpi xmlns:a14="http://schemas.microsoft.com/office/drawing/2010/main" val="0"/>
@@ -9706,7 +10492,7 @@
     </w:p>
     <w:p/>
     <w:sectPr>
-      <w:headerReference w:type="default" r:id="rId20"/>
+      <w:headerReference w:type="default" r:id="rId21"/>
       <w:pgSz w:w="12240" w:h="15840"/>
       <w:pgMar w:top="1440" w:right="1440" w:bottom="1440" w:left="1440" w:header="720" w:footer="720" w:gutter="0"/>
       <w:pgNumType w:start="0"/>

</xml_diff>

<commit_message>
Added some stuff to states and transitions section
</commit_message>
<xml_diff>
--- a/Specifications/Group2_Specifications.docx
+++ b/Specifications/Group2_Specifications.docx
@@ -6566,7 +6566,43 @@
           <w:sz w:val="24"/>
           <w:szCs w:val="24"/>
         </w:rPr>
-        <w:t xml:space="preserve"> activity button is pushed an activity object will be created giving the object a unique activity ID and storing the ID of the user creating the activity. Once created, the activity will ask for the input of activity type, distance, duration, date, route name (Optional), and Pace (Optional). Once all the </w:t>
+        <w:t xml:space="preserve"> activity button is pushed an activity object will be </w:t>
+      </w:r>
+      <w:proofErr w:type="gramStart"/>
+      <w:r>
+        <w:rPr>
+          <w:rFonts w:ascii="Times New Roman" w:hAnsi="Times New Roman" w:cs="Times New Roman"/>
+          <w:sz w:val="24"/>
+          <w:szCs w:val="24"/>
+        </w:rPr>
+        <w:t>created</w:t>
+      </w:r>
+      <w:proofErr w:type="gramEnd"/>
+      <w:r>
+        <w:rPr>
+          <w:rFonts w:ascii="Times New Roman" w:hAnsi="Times New Roman" w:cs="Times New Roman"/>
+          <w:sz w:val="24"/>
+          <w:szCs w:val="24"/>
+        </w:rPr>
+        <w:t xml:space="preserve"> giving the object a unique activity ID and storing the ID of the user </w:t>
+      </w:r>
+      <w:proofErr w:type="gramStart"/>
+      <w:r>
+        <w:rPr>
+          <w:rFonts w:ascii="Times New Roman" w:hAnsi="Times New Roman" w:cs="Times New Roman"/>
+          <w:sz w:val="24"/>
+          <w:szCs w:val="24"/>
+        </w:rPr>
+        <w:t>creating</w:t>
+      </w:r>
+      <w:proofErr w:type="gramEnd"/>
+      <w:r>
+        <w:rPr>
+          <w:rFonts w:ascii="Times New Roman" w:hAnsi="Times New Roman" w:cs="Times New Roman"/>
+          <w:sz w:val="24"/>
+          <w:szCs w:val="24"/>
+        </w:rPr>
+        <w:t xml:space="preserve"> the activity. Once created, the activity will ask for the input of activity type, distance, duration, date, route name (Optional), and Pace (Optional). Once all the </w:t>
       </w:r>
       <w:proofErr w:type="gramStart"/>
       <w:r>
@@ -7178,6 +7214,201 @@
     </w:p>
     <w:p>
       <w:pPr>
+        <w:pStyle w:val="ListParagraph"/>
+        <w:numPr>
+          <w:ilvl w:val="0"/>
+          <w:numId w:val="7"/>
+        </w:numPr>
+        <w:spacing w:line="480" w:lineRule="auto"/>
+        <w:rPr>
+          <w:rFonts w:ascii="Times New Roman" w:hAnsi="Times New Roman" w:cs="Times New Roman"/>
+        </w:rPr>
+      </w:pPr>
+      <w:r>
+        <w:rPr>
+          <w:rFonts w:ascii="Times New Roman" w:hAnsi="Times New Roman" w:cs="Times New Roman"/>
+        </w:rPr>
+        <w:t xml:space="preserve">The user logs </w:t>
+      </w:r>
+      <w:r>
+        <w:rPr>
+          <w:rFonts w:ascii="Times New Roman" w:hAnsi="Times New Roman" w:cs="Times New Roman"/>
+        </w:rPr>
+        <w:t xml:space="preserve">in with </w:t>
+      </w:r>
+      <w:proofErr w:type="spellStart"/>
+      <w:r>
+        <w:rPr>
+          <w:rFonts w:ascii="Times New Roman" w:hAnsi="Times New Roman" w:cs="Times New Roman"/>
+        </w:rPr>
+        <w:t>PennWest</w:t>
+      </w:r>
+      <w:proofErr w:type="spellEnd"/>
+      <w:r>
+        <w:rPr>
+          <w:rFonts w:ascii="Times New Roman" w:hAnsi="Times New Roman" w:cs="Times New Roman"/>
+        </w:rPr>
+        <w:t xml:space="preserve"> Credentials and is redirected to the Activity Page</w:t>
+      </w:r>
+    </w:p>
+    <w:p>
+      <w:pPr>
+        <w:pStyle w:val="ListParagraph"/>
+        <w:numPr>
+          <w:ilvl w:val="0"/>
+          <w:numId w:val="7"/>
+        </w:numPr>
+        <w:spacing w:line="480" w:lineRule="auto"/>
+        <w:rPr>
+          <w:rFonts w:ascii="Times New Roman" w:hAnsi="Times New Roman" w:cs="Times New Roman"/>
+        </w:rPr>
+      </w:pPr>
+      <w:r>
+        <w:rPr>
+          <w:rFonts w:ascii="Times New Roman" w:hAnsi="Times New Roman" w:cs="Times New Roman"/>
+        </w:rPr>
+        <w:t xml:space="preserve">Once logged in, the user has </w:t>
+      </w:r>
+      <w:r>
+        <w:rPr>
+          <w:rFonts w:ascii="Times New Roman" w:hAnsi="Times New Roman" w:cs="Times New Roman"/>
+        </w:rPr>
+        <w:t>5</w:t>
+      </w:r>
+      <w:r>
+        <w:rPr>
+          <w:rFonts w:ascii="Times New Roman" w:hAnsi="Times New Roman" w:cs="Times New Roman"/>
+        </w:rPr>
+        <w:t xml:space="preserve"> options</w:t>
+      </w:r>
+    </w:p>
+    <w:p>
+      <w:pPr>
+        <w:pStyle w:val="ListParagraph"/>
+        <w:numPr>
+          <w:ilvl w:val="1"/>
+          <w:numId w:val="7"/>
+        </w:numPr>
+        <w:spacing w:line="480" w:lineRule="auto"/>
+        <w:rPr>
+          <w:rFonts w:ascii="Times New Roman" w:hAnsi="Times New Roman" w:cs="Times New Roman"/>
+        </w:rPr>
+      </w:pPr>
+      <w:r>
+        <w:rPr>
+          <w:rFonts w:ascii="Times New Roman" w:hAnsi="Times New Roman" w:cs="Times New Roman"/>
+        </w:rPr>
+        <w:t>State 1</w:t>
+      </w:r>
+      <w:r>
+        <w:rPr>
+          <w:rFonts w:ascii="Times New Roman" w:hAnsi="Times New Roman" w:cs="Times New Roman"/>
+        </w:rPr>
+        <w:t xml:space="preserve">: </w:t>
+      </w:r>
+      <w:r>
+        <w:rPr>
+          <w:rFonts w:ascii="Times New Roman" w:hAnsi="Times New Roman" w:cs="Times New Roman"/>
+        </w:rPr>
+        <w:t>Add an Activity</w:t>
+      </w:r>
+      <w:r>
+        <w:rPr>
+          <w:rFonts w:ascii="Times New Roman" w:hAnsi="Times New Roman" w:cs="Times New Roman"/>
+        </w:rPr>
+        <w:t xml:space="preserve"> by adding all required information</w:t>
+      </w:r>
+    </w:p>
+    <w:p>
+      <w:pPr>
+        <w:pStyle w:val="ListParagraph"/>
+        <w:numPr>
+          <w:ilvl w:val="1"/>
+          <w:numId w:val="7"/>
+        </w:numPr>
+        <w:spacing w:line="480" w:lineRule="auto"/>
+        <w:rPr>
+          <w:rFonts w:ascii="Times New Roman" w:hAnsi="Times New Roman" w:cs="Times New Roman"/>
+        </w:rPr>
+      </w:pPr>
+      <w:r>
+        <w:rPr>
+          <w:rFonts w:ascii="Times New Roman" w:hAnsi="Times New Roman" w:cs="Times New Roman"/>
+        </w:rPr>
+        <w:t>State 2: View Leaderboard, filtering as desired</w:t>
+      </w:r>
+    </w:p>
+    <w:p>
+      <w:pPr>
+        <w:pStyle w:val="ListParagraph"/>
+        <w:numPr>
+          <w:ilvl w:val="1"/>
+          <w:numId w:val="7"/>
+        </w:numPr>
+        <w:spacing w:line="480" w:lineRule="auto"/>
+        <w:rPr>
+          <w:rFonts w:ascii="Times New Roman" w:hAnsi="Times New Roman" w:cs="Times New Roman"/>
+        </w:rPr>
+      </w:pPr>
+      <w:r>
+        <w:rPr>
+          <w:rFonts w:ascii="Times New Roman" w:hAnsi="Times New Roman" w:cs="Times New Roman"/>
+        </w:rPr>
+        <w:t xml:space="preserve">State 3: View Activity </w:t>
+      </w:r>
+      <w:r>
+        <w:rPr>
+          <w:rFonts w:ascii="Times New Roman" w:hAnsi="Times New Roman" w:cs="Times New Roman"/>
+        </w:rPr>
+        <w:t>Feed, seeing all recent activities completed by students on campus</w:t>
+      </w:r>
+    </w:p>
+    <w:p>
+      <w:pPr>
+        <w:pStyle w:val="ListParagraph"/>
+        <w:numPr>
+          <w:ilvl w:val="1"/>
+          <w:numId w:val="7"/>
+        </w:numPr>
+        <w:spacing w:line="480" w:lineRule="auto"/>
+        <w:rPr>
+          <w:rFonts w:ascii="Times New Roman" w:hAnsi="Times New Roman" w:cs="Times New Roman"/>
+        </w:rPr>
+      </w:pPr>
+      <w:r>
+        <w:rPr>
+          <w:rFonts w:ascii="Times New Roman" w:hAnsi="Times New Roman" w:cs="Times New Roman"/>
+        </w:rPr>
+        <w:t xml:space="preserve">State 4: Club Page, if part of a club, organization, team, or group, this page will show the data for everyone </w:t>
+      </w:r>
+      <w:r>
+        <w:rPr>
+          <w:rFonts w:ascii="Times New Roman" w:hAnsi="Times New Roman" w:cs="Times New Roman"/>
+        </w:rPr>
+        <w:t>part of the organization. If user is an admin they can go in and edit club details.</w:t>
+      </w:r>
+    </w:p>
+    <w:p>
+      <w:pPr>
+        <w:pStyle w:val="ListParagraph"/>
+        <w:numPr>
+          <w:ilvl w:val="1"/>
+          <w:numId w:val="7"/>
+        </w:numPr>
+        <w:spacing w:line="480" w:lineRule="auto"/>
+        <w:rPr>
+          <w:rFonts w:ascii="Times New Roman" w:hAnsi="Times New Roman" w:cs="Times New Roman"/>
+        </w:rPr>
+      </w:pPr>
+      <w:r>
+        <w:rPr>
+          <w:rFonts w:ascii="Times New Roman" w:hAnsi="Times New Roman" w:cs="Times New Roman"/>
+        </w:rPr>
+        <w:t>State 5: Log Out, which will take user back to the log in page</w:t>
+      </w:r>
+    </w:p>
+    <w:p>
+      <w:pPr>
         <w:pStyle w:val="Heading2"/>
         <w:spacing w:line="480" w:lineRule="auto"/>
         <w:rPr>
@@ -7200,6 +7431,7 @@
           <w:szCs w:val="24"/>
           <w:u w:val="single"/>
         </w:rPr>
+        <w:lastRenderedPageBreak/>
         <w:br/>
       </w:r>
       <w:r>
@@ -7319,6 +7551,37 @@
     </w:p>
     <w:p>
       <w:pPr>
+        <w:pStyle w:val="ListParagraph"/>
+        <w:numPr>
+          <w:ilvl w:val="0"/>
+          <w:numId w:val="8"/>
+        </w:numPr>
+        <w:spacing w:line="480" w:lineRule="auto"/>
+        <w:rPr>
+          <w:rFonts w:ascii="Times New Roman" w:hAnsi="Times New Roman" w:cs="Times New Roman"/>
+        </w:rPr>
+      </w:pPr>
+      <w:r>
+        <w:rPr>
+          <w:rFonts w:ascii="Times New Roman" w:hAnsi="Times New Roman" w:cs="Times New Roman"/>
+        </w:rPr>
+        <w:t>Once the user is logged in, they have a series of options they may choose. The initial state is the activity feed page, which will be considered the home page</w:t>
+      </w:r>
+      <w:r>
+        <w:rPr>
+          <w:rFonts w:ascii="Times New Roman" w:hAnsi="Times New Roman" w:cs="Times New Roman"/>
+        </w:rPr>
+        <w:t xml:space="preserve">. The user can loop through as many times as they want through Activity feed, Add Activity, View Leaderboard, and Club Page. The only way the user may </w:t>
+      </w:r>
+      <w:r>
+        <w:rPr>
+          <w:rFonts w:ascii="Times New Roman" w:hAnsi="Times New Roman" w:cs="Times New Roman"/>
+        </w:rPr>
+        <w:t>exit the program is by logging out.</w:t>
+      </w:r>
+    </w:p>
+    <w:p>
+      <w:pPr>
         <w:pStyle w:val="Heading1"/>
         <w:spacing w:line="480" w:lineRule="auto"/>
         <w:rPr>
@@ -7424,7 +7687,6 @@
           <w:szCs w:val="24"/>
           <w:u w:val="single"/>
         </w:rPr>
-        <w:lastRenderedPageBreak/>
         <w:t>List of Resources</w:t>
       </w:r>
       <w:bookmarkEnd w:id="28"/>
@@ -7540,6 +7802,7 @@
           <w:sz w:val="24"/>
           <w:szCs w:val="24"/>
         </w:rPr>
+        <w:lastRenderedPageBreak/>
         <w:t>Fortinet</w:t>
       </w:r>
       <w:r>
@@ -7581,25 +7844,7 @@
             <w:sz w:val="24"/>
             <w:szCs w:val="24"/>
           </w:rPr>
-          <w:t>https://www.for</w:t>
-        </w:r>
-        <w:r>
-          <w:rPr>
-            <w:rStyle w:val="Hyperlink"/>
-            <w:rFonts w:ascii="Times New Roman" w:hAnsi="Times New Roman" w:cs="Times New Roman"/>
-            <w:sz w:val="24"/>
-            <w:szCs w:val="24"/>
-          </w:rPr>
-          <w:t>t</w:t>
-        </w:r>
-        <w:r>
-          <w:rPr>
-            <w:rStyle w:val="Hyperlink"/>
-            <w:rFonts w:ascii="Times New Roman" w:hAnsi="Times New Roman" w:cs="Times New Roman"/>
-            <w:sz w:val="24"/>
-            <w:szCs w:val="24"/>
-          </w:rPr>
-          <w:t>inet.com/resources/cyberglossary/cia-triad</w:t>
+          <w:t>https://www.fortinet.com/resources/cyberglossary/cia-triad</w:t>
         </w:r>
       </w:hyperlink>
     </w:p>
@@ -7723,19 +7968,7 @@
           <w:sz w:val="24"/>
           <w:szCs w:val="24"/>
         </w:rPr>
-        <w:t>Python Backend Development: A Complete Guide for Beginners</w:t>
-      </w:r>
-      <w:r>
-        <w:rPr>
-          <w:rFonts w:ascii="Times New Roman" w:hAnsi="Times New Roman" w:cs="Times New Roman"/>
-          <w:b/>
-          <w:bCs/>
-          <w:i/>
-          <w:iCs/>
-          <w:sz w:val="24"/>
-          <w:szCs w:val="24"/>
-        </w:rPr>
-        <w:t>.</w:t>
+        <w:t>Python Backend Development: A Complete Guide for Beginners.</w:t>
       </w:r>
     </w:p>
     <w:p>
@@ -8018,7 +8251,6 @@
           <w:szCs w:val="24"/>
           <w:u w:val="single"/>
         </w:rPr>
-        <w:lastRenderedPageBreak/>
         <w:t>Appendix</w:t>
       </w:r>
       <w:r>
@@ -8128,7 +8360,7 @@
           <w:sz w:val="24"/>
           <w:szCs w:val="24"/>
         </w:rPr>
-        <w:t>“</w:t>
+        <w:t xml:space="preserve">“Docker </w:t>
       </w:r>
       <w:r>
         <w:rPr>
@@ -8138,7 +8370,8 @@
           <w:sz w:val="24"/>
           <w:szCs w:val="24"/>
         </w:rPr>
-        <w:t xml:space="preserve">Docker provides the ability to package and run an application in a loosely isolated environment called a </w:t>
+        <w:lastRenderedPageBreak/>
+        <w:t xml:space="preserve">provides the ability to package and run an application in a loosely isolated environment called a </w:t>
       </w:r>
       <w:r>
         <w:rPr>
@@ -8428,7 +8661,6 @@
           <w:sz w:val="24"/>
           <w:szCs w:val="24"/>
         </w:rPr>
-        <w:lastRenderedPageBreak/>
         <w:t xml:space="preserve">Web Application – </w:t>
       </w:r>
       <w:r>
@@ -8509,139 +8741,328 @@
           <w:sz w:val="24"/>
           <w:szCs w:val="24"/>
         </w:rPr>
+        <w:t>. This differs from a website</w:t>
+      </w:r>
+      <w:r>
+        <w:rPr>
+          <w:rFonts w:ascii="Times New Roman" w:hAnsi="Times New Roman" w:cs="Times New Roman"/>
+          <w:sz w:val="24"/>
+          <w:szCs w:val="24"/>
+        </w:rPr>
+        <w:t xml:space="preserve"> because websites are primarily static </w:t>
+      </w:r>
+      <w:r>
+        <w:rPr>
+          <w:rFonts w:ascii="Times New Roman" w:hAnsi="Times New Roman" w:cs="Times New Roman"/>
+          <w:sz w:val="24"/>
+          <w:szCs w:val="24"/>
+        </w:rPr>
+        <w:t xml:space="preserve">web pages connected for reading information, </w:t>
+      </w:r>
+      <w:r>
+        <w:rPr>
+          <w:rFonts w:ascii="Times New Roman" w:hAnsi="Times New Roman" w:cs="Times New Roman"/>
+          <w:sz w:val="24"/>
+          <w:szCs w:val="24"/>
+        </w:rPr>
+        <w:t>whereas</w:t>
+      </w:r>
+      <w:r>
+        <w:rPr>
+          <w:rFonts w:ascii="Times New Roman" w:hAnsi="Times New Roman" w:cs="Times New Roman"/>
+          <w:sz w:val="24"/>
+          <w:szCs w:val="24"/>
+        </w:rPr>
+        <w:t xml:space="preserve"> web applications are powered by servers and databases to provide user functionality.</w:t>
+      </w:r>
+    </w:p>
+    <w:p>
+      <w:pPr>
+        <w:spacing w:line="480" w:lineRule="auto"/>
+        <w:rPr>
+          <w:rFonts w:ascii="Times New Roman" w:hAnsi="Times New Roman" w:cs="Times New Roman"/>
+          <w:sz w:val="24"/>
+          <w:szCs w:val="24"/>
+        </w:rPr>
+      </w:pPr>
+      <w:r>
+        <w:rPr>
+          <w:rFonts w:ascii="Times New Roman" w:hAnsi="Times New Roman" w:cs="Times New Roman"/>
+          <w:b/>
+          <w:bCs/>
+          <w:sz w:val="24"/>
+          <w:szCs w:val="24"/>
+        </w:rPr>
+        <w:lastRenderedPageBreak/>
+        <w:t xml:space="preserve">Server – </w:t>
+      </w:r>
+      <w:r>
+        <w:rPr>
+          <w:rFonts w:ascii="Times New Roman" w:hAnsi="Times New Roman" w:cs="Times New Roman"/>
+          <w:sz w:val="24"/>
+          <w:szCs w:val="24"/>
+        </w:rPr>
+        <w:t xml:space="preserve">A computer that provides information to other computers called “clients” on a computer network. Servers can provide various functionalities, often called “services,” such as sharing data or resources among multiple clients of performing computations for a client. </w:t>
+      </w:r>
+    </w:p>
+    <w:p>
+      <w:pPr>
+        <w:spacing w:line="480" w:lineRule="auto"/>
+        <w:rPr>
+          <w:rFonts w:ascii="Times New Roman" w:hAnsi="Times New Roman" w:cs="Times New Roman"/>
+          <w:sz w:val="24"/>
+          <w:szCs w:val="24"/>
+        </w:rPr>
+      </w:pPr>
+      <w:r>
+        <w:rPr>
+          <w:rFonts w:ascii="Times New Roman" w:hAnsi="Times New Roman" w:cs="Times New Roman"/>
+          <w:b/>
+          <w:bCs/>
+          <w:sz w:val="24"/>
+          <w:szCs w:val="24"/>
+        </w:rPr>
+        <w:t>API (Application Programming Interface)</w:t>
+      </w:r>
+      <w:r>
+        <w:rPr>
+          <w:rFonts w:ascii="Times New Roman" w:hAnsi="Times New Roman" w:cs="Times New Roman"/>
+          <w:b/>
+          <w:bCs/>
+          <w:sz w:val="24"/>
+          <w:szCs w:val="24"/>
+        </w:rPr>
+        <w:t xml:space="preserve"> - </w:t>
+      </w:r>
+      <w:r>
+        <w:rPr>
+          <w:rFonts w:ascii="Times New Roman" w:hAnsi="Times New Roman" w:cs="Times New Roman"/>
+          <w:sz w:val="24"/>
+          <w:szCs w:val="24"/>
+        </w:rPr>
+        <w:t xml:space="preserve">Short for Application Programming Interface, a connection between computers or computer programs that offer services to other pieces of software. </w:t>
+      </w:r>
+    </w:p>
+    <w:p>
+      <w:pPr>
+        <w:spacing w:line="480" w:lineRule="auto"/>
+        <w:rPr>
+          <w:rFonts w:ascii="Times New Roman" w:hAnsi="Times New Roman" w:cs="Times New Roman"/>
+          <w:sz w:val="24"/>
+          <w:szCs w:val="24"/>
+        </w:rPr>
+      </w:pPr>
+      <w:r>
+        <w:rPr>
+          <w:rFonts w:ascii="Times New Roman" w:hAnsi="Times New Roman" w:cs="Times New Roman"/>
+          <w:b/>
+          <w:bCs/>
+          <w:sz w:val="24"/>
+          <w:szCs w:val="24"/>
+        </w:rPr>
+        <w:t>Database Query</w:t>
+      </w:r>
+      <w:r>
+        <w:rPr>
+          <w:rFonts w:ascii="Times New Roman" w:hAnsi="Times New Roman" w:cs="Times New Roman"/>
+          <w:b/>
+          <w:bCs/>
+          <w:sz w:val="24"/>
+          <w:szCs w:val="24"/>
+        </w:rPr>
+        <w:t xml:space="preserve"> </w:t>
+      </w:r>
+      <w:r>
+        <w:rPr>
+          <w:rFonts w:ascii="Times New Roman" w:hAnsi="Times New Roman" w:cs="Times New Roman"/>
+          <w:b/>
+          <w:bCs/>
+          <w:sz w:val="24"/>
+          <w:szCs w:val="24"/>
+        </w:rPr>
+        <w:t>–</w:t>
+      </w:r>
+      <w:r>
+        <w:rPr>
+          <w:rFonts w:ascii="Times New Roman" w:hAnsi="Times New Roman" w:cs="Times New Roman"/>
+          <w:b/>
+          <w:bCs/>
+          <w:sz w:val="24"/>
+          <w:szCs w:val="24"/>
+        </w:rPr>
+        <w:t xml:space="preserve"> </w:t>
+      </w:r>
+      <w:r>
+        <w:rPr>
+          <w:rFonts w:ascii="Times New Roman" w:hAnsi="Times New Roman" w:cs="Times New Roman"/>
+          <w:sz w:val="24"/>
+          <w:szCs w:val="24"/>
+        </w:rPr>
+        <w:t xml:space="preserve">A database query is </w:t>
+      </w:r>
+      <w:r>
+        <w:rPr>
+          <w:rFonts w:ascii="Times New Roman" w:hAnsi="Times New Roman" w:cs="Times New Roman"/>
+          <w:sz w:val="24"/>
+          <w:szCs w:val="24"/>
+        </w:rPr>
+        <w:t xml:space="preserve">the logic that is used to </w:t>
+      </w:r>
+      <w:r>
+        <w:rPr>
+          <w:rFonts w:ascii="Times New Roman" w:hAnsi="Times New Roman" w:cs="Times New Roman"/>
+          <w:sz w:val="24"/>
+          <w:szCs w:val="24"/>
+        </w:rPr>
+        <w:t xml:space="preserve">access, </w:t>
+      </w:r>
+      <w:r>
+        <w:rPr>
+          <w:rFonts w:ascii="Times New Roman" w:hAnsi="Times New Roman" w:cs="Times New Roman"/>
+          <w:sz w:val="24"/>
+          <w:szCs w:val="24"/>
+        </w:rPr>
+        <w:t>retrieve</w:t>
+      </w:r>
+      <w:r>
+        <w:rPr>
+          <w:rFonts w:ascii="Times New Roman" w:hAnsi="Times New Roman" w:cs="Times New Roman"/>
+          <w:sz w:val="24"/>
+          <w:szCs w:val="24"/>
+        </w:rPr>
+        <w:t>, delete, manipulate</w:t>
+      </w:r>
+      <w:r>
+        <w:rPr>
+          <w:rFonts w:ascii="Times New Roman" w:hAnsi="Times New Roman" w:cs="Times New Roman"/>
+          <w:sz w:val="24"/>
+          <w:szCs w:val="24"/>
+        </w:rPr>
+        <w:t xml:space="preserve"> </w:t>
+      </w:r>
+      <w:r>
+        <w:rPr>
+          <w:rFonts w:ascii="Times New Roman" w:hAnsi="Times New Roman" w:cs="Times New Roman"/>
+          <w:sz w:val="24"/>
+          <w:szCs w:val="24"/>
+        </w:rPr>
+        <w:t xml:space="preserve">information from the database container. It is a specific format that </w:t>
+      </w:r>
+      <w:proofErr w:type="gramStart"/>
+      <w:r>
+        <w:rPr>
+          <w:rFonts w:ascii="Times New Roman" w:hAnsi="Times New Roman" w:cs="Times New Roman"/>
+          <w:sz w:val="24"/>
+          <w:szCs w:val="24"/>
+        </w:rPr>
+        <w:t>allows</w:t>
+      </w:r>
+      <w:r>
+        <w:rPr>
+          <w:rFonts w:ascii="Times New Roman" w:hAnsi="Times New Roman" w:cs="Times New Roman"/>
+          <w:sz w:val="24"/>
+          <w:szCs w:val="24"/>
+        </w:rPr>
+        <w:t xml:space="preserve"> </w:t>
+      </w:r>
+      <w:r>
+        <w:rPr>
+          <w:rFonts w:ascii="Times New Roman" w:hAnsi="Times New Roman" w:cs="Times New Roman"/>
+          <w:sz w:val="24"/>
+          <w:szCs w:val="24"/>
+        </w:rPr>
+        <w:t>for</w:t>
+      </w:r>
+      <w:proofErr w:type="gramEnd"/>
+      <w:r>
+        <w:rPr>
+          <w:rFonts w:ascii="Times New Roman" w:hAnsi="Times New Roman" w:cs="Times New Roman"/>
+          <w:sz w:val="24"/>
+          <w:szCs w:val="24"/>
+        </w:rPr>
+        <w:t xml:space="preserve"> </w:t>
+      </w:r>
+      <w:r>
+        <w:rPr>
+          <w:rFonts w:ascii="Times New Roman" w:hAnsi="Times New Roman" w:cs="Times New Roman"/>
+          <w:sz w:val="24"/>
+          <w:szCs w:val="24"/>
+        </w:rPr>
+        <w:t xml:space="preserve">table </w:t>
+      </w:r>
+      <w:r>
+        <w:rPr>
+          <w:rFonts w:ascii="Times New Roman" w:hAnsi="Times New Roman" w:cs="Times New Roman"/>
+          <w:sz w:val="24"/>
+          <w:szCs w:val="24"/>
+        </w:rPr>
+        <w:t>injections</w:t>
+      </w:r>
+      <w:r>
+        <w:rPr>
+          <w:rFonts w:ascii="Times New Roman" w:hAnsi="Times New Roman" w:cs="Times New Roman"/>
+          <w:sz w:val="24"/>
+          <w:szCs w:val="24"/>
+        </w:rPr>
         <w:t>.</w:t>
       </w:r>
-      <w:r>
-        <w:rPr>
-          <w:rFonts w:ascii="Times New Roman" w:hAnsi="Times New Roman" w:cs="Times New Roman"/>
-          <w:sz w:val="24"/>
-          <w:szCs w:val="24"/>
-        </w:rPr>
-        <w:t xml:space="preserve"> This differs from a website</w:t>
-      </w:r>
-      <w:r>
-        <w:rPr>
-          <w:rFonts w:ascii="Times New Roman" w:hAnsi="Times New Roman" w:cs="Times New Roman"/>
-          <w:sz w:val="24"/>
-          <w:szCs w:val="24"/>
-        </w:rPr>
-        <w:t xml:space="preserve"> because websites are primarily static </w:t>
-      </w:r>
-      <w:r>
-        <w:rPr>
-          <w:rFonts w:ascii="Times New Roman" w:hAnsi="Times New Roman" w:cs="Times New Roman"/>
-          <w:sz w:val="24"/>
-          <w:szCs w:val="24"/>
-        </w:rPr>
-        <w:t xml:space="preserve">web pages connected for reading information, </w:t>
-      </w:r>
-      <w:r>
-        <w:rPr>
-          <w:rFonts w:ascii="Times New Roman" w:hAnsi="Times New Roman" w:cs="Times New Roman"/>
-          <w:sz w:val="24"/>
-          <w:szCs w:val="24"/>
-        </w:rPr>
-        <w:t>whereas</w:t>
-      </w:r>
-      <w:r>
-        <w:rPr>
-          <w:rFonts w:ascii="Times New Roman" w:hAnsi="Times New Roman" w:cs="Times New Roman"/>
-          <w:sz w:val="24"/>
-          <w:szCs w:val="24"/>
-        </w:rPr>
-        <w:t xml:space="preserve"> web applications are powered by servers and databases to provide user functionality.</w:t>
-      </w:r>
-    </w:p>
-    <w:p>
-      <w:pPr>
-        <w:spacing w:line="480" w:lineRule="auto"/>
-        <w:rPr>
-          <w:rFonts w:ascii="Times New Roman" w:hAnsi="Times New Roman" w:cs="Times New Roman"/>
-          <w:sz w:val="24"/>
-          <w:szCs w:val="24"/>
-        </w:rPr>
-      </w:pPr>
-      <w:r>
-        <w:rPr>
-          <w:rFonts w:ascii="Times New Roman" w:hAnsi="Times New Roman" w:cs="Times New Roman"/>
-          <w:b/>
-          <w:bCs/>
-          <w:sz w:val="24"/>
-          <w:szCs w:val="24"/>
-        </w:rPr>
-        <w:t xml:space="preserve">Server – </w:t>
-      </w:r>
-      <w:r>
-        <w:rPr>
-          <w:rFonts w:ascii="Times New Roman" w:hAnsi="Times New Roman" w:cs="Times New Roman"/>
-          <w:sz w:val="24"/>
-          <w:szCs w:val="24"/>
-        </w:rPr>
-        <w:t xml:space="preserve">A computer that provides information to other computers called “clients” on a computer network. Servers can provide various functionalities, often called “services,” such as sharing data or resources among multiple clients of performing computations for a client. </w:t>
-      </w:r>
-    </w:p>
-    <w:p>
-      <w:pPr>
-        <w:spacing w:line="480" w:lineRule="auto"/>
-        <w:rPr>
-          <w:rFonts w:ascii="Times New Roman" w:hAnsi="Times New Roman" w:cs="Times New Roman"/>
-          <w:sz w:val="24"/>
-          <w:szCs w:val="24"/>
-        </w:rPr>
-      </w:pPr>
-      <w:r>
-        <w:rPr>
-          <w:rFonts w:ascii="Times New Roman" w:hAnsi="Times New Roman" w:cs="Times New Roman"/>
-          <w:b/>
-          <w:bCs/>
-          <w:sz w:val="24"/>
-          <w:szCs w:val="24"/>
-        </w:rPr>
-        <w:t>API (Application Programming Interface)</w:t>
-      </w:r>
-      <w:r>
-        <w:rPr>
-          <w:rFonts w:ascii="Times New Roman" w:hAnsi="Times New Roman" w:cs="Times New Roman"/>
-          <w:b/>
-          <w:bCs/>
-          <w:sz w:val="24"/>
-          <w:szCs w:val="24"/>
-        </w:rPr>
-        <w:t xml:space="preserve"> - </w:t>
-      </w:r>
-      <w:r>
-        <w:rPr>
-          <w:rFonts w:ascii="Times New Roman" w:hAnsi="Times New Roman" w:cs="Times New Roman"/>
-          <w:sz w:val="24"/>
-          <w:szCs w:val="24"/>
-        </w:rPr>
-        <w:t xml:space="preserve">Short for Application Programming Interface, a connection between computers or computer programs that offer services to other pieces of software. </w:t>
-      </w:r>
-    </w:p>
-    <w:p>
-      <w:pPr>
-        <w:spacing w:line="480" w:lineRule="auto"/>
-        <w:rPr>
-          <w:rFonts w:ascii="Times New Roman" w:hAnsi="Times New Roman" w:cs="Times New Roman"/>
-          <w:sz w:val="24"/>
-          <w:szCs w:val="24"/>
-        </w:rPr>
-      </w:pPr>
-      <w:r>
-        <w:rPr>
-          <w:rFonts w:ascii="Times New Roman" w:hAnsi="Times New Roman" w:cs="Times New Roman"/>
-          <w:b/>
-          <w:bCs/>
-          <w:sz w:val="24"/>
-          <w:szCs w:val="24"/>
-        </w:rPr>
-        <w:t>Database Query</w:t>
-      </w:r>
-      <w:r>
-        <w:rPr>
-          <w:rFonts w:ascii="Times New Roman" w:hAnsi="Times New Roman" w:cs="Times New Roman"/>
-          <w:b/>
-          <w:bCs/>
+    </w:p>
+    <w:p>
+      <w:pPr>
+        <w:spacing w:line="480" w:lineRule="auto"/>
+        <w:rPr>
+          <w:rFonts w:ascii="Times New Roman" w:hAnsi="Times New Roman" w:cs="Times New Roman"/>
+          <w:b/>
+          <w:bCs/>
+          <w:sz w:val="24"/>
+          <w:szCs w:val="24"/>
+        </w:rPr>
+      </w:pPr>
+      <w:r>
+        <w:rPr>
+          <w:rFonts w:ascii="Times New Roman" w:hAnsi="Times New Roman" w:cs="Times New Roman"/>
+          <w:b/>
+          <w:bCs/>
+          <w:sz w:val="24"/>
+          <w:szCs w:val="24"/>
+        </w:rPr>
+        <w:t xml:space="preserve">Entity Class Diagram – </w:t>
+      </w:r>
+      <w:r>
+        <w:rPr>
+          <w:rFonts w:ascii="Times New Roman" w:hAnsi="Times New Roman" w:cs="Times New Roman"/>
+          <w:sz w:val="24"/>
+          <w:szCs w:val="24"/>
+        </w:rPr>
+        <w:t xml:space="preserve">shows the </w:t>
+      </w:r>
+      <w:r>
+        <w:rPr>
+          <w:rFonts w:ascii="Times New Roman" w:hAnsi="Times New Roman" w:cs="Times New Roman"/>
+          <w:sz w:val="24"/>
+          <w:szCs w:val="24"/>
+        </w:rPr>
+        <w:t xml:space="preserve">structure of data </w:t>
+      </w:r>
+      <w:r>
+        <w:rPr>
+          <w:rFonts w:ascii="Times New Roman" w:hAnsi="Times New Roman" w:cs="Times New Roman"/>
+          <w:sz w:val="24"/>
+          <w:szCs w:val="24"/>
+        </w:rPr>
+        <w:t>class</w:t>
+      </w:r>
+      <w:r>
+        <w:rPr>
+          <w:rFonts w:ascii="Times New Roman" w:hAnsi="Times New Roman" w:cs="Times New Roman"/>
+          <w:sz w:val="24"/>
+          <w:szCs w:val="24"/>
+        </w:rPr>
+        <w:t>es</w:t>
+      </w:r>
+      <w:r>
+        <w:rPr>
+          <w:rFonts w:ascii="Times New Roman" w:hAnsi="Times New Roman" w:cs="Times New Roman"/>
           <w:sz w:val="24"/>
           <w:szCs w:val="24"/>
         </w:rPr>
@@ -8650,6 +9071,226 @@
       <w:r>
         <w:rPr>
           <w:rFonts w:ascii="Times New Roman" w:hAnsi="Times New Roman" w:cs="Times New Roman"/>
+          <w:sz w:val="24"/>
+          <w:szCs w:val="24"/>
+        </w:rPr>
+        <w:t xml:space="preserve">in a </w:t>
+      </w:r>
+      <w:r>
+        <w:rPr>
+          <w:rFonts w:ascii="Times New Roman" w:hAnsi="Times New Roman" w:cs="Times New Roman"/>
+          <w:sz w:val="24"/>
+          <w:szCs w:val="24"/>
+        </w:rPr>
+        <w:t>system</w:t>
+      </w:r>
+      <w:r>
+        <w:rPr>
+          <w:rFonts w:ascii="Times New Roman" w:hAnsi="Times New Roman" w:cs="Times New Roman"/>
+          <w:sz w:val="24"/>
+          <w:szCs w:val="24"/>
+        </w:rPr>
+        <w:t>. Represents the relationship between</w:t>
+      </w:r>
+      <w:r>
+        <w:rPr>
+          <w:rFonts w:ascii="Times New Roman" w:hAnsi="Times New Roman" w:cs="Times New Roman"/>
+          <w:sz w:val="24"/>
+          <w:szCs w:val="24"/>
+        </w:rPr>
+        <w:t xml:space="preserve"> data, the actions performed, and methods used. This diagram is mainly mor </w:t>
+      </w:r>
+      <w:r>
+        <w:rPr>
+          <w:rFonts w:ascii="Times New Roman" w:hAnsi="Times New Roman" w:cs="Times New Roman"/>
+          <w:sz w:val="24"/>
+          <w:szCs w:val="24"/>
+        </w:rPr>
+        <w:t xml:space="preserve">systematic modeling for </w:t>
+      </w:r>
+      <w:r>
+        <w:rPr>
+          <w:rFonts w:ascii="Times New Roman" w:hAnsi="Times New Roman" w:cs="Times New Roman"/>
+          <w:sz w:val="24"/>
+          <w:szCs w:val="24"/>
+        </w:rPr>
+        <w:t>object-oriented</w:t>
+      </w:r>
+      <w:r>
+        <w:rPr>
+          <w:rFonts w:ascii="Times New Roman" w:hAnsi="Times New Roman" w:cs="Times New Roman"/>
+          <w:sz w:val="24"/>
+          <w:szCs w:val="24"/>
+        </w:rPr>
+        <w:t xml:space="preserve"> </w:t>
+      </w:r>
+      <w:r>
+        <w:rPr>
+          <w:rFonts w:ascii="Times New Roman" w:hAnsi="Times New Roman" w:cs="Times New Roman"/>
+          <w:sz w:val="24"/>
+          <w:szCs w:val="24"/>
+        </w:rPr>
+        <w:t xml:space="preserve">software </w:t>
+      </w:r>
+      <w:r>
+        <w:rPr>
+          <w:rFonts w:ascii="Times New Roman" w:hAnsi="Times New Roman" w:cs="Times New Roman"/>
+          <w:sz w:val="24"/>
+          <w:szCs w:val="24"/>
+        </w:rPr>
+        <w:t>projects.</w:t>
+      </w:r>
+    </w:p>
+    <w:p>
+      <w:pPr>
+        <w:spacing w:line="480" w:lineRule="auto"/>
+        <w:rPr>
+          <w:rFonts w:ascii="Times New Roman" w:hAnsi="Times New Roman" w:cs="Times New Roman"/>
+          <w:sz w:val="24"/>
+          <w:szCs w:val="24"/>
+        </w:rPr>
+      </w:pPr>
+      <w:r>
+        <w:rPr>
+          <w:rFonts w:ascii="Times New Roman" w:hAnsi="Times New Roman" w:cs="Times New Roman"/>
+          <w:b/>
+          <w:bCs/>
+          <w:sz w:val="24"/>
+          <w:szCs w:val="24"/>
+        </w:rPr>
+        <w:t>State Chart</w:t>
+      </w:r>
+      <w:r>
+        <w:rPr>
+          <w:rFonts w:ascii="Times New Roman" w:hAnsi="Times New Roman" w:cs="Times New Roman"/>
+          <w:b/>
+          <w:bCs/>
+          <w:sz w:val="24"/>
+          <w:szCs w:val="24"/>
+        </w:rPr>
+        <w:t xml:space="preserve"> Diagram – </w:t>
+      </w:r>
+      <w:r>
+        <w:rPr>
+          <w:rFonts w:ascii="Times New Roman" w:hAnsi="Times New Roman" w:cs="Times New Roman"/>
+          <w:sz w:val="24"/>
+          <w:szCs w:val="24"/>
+        </w:rPr>
+        <w:t xml:space="preserve">shows the relation of how objects and systems change over time while responding to certain events. </w:t>
+      </w:r>
+      <w:r>
+        <w:rPr>
+          <w:rFonts w:ascii="Times New Roman" w:hAnsi="Times New Roman" w:cs="Times New Roman"/>
+          <w:sz w:val="24"/>
+          <w:szCs w:val="24"/>
+        </w:rPr>
+        <w:t xml:space="preserve">This diagram represents behavior, phases, and event driven systems. </w:t>
+      </w:r>
+    </w:p>
+    <w:p>
+      <w:pPr>
+        <w:spacing w:line="480" w:lineRule="auto"/>
+        <w:rPr>
+          <w:rFonts w:ascii="Times New Roman" w:hAnsi="Times New Roman" w:cs="Times New Roman"/>
+          <w:sz w:val="24"/>
+          <w:szCs w:val="24"/>
+        </w:rPr>
+      </w:pPr>
+      <w:r>
+        <w:rPr>
+          <w:rFonts w:ascii="Times New Roman" w:hAnsi="Times New Roman" w:cs="Times New Roman"/>
+          <w:b/>
+          <w:bCs/>
+          <w:sz w:val="24"/>
+          <w:szCs w:val="24"/>
+        </w:rPr>
+        <w:t xml:space="preserve">Use Case Diagram – </w:t>
+      </w:r>
+      <w:r>
+        <w:rPr>
+          <w:rFonts w:ascii="Times New Roman" w:hAnsi="Times New Roman" w:cs="Times New Roman"/>
+          <w:sz w:val="24"/>
+          <w:szCs w:val="24"/>
+        </w:rPr>
+        <w:t>the use case</w:t>
+      </w:r>
+      <w:r>
+        <w:rPr>
+          <w:rFonts w:ascii="Times New Roman" w:hAnsi="Times New Roman" w:cs="Times New Roman"/>
+          <w:b/>
+          <w:bCs/>
+          <w:sz w:val="24"/>
+          <w:szCs w:val="24"/>
+        </w:rPr>
+        <w:t xml:space="preserve"> </w:t>
+      </w:r>
+      <w:r>
+        <w:rPr>
+          <w:rFonts w:ascii="Times New Roman" w:hAnsi="Times New Roman" w:cs="Times New Roman"/>
+          <w:sz w:val="24"/>
+          <w:szCs w:val="24"/>
+        </w:rPr>
+        <w:t>diagram is used</w:t>
+      </w:r>
+      <w:r>
+        <w:rPr>
+          <w:rFonts w:ascii="Times New Roman" w:hAnsi="Times New Roman" w:cs="Times New Roman"/>
+          <w:b/>
+          <w:bCs/>
+          <w:sz w:val="24"/>
+          <w:szCs w:val="24"/>
+        </w:rPr>
+        <w:t xml:space="preserve"> </w:t>
+      </w:r>
+      <w:r>
+        <w:rPr>
+          <w:rFonts w:ascii="Times New Roman" w:hAnsi="Times New Roman" w:cs="Times New Roman"/>
+          <w:sz w:val="24"/>
+          <w:szCs w:val="24"/>
+        </w:rPr>
+        <w:t xml:space="preserve">to illustrate how </w:t>
+      </w:r>
+      <w:r>
+        <w:rPr>
+          <w:rFonts w:ascii="Times New Roman" w:hAnsi="Times New Roman" w:cs="Times New Roman"/>
+          <w:sz w:val="24"/>
+          <w:szCs w:val="24"/>
+        </w:rPr>
+        <w:t>users interact with a system or application.</w:t>
+      </w:r>
+    </w:p>
+    <w:p>
+      <w:pPr>
+        <w:spacing w:line="480" w:lineRule="auto"/>
+        <w:rPr>
+          <w:rFonts w:ascii="Times New Roman" w:hAnsi="Times New Roman" w:cs="Times New Roman"/>
+          <w:sz w:val="24"/>
+          <w:szCs w:val="24"/>
+        </w:rPr>
+      </w:pPr>
+      <w:r>
+        <w:rPr>
+          <w:rFonts w:ascii="Times New Roman" w:hAnsi="Times New Roman" w:cs="Times New Roman"/>
+          <w:b/>
+          <w:bCs/>
+          <w:sz w:val="24"/>
+          <w:szCs w:val="24"/>
+        </w:rPr>
+        <w:t>Leaderboard</w:t>
+      </w:r>
+      <w:r>
+        <w:rPr>
+          <w:rFonts w:ascii="Times New Roman" w:hAnsi="Times New Roman" w:cs="Times New Roman"/>
+          <w:b/>
+          <w:bCs/>
+          <w:sz w:val="24"/>
+          <w:szCs w:val="24"/>
+        </w:rPr>
+        <w:t xml:space="preserve"> </w:t>
+      </w:r>
+      <w:r>
+        <w:rPr>
+          <w:rFonts w:ascii="Times New Roman" w:hAnsi="Times New Roman" w:cs="Times New Roman"/>
           <w:b/>
           <w:bCs/>
           <w:sz w:val="24"/>
@@ -8673,43 +9314,35 @@
           <w:sz w:val="24"/>
           <w:szCs w:val="24"/>
         </w:rPr>
-        <w:t xml:space="preserve">A database query is </w:t>
-      </w:r>
-      <w:r>
-        <w:rPr>
-          <w:rFonts w:ascii="Times New Roman" w:hAnsi="Times New Roman" w:cs="Times New Roman"/>
-          <w:sz w:val="24"/>
-          <w:szCs w:val="24"/>
-        </w:rPr>
-        <w:t xml:space="preserve">the logic that is used to </w:t>
-      </w:r>
-      <w:r>
-        <w:rPr>
-          <w:rFonts w:ascii="Times New Roman" w:hAnsi="Times New Roman" w:cs="Times New Roman"/>
-          <w:sz w:val="24"/>
-          <w:szCs w:val="24"/>
-        </w:rPr>
-        <w:t xml:space="preserve">access, </w:t>
-      </w:r>
-      <w:r>
-        <w:rPr>
-          <w:rFonts w:ascii="Times New Roman" w:hAnsi="Times New Roman" w:cs="Times New Roman"/>
-          <w:sz w:val="24"/>
-          <w:szCs w:val="24"/>
-        </w:rPr>
-        <w:t>retrieve</w:t>
-      </w:r>
-      <w:r>
-        <w:rPr>
-          <w:rFonts w:ascii="Times New Roman" w:hAnsi="Times New Roman" w:cs="Times New Roman"/>
-          <w:sz w:val="24"/>
-          <w:szCs w:val="24"/>
-        </w:rPr>
-        <w:t>, delete, manipulate</w:t>
-      </w:r>
-      <w:r>
-        <w:rPr>
-          <w:rFonts w:ascii="Times New Roman" w:hAnsi="Times New Roman" w:cs="Times New Roman"/>
+        <w:t>a social interactive feature that stores overall highest activity data.</w:t>
+      </w:r>
+    </w:p>
+    <w:p>
+      <w:pPr>
+        <w:spacing w:line="480" w:lineRule="auto"/>
+        <w:rPr>
+          <w:rFonts w:ascii="Times New Roman" w:hAnsi="Times New Roman" w:cs="Times New Roman"/>
+          <w:b/>
+          <w:bCs/>
+          <w:sz w:val="24"/>
+          <w:szCs w:val="24"/>
+        </w:rPr>
+      </w:pPr>
+      <w:r>
+        <w:rPr>
+          <w:rFonts w:ascii="Times New Roman" w:hAnsi="Times New Roman" w:cs="Times New Roman"/>
+          <w:b/>
+          <w:bCs/>
+          <w:sz w:val="24"/>
+          <w:szCs w:val="24"/>
+        </w:rPr>
+        <w:t>Admin</w:t>
+      </w:r>
+      <w:r>
+        <w:rPr>
+          <w:rFonts w:ascii="Times New Roman" w:hAnsi="Times New Roman" w:cs="Times New Roman"/>
+          <w:b/>
+          <w:bCs/>
           <w:sz w:val="24"/>
           <w:szCs w:val="24"/>
         </w:rPr>
@@ -8718,23 +9351,18 @@
       <w:r>
         <w:rPr>
           <w:rFonts w:ascii="Times New Roman" w:hAnsi="Times New Roman" w:cs="Times New Roman"/>
-          <w:sz w:val="24"/>
-          <w:szCs w:val="24"/>
-        </w:rPr>
-        <w:t xml:space="preserve">information from the database container. It is a specific format that </w:t>
-      </w:r>
-      <w:proofErr w:type="gramStart"/>
-      <w:r>
-        <w:rPr>
-          <w:rFonts w:ascii="Times New Roman" w:hAnsi="Times New Roman" w:cs="Times New Roman"/>
-          <w:sz w:val="24"/>
-          <w:szCs w:val="24"/>
-        </w:rPr>
-        <w:t>allows</w:t>
-      </w:r>
-      <w:r>
-        <w:rPr>
-          <w:rFonts w:ascii="Times New Roman" w:hAnsi="Times New Roman" w:cs="Times New Roman"/>
+          <w:b/>
+          <w:bCs/>
+          <w:sz w:val="24"/>
+          <w:szCs w:val="24"/>
+        </w:rPr>
+        <w:t>–</w:t>
+      </w:r>
+      <w:r>
+        <w:rPr>
+          <w:rFonts w:ascii="Times New Roman" w:hAnsi="Times New Roman" w:cs="Times New Roman"/>
+          <w:b/>
+          <w:bCs/>
           <w:sz w:val="24"/>
           <w:szCs w:val="24"/>
         </w:rPr>
@@ -8746,299 +9374,40 @@
           <w:sz w:val="24"/>
           <w:szCs w:val="24"/>
         </w:rPr>
-        <w:t>for</w:t>
-      </w:r>
-      <w:proofErr w:type="gramEnd"/>
-      <w:r>
-        <w:rPr>
-          <w:rFonts w:ascii="Times New Roman" w:hAnsi="Times New Roman" w:cs="Times New Roman"/>
-          <w:sz w:val="24"/>
-          <w:szCs w:val="24"/>
-        </w:rPr>
-        <w:t xml:space="preserve"> </w:t>
-      </w:r>
-      <w:r>
-        <w:rPr>
-          <w:rFonts w:ascii="Times New Roman" w:hAnsi="Times New Roman" w:cs="Times New Roman"/>
-          <w:sz w:val="24"/>
-          <w:szCs w:val="24"/>
-        </w:rPr>
-        <w:t xml:space="preserve">table </w:t>
-      </w:r>
-      <w:r>
-        <w:rPr>
-          <w:rFonts w:ascii="Times New Roman" w:hAnsi="Times New Roman" w:cs="Times New Roman"/>
-          <w:sz w:val="24"/>
-          <w:szCs w:val="24"/>
-        </w:rPr>
-        <w:t>injections</w:t>
-      </w:r>
-      <w:r>
-        <w:rPr>
-          <w:rFonts w:ascii="Times New Roman" w:hAnsi="Times New Roman" w:cs="Times New Roman"/>
-          <w:sz w:val="24"/>
-          <w:szCs w:val="24"/>
-        </w:rPr>
-        <w:t>.</w:t>
-      </w:r>
-    </w:p>
-    <w:p>
-      <w:pPr>
-        <w:spacing w:line="480" w:lineRule="auto"/>
-        <w:rPr>
-          <w:rFonts w:ascii="Times New Roman" w:hAnsi="Times New Roman" w:cs="Times New Roman"/>
-          <w:b/>
-          <w:bCs/>
-          <w:sz w:val="24"/>
-          <w:szCs w:val="24"/>
-        </w:rPr>
-      </w:pPr>
-      <w:r>
-        <w:rPr>
-          <w:rFonts w:ascii="Times New Roman" w:hAnsi="Times New Roman" w:cs="Times New Roman"/>
-          <w:b/>
-          <w:bCs/>
-          <w:sz w:val="24"/>
-          <w:szCs w:val="24"/>
-        </w:rPr>
-        <w:t xml:space="preserve">Entity Class Diagram – </w:t>
-      </w:r>
-      <w:r>
-        <w:rPr>
-          <w:rFonts w:ascii="Times New Roman" w:hAnsi="Times New Roman" w:cs="Times New Roman"/>
-          <w:sz w:val="24"/>
-          <w:szCs w:val="24"/>
-        </w:rPr>
-        <w:t xml:space="preserve">shows the </w:t>
-      </w:r>
-      <w:r>
-        <w:rPr>
-          <w:rFonts w:ascii="Times New Roman" w:hAnsi="Times New Roman" w:cs="Times New Roman"/>
-          <w:sz w:val="24"/>
-          <w:szCs w:val="24"/>
-        </w:rPr>
-        <w:t xml:space="preserve">structure of data </w:t>
-      </w:r>
-      <w:r>
-        <w:rPr>
-          <w:rFonts w:ascii="Times New Roman" w:hAnsi="Times New Roman" w:cs="Times New Roman"/>
-          <w:sz w:val="24"/>
-          <w:szCs w:val="24"/>
-        </w:rPr>
-        <w:t>class</w:t>
-      </w:r>
-      <w:r>
-        <w:rPr>
-          <w:rFonts w:ascii="Times New Roman" w:hAnsi="Times New Roman" w:cs="Times New Roman"/>
-          <w:sz w:val="24"/>
-          <w:szCs w:val="24"/>
-        </w:rPr>
-        <w:t>es</w:t>
-      </w:r>
-      <w:r>
-        <w:rPr>
-          <w:rFonts w:ascii="Times New Roman" w:hAnsi="Times New Roman" w:cs="Times New Roman"/>
-          <w:sz w:val="24"/>
-          <w:szCs w:val="24"/>
-        </w:rPr>
-        <w:t xml:space="preserve"> </w:t>
-      </w:r>
-      <w:r>
-        <w:rPr>
-          <w:rFonts w:ascii="Times New Roman" w:hAnsi="Times New Roman" w:cs="Times New Roman"/>
-          <w:sz w:val="24"/>
-          <w:szCs w:val="24"/>
-        </w:rPr>
-        <w:t xml:space="preserve">in a </w:t>
-      </w:r>
-      <w:r>
-        <w:rPr>
-          <w:rFonts w:ascii="Times New Roman" w:hAnsi="Times New Roman" w:cs="Times New Roman"/>
-          <w:sz w:val="24"/>
-          <w:szCs w:val="24"/>
-        </w:rPr>
-        <w:t>system</w:t>
-      </w:r>
-      <w:r>
-        <w:rPr>
-          <w:rFonts w:ascii="Times New Roman" w:hAnsi="Times New Roman" w:cs="Times New Roman"/>
-          <w:sz w:val="24"/>
-          <w:szCs w:val="24"/>
-        </w:rPr>
-        <w:t>. Represents the relationship between</w:t>
-      </w:r>
-      <w:r>
-        <w:rPr>
-          <w:rFonts w:ascii="Times New Roman" w:hAnsi="Times New Roman" w:cs="Times New Roman"/>
-          <w:sz w:val="24"/>
-          <w:szCs w:val="24"/>
-        </w:rPr>
-        <w:t xml:space="preserve"> data, the actions performed, and methods used. This diagram is mainly mor </w:t>
-      </w:r>
-      <w:r>
-        <w:rPr>
-          <w:rFonts w:ascii="Times New Roman" w:hAnsi="Times New Roman" w:cs="Times New Roman"/>
-          <w:sz w:val="24"/>
-          <w:szCs w:val="24"/>
-        </w:rPr>
-        <w:t xml:space="preserve">systematic modeling for </w:t>
-      </w:r>
-      <w:r>
-        <w:rPr>
-          <w:rFonts w:ascii="Times New Roman" w:hAnsi="Times New Roman" w:cs="Times New Roman"/>
-          <w:sz w:val="24"/>
-          <w:szCs w:val="24"/>
-        </w:rPr>
-        <w:t>object-oriented</w:t>
-      </w:r>
-      <w:r>
-        <w:rPr>
-          <w:rFonts w:ascii="Times New Roman" w:hAnsi="Times New Roman" w:cs="Times New Roman"/>
-          <w:sz w:val="24"/>
-          <w:szCs w:val="24"/>
-        </w:rPr>
-        <w:t xml:space="preserve"> </w:t>
-      </w:r>
-      <w:r>
-        <w:rPr>
-          <w:rFonts w:ascii="Times New Roman" w:hAnsi="Times New Roman" w:cs="Times New Roman"/>
-          <w:sz w:val="24"/>
-          <w:szCs w:val="24"/>
-        </w:rPr>
-        <w:t xml:space="preserve">software </w:t>
-      </w:r>
-      <w:r>
-        <w:rPr>
-          <w:rFonts w:ascii="Times New Roman" w:hAnsi="Times New Roman" w:cs="Times New Roman"/>
-          <w:sz w:val="24"/>
-          <w:szCs w:val="24"/>
-        </w:rPr>
-        <w:t>projects.</w:t>
-      </w:r>
-    </w:p>
-    <w:p>
-      <w:pPr>
-        <w:spacing w:line="480" w:lineRule="auto"/>
-        <w:rPr>
-          <w:rFonts w:ascii="Times New Roman" w:hAnsi="Times New Roman" w:cs="Times New Roman"/>
-          <w:sz w:val="24"/>
-          <w:szCs w:val="24"/>
-        </w:rPr>
-      </w:pPr>
-      <w:r>
-        <w:rPr>
-          <w:rFonts w:ascii="Times New Roman" w:hAnsi="Times New Roman" w:cs="Times New Roman"/>
-          <w:b/>
-          <w:bCs/>
-          <w:sz w:val="24"/>
-          <w:szCs w:val="24"/>
-        </w:rPr>
-        <w:t>State Chart</w:t>
-      </w:r>
-      <w:r>
-        <w:rPr>
-          <w:rFonts w:ascii="Times New Roman" w:hAnsi="Times New Roman" w:cs="Times New Roman"/>
-          <w:b/>
-          <w:bCs/>
-          <w:sz w:val="24"/>
-          <w:szCs w:val="24"/>
-        </w:rPr>
-        <w:t xml:space="preserve"> Diagram – </w:t>
-      </w:r>
-      <w:r>
-        <w:rPr>
-          <w:rFonts w:ascii="Times New Roman" w:hAnsi="Times New Roman" w:cs="Times New Roman"/>
-          <w:sz w:val="24"/>
-          <w:szCs w:val="24"/>
-        </w:rPr>
-        <w:t xml:space="preserve">shows the relation of how objects and systems change over time while responding to certain events. </w:t>
-      </w:r>
-      <w:r>
-        <w:rPr>
-          <w:rFonts w:ascii="Times New Roman" w:hAnsi="Times New Roman" w:cs="Times New Roman"/>
-          <w:sz w:val="24"/>
-          <w:szCs w:val="24"/>
-        </w:rPr>
-        <w:t xml:space="preserve">This diagram represents behavior, phases, and event driven systems. </w:t>
-      </w:r>
-    </w:p>
-    <w:p>
-      <w:pPr>
-        <w:spacing w:line="480" w:lineRule="auto"/>
-        <w:rPr>
-          <w:rFonts w:ascii="Times New Roman" w:hAnsi="Times New Roman" w:cs="Times New Roman"/>
-          <w:sz w:val="24"/>
-          <w:szCs w:val="24"/>
-        </w:rPr>
-      </w:pPr>
-      <w:r>
-        <w:rPr>
-          <w:rFonts w:ascii="Times New Roman" w:hAnsi="Times New Roman" w:cs="Times New Roman"/>
-          <w:b/>
-          <w:bCs/>
-          <w:sz w:val="24"/>
-          <w:szCs w:val="24"/>
-        </w:rPr>
-        <w:t xml:space="preserve">Use Case Diagram – </w:t>
-      </w:r>
-      <w:r>
-        <w:rPr>
-          <w:rFonts w:ascii="Times New Roman" w:hAnsi="Times New Roman" w:cs="Times New Roman"/>
-          <w:sz w:val="24"/>
-          <w:szCs w:val="24"/>
-        </w:rPr>
-        <w:t>the use case</w:t>
-      </w:r>
-      <w:r>
-        <w:rPr>
-          <w:rFonts w:ascii="Times New Roman" w:hAnsi="Times New Roman" w:cs="Times New Roman"/>
-          <w:b/>
-          <w:bCs/>
-          <w:sz w:val="24"/>
-          <w:szCs w:val="24"/>
-        </w:rPr>
-        <w:t xml:space="preserve"> </w:t>
-      </w:r>
-      <w:r>
-        <w:rPr>
-          <w:rFonts w:ascii="Times New Roman" w:hAnsi="Times New Roman" w:cs="Times New Roman"/>
-          <w:sz w:val="24"/>
-          <w:szCs w:val="24"/>
-        </w:rPr>
-        <w:t>diagram is used</w:t>
-      </w:r>
-      <w:r>
-        <w:rPr>
-          <w:rFonts w:ascii="Times New Roman" w:hAnsi="Times New Roman" w:cs="Times New Roman"/>
-          <w:b/>
-          <w:bCs/>
-          <w:sz w:val="24"/>
-          <w:szCs w:val="24"/>
-        </w:rPr>
-        <w:t xml:space="preserve"> </w:t>
-      </w:r>
-      <w:r>
-        <w:rPr>
-          <w:rFonts w:ascii="Times New Roman" w:hAnsi="Times New Roman" w:cs="Times New Roman"/>
-          <w:sz w:val="24"/>
-          <w:szCs w:val="24"/>
-        </w:rPr>
-        <w:t xml:space="preserve">to illustrate how </w:t>
-      </w:r>
-      <w:r>
-        <w:rPr>
-          <w:rFonts w:ascii="Times New Roman" w:hAnsi="Times New Roman" w:cs="Times New Roman"/>
-          <w:sz w:val="24"/>
-          <w:szCs w:val="24"/>
-        </w:rPr>
-        <w:t>users interact with a system or application.</w:t>
-      </w:r>
-    </w:p>
-    <w:p>
-      <w:pPr>
-        <w:spacing w:line="480" w:lineRule="auto"/>
-        <w:rPr>
-          <w:rFonts w:ascii="Times New Roman" w:hAnsi="Times New Roman" w:cs="Times New Roman"/>
+        <w:t>a user with full access privileges to a</w:t>
+      </w:r>
+      <w:r>
+        <w:rPr>
+          <w:rFonts w:ascii="Times New Roman" w:hAnsi="Times New Roman" w:cs="Times New Roman"/>
+          <w:sz w:val="24"/>
+          <w:szCs w:val="24"/>
+        </w:rPr>
+        <w:t xml:space="preserve">n application with no limitation. Privileges may be </w:t>
+      </w:r>
+      <w:r>
+        <w:rPr>
+          <w:rFonts w:ascii="Times New Roman" w:hAnsi="Times New Roman" w:cs="Times New Roman"/>
+          <w:sz w:val="24"/>
+          <w:szCs w:val="24"/>
+        </w:rPr>
+        <w:t xml:space="preserve">view, </w:t>
+      </w:r>
+      <w:r>
+        <w:rPr>
+          <w:rFonts w:ascii="Times New Roman" w:hAnsi="Times New Roman" w:cs="Times New Roman"/>
+          <w:sz w:val="24"/>
+          <w:szCs w:val="24"/>
+        </w:rPr>
+        <w:t>read, write, execute for data modification.</w:t>
+      </w:r>
+    </w:p>
+    <w:p>
+      <w:pPr>
+        <w:spacing w:line="480" w:lineRule="auto"/>
+        <w:rPr>
+          <w:rFonts w:ascii="Times New Roman" w:hAnsi="Times New Roman" w:cs="Times New Roman"/>
+          <w:b/>
+          <w:bCs/>
           <w:sz w:val="24"/>
           <w:szCs w:val="24"/>
         </w:rPr>
@@ -9052,150 +9421,6 @@
           <w:szCs w:val="24"/>
         </w:rPr>
         <w:lastRenderedPageBreak/>
-        <w:t>Leaderboard</w:t>
-      </w:r>
-      <w:r>
-        <w:rPr>
-          <w:rFonts w:ascii="Times New Roman" w:hAnsi="Times New Roman" w:cs="Times New Roman"/>
-          <w:b/>
-          <w:bCs/>
-          <w:sz w:val="24"/>
-          <w:szCs w:val="24"/>
-        </w:rPr>
-        <w:t xml:space="preserve"> </w:t>
-      </w:r>
-      <w:r>
-        <w:rPr>
-          <w:rFonts w:ascii="Times New Roman" w:hAnsi="Times New Roman" w:cs="Times New Roman"/>
-          <w:b/>
-          <w:bCs/>
-          <w:sz w:val="24"/>
-          <w:szCs w:val="24"/>
-        </w:rPr>
-        <w:t>–</w:t>
-      </w:r>
-      <w:r>
-        <w:rPr>
-          <w:rFonts w:ascii="Times New Roman" w:hAnsi="Times New Roman" w:cs="Times New Roman"/>
-          <w:b/>
-          <w:bCs/>
-          <w:sz w:val="24"/>
-          <w:szCs w:val="24"/>
-        </w:rPr>
-        <w:t xml:space="preserve"> </w:t>
-      </w:r>
-      <w:r>
-        <w:rPr>
-          <w:rFonts w:ascii="Times New Roman" w:hAnsi="Times New Roman" w:cs="Times New Roman"/>
-          <w:sz w:val="24"/>
-          <w:szCs w:val="24"/>
-        </w:rPr>
-        <w:t>a social interactive feature that stores overall highest activity data.</w:t>
-      </w:r>
-    </w:p>
-    <w:p>
-      <w:pPr>
-        <w:spacing w:line="480" w:lineRule="auto"/>
-        <w:rPr>
-          <w:rFonts w:ascii="Times New Roman" w:hAnsi="Times New Roman" w:cs="Times New Roman"/>
-          <w:b/>
-          <w:bCs/>
-          <w:sz w:val="24"/>
-          <w:szCs w:val="24"/>
-        </w:rPr>
-      </w:pPr>
-      <w:r>
-        <w:rPr>
-          <w:rFonts w:ascii="Times New Roman" w:hAnsi="Times New Roman" w:cs="Times New Roman"/>
-          <w:b/>
-          <w:bCs/>
-          <w:sz w:val="24"/>
-          <w:szCs w:val="24"/>
-        </w:rPr>
-        <w:t>Admin</w:t>
-      </w:r>
-      <w:r>
-        <w:rPr>
-          <w:rFonts w:ascii="Times New Roman" w:hAnsi="Times New Roman" w:cs="Times New Roman"/>
-          <w:b/>
-          <w:bCs/>
-          <w:sz w:val="24"/>
-          <w:szCs w:val="24"/>
-        </w:rPr>
-        <w:t xml:space="preserve"> </w:t>
-      </w:r>
-      <w:r>
-        <w:rPr>
-          <w:rFonts w:ascii="Times New Roman" w:hAnsi="Times New Roman" w:cs="Times New Roman"/>
-          <w:b/>
-          <w:bCs/>
-          <w:sz w:val="24"/>
-          <w:szCs w:val="24"/>
-        </w:rPr>
-        <w:t>–</w:t>
-      </w:r>
-      <w:r>
-        <w:rPr>
-          <w:rFonts w:ascii="Times New Roman" w:hAnsi="Times New Roman" w:cs="Times New Roman"/>
-          <w:b/>
-          <w:bCs/>
-          <w:sz w:val="24"/>
-          <w:szCs w:val="24"/>
-        </w:rPr>
-        <w:t xml:space="preserve"> </w:t>
-      </w:r>
-      <w:r>
-        <w:rPr>
-          <w:rFonts w:ascii="Times New Roman" w:hAnsi="Times New Roman" w:cs="Times New Roman"/>
-          <w:sz w:val="24"/>
-          <w:szCs w:val="24"/>
-        </w:rPr>
-        <w:t>a user with full access privileges to a</w:t>
-      </w:r>
-      <w:r>
-        <w:rPr>
-          <w:rFonts w:ascii="Times New Roman" w:hAnsi="Times New Roman" w:cs="Times New Roman"/>
-          <w:sz w:val="24"/>
-          <w:szCs w:val="24"/>
-        </w:rPr>
-        <w:t xml:space="preserve">n application with no limitation. Privileges may be </w:t>
-      </w:r>
-      <w:r>
-        <w:rPr>
-          <w:rFonts w:ascii="Times New Roman" w:hAnsi="Times New Roman" w:cs="Times New Roman"/>
-          <w:sz w:val="24"/>
-          <w:szCs w:val="24"/>
-        </w:rPr>
-        <w:t xml:space="preserve">view, </w:t>
-      </w:r>
-      <w:r>
-        <w:rPr>
-          <w:rFonts w:ascii="Times New Roman" w:hAnsi="Times New Roman" w:cs="Times New Roman"/>
-          <w:sz w:val="24"/>
-          <w:szCs w:val="24"/>
-        </w:rPr>
-        <w:t>read, write, execute for data modification.</w:t>
-      </w:r>
-    </w:p>
-    <w:p>
-      <w:pPr>
-        <w:spacing w:line="480" w:lineRule="auto"/>
-        <w:rPr>
-          <w:rFonts w:ascii="Times New Roman" w:hAnsi="Times New Roman" w:cs="Times New Roman"/>
-          <w:b/>
-          <w:bCs/>
-          <w:sz w:val="24"/>
-          <w:szCs w:val="24"/>
-        </w:rPr>
-      </w:pPr>
-      <w:r>
-        <w:rPr>
-          <w:rFonts w:ascii="Times New Roman" w:hAnsi="Times New Roman" w:cs="Times New Roman"/>
-          <w:b/>
-          <w:bCs/>
-          <w:sz w:val="24"/>
-          <w:szCs w:val="24"/>
-        </w:rPr>
         <w:t>Activity Feed</w:t>
       </w:r>
       <w:r>
@@ -9621,35 +9846,43 @@
           <w:sz w:val="24"/>
           <w:szCs w:val="24"/>
         </w:rPr>
+        <w:t xml:space="preserve">System modeling, functional use case scenario, entity class diagram, </w:t>
+      </w:r>
+      <w:r>
+        <w:rPr>
+          <w:rFonts w:ascii="Times New Roman" w:hAnsi="Times New Roman" w:cs="Times New Roman"/>
+          <w:sz w:val="24"/>
+          <w:szCs w:val="24"/>
+        </w:rPr>
+        <w:t>class descriptions,</w:t>
+      </w:r>
+    </w:p>
+    <w:p>
+      <w:pPr>
+        <w:spacing w:line="480" w:lineRule="auto"/>
+        <w:ind w:firstLine="720"/>
+        <w:rPr>
+          <w:rFonts w:ascii="Times New Roman" w:hAnsi="Times New Roman" w:cs="Times New Roman"/>
+          <w:sz w:val="24"/>
+          <w:szCs w:val="24"/>
+        </w:rPr>
+      </w:pPr>
+      <w:r>
+        <w:rPr>
+          <w:rFonts w:ascii="Times New Roman" w:hAnsi="Times New Roman" w:cs="Times New Roman"/>
+          <w:sz w:val="24"/>
+          <w:szCs w:val="24"/>
+        </w:rPr>
+        <w:t xml:space="preserve">The rest of the major sections of the document were completed collaboratively with all members participating equally in discussions, decision making, and writing. This collaborative </w:t>
+      </w:r>
+      <w:r>
+        <w:rPr>
+          <w:rFonts w:ascii="Times New Roman" w:hAnsi="Times New Roman" w:cs="Times New Roman"/>
+          <w:sz w:val="24"/>
+          <w:szCs w:val="24"/>
+        </w:rPr>
         <w:lastRenderedPageBreak/>
-        <w:t xml:space="preserve">System modeling, functional use case scenario, entity class diagram, </w:t>
-      </w:r>
-      <w:r>
-        <w:rPr>
-          <w:rFonts w:ascii="Times New Roman" w:hAnsi="Times New Roman" w:cs="Times New Roman"/>
-          <w:sz w:val="24"/>
-          <w:szCs w:val="24"/>
-        </w:rPr>
-        <w:t>class descriptions,</w:t>
-      </w:r>
-    </w:p>
-    <w:p>
-      <w:pPr>
-        <w:spacing w:line="480" w:lineRule="auto"/>
-        <w:ind w:firstLine="720"/>
-        <w:rPr>
-          <w:rFonts w:ascii="Times New Roman" w:hAnsi="Times New Roman" w:cs="Times New Roman"/>
-          <w:sz w:val="24"/>
-          <w:szCs w:val="24"/>
-        </w:rPr>
-      </w:pPr>
-      <w:r>
-        <w:rPr>
-          <w:rFonts w:ascii="Times New Roman" w:hAnsi="Times New Roman" w:cs="Times New Roman"/>
-          <w:sz w:val="24"/>
-          <w:szCs w:val="24"/>
-        </w:rPr>
-        <w:t>The rest of the major sections of the document were completed collaboratively with all members participating equally in discussions, decision making, and writing. This collaborative approach taken to completing the document allowed the group to refine ideas and reach a consensus before making any big decisions.</w:t>
+        <w:t>approach taken to completing the document allowed the group to refine ideas and reach a consensus before making any big decisions.</w:t>
       </w:r>
     </w:p>
     <w:p>
@@ -10023,16 +10256,7 @@
           <w:sz w:val="24"/>
           <w:szCs w:val="24"/>
         </w:rPr>
-        <w:t xml:space="preserve"> confirm that all work I have contributed to this document has been to the best of my knowledge completed with integrity and in accordance with the objectives and collaborative </w:t>
-      </w:r>
-      <w:r>
-        <w:rPr>
-          <w:rFonts w:ascii="Times New Roman" w:hAnsi="Times New Roman" w:cs="Times New Roman"/>
-          <w:sz w:val="24"/>
-          <w:szCs w:val="24"/>
-        </w:rPr>
-        <w:lastRenderedPageBreak/>
-        <w:t xml:space="preserve">standards established by the team. I </w:t>
+        <w:t xml:space="preserve"> confirm that all work I have contributed to this document has been to the best of my knowledge completed with integrity and in accordance with the objectives and collaborative standards established by the team. I </w:t>
       </w:r>
       <w:proofErr w:type="gramStart"/>
       <w:r>
@@ -10220,6 +10444,7 @@
           <w:sz w:val="24"/>
           <w:szCs w:val="24"/>
         </w:rPr>
+        <w:lastRenderedPageBreak/>
         <w:t xml:space="preserve">I, Luke </w:t>
       </w:r>
       <w:r>
@@ -10836,6 +11061,119 @@
     </w:lvl>
   </w:abstractNum>
   <w:abstractNum w:abstractNumId="2" w15:restartNumberingAfterBreak="0">
+    <w:nsid w:val="1B501456"/>
+    <w:multiLevelType w:val="hybridMultilevel"/>
+    <w:tmpl w:val="AC34C006"/>
+    <w:lvl w:ilvl="0" w:tplc="04090001">
+      <w:start w:val="1"/>
+      <w:numFmt w:val="bullet"/>
+      <w:lvlText w:val=""/>
+      <w:lvlJc w:val="left"/>
+      <w:pPr>
+        <w:ind w:left="1800" w:hanging="360"/>
+      </w:pPr>
+      <w:rPr>
+        <w:rFonts w:ascii="Symbol" w:hAnsi="Symbol" w:hint="default"/>
+      </w:rPr>
+    </w:lvl>
+    <w:lvl w:ilvl="1" w:tplc="04090003">
+      <w:start w:val="1"/>
+      <w:numFmt w:val="bullet"/>
+      <w:lvlText w:val="o"/>
+      <w:lvlJc w:val="left"/>
+      <w:pPr>
+        <w:ind w:left="2520" w:hanging="360"/>
+      </w:pPr>
+      <w:rPr>
+        <w:rFonts w:ascii="Courier New" w:hAnsi="Courier New" w:cs="Courier New" w:hint="default"/>
+      </w:rPr>
+    </w:lvl>
+    <w:lvl w:ilvl="2" w:tplc="04090005" w:tentative="1">
+      <w:start w:val="1"/>
+      <w:numFmt w:val="bullet"/>
+      <w:lvlText w:val=""/>
+      <w:lvlJc w:val="left"/>
+      <w:pPr>
+        <w:ind w:left="3240" w:hanging="360"/>
+      </w:pPr>
+      <w:rPr>
+        <w:rFonts w:ascii="Wingdings" w:hAnsi="Wingdings" w:hint="default"/>
+      </w:rPr>
+    </w:lvl>
+    <w:lvl w:ilvl="3" w:tplc="04090001" w:tentative="1">
+      <w:start w:val="1"/>
+      <w:numFmt w:val="bullet"/>
+      <w:lvlText w:val=""/>
+      <w:lvlJc w:val="left"/>
+      <w:pPr>
+        <w:ind w:left="3960" w:hanging="360"/>
+      </w:pPr>
+      <w:rPr>
+        <w:rFonts w:ascii="Symbol" w:hAnsi="Symbol" w:hint="default"/>
+      </w:rPr>
+    </w:lvl>
+    <w:lvl w:ilvl="4" w:tplc="04090003" w:tentative="1">
+      <w:start w:val="1"/>
+      <w:numFmt w:val="bullet"/>
+      <w:lvlText w:val="o"/>
+      <w:lvlJc w:val="left"/>
+      <w:pPr>
+        <w:ind w:left="4680" w:hanging="360"/>
+      </w:pPr>
+      <w:rPr>
+        <w:rFonts w:ascii="Courier New" w:hAnsi="Courier New" w:cs="Courier New" w:hint="default"/>
+      </w:rPr>
+    </w:lvl>
+    <w:lvl w:ilvl="5" w:tplc="04090005" w:tentative="1">
+      <w:start w:val="1"/>
+      <w:numFmt w:val="bullet"/>
+      <w:lvlText w:val=""/>
+      <w:lvlJc w:val="left"/>
+      <w:pPr>
+        <w:ind w:left="5400" w:hanging="360"/>
+      </w:pPr>
+      <w:rPr>
+        <w:rFonts w:ascii="Wingdings" w:hAnsi="Wingdings" w:hint="default"/>
+      </w:rPr>
+    </w:lvl>
+    <w:lvl w:ilvl="6" w:tplc="04090001" w:tentative="1">
+      <w:start w:val="1"/>
+      <w:numFmt w:val="bullet"/>
+      <w:lvlText w:val=""/>
+      <w:lvlJc w:val="left"/>
+      <w:pPr>
+        <w:ind w:left="6120" w:hanging="360"/>
+      </w:pPr>
+      <w:rPr>
+        <w:rFonts w:ascii="Symbol" w:hAnsi="Symbol" w:hint="default"/>
+      </w:rPr>
+    </w:lvl>
+    <w:lvl w:ilvl="7" w:tplc="04090003" w:tentative="1">
+      <w:start w:val="1"/>
+      <w:numFmt w:val="bullet"/>
+      <w:lvlText w:val="o"/>
+      <w:lvlJc w:val="left"/>
+      <w:pPr>
+        <w:ind w:left="6840" w:hanging="360"/>
+      </w:pPr>
+      <w:rPr>
+        <w:rFonts w:ascii="Courier New" w:hAnsi="Courier New" w:cs="Courier New" w:hint="default"/>
+      </w:rPr>
+    </w:lvl>
+    <w:lvl w:ilvl="8" w:tplc="04090005" w:tentative="1">
+      <w:start w:val="1"/>
+      <w:numFmt w:val="bullet"/>
+      <w:lvlText w:val=""/>
+      <w:lvlJc w:val="left"/>
+      <w:pPr>
+        <w:ind w:left="7560" w:hanging="360"/>
+      </w:pPr>
+      <w:rPr>
+        <w:rFonts w:ascii="Wingdings" w:hAnsi="Wingdings" w:hint="default"/>
+      </w:rPr>
+    </w:lvl>
+  </w:abstractNum>
+  <w:abstractNum w:abstractNumId="3" w15:restartNumberingAfterBreak="0">
     <w:nsid w:val="1C5C214E"/>
     <w:multiLevelType w:val="hybridMultilevel"/>
     <w:tmpl w:val="BF00DCEC"/>
@@ -10948,7 +11286,7 @@
       </w:rPr>
     </w:lvl>
   </w:abstractNum>
-  <w:abstractNum w:abstractNumId="3" w15:restartNumberingAfterBreak="0">
+  <w:abstractNum w:abstractNumId="4" w15:restartNumberingAfterBreak="0">
     <w:nsid w:val="1FB0690C"/>
     <w:multiLevelType w:val="hybridMultilevel"/>
     <w:tmpl w:val="8ACE85BE"/>
@@ -11061,7 +11399,120 @@
       </w:rPr>
     </w:lvl>
   </w:abstractNum>
-  <w:abstractNum w:abstractNumId="4" w15:restartNumberingAfterBreak="0">
+  <w:abstractNum w:abstractNumId="5" w15:restartNumberingAfterBreak="0">
+    <w:nsid w:val="27884103"/>
+    <w:multiLevelType w:val="hybridMultilevel"/>
+    <w:tmpl w:val="B5ECA18C"/>
+    <w:lvl w:ilvl="0" w:tplc="04090001">
+      <w:start w:val="1"/>
+      <w:numFmt w:val="bullet"/>
+      <w:lvlText w:val=""/>
+      <w:lvlJc w:val="left"/>
+      <w:pPr>
+        <w:ind w:left="2160" w:hanging="360"/>
+      </w:pPr>
+      <w:rPr>
+        <w:rFonts w:ascii="Symbol" w:hAnsi="Symbol" w:hint="default"/>
+      </w:rPr>
+    </w:lvl>
+    <w:lvl w:ilvl="1" w:tplc="04090003" w:tentative="1">
+      <w:start w:val="1"/>
+      <w:numFmt w:val="bullet"/>
+      <w:lvlText w:val="o"/>
+      <w:lvlJc w:val="left"/>
+      <w:pPr>
+        <w:ind w:left="2880" w:hanging="360"/>
+      </w:pPr>
+      <w:rPr>
+        <w:rFonts w:ascii="Courier New" w:hAnsi="Courier New" w:cs="Courier New" w:hint="default"/>
+      </w:rPr>
+    </w:lvl>
+    <w:lvl w:ilvl="2" w:tplc="04090005" w:tentative="1">
+      <w:start w:val="1"/>
+      <w:numFmt w:val="bullet"/>
+      <w:lvlText w:val=""/>
+      <w:lvlJc w:val="left"/>
+      <w:pPr>
+        <w:ind w:left="3600" w:hanging="360"/>
+      </w:pPr>
+      <w:rPr>
+        <w:rFonts w:ascii="Wingdings" w:hAnsi="Wingdings" w:hint="default"/>
+      </w:rPr>
+    </w:lvl>
+    <w:lvl w:ilvl="3" w:tplc="04090001" w:tentative="1">
+      <w:start w:val="1"/>
+      <w:numFmt w:val="bullet"/>
+      <w:lvlText w:val=""/>
+      <w:lvlJc w:val="left"/>
+      <w:pPr>
+        <w:ind w:left="4320" w:hanging="360"/>
+      </w:pPr>
+      <w:rPr>
+        <w:rFonts w:ascii="Symbol" w:hAnsi="Symbol" w:hint="default"/>
+      </w:rPr>
+    </w:lvl>
+    <w:lvl w:ilvl="4" w:tplc="04090003" w:tentative="1">
+      <w:start w:val="1"/>
+      <w:numFmt w:val="bullet"/>
+      <w:lvlText w:val="o"/>
+      <w:lvlJc w:val="left"/>
+      <w:pPr>
+        <w:ind w:left="5040" w:hanging="360"/>
+      </w:pPr>
+      <w:rPr>
+        <w:rFonts w:ascii="Courier New" w:hAnsi="Courier New" w:cs="Courier New" w:hint="default"/>
+      </w:rPr>
+    </w:lvl>
+    <w:lvl w:ilvl="5" w:tplc="04090005" w:tentative="1">
+      <w:start w:val="1"/>
+      <w:numFmt w:val="bullet"/>
+      <w:lvlText w:val=""/>
+      <w:lvlJc w:val="left"/>
+      <w:pPr>
+        <w:ind w:left="5760" w:hanging="360"/>
+      </w:pPr>
+      <w:rPr>
+        <w:rFonts w:ascii="Wingdings" w:hAnsi="Wingdings" w:hint="default"/>
+      </w:rPr>
+    </w:lvl>
+    <w:lvl w:ilvl="6" w:tplc="04090001" w:tentative="1">
+      <w:start w:val="1"/>
+      <w:numFmt w:val="bullet"/>
+      <w:lvlText w:val=""/>
+      <w:lvlJc w:val="left"/>
+      <w:pPr>
+        <w:ind w:left="6480" w:hanging="360"/>
+      </w:pPr>
+      <w:rPr>
+        <w:rFonts w:ascii="Symbol" w:hAnsi="Symbol" w:hint="default"/>
+      </w:rPr>
+    </w:lvl>
+    <w:lvl w:ilvl="7" w:tplc="04090003" w:tentative="1">
+      <w:start w:val="1"/>
+      <w:numFmt w:val="bullet"/>
+      <w:lvlText w:val="o"/>
+      <w:lvlJc w:val="left"/>
+      <w:pPr>
+        <w:ind w:left="7200" w:hanging="360"/>
+      </w:pPr>
+      <w:rPr>
+        <w:rFonts w:ascii="Courier New" w:hAnsi="Courier New" w:cs="Courier New" w:hint="default"/>
+      </w:rPr>
+    </w:lvl>
+    <w:lvl w:ilvl="8" w:tplc="04090005" w:tentative="1">
+      <w:start w:val="1"/>
+      <w:numFmt w:val="bullet"/>
+      <w:lvlText w:val=""/>
+      <w:lvlJc w:val="left"/>
+      <w:pPr>
+        <w:ind w:left="7920" w:hanging="360"/>
+      </w:pPr>
+      <w:rPr>
+        <w:rFonts w:ascii="Wingdings" w:hAnsi="Wingdings" w:hint="default"/>
+      </w:rPr>
+    </w:lvl>
+  </w:abstractNum>
+  <w:abstractNum w:abstractNumId="6" w15:restartNumberingAfterBreak="0">
     <w:nsid w:val="52531243"/>
     <w:multiLevelType w:val="hybridMultilevel"/>
     <w:tmpl w:val="8DB60DC6"/>
@@ -11150,7 +11601,7 @@
       </w:pPr>
     </w:lvl>
   </w:abstractNum>
-  <w:abstractNum w:abstractNumId="5" w15:restartNumberingAfterBreak="0">
+  <w:abstractNum w:abstractNumId="7" w15:restartNumberingAfterBreak="0">
     <w:nsid w:val="654261E8"/>
     <w:multiLevelType w:val="hybridMultilevel"/>
     <w:tmpl w:val="BD90AE7C"/>
@@ -11264,22 +11715,28 @@
     </w:lvl>
   </w:abstractNum>
   <w:num w:numId="1" w16cid:durableId="2028672034">
+    <w:abstractNumId w:val="4"/>
+  </w:num>
+  <w:num w:numId="2" w16cid:durableId="648754523">
     <w:abstractNumId w:val="3"/>
   </w:num>
-  <w:num w:numId="2" w16cid:durableId="648754523">
-    <w:abstractNumId w:val="2"/>
-  </w:num>
   <w:num w:numId="3" w16cid:durableId="1972129659">
-    <w:abstractNumId w:val="5"/>
+    <w:abstractNumId w:val="7"/>
   </w:num>
   <w:num w:numId="4" w16cid:durableId="1937248475">
     <w:abstractNumId w:val="0"/>
   </w:num>
   <w:num w:numId="5" w16cid:durableId="1372461455">
-    <w:abstractNumId w:val="4"/>
+    <w:abstractNumId w:val="6"/>
   </w:num>
   <w:num w:numId="6" w16cid:durableId="902369886">
     <w:abstractNumId w:val="1"/>
+  </w:num>
+  <w:num w:numId="7" w16cid:durableId="1270578221">
+    <w:abstractNumId w:val="2"/>
+  </w:num>
+  <w:num w:numId="8" w16cid:durableId="514223762">
+    <w:abstractNumId w:val="5"/>
   </w:num>
 </w:numbering>
 </file>
@@ -11935,6 +12392,7 @@
   <w:style w:type="character" w:default="1" w:styleId="DefaultParagraphFont">
     <w:name w:val="Default Paragraph Font"/>
     <w:uiPriority w:val="1"/>
+    <w:semiHidden/>
     <w:unhideWhenUsed/>
   </w:style>
   <w:style w:type="table" w:default="1" w:styleId="TableNormal">

</xml_diff>

<commit_message>
final review spell check, grammer check
</commit_message>
<xml_diff>
--- a/Specifications/Group2_Specifications.docx
+++ b/Specifications/Group2_Specifications.docx
@@ -812,7 +812,7 @@
             </w:rPr>
             <w:fldChar w:fldCharType="separate"/>
           </w:r>
-          <w:hyperlink w:anchor="_Toc213480189" w:history="1">
+          <w:hyperlink w:anchor="_Toc214003714" w:history="1">
             <w:r>
               <w:rPr>
                 <w:rStyle w:val="Hyperlink"/>
@@ -853,7 +853,7 @@
                 <w:sz w:val="24"/>
                 <w:szCs w:val="24"/>
               </w:rPr>
-              <w:instrText xml:space="preserve"> PAGEREF _Toc213480189 \h </w:instrText>
+              <w:instrText xml:space="preserve"> PAGEREF _Toc214003714 \h </w:instrText>
             </w:r>
             <w:r>
               <w:rPr>
@@ -908,7 +908,7 @@
               <w14:ligatures w14:val="standardContextual"/>
             </w:rPr>
           </w:pPr>
-          <w:hyperlink w:anchor="_Toc213480190" w:history="1">
+          <w:hyperlink w:anchor="_Toc214003715" w:history="1">
             <w:r>
               <w:rPr>
                 <w:rStyle w:val="Hyperlink"/>
@@ -949,7 +949,7 @@
                 <w:sz w:val="24"/>
                 <w:szCs w:val="24"/>
               </w:rPr>
-              <w:instrText xml:space="preserve"> PAGEREF _Toc213480190 \h </w:instrText>
+              <w:instrText xml:space="preserve"> PAGEREF _Toc214003715 \h </w:instrText>
             </w:r>
             <w:r>
               <w:rPr>
@@ -1008,7 +1008,7 @@
               <w14:ligatures w14:val="standardContextual"/>
             </w:rPr>
           </w:pPr>
-          <w:hyperlink w:anchor="_Toc213480191" w:history="1">
+          <w:hyperlink w:anchor="_Toc214003716" w:history="1">
             <w:r>
               <w:rPr>
                 <w:rStyle w:val="Hyperlink"/>
@@ -1049,7 +1049,7 @@
                 <w:sz w:val="24"/>
                 <w:szCs w:val="24"/>
               </w:rPr>
-              <w:instrText xml:space="preserve"> PAGEREF _Toc213480191 \h </w:instrText>
+              <w:instrText xml:space="preserve"> PAGEREF _Toc214003716 \h </w:instrText>
             </w:r>
             <w:r>
               <w:rPr>
@@ -1108,7 +1108,7 @@
               <w14:ligatures w14:val="standardContextual"/>
             </w:rPr>
           </w:pPr>
-          <w:hyperlink w:anchor="_Toc213480192" w:history="1">
+          <w:hyperlink w:anchor="_Toc214003717" w:history="1">
             <w:r>
               <w:rPr>
                 <w:rStyle w:val="Hyperlink"/>
@@ -1149,7 +1149,7 @@
                 <w:sz w:val="24"/>
                 <w:szCs w:val="24"/>
               </w:rPr>
-              <w:instrText xml:space="preserve"> PAGEREF _Toc213480192 \h </w:instrText>
+              <w:instrText xml:space="preserve"> PAGEREF _Toc214003717 \h </w:instrText>
             </w:r>
             <w:r>
               <w:rPr>
@@ -1204,7 +1204,7 @@
               <w14:ligatures w14:val="standardContextual"/>
             </w:rPr>
           </w:pPr>
-          <w:hyperlink w:anchor="_Toc213480193" w:history="1">
+          <w:hyperlink w:anchor="_Toc214003718" w:history="1">
             <w:r>
               <w:rPr>
                 <w:rStyle w:val="Hyperlink"/>
@@ -1245,7 +1245,7 @@
                 <w:sz w:val="24"/>
                 <w:szCs w:val="24"/>
               </w:rPr>
-              <w:instrText xml:space="preserve"> PAGEREF _Toc213480193 \h </w:instrText>
+              <w:instrText xml:space="preserve"> PAGEREF _Toc214003718 \h </w:instrText>
             </w:r>
             <w:r>
               <w:rPr>
@@ -1304,7 +1304,7 @@
               <w14:ligatures w14:val="standardContextual"/>
             </w:rPr>
           </w:pPr>
-          <w:hyperlink w:anchor="_Toc213480194" w:history="1">
+          <w:hyperlink w:anchor="_Toc214003719" w:history="1">
             <w:r>
               <w:rPr>
                 <w:rStyle w:val="Hyperlink"/>
@@ -1345,7 +1345,7 @@
                 <w:sz w:val="24"/>
                 <w:szCs w:val="24"/>
               </w:rPr>
-              <w:instrText xml:space="preserve"> PAGEREF _Toc213480194 \h </w:instrText>
+              <w:instrText xml:space="preserve"> PAGEREF _Toc214003719 \h </w:instrText>
             </w:r>
             <w:r>
               <w:rPr>
@@ -1400,7 +1400,7 @@
               <w14:ligatures w14:val="standardContextual"/>
             </w:rPr>
           </w:pPr>
-          <w:hyperlink w:anchor="_Toc213480195" w:history="1">
+          <w:hyperlink w:anchor="_Toc214003720" w:history="1">
             <w:r>
               <w:rPr>
                 <w:rStyle w:val="Hyperlink"/>
@@ -1441,7 +1441,7 @@
                 <w:sz w:val="24"/>
                 <w:szCs w:val="24"/>
               </w:rPr>
-              <w:instrText xml:space="preserve"> PAGEREF _Toc213480195 \h </w:instrText>
+              <w:instrText xml:space="preserve"> PAGEREF _Toc214003720 \h </w:instrText>
             </w:r>
             <w:r>
               <w:rPr>
@@ -1500,7 +1500,7 @@
               <w14:ligatures w14:val="standardContextual"/>
             </w:rPr>
           </w:pPr>
-          <w:hyperlink w:anchor="_Toc213480196" w:history="1">
+          <w:hyperlink w:anchor="_Toc214003721" w:history="1">
             <w:r>
               <w:rPr>
                 <w:rStyle w:val="Hyperlink"/>
@@ -1541,7 +1541,7 @@
                 <w:sz w:val="24"/>
                 <w:szCs w:val="24"/>
               </w:rPr>
-              <w:instrText xml:space="preserve"> PAGEREF _Toc213480196 \h </w:instrText>
+              <w:instrText xml:space="preserve"> PAGEREF _Toc214003721 \h </w:instrText>
             </w:r>
             <w:r>
               <w:rPr>
@@ -1600,7 +1600,7 @@
               <w14:ligatures w14:val="standardContextual"/>
             </w:rPr>
           </w:pPr>
-          <w:hyperlink w:anchor="_Toc213480197" w:history="1">
+          <w:hyperlink w:anchor="_Toc214003722" w:history="1">
             <w:r>
               <w:rPr>
                 <w:rStyle w:val="Hyperlink"/>
@@ -1641,7 +1641,7 @@
                 <w:sz w:val="24"/>
                 <w:szCs w:val="24"/>
               </w:rPr>
-              <w:instrText xml:space="preserve"> PAGEREF _Toc213480197 \h </w:instrText>
+              <w:instrText xml:space="preserve"> PAGEREF _Toc214003722 \h </w:instrText>
             </w:r>
             <w:r>
               <w:rPr>
@@ -1700,7 +1700,7 @@
               <w14:ligatures w14:val="standardContextual"/>
             </w:rPr>
           </w:pPr>
-          <w:hyperlink w:anchor="_Toc213480198" w:history="1">
+          <w:hyperlink w:anchor="_Toc214003723" w:history="1">
             <w:r>
               <w:rPr>
                 <w:rStyle w:val="Hyperlink"/>
@@ -1741,7 +1741,7 @@
                 <w:sz w:val="24"/>
                 <w:szCs w:val="24"/>
               </w:rPr>
-              <w:instrText xml:space="preserve"> PAGEREF _Toc213480198 \h </w:instrText>
+              <w:instrText xml:space="preserve"> PAGEREF _Toc214003723 \h </w:instrText>
             </w:r>
             <w:r>
               <w:rPr>
@@ -1800,7 +1800,7 @@
               <w14:ligatures w14:val="standardContextual"/>
             </w:rPr>
           </w:pPr>
-          <w:hyperlink w:anchor="_Toc213480199" w:history="1">
+          <w:hyperlink w:anchor="_Toc214003724" w:history="1">
             <w:r>
               <w:rPr>
                 <w:rStyle w:val="Hyperlink"/>
@@ -1841,7 +1841,7 @@
                 <w:sz w:val="24"/>
                 <w:szCs w:val="24"/>
               </w:rPr>
-              <w:instrText xml:space="preserve"> PAGEREF _Toc213480199 \h </w:instrText>
+              <w:instrText xml:space="preserve"> PAGEREF _Toc214003724 \h </w:instrText>
             </w:r>
             <w:r>
               <w:rPr>
@@ -1900,7 +1900,7 @@
               <w14:ligatures w14:val="standardContextual"/>
             </w:rPr>
           </w:pPr>
-          <w:hyperlink w:anchor="_Toc213480200" w:history="1">
+          <w:hyperlink w:anchor="_Toc214003725" w:history="1">
             <w:r>
               <w:rPr>
                 <w:rStyle w:val="Hyperlink"/>
@@ -1941,7 +1941,7 @@
                 <w:sz w:val="24"/>
                 <w:szCs w:val="24"/>
               </w:rPr>
-              <w:instrText xml:space="preserve"> PAGEREF _Toc213480200 \h </w:instrText>
+              <w:instrText xml:space="preserve"> PAGEREF _Toc214003725 \h </w:instrText>
             </w:r>
             <w:r>
               <w:rPr>
@@ -2000,7 +2000,7 @@
               <w14:ligatures w14:val="standardContextual"/>
             </w:rPr>
           </w:pPr>
-          <w:hyperlink w:anchor="_Toc213480201" w:history="1">
+          <w:hyperlink w:anchor="_Toc214003726" w:history="1">
             <w:r>
               <w:rPr>
                 <w:rStyle w:val="Hyperlink"/>
@@ -2041,7 +2041,7 @@
                 <w:sz w:val="24"/>
                 <w:szCs w:val="24"/>
               </w:rPr>
-              <w:instrText xml:space="preserve"> PAGEREF _Toc213480201 \h </w:instrText>
+              <w:instrText xml:space="preserve"> PAGEREF _Toc214003726 \h </w:instrText>
             </w:r>
             <w:r>
               <w:rPr>
@@ -2100,7 +2100,7 @@
               <w14:ligatures w14:val="standardContextual"/>
             </w:rPr>
           </w:pPr>
-          <w:hyperlink w:anchor="_Toc213480202" w:history="1">
+          <w:hyperlink w:anchor="_Toc214003727" w:history="1">
             <w:r>
               <w:rPr>
                 <w:rStyle w:val="Hyperlink"/>
@@ -2141,7 +2141,7 @@
                 <w:sz w:val="24"/>
                 <w:szCs w:val="24"/>
               </w:rPr>
-              <w:instrText xml:space="preserve"> PAGEREF _Toc213480202 \h </w:instrText>
+              <w:instrText xml:space="preserve"> PAGEREF _Toc214003727 \h </w:instrText>
             </w:r>
             <w:r>
               <w:rPr>
@@ -2196,7 +2196,7 @@
               <w14:ligatures w14:val="standardContextual"/>
             </w:rPr>
           </w:pPr>
-          <w:hyperlink w:anchor="_Toc213480203" w:history="1">
+          <w:hyperlink w:anchor="_Toc214003728" w:history="1">
             <w:r>
               <w:rPr>
                 <w:rStyle w:val="Hyperlink"/>
@@ -2237,7 +2237,7 @@
                 <w:sz w:val="24"/>
                 <w:szCs w:val="24"/>
               </w:rPr>
-              <w:instrText xml:space="preserve"> PAGEREF _Toc213480203 \h </w:instrText>
+              <w:instrText xml:space="preserve"> PAGEREF _Toc214003728 \h </w:instrText>
             </w:r>
             <w:r>
               <w:rPr>
@@ -2296,7 +2296,7 @@
               <w14:ligatures w14:val="standardContextual"/>
             </w:rPr>
           </w:pPr>
-          <w:hyperlink w:anchor="_Toc213480204" w:history="1">
+          <w:hyperlink w:anchor="_Toc214003729" w:history="1">
             <w:r>
               <w:rPr>
                 <w:rStyle w:val="Hyperlink"/>
@@ -2337,7 +2337,7 @@
                 <w:sz w:val="24"/>
                 <w:szCs w:val="24"/>
               </w:rPr>
-              <w:instrText xml:space="preserve"> PAGEREF _Toc213480204 \h </w:instrText>
+              <w:instrText xml:space="preserve"> PAGEREF _Toc214003729 \h </w:instrText>
             </w:r>
             <w:r>
               <w:rPr>
@@ -2396,7 +2396,7 @@
               <w14:ligatures w14:val="standardContextual"/>
             </w:rPr>
           </w:pPr>
-          <w:hyperlink w:anchor="_Toc213480205" w:history="1">
+          <w:hyperlink w:anchor="_Toc214003730" w:history="1">
             <w:r>
               <w:rPr>
                 <w:rStyle w:val="Hyperlink"/>
@@ -2437,7 +2437,7 @@
                 <w:sz w:val="24"/>
                 <w:szCs w:val="24"/>
               </w:rPr>
-              <w:instrText xml:space="preserve"> PAGEREF _Toc213480205 \h </w:instrText>
+              <w:instrText xml:space="preserve"> PAGEREF _Toc214003730 \h </w:instrText>
             </w:r>
             <w:r>
               <w:rPr>
@@ -2492,7 +2492,7 @@
               <w14:ligatures w14:val="standardContextual"/>
             </w:rPr>
           </w:pPr>
-          <w:hyperlink w:anchor="_Toc213480206" w:history="1">
+          <w:hyperlink w:anchor="_Toc214003731" w:history="1">
             <w:r>
               <w:rPr>
                 <w:rStyle w:val="Hyperlink"/>
@@ -2533,7 +2533,103 @@
                 <w:sz w:val="24"/>
                 <w:szCs w:val="24"/>
               </w:rPr>
-              <w:instrText xml:space="preserve"> PAGEREF _Toc213480206 \h </w:instrText>
+              <w:instrText xml:space="preserve"> PAGEREF _Toc214003731 \h </w:instrText>
+            </w:r>
+            <w:r>
+              <w:rPr>
+                <w:rFonts w:ascii="Times New Roman" w:hAnsi="Times New Roman" w:cs="Times New Roman"/>
+                <w:noProof/>
+                <w:webHidden/>
+                <w:sz w:val="24"/>
+                <w:szCs w:val="24"/>
+              </w:rPr>
+            </w:r>
+            <w:r>
+              <w:rPr>
+                <w:rFonts w:ascii="Times New Roman" w:hAnsi="Times New Roman" w:cs="Times New Roman"/>
+                <w:noProof/>
+                <w:webHidden/>
+                <w:sz w:val="24"/>
+                <w:szCs w:val="24"/>
+              </w:rPr>
+              <w:fldChar w:fldCharType="separate"/>
+            </w:r>
+            <w:r>
+              <w:rPr>
+                <w:rFonts w:ascii="Times New Roman" w:hAnsi="Times New Roman" w:cs="Times New Roman"/>
+                <w:noProof/>
+                <w:webHidden/>
+                <w:sz w:val="24"/>
+                <w:szCs w:val="24"/>
+              </w:rPr>
+              <w:t>11</w:t>
+            </w:r>
+            <w:r>
+              <w:rPr>
+                <w:rFonts w:ascii="Times New Roman" w:hAnsi="Times New Roman" w:cs="Times New Roman"/>
+                <w:noProof/>
+                <w:webHidden/>
+                <w:sz w:val="24"/>
+                <w:szCs w:val="24"/>
+              </w:rPr>
+              <w:fldChar w:fldCharType="end"/>
+            </w:r>
+          </w:hyperlink>
+        </w:p>
+        <w:p>
+          <w:pPr>
+            <w:pStyle w:val="TOC1"/>
+            <w:rPr>
+              <w:rFonts w:ascii="Times New Roman" w:eastAsiaTheme="minorEastAsia" w:hAnsi="Times New Roman" w:cs="Times New Roman"/>
+              <w:noProof/>
+              <w:kern w:val="2"/>
+              <w:sz w:val="24"/>
+              <w:szCs w:val="24"/>
+              <w14:ligatures w14:val="standardContextual"/>
+            </w:rPr>
+          </w:pPr>
+          <w:hyperlink w:anchor="_Toc214003732" w:history="1">
+            <w:r>
+              <w:rPr>
+                <w:rStyle w:val="Hyperlink"/>
+                <w:rFonts w:ascii="Times New Roman" w:hAnsi="Times New Roman" w:cs="Times New Roman"/>
+                <w:b/>
+                <w:bCs/>
+                <w:noProof/>
+                <w:sz w:val="24"/>
+                <w:szCs w:val="24"/>
+              </w:rPr>
+              <w:t>Functional: Use Cases &amp; Scenarios</w:t>
+            </w:r>
+            <w:r>
+              <w:rPr>
+                <w:rFonts w:ascii="Times New Roman" w:hAnsi="Times New Roman" w:cs="Times New Roman"/>
+                <w:noProof/>
+                <w:webHidden/>
+                <w:sz w:val="24"/>
+                <w:szCs w:val="24"/>
+              </w:rPr>
+              <w:tab/>
+            </w:r>
+            <w:r>
+              <w:rPr>
+                <w:rFonts w:ascii="Times New Roman" w:hAnsi="Times New Roman" w:cs="Times New Roman"/>
+                <w:noProof/>
+                <w:webHidden/>
+                <w:sz w:val="24"/>
+                <w:szCs w:val="24"/>
+              </w:rPr>
+              <w:fldChar w:fldCharType="begin"/>
+            </w:r>
+            <w:r>
+              <w:rPr>
+                <w:rFonts w:ascii="Times New Roman" w:hAnsi="Times New Roman" w:cs="Times New Roman"/>
+                <w:noProof/>
+                <w:webHidden/>
+                <w:sz w:val="24"/>
+                <w:szCs w:val="24"/>
+              </w:rPr>
+              <w:instrText xml:space="preserve"> PAGEREF _Toc214003732 \h </w:instrText>
             </w:r>
             <w:r>
               <w:rPr>
@@ -2592,7 +2688,7 @@
               <w14:ligatures w14:val="standardContextual"/>
             </w:rPr>
           </w:pPr>
-          <w:hyperlink w:anchor="_Toc213480207" w:history="1">
+          <w:hyperlink w:anchor="_Toc214003733" w:history="1">
             <w:r>
               <w:rPr>
                 <w:rStyle w:val="Hyperlink"/>
@@ -2603,7 +2699,7 @@
                 <w:sz w:val="24"/>
                 <w:szCs w:val="24"/>
               </w:rPr>
-              <w:t>Functional: Use Cases &amp; Scenarios</w:t>
+              <w:t>Entity: Class Diagrams</w:t>
             </w:r>
             <w:r>
               <w:rPr>
@@ -2633,7 +2729,7 @@
                 <w:sz w:val="24"/>
                 <w:szCs w:val="24"/>
               </w:rPr>
-              <w:instrText xml:space="preserve"> PAGEREF _Toc213480207 \h </w:instrText>
+              <w:instrText xml:space="preserve"> PAGEREF _Toc214003733 \h </w:instrText>
             </w:r>
             <w:r>
               <w:rPr>
@@ -2662,7 +2758,199 @@
                 <w:sz w:val="24"/>
                 <w:szCs w:val="24"/>
               </w:rPr>
-              <w:t>11</w:t>
+              <w:t>13</w:t>
+            </w:r>
+            <w:r>
+              <w:rPr>
+                <w:rFonts w:ascii="Times New Roman" w:hAnsi="Times New Roman" w:cs="Times New Roman"/>
+                <w:noProof/>
+                <w:webHidden/>
+                <w:sz w:val="24"/>
+                <w:szCs w:val="24"/>
+              </w:rPr>
+              <w:fldChar w:fldCharType="end"/>
+            </w:r>
+          </w:hyperlink>
+        </w:p>
+        <w:p>
+          <w:pPr>
+            <w:pStyle w:val="TOC1"/>
+            <w:rPr>
+              <w:rFonts w:ascii="Times New Roman" w:eastAsiaTheme="minorEastAsia" w:hAnsi="Times New Roman" w:cs="Times New Roman"/>
+              <w:noProof/>
+              <w:kern w:val="2"/>
+              <w:sz w:val="24"/>
+              <w:szCs w:val="24"/>
+              <w14:ligatures w14:val="standardContextual"/>
+            </w:rPr>
+          </w:pPr>
+          <w:hyperlink w:anchor="_Toc214003734" w:history="1">
+            <w:r>
+              <w:rPr>
+                <w:rStyle w:val="Hyperlink"/>
+                <w:rFonts w:ascii="Times New Roman" w:hAnsi="Times New Roman" w:cs="Times New Roman"/>
+                <w:b/>
+                <w:bCs/>
+                <w:noProof/>
+                <w:sz w:val="24"/>
+                <w:szCs w:val="24"/>
+              </w:rPr>
+              <w:t>Dynamic: Statechart</w:t>
+            </w:r>
+            <w:r>
+              <w:rPr>
+                <w:rFonts w:ascii="Times New Roman" w:hAnsi="Times New Roman" w:cs="Times New Roman"/>
+                <w:noProof/>
+                <w:webHidden/>
+                <w:sz w:val="24"/>
+                <w:szCs w:val="24"/>
+              </w:rPr>
+              <w:tab/>
+            </w:r>
+            <w:r>
+              <w:rPr>
+                <w:rFonts w:ascii="Times New Roman" w:hAnsi="Times New Roman" w:cs="Times New Roman"/>
+                <w:noProof/>
+                <w:webHidden/>
+                <w:sz w:val="24"/>
+                <w:szCs w:val="24"/>
+              </w:rPr>
+              <w:fldChar w:fldCharType="begin"/>
+            </w:r>
+            <w:r>
+              <w:rPr>
+                <w:rFonts w:ascii="Times New Roman" w:hAnsi="Times New Roman" w:cs="Times New Roman"/>
+                <w:noProof/>
+                <w:webHidden/>
+                <w:sz w:val="24"/>
+                <w:szCs w:val="24"/>
+              </w:rPr>
+              <w:instrText xml:space="preserve"> PAGEREF _Toc214003734 \h </w:instrText>
+            </w:r>
+            <w:r>
+              <w:rPr>
+                <w:rFonts w:ascii="Times New Roman" w:hAnsi="Times New Roman" w:cs="Times New Roman"/>
+                <w:noProof/>
+                <w:webHidden/>
+                <w:sz w:val="24"/>
+                <w:szCs w:val="24"/>
+              </w:rPr>
+            </w:r>
+            <w:r>
+              <w:rPr>
+                <w:rFonts w:ascii="Times New Roman" w:hAnsi="Times New Roman" w:cs="Times New Roman"/>
+                <w:noProof/>
+                <w:webHidden/>
+                <w:sz w:val="24"/>
+                <w:szCs w:val="24"/>
+              </w:rPr>
+              <w:fldChar w:fldCharType="separate"/>
+            </w:r>
+            <w:r>
+              <w:rPr>
+                <w:rFonts w:ascii="Times New Roman" w:hAnsi="Times New Roman" w:cs="Times New Roman"/>
+                <w:noProof/>
+                <w:webHidden/>
+                <w:sz w:val="24"/>
+                <w:szCs w:val="24"/>
+              </w:rPr>
+              <w:t>16</w:t>
+            </w:r>
+            <w:r>
+              <w:rPr>
+                <w:rFonts w:ascii="Times New Roman" w:hAnsi="Times New Roman" w:cs="Times New Roman"/>
+                <w:noProof/>
+                <w:webHidden/>
+                <w:sz w:val="24"/>
+                <w:szCs w:val="24"/>
+              </w:rPr>
+              <w:fldChar w:fldCharType="end"/>
+            </w:r>
+          </w:hyperlink>
+        </w:p>
+        <w:p>
+          <w:pPr>
+            <w:pStyle w:val="TOC1"/>
+            <w:rPr>
+              <w:rFonts w:ascii="Times New Roman" w:eastAsiaTheme="minorEastAsia" w:hAnsi="Times New Roman" w:cs="Times New Roman"/>
+              <w:noProof/>
+              <w:kern w:val="2"/>
+              <w:sz w:val="24"/>
+              <w:szCs w:val="24"/>
+              <w14:ligatures w14:val="standardContextual"/>
+            </w:rPr>
+          </w:pPr>
+          <w:hyperlink w:anchor="_Toc214003735" w:history="1">
+            <w:r>
+              <w:rPr>
+                <w:rStyle w:val="Hyperlink"/>
+                <w:rFonts w:ascii="Times New Roman" w:hAnsi="Times New Roman" w:cs="Times New Roman"/>
+                <w:b/>
+                <w:bCs/>
+                <w:noProof/>
+                <w:sz w:val="24"/>
+                <w:szCs w:val="24"/>
+              </w:rPr>
+              <w:t>States</w:t>
+            </w:r>
+            <w:r>
+              <w:rPr>
+                <w:rFonts w:ascii="Times New Roman" w:hAnsi="Times New Roman" w:cs="Times New Roman"/>
+                <w:noProof/>
+                <w:webHidden/>
+                <w:sz w:val="24"/>
+                <w:szCs w:val="24"/>
+              </w:rPr>
+              <w:tab/>
+            </w:r>
+            <w:r>
+              <w:rPr>
+                <w:rFonts w:ascii="Times New Roman" w:hAnsi="Times New Roman" w:cs="Times New Roman"/>
+                <w:noProof/>
+                <w:webHidden/>
+                <w:sz w:val="24"/>
+                <w:szCs w:val="24"/>
+              </w:rPr>
+              <w:fldChar w:fldCharType="begin"/>
+            </w:r>
+            <w:r>
+              <w:rPr>
+                <w:rFonts w:ascii="Times New Roman" w:hAnsi="Times New Roman" w:cs="Times New Roman"/>
+                <w:noProof/>
+                <w:webHidden/>
+                <w:sz w:val="24"/>
+                <w:szCs w:val="24"/>
+              </w:rPr>
+              <w:instrText xml:space="preserve"> PAGEREF _Toc214003735 \h </w:instrText>
+            </w:r>
+            <w:r>
+              <w:rPr>
+                <w:rFonts w:ascii="Times New Roman" w:hAnsi="Times New Roman" w:cs="Times New Roman"/>
+                <w:noProof/>
+                <w:webHidden/>
+                <w:sz w:val="24"/>
+                <w:szCs w:val="24"/>
+              </w:rPr>
+            </w:r>
+            <w:r>
+              <w:rPr>
+                <w:rFonts w:ascii="Times New Roman" w:hAnsi="Times New Roman" w:cs="Times New Roman"/>
+                <w:noProof/>
+                <w:webHidden/>
+                <w:sz w:val="24"/>
+                <w:szCs w:val="24"/>
+              </w:rPr>
+              <w:fldChar w:fldCharType="separate"/>
+            </w:r>
+            <w:r>
+              <w:rPr>
+                <w:rFonts w:ascii="Times New Roman" w:hAnsi="Times New Roman" w:cs="Times New Roman"/>
+                <w:noProof/>
+                <w:webHidden/>
+                <w:sz w:val="24"/>
+                <w:szCs w:val="24"/>
+              </w:rPr>
+              <w:t>17</w:t>
             </w:r>
             <w:r>
               <w:rPr>
@@ -2692,7 +2980,7 @@
               <w14:ligatures w14:val="standardContextual"/>
             </w:rPr>
           </w:pPr>
-          <w:hyperlink w:anchor="_Toc213480208" w:history="1">
+          <w:hyperlink w:anchor="_Toc214003736" w:history="1">
             <w:r>
               <w:rPr>
                 <w:rStyle w:val="Hyperlink"/>
@@ -2703,7 +2991,7 @@
                 <w:sz w:val="24"/>
                 <w:szCs w:val="24"/>
               </w:rPr>
-              <w:t>Entity: Class Diagrams</w:t>
+              <w:t>Events</w:t>
             </w:r>
             <w:r>
               <w:rPr>
@@ -2733,7 +3021,7 @@
                 <w:sz w:val="24"/>
                 <w:szCs w:val="24"/>
               </w:rPr>
-              <w:instrText xml:space="preserve"> PAGEREF _Toc213480208 \h </w:instrText>
+              <w:instrText xml:space="preserve"> PAGEREF _Toc214003736 \h </w:instrText>
             </w:r>
             <w:r>
               <w:rPr>
@@ -2762,299 +3050,7 @@
                 <w:sz w:val="24"/>
                 <w:szCs w:val="24"/>
               </w:rPr>
-              <w:t>13</w:t>
-            </w:r>
-            <w:r>
-              <w:rPr>
-                <w:rFonts w:ascii="Times New Roman" w:hAnsi="Times New Roman" w:cs="Times New Roman"/>
-                <w:noProof/>
-                <w:webHidden/>
-                <w:sz w:val="24"/>
-                <w:szCs w:val="24"/>
-              </w:rPr>
-              <w:fldChar w:fldCharType="end"/>
-            </w:r>
-          </w:hyperlink>
-        </w:p>
-        <w:p>
-          <w:pPr>
-            <w:pStyle w:val="TOC3"/>
-            <w:tabs>
-              <w:tab w:val="right" w:leader="dot" w:pos="9350"/>
-            </w:tabs>
-            <w:spacing w:line="480" w:lineRule="auto"/>
-            <w:rPr>
-              <w:rFonts w:ascii="Times New Roman" w:eastAsiaTheme="minorEastAsia" w:hAnsi="Times New Roman" w:cs="Times New Roman"/>
-              <w:noProof/>
-              <w:kern w:val="2"/>
-              <w:sz w:val="24"/>
-              <w:szCs w:val="24"/>
-              <w14:ligatures w14:val="standardContextual"/>
-            </w:rPr>
-          </w:pPr>
-          <w:hyperlink w:anchor="_Toc213480209" w:history="1">
-            <w:r>
-              <w:rPr>
-                <w:rStyle w:val="Hyperlink"/>
-                <w:rFonts w:ascii="Times New Roman" w:hAnsi="Times New Roman" w:cs="Times New Roman"/>
-                <w:b/>
-                <w:bCs/>
-                <w:noProof/>
-                <w:sz w:val="24"/>
-                <w:szCs w:val="24"/>
-              </w:rPr>
-              <w:t>Attributes</w:t>
-            </w:r>
-            <w:r>
-              <w:rPr>
-                <w:rFonts w:ascii="Times New Roman" w:hAnsi="Times New Roman" w:cs="Times New Roman"/>
-                <w:noProof/>
-                <w:webHidden/>
-                <w:sz w:val="24"/>
-                <w:szCs w:val="24"/>
-              </w:rPr>
-              <w:tab/>
-            </w:r>
-            <w:r>
-              <w:rPr>
-                <w:rFonts w:ascii="Times New Roman" w:hAnsi="Times New Roman" w:cs="Times New Roman"/>
-                <w:noProof/>
-                <w:webHidden/>
-                <w:sz w:val="24"/>
-                <w:szCs w:val="24"/>
-              </w:rPr>
-              <w:fldChar w:fldCharType="begin"/>
-            </w:r>
-            <w:r>
-              <w:rPr>
-                <w:rFonts w:ascii="Times New Roman" w:hAnsi="Times New Roman" w:cs="Times New Roman"/>
-                <w:noProof/>
-                <w:webHidden/>
-                <w:sz w:val="24"/>
-                <w:szCs w:val="24"/>
-              </w:rPr>
-              <w:instrText xml:space="preserve"> PAGEREF _Toc213480209 \h </w:instrText>
-            </w:r>
-            <w:r>
-              <w:rPr>
-                <w:rFonts w:ascii="Times New Roman" w:hAnsi="Times New Roman" w:cs="Times New Roman"/>
-                <w:noProof/>
-                <w:webHidden/>
-                <w:sz w:val="24"/>
-                <w:szCs w:val="24"/>
-              </w:rPr>
-            </w:r>
-            <w:r>
-              <w:rPr>
-                <w:rFonts w:ascii="Times New Roman" w:hAnsi="Times New Roman" w:cs="Times New Roman"/>
-                <w:noProof/>
-                <w:webHidden/>
-                <w:sz w:val="24"/>
-                <w:szCs w:val="24"/>
-              </w:rPr>
-              <w:fldChar w:fldCharType="separate"/>
-            </w:r>
-            <w:r>
-              <w:rPr>
-                <w:rFonts w:ascii="Times New Roman" w:hAnsi="Times New Roman" w:cs="Times New Roman"/>
-                <w:noProof/>
-                <w:webHidden/>
-                <w:sz w:val="24"/>
-                <w:szCs w:val="24"/>
-              </w:rPr>
-              <w:t>15</w:t>
-            </w:r>
-            <w:r>
-              <w:rPr>
-                <w:rFonts w:ascii="Times New Roman" w:hAnsi="Times New Roman" w:cs="Times New Roman"/>
-                <w:noProof/>
-                <w:webHidden/>
-                <w:sz w:val="24"/>
-                <w:szCs w:val="24"/>
-              </w:rPr>
-              <w:fldChar w:fldCharType="end"/>
-            </w:r>
-          </w:hyperlink>
-        </w:p>
-        <w:p>
-          <w:pPr>
-            <w:pStyle w:val="TOC1"/>
-            <w:rPr>
-              <w:rFonts w:ascii="Times New Roman" w:eastAsiaTheme="minorEastAsia" w:hAnsi="Times New Roman" w:cs="Times New Roman"/>
-              <w:noProof/>
-              <w:kern w:val="2"/>
-              <w:sz w:val="24"/>
-              <w:szCs w:val="24"/>
-              <w14:ligatures w14:val="standardContextual"/>
-            </w:rPr>
-          </w:pPr>
-          <w:hyperlink w:anchor="_Toc213480210" w:history="1">
-            <w:r>
-              <w:rPr>
-                <w:rStyle w:val="Hyperlink"/>
-                <w:rFonts w:ascii="Times New Roman" w:hAnsi="Times New Roman" w:cs="Times New Roman"/>
-                <w:b/>
-                <w:bCs/>
-                <w:noProof/>
-                <w:sz w:val="24"/>
-                <w:szCs w:val="24"/>
-              </w:rPr>
-              <w:t>Dynamic: Statechart</w:t>
-            </w:r>
-            <w:r>
-              <w:rPr>
-                <w:rFonts w:ascii="Times New Roman" w:hAnsi="Times New Roman" w:cs="Times New Roman"/>
-                <w:noProof/>
-                <w:webHidden/>
-                <w:sz w:val="24"/>
-                <w:szCs w:val="24"/>
-              </w:rPr>
-              <w:tab/>
-            </w:r>
-            <w:r>
-              <w:rPr>
-                <w:rFonts w:ascii="Times New Roman" w:hAnsi="Times New Roman" w:cs="Times New Roman"/>
-                <w:noProof/>
-                <w:webHidden/>
-                <w:sz w:val="24"/>
-                <w:szCs w:val="24"/>
-              </w:rPr>
-              <w:fldChar w:fldCharType="begin"/>
-            </w:r>
-            <w:r>
-              <w:rPr>
-                <w:rFonts w:ascii="Times New Roman" w:hAnsi="Times New Roman" w:cs="Times New Roman"/>
-                <w:noProof/>
-                <w:webHidden/>
-                <w:sz w:val="24"/>
-                <w:szCs w:val="24"/>
-              </w:rPr>
-              <w:instrText xml:space="preserve"> PAGEREF _Toc213480210 \h </w:instrText>
-            </w:r>
-            <w:r>
-              <w:rPr>
-                <w:rFonts w:ascii="Times New Roman" w:hAnsi="Times New Roman" w:cs="Times New Roman"/>
-                <w:noProof/>
-                <w:webHidden/>
-                <w:sz w:val="24"/>
-                <w:szCs w:val="24"/>
-              </w:rPr>
-            </w:r>
-            <w:r>
-              <w:rPr>
-                <w:rFonts w:ascii="Times New Roman" w:hAnsi="Times New Roman" w:cs="Times New Roman"/>
-                <w:noProof/>
-                <w:webHidden/>
-                <w:sz w:val="24"/>
-                <w:szCs w:val="24"/>
-              </w:rPr>
-              <w:fldChar w:fldCharType="separate"/>
-            </w:r>
-            <w:r>
-              <w:rPr>
-                <w:rFonts w:ascii="Times New Roman" w:hAnsi="Times New Roman" w:cs="Times New Roman"/>
-                <w:noProof/>
-                <w:webHidden/>
-                <w:sz w:val="24"/>
-                <w:szCs w:val="24"/>
-              </w:rPr>
-              <w:t>15</w:t>
-            </w:r>
-            <w:r>
-              <w:rPr>
-                <w:rFonts w:ascii="Times New Roman" w:hAnsi="Times New Roman" w:cs="Times New Roman"/>
-                <w:noProof/>
-                <w:webHidden/>
-                <w:sz w:val="24"/>
-                <w:szCs w:val="24"/>
-              </w:rPr>
-              <w:fldChar w:fldCharType="end"/>
-            </w:r>
-          </w:hyperlink>
-        </w:p>
-        <w:p>
-          <w:pPr>
-            <w:pStyle w:val="TOC1"/>
-            <w:rPr>
-              <w:rFonts w:ascii="Times New Roman" w:eastAsiaTheme="minorEastAsia" w:hAnsi="Times New Roman" w:cs="Times New Roman"/>
-              <w:noProof/>
-              <w:kern w:val="2"/>
-              <w:sz w:val="24"/>
-              <w:szCs w:val="24"/>
-              <w14:ligatures w14:val="standardContextual"/>
-            </w:rPr>
-          </w:pPr>
-          <w:hyperlink w:anchor="_Toc213480211" w:history="1">
-            <w:r>
-              <w:rPr>
-                <w:rStyle w:val="Hyperlink"/>
-                <w:rFonts w:ascii="Times New Roman" w:hAnsi="Times New Roman" w:cs="Times New Roman"/>
-                <w:b/>
-                <w:bCs/>
-                <w:noProof/>
-                <w:sz w:val="24"/>
-                <w:szCs w:val="24"/>
-              </w:rPr>
-              <w:t>States</w:t>
-            </w:r>
-            <w:r>
-              <w:rPr>
-                <w:rFonts w:ascii="Times New Roman" w:hAnsi="Times New Roman" w:cs="Times New Roman"/>
-                <w:noProof/>
-                <w:webHidden/>
-                <w:sz w:val="24"/>
-                <w:szCs w:val="24"/>
-              </w:rPr>
-              <w:tab/>
-            </w:r>
-            <w:r>
-              <w:rPr>
-                <w:rFonts w:ascii="Times New Roman" w:hAnsi="Times New Roman" w:cs="Times New Roman"/>
-                <w:noProof/>
-                <w:webHidden/>
-                <w:sz w:val="24"/>
-                <w:szCs w:val="24"/>
-              </w:rPr>
-              <w:fldChar w:fldCharType="begin"/>
-            </w:r>
-            <w:r>
-              <w:rPr>
-                <w:rFonts w:ascii="Times New Roman" w:hAnsi="Times New Roman" w:cs="Times New Roman"/>
-                <w:noProof/>
-                <w:webHidden/>
-                <w:sz w:val="24"/>
-                <w:szCs w:val="24"/>
-              </w:rPr>
-              <w:instrText xml:space="preserve"> PAGEREF _Toc213480211 \h </w:instrText>
-            </w:r>
-            <w:r>
-              <w:rPr>
-                <w:rFonts w:ascii="Times New Roman" w:hAnsi="Times New Roman" w:cs="Times New Roman"/>
-                <w:noProof/>
-                <w:webHidden/>
-                <w:sz w:val="24"/>
-                <w:szCs w:val="24"/>
-              </w:rPr>
-            </w:r>
-            <w:r>
-              <w:rPr>
-                <w:rFonts w:ascii="Times New Roman" w:hAnsi="Times New Roman" w:cs="Times New Roman"/>
-                <w:noProof/>
-                <w:webHidden/>
-                <w:sz w:val="24"/>
-                <w:szCs w:val="24"/>
-              </w:rPr>
-              <w:fldChar w:fldCharType="separate"/>
-            </w:r>
-            <w:r>
-              <w:rPr>
-                <w:rFonts w:ascii="Times New Roman" w:hAnsi="Times New Roman" w:cs="Times New Roman"/>
-                <w:noProof/>
-                <w:webHidden/>
-                <w:sz w:val="24"/>
-                <w:szCs w:val="24"/>
-              </w:rPr>
-              <w:t>16</w:t>
+              <w:t>18</w:t>
             </w:r>
             <w:r>
               <w:rPr>
@@ -3084,7 +3080,7 @@
               <w14:ligatures w14:val="standardContextual"/>
             </w:rPr>
           </w:pPr>
-          <w:hyperlink w:anchor="_Toc213480212" w:history="1">
+          <w:hyperlink w:anchor="_Toc214003737" w:history="1">
             <w:r>
               <w:rPr>
                 <w:rStyle w:val="Hyperlink"/>
@@ -3095,7 +3091,7 @@
                 <w:sz w:val="24"/>
                 <w:szCs w:val="24"/>
               </w:rPr>
-              <w:t>Events</w:t>
+              <w:t>Transitions</w:t>
             </w:r>
             <w:r>
               <w:rPr>
@@ -3125,7 +3121,7 @@
                 <w:sz w:val="24"/>
                 <w:szCs w:val="24"/>
               </w:rPr>
-              <w:instrText xml:space="preserve"> PAGEREF _Toc213480212 \h </w:instrText>
+              <w:instrText xml:space="preserve"> PAGEREF _Toc214003737 \h </w:instrText>
             </w:r>
             <w:r>
               <w:rPr>
@@ -3154,107 +3150,7 @@
                 <w:sz w:val="24"/>
                 <w:szCs w:val="24"/>
               </w:rPr>
-              <w:t>17</w:t>
-            </w:r>
-            <w:r>
-              <w:rPr>
-                <w:rFonts w:ascii="Times New Roman" w:hAnsi="Times New Roman" w:cs="Times New Roman"/>
-                <w:noProof/>
-                <w:webHidden/>
-                <w:sz w:val="24"/>
-                <w:szCs w:val="24"/>
-              </w:rPr>
-              <w:fldChar w:fldCharType="end"/>
-            </w:r>
-          </w:hyperlink>
-        </w:p>
-        <w:p>
-          <w:pPr>
-            <w:pStyle w:val="TOC2"/>
-            <w:tabs>
-              <w:tab w:val="right" w:leader="dot" w:pos="9350"/>
-            </w:tabs>
-            <w:spacing w:line="480" w:lineRule="auto"/>
-            <w:rPr>
-              <w:rFonts w:ascii="Times New Roman" w:eastAsiaTheme="minorEastAsia" w:hAnsi="Times New Roman" w:cs="Times New Roman"/>
-              <w:noProof/>
-              <w:kern w:val="2"/>
-              <w:sz w:val="24"/>
-              <w:szCs w:val="24"/>
-              <w14:ligatures w14:val="standardContextual"/>
-            </w:rPr>
-          </w:pPr>
-          <w:hyperlink w:anchor="_Toc213480213" w:history="1">
-            <w:r>
-              <w:rPr>
-                <w:rStyle w:val="Hyperlink"/>
-                <w:rFonts w:ascii="Times New Roman" w:hAnsi="Times New Roman" w:cs="Times New Roman"/>
-                <w:b/>
-                <w:bCs/>
-                <w:noProof/>
-                <w:sz w:val="24"/>
-                <w:szCs w:val="24"/>
-              </w:rPr>
-              <w:t>Transitions</w:t>
-            </w:r>
-            <w:r>
-              <w:rPr>
-                <w:rFonts w:ascii="Times New Roman" w:hAnsi="Times New Roman" w:cs="Times New Roman"/>
-                <w:noProof/>
-                <w:webHidden/>
-                <w:sz w:val="24"/>
-                <w:szCs w:val="24"/>
-              </w:rPr>
-              <w:tab/>
-            </w:r>
-            <w:r>
-              <w:rPr>
-                <w:rFonts w:ascii="Times New Roman" w:hAnsi="Times New Roman" w:cs="Times New Roman"/>
-                <w:noProof/>
-                <w:webHidden/>
-                <w:sz w:val="24"/>
-                <w:szCs w:val="24"/>
-              </w:rPr>
-              <w:fldChar w:fldCharType="begin"/>
-            </w:r>
-            <w:r>
-              <w:rPr>
-                <w:rFonts w:ascii="Times New Roman" w:hAnsi="Times New Roman" w:cs="Times New Roman"/>
-                <w:noProof/>
-                <w:webHidden/>
-                <w:sz w:val="24"/>
-                <w:szCs w:val="24"/>
-              </w:rPr>
-              <w:instrText xml:space="preserve"> PAGEREF _Toc213480213 \h </w:instrText>
-            </w:r>
-            <w:r>
-              <w:rPr>
-                <w:rFonts w:ascii="Times New Roman" w:hAnsi="Times New Roman" w:cs="Times New Roman"/>
-                <w:noProof/>
-                <w:webHidden/>
-                <w:sz w:val="24"/>
-                <w:szCs w:val="24"/>
-              </w:rPr>
-            </w:r>
-            <w:r>
-              <w:rPr>
-                <w:rFonts w:ascii="Times New Roman" w:hAnsi="Times New Roman" w:cs="Times New Roman"/>
-                <w:noProof/>
-                <w:webHidden/>
-                <w:sz w:val="24"/>
-                <w:szCs w:val="24"/>
-              </w:rPr>
-              <w:fldChar w:fldCharType="separate"/>
-            </w:r>
-            <w:r>
-              <w:rPr>
-                <w:rFonts w:ascii="Times New Roman" w:hAnsi="Times New Roman" w:cs="Times New Roman"/>
-                <w:noProof/>
-                <w:webHidden/>
-                <w:sz w:val="24"/>
-                <w:szCs w:val="24"/>
-              </w:rPr>
-              <w:t>17</w:t>
+              <w:t>18</w:t>
             </w:r>
             <w:r>
               <w:rPr>
@@ -3280,7 +3176,7 @@
               <w14:ligatures w14:val="standardContextual"/>
             </w:rPr>
           </w:pPr>
-          <w:hyperlink w:anchor="_Toc213480214" w:history="1">
+          <w:hyperlink w:anchor="_Toc214003738" w:history="1">
             <w:r>
               <w:rPr>
                 <w:rStyle w:val="Hyperlink"/>
@@ -3321,7 +3217,7 @@
                 <w:sz w:val="24"/>
                 <w:szCs w:val="24"/>
               </w:rPr>
-              <w:instrText xml:space="preserve"> PAGEREF _Toc213480214 \h </w:instrText>
+              <w:instrText xml:space="preserve"> PAGEREF _Toc214003738 \h </w:instrText>
             </w:r>
             <w:r>
               <w:rPr>
@@ -3350,7 +3246,7 @@
                 <w:sz w:val="24"/>
                 <w:szCs w:val="24"/>
               </w:rPr>
-              <w:t>17</w:t>
+              <w:t>19</w:t>
             </w:r>
             <w:r>
               <w:rPr>
@@ -3376,7 +3272,7 @@
               <w14:ligatures w14:val="standardContextual"/>
             </w:rPr>
           </w:pPr>
-          <w:hyperlink w:anchor="_Toc213480215" w:history="1">
+          <w:hyperlink w:anchor="_Toc214003739" w:history="1">
             <w:r>
               <w:rPr>
                 <w:rStyle w:val="Hyperlink"/>
@@ -3417,7 +3313,7 @@
                 <w:sz w:val="24"/>
                 <w:szCs w:val="24"/>
               </w:rPr>
-              <w:instrText xml:space="preserve"> PAGEREF _Toc213480215 \h </w:instrText>
+              <w:instrText xml:space="preserve"> PAGEREF _Toc214003739 \h </w:instrText>
             </w:r>
             <w:r>
               <w:rPr>
@@ -3446,7 +3342,7 @@
                 <w:sz w:val="24"/>
                 <w:szCs w:val="24"/>
               </w:rPr>
-              <w:t>17</w:t>
+              <w:t>20</w:t>
             </w:r>
             <w:r>
               <w:rPr>
@@ -3472,7 +3368,7 @@
               <w14:ligatures w14:val="standardContextual"/>
             </w:rPr>
           </w:pPr>
-          <w:hyperlink w:anchor="_Toc213480216" w:history="1">
+          <w:hyperlink w:anchor="_Toc214003740" w:history="1">
             <w:r>
               <w:rPr>
                 <w:rStyle w:val="Hyperlink"/>
@@ -3513,7 +3409,7 @@
                 <w:sz w:val="24"/>
                 <w:szCs w:val="24"/>
               </w:rPr>
-              <w:instrText xml:space="preserve"> PAGEREF _Toc213480216 \h </w:instrText>
+              <w:instrText xml:space="preserve"> PAGEREF _Toc214003740 \h </w:instrText>
             </w:r>
             <w:r>
               <w:rPr>
@@ -3542,7 +3438,7 @@
                 <w:sz w:val="24"/>
                 <w:szCs w:val="24"/>
               </w:rPr>
-              <w:t>18</w:t>
+              <w:t>21</w:t>
             </w:r>
             <w:r>
               <w:rPr>
@@ -3568,7 +3464,7 @@
               <w14:ligatures w14:val="standardContextual"/>
             </w:rPr>
           </w:pPr>
-          <w:hyperlink w:anchor="_Toc213480217" w:history="1">
+          <w:hyperlink w:anchor="_Toc214003741" w:history="1">
             <w:r>
               <w:rPr>
                 <w:rStyle w:val="Hyperlink"/>
@@ -3609,7 +3505,7 @@
                 <w:sz w:val="24"/>
                 <w:szCs w:val="24"/>
               </w:rPr>
-              <w:instrText xml:space="preserve"> PAGEREF _Toc213480217 \h </w:instrText>
+              <w:instrText xml:space="preserve"> PAGEREF _Toc214003741 \h </w:instrText>
             </w:r>
             <w:r>
               <w:rPr>
@@ -3638,7 +3534,7 @@
                 <w:sz w:val="24"/>
                 <w:szCs w:val="24"/>
               </w:rPr>
-              <w:t>19</w:t>
+              <w:t>22</w:t>
             </w:r>
             <w:r>
               <w:rPr>
@@ -3664,7 +3560,7 @@
               <w14:ligatures w14:val="standardContextual"/>
             </w:rPr>
           </w:pPr>
-          <w:hyperlink w:anchor="_Toc213480218" w:history="1">
+          <w:hyperlink w:anchor="_Toc214003742" w:history="1">
             <w:r>
               <w:rPr>
                 <w:rStyle w:val="Hyperlink"/>
@@ -3705,7 +3601,7 @@
                 <w:sz w:val="24"/>
                 <w:szCs w:val="24"/>
               </w:rPr>
-              <w:instrText xml:space="preserve"> PAGEREF _Toc213480218 \h </w:instrText>
+              <w:instrText xml:space="preserve"> PAGEREF _Toc214003742 \h </w:instrText>
             </w:r>
             <w:r>
               <w:rPr>
@@ -3734,7 +3630,7 @@
                 <w:sz w:val="24"/>
                 <w:szCs w:val="24"/>
               </w:rPr>
-              <w:t>22</w:t>
+              <w:t>25</w:t>
             </w:r>
             <w:r>
               <w:rPr>
@@ -3760,7 +3656,7 @@
               <w14:ligatures w14:val="standardContextual"/>
             </w:rPr>
           </w:pPr>
-          <w:hyperlink w:anchor="_Toc213480219" w:history="1">
+          <w:hyperlink w:anchor="_Toc214003743" w:history="1">
             <w:r>
               <w:rPr>
                 <w:rStyle w:val="Hyperlink"/>
@@ -3801,7 +3697,7 @@
                 <w:sz w:val="24"/>
                 <w:szCs w:val="24"/>
               </w:rPr>
-              <w:instrText xml:space="preserve"> PAGEREF _Toc213480219 \h </w:instrText>
+              <w:instrText xml:space="preserve"> PAGEREF _Toc214003743 \h </w:instrText>
             </w:r>
             <w:r>
               <w:rPr>
@@ -3830,7 +3726,7 @@
                 <w:sz w:val="24"/>
                 <w:szCs w:val="24"/>
               </w:rPr>
-              <w:t>23</w:t>
+              <w:t>27</w:t>
             </w:r>
             <w:r>
               <w:rPr>
@@ -3921,6 +3817,41 @@
     </w:p>
     <w:p>
       <w:pPr>
+        <w:rPr>
+          <w:rFonts w:ascii="Times New Roman" w:hAnsi="Times New Roman" w:cs="Times New Roman"/>
+        </w:rPr>
+      </w:pPr>
+    </w:p>
+    <w:p>
+      <w:pPr>
+        <w:rPr>
+          <w:rFonts w:ascii="Times New Roman" w:hAnsi="Times New Roman" w:cs="Times New Roman"/>
+        </w:rPr>
+      </w:pPr>
+    </w:p>
+    <w:p>
+      <w:pPr>
+        <w:rPr>
+          <w:rFonts w:ascii="Times New Roman" w:hAnsi="Times New Roman" w:cs="Times New Roman"/>
+        </w:rPr>
+      </w:pPr>
+    </w:p>
+    <w:p>
+      <w:pPr>
+        <w:rPr>
+          <w:rFonts w:ascii="Times New Roman" w:hAnsi="Times New Roman" w:cs="Times New Roman"/>
+        </w:rPr>
+      </w:pPr>
+    </w:p>
+    <w:p>
+      <w:pPr>
+        <w:rPr>
+          <w:rFonts w:ascii="Times New Roman" w:hAnsi="Times New Roman" w:cs="Times New Roman"/>
+        </w:rPr>
+      </w:pPr>
+    </w:p>
+    <w:p>
+      <w:pPr>
         <w:pStyle w:val="Heading1"/>
         <w:spacing w:line="480" w:lineRule="auto"/>
         <w:jc w:val="center"/>
@@ -3934,7 +3865,7 @@
           <w:u w:val="single"/>
         </w:rPr>
       </w:pPr>
-      <w:bookmarkStart w:id="1" w:name="_Toc213480189"/>
+      <w:bookmarkStart w:id="1" w:name="_Toc214003714"/>
       <w:r>
         <w:rPr>
           <w:rFonts w:ascii="Times New Roman" w:hAnsi="Times New Roman" w:cs="Times New Roman"/>
@@ -4128,7 +4059,7 @@
           <w:u w:val="single"/>
         </w:rPr>
       </w:pPr>
-      <w:bookmarkStart w:id="2" w:name="_Toc213480190"/>
+      <w:bookmarkStart w:id="2" w:name="_Toc214003715"/>
       <w:r>
         <w:rPr>
           <w:rFonts w:ascii="Times New Roman" w:hAnsi="Times New Roman" w:cs="Times New Roman"/>
@@ -4159,7 +4090,7 @@
           <w:u w:val="single"/>
         </w:rPr>
       </w:pPr>
-      <w:bookmarkStart w:id="3" w:name="_Toc213480191"/>
+      <w:bookmarkStart w:id="3" w:name="_Toc214003716"/>
       <w:r>
         <w:rPr>
           <w:rFonts w:ascii="Times New Roman" w:hAnsi="Times New Roman" w:cs="Times New Roman"/>
@@ -4208,7 +4139,7 @@
           <w:u w:val="single"/>
         </w:rPr>
       </w:pPr>
-      <w:bookmarkStart w:id="4" w:name="_Toc213480192"/>
+      <w:bookmarkStart w:id="4" w:name="_Toc214003717"/>
       <w:r>
         <w:rPr>
           <w:rFonts w:ascii="Times New Roman" w:hAnsi="Times New Roman" w:cs="Times New Roman"/>
@@ -4257,7 +4188,7 @@
           <w:u w:val="single"/>
         </w:rPr>
       </w:pPr>
-      <w:bookmarkStart w:id="5" w:name="_Toc213480193"/>
+      <w:bookmarkStart w:id="5" w:name="_Toc214003718"/>
       <w:r>
         <w:rPr>
           <w:rFonts w:ascii="Times New Roman" w:hAnsi="Times New Roman" w:cs="Times New Roman"/>
@@ -4287,7 +4218,7 @@
           <w:u w:val="single"/>
         </w:rPr>
       </w:pPr>
-      <w:bookmarkStart w:id="6" w:name="_Toc213480194"/>
+      <w:bookmarkStart w:id="6" w:name="_Toc214003719"/>
       <w:r>
         <w:rPr>
           <w:rFonts w:ascii="Times New Roman" w:hAnsi="Times New Roman" w:cs="Times New Roman"/>
@@ -4327,25 +4258,7 @@
           <w:szCs w:val="24"/>
         </w:rPr>
         <w:lastRenderedPageBreak/>
-        <w:t xml:space="preserve">teams there will be a person to admit users into the organization. Users can view activities from everyone on campus. A leaderboard for each activity will also be accessible to all users </w:t>
-      </w:r>
-      <w:proofErr w:type="gramStart"/>
-      <w:r>
-        <w:rPr>
-          <w:rFonts w:ascii="Times New Roman" w:hAnsi="Times New Roman" w:cs="Times New Roman"/>
-          <w:sz w:val="24"/>
-          <w:szCs w:val="24"/>
-        </w:rPr>
-        <w:t>in order to</w:t>
-      </w:r>
-      <w:proofErr w:type="gramEnd"/>
-      <w:r>
-        <w:rPr>
-          <w:rFonts w:ascii="Times New Roman" w:hAnsi="Times New Roman" w:cs="Times New Roman"/>
-          <w:sz w:val="24"/>
-          <w:szCs w:val="24"/>
-        </w:rPr>
-        <w:t xml:space="preserve"> inspire some friendly competition.</w:t>
+        <w:t>teams there will be a person to admit users into the organization. Users can view activities from everyone on campus. A leaderboard for each activity will also be accessible to all users in order to inspire some friendly competition.</w:t>
       </w:r>
     </w:p>
     <w:p>
@@ -4363,7 +4276,7 @@
           <w:u w:val="single"/>
         </w:rPr>
       </w:pPr>
-      <w:bookmarkStart w:id="7" w:name="_Toc213480195"/>
+      <w:bookmarkStart w:id="7" w:name="_Toc214003720"/>
       <w:r>
         <w:rPr>
           <w:rFonts w:ascii="Times New Roman" w:hAnsi="Times New Roman" w:cs="Times New Roman"/>
@@ -4393,7 +4306,7 @@
           <w:u w:val="single"/>
         </w:rPr>
       </w:pPr>
-      <w:bookmarkStart w:id="8" w:name="_Toc213480196"/>
+      <w:bookmarkStart w:id="8" w:name="_Toc214003721"/>
       <w:r>
         <w:rPr>
           <w:rFonts w:ascii="Times New Roman" w:hAnsi="Times New Roman" w:cs="Times New Roman"/>
@@ -4440,7 +4353,7 @@
           <w:u w:val="single"/>
         </w:rPr>
       </w:pPr>
-      <w:bookmarkStart w:id="9" w:name="_Toc213480197"/>
+      <w:bookmarkStart w:id="9" w:name="_Toc214003722"/>
       <w:r>
         <w:rPr>
           <w:rFonts w:ascii="Times New Roman" w:hAnsi="Times New Roman" w:cs="Times New Roman"/>
@@ -4471,25 +4384,7 @@
           <w:szCs w:val="24"/>
         </w:rPr>
         <w:tab/>
-        <w:t xml:space="preserve">The user interaction will be through the software application that runs the web application. Once the user logs in or creates a new account with Pennsylvania Western credentials, they will be redirected to the home page with all recent student activities. The user can then find the buttons to redirect them to the leaderboard section, group section, and the section to </w:t>
-      </w:r>
-      <w:proofErr w:type="gramStart"/>
-      <w:r>
-        <w:rPr>
-          <w:rFonts w:ascii="Times New Roman" w:hAnsi="Times New Roman" w:cs="Times New Roman"/>
-          <w:sz w:val="24"/>
-          <w:szCs w:val="24"/>
-        </w:rPr>
-        <w:t>actually add</w:t>
-      </w:r>
-      <w:proofErr w:type="gramEnd"/>
-      <w:r>
-        <w:rPr>
-          <w:rFonts w:ascii="Times New Roman" w:hAnsi="Times New Roman" w:cs="Times New Roman"/>
-          <w:sz w:val="24"/>
-          <w:szCs w:val="24"/>
-        </w:rPr>
-        <w:t xml:space="preserve"> an activity. In the leaderboard section, users will be able to filter based on activity type and by group, meaning they can see the leaderboard of only their group or organization. </w:t>
+        <w:t xml:space="preserve">The user interaction will be through the software application that runs the web application. Once the user logs in or creates a new account with Pennsylvania Western credentials, they will be redirected to the home page with all recent student activities. The user can then find the buttons to redirect them to the leaderboard section, group section, and the section to actually add an activity. In the leaderboard section, users will be able to filter based on activity type and by group, meaning they can see the leaderboard of only their group or organization. </w:t>
       </w:r>
     </w:p>
     <w:p>
@@ -4516,7 +4411,7 @@
         </w:rPr>
         <w:br/>
       </w:r>
-      <w:bookmarkStart w:id="10" w:name="_Toc213480198"/>
+      <w:bookmarkStart w:id="10" w:name="_Toc214003723"/>
       <w:r>
         <w:rPr>
           <w:rFonts w:ascii="Times New Roman" w:hAnsi="Times New Roman" w:cs="Times New Roman"/>
@@ -4661,7 +4556,7 @@
           <w:u w:val="single"/>
         </w:rPr>
       </w:pPr>
-      <w:bookmarkStart w:id="11" w:name="_Toc213480199"/>
+      <w:bookmarkStart w:id="11" w:name="_Toc214003724"/>
       <w:r>
         <w:rPr>
           <w:rFonts w:ascii="Times New Roman" w:hAnsi="Times New Roman" w:cs="Times New Roman"/>
@@ -4710,7 +4605,7 @@
           <w:u w:val="single"/>
         </w:rPr>
       </w:pPr>
-      <w:bookmarkStart w:id="12" w:name="_Toc213480200"/>
+      <w:bookmarkStart w:id="12" w:name="_Toc214003725"/>
       <w:r>
         <w:rPr>
           <w:rFonts w:ascii="Times New Roman" w:hAnsi="Times New Roman" w:cs="Times New Roman"/>
@@ -4759,7 +4654,7 @@
           <w:u w:val="single"/>
         </w:rPr>
       </w:pPr>
-      <w:bookmarkStart w:id="13" w:name="_Toc213480201"/>
+      <w:bookmarkStart w:id="13" w:name="_Toc214003726"/>
       <w:r>
         <w:rPr>
           <w:rFonts w:ascii="Times New Roman" w:hAnsi="Times New Roman" w:cs="Times New Roman"/>
@@ -4806,7 +4701,7 @@
           <w:szCs w:val="24"/>
         </w:rPr>
       </w:pPr>
-      <w:bookmarkStart w:id="14" w:name="_Toc213480202"/>
+      <w:bookmarkStart w:id="14" w:name="_Toc214003727"/>
       <w:r>
         <w:rPr>
           <w:rFonts w:ascii="Times New Roman" w:hAnsi="Times New Roman" w:cs="Times New Roman"/>
@@ -4923,7 +4818,7 @@
           <w:u w:val="single"/>
         </w:rPr>
       </w:pPr>
-      <w:bookmarkStart w:id="15" w:name="_Toc213480203"/>
+      <w:bookmarkStart w:id="15" w:name="_Toc214003728"/>
       <w:r>
         <w:rPr>
           <w:rFonts w:ascii="Times New Roman" w:hAnsi="Times New Roman" w:cs="Times New Roman"/>
@@ -4954,7 +4849,7 @@
           <w:u w:val="single"/>
         </w:rPr>
       </w:pPr>
-      <w:bookmarkStart w:id="16" w:name="_Toc213480204"/>
+      <w:bookmarkStart w:id="16" w:name="_Toc214003729"/>
       <w:r>
         <w:rPr>
           <w:rFonts w:ascii="Times New Roman" w:hAnsi="Times New Roman" w:cs="Times New Roman"/>
@@ -5195,7 +5090,7 @@
           <w:szCs w:val="24"/>
         </w:rPr>
       </w:pPr>
-      <w:bookmarkStart w:id="17" w:name="_Toc213480205"/>
+      <w:bookmarkStart w:id="17" w:name="_Toc214003730"/>
       <w:r>
         <w:rPr>
           <w:rFonts w:ascii="Times New Roman" w:hAnsi="Times New Roman" w:cs="Times New Roman"/>
@@ -5461,7 +5356,6 @@
     <w:p>
       <w:pPr>
         <w:pStyle w:val="Heading1"/>
-        <w:spacing w:line="480" w:lineRule="auto"/>
         <w:jc w:val="center"/>
         <w:rPr>
           <w:rFonts w:ascii="Times New Roman" w:hAnsi="Times New Roman" w:cs="Times New Roman"/>
@@ -5473,7 +5367,7 @@
           <w:u w:val="single"/>
         </w:rPr>
       </w:pPr>
-      <w:bookmarkStart w:id="18" w:name="_Toc213480206"/>
+      <w:bookmarkStart w:id="18" w:name="_Toc214003731"/>
       <w:r>
         <w:rPr>
           <w:rFonts w:ascii="Times New Roman" w:hAnsi="Times New Roman" w:cs="Times New Roman"/>
@@ -5487,7 +5381,11 @@
         <w:t>System Modeling</w:t>
       </w:r>
       <w:bookmarkEnd w:id="18"/>
-      <w:r>
+    </w:p>
+    <w:p>
+      <w:pPr>
+        <w:pStyle w:val="Heading1"/>
+        <w:jc w:val="center"/>
         <w:rPr>
           <w:rFonts w:ascii="Times New Roman" w:hAnsi="Times New Roman" w:cs="Times New Roman"/>
           <w:b/>
@@ -5497,43 +5395,8 @@
           <w:szCs w:val="24"/>
           <w:u w:val="single"/>
         </w:rPr>
-        <w:t xml:space="preserve"> </w:t>
-      </w:r>
-      <w:r>
-        <w:rPr>
-          <w:rFonts w:ascii="Times New Roman" w:hAnsi="Times New Roman" w:cs="Times New Roman"/>
-          <w:b/>
-          <w:bCs/>
-          <w:color w:val="auto"/>
-          <w:sz w:val="24"/>
-          <w:szCs w:val="24"/>
-          <w:u w:val="single"/>
-        </w:rPr>
-        <w:br/>
-      </w:r>
-      <w:r>
-        <w:rPr>
-          <w:rFonts w:ascii="Times New Roman" w:hAnsi="Times New Roman" w:cs="Times New Roman"/>
-          <w:b/>
-          <w:bCs/>
-          <w:color w:val="auto"/>
-          <w:sz w:val="24"/>
-          <w:szCs w:val="24"/>
-        </w:rPr>
-        <w:t xml:space="preserve"> </w:t>
-      </w:r>
-      <w:r>
-        <w:rPr>
-          <w:rFonts w:ascii="Times New Roman" w:hAnsi="Times New Roman" w:cs="Times New Roman"/>
-          <w:b/>
-          <w:bCs/>
-          <w:color w:val="auto"/>
-          <w:sz w:val="24"/>
-          <w:szCs w:val="24"/>
-        </w:rPr>
-        <w:tab/>
-      </w:r>
-      <w:bookmarkStart w:id="19" w:name="_Toc213480207"/>
+      </w:pPr>
+      <w:bookmarkStart w:id="19" w:name="_Toc214003732"/>
       <w:r>
         <w:rPr>
           <w:rFonts w:ascii="Times New Roman" w:hAnsi="Times New Roman" w:cs="Times New Roman"/>
@@ -5671,25 +5534,7 @@
           <w:sz w:val="24"/>
           <w:szCs w:val="24"/>
         </w:rPr>
-        <w:t xml:space="preserve">Figure 1 displays a simple Use Case Diagram of what the user would see once they have successfully logged in. They will be redirected to the activity page once logged </w:t>
-      </w:r>
-      <w:proofErr w:type="gramStart"/>
-      <w:r>
-        <w:rPr>
-          <w:rFonts w:ascii="Times New Roman" w:hAnsi="Times New Roman" w:cs="Times New Roman"/>
-          <w:sz w:val="24"/>
-          <w:szCs w:val="24"/>
-        </w:rPr>
-        <w:t>in, but</w:t>
-      </w:r>
-      <w:proofErr w:type="gramEnd"/>
-      <w:r>
-        <w:rPr>
-          <w:rFonts w:ascii="Times New Roman" w:hAnsi="Times New Roman" w:cs="Times New Roman"/>
-          <w:sz w:val="24"/>
-          <w:szCs w:val="24"/>
-        </w:rPr>
-        <w:t xml:space="preserve"> will have a menu bar with multiple options that they can click on and redirect to. The activity feed will </w:t>
+        <w:t xml:space="preserve">Figure 1 displays a simple Use Case Diagram of what the user would see once they have successfully logged in. They will be redirected to the activity page once logged in, but will have a menu bar with multiple options that they can click on and redirect to. The activity feed will </w:t>
       </w:r>
       <w:r>
         <w:rPr>
@@ -5872,35 +5717,7 @@
         <w:rPr>
           <w:rFonts w:ascii="Times New Roman" w:hAnsi="Times New Roman" w:cs="Times New Roman"/>
         </w:rPr>
-        <w:t xml:space="preserve">The User then names the </w:t>
-      </w:r>
-      <w:proofErr w:type="gramStart"/>
-      <w:r>
-        <w:rPr>
-          <w:rFonts w:ascii="Times New Roman" w:hAnsi="Times New Roman" w:cs="Times New Roman"/>
-        </w:rPr>
-        <w:t>run</w:t>
-      </w:r>
-      <w:proofErr w:type="gramEnd"/>
-      <w:r>
-        <w:rPr>
-          <w:rFonts w:ascii="Times New Roman" w:hAnsi="Times New Roman" w:cs="Times New Roman"/>
-        </w:rPr>
-        <w:t xml:space="preserve"> and hits submit </w:t>
-      </w:r>
-      <w:proofErr w:type="gramStart"/>
-      <w:r>
-        <w:rPr>
-          <w:rFonts w:ascii="Times New Roman" w:hAnsi="Times New Roman" w:cs="Times New Roman"/>
-        </w:rPr>
-        <w:t>in order to</w:t>
-      </w:r>
-      <w:proofErr w:type="gramEnd"/>
-      <w:r>
-        <w:rPr>
-          <w:rFonts w:ascii="Times New Roman" w:hAnsi="Times New Roman" w:cs="Times New Roman"/>
-        </w:rPr>
-        <w:t xml:space="preserve"> upload it into the database</w:t>
+        <w:t>The User then names the run and hits submit in order to upload it into the database</w:t>
       </w:r>
     </w:p>
     <w:p>
@@ -5976,21 +5793,7 @@
         <w:rPr>
           <w:rFonts w:ascii="Times New Roman" w:hAnsi="Times New Roman" w:cs="Times New Roman"/>
         </w:rPr>
-        <w:t xml:space="preserve">The User then filters the leaderboard to </w:t>
-      </w:r>
-      <w:proofErr w:type="gramStart"/>
-      <w:r>
-        <w:rPr>
-          <w:rFonts w:ascii="Times New Roman" w:hAnsi="Times New Roman" w:cs="Times New Roman"/>
-        </w:rPr>
-        <w:t>running</w:t>
-      </w:r>
-      <w:proofErr w:type="gramEnd"/>
-      <w:r>
-        <w:rPr>
-          <w:rFonts w:ascii="Times New Roman" w:hAnsi="Times New Roman" w:cs="Times New Roman"/>
-        </w:rPr>
-        <w:t xml:space="preserve"> to see if their most recent activity affected their standings</w:t>
+        <w:t>The User then filters the leaderboard to running to see if their most recent activity affected their standings</w:t>
       </w:r>
     </w:p>
     <w:p>
@@ -6049,7 +5852,7 @@
         </w:rPr>
         <w:tab/>
       </w:r>
-      <w:bookmarkStart w:id="20" w:name="_Toc213480208"/>
+      <w:bookmarkStart w:id="20" w:name="_Toc214003733"/>
       <w:r>
         <w:rPr>
           <w:rFonts w:ascii="Times New Roman" w:hAnsi="Times New Roman" w:cs="Times New Roman"/>
@@ -6276,25 +6079,7 @@
           <w:sz w:val="24"/>
           <w:szCs w:val="24"/>
         </w:rPr>
-        <w:t xml:space="preserve"> The User Class holds the data needed for each user. It will hold the first name, last name, email and password that the user used to sign up, after </w:t>
-      </w:r>
-      <w:proofErr w:type="gramStart"/>
-      <w:r>
-        <w:rPr>
-          <w:rFonts w:ascii="Times New Roman" w:hAnsi="Times New Roman" w:cs="Times New Roman"/>
-          <w:sz w:val="24"/>
-          <w:szCs w:val="24"/>
-        </w:rPr>
-        <w:t>sign</w:t>
-      </w:r>
-      <w:proofErr w:type="gramEnd"/>
-      <w:r>
-        <w:rPr>
-          <w:rFonts w:ascii="Times New Roman" w:hAnsi="Times New Roman" w:cs="Times New Roman"/>
-          <w:sz w:val="24"/>
-          <w:szCs w:val="24"/>
-        </w:rPr>
-        <w:t xml:space="preserve"> up each user will be given a User ID which is an integer used to link the user to their activities and groups.</w:t>
+        <w:t xml:space="preserve"> The User Class holds the data needed for each user. It will hold the first name, last name, email and password that the user used to sign up, after sign up each user will be given a User ID which is an integer used to link the user to their activities and groups.</w:t>
       </w:r>
     </w:p>
     <w:p>
@@ -6340,43 +6125,7 @@
           <w:sz w:val="24"/>
           <w:szCs w:val="24"/>
         </w:rPr>
-        <w:t xml:space="preserve"> The Activity Class holds the data needed for each activity. As soon as the </w:t>
-      </w:r>
-      <w:proofErr w:type="gramStart"/>
-      <w:r>
-        <w:rPr>
-          <w:rFonts w:ascii="Times New Roman" w:hAnsi="Times New Roman" w:cs="Times New Roman"/>
-          <w:sz w:val="24"/>
-          <w:szCs w:val="24"/>
-        </w:rPr>
-        <w:t>create</w:t>
-      </w:r>
-      <w:proofErr w:type="gramEnd"/>
-      <w:r>
-        <w:rPr>
-          <w:rFonts w:ascii="Times New Roman" w:hAnsi="Times New Roman" w:cs="Times New Roman"/>
-          <w:sz w:val="24"/>
-          <w:szCs w:val="24"/>
-        </w:rPr>
-        <w:t xml:space="preserve"> activity button is pushed an activity object will be created giving the object a unique activity ID and storing the ID of the user creating the activity. Once created, the activity will ask for the input of activity type, distance, duration, date, route name (Optional), and Pace (Optional). Once all the </w:t>
-      </w:r>
-      <w:proofErr w:type="gramStart"/>
-      <w:r>
-        <w:rPr>
-          <w:rFonts w:ascii="Times New Roman" w:hAnsi="Times New Roman" w:cs="Times New Roman"/>
-          <w:sz w:val="24"/>
-          <w:szCs w:val="24"/>
-        </w:rPr>
-        <w:t>needed data</w:t>
-      </w:r>
-      <w:proofErr w:type="gramEnd"/>
-      <w:r>
-        <w:rPr>
-          <w:rFonts w:ascii="Times New Roman" w:hAnsi="Times New Roman" w:cs="Times New Roman"/>
-          <w:sz w:val="24"/>
-          <w:szCs w:val="24"/>
-        </w:rPr>
-        <w:t xml:space="preserve"> is added to the activity it will be stored in the database.</w:t>
+        <w:t xml:space="preserve"> The Activity Class holds the data needed for each activity. As soon as the create activity button is pushed an activity object will be created giving the object a unique activity ID and storing the ID of the user creating the activity. Once created, the activity will ask for the input of activity type, distance, duration, date, route name (Optional), and Pace (Optional). Once all the needed data is added to the activity it will be stored in the database.</w:t>
       </w:r>
     </w:p>
     <w:p>
@@ -6424,18 +6173,14 @@
         </w:rPr>
         <w:t xml:space="preserve"> The Group Class holds the data needed to create and </w:t>
       </w:r>
-      <w:proofErr w:type="spellStart"/>
-      <w:proofErr w:type="gramStart"/>
-      <w:r>
-        <w:rPr>
-          <w:rFonts w:ascii="Times New Roman" w:hAnsi="Times New Roman" w:cs="Times New Roman"/>
-          <w:sz w:val="24"/>
-          <w:szCs w:val="24"/>
-        </w:rPr>
-        <w:t>mange</w:t>
-      </w:r>
-      <w:proofErr w:type="spellEnd"/>
-      <w:proofErr w:type="gramEnd"/>
+      <w:r>
+        <w:rPr>
+          <w:rFonts w:ascii="Times New Roman" w:hAnsi="Times New Roman" w:cs="Times New Roman"/>
+          <w:sz w:val="24"/>
+          <w:szCs w:val="24"/>
+        </w:rPr>
+        <w:t>manage</w:t>
+      </w:r>
       <w:r>
         <w:rPr>
           <w:rFonts w:ascii="Times New Roman" w:hAnsi="Times New Roman" w:cs="Times New Roman"/>
@@ -6506,7 +6251,6 @@
           <w:u w:val="single"/>
         </w:rPr>
       </w:pPr>
-      <w:bookmarkStart w:id="21" w:name="_Toc213480209"/>
       <w:r>
         <w:rPr>
           <w:rFonts w:ascii="Times New Roman" w:hAnsi="Times New Roman" w:cs="Times New Roman"/>
@@ -6519,7 +6263,6 @@
         <w:lastRenderedPageBreak/>
         <w:t>Attributes</w:t>
       </w:r>
-      <w:bookmarkEnd w:id="21"/>
     </w:p>
     <w:p>
       <w:pPr>
@@ -7992,25 +7735,7 @@
                 <w:sz w:val="24"/>
                 <w:szCs w:val="24"/>
               </w:rPr>
-              <w:t xml:space="preserve">An optional field that </w:t>
-            </w:r>
-            <w:proofErr w:type="gramStart"/>
-            <w:r>
-              <w:rPr>
-                <w:rFonts w:ascii="Times New Roman" w:hAnsi="Times New Roman" w:cs="Times New Roman"/>
-                <w:sz w:val="24"/>
-                <w:szCs w:val="24"/>
-              </w:rPr>
-              <w:t>hold</w:t>
-            </w:r>
-            <w:proofErr w:type="gramEnd"/>
-            <w:r>
-              <w:rPr>
-                <w:rFonts w:ascii="Times New Roman" w:hAnsi="Times New Roman" w:cs="Times New Roman"/>
-                <w:sz w:val="24"/>
-                <w:szCs w:val="24"/>
-              </w:rPr>
-              <w:t xml:space="preserve"> the</w:t>
+              <w:t>An optional field that hold the</w:t>
             </w:r>
             <w:r>
               <w:rPr>
@@ -8826,7 +8551,7 @@
         </w:rPr>
         <w:br/>
       </w:r>
-      <w:bookmarkStart w:id="22" w:name="_Toc213480210"/>
+      <w:bookmarkStart w:id="21" w:name="_Toc214003734"/>
       <w:r>
         <w:rPr>
           <w:rFonts w:ascii="Times New Roman" w:hAnsi="Times New Roman" w:cs="Times New Roman"/>
@@ -8839,7 +8564,7 @@
         </w:rPr>
         <w:t>Dynamic: Statechart</w:t>
       </w:r>
-      <w:bookmarkEnd w:id="22"/>
+      <w:bookmarkEnd w:id="21"/>
     </w:p>
     <w:p>
       <w:pPr>
@@ -9049,25 +8774,23 @@
           <w:sz w:val="24"/>
           <w:szCs w:val="24"/>
         </w:rPr>
-        <w:t xml:space="preserve"> viewing/</w:t>
-      </w:r>
-      <w:proofErr w:type="spellStart"/>
-      <w:r>
-        <w:rPr>
-          <w:rFonts w:ascii="Times New Roman" w:hAnsi="Times New Roman" w:cs="Times New Roman"/>
-          <w:sz w:val="24"/>
-          <w:szCs w:val="24"/>
-        </w:rPr>
-        <w:t>joing</w:t>
-      </w:r>
-      <w:proofErr w:type="spellEnd"/>
-      <w:r>
-        <w:rPr>
-          <w:rFonts w:ascii="Times New Roman" w:hAnsi="Times New Roman" w:cs="Times New Roman"/>
-          <w:sz w:val="24"/>
-          <w:szCs w:val="24"/>
-        </w:rPr>
-        <w:t xml:space="preserve"> clubs, users are also able to manage </w:t>
+        <w:t xml:space="preserve"> viewing/join</w:t>
+      </w:r>
+      <w:r>
+        <w:rPr>
+          <w:rFonts w:ascii="Times New Roman" w:hAnsi="Times New Roman" w:cs="Times New Roman"/>
+          <w:sz w:val="24"/>
+          <w:szCs w:val="24"/>
+        </w:rPr>
+        <w:t>in</w:t>
+      </w:r>
+      <w:r>
+        <w:rPr>
+          <w:rFonts w:ascii="Times New Roman" w:hAnsi="Times New Roman" w:cs="Times New Roman"/>
+          <w:sz w:val="24"/>
+          <w:szCs w:val="24"/>
+        </w:rPr>
+        <w:t xml:space="preserve">g clubs, users are also able to manage </w:t>
       </w:r>
       <w:r>
         <w:rPr>
@@ -9229,7 +8952,7 @@
         </w:rPr>
         <w:tab/>
       </w:r>
-      <w:bookmarkStart w:id="23" w:name="_Toc213480211"/>
+      <w:bookmarkStart w:id="22" w:name="_Toc214003735"/>
       <w:r>
         <w:rPr>
           <w:rFonts w:ascii="Times New Roman" w:hAnsi="Times New Roman" w:cs="Times New Roman"/>
@@ -9242,7 +8965,7 @@
         </w:rPr>
         <w:t>States</w:t>
       </w:r>
-      <w:bookmarkEnd w:id="23"/>
+      <w:bookmarkEnd w:id="22"/>
     </w:p>
     <w:p>
       <w:pPr>
@@ -9462,7 +9185,7 @@
         </w:rPr>
         <w:tab/>
       </w:r>
-      <w:bookmarkStart w:id="24" w:name="_Toc213480212"/>
+      <w:bookmarkStart w:id="23" w:name="_Toc214003736"/>
       <w:r>
         <w:rPr>
           <w:rFonts w:ascii="Times New Roman" w:hAnsi="Times New Roman" w:cs="Times New Roman"/>
@@ -9475,7 +9198,7 @@
         </w:rPr>
         <w:t>Events</w:t>
       </w:r>
-      <w:bookmarkEnd w:id="24"/>
+      <w:bookmarkEnd w:id="23"/>
     </w:p>
     <w:p>
       <w:pPr>
@@ -9774,7 +9497,7 @@
         </w:rPr>
         <w:tab/>
       </w:r>
-      <w:bookmarkStart w:id="25" w:name="_Toc213480213"/>
+      <w:bookmarkStart w:id="24" w:name="_Toc214003737"/>
       <w:r>
         <w:rPr>
           <w:rFonts w:ascii="Times New Roman" w:hAnsi="Times New Roman" w:cs="Times New Roman"/>
@@ -9787,7 +9510,7 @@
         </w:rPr>
         <w:t>Transitions</w:t>
       </w:r>
-      <w:bookmarkEnd w:id="25"/>
+      <w:bookmarkEnd w:id="24"/>
     </w:p>
     <w:p>
       <w:pPr>
@@ -9834,7 +9557,6 @@
         </w:rPr>
         <w:br/>
       </w:r>
-      <w:bookmarkStart w:id="26" w:name="_Toc213480214"/>
     </w:p>
     <w:p>
       <w:pPr>
@@ -9850,6 +9572,7 @@
           <w:u w:val="single"/>
         </w:rPr>
       </w:pPr>
+      <w:bookmarkStart w:id="25" w:name="_Toc214003738"/>
       <w:r>
         <w:rPr>
           <w:rFonts w:ascii="Times New Roman" w:hAnsi="Times New Roman" w:cs="Times New Roman"/>
@@ -9862,7 +9585,7 @@
         </w:rPr>
         <w:t>Dataflow Diagrams Components</w:t>
       </w:r>
-      <w:bookmarkEnd w:id="26"/>
+      <w:bookmarkEnd w:id="25"/>
     </w:p>
     <w:p>
       <w:pPr>
@@ -10111,23 +9834,37 @@
         </w:rPr>
         <w:t xml:space="preserve"> the new activity record. After the database has successfully stored the </w:t>
       </w:r>
-      <w:proofErr w:type="gramStart"/>
-      <w:r>
-        <w:rPr>
-          <w:rFonts w:ascii="Times New Roman" w:hAnsi="Times New Roman" w:cs="Times New Roman"/>
-          <w:sz w:val="24"/>
-          <w:szCs w:val="24"/>
-        </w:rPr>
-        <w:t>record</w:t>
-      </w:r>
-      <w:proofErr w:type="gramEnd"/>
-      <w:r>
-        <w:rPr>
-          <w:rFonts w:ascii="Times New Roman" w:hAnsi="Times New Roman" w:cs="Times New Roman"/>
-          <w:sz w:val="24"/>
-          <w:szCs w:val="24"/>
-        </w:rPr>
-        <w:t xml:space="preserve"> a confirmation is sent back to the controller</w:t>
+      <w:r>
+        <w:rPr>
+          <w:rFonts w:ascii="Times New Roman" w:hAnsi="Times New Roman" w:cs="Times New Roman"/>
+          <w:sz w:val="24"/>
+          <w:szCs w:val="24"/>
+        </w:rPr>
+        <w:t>record,</w:t>
+      </w:r>
+      <w:r>
+        <w:rPr>
+          <w:rFonts w:ascii="Times New Roman" w:hAnsi="Times New Roman" w:cs="Times New Roman"/>
+          <w:sz w:val="24"/>
+          <w:szCs w:val="24"/>
+        </w:rPr>
+        <w:t xml:space="preserve"> </w:t>
+      </w:r>
+      <w:r>
+        <w:rPr>
+          <w:rFonts w:ascii="Times New Roman" w:hAnsi="Times New Roman" w:cs="Times New Roman"/>
+          <w:sz w:val="24"/>
+          <w:szCs w:val="24"/>
+        </w:rPr>
+        <w:t>confirmation</w:t>
+      </w:r>
+      <w:r>
+        <w:rPr>
+          <w:rFonts w:ascii="Times New Roman" w:hAnsi="Times New Roman" w:cs="Times New Roman"/>
+          <w:sz w:val="24"/>
+          <w:szCs w:val="24"/>
+        </w:rPr>
+        <w:t xml:space="preserve"> is sent back to the controller</w:t>
       </w:r>
       <w:r>
         <w:rPr>
@@ -10145,16 +9882,14 @@
         </w:rPr>
         <w:t xml:space="preserve">o the activity page UI. </w:t>
       </w:r>
-      <w:proofErr w:type="gramStart"/>
-      <w:r>
-        <w:rPr>
-          <w:rFonts w:ascii="Times New Roman" w:hAnsi="Times New Roman" w:cs="Times New Roman"/>
-          <w:sz w:val="24"/>
-          <w:szCs w:val="24"/>
-        </w:rPr>
-        <w:t>Finally</w:t>
-      </w:r>
-      <w:proofErr w:type="gramEnd"/>
+      <w:r>
+        <w:rPr>
+          <w:rFonts w:ascii="Times New Roman" w:hAnsi="Times New Roman" w:cs="Times New Roman"/>
+          <w:sz w:val="24"/>
+          <w:szCs w:val="24"/>
+        </w:rPr>
+        <w:t>Finally,</w:t>
+      </w:r>
       <w:r>
         <w:rPr>
           <w:rFonts w:ascii="Times New Roman" w:hAnsi="Times New Roman" w:cs="Times New Roman"/>
@@ -10203,7 +9938,7 @@
           <w:szCs w:val="24"/>
         </w:rPr>
       </w:pPr>
-      <w:bookmarkStart w:id="27" w:name="_Toc213480215"/>
+      <w:bookmarkStart w:id="26" w:name="_Toc214003739"/>
       <w:r>
         <w:rPr>
           <w:rFonts w:ascii="Times New Roman" w:hAnsi="Times New Roman" w:cs="Times New Roman"/>
@@ -10217,7 +9952,7 @@
         <w:lastRenderedPageBreak/>
         <w:t>Tools Needed</w:t>
       </w:r>
-      <w:bookmarkEnd w:id="27"/>
+      <w:bookmarkEnd w:id="26"/>
     </w:p>
     <w:p>
       <w:pPr>
@@ -10527,7 +10262,7 @@
           <w:u w:val="single"/>
         </w:rPr>
       </w:pPr>
-      <w:bookmarkStart w:id="28" w:name="_Toc213480216"/>
+      <w:bookmarkStart w:id="27" w:name="_Toc214003740"/>
       <w:r>
         <w:rPr>
           <w:rFonts w:ascii="Times New Roman" w:hAnsi="Times New Roman" w:cs="Times New Roman"/>
@@ -10541,7 +10276,7 @@
         <w:lastRenderedPageBreak/>
         <w:t>List of Resources</w:t>
       </w:r>
-      <w:bookmarkEnd w:id="28"/>
+      <w:bookmarkEnd w:id="27"/>
     </w:p>
     <w:p>
       <w:pPr>
@@ -10917,59 +10652,7 @@
           <w:sz w:val="24"/>
           <w:szCs w:val="24"/>
         </w:rPr>
-        <w:t xml:space="preserve">What is web </w:t>
-      </w:r>
-      <w:proofErr w:type="gramStart"/>
-      <w:r>
-        <w:rPr>
-          <w:rFonts w:ascii="Times New Roman" w:hAnsi="Times New Roman" w:cs="Times New Roman"/>
-          <w:b/>
-          <w:bCs/>
-          <w:i/>
-          <w:iCs/>
-          <w:sz w:val="24"/>
-          <w:szCs w:val="24"/>
-        </w:rPr>
-        <w:t>application</w:t>
-      </w:r>
-      <w:proofErr w:type="gramEnd"/>
-      <w:r>
-        <w:rPr>
-          <w:rFonts w:ascii="Times New Roman" w:hAnsi="Times New Roman" w:cs="Times New Roman"/>
-          <w:b/>
-          <w:bCs/>
-          <w:i/>
-          <w:iCs/>
-          <w:sz w:val="24"/>
-          <w:szCs w:val="24"/>
-        </w:rPr>
-        <w:t xml:space="preserve"> (web apps) and </w:t>
-      </w:r>
-      <w:proofErr w:type="gramStart"/>
-      <w:r>
-        <w:rPr>
-          <w:rFonts w:ascii="Times New Roman" w:hAnsi="Times New Roman" w:cs="Times New Roman"/>
-          <w:b/>
-          <w:bCs/>
-          <w:i/>
-          <w:iCs/>
-          <w:sz w:val="24"/>
-          <w:szCs w:val="24"/>
-        </w:rPr>
-        <w:t>its</w:t>
-      </w:r>
-      <w:proofErr w:type="gramEnd"/>
-      <w:r>
-        <w:rPr>
-          <w:rFonts w:ascii="Times New Roman" w:hAnsi="Times New Roman" w:cs="Times New Roman"/>
-          <w:b/>
-          <w:bCs/>
-          <w:i/>
-          <w:iCs/>
-          <w:sz w:val="24"/>
-          <w:szCs w:val="24"/>
-        </w:rPr>
-        <w:t xml:space="preserve"> benefits?</w:t>
+        <w:t>What is web application (web apps) and its benefits?</w:t>
       </w:r>
     </w:p>
     <w:p>
@@ -11057,7 +10740,7 @@
           <w:u w:val="single"/>
         </w:rPr>
       </w:pPr>
-      <w:bookmarkStart w:id="29" w:name="_Toc213480217"/>
+      <w:bookmarkStart w:id="28" w:name="_Toc214003741"/>
       <w:r>
         <w:rPr>
           <w:rFonts w:ascii="Times New Roman" w:hAnsi="Times New Roman" w:cs="Times New Roman"/>
@@ -11095,7 +10778,7 @@
         </w:rPr>
         <w:t>: Glossary of Terms</w:t>
       </w:r>
-      <w:bookmarkEnd w:id="29"/>
+      <w:bookmarkEnd w:id="28"/>
     </w:p>
     <w:p>
       <w:pPr>
@@ -11236,25 +10919,7 @@
           <w:sz w:val="24"/>
           <w:szCs w:val="24"/>
         </w:rPr>
-        <w:t xml:space="preserve">A database query is the logic that is used to access, retrieve, delete, manipulate information from the database container. It is a specific format that </w:t>
-      </w:r>
-      <w:proofErr w:type="gramStart"/>
-      <w:r>
-        <w:rPr>
-          <w:rFonts w:ascii="Times New Roman" w:hAnsi="Times New Roman" w:cs="Times New Roman"/>
-          <w:sz w:val="24"/>
-          <w:szCs w:val="24"/>
-        </w:rPr>
-        <w:t>allows for</w:t>
-      </w:r>
-      <w:proofErr w:type="gramEnd"/>
-      <w:r>
-        <w:rPr>
-          <w:rFonts w:ascii="Times New Roman" w:hAnsi="Times New Roman" w:cs="Times New Roman"/>
-          <w:sz w:val="24"/>
-          <w:szCs w:val="24"/>
-        </w:rPr>
-        <w:t xml:space="preserve"> table injections.</w:t>
+        <w:t>A database query is the logic that is used to access, retrieve, delete, manipulate information from the database container. It is a specific format that allows for table injections.</w:t>
       </w:r>
     </w:p>
     <w:p>
@@ -12129,6 +11794,22 @@
         </w:rPr>
         <w:t>class descriptions,</w:t>
       </w:r>
+      <w:r>
+        <w:rPr>
+          <w:rFonts w:ascii="Times New Roman" w:hAnsi="Times New Roman" w:cs="Times New Roman"/>
+          <w:sz w:val="24"/>
+          <w:szCs w:val="24"/>
+        </w:rPr>
+        <w:t xml:space="preserve"> d</w:t>
+      </w:r>
+      <w:r>
+        <w:rPr>
+          <w:rFonts w:ascii="Times New Roman" w:hAnsi="Times New Roman" w:cs="Times New Roman"/>
+          <w:sz w:val="24"/>
+          <w:szCs w:val="24"/>
+        </w:rPr>
+        <w:t>ataflow diagrams</w:t>
+      </w:r>
     </w:p>
     <w:p>
       <w:pPr>
@@ -12182,7 +11863,7 @@
           <w:u w:val="single"/>
         </w:rPr>
       </w:pPr>
-      <w:bookmarkStart w:id="30" w:name="_Toc213480218"/>
+      <w:bookmarkStart w:id="29" w:name="_Toc214003742"/>
       <w:r>
         <w:rPr>
           <w:rFonts w:ascii="Times New Roman" w:hAnsi="Times New Roman" w:cs="Times New Roman"/>
@@ -12219,7 +11900,7 @@
         </w:rPr>
         <w:t>: Workflow Authentication</w:t>
       </w:r>
-      <w:bookmarkEnd w:id="30"/>
+      <w:bookmarkEnd w:id="29"/>
     </w:p>
     <w:p>
       <w:pPr>
@@ -12324,25 +12005,7 @@
           <w:sz w:val="24"/>
           <w:szCs w:val="24"/>
         </w:rPr>
-        <w:t xml:space="preserve">I, Margo Bonal, confirm that all work I have contributed to this document has been to the best of my knowledge, completed with integrity and in accordance with the objectives and collaborative standards established by the team. I </w:t>
-      </w:r>
-      <w:proofErr w:type="gramStart"/>
-      <w:r>
-        <w:rPr>
-          <w:rFonts w:ascii="Times New Roman" w:hAnsi="Times New Roman" w:cs="Times New Roman"/>
-          <w:sz w:val="24"/>
-          <w:szCs w:val="24"/>
-        </w:rPr>
-        <w:t>attest</w:t>
-      </w:r>
-      <w:proofErr w:type="gramEnd"/>
-      <w:r>
-        <w:rPr>
-          <w:rFonts w:ascii="Times New Roman" w:hAnsi="Times New Roman" w:cs="Times New Roman"/>
-          <w:sz w:val="24"/>
-          <w:szCs w:val="24"/>
-        </w:rPr>
-        <w:t xml:space="preserve"> that I will maintain these standards in all future contributions to this project.</w:t>
+        <w:t>I, Margo Bonal, confirm that all work I have contributed to this document has been to the best of my knowledge, completed with integrity and in accordance with the objectives and collaborative standards established by the team. I attest that I will maintain these standards in all future contributions to this project.</w:t>
       </w:r>
     </w:p>
     <w:p>
@@ -12509,25 +12172,7 @@
           <w:sz w:val="24"/>
           <w:szCs w:val="24"/>
         </w:rPr>
-        <w:t xml:space="preserve">I, John </w:t>
-      </w:r>
-      <w:proofErr w:type="gramStart"/>
-      <w:r>
-        <w:rPr>
-          <w:rFonts w:ascii="Times New Roman" w:hAnsi="Times New Roman" w:cs="Times New Roman"/>
-          <w:sz w:val="24"/>
-          <w:szCs w:val="24"/>
-        </w:rPr>
-        <w:t>Gerega</w:t>
-      </w:r>
-      <w:proofErr w:type="gramEnd"/>
-      <w:r>
-        <w:rPr>
-          <w:rFonts w:ascii="Times New Roman" w:hAnsi="Times New Roman" w:cs="Times New Roman"/>
-          <w:sz w:val="24"/>
-          <w:szCs w:val="24"/>
-        </w:rPr>
-        <w:t xml:space="preserve"> confirm that all work I have contributed to this document has been to the best of my knowledge completed with integrity and in accordance with the objectives and collaborative </w:t>
+        <w:t xml:space="preserve">I, John Gerega confirm that all work I have contributed to this document has been to the best of my knowledge completed with integrity and in accordance with the objectives and collaborative </w:t>
       </w:r>
       <w:r>
         <w:rPr>
@@ -12536,25 +12181,7 @@
           <w:szCs w:val="24"/>
         </w:rPr>
         <w:lastRenderedPageBreak/>
-        <w:t xml:space="preserve">standards established by the team. I </w:t>
-      </w:r>
-      <w:proofErr w:type="gramStart"/>
-      <w:r>
-        <w:rPr>
-          <w:rFonts w:ascii="Times New Roman" w:hAnsi="Times New Roman" w:cs="Times New Roman"/>
-          <w:sz w:val="24"/>
-          <w:szCs w:val="24"/>
-        </w:rPr>
-        <w:t>attest</w:t>
-      </w:r>
-      <w:proofErr w:type="gramEnd"/>
-      <w:r>
-        <w:rPr>
-          <w:rFonts w:ascii="Times New Roman" w:hAnsi="Times New Roman" w:cs="Times New Roman"/>
-          <w:sz w:val="24"/>
-          <w:szCs w:val="24"/>
-        </w:rPr>
-        <w:t xml:space="preserve"> that I will maintain these standards in all future contributions to this project.</w:t>
+        <w:t>standards established by the team. I attest that I will maintain these standards in all future contributions to this project.</w:t>
       </w:r>
     </w:p>
     <w:p>
@@ -12740,25 +12367,7 @@
           <w:sz w:val="24"/>
           <w:szCs w:val="24"/>
         </w:rPr>
-        <w:t xml:space="preserve"> confirm that all work I have contributed to this document has been to the best of my knowledge completed with integrity and in accordance with the objectives and collaborative standards established by the team. I </w:t>
-      </w:r>
-      <w:proofErr w:type="gramStart"/>
-      <w:r>
-        <w:rPr>
-          <w:rFonts w:ascii="Times New Roman" w:hAnsi="Times New Roman" w:cs="Times New Roman"/>
-          <w:sz w:val="24"/>
-          <w:szCs w:val="24"/>
-        </w:rPr>
-        <w:t>attest</w:t>
-      </w:r>
-      <w:proofErr w:type="gramEnd"/>
-      <w:r>
-        <w:rPr>
-          <w:rFonts w:ascii="Times New Roman" w:hAnsi="Times New Roman" w:cs="Times New Roman"/>
-          <w:sz w:val="24"/>
-          <w:szCs w:val="24"/>
-        </w:rPr>
-        <w:t xml:space="preserve"> that I will maintain these standards in all future contributions to this project.</w:t>
+        <w:t xml:space="preserve"> confirm that all work I have contributed to this document has been to the best of my knowledge completed with integrity and in accordance with the objectives and collaborative standards established by the team. I attest that I will maintain these standards in all future contributions to this project.</w:t>
       </w:r>
     </w:p>
     <w:p>
@@ -12964,7 +12573,7 @@
           <w:u w:val="single"/>
         </w:rPr>
       </w:pPr>
-      <w:bookmarkStart w:id="31" w:name="_Toc213480219"/>
+      <w:bookmarkStart w:id="30" w:name="_Toc214003743"/>
       <w:r>
         <w:rPr>
           <w:rFonts w:ascii="Times New Roman" w:hAnsi="Times New Roman" w:cs="Times New Roman"/>
@@ -13014,7 +12623,7 @@
         </w:rPr>
         <w:t>: Writing Center report</w:t>
       </w:r>
-      <w:bookmarkEnd w:id="31"/>
+      <w:bookmarkEnd w:id="30"/>
       <w:r>
         <w:rPr>
           <w:rFonts w:ascii="Times New Roman" w:hAnsi="Times New Roman" w:cs="Times New Roman"/>
@@ -13056,7 +12665,6 @@
         </w:rPr>
       </w:pPr>
       <w:proofErr w:type="spellStart"/>
-      <w:proofErr w:type="gramStart"/>
       <w:r>
         <w:rPr>
           <w:rFonts w:ascii="Times New Roman" w:hAnsi="Times New Roman" w:cs="Times New Roman"/>
@@ -13066,86 +12674,13 @@
         <w:t>Your</w:t>
       </w:r>
       <w:proofErr w:type="spellEnd"/>
-      <w:proofErr w:type="gramEnd"/>
-      <w:r>
-        <w:rPr>
-          <w:rFonts w:ascii="Times New Roman" w:hAnsi="Times New Roman" w:cs="Times New Roman"/>
-          <w:sz w:val="24"/>
-          <w:szCs w:val="24"/>
-        </w:rPr>
-        <w:t xml:space="preserve"> and your group came in for a review of your paper overall </w:t>
-      </w:r>
-      <w:proofErr w:type="gramStart"/>
-      <w:r>
-        <w:rPr>
-          <w:rFonts w:ascii="Times New Roman" w:hAnsi="Times New Roman" w:cs="Times New Roman"/>
-          <w:sz w:val="24"/>
-          <w:szCs w:val="24"/>
-        </w:rPr>
-        <w:t xml:space="preserve">and in comparison </w:t>
-      </w:r>
-      <w:proofErr w:type="gramEnd"/>
-      <w:r>
-        <w:rPr>
-          <w:rFonts w:ascii="Times New Roman" w:hAnsi="Times New Roman" w:cs="Times New Roman"/>
-          <w:sz w:val="24"/>
-          <w:szCs w:val="24"/>
-        </w:rPr>
-        <w:t xml:space="preserve">to the rubric and the example papers provided. Content wise I think that you did good in making sure that every single one of the sections was hit and I didn't notice anything content or grammar wise that particularly stood out. While most of the paper follows the formatting rules, for the figure numbers it should be altered into being </w:t>
-      </w:r>
-      <w:proofErr w:type="gramStart"/>
-      <w:r>
-        <w:rPr>
-          <w:rFonts w:ascii="Times New Roman" w:hAnsi="Times New Roman" w:cs="Times New Roman"/>
-          <w:sz w:val="24"/>
-          <w:szCs w:val="24"/>
-        </w:rPr>
-        <w:t>times</w:t>
-      </w:r>
-      <w:proofErr w:type="gramEnd"/>
-      <w:r>
-        <w:rPr>
-          <w:rFonts w:ascii="Times New Roman" w:hAnsi="Times New Roman" w:cs="Times New Roman"/>
-          <w:sz w:val="24"/>
-          <w:szCs w:val="24"/>
-        </w:rPr>
-        <w:t xml:space="preserve"> new roman and 12 </w:t>
-      </w:r>
-      <w:proofErr w:type="gramStart"/>
-      <w:r>
-        <w:rPr>
-          <w:rFonts w:ascii="Times New Roman" w:hAnsi="Times New Roman" w:cs="Times New Roman"/>
-          <w:sz w:val="24"/>
-          <w:szCs w:val="24"/>
-        </w:rPr>
-        <w:t>point</w:t>
-      </w:r>
-      <w:proofErr w:type="gramEnd"/>
-      <w:r>
-        <w:rPr>
-          <w:rFonts w:ascii="Times New Roman" w:hAnsi="Times New Roman" w:cs="Times New Roman"/>
-          <w:sz w:val="24"/>
-          <w:szCs w:val="24"/>
-        </w:rPr>
-        <w:t xml:space="preserve">. Also, I suggest that you make the figure title closer to the figures present. Another thing that was observed was that some sections should be </w:t>
-      </w:r>
-      <w:proofErr w:type="gramStart"/>
-      <w:r>
-        <w:rPr>
-          <w:rFonts w:ascii="Times New Roman" w:hAnsi="Times New Roman" w:cs="Times New Roman"/>
-          <w:sz w:val="24"/>
-          <w:szCs w:val="24"/>
-        </w:rPr>
-        <w:t>indented</w:t>
-      </w:r>
-      <w:proofErr w:type="gramEnd"/>
-      <w:r>
-        <w:rPr>
-          <w:rFonts w:ascii="Times New Roman" w:hAnsi="Times New Roman" w:cs="Times New Roman"/>
-          <w:sz w:val="24"/>
-          <w:szCs w:val="24"/>
-        </w:rPr>
-        <w:t xml:space="preserve"> (there is one that says Figure 3 that probably should be). You should read through the paper aloud on your own to verify if there is anything that sounds incorrect or should be further explained. Make sure for your resources page that the citations are in the proper format and have all the details necessary, and as we discussed you will need to put them in alphabetical order. When you refer to these sources in the paper and you do in-text citations make sure that they are before the periods and not inside of quotation marks. Delete any extra spacing above titles and make sure all your titles are centered, consistency is key. Another thing that stood out was the bullet points seemed to be over a significant amount so you should try and move those over if possible. I meant to point it out, but if your quote wasn't italicized then do not italicize it in the paper. If you have any following questions, please feel free to email me at liz58193@pennwest.edu </w:t>
+      <w:r>
+        <w:rPr>
+          <w:rFonts w:ascii="Times New Roman" w:hAnsi="Times New Roman" w:cs="Times New Roman"/>
+          <w:sz w:val="24"/>
+          <w:szCs w:val="24"/>
+        </w:rPr>
+        <w:t xml:space="preserve"> and your group came in for a review of your paper overall and in comparison to the rubric and the example papers provided. Content wise I think that you did good in making sure that every single one of the sections was hit and I didn't notice anything content or grammar wise that particularly stood out. While most of the paper follows the formatting rules, for the figure numbers it should be altered into being times new roman and 12 point. Also, I suggest that you make the figure title closer to the figures present. Another thing that was observed was that some sections should be indented (there is one that says Figure 3 that probably should be). You should read through the paper aloud on your own to verify if there is anything that sounds incorrect or should be further explained. Make sure for your resources page that the citations are in the proper format and have all the details necessary, and as we discussed you will need to put them in alphabetical order. When you refer to these sources in the paper and you do in-text citations make sure that they are before the periods and not inside of quotation marks. Delete any extra spacing above titles and make sure all your titles are centered, consistency is key. Another thing that stood out was the bullet points seemed to be over a significant amount so you should try and move those over if possible. I meant to point it out, but if your quote wasn't italicized then do not italicize it in the paper. If you have any following questions, please feel free to email me at liz58193@pennwest.edu </w:t>
       </w:r>
     </w:p>
     <w:p>
@@ -14926,6 +14461,7 @@
   <w:style w:type="character" w:default="1" w:styleId="DefaultParagraphFont">
     <w:name w:val="Default Paragraph Font"/>
     <w:uiPriority w:val="1"/>
+    <w:semiHidden/>
     <w:unhideWhenUsed/>
   </w:style>
   <w:style w:type="table" w:default="1" w:styleId="TableNormal">
@@ -15315,7 +14851,7 @@
     <w:autoRedefine/>
     <w:uiPriority w:val="39"/>
     <w:unhideWhenUsed/>
-    <w:rsid w:val="005E2E52"/>
+    <w:rsid w:val="00BC1D0D"/>
     <w:pPr>
       <w:tabs>
         <w:tab w:val="right" w:leader="dot" w:pos="9350"/>

</xml_diff>